<commit_message>
fix citations and figure refs.  Closes #35
</commit_message>
<xml_diff>
--- a/doc/paper.docx
+++ b/doc/paper.docx
@@ -577,7 +577,7 @@
         <w:t xml:space="preserve"> </w:t>
       </w:r>
       <w:r>
-        <w:t xml:space="preserve">(Bruna et al. 2009, Ehrlén et al. 2016)</w:t>
+        <w:t xml:space="preserve">(Bruna et al. 2009, Ehrlen et al. 2016)</w:t>
       </w:r>
       <w:r>
         <w:t xml:space="preserve">, making it challenging to draw broader demographic conclusions.</w:t>
@@ -711,7 +711,7 @@
         <w:t xml:space="preserve">and 2005</w:t>
       </w:r>
       <w:r>
-        <w:t xml:space="preserve">(Zeng et al. 2008, Marengo et al. 2008)</w:t>
+        <w:t xml:space="preserve">(Marengo et al. 2008, Zeng et al. 2008)</w:t>
       </w:r>
       <w:r>
         <w:t xml:space="preserve"> </w:t>
@@ -1640,7 +1640,7 @@
         <w:t xml:space="preserve"> </w:t>
       </w:r>
       <w:r>
-        <w:t xml:space="preserve">(Beguería 2017a, R Core Team 2020)</w:t>
+        <w:t xml:space="preserve">(Beguería and Vicente-Serrano 2017, R Core Team 2020)</w:t>
       </w:r>
       <w:r>
         <w:t xml:space="preserve">.</w:t>
@@ -1655,7 +1655,7 @@
         <w:t xml:space="preserve"> </w:t>
       </w:r>
       <w:r>
-        <w:t xml:space="preserve">(Beguería 2017b)</w:t>
+        <w:t xml:space="preserve">(Beguería 2017)</w:t>
       </w:r>
       <w:r>
         <w:t xml:space="preserve">, TRMM</w:t>
@@ -1664,16 +1664,7 @@
         <w:t xml:space="preserve"> </w:t>
       </w:r>
       <w:r>
-        <w:t xml:space="preserve">(</w:t>
-      </w:r>
-      <w:r>
-        <w:t xml:space="preserve">“TRMM (TMPA/3B43) rainfall estimate L3 1 month 0.25 degree x 0.25 degree V7”</w:t>
-      </w:r>
-      <w:r>
-        <w:t xml:space="preserve"> </w:t>
-      </w:r>
-      <w:r>
-        <w:t xml:space="preserve">2011)</w:t>
+        <w:t xml:space="preserve">((TRMM) 2011)</w:t>
       </w:r>
       <w:r>
         <w:t xml:space="preserve">), though the magnitude of drought can sometimes differ (</w:t>
@@ -2669,7 +2660,7 @@
         <w:t xml:space="preserve"> </w:t>
       </w:r>
       <w:r>
-        <w:t xml:space="preserve">(Zeng et al. 2008, Marengo et al. 2008)</w:t>
+        <w:t xml:space="preserve">(Marengo et al. 2008, Zeng et al. 2008)</w:t>
       </w:r>
       <w:r>
         <w:t xml:space="preserve">.</w:t>
@@ -3320,10 +3311,10 @@
         <w:t xml:space="preserve"> </w:t>
       </w:r>
       <w:r>
-        <w:t xml:space="preserve">??</w:t>
-      </w:r>
-      <w:r>
-        <w:t xml:space="preserve">).</w:t>
+        <w:t xml:space="preserve">3</w:t>
+      </w:r>
+      <w:r>
+        <w:t xml:space="preserve">c).</w:t>
       </w:r>
       <w:r>
         <w:t xml:space="preserve"> </w:t>
@@ -4905,7 +4896,7 @@
         </w:numPr>
       </w:pPr>
       <w:r>
-        <w:t xml:space="preserve">Looop back to: need whole-life-cycle approach to ID these effects, why fragmentologists don’t do this is killing Emilio.</w:t>
+        <w:t xml:space="preserve">Loop back to: need whole-life-cycle approach to ID these effects, why fragmentologists don’t do this is killing Emilio.</w:t>
       </w:r>
     </w:p>
     <w:bookmarkEnd w:id="44"/>
@@ -5028,7 +5019,7 @@
       </w:r>
     </w:p>
     <w:bookmarkEnd w:id="47"/>
-    <w:bookmarkStart w:id="48" w:name="ref-barton2020"/>
+    <w:bookmarkStart w:id="48" w:name="X78417189284be4dc2281db1812eb668eb8707d8"/>
     <w:p>
       <w:pPr>
         <w:pStyle w:val="Bibliography"/>
@@ -5038,26 +5029,47 @@
       </w:r>
     </w:p>
     <w:bookmarkEnd w:id="48"/>
-    <w:bookmarkStart w:id="49" w:name="X4f292b35ec6e53ec09c49b3d551dc718e6b780b"/>
+    <w:bookmarkStart w:id="49" w:name="ref-begueriaSbegueriaSPEIbaseVersion2017"/>
     <w:p>
       <w:pPr>
         <w:pStyle w:val="Bibliography"/>
       </w:pPr>
       <w:r>
-        <w:t xml:space="preserve">Beguería, S. 2017a. Sbegueria/SPEIbase: Version 2.5.1. Zenodo.</w:t>
+        <w:t xml:space="preserve">Beguería, S. 2017, July. Sbegueria/</w:t>
+      </w:r>
+      <w:r>
+        <w:t xml:space="preserve">SPEIbase</w:t>
+      </w:r>
+      <w:r>
+        <w:t xml:space="preserve">:</w:t>
+      </w:r>
+      <w:r>
+        <w:t xml:space="preserve"> </w:t>
+      </w:r>
+      <w:r>
+        <w:t xml:space="preserve">Version</w:t>
+      </w:r>
+      <w:r>
+        <w:t xml:space="preserve"> </w:t>
+      </w:r>
+      <w:r>
+        <w:t xml:space="preserve">2.5.1. Zenodo.</w:t>
       </w:r>
     </w:p>
     <w:bookmarkEnd w:id="49"/>
-    <w:bookmarkStart w:id="50" w:name="ref-begueriaSbegueriaSPEIbaseVersion2017"/>
+    <w:bookmarkStart w:id="50" w:name="X4f292b35ec6e53ec09c49b3d551dc718e6b780b"/>
     <w:p>
       <w:pPr>
         <w:pStyle w:val="Bibliography"/>
       </w:pPr>
       <w:r>
-        <w:t xml:space="preserve">Beguería, S. 2017b, July. Sbegueria/</w:t>
-      </w:r>
-      <w:r>
-        <w:t xml:space="preserve">SPEIbase</w:t>
+        <w:t xml:space="preserve">Beguería, S., and S. M. Vicente-Serrano. 2017.</w:t>
+      </w:r>
+      <w:r>
+        <w:t xml:space="preserve"> </w:t>
+      </w:r>
+      <w:r>
+        <w:t xml:space="preserve">SPEI</w:t>
       </w:r>
       <w:r>
         <w:t xml:space="preserve">:</w:t>
@@ -5066,23 +5078,35 @@
         <w:t xml:space="preserve"> </w:t>
       </w:r>
       <w:r>
-        <w:t xml:space="preserve">Version</w:t>
-      </w:r>
-      <w:r>
-        <w:t xml:space="preserve"> </w:t>
-      </w:r>
-      <w:r>
-        <w:t xml:space="preserve">2.5.1. Zenodo.</w:t>
+        <w:t xml:space="preserve">Calculation</w:t>
+      </w:r>
+      <w:r>
+        <w:t xml:space="preserve"> </w:t>
+      </w:r>
+      <w:r>
+        <w:t xml:space="preserve">of the standardised precipitation-evapotranspiration index. Manual.</w:t>
       </w:r>
     </w:p>
     <w:bookmarkEnd w:id="50"/>
-    <w:bookmarkStart w:id="51" w:name="X342970152a43d986528d8f706002c6994202cb8"/>
+    <w:bookmarkStart w:id="51" w:name="X6e4eefdb54e2434cbc0c41928fca2210869b58d"/>
     <w:p>
       <w:pPr>
         <w:pStyle w:val="Bibliography"/>
       </w:pPr>
       <w:r>
-        <w:t xml:space="preserve">Berry, F., and W. J. Kress. 1991. Heliconia: An identification guide.</w:t>
+        <w:t xml:space="preserve">Berry, F., and W. J. Kress. 1991.</w:t>
+      </w:r>
+      <w:r>
+        <w:t xml:space="preserve"> </w:t>
+      </w:r>
+      <w:r>
+        <w:rPr>
+          <w:i/>
+        </w:rPr>
+        <w:t xml:space="preserve">Heliconia</w:t>
+      </w:r>
+      <w:r>
+        <w:t xml:space="preserve">: An identification guide.</w:t>
       </w:r>
       <w:r>
         <w:t xml:space="preserve"> </w:t>
@@ -5129,7 +5153,19 @@
         <w:t xml:space="preserve">Amazonia</w:t>
       </w:r>
       <w:r>
-        <w:t xml:space="preserve">: The ecology and conservation of a fragmented forest.</w:t>
+        <w:t xml:space="preserve">:</w:t>
+      </w:r>
+      <w:r>
+        <w:t xml:space="preserve"> </w:t>
+      </w:r>
+      <w:r>
+        <w:t xml:space="preserve">The</w:t>
+      </w:r>
+      <w:r>
+        <w:t xml:space="preserve"> </w:t>
+      </w:r>
+      <w:r>
+        <w:t xml:space="preserve">ecology and conservation of a fragmented forest.</w:t>
       </w:r>
       <w:r>
         <w:t xml:space="preserve"> </w:t>
@@ -5151,7 +5187,7 @@
       </w:r>
     </w:p>
     <w:bookmarkEnd w:id="53"/>
-    <w:bookmarkStart w:id="54" w:name="ref-bonal2016"/>
+    <w:bookmarkStart w:id="54" w:name="ref-bonalResponseTropicalRainforests2016"/>
     <w:p>
       <w:pPr>
         <w:pStyle w:val="Bibliography"/>
@@ -5189,7 +5225,19 @@
         <w:pStyle w:val="Bibliography"/>
       </w:pPr>
       <w:r>
-        <w:t xml:space="preserve">Brodie, J., E. Post, and W. F. Laurance. 2012. Climate change and tropical biodiversity: A new focus. Trends in Ecology &amp; Evolution 27:145–150.</w:t>
+        <w:t xml:space="preserve">Brodie, J., E. Post, and W. F. Laurance. 2012. Climate change and tropical biodiversity:</w:t>
+      </w:r>
+      <w:r>
+        <w:t xml:space="preserve"> </w:t>
+      </w:r>
+      <w:r>
+        <w:t xml:space="preserve">A</w:t>
+      </w:r>
+      <w:r>
+        <w:t xml:space="preserve"> </w:t>
+      </w:r>
+      <w:r>
+        <w:t xml:space="preserve">new focus. Trends in Ecology &amp; Evolution 27:145–150.</w:t>
       </w:r>
     </w:p>
     <w:bookmarkEnd w:id="56"/>
@@ -5209,7 +5257,40 @@
         <w:pStyle w:val="Bibliography"/>
       </w:pPr>
       <w:r>
-        <w:t xml:space="preserve">Bruna, E. M. 2002. Effects of forest fragmentation on Heliconia acuminata seedling recruitment in central Amazonia. Oecologia 132:235–243.</w:t>
+        <w:t xml:space="preserve">Bruna, E. M. 2002. Effects of forest fragmentation on</w:t>
+      </w:r>
+      <w:r>
+        <w:t xml:space="preserve"> </w:t>
+      </w:r>
+      <w:r>
+        <w:rPr>
+          <w:i/>
+        </w:rPr>
+        <w:t xml:space="preserve">Heliconia</w:t>
+      </w:r>
+      <w:r>
+        <w:t xml:space="preserve"> </w:t>
+      </w:r>
+      <w:r>
+        <w:rPr>
+          <w:i/>
+        </w:rPr>
+        <w:t xml:space="preserve">Acuminata</w:t>
+      </w:r>
+      <w:r>
+        <w:t xml:space="preserve"> </w:t>
+      </w:r>
+      <w:r>
+        <w:t xml:space="preserve">seedling recruitment in central</w:t>
+      </w:r>
+      <w:r>
+        <w:t xml:space="preserve"> </w:t>
+      </w:r>
+      <w:r>
+        <w:t xml:space="preserve">Amazonia</w:t>
+      </w:r>
+      <w:r>
+        <w:t xml:space="preserve">. Oecologia 132:235–243.</w:t>
       </w:r>
     </w:p>
     <w:bookmarkEnd w:id="58"/>
@@ -5219,7 +5300,7 @@
         <w:pStyle w:val="Bibliography"/>
       </w:pPr>
       <w:r>
-        <w:t xml:space="preserve">Bruna, E. M., I. J. Fiske, and M. D. Trager. 2009. Habitat fragmentation and plant populations: is what we know demographically irrelevant? Journal of Vegetation Science 20:569–576.</w:t>
+        <w:t xml:space="preserve">Bruna, E. M., I. J. Fiske, and M. D. Trager. 2009. Habitat fragmentation and plant populations: Is what we know demographically irrelevant? Journal of Vegetation Science 20:569–576.</w:t>
       </w:r>
     </w:p>
     <w:bookmarkEnd w:id="59"/>
@@ -5229,52 +5310,37 @@
         <w:pStyle w:val="Bibliography"/>
       </w:pPr>
       <w:r>
-        <w:t xml:space="preserve">Bruna, E. M., and W. J. Kress. 2002. Habitat</w:t>
-      </w:r>
-      <w:r>
-        <w:t xml:space="preserve"> </w:t>
-      </w:r>
-      <w:r>
-        <w:t xml:space="preserve">Fragmentation</w:t>
-      </w:r>
-      <w:r>
-        <w:t xml:space="preserve"> </w:t>
-      </w:r>
-      <w:r>
-        <w:t xml:space="preserve">and the</w:t>
-      </w:r>
-      <w:r>
-        <w:t xml:space="preserve"> </w:t>
-      </w:r>
-      <w:r>
-        <w:t xml:space="preserve">Demographic Structure</w:t>
-      </w:r>
-      <w:r>
-        <w:t xml:space="preserve"> </w:t>
-      </w:r>
-      <w:r>
-        <w:t xml:space="preserve">of an</w:t>
-      </w:r>
-      <w:r>
-        <w:t xml:space="preserve"> </w:t>
-      </w:r>
-      <w:r>
-        <w:t xml:space="preserve">Amazonian Understory Herb</w:t>
-      </w:r>
-      <w:r>
-        <w:t xml:space="preserve"> </w:t>
-      </w:r>
-      <w:r>
-        <w:t xml:space="preserve">(</w:t>
-      </w:r>
-      <w:r>
+        <w:t xml:space="preserve">Bruna, E. M., and W. J. Kress. 2002. Habitat fragmentation and the demographic structure of an</w:t>
+      </w:r>
+      <w:r>
+        <w:t xml:space="preserve"> </w:t>
+      </w:r>
+      <w:r>
+        <w:t xml:space="preserve">Amazonian</w:t>
+      </w:r>
+      <w:r>
+        <w:t xml:space="preserve"> </w:t>
+      </w:r>
+      <w:r>
+        <w:t xml:space="preserve">understory herb (</w:t>
+      </w:r>
+      <w:r>
+        <w:rPr>
+          <w:i/>
+        </w:rPr>
         <w:t xml:space="preserve">Heliconia</w:t>
       </w:r>
       <w:r>
         <w:t xml:space="preserve"> </w:t>
       </w:r>
       <w:r>
-        <w:t xml:space="preserve">acuminata). Conservation Biology 16:1256–1266.</w:t>
+        <w:rPr>
+          <w:i/>
+        </w:rPr>
+        <w:t xml:space="preserve">Acuminata</w:t>
+      </w:r>
+      <w:r>
+        <w:t xml:space="preserve">). Conservation Biology 16:1256–1266.</w:t>
       </w:r>
     </w:p>
     <w:bookmarkEnd w:id="60"/>
@@ -5284,7 +5350,22 @@
         <w:pStyle w:val="Bibliography"/>
       </w:pPr>
       <w:r>
-        <w:t xml:space="preserve">Bruna, E. M., W. J. Kress, F. Marques, and O. F. da Silva. 2004. Heliconia acuminata reproductive success is independent of local floral density. Acta Amazonica 34:467–471.</w:t>
+        <w:t xml:space="preserve">Bruna, E. M., W. J. Kress, F. Marques, and O. F. da Silva. 2004.</w:t>
+      </w:r>
+      <w:r>
+        <w:t xml:space="preserve"> </w:t>
+      </w:r>
+      <w:r>
+        <w:rPr>
+          <w:i/>
+        </w:rPr>
+        <w:t xml:space="preserve">Heliconia Acuminata</w:t>
+      </w:r>
+      <w:r>
+        <w:t xml:space="preserve"> </w:t>
+      </w:r>
+      <w:r>
+        <w:t xml:space="preserve">reproductive success is independent of local floral density. Acta Amazonica 34:467–471.</w:t>
       </w:r>
     </w:p>
     <w:bookmarkEnd w:id="61"/>
@@ -5318,7 +5399,7 @@
         <w:t xml:space="preserve"> </w:t>
       </w:r>
       <w:r>
-        <w:t xml:space="preserve">landscape. Journal of Ecology:11.</w:t>
+        <w:t xml:space="preserve">landscape. Journal of Ecology 90:639–649.</w:t>
       </w:r>
     </w:p>
     <w:bookmarkEnd w:id="62"/>
@@ -5328,7 +5409,7 @@
         <w:pStyle w:val="Bibliography"/>
       </w:pPr>
       <w:r>
-        <w:t xml:space="preserve">Bruna, E. M., and M. K. Oli. 2005. Demographic effects of habitat fragmentation on a tropical herb: life-table response experiments. Ecology 86:1816–1824.</w:t>
+        <w:t xml:space="preserve">Bruna, E. M., and M. K. Oli. 2005. Demographic effects of habitat fragmentation on a tropical herb: Life-table response experiments. Ecology 86:1816–1824.</w:t>
       </w:r>
     </w:p>
     <w:bookmarkEnd w:id="63"/>
@@ -5338,17 +5419,41 @@
         <w:pStyle w:val="Bibliography"/>
       </w:pPr>
       <w:r>
-        <w:t xml:space="preserve">Cai, W., S. Borlace, M. Lengaigne, P. van Rensch, M. Collins, G. Vecchi, A. Timmermann, A. Santoso, M. J. McPhaden, L. Wu, M. H. England, G. Wang, E. Guilyardi, and F.-F. Jin. 2014. Increasing frequency of extreme El Niño events due to greenhouse warming. Nature Climate Change 4:111–116.</w:t>
+        <w:t xml:space="preserve">Cai, W., S. Borlace, M. Lengaigne, P. van Rensch, M. Collins, G. Vecchi, A. Timmermann, A. Santoso, M. J. McPhaden, L. Wu, M. H. England, G. Wang, E. Guilyardi, and F.-F. Jin. 2014. Increasing frequency of extreme</w:t>
+      </w:r>
+      <w:r>
+        <w:t xml:space="preserve"> </w:t>
+      </w:r>
+      <w:r>
+        <w:t xml:space="preserve">El Niño</w:t>
+      </w:r>
+      <w:r>
+        <w:t xml:space="preserve"> </w:t>
+      </w:r>
+      <w:r>
+        <w:t xml:space="preserve">events due to greenhouse warming. Nature Climate Change 4:111–116.</w:t>
       </w:r>
     </w:p>
     <w:bookmarkEnd w:id="64"/>
-    <w:bookmarkStart w:id="65" w:name="ref-cortes2013"/>
+    <w:bookmarkStart w:id="65" w:name="ref-cortesLowPlantDensity2013"/>
     <w:p>
       <w:pPr>
         <w:pStyle w:val="Bibliography"/>
       </w:pPr>
       <w:r>
-        <w:t xml:space="preserve">Cortes, M., M. Uriarte, M. Lemes, R. Gribel, W. J. Kress, P. E. Smouse, and E. M. Bruna. 2013. Low plant density enhances gene dispersal in the amazonian understory herb</w:t>
+        <w:t xml:space="preserve">Cortes, M., M. Uriarte, M. Lemes, R. Gribel, W. J. Kress, P. E. Smouse, and E. M. Bruna. 2013. Low plant density enhances gene dispersal in the</w:t>
+      </w:r>
+      <w:r>
+        <w:t xml:space="preserve"> </w:t>
+      </w:r>
+      <w:r>
+        <w:t xml:space="preserve">Amazonian</w:t>
+      </w:r>
+      <w:r>
+        <w:t xml:space="preserve"> </w:t>
+      </w:r>
+      <w:r>
+        <w:t xml:space="preserve">understory herb</w:t>
       </w:r>
       <w:r>
         <w:t xml:space="preserve"> </w:t>
@@ -5357,20 +5462,50 @@
         <w:rPr>
           <w:i/>
         </w:rPr>
-        <w:t xml:space="preserve">Heliconia acuminata</w:t>
+        <w:t xml:space="preserve">Heliconia</w:t>
+      </w:r>
+      <w:r>
+        <w:t xml:space="preserve"> </w:t>
+      </w:r>
+      <w:r>
+        <w:rPr>
+          <w:i/>
+        </w:rPr>
+        <w:t xml:space="preserve">Acuminata</w:t>
       </w:r>
       <w:r>
         <w:t xml:space="preserve">. Molecular Ecology 22:5716–5729.</w:t>
       </w:r>
     </w:p>
     <w:bookmarkEnd w:id="65"/>
-    <w:bookmarkStart w:id="66" w:name="ref-criley1994"/>
+    <w:bookmarkStart w:id="66" w:name="ref-crileyYearProductionHigh1994"/>
     <w:p>
       <w:pPr>
         <w:pStyle w:val="Bibliography"/>
       </w:pPr>
       <w:r>
-        <w:t xml:space="preserve">Criley, R., and S. Lekawatana. 1994. Year around production with high yields may be a possibility for heliconia chartacea. Acta Horticulturae 397:95102.</w:t>
+        <w:t xml:space="preserve">Criley, R., and S. Lekawatana. 1994. Year around production with high yields may be a possibility for</w:t>
+      </w:r>
+      <w:r>
+        <w:t xml:space="preserve"> </w:t>
+      </w:r>
+      <w:r>
+        <w:rPr>
+          <w:i/>
+        </w:rPr>
+        <w:t xml:space="preserve">Heliconia</w:t>
+      </w:r>
+      <w:r>
+        <w:t xml:space="preserve"> </w:t>
+      </w:r>
+      <w:r>
+        <w:rPr>
+          <w:i/>
+        </w:rPr>
+        <w:t xml:space="preserve">Chartacea</w:t>
+      </w:r>
+      <w:r>
+        <w:t xml:space="preserve">. Acta Horticulturae 397:95–102.</w:t>
       </w:r>
     </w:p>
     <w:bookmarkEnd w:id="66"/>
@@ -5400,80 +5535,11 @@
         <w:pStyle w:val="Bibliography"/>
       </w:pPr>
       <w:r>
-        <w:t xml:space="preserve">Didham, R. K., and J. H. Lawton. 1999. Edge</w:t>
-      </w:r>
-      <w:r>
-        <w:t xml:space="preserve"> </w:t>
-      </w:r>
-      <w:r>
-        <w:t xml:space="preserve">Structure Determines</w:t>
-      </w:r>
-      <w:r>
-        <w:t xml:space="preserve"> </w:t>
-      </w:r>
-      <w:r>
-        <w:t xml:space="preserve">the</w:t>
-      </w:r>
-      <w:r>
-        <w:t xml:space="preserve"> </w:t>
-      </w:r>
-      <w:r>
-        <w:t xml:space="preserve">Magnitude</w:t>
-      </w:r>
-      <w:r>
-        <w:t xml:space="preserve"> </w:t>
-      </w:r>
-      <w:r>
-        <w:t xml:space="preserve">of</w:t>
-      </w:r>
-      <w:r>
-        <w:t xml:space="preserve"> </w:t>
-      </w:r>
-      <w:r>
-        <w:t xml:space="preserve">Changes</w:t>
-      </w:r>
-      <w:r>
-        <w:t xml:space="preserve"> </w:t>
-      </w:r>
-      <w:r>
-        <w:t xml:space="preserve">in</w:t>
-      </w:r>
-      <w:r>
-        <w:t xml:space="preserve"> </w:t>
-      </w:r>
-      <w:r>
-        <w:t xml:space="preserve">Microclimate</w:t>
-      </w:r>
-      <w:r>
-        <w:t xml:space="preserve"> </w:t>
-      </w:r>
-      <w:r>
-        <w:t xml:space="preserve">and</w:t>
-      </w:r>
-      <w:r>
-        <w:t xml:space="preserve"> </w:t>
-      </w:r>
-      <w:r>
-        <w:t xml:space="preserve">Vegetation Structure</w:t>
-      </w:r>
-      <w:r>
-        <w:t xml:space="preserve"> </w:t>
-      </w:r>
-      <w:r>
-        <w:t xml:space="preserve">in</w:t>
-      </w:r>
-      <w:r>
-        <w:t xml:space="preserve"> </w:t>
-      </w:r>
-      <w:r>
-        <w:t xml:space="preserve">Tropical Forest Fragments</w:t>
-      </w:r>
-      <w:r>
-        <w:t xml:space="preserve">. Biotropica 31:17–30.</w:t>
+        <w:t xml:space="preserve">Didham, R. K., and J. H. Lawton. 1999. Edge structure determines the magnitude of changes in microclimate and vegetation structure in tropical forest fragments. Biotropica 31:17–30.</w:t>
       </w:r>
     </w:p>
     <w:bookmarkEnd w:id="69"/>
-    <w:bookmarkStart w:id="70" w:name="ref-dowd2020"/>
+    <w:bookmarkStart w:id="70" w:name="X613004dc2e8d132fbd1784032b64f0b4c98db2b"/>
     <w:p>
       <w:pPr>
         <w:pStyle w:val="Bibliography"/>
@@ -5485,7 +5551,16 @@
         <w:t xml:space="preserve"> </w:t>
       </w:r>
       <w:r>
-        <w:t xml:space="preserve">Investigating synergistic effects of climate and land-use change on the pollination of a tropical plant, Heliconia tortuosa</w:t>
+        <w:t xml:space="preserve">Investigating synergistic effects of climate and land-use change on the pollination of a tropical plant,</w:t>
+      </w:r>
+      <w:r>
+        <w:t xml:space="preserve"> </w:t>
+      </w:r>
+      <w:r>
+        <w:rPr>
+          <w:i/>
+        </w:rPr>
+        <w:t xml:space="preserve">Heliconia tortuosa</w:t>
       </w:r>
       <w:r>
         <w:t xml:space="preserve">. PhD thesis, Oregon State University.</w:t>
@@ -5508,7 +5583,7 @@
         <w:pStyle w:val="Bibliography"/>
       </w:pPr>
       <w:r>
-        <w:t xml:space="preserve">Ehrlén, J., W. F. Morris, T. von Euler, and J. P. Dahlgren. 2016. Advancing environmentally explicit structured population models of plants. Journal of Ecology 104:292–305.</w:t>
+        <w:t xml:space="preserve">Ehrlen, J., W. F. Morris, T. von Euler, and J. P. Dahlgren. 2016. Advancing environmentally explicit structured population models of plants. Journal of Ecology 104:292–305.</w:t>
       </w:r>
     </w:p>
     <w:bookmarkEnd w:id="72"/>
@@ -5528,7 +5603,7 @@
         <w:pStyle w:val="Bibliography"/>
       </w:pPr>
       <w:r>
-        <w:t xml:space="preserve">Ewers, R. M., and C. Banks-Leite. 2013. Fragmentation Impairs the Microclimate Buffering Effect of Tropical Forests. PLoS ONE 8:e58093.</w:t>
+        <w:t xml:space="preserve">Ewers, R. M., and C. Banks-Leite. 2013. Fragmentation impairs the microclimate buffering effect of tropical forests. PLoS ONE 8:e58093.</w:t>
       </w:r>
     </w:p>
     <w:bookmarkEnd w:id="74"/>
@@ -5560,7 +5635,7 @@
         <w:pStyle w:val="Bibliography"/>
       </w:pPr>
       <w:r>
-        <w:t xml:space="preserve">Gasparrini, A. 2011. Distributed Lag Linear and Non-Linear Models in</w:t>
+        <w:t xml:space="preserve">Gasparrini, A. 2011. Distributed lag linear and non-linear models in</w:t>
       </w:r>
       <w:r>
         <w:t xml:space="preserve"> </w:t>
@@ -5569,13 +5644,25 @@
         <w:rPr>
           <w:i/>
         </w:rPr>
-        <w:t xml:space="preserve">R</w:t>
-      </w:r>
-      <w:r>
-        <w:t xml:space="preserve"> </w:t>
-      </w:r>
-      <w:r>
-        <w:t xml:space="preserve">: The Package</w:t>
+        <w:t xml:space="preserve">r</w:t>
+      </w:r>
+      <w:r>
+        <w:t xml:space="preserve"> </w:t>
+      </w:r>
+      <w:r>
+        <w:t xml:space="preserve">:</w:t>
+      </w:r>
+      <w:r>
+        <w:t xml:space="preserve"> </w:t>
+      </w:r>
+      <w:r>
+        <w:t xml:space="preserve">The</w:t>
+      </w:r>
+      <w:r>
+        <w:t xml:space="preserve"> </w:t>
+      </w:r>
+      <w:r>
+        <w:t xml:space="preserve">package</w:t>
       </w:r>
       <w:r>
         <w:t xml:space="preserve"> </w:t>
@@ -5584,7 +5671,7 @@
         <w:rPr>
           <w:b/>
         </w:rPr>
-        <w:t xml:space="preserve">dlnm</w:t>
+        <w:t xml:space="preserve">Dlnm</w:t>
       </w:r>
       <w:r>
         <w:t xml:space="preserve">. Journal of Statistical Software 43.</w:t>
@@ -5597,7 +5684,16 @@
         <w:pStyle w:val="Bibliography"/>
       </w:pPr>
       <w:r>
-        <w:t xml:space="preserve">Gasparrini, A., F. Scheipl, B. Armstrong, and M. G. Kenward. 2017. A penalized framework for distributed lag non-linear models: Penalized DLNMs. Biometrics 73:938–948.</w:t>
+        <w:t xml:space="preserve">Gasparrini, A., F. Scheipl, B. Armstrong, and M. G. Kenward. 2017. A penalized framework for distributed lag non-linear models:</w:t>
+      </w:r>
+      <w:r>
+        <w:t xml:space="preserve"> </w:t>
+      </w:r>
+      <w:r>
+        <w:t xml:space="preserve">Penalized DLNMs</w:t>
+      </w:r>
+      <w:r>
+        <w:t xml:space="preserve">. Biometrics 73:938–948.</w:t>
       </w:r>
     </w:p>
     <w:bookmarkEnd w:id="77"/>
@@ -5640,7 +5736,7 @@
       </w:r>
     </w:p>
     <w:bookmarkEnd w:id="80"/>
-    <w:bookmarkStart w:id="81" w:name="ref-he1996"/>
+    <w:bookmarkStart w:id="81" w:name="Xe7b20205e7fa6f14a6e6215c9a0099aa75e1526"/>
     <w:p>
       <w:pPr>
         <w:pStyle w:val="Bibliography"/>
@@ -5664,21 +5760,60 @@
         <w:t xml:space="preserve"> </w:t>
       </w:r>
       <w:r>
-        <w:t xml:space="preserve">of Heliconia under natural tropical conditions: the importance of leaf orientation for light interception and leaf temperature. Plant, Cell &amp; Environment 19:1238–1248.</w:t>
+        <w:t xml:space="preserve">of</w:t>
+      </w:r>
+      <w:r>
+        <w:t xml:space="preserve"> </w:t>
+      </w:r>
+      <w:r>
+        <w:rPr>
+          <w:i/>
+        </w:rPr>
+        <w:t xml:space="preserve">Heliconia</w:t>
+      </w:r>
+      <w:r>
+        <w:t xml:space="preserve"> </w:t>
+      </w:r>
+      <w:r>
+        <w:t xml:space="preserve">under natural tropical conditions: The importance of leaf orientation for light interception and leaf temperature. Plant, Cell &amp; Environment 19:1238–1248.</w:t>
       </w:r>
     </w:p>
     <w:bookmarkEnd w:id="81"/>
-    <w:bookmarkStart w:id="82" w:name="ref-horvitz1988"/>
+    <w:bookmarkStart w:id="82" w:name="X364cfa7146cde0f32edd5641c26f27b76abda4e"/>
     <w:p>
       <w:pPr>
         <w:pStyle w:val="Bibliography"/>
       </w:pPr>
       <w:r>
-        <w:t xml:space="preserve">Horvitz, C. C., and D. W. Schemske. 1988. Demographic Cost of Reproduction in a Neotropical Herb: An Experimental Field Study. Ecology 69:1741–1745.</w:t>
+        <w:t xml:space="preserve">Horvitz, C. C., and D. W. Schemske. 1988. Demographic cost of reproduction in a</w:t>
+      </w:r>
+      <w:r>
+        <w:t xml:space="preserve"> </w:t>
+      </w:r>
+      <w:r>
+        <w:t xml:space="preserve">Neotropical</w:t>
+      </w:r>
+      <w:r>
+        <w:t xml:space="preserve"> </w:t>
+      </w:r>
+      <w:r>
+        <w:t xml:space="preserve">herb:</w:t>
+      </w:r>
+      <w:r>
+        <w:t xml:space="preserve"> </w:t>
+      </w:r>
+      <w:r>
+        <w:t xml:space="preserve">An</w:t>
+      </w:r>
+      <w:r>
+        <w:t xml:space="preserve"> </w:t>
+      </w:r>
+      <w:r>
+        <w:t xml:space="preserve">experimental field study. Ecology 69:1741–1745.</w:t>
       </w:r>
     </w:p>
     <w:bookmarkEnd w:id="82"/>
-    <w:bookmarkStart w:id="83" w:name="ref-horvitz2002"/>
+    <w:bookmarkStart w:id="83" w:name="ref-horvitzEffectsPlantSize2002"/>
     <w:p>
       <w:pPr>
         <w:pStyle w:val="Bibliography"/>
@@ -5698,13 +5833,25 @@
       </w:r>
     </w:p>
     <w:bookmarkEnd w:id="84"/>
-    <w:bookmarkStart w:id="85" w:name="ref-klimesova2018"/>
+    <w:bookmarkStart w:id="85" w:name="Xa99c369390e67fbd81b709663dd0446547bfd97"/>
     <w:p>
       <w:pPr>
         <w:pStyle w:val="Bibliography"/>
       </w:pPr>
       <w:r>
-        <w:t xml:space="preserve">Klimešová, J., J. Martínková, and G. Ottaviani. 2018. Belowground plant functional ecology: Towards an integrated perspective. Functional Ecology 32:2115–2126.</w:t>
+        <w:t xml:space="preserve">Klimešová, J., J. Martínková, and G. Ottaviani. 2018. Belowground plant functional ecology:</w:t>
+      </w:r>
+      <w:r>
+        <w:t xml:space="preserve"> </w:t>
+      </w:r>
+      <w:r>
+        <w:t xml:space="preserve">Towards</w:t>
+      </w:r>
+      <w:r>
+        <w:t xml:space="preserve"> </w:t>
+      </w:r>
+      <w:r>
+        <w:t xml:space="preserve">an integrated perspective. Functional Ecology 32:2115–2126.</w:t>
       </w:r>
     </w:p>
     <w:bookmarkEnd w:id="85"/>
@@ -5720,6 +5867,9 @@
         <w:t xml:space="preserve"> </w:t>
       </w:r>
       <w:r>
+        <w:rPr>
+          <w:i/>
+        </w:rPr>
         <w:t xml:space="preserve">Heliconia</w:t>
       </w:r>
       <w:r>
@@ -5757,7 +5907,16 @@
         <w:t xml:space="preserve"> </w:t>
       </w:r>
       <w:r>
-        <w:t xml:space="preserve">Central American Heliconia</w:t>
+        <w:t xml:space="preserve">Central American</w:t>
+      </w:r>
+      <w:r>
+        <w:t xml:space="preserve"> </w:t>
+      </w:r>
+      <w:r>
+        <w:rPr>
+          <w:i/>
+        </w:rPr>
+        <w:t xml:space="preserve">Heliconia</w:t>
       </w:r>
       <w:r>
         <w:t xml:space="preserve">. Evolution 37:735–744.</w:t>
@@ -5792,7 +5951,19 @@
         <w:pStyle w:val="Bibliography"/>
       </w:pPr>
       <w:r>
-        <w:t xml:space="preserve">Laurance, W. F., G. B. Williamson, P. Delamônica, A. Oliveira, T. E. Lovejoy, C. Gascon, and L. Pohl. 2001. Effects of a Strong Drought on Amazonian Forest Fragments and Edges. Journal of Tropical Ecology 17:771–785.</w:t>
+        <w:t xml:space="preserve">Laurance, W. F., G. B. Williamson, P. Delamônica, A. Oliveira, T. E. Lovejoy, C. Gascon, and L. Pohl. 2001. Effects of a strong drought on</w:t>
+      </w:r>
+      <w:r>
+        <w:t xml:space="preserve"> </w:t>
+      </w:r>
+      <w:r>
+        <w:t xml:space="preserve">Amazonian</w:t>
+      </w:r>
+      <w:r>
+        <w:t xml:space="preserve"> </w:t>
+      </w:r>
+      <w:r>
+        <w:t xml:space="preserve">forest fragments and edges. Journal of Tropical Ecology 17:771–785.</w:t>
       </w:r>
     </w:p>
     <w:bookmarkEnd w:id="89"/>
@@ -5802,37 +5973,7 @@
         <w:pStyle w:val="Bibliography"/>
       </w:pPr>
       <w:r>
-        <w:t xml:space="preserve">Malhi, Y., J. T. Roberts, R. A. Betts, T. J. Killeen, W. Li, and C. A. Nobre. 2008. Climate</w:t>
-      </w:r>
-      <w:r>
-        <w:t xml:space="preserve"> </w:t>
-      </w:r>
-      <w:r>
-        <w:t xml:space="preserve">Change</w:t>
-      </w:r>
-      <w:r>
-        <w:t xml:space="preserve">,</w:t>
-      </w:r>
-      <w:r>
-        <w:t xml:space="preserve"> </w:t>
-      </w:r>
-      <w:r>
-        <w:t xml:space="preserve">Deforestation</w:t>
-      </w:r>
-      <w:r>
-        <w:t xml:space="preserve">, and the</w:t>
-      </w:r>
-      <w:r>
-        <w:t xml:space="preserve"> </w:t>
-      </w:r>
-      <w:r>
-        <w:t xml:space="preserve">Fate</w:t>
-      </w:r>
-      <w:r>
-        <w:t xml:space="preserve"> </w:t>
-      </w:r>
-      <w:r>
-        <w:t xml:space="preserve">of the</w:t>
+        <w:t xml:space="preserve">Malhi, Y., J. T. Roberts, R. A. Betts, T. J. Killeen, W. Li, and C. A. Nobre. 2008. Climate change, deforestation, and the fate of the</w:t>
       </w:r>
       <w:r>
         <w:t xml:space="preserve"> </w:t>
@@ -5851,7 +5992,19 @@
         <w:pStyle w:val="Bibliography"/>
       </w:pPr>
       <w:r>
-        <w:t xml:space="preserve">Marengo, J. A., C. A. Nobre, J. Tomasella, M. D. Oyama, G. Sampaio de Oliveira, R. de Oliveira, H. Camargo, L. M. Alves, and I. F. Brown. 2008. The Drought of Amazonia in 2005. Journal of Climate 21:495–516.</w:t>
+        <w:t xml:space="preserve">Marengo, J. A., C. A. Nobre, J. Tomasella, M. D. Oyama, G. Sampaio de Oliveira, R. de Oliveira, H. Camargo, L. M. Alves, and I. F. Brown. 2008. The drought of</w:t>
+      </w:r>
+      <w:r>
+        <w:t xml:space="preserve"> </w:t>
+      </w:r>
+      <w:r>
+        <w:t xml:space="preserve">Amazonia</w:t>
+      </w:r>
+      <w:r>
+        <w:t xml:space="preserve"> </w:t>
+      </w:r>
+      <w:r>
+        <w:t xml:space="preserve">in 2005. Journal of Climate 21:495–516.</w:t>
       </w:r>
     </w:p>
     <w:bookmarkEnd w:id="91"/>
@@ -5871,49 +6024,34 @@
         <w:pStyle w:val="Bibliography"/>
       </w:pPr>
       <w:r>
-        <w:t xml:space="preserve">McKee, T. B., N. J. Doesken, and J. Kleist. 1993. The</w:t>
-      </w:r>
-      <w:r>
-        <w:t xml:space="preserve"> </w:t>
-      </w:r>
-      <w:r>
-        <w:t xml:space="preserve">Relationship</w:t>
-      </w:r>
-      <w:r>
-        <w:t xml:space="preserve"> </w:t>
-      </w:r>
-      <w:r>
-        <w:t xml:space="preserve">of</w:t>
-      </w:r>
-      <w:r>
-        <w:t xml:space="preserve"> </w:t>
-      </w:r>
-      <w:r>
-        <w:t xml:space="preserve">Drought Frequency</w:t>
-      </w:r>
-      <w:r>
-        <w:t xml:space="preserve"> </w:t>
-      </w:r>
-      <w:r>
-        <w:t xml:space="preserve">and</w:t>
-      </w:r>
-      <w:r>
-        <w:t xml:space="preserve"> </w:t>
-      </w:r>
-      <w:r>
-        <w:t xml:space="preserve">Duration</w:t>
-      </w:r>
-      <w:r>
-        <w:t xml:space="preserve"> </w:t>
-      </w:r>
-      <w:r>
-        <w:t xml:space="preserve">to</w:t>
-      </w:r>
-      <w:r>
-        <w:t xml:space="preserve"> </w:t>
-      </w:r>
-      <w:r>
-        <w:t xml:space="preserve">Time Scales</w:t>
+        <w:t xml:space="preserve">McKee, T. B., N. J. Doesken, and J. Kleist. 1993. The relationship of drought frequency and duration to time scales. Eighth</w:t>
+      </w:r>
+      <w:r>
+        <w:t xml:space="preserve"> </w:t>
+      </w:r>
+      <w:r>
+        <w:t xml:space="preserve">Conference</w:t>
+      </w:r>
+      <w:r>
+        <w:t xml:space="preserve"> </w:t>
+      </w:r>
+      <w:r>
+        <w:t xml:space="preserve">on</w:t>
+      </w:r>
+      <w:r>
+        <w:t xml:space="preserve"> </w:t>
+      </w:r>
+      <w:r>
+        <w:t xml:space="preserve">Applied Climatology</w:t>
+      </w:r>
+      <w:r>
+        <w:t xml:space="preserve">.</w:t>
+      </w:r>
+      <w:r>
+        <w:t xml:space="preserve"> </w:t>
+      </w:r>
+      <w:r>
+        <w:t xml:space="preserve">Anaheim, California</w:t>
       </w:r>
       <w:r>
         <w:t xml:space="preserve">.</w:t>
@@ -5968,23 +6106,35 @@
       </w:r>
     </w:p>
     <w:bookmarkEnd w:id="96"/>
-    <w:bookmarkStart w:id="97" w:name="ref-mulkey1991"/>
+    <w:bookmarkStart w:id="97" w:name="ref-mulkeyComparativeLifeHistory1991"/>
     <w:p>
       <w:pPr>
         <w:pStyle w:val="Bibliography"/>
       </w:pPr>
       <w:r>
-        <w:t xml:space="preserve">Mulkey, S. S., A. P. Smith, and S. J. Wright. 1991. Comparative life history and physiology of two understory Neotropical herbs. Oecologia 88:263–273.</w:t>
+        <w:t xml:space="preserve">Mulkey, S. S., A. P. Smith, and S. J. Wright. 1991. Comparative life history and physiology of two understory</w:t>
+      </w:r>
+      <w:r>
+        <w:t xml:space="preserve"> </w:t>
+      </w:r>
+      <w:r>
+        <w:t xml:space="preserve">Neotropical</w:t>
+      </w:r>
+      <w:r>
+        <w:t xml:space="preserve"> </w:t>
+      </w:r>
+      <w:r>
+        <w:t xml:space="preserve">herbs. Oecologia 88:263–273.</w:t>
       </w:r>
     </w:p>
     <w:bookmarkEnd w:id="97"/>
-    <w:bookmarkStart w:id="98" w:name="ref-mulkey1996"/>
+    <w:bookmarkStart w:id="98" w:name="ref-mulkeyInfluenceSeasonalDrought1996"/>
     <w:p>
       <w:pPr>
         <w:pStyle w:val="Bibliography"/>
       </w:pPr>
       <w:r>
-        <w:t xml:space="preserve">Mulkey, S. S., and S. J. Wright. 1996. Influence of Seasonal Drought on the Carbon Balance of Tropical Forest Plants. Pages 187–216</w:t>
+        <w:t xml:space="preserve">Mulkey, S. S., and S. J. Wright. 1996. Influence of seasonal drought on the carbon balance of tropical forest plants. Pages 187–216</w:t>
       </w:r>
       <w:r>
         <w:t xml:space="preserve"> </w:t>
@@ -5999,7 +6149,34 @@
         <w:t xml:space="preserve"> </w:t>
       </w:r>
       <w:r>
-        <w:t xml:space="preserve">S. S. Mulkey, R. L. Chazdon, and A. P. Smith, editors. Springer US, Boston, MA.</w:t>
+        <w:t xml:space="preserve">S. S. Mulkey, R. L. Chazdon, and A. P. Smith, editors. Tropical</w:t>
+      </w:r>
+      <w:r>
+        <w:t xml:space="preserve"> </w:t>
+      </w:r>
+      <w:r>
+        <w:t xml:space="preserve">Forest Plant Ecophysiology</w:t>
+      </w:r>
+      <w:r>
+        <w:t xml:space="preserve">.</w:t>
+      </w:r>
+      <w:r>
+        <w:t xml:space="preserve"> </w:t>
+      </w:r>
+      <w:r>
+        <w:t xml:space="preserve">Springer US</w:t>
+      </w:r>
+      <w:r>
+        <w:t xml:space="preserve">,</w:t>
+      </w:r>
+      <w:r>
+        <w:t xml:space="preserve"> </w:t>
+      </w:r>
+      <w:r>
+        <w:t xml:space="preserve">Boston, MA</w:t>
+      </w:r>
+      <w:r>
+        <w:t xml:space="preserve">.</w:t>
       </w:r>
     </w:p>
     <w:bookmarkEnd w:id="98"/>
@@ -6015,13 +6192,25 @@
         <w:t xml:space="preserve"> </w:t>
       </w:r>
       <w:r>
+        <w:rPr>
+          <w:i/>
+        </w:rPr>
         <w:t xml:space="preserve">Ischnosiphon</w:t>
       </w:r>
       <w:r>
         <w:t xml:space="preserve"> </w:t>
       </w:r>
       <w:r>
-        <w:t xml:space="preserve">polyphyllus in central</w:t>
+        <w:rPr>
+          <w:i/>
+        </w:rPr>
+        <w:t xml:space="preserve">Polyphyllus</w:t>
+      </w:r>
+      <w:r>
+        <w:t xml:space="preserve"> </w:t>
+      </w:r>
+      <w:r>
+        <w:t xml:space="preserve">in central</w:t>
       </w:r>
       <w:r>
         <w:t xml:space="preserve"> </w:t>
@@ -6040,36 +6229,15 @@
         <w:pStyle w:val="Bibliography"/>
       </w:pPr>
       <w:r>
-        <w:t xml:space="preserve">Nihad, K., V. Krishnakumar, and V. L. Sheela. 2018. Relationship between</w:t>
-      </w:r>
-      <w:r>
-        <w:t xml:space="preserve"> </w:t>
-      </w:r>
-      <w:r>
-        <w:t xml:space="preserve">Stress</w:t>
-      </w:r>
-      <w:r>
-        <w:t xml:space="preserve"> </w:t>
-      </w:r>
-      <w:r>
-        <w:t xml:space="preserve">and</w:t>
-      </w:r>
-      <w:r>
-        <w:t xml:space="preserve"> </w:t>
-      </w:r>
-      <w:r>
-        <w:t xml:space="preserve">Flowering</w:t>
-      </w:r>
-      <w:r>
-        <w:t xml:space="preserve"> </w:t>
-      </w:r>
-      <w:r>
-        <w:t xml:space="preserve">in</w:t>
-      </w:r>
-      <w:r>
-        <w:t xml:space="preserve"> </w:t>
-      </w:r>
-      <w:r>
+        <w:t xml:space="preserve">Nihad, K., V. Krishnakumar, and V. L. Sheela. 2018. Relationship between stress and flowering in</w:t>
+      </w:r>
+      <w:r>
+        <w:t xml:space="preserve"> </w:t>
+      </w:r>
+      <w:r>
+        <w:rPr>
+          <w:i/>
+        </w:rPr>
         <w:t xml:space="preserve">Heliconia</w:t>
       </w:r>
       <w:r>
@@ -6079,14 +6247,26 @@
         <w:t xml:space="preserve">(</w:t>
       </w:r>
       <w:r>
-        <w:t xml:space="preserve">Heliconia Stricta</w:t>
+        <w:rPr>
+          <w:i/>
+        </w:rPr>
+        <w:t xml:space="preserve">Heliconia</w:t>
+      </w:r>
+      <w:r>
+        <w:t xml:space="preserve"> </w:t>
+      </w:r>
+      <w:r>
+        <w:rPr>
+          <w:i/>
+        </w:rPr>
+        <w:t xml:space="preserve">Stricta</w:t>
       </w:r>
       <w:r>
         <w:t xml:space="preserve">). International Journal of Agriculture Sciences(IJAS) 10:5137.</w:t>
       </w:r>
     </w:p>
     <w:bookmarkEnd w:id="100"/>
-    <w:bookmarkStart w:id="101" w:name="ref-ogleQuantifyingEcologicalMemory2015a"/>
+    <w:bookmarkStart w:id="101" w:name="ref-ogleQuantifyingEcologicalMemory2015"/>
     <w:p>
       <w:pPr>
         <w:pStyle w:val="Bibliography"/>
@@ -6118,13 +6298,58 @@
       </w:r>
     </w:p>
     <w:bookmarkEnd w:id="102"/>
-    <w:bookmarkStart w:id="103" w:name="ref-pinheiro2021"/>
+    <w:bookmarkStart w:id="103" w:name="ref-pinheiroEffectRhizomeExposure2021"/>
     <w:p>
       <w:pPr>
         <w:pStyle w:val="Bibliography"/>
       </w:pPr>
       <w:r>
-        <w:t xml:space="preserve">Pinheiro, A. M., D. M. Silva Matos, W. Dawson, and R. O. Xavier. 2021. Effect of rhizome exposure to contrasting abiotic conditions on the performance of the invasive macrophyte Hedychium coronarium J. Koenig (Zingiberaceae). Plant Ecology 222:375–385.</w:t>
+        <w:t xml:space="preserve">Pinheiro, A. M., D. M. Silva Matos, W. Dawson, and R. O. Xavier. 2021. Effect of rhizome exposure to contrasting abiotic conditions on the performance of the invasive macrophyte</w:t>
+      </w:r>
+      <w:r>
+        <w:t xml:space="preserve"> </w:t>
+      </w:r>
+      <w:r>
+        <w:rPr>
+          <w:i/>
+        </w:rPr>
+        <w:t xml:space="preserve">Hedychium</w:t>
+      </w:r>
+      <w:r>
+        <w:t xml:space="preserve"> </w:t>
+      </w:r>
+      <w:r>
+        <w:rPr>
+          <w:i/>
+        </w:rPr>
+        <w:t xml:space="preserve">Coronarium</w:t>
+      </w:r>
+      <w:r>
+        <w:t xml:space="preserve"> </w:t>
+      </w:r>
+      <w:r>
+        <w:t xml:space="preserve">J</w:t>
+      </w:r>
+      <w:r>
+        <w:t xml:space="preserve">.</w:t>
+      </w:r>
+      <w:r>
+        <w:t xml:space="preserve"> </w:t>
+      </w:r>
+      <w:r>
+        <w:t xml:space="preserve">Koenig</w:t>
+      </w:r>
+      <w:r>
+        <w:t xml:space="preserve"> </w:t>
+      </w:r>
+      <w:r>
+        <w:t xml:space="preserve">(</w:t>
+      </w:r>
+      <w:r>
+        <w:t xml:space="preserve">Zingiberaceae</w:t>
+      </w:r>
+      <w:r>
+        <w:t xml:space="preserve">). Plant Ecology 222:375–385.</w:t>
       </w:r>
     </w:p>
     <w:bookmarkEnd w:id="103"/>
@@ -6134,7 +6359,28 @@
         <w:pStyle w:val="Bibliography"/>
       </w:pPr>
       <w:r>
-        <w:t xml:space="preserve">R Core Team. 2020. R: A language and environment for statistical computing. Vienna, Austria.</w:t>
+        <w:t xml:space="preserve">R Core Team. 2020. R:</w:t>
+      </w:r>
+      <w:r>
+        <w:t xml:space="preserve"> </w:t>
+      </w:r>
+      <w:r>
+        <w:t xml:space="preserve">A</w:t>
+      </w:r>
+      <w:r>
+        <w:t xml:space="preserve"> </w:t>
+      </w:r>
+      <w:r>
+        <w:t xml:space="preserve">language and environment for statistical computing.</w:t>
+      </w:r>
+      <w:r>
+        <w:t xml:space="preserve"> </w:t>
+      </w:r>
+      <w:r>
+        <w:t xml:space="preserve">Vienna, Austria</w:t>
+      </w:r>
+      <w:r>
+        <w:t xml:space="preserve">.</w:t>
       </w:r>
     </w:p>
     <w:bookmarkEnd w:id="104"/>
@@ -6163,27 +6409,78 @@
         <w:pStyle w:val="Bibliography"/>
       </w:pPr>
       <w:r>
-        <w:t xml:space="preserve">Ribeiro, M. B. N., E. M. Bruna, and W. Mantovani. 2010. Influence of post-clearing treatment on the recovery of herbaceous plant communities in amazonian secondary forests. Restoration Ecology 18:50–58.</w:t>
+        <w:t xml:space="preserve">Ribeiro, M. B. N., E. M. Bruna, and W. Mantovani. 2010. Influence of post-clearing treatment on the recovery of herbaceous plant communities in</w:t>
+      </w:r>
+      <w:r>
+        <w:t xml:space="preserve"> </w:t>
+      </w:r>
+      <w:r>
+        <w:t xml:space="preserve">Amazonian</w:t>
+      </w:r>
+      <w:r>
+        <w:t xml:space="preserve"> </w:t>
+      </w:r>
+      <w:r>
+        <w:t xml:space="preserve">secondary forests. Restoration Ecology 18:50–58.</w:t>
       </w:r>
     </w:p>
     <w:bookmarkEnd w:id="106"/>
-    <w:bookmarkStart w:id="107" w:name="ref-rundel2020"/>
+    <w:bookmarkStart w:id="107" w:name="Xa482cb6b22882f61235036974905b7f615ac378"/>
     <w:p>
       <w:pPr>
         <w:pStyle w:val="Bibliography"/>
       </w:pPr>
       <w:r>
-        <w:t xml:space="preserve">Rundel, P. W., A. M. Cooley, K. L. Gerst, E. C. Riordan, M. R. Sharifi, J. W. Sun, and J. A. Tower. 2020. Functional traits of broad-leaved monocot herbs in the understory and forest edges of a Costa Rican rainforest. PeerJ 8:e9958.</w:t>
+        <w:t xml:space="preserve">Rundel, P. W., A. M. Cooley, K. L. Gerst, E. C. Riordan, M. R. Sharifi, J. W. Sun, and J. A. Tower. 2020. Functional traits of broad-leaved monocot herbs in the understory and forest edges of a</w:t>
+      </w:r>
+      <w:r>
+        <w:t xml:space="preserve"> </w:t>
+      </w:r>
+      <w:r>
+        <w:t xml:space="preserve">Costa Rican</w:t>
+      </w:r>
+      <w:r>
+        <w:t xml:space="preserve"> </w:t>
+      </w:r>
+      <w:r>
+        <w:t xml:space="preserve">rainforest. PeerJ 8:e9958.</w:t>
       </w:r>
     </w:p>
     <w:bookmarkEnd w:id="107"/>
-    <w:bookmarkStart w:id="108" w:name="ref-rundel1998"/>
+    <w:bookmarkStart w:id="108" w:name="X32791e69f0c09d25993ffb6190a9997a70e201e"/>
     <w:p>
       <w:pPr>
         <w:pStyle w:val="Bibliography"/>
       </w:pPr>
       <w:r>
-        <w:t xml:space="preserve">Rundel, P. W., M. R. Sharifi, A. C. Gibson, and K. J. Esler. 1998. Structural and physiological adaptation to light environments in neotropical heliconia (heliconiaceae). Journal of Tropical Ecology 14:789–801.</w:t>
+        <w:t xml:space="preserve">Rundel, P. W., M. R. Sharifi, A. C. Gibson, and K. J. Esler. 1998. Structural and physiological adaptation to light environments in</w:t>
+      </w:r>
+      <w:r>
+        <w:t xml:space="preserve"> </w:t>
+      </w:r>
+      <w:r>
+        <w:t xml:space="preserve">Neotropical</w:t>
+      </w:r>
+      <w:r>
+        <w:t xml:space="preserve"> </w:t>
+      </w:r>
+      <w:r>
+        <w:rPr>
+          <w:i/>
+        </w:rPr>
+        <w:t xml:space="preserve">Heliconia</w:t>
+      </w:r>
+      <w:r>
+        <w:t xml:space="preserve"> </w:t>
+      </w:r>
+      <w:r>
+        <w:t xml:space="preserve">(</w:t>
+      </w:r>
+      <w:r>
+        <w:t xml:space="preserve">Heliconiaceae</w:t>
+      </w:r>
+      <w:r>
+        <w:t xml:space="preserve">). Journal of Tropical Ecology 14:789–801.</w:t>
       </w:r>
     </w:p>
     <w:bookmarkEnd w:id="108"/>
@@ -6255,67 +6552,55 @@
       </w:r>
     </w:p>
     <w:bookmarkEnd w:id="113"/>
-    <w:bookmarkStart w:id="114" w:name="ref-sifres2007"/>
+    <w:bookmarkStart w:id="114" w:name="X0686c9b227f785d256220cfb79a7c089a8581c8"/>
     <w:p>
       <w:pPr>
         <w:pStyle w:val="Bibliography"/>
       </w:pPr>
       <w:r>
-        <w:t xml:space="preserve">Sifres, A., B. Picó, J. M. Blanca, R. De Frutos, and F. Nuez. 2007. Genetic</w:t>
-      </w:r>
-      <w:r>
-        <w:t xml:space="preserve"> </w:t>
-      </w:r>
-      <w:r>
-        <w:t xml:space="preserve">Structure</w:t>
-      </w:r>
-      <w:r>
-        <w:t xml:space="preserve"> </w:t>
-      </w:r>
-      <w:r>
-        <w:t xml:space="preserve">of</w:t>
-      </w:r>
-      <w:r>
-        <w:t xml:space="preserve"> </w:t>
-      </w:r>
-      <w:r>
+        <w:t xml:space="preserve">Sifres, A., B. Picó, J. M. Blanca, R. De Frutos, and F. Nuez. 2007. Genetic structure of</w:t>
+      </w:r>
+      <w:r>
+        <w:t xml:space="preserve"> </w:t>
+      </w:r>
+      <w:r>
+        <w:rPr>
+          <w:i/>
+        </w:rPr>
         <w:t xml:space="preserve">Lycopersicon</w:t>
       </w:r>
       <w:r>
         <w:t xml:space="preserve"> </w:t>
       </w:r>
       <w:r>
-        <w:t xml:space="preserve">pimpinellifolium (</w:t>
+        <w:rPr>
+          <w:i/>
+        </w:rPr>
+        <w:t xml:space="preserve">Pimpinellifolium</w:t>
+      </w:r>
+      <w:r>
+        <w:t xml:space="preserve"> </w:t>
+      </w:r>
+      <w:r>
+        <w:t xml:space="preserve">(</w:t>
       </w:r>
       <w:r>
         <w:t xml:space="preserve">Solanaceae</w:t>
       </w:r>
       <w:r>
-        <w:t xml:space="preserve">)</w:t>
-      </w:r>
-      <w:r>
-        <w:t xml:space="preserve"> </w:t>
-      </w:r>
-      <w:r>
-        <w:t xml:space="preserve">Populations Collected</w:t>
-      </w:r>
-      <w:r>
-        <w:t xml:space="preserve"> </w:t>
-      </w:r>
-      <w:r>
-        <w:t xml:space="preserve">after the</w:t>
-      </w:r>
-      <w:r>
-        <w:t xml:space="preserve"> </w:t>
-      </w:r>
-      <w:r>
-        <w:t xml:space="preserve">ENSO Event</w:t>
-      </w:r>
-      <w:r>
-        <w:t xml:space="preserve"> </w:t>
-      </w:r>
-      <w:r>
-        <w:t xml:space="preserve">of 1997</w:t>
+        <w:t xml:space="preserve">) populations collected after the</w:t>
+      </w:r>
+      <w:r>
+        <w:t xml:space="preserve"> </w:t>
+      </w:r>
+      <w:r>
+        <w:t xml:space="preserve">ENSO</w:t>
+      </w:r>
+      <w:r>
+        <w:t xml:space="preserve"> </w:t>
+      </w:r>
+      <w:r>
+        <w:t xml:space="preserve">event of 1997</w:t>
       </w:r>
       <w:r>
         <w:t xml:space="preserve">. Genetic Resources and Crop Evolution 54:359–377.</w:t>
@@ -6332,13 +6617,34 @@
       </w:r>
     </w:p>
     <w:bookmarkEnd w:id="115"/>
-    <w:bookmarkStart w:id="116" w:name="ref-stiles1975"/>
+    <w:bookmarkStart w:id="116" w:name="ref-stilesEcologyFloweringPhenology1975"/>
     <w:p>
       <w:pPr>
         <w:pStyle w:val="Bibliography"/>
       </w:pPr>
       <w:r>
-        <w:t xml:space="preserve">Stiles, F. G. 1975. Ecology, flowering phenology, and hummingbird pollination of some costa rican heliconia species. Ecology 56:285301.</w:t>
+        <w:t xml:space="preserve">Stiles, F. G. 1975. Ecology, flowering phenology, and hummingbird pollination of some</w:t>
+      </w:r>
+      <w:r>
+        <w:t xml:space="preserve"> </w:t>
+      </w:r>
+      <w:r>
+        <w:t xml:space="preserve">Costa Rican</w:t>
+      </w:r>
+      <w:r>
+        <w:t xml:space="preserve"> </w:t>
+      </w:r>
+      <w:r>
+        <w:rPr>
+          <w:i/>
+        </w:rPr>
+        <w:t xml:space="preserve">Heliconia</w:t>
+      </w:r>
+      <w:r>
+        <w:t xml:space="preserve"> </w:t>
+      </w:r>
+      <w:r>
+        <w:t xml:space="preserve">species. Ecology 56:285–301.</w:t>
       </w:r>
     </w:p>
     <w:bookmarkEnd w:id="116"/>
@@ -6358,16 +6664,31 @@
         <w:pStyle w:val="Bibliography"/>
       </w:pPr>
       <w:r>
-        <w:t xml:space="preserve">Tenhumberg, B., E. E. Crone, S. Ramula, and A. J. Tyre. 2018. Time-lagged effects of weather on plant demography: Drought and &amp;lt;i&amp;gt;</w:t>
-      </w:r>
-      <w:r>
-        <w:t xml:space="preserve">Astragalus</w:t>
-      </w:r>
-      <w:r>
-        <w:t xml:space="preserve"> </w:t>
-      </w:r>
-      <w:r>
-        <w:t xml:space="preserve">scaphoides&amp;lt;/i&amp;gt; Ecology 99:915–925.</w:t>
+        <w:t xml:space="preserve">Tenhumberg, B., E. E. Crone, S. Ramula, and A. J. Tyre. 2018. Time-lagged effects of weather on plant demography:</w:t>
+      </w:r>
+      <w:r>
+        <w:t xml:space="preserve"> </w:t>
+      </w:r>
+      <w:r>
+        <w:t xml:space="preserve">Drought</w:t>
+      </w:r>
+      <w:r>
+        <w:t xml:space="preserve"> </w:t>
+      </w:r>
+      <w:r>
+        <w:t xml:space="preserve">and</w:t>
+      </w:r>
+      <w:r>
+        <w:t xml:space="preserve"> </w:t>
+      </w:r>
+      <w:r>
+        <w:rPr>
+          <w:i/>
+        </w:rPr>
+        <w:t xml:space="preserve">Astragalus Scaphoides</w:t>
+      </w:r>
+      <w:r>
+        <w:t xml:space="preserve">. Ecology 99:915–925.</w:t>
       </w:r>
     </w:p>
     <w:bookmarkEnd w:id="118"/>
@@ -6389,43 +6710,7 @@
         <w:t xml:space="preserve"> </w:t>
       </w:r>
       <w:r>
-        <w:t xml:space="preserve">and</w:t>
-      </w:r>
-      <w:r>
-        <w:t xml:space="preserve"> </w:t>
-      </w:r>
-      <w:r>
-        <w:t xml:space="preserve">Demographic Patterns</w:t>
-      </w:r>
-      <w:r>
-        <w:t xml:space="preserve"> </w:t>
-      </w:r>
-      <w:r>
-        <w:t xml:space="preserve">in a</w:t>
-      </w:r>
-      <w:r>
-        <w:t xml:space="preserve"> </w:t>
-      </w:r>
-      <w:r>
-        <w:t xml:space="preserve">Substitute Food</w:t>
-      </w:r>
-      <w:r>
-        <w:t xml:space="preserve"> </w:t>
-      </w:r>
-      <w:r>
-        <w:t xml:space="preserve">for</w:t>
-      </w:r>
-      <w:r>
-        <w:t xml:space="preserve"> </w:t>
-      </w:r>
-      <w:r>
-        <w:t xml:space="preserve">Collared Peccaries</w:t>
-      </w:r>
-      <w:r>
-        <w:t xml:space="preserve"> </w:t>
-      </w:r>
-      <w:r>
-        <w:t xml:space="preserve">in</w:t>
+        <w:t xml:space="preserve">and demographic patterns in a substitute food for collared peccaries in</w:t>
       </w:r>
       <w:r>
         <w:t xml:space="preserve"> </w:t>
@@ -6438,13 +6723,58 @@
       </w:r>
     </w:p>
     <w:bookmarkEnd w:id="119"/>
-    <w:bookmarkStart w:id="120" w:name="ref-trmm3b43"/>
+    <w:bookmarkStart w:id="120" w:name="ref-trmmTMPA3B432011"/>
     <w:p>
       <w:pPr>
         <w:pStyle w:val="Bibliography"/>
       </w:pPr>
       <w:r>
-        <w:t xml:space="preserve">TRMM (TMPA/3B43) rainfall estimate L3 1 month 0.25 degree x 0.25 degree V7. 2011. Goddard Earth Sciences Data; Information Services Center (GES DISC), Greenbelt, MD.</w:t>
+        <w:t xml:space="preserve">(TRMM), T. R. M. M. 2011.</w:t>
+      </w:r>
+      <w:r>
+        <w:t xml:space="preserve"> </w:t>
+      </w:r>
+      <w:r>
+        <w:t xml:space="preserve">TRMM</w:t>
+      </w:r>
+      <w:r>
+        <w:t xml:space="preserve"> </w:t>
+      </w:r>
+      <w:r>
+        <w:t xml:space="preserve">(</w:t>
+      </w:r>
+      <w:r>
+        <w:t xml:space="preserve">TMPA</w:t>
+      </w:r>
+      <w:r>
+        <w:t xml:space="preserve">/</w:t>
+      </w:r>
+      <w:r>
+        <w:t xml:space="preserve">3B43</w:t>
+      </w:r>
+      <w:r>
+        <w:t xml:space="preserve">) rainfall estimate</w:t>
+      </w:r>
+      <w:r>
+        <w:t xml:space="preserve"> </w:t>
+      </w:r>
+      <w:r>
+        <w:t xml:space="preserve">L3</w:t>
+      </w:r>
+      <w:r>
+        <w:t xml:space="preserve"> </w:t>
+      </w:r>
+      <w:r>
+        <w:t xml:space="preserve">1 month 0.25 degree x 0.25 degree</w:t>
+      </w:r>
+      <w:r>
+        <w:t xml:space="preserve"> </w:t>
+      </w:r>
+      <w:r>
+        <w:t xml:space="preserve">V7</w:t>
+      </w:r>
+      <w:r>
+        <w:t xml:space="preserve">.</w:t>
       </w:r>
     </w:p>
     <w:bookmarkEnd w:id="120"/>
@@ -6454,7 +6784,7 @@
         <w:pStyle w:val="Bibliography"/>
       </w:pPr>
       <w:r>
-        <w:t xml:space="preserve">Uriarte, M., M. Anciães, M. T. B. da Silva, P. Rubim, E. Johnson, and E. M. Bruna. 2011. Disentangling the drivers of reduced long-distance seed dispersal by birds in an experimentally fragmented landscape. Ecology 92:924–937.</w:t>
+        <w:t xml:space="preserve">Uriarte, M., M. Anciaes, M. T. B. da Silva, P. Rubim, E. Johnson, and E. M. Bruna. 2011. Disentangling the drivers of reduced long-distance seed dispersal by birds in an experimentally fragmented landscape. Ecology 92:924–937.</w:t>
       </w:r>
     </w:p>
     <w:bookmarkEnd w:id="121"/>
@@ -6464,51 +6794,54 @@
         <w:pStyle w:val="Bibliography"/>
       </w:pPr>
       <w:r>
-        <w:t xml:space="preserve">Vicente-Serrano, S. M., S. Beguería, and J. I. López-Moreno. 2010. A</w:t>
-      </w:r>
-      <w:r>
-        <w:t xml:space="preserve"> </w:t>
-      </w:r>
-      <w:r>
-        <w:t xml:space="preserve">Multiscalar Drought Index Sensitive</w:t>
-      </w:r>
-      <w:r>
-        <w:t xml:space="preserve"> </w:t>
-      </w:r>
-      <w:r>
-        <w:t xml:space="preserve">to</w:t>
-      </w:r>
-      <w:r>
-        <w:t xml:space="preserve"> </w:t>
-      </w:r>
-      <w:r>
-        <w:t xml:space="preserve">Global Warming</w:t>
-      </w:r>
-      <w:r>
-        <w:t xml:space="preserve">:</w:t>
-      </w:r>
-      <w:r>
-        <w:t xml:space="preserve"> </w:t>
-      </w:r>
-      <w:r>
-        <w:t xml:space="preserve">The Standardized Precipitation Evapotranspiration Index</w:t>
+        <w:t xml:space="preserve">Vicente-Serrano, S. M., S. Beguería, and J. I. López-Moreno. 2010. A multiscalar drought index sensitive to global warming:</w:t>
+      </w:r>
+      <w:r>
+        <w:t xml:space="preserve"> </w:t>
+      </w:r>
+      <w:r>
+        <w:t xml:space="preserve">The</w:t>
+      </w:r>
+      <w:r>
+        <w:t xml:space="preserve"> </w:t>
+      </w:r>
+      <w:r>
+        <w:t xml:space="preserve">standardized precipitation evapotranspiration</w:t>
+      </w:r>
+      <w:r>
+        <w:t xml:space="preserve"> </w:t>
+      </w:r>
+      <w:r>
+        <w:t xml:space="preserve">Index</w:t>
       </w:r>
       <w:r>
         <w:t xml:space="preserve">. Journal of Climate 23:1696–1718.</w:t>
       </w:r>
     </w:p>
     <w:bookmarkEnd w:id="122"/>
-    <w:bookmarkStart w:id="123" w:name="ref-westerband2015"/>
+    <w:bookmarkStart w:id="123" w:name="ref-westerbandInteractionsPlantSize2015"/>
     <w:p>
       <w:pPr>
         <w:pStyle w:val="Bibliography"/>
       </w:pPr>
       <w:r>
-        <w:t xml:space="preserve">Westerband, A. C., and C. C. Horvitz. 2015. Interactions between plant size and canopy openness influence vital rates and life-history tradeoffs in two neotropical understory herbs. American Journal of Botany 102:1290–1299.</w:t>
+        <w:t xml:space="preserve">Westerband, A. C., and C. C. Horvitz. 2015. Interactions between plant size and canopy openness influence vital rates and life-history tradeoffs in two</w:t>
+      </w:r>
+      <w:r>
+        <w:t xml:space="preserve"> </w:t>
+      </w:r>
+      <w:r>
+        <w:t xml:space="preserve">Neotropical</w:t>
+      </w:r>
+      <w:r>
+        <w:t xml:space="preserve"> </w:t>
+      </w:r>
+      <w:r>
+        <w:t xml:space="preserve">understory herbs. American Journal of Botany 102:1290–1299.</w:t>
       </w:r>
     </w:p>
     <w:bookmarkEnd w:id="123"/>
-    <w:bookmarkStart w:id="124" w:name="ref-westerband2017"/>
+    <w:bookmarkStart w:id="124" w:name="ref-westerbandEarlyLifeConditions2017"/>
     <w:p>
       <w:pPr>
         <w:pStyle w:val="Bibliography"/>
@@ -6524,7 +6857,19 @@
         <w:pStyle w:val="Bibliography"/>
       </w:pPr>
       <w:r>
-        <w:t xml:space="preserve">Williamson, G. B., W. F. Laurance, A. A. Oliveira, P. Delamônica, C. Gascon, T. E. Lovejoy, and L. Pohl. 2000. Amazonian Tree Mortality during the 1997 El Niño Drought. Conservation Biology 14:1538–1542.</w:t>
+        <w:t xml:space="preserve">Williamson, G. B., W. F. Laurance, A. A. Oliveira, P. Delamônica, C. Gascon, T. E. Lovejoy, and L. Pohl. 2000. Amazonian tree mortality during the 1997</w:t>
+      </w:r>
+      <w:r>
+        <w:t xml:space="preserve"> </w:t>
+      </w:r>
+      <w:r>
+        <w:t xml:space="preserve">El Niño</w:t>
+      </w:r>
+      <w:r>
+        <w:t xml:space="preserve"> </w:t>
+      </w:r>
+      <w:r>
+        <w:t xml:space="preserve">drought. Conservation Biology 14:1538–1542.</w:t>
       </w:r>
     </w:p>
     <w:bookmarkEnd w:id="125"/>
@@ -6534,11 +6879,38 @@
         <w:pStyle w:val="Bibliography"/>
       </w:pPr>
       <w:r>
-        <w:t xml:space="preserve">Wood, S. N. 2017. Generalized additive models: An introduction with r. Second edition. CRC Press/Taylor &amp; Francis Group, Boca Raton.</w:t>
+        <w:t xml:space="preserve">Wood, S. N. 2017. Generalized additive models: An introduction with</w:t>
+      </w:r>
+      <w:r>
+        <w:t xml:space="preserve"> </w:t>
+      </w:r>
+      <w:r>
+        <w:t xml:space="preserve">R</w:t>
+      </w:r>
+      <w:r>
+        <w:t xml:space="preserve">. Second edition.</w:t>
+      </w:r>
+      <w:r>
+        <w:t xml:space="preserve"> </w:t>
+      </w:r>
+      <w:r>
+        <w:t xml:space="preserve">CRC Press/Taylor &amp; Francis Group</w:t>
+      </w:r>
+      <w:r>
+        <w:t xml:space="preserve">,</w:t>
+      </w:r>
+      <w:r>
+        <w:t xml:space="preserve"> </w:t>
+      </w:r>
+      <w:r>
+        <w:t xml:space="preserve">Boca Raton</w:t>
+      </w:r>
+      <w:r>
+        <w:t xml:space="preserve">.</w:t>
       </w:r>
     </w:p>
     <w:bookmarkEnd w:id="126"/>
-    <w:bookmarkStart w:id="127" w:name="ref-woodsimonn.ChapterSmoothers"/>
+    <w:bookmarkStart w:id="127" w:name="ref-woodChapterSmoothers"/>
     <w:p>
       <w:pPr>
         <w:pStyle w:val="Bibliography"/>
@@ -6553,7 +6925,19 @@
         <w:t xml:space="preserve">Smoothers</w:t>
       </w:r>
       <w:r>
-        <w:t xml:space="preserve">. Pages 195–247 Generalized additive models: An introduction with</w:t>
+        <w:t xml:space="preserve">. Pages 195–247 Generalized additive models:</w:t>
+      </w:r>
+      <w:r>
+        <w:t xml:space="preserve"> </w:t>
+      </w:r>
+      <w:r>
+        <w:t xml:space="preserve">An</w:t>
+      </w:r>
+      <w:r>
+        <w:t xml:space="preserve"> </w:t>
+      </w:r>
+      <w:r>
+        <w:t xml:space="preserve">introduction with</w:t>
       </w:r>
       <w:r>
         <w:t xml:space="preserve"> </w:t>
@@ -6566,7 +6950,7 @@
       </w:r>
     </w:p>
     <w:bookmarkEnd w:id="127"/>
-    <w:bookmarkStart w:id="128" w:name="ref-wright1992"/>
+    <w:bookmarkStart w:id="128" w:name="ref-wrightSeasonalDroughtSoil1992"/>
     <w:p>
       <w:pPr>
         <w:pStyle w:val="Bibliography"/>
@@ -6582,7 +6966,19 @@
         <w:pStyle w:val="Bibliography"/>
       </w:pPr>
       <w:r>
-        <w:t xml:space="preserve">Wright, S. J., and O. Calderon. 2006. Seasonal, el nino and longer term changes in flower and seed production in a moist tropical forest. Ecology Letters 9:35–44.</w:t>
+        <w:t xml:space="preserve">Wright, S. J., and O. Calderon. 2006. Seasonal,</w:t>
+      </w:r>
+      <w:r>
+        <w:t xml:space="preserve"> </w:t>
+      </w:r>
+      <w:r>
+        <w:t xml:space="preserve">El Niño</w:t>
+      </w:r>
+      <w:r>
+        <w:t xml:space="preserve"> </w:t>
+      </w:r>
+      <w:r>
+        <w:t xml:space="preserve">and longer term changes in flower and seed production in a moist tropical forest. Ecology Letters 9:35–44.</w:t>
       </w:r>
     </w:p>
     <w:bookmarkEnd w:id="129"/>
@@ -6592,10 +6988,22 @@
         <w:pStyle w:val="Bibliography"/>
       </w:pPr>
       <w:r>
-        <w:t xml:space="preserve">Xavier, A. C., C. W. King, and B. R. Scanlon. 2016. Daily gridded meteorological variables in Brazil (1980</w:t>
-      </w:r>
-      <w:r>
-        <w:t xml:space="preserve">2013). International Journal of Climatology 36:2644–2659.</w:t>
+        <w:t xml:space="preserve">Xavier, A. C., C. W. King, and B. R. Scanlon. 2016. Daily gridded meteorological variables in</w:t>
+      </w:r>
+      <w:r>
+        <w:t xml:space="preserve"> </w:t>
+      </w:r>
+      <w:r>
+        <w:t xml:space="preserve">Brazil</w:t>
+      </w:r>
+      <w:r>
+        <w:t xml:space="preserve"> </w:t>
+      </w:r>
+      <w:r>
+        <w:t xml:space="preserve">(1980</w:t>
+      </w:r>
+      <w:r>
+        <w:t xml:space="preserve">). International Journal of Climatology 36:2644–2659.</w:t>
       </w:r>
     </w:p>
     <w:bookmarkEnd w:id="130"/>
@@ -6624,7 +7032,19 @@
         <w:pStyle w:val="Bibliography"/>
       </w:pPr>
       <w:r>
-        <w:t xml:space="preserve">Zeng, N., J.-H. Yoon, J. A. Marengo, A. Subramaniam, C. A. Nobre, A. Mariotti, and J. D. Neelin. 2008. Causes and impacts of the 2005 Amazon drought. Environmental Research Letters 3:014002.</w:t>
+        <w:t xml:space="preserve">Zeng, N., J. H. Yoon, J. A. Marengo, A. Subramaniam, C. A. Nobre, A. Mariotti, and J. D. Neelin. 2008. Causes and impacts of the 2005</w:t>
+      </w:r>
+      <w:r>
+        <w:t xml:space="preserve"> </w:t>
+      </w:r>
+      <w:r>
+        <w:t xml:space="preserve">Amazon</w:t>
+      </w:r>
+      <w:r>
+        <w:t xml:space="preserve"> </w:t>
+      </w:r>
+      <w:r>
+        <w:t xml:space="preserve">drought. Environmental Research Letters 3:1–9.</w:t>
       </w:r>
     </w:p>
     <w:bookmarkEnd w:id="132"/>
@@ -6648,7 +7068,7 @@
         <w:pStyle w:val="FirstParagraph"/>
       </w:pPr>
       <w:r>
-        <w:t xml:space="preserve">This report was generated on 2021-04-06 10:52:03 using the following computational environment and dependencies:</w:t>
+        <w:t xml:space="preserve">This report was generated on 2021-04-06 16:41:57 using the following computational environment and dependencies:</w:t>
       </w:r>
     </w:p>
     <w:p>
@@ -9098,16 +9518,16 @@
         <w:rPr>
           <w:rStyle w:val="VerbatimChar"/>
         </w:rPr>
-        <w:t xml:space="preserve">#&gt; [2] /private/var/folders/b_/2vfnxxls5vs401tmhhb3wqdh0000gp/T/RtmpYfZEnH/renv-system-library</w:t>
-      </w:r>
-      <w:r>
-        <w:br/>
-      </w:r>
-      <w:r>
-        <w:rPr>
-          <w:rStyle w:val="VerbatimChar"/>
-        </w:rPr>
-        <w:t xml:space="preserve">#&gt; [3] /private/var/folders/b_/2vfnxxls5vs401tmhhb3wqdh0000gp/T/RtmpfT5q3x/renv-system-library</w:t>
+        <w:t xml:space="preserve">#&gt; [2] /private/var/folders/b_/2vfnxxls5vs401tmhhb3wqdh0000gp/T/RtmpxAFHxN/renv-system-library</w:t>
+      </w:r>
+      <w:r>
+        <w:br/>
+      </w:r>
+      <w:r>
+        <w:rPr>
+          <w:rStyle w:val="VerbatimChar"/>
+        </w:rPr>
+        <w:t xml:space="preserve">#&gt; [3] /private/var/folders/b_/2vfnxxls5vs401tmhhb3wqdh0000gp/T/Rtmpkdh9zj/renv-system-library</w:t>
       </w:r>
       <w:r>
         <w:br/>
@@ -9162,7 +9582,7 @@
         <w:rPr>
           <w:rStyle w:val="VerbatimChar"/>
         </w:rPr>
-        <w:t xml:space="preserve">#&gt; Head:     [d269a8b] 2021-04-06: remove rug plot entirely</w:t>
+        <w:t xml:space="preserve">#&gt; Head:     [567052d] 2021-04-06: fix citations and figure refs</w:t>
       </w:r>
     </w:p>
     <w:bookmarkEnd w:id="134"/>

</xml_diff>

<commit_message>
fix multi-line equation knitting to word.  Closes #30.
</commit_message>
<xml_diff>
--- a/doc/paper.docx
+++ b/doc/paper.docx
@@ -185,7 +185,7 @@
         <w:pStyle w:val="Date"/>
       </w:pPr>
       <w:r>
-        <w:t xml:space="preserve">06</w:t>
+        <w:t xml:space="preserve">07</w:t>
       </w:r>
       <w:r>
         <w:t xml:space="preserve"> </w:t>
@@ -336,6 +336,7 @@
       </w:r>
       <w:r>
         <w:rPr>
+          <w:iCs/>
           <w:i/>
         </w:rPr>
         <w:t xml:space="preserve">Heliconia acuminata</w:t>
@@ -457,6 +458,7 @@
       </w:r>
       <w:r>
         <w:rPr>
+          <w:iCs/>
           <w:i/>
         </w:rPr>
         <w:t xml:space="preserve">(CITATION_4)</w:t>
@@ -667,6 +669,7 @@
       </w:r>
       <w:r>
         <w:rPr>
+          <w:iCs/>
           <w:i/>
         </w:rPr>
         <w:t xml:space="preserve">Heliconia acuminata</w:t>
@@ -781,7 +784,9 @@
       </w:r>
       <w:r>
         <w:rPr>
+          <w:iCs/>
           <w:i/>
+          <w:bCs/>
           <w:b/>
           <w:u w:val="single"/>
         </w:rPr>
@@ -989,6 +994,7 @@
       </w:r>
       <w:r>
         <w:rPr>
+          <w:iCs/>
           <w:i/>
         </w:rPr>
         <w:t xml:space="preserve">terra firme</w:t>
@@ -1061,6 +1067,7 @@
       </w:pPr>
       <w:r>
         <w:rPr>
+          <w:iCs/>
           <w:i/>
         </w:rPr>
         <w:t xml:space="preserve">Heliconia acuminata</w:t>
@@ -1103,6 +1110,7 @@
       </w:r>
       <w:r>
         <w:rPr>
+          <w:iCs/>
           <w:i/>
         </w:rPr>
         <w:t xml:space="preserve">Heliconia</w:t>
@@ -1118,6 +1126,7 @@
       </w:r>
       <w:r>
         <w:rPr>
+          <w:iCs/>
           <w:i/>
         </w:rPr>
         <w:t xml:space="preserve">H. acuminata</w:t>
@@ -1151,6 +1160,7 @@
       </w:r>
       <w:r>
         <w:rPr>
+          <w:iCs/>
           <w:i/>
         </w:rPr>
         <w:t xml:space="preserve">Heliconia</w:t>
@@ -1175,6 +1185,7 @@
       </w:r>
       <w:r>
         <w:rPr>
+          <w:iCs/>
           <w:i/>
         </w:rPr>
         <w:t xml:space="preserve">Heliconia acuminata</w:t>
@@ -1190,6 +1201,7 @@
       </w:r>
       <w:r>
         <w:rPr>
+          <w:iCs/>
           <w:i/>
         </w:rPr>
         <w:t xml:space="preserve">[darrigo unpubl. data]</w:t>
@@ -1210,6 +1222,7 @@
       </w:r>
       <w:r>
         <w:rPr>
+          <w:iCs/>
           <w:i/>
         </w:rPr>
         <w:t xml:space="preserve">H. acuminata</w:t>
@@ -1225,6 +1238,7 @@
       </w:r>
       <w:r>
         <w:rPr>
+          <w:iCs/>
           <w:i/>
         </w:rPr>
         <w:t xml:space="preserve">Phaeothornis superciliosus</w:t>
@@ -1240,6 +1254,7 @@
       </w:r>
       <w:r>
         <w:rPr>
+          <w:iCs/>
           <w:i/>
         </w:rPr>
         <w:t xml:space="preserve">P. bourcieri</w:t>
@@ -1285,6 +1300,7 @@
       </w:r>
       <w:r>
         <w:rPr>
+          <w:bCs/>
           <w:b/>
         </w:rPr>
         <w:t xml:space="preserve">1.1</w:t>
@@ -1395,6 +1411,9 @@
           <m:t>50</m:t>
         </m:r>
         <m:r>
+          <m:rPr>
+            <m:sty m:val="p"/>
+          </m:rPr>
           <m:t>×</m:t>
         </m:r>
         <m:r>
@@ -1409,6 +1428,7 @@
       </w:r>
       <w:r>
         <w:rPr>
+          <w:iCs/>
           <w:i/>
         </w:rPr>
         <w:t xml:space="preserve">Heliconia acuminata</w:t>
@@ -1430,6 +1450,7 @@
       </w:r>
       <w:r>
         <w:rPr>
+          <w:bCs/>
           <w:b/>
         </w:rPr>
         <w:t xml:space="preserve">Supplemental__</w:t>
@@ -1459,6 +1480,9 @@
           <m:t>10</m:t>
         </m:r>
         <m:r>
+          <m:rPr>
+            <m:sty m:val="p"/>
+          </m:rPr>
           <m:t>×</m:t>
         </m:r>
         <m:r>
@@ -1506,6 +1530,7 @@
       </w:r>
       <w:r>
         <w:rPr>
+          <w:iCs/>
           <w:i/>
         </w:rPr>
         <w:t xml:space="preserve">H. acuminata</w:t>
@@ -1596,6 +1621,7 @@
       </w:r>
       <w:r>
         <w:rPr>
+          <w:iCs/>
           <w:i/>
         </w:rPr>
         <w:t xml:space="preserve">H. acuminata</w:t>
@@ -1671,6 +1697,7 @@
       </w:r>
       <w:r>
         <w:rPr>
+          <w:bCs/>
           <w:b/>
         </w:rPr>
         <w:t xml:space="preserve">Supplemental __</w:t>
@@ -1706,37 +1733,14 @@
         <w:t xml:space="preserve">(Gasparrini et al. 2017)</w:t>
       </w:r>
       <w:r>
-        <w:t xml:space="preserve">.</w:t>
-      </w:r>
-      <w:r>
-        <w:t xml:space="preserve"> </w:t>
-      </w:r>
-      <w:r>
-        <w:t xml:space="preserve">DLNMs capture how potentially delayed effects of predictor variables (e.g. SPEI) affect an outcome (e.g. growth) well beyond the event period.</w:t>
-      </w:r>
-      <w:r>
-        <w:t xml:space="preserve"> </w:t>
-      </w:r>
-      <w:r>
-        <w:t xml:space="preserve">They do so by fitting a bi-dimensional predictor-lag-response association spline, referred to as a crossbasis function.</w:t>
-      </w:r>
-      <w:r>
-        <w:t xml:space="preserve"> </w:t>
-      </w:r>
-      <w:r>
-        <w:t xml:space="preserve">This models a non-linear relationship between predictor and response (e.g. between SPEI and vital rates) and allows the shape of that relationship to vary smoothly over lag time.</w:t>
-      </w:r>
-      <w:r>
-        <w:t xml:space="preserve"> </w:t>
-      </w:r>
-      <w:r>
-        <w:t xml:space="preserve">Crossbasis functions were created using the</w:t>
-      </w:r>
-      <w:r>
-        <w:t xml:space="preserve"> </w:t>
-      </w:r>
-      <w:r>
-        <w:rPr>
+        <w:t xml:space="preserve">. DLNMs capture how potentially delayed effects of predictor variables (e.g. SPEI) affect an outcome (e.g. growth) well beyond the event period. They do so by fitting a bi-dimensional predictor-lag-response association spline, referred to as a crossbasis function. This models a non-linear relationship between predictor and response (e.g. between SPEI and vital rates) and allows the shape of that relationship to vary smoothly over lag time. Crossbasis functions were created using the</w:t>
+      </w:r>
+      <w:r>
+        <w:t xml:space="preserve"> </w:t>
+      </w:r>
+      <w:r>
+        <w:rPr>
+          <w:iCs/>
           <w:i/>
         </w:rPr>
         <w:t xml:space="preserve">dlnm</w:t>
@@ -1754,19 +1758,14 @@
         <w:t xml:space="preserve">(Gasparrini 2011, R Core Team 2020)</w:t>
       </w:r>
       <w:r>
-        <w:t xml:space="preserve">.</w:t>
-      </w:r>
-      <w:r>
-        <w:t xml:space="preserve"> </w:t>
-      </w:r>
-      <w:r>
-        <w:t xml:space="preserve">We chose 36 months as a maximum lag because prior</w:t>
-      </w:r>
-      <w:r>
-        <w:t xml:space="preserve"> </w:t>
-      </w:r>
-      <w:r>
-        <w:rPr>
+        <w:t xml:space="preserve">. We chose 36 months as a maximum lag because prior</w:t>
+      </w:r>
+      <w:r>
+        <w:t xml:space="preserve"> </w:t>
+      </w:r>
+      <w:r>
+        <w:rPr>
+          <w:iCs/>
           <w:i/>
         </w:rPr>
         <w:t xml:space="preserve">H. acuminata</w:t>
@@ -1787,19 +1786,14 @@
         <w:t xml:space="preserve"> </w:t>
       </w:r>
       <w:r>
-        <w:t xml:space="preserve">so this is a reasonable upper bound for lagged effects of drought.</w:t>
-      </w:r>
-      <w:r>
-        <w:t xml:space="preserve"> </w:t>
-      </w:r>
-      <w:r>
-        <w:t xml:space="preserve">The crossbasis function was fit to the data in the context of a generalized additive model (GAM) using the</w:t>
-      </w:r>
-      <w:r>
-        <w:t xml:space="preserve"> </w:t>
-      </w:r>
-      <w:r>
-        <w:rPr>
+        <w:t xml:space="preserve">so this is a reasonable upper bound for lagged effects of drought. The crossbasis function was fit to the data in the context of a generalized additive model (GAM) using the</w:t>
+      </w:r>
+      <w:r>
+        <w:t xml:space="preserve"> </w:t>
+      </w:r>
+      <w:r>
+        <w:rPr>
+          <w:iCs/>
           <w:i/>
         </w:rPr>
         <w:t xml:space="preserve">mgcv</w:t>
@@ -1834,23 +1828,345 @@
         <m:oMathParaPr>
           <m:jc m:val="center"/>
         </m:oMathParaPr>
-        <m:oMath/>
-      </m:oMathPara>
-    </w:p>
-    <w:p>
-      <w:pPr>
-        <w:pStyle w:val="FirstParagraph"/>
-      </w:pPr>
-    </w:p>
-    <w:p>
-      <w:pPr>
-        <w:pStyle w:val="BodyText"/>
-      </w:pPr>
-      <m:oMathPara>
-        <m:oMathParaPr>
-          <m:jc m:val="center"/>
-        </m:oMathParaPr>
-        <m:oMath/>
+        <m:oMath>
+          <m:m>
+            <m:mPr>
+              <m:baseJc m:val="center"/>
+              <m:plcHide m:val="1"/>
+              <m:mcs>
+                <m:mc>
+                  <m:mcPr>
+                    <m:mcJc m:val="right"/>
+                    <m:count m:val="1"/>
+                  </m:mcPr>
+                </m:mc>
+                <m:mc>
+                  <m:mcPr>
+                    <m:mcJc m:val="left"/>
+                    <m:count m:val="1"/>
+                  </m:mcPr>
+                </m:mc>
+              </m:mcs>
+            </m:mPr>
+            <m:mr>
+              <m:e/>
+              <m:e>
+                <m:r>
+                  <m:t>g</m:t>
+                </m:r>
+                <m:d>
+                  <m:dPr>
+                    <m:begChr m:val="["/>
+                    <m:endChr m:val="]"/>
+                    <m:grow/>
+                  </m:dPr>
+                  <m:e>
+                    <m:r>
+                      <m:rPr>
+                        <m:nor/>
+                        <m:sty m:val="p"/>
+                      </m:rPr>
+                      <m:t>E</m:t>
+                    </m:r>
+                    <m:d>
+                      <m:dPr>
+                        <m:begChr m:val="("/>
+                        <m:endChr m:val=")"/>
+                        <m:grow/>
+                      </m:dPr>
+                      <m:e>
+                        <m:sSub>
+                          <m:e>
+                            <m:r>
+                              <m:t>y</m:t>
+                            </m:r>
+                          </m:e>
+                          <m:sub>
+                            <m:r>
+                              <m:t>i</m:t>
+                            </m:r>
+                          </m:sub>
+                        </m:sSub>
+                      </m:e>
+                    </m:d>
+                  </m:e>
+                </m:d>
+                <m:r>
+                  <m:rPr>
+                    <m:sty m:val="p"/>
+                  </m:rPr>
+                  <m:t>=</m:t>
+                </m:r>
+                <m:sSub>
+                  <m:e>
+                    <m:r>
+                      <m:t>α</m:t>
+                    </m:r>
+                  </m:e>
+                  <m:sub>
+                    <m:r>
+                      <m:t>j</m:t>
+                    </m:r>
+                  </m:sub>
+                </m:sSub>
+                <m:r>
+                  <m:rPr>
+                    <m:sty m:val="p"/>
+                  </m:rPr>
+                  <m:t>+</m:t>
+                </m:r>
+                <m:sSub>
+                  <m:e>
+                    <m:r>
+                      <m:t>s</m:t>
+                    </m:r>
+                  </m:e>
+                  <m:sub>
+                    <m:r>
+                      <m:t>1</m:t>
+                    </m:r>
+                  </m:sub>
+                </m:sSub>
+                <m:d>
+                  <m:dPr>
+                    <m:begChr m:val="("/>
+                    <m:endChr m:val=")"/>
+                    <m:grow/>
+                  </m:dPr>
+                  <m:e>
+                    <m:sSub>
+                      <m:e>
+                        <m:r>
+                          <m:t>x</m:t>
+                        </m:r>
+                      </m:e>
+                      <m:sub>
+                        <m:r>
+                          <m:t>i</m:t>
+                        </m:r>
+                      </m:sub>
+                    </m:sSub>
+                  </m:e>
+                </m:d>
+                <m:r>
+                  <m:rPr>
+                    <m:sty m:val="p"/>
+                  </m:rPr>
+                  <m:t>+</m:t>
+                </m:r>
+                <m:sSub>
+                  <m:e>
+                    <m:r>
+                      <m:t>s</m:t>
+                    </m:r>
+                  </m:e>
+                  <m:sub>
+                    <m:r>
+                      <m:t>2</m:t>
+                    </m:r>
+                  </m:sub>
+                </m:sSub>
+                <m:d>
+                  <m:dPr>
+                    <m:begChr m:val="("/>
+                    <m:endChr m:val=")"/>
+                    <m:grow/>
+                  </m:dPr>
+                  <m:e>
+                    <m:sSub>
+                      <m:e>
+                        <m:r>
+                          <m:t>d</m:t>
+                        </m:r>
+                      </m:e>
+                      <m:sub>
+                        <m:r>
+                          <m:t>i</m:t>
+                        </m:r>
+                        <m:r>
+                          <m:rPr>
+                            <m:sty m:val="p"/>
+                          </m:rPr>
+                          <m:t>,</m:t>
+                        </m:r>
+                        <m:r>
+                          <m:t>t</m:t>
+                        </m:r>
+                      </m:sub>
+                    </m:sSub>
+                    <m:r>
+                      <m:rPr>
+                        <m:sty m:val="p"/>
+                      </m:rPr>
+                      <m:t>,</m:t>
+                    </m:r>
+                    <m:r>
+                      <m:rPr>
+                        <m:sty m:val="p"/>
+                      </m:rPr>
+                      <m:t>.</m:t>
+                    </m:r>
+                    <m:r>
+                      <m:rPr>
+                        <m:sty m:val="p"/>
+                      </m:rPr>
+                      <m:t>.</m:t>
+                    </m:r>
+                    <m:r>
+                      <m:rPr>
+                        <m:sty m:val="p"/>
+                      </m:rPr>
+                      <m:t>.</m:t>
+                    </m:r>
+                    <m:r>
+                      <m:rPr>
+                        <m:sty m:val="p"/>
+                      </m:rPr>
+                      <m:t>,</m:t>
+                    </m:r>
+                    <m:sSub>
+                      <m:e>
+                        <m:r>
+                          <m:t>d</m:t>
+                        </m:r>
+                      </m:e>
+                      <m:sub>
+                        <m:r>
+                          <m:t>i</m:t>
+                        </m:r>
+                        <m:r>
+                          <m:rPr>
+                            <m:sty m:val="p"/>
+                          </m:rPr>
+                          <m:t>,</m:t>
+                        </m:r>
+                        <m:r>
+                          <m:t>t</m:t>
+                        </m:r>
+                        <m:r>
+                          <m:rPr>
+                            <m:sty m:val="p"/>
+                          </m:rPr>
+                          <m:t>−</m:t>
+                        </m:r>
+                        <m:r>
+                          <m:t>36</m:t>
+                        </m:r>
+                      </m:sub>
+                    </m:sSub>
+                  </m:e>
+                </m:d>
+              </m:e>
+            </m:mr>
+            <m:mr>
+              <m:e/>
+              <m:e>
+                <m:sSub>
+                  <m:e>
+                    <m:r>
+                      <m:t>α</m:t>
+                    </m:r>
+                  </m:e>
+                  <m:sub>
+                    <m:r>
+                      <m:t>j</m:t>
+                    </m:r>
+                  </m:sub>
+                </m:sSub>
+                <m:r>
+                  <m:rPr>
+                    <m:sty m:val="p"/>
+                  </m:rPr>
+                  <m:t>∼</m:t>
+                </m:r>
+                <m:r>
+                  <m:t>N</m:t>
+                </m:r>
+                <m:d>
+                  <m:dPr>
+                    <m:begChr m:val="("/>
+                    <m:endChr m:val=")"/>
+                    <m:grow/>
+                  </m:dPr>
+                  <m:e>
+                    <m:sSub>
+                      <m:e>
+                        <m:r>
+                          <m:t>μ</m:t>
+                        </m:r>
+                      </m:e>
+                      <m:sub>
+                        <m:sSub>
+                          <m:e>
+                            <m:r>
+                              <m:t>α</m:t>
+                            </m:r>
+                          </m:e>
+                          <m:sub>
+                            <m:r>
+                              <m:t>j</m:t>
+                            </m:r>
+                          </m:sub>
+                        </m:sSub>
+                      </m:sub>
+                    </m:sSub>
+                    <m:r>
+                      <m:rPr>
+                        <m:sty m:val="p"/>
+                      </m:rPr>
+                      <m:t>,</m:t>
+                    </m:r>
+                    <m:sSubSup>
+                      <m:e>
+                        <m:r>
+                          <m:t>σ</m:t>
+                        </m:r>
+                      </m:e>
+                      <m:sub>
+                        <m:sSub>
+                          <m:e>
+                            <m:r>
+                              <m:t>α</m:t>
+                            </m:r>
+                          </m:e>
+                          <m:sub>
+                            <m:r>
+                              <m:t>j</m:t>
+                            </m:r>
+                          </m:sub>
+                        </m:sSub>
+                      </m:sub>
+                      <m:sup>
+                        <m:r>
+                          <m:t>2</m:t>
+                        </m:r>
+                      </m:sup>
+                    </m:sSubSup>
+                  </m:e>
+                </m:d>
+                <m:r>
+                  <m:rPr>
+                    <m:sty m:val="p"/>
+                  </m:rPr>
+                  <m:t>,</m:t>
+                </m:r>
+                <m:r>
+                  <m:t> </m:t>
+                </m:r>
+                <m:r>
+                  <m:rPr>
+                    <m:nor/>
+                    <m:sty m:val="p"/>
+                  </m:rPr>
+                  <m:t>for plot </m:t>
+                </m:r>
+                <m:r>
+                  <m:t>j</m:t>
+                </m:r>
+              </m:e>
+            </m:mr>
+          </m:m>
+        </m:oMath>
       </m:oMathPara>
     </w:p>
     <w:p>
@@ -1876,24 +2192,27 @@
             </m:r>
           </m:sub>
         </m:sSub>
-        <m:r>
-          <m:t>(</m:t>
-        </m:r>
-        <m:sSub>
+        <m:d>
+          <m:dPr>
+            <m:begChr m:val="("/>
+            <m:endChr m:val=")"/>
+            <m:grow/>
+          </m:dPr>
           <m:e>
-            <m:r>
-              <m:t>x</m:t>
-            </m:r>
+            <m:sSub>
+              <m:e>
+                <m:r>
+                  <m:t>x</m:t>
+                </m:r>
+              </m:e>
+              <m:sub>
+                <m:r>
+                  <m:t>i</m:t>
+                </m:r>
+              </m:sub>
+            </m:sSub>
           </m:e>
-          <m:sub>
-            <m:r>
-              <m:t>i</m:t>
-            </m:r>
-          </m:sub>
-        </m:sSub>
-        <m:r>
-          <m:t>)</m:t>
-        </m:r>
+        </m:d>
       </m:oMath>
       <w:r>
         <w:t xml:space="preserve"> </w:t>
@@ -1906,6 +2225,9 @@
       </w:r>
       <m:oMath>
         <m:r>
+          <m:rPr>
+            <m:sty m:val="p"/>
+          </m:rPr>
           <m:t>×</m:t>
         </m:r>
       </m:oMath>
@@ -1931,15 +2253,21 @@
             </m:r>
           </m:sub>
         </m:sSub>
-        <m:r>
-          <m:t>(</m:t>
-        </m:r>
-        <m:r>
-          <m:t>⋅</m:t>
-        </m:r>
-        <m:r>
-          <m:t>)</m:t>
-        </m:r>
+        <m:d>
+          <m:dPr>
+            <m:begChr m:val="("/>
+            <m:endChr m:val=")"/>
+            <m:grow/>
+          </m:dPr>
+          <m:e>
+            <m:r>
+              <m:rPr>
+                <m:sty m:val="p"/>
+              </m:rPr>
+              <m:t>⋅</m:t>
+            </m:r>
+          </m:e>
+        </m:d>
       </m:oMath>
       <w:r>
         <w:t xml:space="preserve"> </w:t>
@@ -1962,6 +2290,9 @@
               <m:t>i</m:t>
             </m:r>
             <m:r>
+              <m:rPr>
+                <m:sty m:val="p"/>
+              </m:rPr>
               <m:t>,</m:t>
             </m:r>
             <m:r>
@@ -1991,12 +2322,18 @@
               <m:t>i</m:t>
             </m:r>
             <m:r>
+              <m:rPr>
+                <m:sty m:val="p"/>
+              </m:rPr>
               <m:t>,</m:t>
             </m:r>
             <m:r>
               <m:t>t</m:t>
             </m:r>
             <m:r>
+              <m:rPr>
+                <m:sty m:val="p"/>
+              </m:rPr>
               <m:t>−</m:t>
             </m:r>
             <m:r>
@@ -2047,15 +2384,21 @@
             </m:r>
           </m:sub>
         </m:sSub>
-        <m:r>
-          <m:t>(</m:t>
-        </m:r>
-        <m:r>
-          <m:t>⋅</m:t>
-        </m:r>
-        <m:r>
-          <m:t>)</m:t>
-        </m:r>
+        <m:d>
+          <m:dPr>
+            <m:begChr m:val="("/>
+            <m:endChr m:val=")"/>
+            <m:grow/>
+          </m:dPr>
+          <m:e>
+            <m:r>
+              <m:rPr>
+                <m:sty m:val="p"/>
+              </m:rPr>
+              <m:t>⋅</m:t>
+            </m:r>
+          </m:e>
+        </m:d>
       </m:oMath>
       <w:r>
         <w:t xml:space="preserve"> </w:t>
@@ -2085,70 +2428,100 @@
               </m:r>
             </m:sub>
           </m:sSub>
-          <m:r>
-            <m:t>(</m:t>
-          </m:r>
-          <m:sSub>
+          <m:d>
+            <m:dPr>
+              <m:begChr m:val="("/>
+              <m:endChr m:val=")"/>
+              <m:grow/>
+            </m:dPr>
             <m:e>
+              <m:sSub>
+                <m:e>
+                  <m:r>
+                    <m:t>d</m:t>
+                  </m:r>
+                </m:e>
+                <m:sub>
+                  <m:r>
+                    <m:t>i</m:t>
+                  </m:r>
+                  <m:r>
+                    <m:rPr>
+                      <m:sty m:val="p"/>
+                    </m:rPr>
+                    <m:t>,</m:t>
+                  </m:r>
+                  <m:r>
+                    <m:t>t</m:t>
+                  </m:r>
+                </m:sub>
+              </m:sSub>
               <m:r>
-                <m:t>d</m:t>
-              </m:r>
-            </m:e>
-            <m:sub>
-              <m:r>
-                <m:t>i</m:t>
-              </m:r>
-              <m:r>
+                <m:rPr>
+                  <m:sty m:val="p"/>
+                </m:rPr>
                 <m:t>,</m:t>
               </m:r>
               <m:r>
-                <m:t>t</m:t>
-              </m:r>
-            </m:sub>
-          </m:sSub>
-          <m:r>
-            <m:t>,</m:t>
-          </m:r>
-          <m:r>
-            <m:t>.</m:t>
-          </m:r>
-          <m:r>
-            <m:t>.</m:t>
-          </m:r>
-          <m:r>
-            <m:t>.</m:t>
-          </m:r>
-          <m:r>
-            <m:t>,</m:t>
-          </m:r>
-          <m:sSub>
-            <m:e>
-              <m:r>
-                <m:t>d</m:t>
-              </m:r>
-            </m:e>
-            <m:sub>
-              <m:r>
-                <m:t>i</m:t>
+                <m:rPr>
+                  <m:sty m:val="p"/>
+                </m:rPr>
+                <m:t>.</m:t>
               </m:r>
               <m:r>
+                <m:rPr>
+                  <m:sty m:val="p"/>
+                </m:rPr>
+                <m:t>.</m:t>
+              </m:r>
+              <m:r>
+                <m:rPr>
+                  <m:sty m:val="p"/>
+                </m:rPr>
+                <m:t>.</m:t>
+              </m:r>
+              <m:r>
+                <m:rPr>
+                  <m:sty m:val="p"/>
+                </m:rPr>
                 <m:t>,</m:t>
               </m:r>
-              <m:r>
-                <m:t>t</m:t>
-              </m:r>
-              <m:r>
-                <m:t>−</m:t>
-              </m:r>
-              <m:r>
-                <m:t>24</m:t>
-              </m:r>
-            </m:sub>
-          </m:sSub>
+              <m:sSub>
+                <m:e>
+                  <m:r>
+                    <m:t>d</m:t>
+                  </m:r>
+                </m:e>
+                <m:sub>
+                  <m:r>
+                    <m:t>i</m:t>
+                  </m:r>
+                  <m:r>
+                    <m:rPr>
+                      <m:sty m:val="p"/>
+                    </m:rPr>
+                    <m:t>,</m:t>
+                  </m:r>
+                  <m:r>
+                    <m:t>t</m:t>
+                  </m:r>
+                  <m:r>
+                    <m:rPr>
+                      <m:sty m:val="p"/>
+                    </m:rPr>
+                    <m:t>−</m:t>
+                  </m:r>
+                  <m:r>
+                    <m:t>24</m:t>
+                  </m:r>
+                </m:sub>
+              </m:sSub>
+            </m:e>
+          </m:d>
           <m:r>
-            <m:t>)</m:t>
-          </m:r>
-          <m:r>
+            <m:rPr>
+              <m:sty m:val="p"/>
+            </m:rPr>
             <m:t>=</m:t>
           </m:r>
           <m:nary>
@@ -2163,6 +2536,9 @@
                 <m:t>l</m:t>
               </m:r>
               <m:r>
+                <m:rPr>
+                  <m:sty m:val="p"/>
+                </m:rPr>
                 <m:t>=</m:t>
               </m:r>
               <m:sSub>
@@ -2190,47 +2566,62 @@
             </m:e>
           </m:nary>
           <m:r>
+            <m:rPr>
+              <m:sty m:val="p"/>
+            </m:rPr>
             <m:t>⋅</m:t>
           </m:r>
           <m:r>
             <m:t>w</m:t>
           </m:r>
-          <m:r>
-            <m:t>(</m:t>
-          </m:r>
-          <m:sSub>
+          <m:d>
+            <m:dPr>
+              <m:begChr m:val="("/>
+              <m:endChr m:val=")"/>
+              <m:grow/>
+            </m:dPr>
             <m:e>
+              <m:sSub>
+                <m:e>
+                  <m:r>
+                    <m:t>d</m:t>
+                  </m:r>
+                </m:e>
+                <m:sub>
+                  <m:r>
+                    <m:t>i</m:t>
+                  </m:r>
+                  <m:r>
+                    <m:rPr>
+                      <m:sty m:val="p"/>
+                    </m:rPr>
+                    <m:t>,</m:t>
+                  </m:r>
+                  <m:r>
+                    <m:t>t</m:t>
+                  </m:r>
+                  <m:r>
+                    <m:rPr>
+                      <m:sty m:val="p"/>
+                    </m:rPr>
+                    <m:t>−</m:t>
+                  </m:r>
+                  <m:r>
+                    <m:t>l</m:t>
+                  </m:r>
+                </m:sub>
+              </m:sSub>
               <m:r>
-                <m:t>d</m:t>
-              </m:r>
-            </m:e>
-            <m:sub>
-              <m:r>
-                <m:t>i</m:t>
-              </m:r>
-              <m:r>
+                <m:rPr>
+                  <m:sty m:val="p"/>
+                </m:rPr>
                 <m:t>,</m:t>
-              </m:r>
-              <m:r>
-                <m:t>t</m:t>
-              </m:r>
-              <m:r>
-                <m:t>−</m:t>
               </m:r>
               <m:r>
                 <m:t>l</m:t>
               </m:r>
-            </m:sub>
-          </m:sSub>
-          <m:r>
-            <m:t>,</m:t>
-          </m:r>
-          <m:r>
-            <m:t>l</m:t>
-          </m:r>
-          <m:r>
-            <m:t>)</m:t>
-          </m:r>
+            </m:e>
+          </m:d>
         </m:oMath>
       </m:oMathPara>
     </w:p>
@@ -2249,26 +2640,35 @@
           <m:t>f</m:t>
         </m:r>
         <m:r>
+          <m:rPr>
+            <m:sty m:val="p"/>
+          </m:rPr>
           <m:t>⋅</m:t>
         </m:r>
         <m:r>
           <m:t>w</m:t>
         </m:r>
-        <m:r>
-          <m:t>(</m:t>
-        </m:r>
-        <m:r>
-          <m:t>d</m:t>
-        </m:r>
-        <m:r>
-          <m:t>,</m:t>
-        </m:r>
-        <m:r>
-          <m:t>l</m:t>
-        </m:r>
-        <m:r>
-          <m:t>)</m:t>
-        </m:r>
+        <m:d>
+          <m:dPr>
+            <m:begChr m:val="("/>
+            <m:endChr m:val=")"/>
+            <m:grow/>
+          </m:dPr>
+          <m:e>
+            <m:r>
+              <m:t>d</m:t>
+            </m:r>
+            <m:r>
+              <m:rPr>
+                <m:sty m:val="p"/>
+              </m:rPr>
+              <m:t>,</m:t>
+            </m:r>
+            <m:r>
+              <m:t>l</m:t>
+            </m:r>
+          </m:e>
+        </m:d>
       </m:oMath>
       <w:r>
         <w:t xml:space="preserve">, is composed of two marginal basis functions: the standard predictor-response function</w:t>
@@ -2280,15 +2680,18 @@
         <m:r>
           <m:t>f</m:t>
         </m:r>
-        <m:r>
-          <m:t>(</m:t>
-        </m:r>
-        <m:r>
-          <m:t>d</m:t>
-        </m:r>
-        <m:r>
-          <m:t>)</m:t>
-        </m:r>
+        <m:d>
+          <m:dPr>
+            <m:begChr m:val="("/>
+            <m:endChr m:val=")"/>
+            <m:grow/>
+          </m:dPr>
+          <m:e>
+            <m:r>
+              <m:t>d</m:t>
+            </m:r>
+          </m:e>
+        </m:d>
       </m:oMath>
       <w:r>
         <w:t xml:space="preserve">, and the additional lag-response function</w:t>
@@ -2300,15 +2703,18 @@
         <m:r>
           <m:t>w</m:t>
         </m:r>
-        <m:r>
-          <m:t>(</m:t>
-        </m:r>
-        <m:r>
-          <m:t>l</m:t>
-        </m:r>
-        <m:r>
-          <m:t>)</m:t>
-        </m:r>
+        <m:d>
+          <m:dPr>
+            <m:begChr m:val="("/>
+            <m:endChr m:val=")"/>
+            <m:grow/>
+          </m:dPr>
+          <m:e>
+            <m:r>
+              <m:t>l</m:t>
+            </m:r>
+          </m:e>
+        </m:d>
       </m:oMath>
       <w:r>
         <w:t xml:space="preserve">.</w:t>
@@ -2425,6 +2831,9 @@
       </w:r>
       <m:oMath>
         <m:r>
+          <m:rPr>
+            <m:sty m:val="p"/>
+          </m:rPr>
           <m:t>×</m:t>
         </m:r>
       </m:oMath>
@@ -3060,6 +3469,9 @@
       </w:r>
       <m:oMath>
         <m:r>
+          <m:rPr>
+            <m:sty m:val="p"/>
+          </m:rPr>
           <m:t>×</m:t>
         </m:r>
       </m:oMath>
@@ -3673,6 +4085,7 @@
       </w:r>
       <w:r>
         <w:rPr>
+          <w:iCs/>
           <w:i/>
         </w:rPr>
         <w:t xml:space="preserve">Heliconia</w:t>
@@ -3734,6 +4147,7 @@
       </w:r>
       <w:r>
         <w:rPr>
+          <w:iCs/>
           <w:i/>
         </w:rPr>
         <w:t xml:space="preserve">Heliconia</w:t>
@@ -3942,6 +4356,7 @@
       </w:r>
       <w:r>
         <w:rPr>
+          <w:iCs/>
           <w:i/>
         </w:rPr>
         <w:t xml:space="preserve">Calathea ovandensis</w:t>
@@ -4135,6 +4550,7 @@
       </w:r>
       <w:r>
         <w:rPr>
+          <w:iCs/>
           <w:i/>
         </w:rPr>
         <w:t xml:space="preserve">Heliconia</w:t>
@@ -4192,6 +4608,7 @@
       </w:r>
       <w:r>
         <w:rPr>
+          <w:iCs/>
           <w:i/>
         </w:rPr>
         <w:t xml:space="preserve">a priori</w:t>
@@ -4272,6 +4689,7 @@
       </w:pPr>
       <w:r>
         <w:rPr>
+          <w:iCs/>
           <w:i/>
         </w:rPr>
         <w:t xml:space="preserve">Heliconia acuminata</w:t>
@@ -4417,6 +4835,7 @@
       </w:r>
       <w:r>
         <w:rPr>
+          <w:iCs/>
           <w:i/>
         </w:rPr>
         <w:t xml:space="preserve">H. acuminata</w:t>
@@ -4456,6 +4875,7 @@
       </w:r>
       <w:r>
         <w:rPr>
+          <w:iCs/>
           <w:i/>
         </w:rPr>
         <w:t xml:space="preserve">H. accuminata</w:t>
@@ -4588,6 +5008,7 @@
       </w:r>
       <w:r>
         <w:rPr>
+          <w:iCs/>
           <w:i/>
         </w:rPr>
         <w:t xml:space="preserve">Heliconia chartacea</w:t>
@@ -4618,6 +5039,7 @@
       </w:r>
       <w:r>
         <w:rPr>
+          <w:iCs/>
           <w:i/>
         </w:rPr>
         <w:t xml:space="preserve">H. acuminata</w:t>
@@ -4681,6 +5103,7 @@
       </w:r>
       <w:r>
         <w:rPr>
+          <w:iCs/>
           <w:i/>
         </w:rPr>
         <w:t xml:space="preserve">H. acuminata</w:t>
@@ -4746,6 +5169,7 @@
       </w:r>
       <w:r>
         <w:rPr>
+          <w:iCs/>
           <w:i/>
         </w:rPr>
         <w:t xml:space="preserve">H. acuminata</w:t>
@@ -4795,6 +5219,7 @@
       </w:r>
       <w:r>
         <w:rPr>
+          <w:iCs/>
           <w:i/>
         </w:rPr>
         <w:t xml:space="preserve">Heliconia</w:t>
@@ -4927,6 +5352,7 @@
       </w:r>
       <w:r>
         <w:rPr>
+          <w:iCs/>
           <w:i/>
         </w:rPr>
         <w:t xml:space="preserve">Heliconia</w:t>
@@ -5101,6 +5527,7 @@
       </w:r>
       <w:r>
         <w:rPr>
+          <w:iCs/>
           <w:i/>
         </w:rPr>
         <w:t xml:space="preserve">Heliconia</w:t>
@@ -5264,6 +5691,7 @@
       </w:r>
       <w:r>
         <w:rPr>
+          <w:iCs/>
           <w:i/>
         </w:rPr>
         <w:t xml:space="preserve">Heliconia</w:t>
@@ -5273,6 +5701,7 @@
       </w:r>
       <w:r>
         <w:rPr>
+          <w:iCs/>
           <w:i/>
         </w:rPr>
         <w:t xml:space="preserve">Acuminata</w:t>
@@ -5326,6 +5755,7 @@
       </w:r>
       <w:r>
         <w:rPr>
+          <w:iCs/>
           <w:i/>
         </w:rPr>
         <w:t xml:space="preserve">Heliconia</w:t>
@@ -5335,6 +5765,7 @@
       </w:r>
       <w:r>
         <w:rPr>
+          <w:iCs/>
           <w:i/>
         </w:rPr>
         <w:t xml:space="preserve">Acuminata</w:t>
@@ -5357,6 +5788,7 @@
       </w:r>
       <w:r>
         <w:rPr>
+          <w:iCs/>
           <w:i/>
         </w:rPr>
         <w:t xml:space="preserve">Heliconia Acuminata</w:t>
@@ -5460,6 +5892,7 @@
       </w:r>
       <w:r>
         <w:rPr>
+          <w:iCs/>
           <w:i/>
         </w:rPr>
         <w:t xml:space="preserve">Heliconia</w:t>
@@ -5469,6 +5902,7 @@
       </w:r>
       <w:r>
         <w:rPr>
+          <w:iCs/>
           <w:i/>
         </w:rPr>
         <w:t xml:space="preserve">Acuminata</w:t>
@@ -5491,6 +5925,7 @@
       </w:r>
       <w:r>
         <w:rPr>
+          <w:iCs/>
           <w:i/>
         </w:rPr>
         <w:t xml:space="preserve">Heliconia</w:t>
@@ -5500,6 +5935,7 @@
       </w:r>
       <w:r>
         <w:rPr>
+          <w:iCs/>
           <w:i/>
         </w:rPr>
         <w:t xml:space="preserve">Chartacea</w:t>
@@ -5558,6 +5994,7 @@
       </w:r>
       <w:r>
         <w:rPr>
+          <w:iCs/>
           <w:i/>
         </w:rPr>
         <w:t xml:space="preserve">Heliconia tortuosa</w:t>
@@ -5642,6 +6079,7 @@
       </w:r>
       <w:r>
         <w:rPr>
+          <w:iCs/>
           <w:i/>
         </w:rPr>
         <w:t xml:space="preserve">r</w:t>
@@ -5669,6 +6107,7 @@
       </w:r>
       <w:r>
         <w:rPr>
+          <w:bCs/>
           <w:b/>
         </w:rPr>
         <w:t xml:space="preserve">Dlnm</w:t>
@@ -5767,6 +6206,7 @@
       </w:r>
       <w:r>
         <w:rPr>
+          <w:iCs/>
           <w:i/>
         </w:rPr>
         <w:t xml:space="preserve">Heliconia</w:t>
@@ -5868,6 +6308,7 @@
       </w:r>
       <w:r>
         <w:rPr>
+          <w:iCs/>
           <w:i/>
         </w:rPr>
         <w:t xml:space="preserve">Heliconia</w:t>
@@ -5914,6 +6355,7 @@
       </w:r>
       <w:r>
         <w:rPr>
+          <w:iCs/>
           <w:i/>
         </w:rPr>
         <w:t xml:space="preserve">Heliconia</w:t>
@@ -6141,6 +6583,7 @@
       </w:r>
       <w:r>
         <w:rPr>
+          <w:iCs/>
           <w:i/>
         </w:rPr>
         <w:t xml:space="preserve">in</w:t>
@@ -6193,6 +6636,7 @@
       </w:r>
       <w:r>
         <w:rPr>
+          <w:iCs/>
           <w:i/>
         </w:rPr>
         <w:t xml:space="preserve">Ischnosiphon</w:t>
@@ -6202,6 +6646,7 @@
       </w:r>
       <w:r>
         <w:rPr>
+          <w:iCs/>
           <w:i/>
         </w:rPr>
         <w:t xml:space="preserve">Polyphyllus</w:t>
@@ -6236,6 +6681,7 @@
       </w:r>
       <w:r>
         <w:rPr>
+          <w:iCs/>
           <w:i/>
         </w:rPr>
         <w:t xml:space="preserve">Heliconia</w:t>
@@ -6248,6 +6694,7 @@
       </w:r>
       <w:r>
         <w:rPr>
+          <w:iCs/>
           <w:i/>
         </w:rPr>
         <w:t xml:space="preserve">Heliconia</w:t>
@@ -6257,6 +6704,7 @@
       </w:r>
       <w:r>
         <w:rPr>
+          <w:iCs/>
           <w:i/>
         </w:rPr>
         <w:t xml:space="preserve">Stricta</w:t>
@@ -6311,6 +6759,7 @@
       </w:r>
       <w:r>
         <w:rPr>
+          <w:iCs/>
           <w:i/>
         </w:rPr>
         <w:t xml:space="preserve">Hedychium</w:t>
@@ -6320,6 +6769,7 @@
       </w:r>
       <w:r>
         <w:rPr>
+          <w:iCs/>
           <w:i/>
         </w:rPr>
         <w:t xml:space="preserve">Coronarium</w:t>
@@ -6466,6 +6916,7 @@
       </w:r>
       <w:r>
         <w:rPr>
+          <w:iCs/>
           <w:i/>
         </w:rPr>
         <w:t xml:space="preserve">Heliconia</w:t>
@@ -6565,6 +7016,7 @@
       </w:r>
       <w:r>
         <w:rPr>
+          <w:iCs/>
           <w:i/>
         </w:rPr>
         <w:t xml:space="preserve">Lycopersicon</w:t>
@@ -6574,6 +7026,7 @@
       </w:r>
       <w:r>
         <w:rPr>
+          <w:iCs/>
           <w:i/>
         </w:rPr>
         <w:t xml:space="preserve">Pimpinellifolium</w:t>
@@ -6636,6 +7089,7 @@
       </w:r>
       <w:r>
         <w:rPr>
+          <w:iCs/>
           <w:i/>
         </w:rPr>
         <w:t xml:space="preserve">Heliconia</w:t>
@@ -6683,6 +7137,7 @@
       </w:r>
       <w:r>
         <w:rPr>
+          <w:iCs/>
           <w:i/>
         </w:rPr>
         <w:t xml:space="preserve">Astragalus Scaphoides</w:t>
@@ -7068,7 +7523,7 @@
         <w:pStyle w:val="FirstParagraph"/>
       </w:pPr>
       <w:r>
-        <w:t xml:space="preserve">This report was generated on 2021-04-06 16:41:57 using the following computational environment and dependencies:</w:t>
+        <w:t xml:space="preserve">This report was generated on 2021-04-07 12:34:05 using the following computational environment and dependencies:</w:t>
       </w:r>
     </w:p>
     <w:p>
@@ -7169,7 +7624,7 @@
         <w:rPr>
           <w:rStyle w:val="VerbatimChar"/>
         </w:rPr>
-        <w:t xml:space="preserve">#&gt;  date     2021-04-06                  </w:t>
+        <w:t xml:space="preserve">#&gt;  date     2021-04-07                  </w:t>
       </w:r>
       <w:r>
         <w:br/>
@@ -9518,16 +9973,16 @@
         <w:rPr>
           <w:rStyle w:val="VerbatimChar"/>
         </w:rPr>
-        <w:t xml:space="preserve">#&gt; [2] /private/var/folders/b_/2vfnxxls5vs401tmhhb3wqdh0000gp/T/RtmpxAFHxN/renv-system-library</w:t>
-      </w:r>
-      <w:r>
-        <w:br/>
-      </w:r>
-      <w:r>
-        <w:rPr>
-          <w:rStyle w:val="VerbatimChar"/>
-        </w:rPr>
-        <w:t xml:space="preserve">#&gt; [3] /private/var/folders/b_/2vfnxxls5vs401tmhhb3wqdh0000gp/T/Rtmpkdh9zj/renv-system-library</w:t>
+        <w:t xml:space="preserve">#&gt; [2] /private/var/folders/b_/2vfnxxls5vs401tmhhb3wqdh0000gp/T/RtmpnTkFhf/renv-system-library</w:t>
+      </w:r>
+      <w:r>
+        <w:br/>
+      </w:r>
+      <w:r>
+        <w:rPr>
+          <w:rStyle w:val="VerbatimChar"/>
+        </w:rPr>
+        <w:t xml:space="preserve">#&gt; [3] /private/var/folders/b_/2vfnxxls5vs401tmhhb3wqdh0000gp/T/RtmpiUbPFv/renv-system-library</w:t>
       </w:r>
       <w:r>
         <w:br/>
@@ -9582,7 +10037,7 @@
         <w:rPr>
           <w:rStyle w:val="VerbatimChar"/>
         </w:rPr>
-        <w:t xml:space="preserve">#&gt; Head:     [567052d] 2021-04-06: fix citations and figure refs</w:t>
+        <w:t xml:space="preserve">#&gt; Head:     [e7709e5] 2021-04-06: fix citations and figure refs.  Closes #35</w:t>
       </w:r>
     </w:p>
     <w:bookmarkEnd w:id="134"/>
@@ -9618,17 +10073,14 @@
 <file path=word/numbering.xml><?xml version="1.0" encoding="utf-8"?>
 <w:numbering xmlns:w="http://schemas.openxmlformats.org/wordprocessingml/2006/main">
   <w:abstractNum w:abstractNumId="990">
-    <w:nsid w:val="2c1ae401"/>
+    <w:nsid w:val="A990"/>
     <w:multiLevelType w:val="multilevel"/>
     <w:lvl w:ilvl="0">
       <w:numFmt w:val="bullet"/>
       <w:lvlText w:val=" "/>
       <w:lvlJc w:val="left"/>
       <w:pPr>
-        <w:tabs>
-          <w:tab w:val="num" w:pos="0"/>
-        </w:tabs>
-        <w:ind w:left="480" w:hanging="480"/>
+        <w:ind w:left="720" w:hanging="480"/>
       </w:pPr>
     </w:lvl>
     <w:lvl w:ilvl="1">
@@ -9636,10 +10088,7 @@
       <w:lvlText w:val=" "/>
       <w:lvlJc w:val="left"/>
       <w:pPr>
-        <w:tabs>
-          <w:tab w:val="num" w:pos="720"/>
-        </w:tabs>
-        <w:ind w:left="1200" w:hanging="480"/>
+        <w:ind w:left="1440" w:hanging="480"/>
       </w:pPr>
     </w:lvl>
     <w:lvl w:ilvl="2">
@@ -9647,10 +10096,7 @@
       <w:lvlText w:val=" "/>
       <w:lvlJc w:val="left"/>
       <w:pPr>
-        <w:tabs>
-          <w:tab w:val="num" w:pos="1440"/>
-        </w:tabs>
-        <w:ind w:left="1920" w:hanging="480"/>
+        <w:ind w:left="2160" w:hanging="480"/>
       </w:pPr>
     </w:lvl>
     <w:lvl w:ilvl="3">
@@ -9658,10 +10104,7 @@
       <w:lvlText w:val=" "/>
       <w:lvlJc w:val="left"/>
       <w:pPr>
-        <w:tabs>
-          <w:tab w:val="num" w:pos="2160"/>
-        </w:tabs>
-        <w:ind w:left="2640" w:hanging="480"/>
+        <w:ind w:left="2880" w:hanging="480"/>
       </w:pPr>
     </w:lvl>
     <w:lvl w:ilvl="4">
@@ -9669,10 +10112,7 @@
       <w:lvlText w:val=" "/>
       <w:lvlJc w:val="left"/>
       <w:pPr>
-        <w:tabs>
-          <w:tab w:val="num" w:pos="2880"/>
-        </w:tabs>
-        <w:ind w:left="3360" w:hanging="480"/>
+        <w:ind w:left="3600" w:hanging="480"/>
       </w:pPr>
     </w:lvl>
     <w:lvl w:ilvl="5">
@@ -9680,10 +10120,7 @@
       <w:lvlText w:val=" "/>
       <w:lvlJc w:val="left"/>
       <w:pPr>
-        <w:tabs>
-          <w:tab w:val="num" w:pos="3600"/>
-        </w:tabs>
-        <w:ind w:left="4080" w:hanging="480"/>
+        <w:ind w:left="4320" w:hanging="480"/>
       </w:pPr>
     </w:lvl>
     <w:lvl w:ilvl="6">
@@ -9691,10 +10128,7 @@
       <w:lvlText w:val=" "/>
       <w:lvlJc w:val="left"/>
       <w:pPr>
-        <w:tabs>
-          <w:tab w:val="num" w:pos="4320"/>
-        </w:tabs>
-        <w:ind w:left="4800" w:hanging="480"/>
+        <w:ind w:left="5040" w:hanging="480"/>
       </w:pPr>
     </w:lvl>
     <w:lvl w:ilvl="7">
@@ -9702,10 +10136,7 @@
       <w:lvlText w:val=" "/>
       <w:lvlJc w:val="left"/>
       <w:pPr>
-        <w:tabs>
-          <w:tab w:val="num" w:pos="5040"/>
-        </w:tabs>
-        <w:ind w:left="5520" w:hanging="480"/>
+        <w:ind w:left="5760" w:hanging="480"/>
       </w:pPr>
     </w:lvl>
     <w:lvl w:ilvl="8">
@@ -9713,15 +10144,12 @@
       <w:lvlText w:val=" "/>
       <w:lvlJc w:val="left"/>
       <w:pPr>
-        <w:tabs>
-          <w:tab w:val="num" w:pos="5760"/>
-        </w:tabs>
-        <w:ind w:left="6240" w:hanging="480"/>
+        <w:ind w:left="6480" w:hanging="480"/>
       </w:pPr>
     </w:lvl>
   </w:abstractNum>
   <w:abstractNum w:abstractNumId="99421">
-    <w:nsid w:val="ea454b4c"/>
+    <w:nsid w:val="A99421"/>
     <w:multiLevelType w:val="multilevel"/>
     <w:lvl w:ilvl="0">
       <w:start w:val="1"/>
@@ -9729,10 +10157,7 @@
       <w:lvlText w:val="%1)"/>
       <w:lvlJc w:val="left"/>
       <w:pPr>
-        <w:tabs>
-          <w:tab w:val="num" w:pos="0"/>
-        </w:tabs>
-        <w:ind w:left="480" w:hanging="480"/>
+        <w:ind w:left="720" w:hanging="480"/>
       </w:pPr>
     </w:lvl>
     <w:lvl w:ilvl="1">
@@ -9741,10 +10166,7 @@
       <w:lvlText w:val="%2)"/>
       <w:lvlJc w:val="left"/>
       <w:pPr>
-        <w:tabs>
-          <w:tab w:val="num" w:pos="720"/>
-        </w:tabs>
-        <w:ind w:left="1200" w:hanging="480"/>
+        <w:ind w:left="1440" w:hanging="480"/>
       </w:pPr>
     </w:lvl>
     <w:lvl w:ilvl="2">
@@ -9753,10 +10175,7 @@
       <w:lvlText w:val="%3)"/>
       <w:lvlJc w:val="left"/>
       <w:pPr>
-        <w:tabs>
-          <w:tab w:val="num" w:pos="1440"/>
-        </w:tabs>
-        <w:ind w:left="1920" w:hanging="480"/>
+        <w:ind w:left="2160" w:hanging="480"/>
       </w:pPr>
     </w:lvl>
     <w:lvl w:ilvl="3">
@@ -9765,10 +10184,7 @@
       <w:lvlText w:val="%4)"/>
       <w:lvlJc w:val="left"/>
       <w:pPr>
-        <w:tabs>
-          <w:tab w:val="num" w:pos="2160"/>
-        </w:tabs>
-        <w:ind w:left="2640" w:hanging="480"/>
+        <w:ind w:left="2880" w:hanging="480"/>
       </w:pPr>
     </w:lvl>
     <w:lvl w:ilvl="4">
@@ -9777,10 +10193,7 @@
       <w:lvlText w:val="%5)"/>
       <w:lvlJc w:val="left"/>
       <w:pPr>
-        <w:tabs>
-          <w:tab w:val="num" w:pos="2880"/>
-        </w:tabs>
-        <w:ind w:left="3360" w:hanging="480"/>
+        <w:ind w:left="3600" w:hanging="480"/>
       </w:pPr>
     </w:lvl>
     <w:lvl w:ilvl="5">
@@ -9789,10 +10202,7 @@
       <w:lvlText w:val="%6)"/>
       <w:lvlJc w:val="left"/>
       <w:pPr>
-        <w:tabs>
-          <w:tab w:val="num" w:pos="3600"/>
-        </w:tabs>
-        <w:ind w:left="4080" w:hanging="480"/>
+        <w:ind w:left="4320" w:hanging="480"/>
       </w:pPr>
     </w:lvl>
     <w:lvl w:ilvl="6">
@@ -9801,10 +10211,7 @@
       <w:lvlText w:val="%7)"/>
       <w:lvlJc w:val="left"/>
       <w:pPr>
-        <w:tabs>
-          <w:tab w:val="num" w:pos="4320"/>
-        </w:tabs>
-        <w:ind w:left="4800" w:hanging="480"/>
+        <w:ind w:left="5040" w:hanging="480"/>
       </w:pPr>
     </w:lvl>
     <w:lvl w:ilvl="7">
@@ -9813,10 +10220,7 @@
       <w:lvlText w:val="%8)"/>
       <w:lvlJc w:val="left"/>
       <w:pPr>
-        <w:tabs>
-          <w:tab w:val="num" w:pos="5040"/>
-        </w:tabs>
-        <w:ind w:left="5520" w:hanging="480"/>
+        <w:ind w:left="5760" w:hanging="480"/>
       </w:pPr>
     </w:lvl>
     <w:lvl w:ilvl="8">
@@ -9825,25 +10229,19 @@
       <w:lvlText w:val="%9)"/>
       <w:lvlJc w:val="left"/>
       <w:pPr>
-        <w:tabs>
-          <w:tab w:val="num" w:pos="5760"/>
-        </w:tabs>
-        <w:ind w:left="6240" w:hanging="480"/>
+        <w:ind w:left="6480" w:hanging="480"/>
       </w:pPr>
     </w:lvl>
   </w:abstractNum>
   <w:abstractNum w:abstractNumId="991">
-    <w:nsid w:val="71315dca"/>
+    <w:nsid w:val="A991"/>
     <w:multiLevelType w:val="multilevel"/>
     <w:lvl w:ilvl="0">
       <w:numFmt w:val="bullet"/>
       <w:lvlText w:val="•"/>
       <w:lvlJc w:val="left"/>
       <w:pPr>
-        <w:tabs>
-          <w:tab w:val="num" w:pos="0"/>
-        </w:tabs>
-        <w:ind w:left="480" w:hanging="480"/>
+        <w:ind w:left="720" w:hanging="480"/>
       </w:pPr>
     </w:lvl>
     <w:lvl w:ilvl="1">
@@ -9851,10 +10249,7 @@
       <w:lvlText w:val="–"/>
       <w:lvlJc w:val="left"/>
       <w:pPr>
-        <w:tabs>
-          <w:tab w:val="num" w:pos="720"/>
-        </w:tabs>
-        <w:ind w:left="1200" w:hanging="480"/>
+        <w:ind w:left="1440" w:hanging="480"/>
       </w:pPr>
     </w:lvl>
     <w:lvl w:ilvl="2">
@@ -9862,10 +10257,7 @@
       <w:lvlText w:val="•"/>
       <w:lvlJc w:val="left"/>
       <w:pPr>
-        <w:tabs>
-          <w:tab w:val="num" w:pos="1440"/>
-        </w:tabs>
-        <w:ind w:left="1920" w:hanging="480"/>
+        <w:ind w:left="2160" w:hanging="480"/>
       </w:pPr>
     </w:lvl>
     <w:lvl w:ilvl="3">
@@ -9873,10 +10265,7 @@
       <w:lvlText w:val="–"/>
       <w:lvlJc w:val="left"/>
       <w:pPr>
-        <w:tabs>
-          <w:tab w:val="num" w:pos="2160"/>
-        </w:tabs>
-        <w:ind w:left="2640" w:hanging="480"/>
+        <w:ind w:left="2880" w:hanging="480"/>
       </w:pPr>
     </w:lvl>
     <w:lvl w:ilvl="4">
@@ -9884,10 +10273,7 @@
       <w:lvlText w:val="•"/>
       <w:lvlJc w:val="left"/>
       <w:pPr>
-        <w:tabs>
-          <w:tab w:val="num" w:pos="2880"/>
-        </w:tabs>
-        <w:ind w:left="3360" w:hanging="480"/>
+        <w:ind w:left="3600" w:hanging="480"/>
       </w:pPr>
     </w:lvl>
     <w:lvl w:ilvl="5">
@@ -9895,10 +10281,7 @@
       <w:lvlText w:val="–"/>
       <w:lvlJc w:val="left"/>
       <w:pPr>
-        <w:tabs>
-          <w:tab w:val="num" w:pos="3600"/>
-        </w:tabs>
-        <w:ind w:left="4080" w:hanging="480"/>
+        <w:ind w:left="4320" w:hanging="480"/>
       </w:pPr>
     </w:lvl>
     <w:lvl w:ilvl="6">
@@ -9906,10 +10289,7 @@
       <w:lvlText w:val="•"/>
       <w:lvlJc w:val="left"/>
       <w:pPr>
-        <w:tabs>
-          <w:tab w:val="num" w:pos="4320"/>
-        </w:tabs>
-        <w:ind w:left="4800" w:hanging="480"/>
+        <w:ind w:left="5040" w:hanging="480"/>
       </w:pPr>
     </w:lvl>
     <w:lvl w:ilvl="7">
@@ -9917,10 +10297,7 @@
       <w:lvlText w:val="–"/>
       <w:lvlJc w:val="left"/>
       <w:pPr>
-        <w:tabs>
-          <w:tab w:val="num" w:pos="5040"/>
-        </w:tabs>
-        <w:ind w:left="5520" w:hanging="480"/>
+        <w:ind w:left="5760" w:hanging="480"/>
       </w:pPr>
     </w:lvl>
     <w:lvl w:ilvl="8">
@@ -9928,10 +10305,7 @@
       <w:lvlText w:val="•"/>
       <w:lvlJc w:val="left"/>
       <w:pPr>
-        <w:tabs>
-          <w:tab w:val="num" w:pos="5760"/>
-        </w:tabs>
-        <w:ind w:left="6240" w:hanging="480"/>
+        <w:ind w:left="6480" w:hanging="480"/>
       </w:pPr>
     </w:lvl>
   </w:abstractNum>
@@ -9988,10 +10362,10 @@
   <w:docDefaults>
     <w:rPrDefault>
       <w:rPr>
-        <w:rFonts w:asciiTheme="minorHAnsi" w:eastAsiaTheme="minorHAnsi" w:hAnsiTheme="minorHAnsi" w:cstheme="minorBidi"/>
+        <w:rFonts w:asciiTheme="minorHAnsi" w:cstheme="minorBidi" w:eastAsiaTheme="minorHAnsi" w:hAnsiTheme="minorHAnsi"/>
         <w:sz w:val="24"/>
         <w:szCs w:val="24"/>
-        <w:lang w:val="en-US" w:eastAsia="en-US" w:bidi="ar-SA"/>
+        <w:lang w:bidi="ar-SA" w:eastAsia="en-US" w:val="en-US"/>
       </w:rPr>
     </w:rPrDefault>
     <w:pPrDefault>
@@ -10000,35 +10374,35 @@
       </w:pPr>
     </w:pPrDefault>
   </w:docDefaults>
-  <w:latentStyles w:defLockedState="0" w:defUIPriority="0" w:defSemiHidden="0" w:defUnhideWhenUsed="0" w:defQFormat="0" w:count="276"/>
-  <w:style w:type="paragraph" w:default="1" w:styleId="Normal">
+  <w:latentStyles w:count="276" w:defLockedState="0" w:defQFormat="0" w:defSemiHidden="0" w:defUIPriority="0" w:defUnhideWhenUsed="0"/>
+  <w:style w:default="1" w:styleId="Normal" w:type="paragraph">
     <w:name w:val="Normal"/>
     <w:qFormat/>
   </w:style>
-  <w:style w:type="paragraph" w:styleId="BodyText">
+  <w:style w:styleId="BodyText" w:type="paragraph">
     <w:name w:val="Body Text"/>
     <w:basedOn w:val="Normal"/>
     <w:link w:val="BodyTextChar"/>
     <w:pPr>
-      <w:spacing w:before="180" w:after="180"/>
+      <w:spacing w:after="180" w:before="180"/>
     </w:pPr>
     <w:qFormat/>
   </w:style>
-  <w:style w:type="paragraph" w:customStyle="1" w:styleId="FirstParagraph">
+  <w:style w:customStyle="1" w:styleId="FirstParagraph" w:type="paragraph">
     <w:name w:val="First Paragraph"/>
     <w:basedOn w:val="BodyText"/>
     <w:next w:val="BodyText"/>
     <w:qFormat/>
   </w:style>
-  <w:style w:type="paragraph" w:customStyle="1" w:styleId="Compact">
+  <w:style w:customStyle="1" w:styleId="Compact" w:type="paragraph">
     <w:name w:val="Compact"/>
     <w:basedOn w:val="BodyText"/>
     <w:qFormat/>
     <w:pPr>
-      <w:spacing w:before="36" w:after="36"/>
+      <w:spacing w:after="36" w:before="36"/>
     </w:pPr>
   </w:style>
-  <w:style w:type="paragraph" w:styleId="Title">
+  <w:style w:styleId="Title" w:type="paragraph">
     <w:name w:val="Title"/>
     <w:basedOn w:val="Normal"/>
     <w:next w:val="BodyText"/>
@@ -10036,19 +10410,19 @@
     <w:pPr>
       <w:keepNext/>
       <w:keepLines/>
-      <w:spacing w:before="480" w:after="240"/>
+      <w:spacing w:after="240" w:before="480"/>
       <w:jc w:val="center"/>
     </w:pPr>
     <w:rPr>
-      <w:rFonts w:asciiTheme="majorHAnsi" w:eastAsiaTheme="majorEastAsia" w:hAnsiTheme="majorHAnsi" w:cstheme="majorBidi"/>
+      <w:rFonts w:asciiTheme="majorHAnsi" w:cstheme="majorBidi" w:eastAsiaTheme="majorEastAsia" w:hAnsiTheme="majorHAnsi"/>
       <w:b/>
       <w:bCs/>
-      <w:color w:val="345A8A" w:themeColor="accent1" w:themeShade="B5"/>
+      <w:color w:themeColor="accent1" w:themeShade="B5" w:val="345A8A"/>
       <w:sz w:val="36"/>
       <w:szCs w:val="36"/>
     </w:rPr>
   </w:style>
-  <w:style w:type="paragraph" w:styleId="Subtitle">
+  <w:style w:styleId="Subtitle" w:type="paragraph">
     <w:name w:val="Subtitle"/>
     <w:basedOn w:val="Title"/>
     <w:next w:val="BodyText"/>
@@ -10056,7 +10430,7 @@
     <w:pPr>
       <w:keepNext/>
       <w:keepLines/>
-      <w:spacing w:before="240" w:after="240"/>
+      <w:spacing w:after="240" w:before="240"/>
       <w:jc w:val="center"/>
     </w:pPr>
     <w:rPr>
@@ -10064,7 +10438,7 @@
       <w:szCs w:val="30"/>
     </w:rPr>
   </w:style>
-  <w:style w:type="paragraph" w:customStyle="1" w:styleId="Author">
+  <w:style w:customStyle="1" w:styleId="Author" w:type="paragraph">
     <w:name w:val="Author"/>
     <w:next w:val="BodyText"/>
     <w:qFormat/>
@@ -10074,7 +10448,7 @@
       <w:jc w:val="center"/>
     </w:pPr>
   </w:style>
-  <w:style w:type="paragraph" w:styleId="Date">
+  <w:style w:styleId="Date" w:type="paragraph">
     <w:name w:val="Date"/>
     <w:next w:val="BodyText"/>
     <w:qFormat/>
@@ -10084,7 +10458,7 @@
       <w:jc w:val="center"/>
     </w:pPr>
   </w:style>
-  <w:style w:type="paragraph" w:customStyle="1" w:styleId="Abstract">
+  <w:style w:customStyle="1" w:styleId="Abstract" w:type="paragraph">
     <w:name w:val="Abstract"/>
     <w:basedOn w:val="Normal"/>
     <w:next w:val="BodyText"/>
@@ -10092,14 +10466,14 @@
     <w:pPr>
       <w:keepNext/>
       <w:keepLines/>
-      <w:spacing w:before="300" w:after="300"/>
+      <w:spacing w:after="300" w:before="300"/>
     </w:pPr>
     <w:rPr>
       <w:sz w:val="20"/>
       <w:szCs w:val="20"/>
     </w:rPr>
   </w:style>
-  <w:style w:type="paragraph" w:styleId="Bibliography">
+  <w:style w:styleId="Bibliography" w:type="paragraph">
     <w:name w:val="Bibliography"/>
     <w:basedOn w:val="Normal"/>
     <w:next w:val="Bibliography"/>
@@ -10107,7 +10481,7 @@
     <w:pPr/>
     <w:rPr/>
   </w:style>
-  <w:style w:type="paragraph" w:styleId="Heading1">
+  <w:style w:styleId="Heading1" w:type="paragraph">
     <w:name w:val="Heading 1"/>
     <w:basedOn w:val="Normal"/>
     <w:next w:val="BodyText"/>
@@ -10116,19 +10490,19 @@
     <w:pPr>
       <w:keepNext/>
       <w:keepLines/>
-      <w:spacing w:before="480" w:after="0"/>
+      <w:spacing w:after="0" w:before="480"/>
       <w:outlineLvl w:val="0"/>
     </w:pPr>
     <w:rPr>
-      <w:rFonts w:asciiTheme="majorHAnsi" w:eastAsiaTheme="majorEastAsia" w:hAnsiTheme="majorHAnsi" w:cstheme="majorBidi"/>
+      <w:rFonts w:asciiTheme="majorHAnsi" w:cstheme="majorBidi" w:eastAsiaTheme="majorEastAsia" w:hAnsiTheme="majorHAnsi"/>
       <w:b/>
       <w:bCs/>
-      <w:color w:val="4F81BD" w:themeColor="accent1"/>
+      <w:color w:themeColor="accent1" w:val="4F81BD"/>
       <w:sz w:val="32"/>
       <w:szCs w:val="32"/>
     </w:rPr>
   </w:style>
-  <w:style w:type="paragraph" w:styleId="Heading2">
+  <w:style w:styleId="Heading2" w:type="paragraph">
     <w:name w:val="Heading 2"/>
     <w:basedOn w:val="Normal"/>
     <w:next w:val="BodyText"/>
@@ -10138,19 +10512,19 @@
     <w:pPr>
       <w:keepNext/>
       <w:keepLines/>
-      <w:spacing w:before="200" w:after="0"/>
+      <w:spacing w:after="0" w:before="200"/>
       <w:outlineLvl w:val="1"/>
     </w:pPr>
     <w:rPr>
-      <w:rFonts w:asciiTheme="majorHAnsi" w:eastAsiaTheme="majorEastAsia" w:hAnsiTheme="majorHAnsi" w:cstheme="majorBidi"/>
+      <w:rFonts w:asciiTheme="majorHAnsi" w:cstheme="majorBidi" w:eastAsiaTheme="majorEastAsia" w:hAnsiTheme="majorHAnsi"/>
       <w:b/>
       <w:bCs/>
-      <w:color w:val="4F81BD" w:themeColor="accent1"/>
+      <w:color w:themeColor="accent1" w:val="4F81BD"/>
       <w:sz w:val="28"/>
       <w:szCs w:val="28"/>
     </w:rPr>
   </w:style>
-  <w:style w:type="paragraph" w:styleId="Heading3">
+  <w:style w:styleId="Heading3" w:type="paragraph">
     <w:name w:val="Heading 3"/>
     <w:basedOn w:val="Normal"/>
     <w:next w:val="BodyText"/>
@@ -10160,19 +10534,19 @@
     <w:pPr>
       <w:keepNext/>
       <w:keepLines/>
-      <w:spacing w:before="200" w:after="0"/>
+      <w:spacing w:after="0" w:before="200"/>
       <w:outlineLvl w:val="2"/>
     </w:pPr>
     <w:rPr>
-      <w:rFonts w:asciiTheme="majorHAnsi" w:eastAsiaTheme="majorEastAsia" w:hAnsiTheme="majorHAnsi" w:cstheme="majorBidi"/>
+      <w:rFonts w:asciiTheme="majorHAnsi" w:cstheme="majorBidi" w:eastAsiaTheme="majorEastAsia" w:hAnsiTheme="majorHAnsi"/>
       <w:b/>
       <w:bCs/>
-      <w:color w:val="4F81BD" w:themeColor="accent1"/>
+      <w:color w:themeColor="accent1" w:val="4F81BD"/>
       <w:sz w:val="24"/>
       <w:szCs w:val="24"/>
     </w:rPr>
   </w:style>
-  <w:style w:type="paragraph" w:styleId="Heading4">
+  <w:style w:styleId="Heading4" w:type="paragraph">
     <w:name w:val="Heading 4"/>
     <w:basedOn w:val="Normal"/>
     <w:next w:val="BodyText"/>
@@ -10182,19 +10556,19 @@
     <w:pPr>
       <w:keepNext/>
       <w:keepLines/>
-      <w:spacing w:before="200" w:after="0"/>
+      <w:spacing w:after="0" w:before="200"/>
       <w:outlineLvl w:val="3"/>
     </w:pPr>
     <w:rPr>
-      <w:rFonts w:asciiTheme="majorHAnsi" w:eastAsiaTheme="majorEastAsia" w:hAnsiTheme="majorHAnsi" w:cstheme="majorBidi"/>
+      <w:rFonts w:asciiTheme="majorHAnsi" w:cstheme="majorBidi" w:eastAsiaTheme="majorEastAsia" w:hAnsiTheme="majorHAnsi"/>
       <w:i/>
       <w:bCs/>
-      <w:color w:val="4F81BD" w:themeColor="accent1"/>
+      <w:color w:themeColor="accent1" w:val="4F81BD"/>
       <w:sz w:val="24"/>
       <w:szCs w:val="24"/>
     </w:rPr>
   </w:style>
-  <w:style w:type="paragraph" w:styleId="Heading5">
+  <w:style w:styleId="Heading5" w:type="paragraph">
     <w:name w:val="Heading 5"/>
     <w:basedOn w:val="Normal"/>
     <w:next w:val="BodyText"/>
@@ -10204,18 +10578,18 @@
     <w:pPr>
       <w:keepNext/>
       <w:keepLines/>
-      <w:spacing w:before="200" w:after="0"/>
+      <w:spacing w:after="0" w:before="200"/>
       <w:outlineLvl w:val="4"/>
     </w:pPr>
     <w:rPr>
-      <w:rFonts w:asciiTheme="majorHAnsi" w:eastAsiaTheme="majorEastAsia" w:hAnsiTheme="majorHAnsi" w:cstheme="majorBidi"/>
+      <w:rFonts w:asciiTheme="majorHAnsi" w:cstheme="majorBidi" w:eastAsiaTheme="majorEastAsia" w:hAnsiTheme="majorHAnsi"/>
       <w:iCs/>
-      <w:color w:val="4F81BD" w:themeColor="accent1"/>
+      <w:color w:themeColor="accent1" w:val="4F81BD"/>
       <w:sz w:val="24"/>
       <w:szCs w:val="24"/>
     </w:rPr>
   </w:style>
-  <w:style w:type="paragraph" w:styleId="Heading6">
+  <w:style w:styleId="Heading6" w:type="paragraph">
     <w:name w:val="Heading 6"/>
     <w:basedOn w:val="Normal"/>
     <w:next w:val="BodyText"/>
@@ -10225,17 +10599,17 @@
     <w:pPr>
       <w:keepNext/>
       <w:keepLines/>
-      <w:spacing w:before="200" w:after="0"/>
+      <w:spacing w:after="0" w:before="200"/>
       <w:outlineLvl w:val="5"/>
     </w:pPr>
     <w:rPr>
-      <w:rFonts w:asciiTheme="majorHAnsi" w:eastAsiaTheme="majorEastAsia" w:hAnsiTheme="majorHAnsi" w:cstheme="majorBidi"/>
-      <w:color w:val="4F81BD" w:themeColor="accent1"/>
+      <w:rFonts w:asciiTheme="majorHAnsi" w:cstheme="majorBidi" w:eastAsiaTheme="majorEastAsia" w:hAnsiTheme="majorHAnsi"/>
+      <w:color w:themeColor="accent1" w:val="4F81BD"/>
       <w:sz w:val="24"/>
       <w:szCs w:val="24"/>
     </w:rPr>
   </w:style>
-  <w:style w:type="paragraph" w:styleId="Heading7">
+  <w:style w:styleId="Heading7" w:type="paragraph">
     <w:name w:val="Heading 7"/>
     <w:basedOn w:val="Normal"/>
     <w:next w:val="BodyText"/>
@@ -10245,17 +10619,17 @@
     <w:pPr>
       <w:keepNext/>
       <w:keepLines/>
-      <w:spacing w:before="200" w:after="0"/>
+      <w:spacing w:after="0" w:before="200"/>
       <w:outlineLvl w:val="6"/>
     </w:pPr>
     <w:rPr>
-      <w:rFonts w:asciiTheme="majorHAnsi" w:eastAsiaTheme="majorEastAsia" w:hAnsiTheme="majorHAnsi" w:cstheme="majorBidi"/>
-      <w:color w:val="4F81BD" w:themeColor="accent1"/>
+      <w:rFonts w:asciiTheme="majorHAnsi" w:cstheme="majorBidi" w:eastAsiaTheme="majorEastAsia" w:hAnsiTheme="majorHAnsi"/>
+      <w:color w:themeColor="accent1" w:val="4F81BD"/>
       <w:sz w:val="24"/>
       <w:szCs w:val="24"/>
     </w:rPr>
   </w:style>
-  <w:style w:type="paragraph" w:styleId="Heading8">
+  <w:style w:styleId="Heading8" w:type="paragraph">
     <w:name w:val="Heading 8"/>
     <w:basedOn w:val="Normal"/>
     <w:next w:val="BodyText"/>
@@ -10265,17 +10639,17 @@
     <w:pPr>
       <w:keepNext/>
       <w:keepLines/>
-      <w:spacing w:before="200" w:after="0"/>
+      <w:spacing w:after="0" w:before="200"/>
       <w:outlineLvl w:val="7"/>
     </w:pPr>
     <w:rPr>
-      <w:rFonts w:asciiTheme="majorHAnsi" w:eastAsiaTheme="majorEastAsia" w:hAnsiTheme="majorHAnsi" w:cstheme="majorBidi"/>
-      <w:color w:val="4F81BD" w:themeColor="accent1"/>
+      <w:rFonts w:asciiTheme="majorHAnsi" w:cstheme="majorBidi" w:eastAsiaTheme="majorEastAsia" w:hAnsiTheme="majorHAnsi"/>
+      <w:color w:themeColor="accent1" w:val="4F81BD"/>
       <w:sz w:val="24"/>
       <w:szCs w:val="24"/>
     </w:rPr>
   </w:style>
-  <w:style w:type="paragraph" w:styleId="Heading9">
+  <w:style w:styleId="Heading9" w:type="paragraph">
     <w:name w:val="Heading 9"/>
     <w:basedOn w:val="Normal"/>
     <w:next w:val="BodyText"/>
@@ -10285,17 +10659,17 @@
     <w:pPr>
       <w:keepNext/>
       <w:keepLines/>
-      <w:spacing w:before="200" w:after="0"/>
+      <w:spacing w:after="0" w:before="200"/>
       <w:outlineLvl w:val="8"/>
     </w:pPr>
     <w:rPr>
-      <w:rFonts w:asciiTheme="majorHAnsi" w:eastAsiaTheme="majorEastAsia" w:hAnsiTheme="majorHAnsi" w:cstheme="majorBidi"/>
-      <w:color w:val="4F81BD" w:themeColor="accent1"/>
+      <w:rFonts w:asciiTheme="majorHAnsi" w:cstheme="majorBidi" w:eastAsiaTheme="majorEastAsia" w:hAnsiTheme="majorHAnsi"/>
+      <w:color w:themeColor="accent1" w:val="4F81BD"/>
       <w:sz w:val="24"/>
       <w:szCs w:val="24"/>
     </w:rPr>
   </w:style>
-  <w:style w:type="paragraph" w:styleId="BlockText">
+  <w:style w:styleId="BlockText" w:type="paragraph">
     <w:name w:val="Block Text"/>
     <w:basedOn w:val="BodyText"/>
     <w:next w:val="BodyText"/>
@@ -10303,11 +10677,11 @@
     <w:unhideWhenUsed/>
     <w:qFormat/>
     <w:pPr>
-      <w:spacing w:before="100" w:after="100"/>
+      <w:spacing w:after="100" w:before="100"/>
       <w:ind w:firstLine="0" w:left="480" w:right="480"/>
     </w:pPr>
   </w:style>
-  <w:style w:type="paragraph" w:styleId="FootnoteText">
+  <w:style w:styleId="FootnoteText" w:type="paragraph">
     <w:name w:val="Footnote Text"/>
     <w:basedOn w:val="Normal"/>
     <w:next w:val="FootnoteText"/>
@@ -10315,28 +10689,28 @@
     <w:unhideWhenUsed/>
     <w:qFormat/>
   </w:style>
-  <w:style w:type="character" w:default="1" w:styleId="DefaultParagraphFont">
+  <w:style w:default="1" w:styleId="DefaultParagraphFont" w:type="character">
     <w:name w:val="Default Paragraph Font"/>
     <w:semiHidden/>
     <w:unhideWhenUsed/>
   </w:style>
-  <w:style w:type="table" w:default="1" w:styleId="Table">
+  <w:style w:default="1" w:styleId="Table" w:type="table">
     <w:name w:val="Table"/>
     <w:basedOn w:val="TableNormal"/>
     <w:semiHidden/>
     <w:unhideWhenUsed/>
     <w:qFormat/>
     <w:tblPr>
-      <w:tblInd w:w="0" w:type="dxa"/>
+      <w:tblInd w:type="dxa" w:w="0"/>
       <w:tblCellMar>
-        <w:top w:w="0" w:type="dxa"/>
-        <w:left w:w="108" w:type="dxa"/>
-        <w:bottom w:w="0" w:type="dxa"/>
-        <w:right w:w="108" w:type="dxa"/>
+        <w:top w:type="dxa" w:w="0"/>
+        <w:left w:type="dxa" w:w="108"/>
+        <w:bottom w:type="dxa" w:w="0"/>
+        <w:right w:type="dxa" w:w="108"/>
       </w:tblCellMar>
     </w:tblPr>
   </w:style>
-  <w:style w:type="paragraph" w:customStyle="1" w:styleId="DefinitionTerm">
+  <w:style w:customStyle="1" w:styleId="DefinitionTerm" w:type="paragraph">
     <w:name w:val="Definition Term"/>
     <w:basedOn w:val="Normal"/>
     <w:next w:val="Definition"/>
@@ -10349,49 +10723,49 @@
       <w:b/>
     </w:rPr>
   </w:style>
-  <w:style w:type="paragraph" w:customStyle="1" w:styleId="Definition">
+  <w:style w:customStyle="1" w:styleId="Definition" w:type="paragraph">
     <w:name w:val="Definition"/>
     <w:basedOn w:val="Normal"/>
   </w:style>
-  <w:style w:type="paragraph" w:styleId="Caption">
+  <w:style w:styleId="Caption" w:type="paragraph">
     <w:name w:val="Caption"/>
     <w:basedOn w:val="Normal"/>
     <w:link w:val="BodyTextChar"/>
     <w:pPr>
-      <w:spacing w:before="0" w:after="120"/>
+      <w:spacing w:after="120" w:before="0"/>
     </w:pPr>
     <w:rPr>
       <w:i/>
     </w:rPr>
   </w:style>
-  <w:style w:type="paragraph" w:customStyle="1" w:styleId="TableCaption">
+  <w:style w:customStyle="1" w:styleId="TableCaption" w:type="paragraph">
     <w:name w:val="Table Caption"/>
     <w:basedOn w:val="Caption"/>
     <w:pPr>
       <w:keepNext/>
     </w:pPr>
   </w:style>
-  <w:style w:type="paragraph" w:customStyle="1" w:styleId="ImageCaption">
+  <w:style w:customStyle="1" w:styleId="ImageCaption" w:type="paragraph">
     <w:name w:val="Image Caption"/>
     <w:basedOn w:val="Caption"/>
   </w:style>
-  <w:style w:type="paragraph" w:customStyle="1" w:styleId="Figure">
+  <w:style w:customStyle="1" w:styleId="Figure" w:type="paragraph">
     <w:name w:val="Figure"/>
     <w:basedOn w:val="Normal"/>
   </w:style>
-  <w:style w:type="paragraph" w:customStyle="1" w:styleId="CaptionedFigure">
+  <w:style w:customStyle="1" w:styleId="CaptionedFigure" w:type="paragraph">
     <w:name w:val="Captioned Figure"/>
     <w:basedOn w:val="Figure"/>
     <w:pPr>
       <w:keepNext/>
     </w:pPr>
   </w:style>
-  <w:style w:type="character" w:customStyle="1" w:styleId="BodyTextChar">
+  <w:style w:customStyle="1" w:styleId="BodyTextChar" w:type="character">
     <w:name w:val="Body Text Char"/>
     <w:basedOn w:val="DefaultParagraphFont"/>
     <w:link w:val="BodyText"/>
   </w:style>
-  <w:style w:type="character" w:customStyle="1" w:styleId="VerbatimChar">
+  <w:style w:customStyle="1" w:styleId="VerbatimChar" w:type="character">
     <w:name w:val="Verbatim Char"/>
     <w:basedOn w:val="BodyTextChar"/>
     <w:rPr>
@@ -10399,25 +10773,25 @@
       <w:sz w:val="22"/>
     </w:rPr>
   </w:style>
-  <w:style w:type="character" w:customStyle="1" w:styleId="SectionNumber">
+  <w:style w:customStyle="1" w:styleId="SectionNumber" w:type="character">
     <w:name w:val="Section Number"/>
     <w:basedOn w:val="BodyTextChar"/>
   </w:style>
-  <w:style w:type="character" w:styleId="FootnoteReference">
+  <w:style w:styleId="FootnoteReference" w:type="character">
     <w:name w:val="Footnote Reference"/>
     <w:basedOn w:val="BodyTextChar"/>
     <w:rPr>
       <w:vertAlign w:val="superscript"/>
     </w:rPr>
   </w:style>
-  <w:style w:type="character" w:styleId="Hyperlink">
+  <w:style w:styleId="Hyperlink" w:type="character">
     <w:name w:val="Hyperlink"/>
     <w:basedOn w:val="BodyTextChar"/>
     <w:rPr>
-      <w:color w:val="4F81BD" w:themeColor="accent1"/>
+      <w:color w:themeColor="accent1" w:val="4F81BD"/>
     </w:rPr>
   </w:style>
-  <w:style w:type="paragraph" w:styleId="TOCHeading">
+  <w:style w:styleId="TOCHeading" w:type="paragraph">
     <w:name w:val="TOC Heading"/>
     <w:basedOn w:val="Heading1"/>
     <w:next w:val="BodyText"/>
@@ -10429,278 +10803,278 @@
       <w:outlineLvl w:val="9"/>
     </w:pPr>
     <w:rPr>
-      <w:rFonts w:asciiTheme="majorHAnsi" w:eastAsiaTheme="majorEastAsia" w:hAnsiTheme="majorHAnsi" w:cstheme="majorBidi"/>
+      <w:rFonts w:asciiTheme="majorHAnsi" w:cstheme="majorBidi" w:eastAsiaTheme="majorEastAsia" w:hAnsiTheme="majorHAnsi"/>
       <w:b w:val="0"/>
       <w:bCs w:val="0"/>
-      <w:color w:val="365F91" w:themeColor="accent1" w:themeShade="BF"/>
+      <w:color w:themeColor="accent1" w:themeShade="BF" w:val="365F91"/>
     </w:rPr>
   </w:style>
-  <w:style w:type="paragraph" w:customStyle="1" w:styleId="SourceCode">
+  <w:style w:customStyle="1" w:styleId="SourceCode" w:type="paragraph">
     <w:name w:val="Source Code"/>
     <w:basedOn w:val="Normal"/>
     <w:link w:val="VerbatimChar"/>
     <w:pPr>
       <w:wordWrap w:val="off"/>
-      <w:shd w:val="clear" w:fill="f8f8f8"/>
+      <w:shd w:fill="f8f8f8" w:val="clear"/>
     </w:pPr>
   </w:style>
-  <w:style w:type="character" w:customStyle="1" w:styleId="KeywordTok">
+  <w:style w:customStyle="1" w:styleId="KeywordTok" w:type="character">
     <w:name w:val="KeywordTok"/>
     <w:basedOn w:val="VerbatimChar"/>
     <w:rPr>
       <w:color w:val="204a87"/>
-      <w:shd w:val="clear" w:fill="f8f8f8"/>
+      <w:shd w:fill="f8f8f8" w:val="clear"/>
       <w:b/>
     </w:rPr>
   </w:style>
-  <w:style w:type="character" w:customStyle="1" w:styleId="DataTypeTok">
+  <w:style w:customStyle="1" w:styleId="DataTypeTok" w:type="character">
     <w:name w:val="DataTypeTok"/>
     <w:basedOn w:val="VerbatimChar"/>
     <w:rPr>
       <w:color w:val="204a87"/>
-      <w:shd w:val="clear" w:fill="f8f8f8"/>
+      <w:shd w:fill="f8f8f8" w:val="clear"/>
     </w:rPr>
   </w:style>
-  <w:style w:type="character" w:customStyle="1" w:styleId="DecValTok">
+  <w:style w:customStyle="1" w:styleId="DecValTok" w:type="character">
     <w:name w:val="DecValTok"/>
     <w:basedOn w:val="VerbatimChar"/>
     <w:rPr>
       <w:color w:val="0000cf"/>
-      <w:shd w:val="clear" w:fill="f8f8f8"/>
+      <w:shd w:fill="f8f8f8" w:val="clear"/>
     </w:rPr>
   </w:style>
-  <w:style w:type="character" w:customStyle="1" w:styleId="BaseNTok">
+  <w:style w:customStyle="1" w:styleId="BaseNTok" w:type="character">
     <w:name w:val="BaseNTok"/>
     <w:basedOn w:val="VerbatimChar"/>
     <w:rPr>
       <w:color w:val="0000cf"/>
-      <w:shd w:val="clear" w:fill="f8f8f8"/>
+      <w:shd w:fill="f8f8f8" w:val="clear"/>
     </w:rPr>
   </w:style>
-  <w:style w:type="character" w:customStyle="1" w:styleId="FloatTok">
+  <w:style w:customStyle="1" w:styleId="FloatTok" w:type="character">
     <w:name w:val="FloatTok"/>
     <w:basedOn w:val="VerbatimChar"/>
     <w:rPr>
       <w:color w:val="0000cf"/>
-      <w:shd w:val="clear" w:fill="f8f8f8"/>
+      <w:shd w:fill="f8f8f8" w:val="clear"/>
     </w:rPr>
   </w:style>
-  <w:style w:type="character" w:customStyle="1" w:styleId="ConstantTok">
+  <w:style w:customStyle="1" w:styleId="ConstantTok" w:type="character">
     <w:name w:val="ConstantTok"/>
     <w:basedOn w:val="VerbatimChar"/>
     <w:rPr>
       <w:color w:val="000000"/>
-      <w:shd w:val="clear" w:fill="f8f8f8"/>
+      <w:shd w:fill="f8f8f8" w:val="clear"/>
     </w:rPr>
   </w:style>
-  <w:style w:type="character" w:customStyle="1" w:styleId="CharTok">
+  <w:style w:customStyle="1" w:styleId="CharTok" w:type="character">
     <w:name w:val="CharTok"/>
     <w:basedOn w:val="VerbatimChar"/>
     <w:rPr>
       <w:color w:val="4e9a06"/>
-      <w:shd w:val="clear" w:fill="f8f8f8"/>
+      <w:shd w:fill="f8f8f8" w:val="clear"/>
     </w:rPr>
   </w:style>
-  <w:style w:type="character" w:customStyle="1" w:styleId="SpecialCharTok">
+  <w:style w:customStyle="1" w:styleId="SpecialCharTok" w:type="character">
     <w:name w:val="SpecialCharTok"/>
     <w:basedOn w:val="VerbatimChar"/>
     <w:rPr>
       <w:color w:val="000000"/>
-      <w:shd w:val="clear" w:fill="f8f8f8"/>
+      <w:shd w:fill="f8f8f8" w:val="clear"/>
     </w:rPr>
   </w:style>
-  <w:style w:type="character" w:customStyle="1" w:styleId="StringTok">
+  <w:style w:customStyle="1" w:styleId="StringTok" w:type="character">
     <w:name w:val="StringTok"/>
     <w:basedOn w:val="VerbatimChar"/>
     <w:rPr>
       <w:color w:val="4e9a06"/>
-      <w:shd w:val="clear" w:fill="f8f8f8"/>
+      <w:shd w:fill="f8f8f8" w:val="clear"/>
     </w:rPr>
   </w:style>
-  <w:style w:type="character" w:customStyle="1" w:styleId="VerbatimStringTok">
+  <w:style w:customStyle="1" w:styleId="VerbatimStringTok" w:type="character">
     <w:name w:val="VerbatimStringTok"/>
     <w:basedOn w:val="VerbatimChar"/>
     <w:rPr>
       <w:color w:val="4e9a06"/>
-      <w:shd w:val="clear" w:fill="f8f8f8"/>
+      <w:shd w:fill="f8f8f8" w:val="clear"/>
     </w:rPr>
   </w:style>
-  <w:style w:type="character" w:customStyle="1" w:styleId="SpecialStringTok">
+  <w:style w:customStyle="1" w:styleId="SpecialStringTok" w:type="character">
     <w:name w:val="SpecialStringTok"/>
     <w:basedOn w:val="VerbatimChar"/>
     <w:rPr>
       <w:color w:val="4e9a06"/>
-      <w:shd w:val="clear" w:fill="f8f8f8"/>
+      <w:shd w:fill="f8f8f8" w:val="clear"/>
     </w:rPr>
   </w:style>
-  <w:style w:type="character" w:customStyle="1" w:styleId="ImportTok">
+  <w:style w:customStyle="1" w:styleId="ImportTok" w:type="character">
     <w:name w:val="ImportTok"/>
     <w:basedOn w:val="VerbatimChar"/>
     <w:rPr>
-      <w:shd w:val="clear" w:fill="f8f8f8"/>
+      <w:shd w:fill="f8f8f8" w:val="clear"/>
     </w:rPr>
   </w:style>
-  <w:style w:type="character" w:customStyle="1" w:styleId="CommentTok">
+  <w:style w:customStyle="1" w:styleId="CommentTok" w:type="character">
     <w:name w:val="CommentTok"/>
     <w:basedOn w:val="VerbatimChar"/>
     <w:rPr>
       <w:color w:val="8f5902"/>
-      <w:shd w:val="clear" w:fill="f8f8f8"/>
+      <w:shd w:fill="f8f8f8" w:val="clear"/>
       <w:i/>
     </w:rPr>
   </w:style>
-  <w:style w:type="character" w:customStyle="1" w:styleId="DocumentationTok">
+  <w:style w:customStyle="1" w:styleId="DocumentationTok" w:type="character">
     <w:name w:val="DocumentationTok"/>
     <w:basedOn w:val="VerbatimChar"/>
     <w:rPr>
       <w:color w:val="8f5902"/>
-      <w:shd w:val="clear" w:fill="f8f8f8"/>
+      <w:shd w:fill="f8f8f8" w:val="clear"/>
       <w:b/>
       <w:i/>
     </w:rPr>
   </w:style>
-  <w:style w:type="character" w:customStyle="1" w:styleId="AnnotationTok">
+  <w:style w:customStyle="1" w:styleId="AnnotationTok" w:type="character">
     <w:name w:val="AnnotationTok"/>
     <w:basedOn w:val="VerbatimChar"/>
     <w:rPr>
       <w:color w:val="8f5902"/>
-      <w:shd w:val="clear" w:fill="f8f8f8"/>
+      <w:shd w:fill="f8f8f8" w:val="clear"/>
       <w:b/>
       <w:i/>
     </w:rPr>
   </w:style>
-  <w:style w:type="character" w:customStyle="1" w:styleId="CommentVarTok">
+  <w:style w:customStyle="1" w:styleId="CommentVarTok" w:type="character">
     <w:name w:val="CommentVarTok"/>
     <w:basedOn w:val="VerbatimChar"/>
     <w:rPr>
       <w:color w:val="8f5902"/>
-      <w:shd w:val="clear" w:fill="f8f8f8"/>
+      <w:shd w:fill="f8f8f8" w:val="clear"/>
       <w:b/>
       <w:i/>
     </w:rPr>
   </w:style>
-  <w:style w:type="character" w:customStyle="1" w:styleId="OtherTok">
+  <w:style w:customStyle="1" w:styleId="OtherTok" w:type="character">
     <w:name w:val="OtherTok"/>
     <w:basedOn w:val="VerbatimChar"/>
     <w:rPr>
       <w:color w:val="8f5902"/>
-      <w:shd w:val="clear" w:fill="f8f8f8"/>
+      <w:shd w:fill="f8f8f8" w:val="clear"/>
     </w:rPr>
   </w:style>
-  <w:style w:type="character" w:customStyle="1" w:styleId="FunctionTok">
+  <w:style w:customStyle="1" w:styleId="FunctionTok" w:type="character">
     <w:name w:val="FunctionTok"/>
     <w:basedOn w:val="VerbatimChar"/>
     <w:rPr>
       <w:color w:val="000000"/>
-      <w:shd w:val="clear" w:fill="f8f8f8"/>
+      <w:shd w:fill="f8f8f8" w:val="clear"/>
     </w:rPr>
   </w:style>
-  <w:style w:type="character" w:customStyle="1" w:styleId="VariableTok">
+  <w:style w:customStyle="1" w:styleId="VariableTok" w:type="character">
     <w:name w:val="VariableTok"/>
     <w:basedOn w:val="VerbatimChar"/>
     <w:rPr>
       <w:color w:val="000000"/>
-      <w:shd w:val="clear" w:fill="f8f8f8"/>
+      <w:shd w:fill="f8f8f8" w:val="clear"/>
     </w:rPr>
   </w:style>
-  <w:style w:type="character" w:customStyle="1" w:styleId="ControlFlowTok">
+  <w:style w:customStyle="1" w:styleId="ControlFlowTok" w:type="character">
     <w:name w:val="ControlFlowTok"/>
     <w:basedOn w:val="VerbatimChar"/>
     <w:rPr>
       <w:color w:val="204a87"/>
-      <w:shd w:val="clear" w:fill="f8f8f8"/>
+      <w:shd w:fill="f8f8f8" w:val="clear"/>
       <w:b/>
     </w:rPr>
   </w:style>
-  <w:style w:type="character" w:customStyle="1" w:styleId="OperatorTok">
+  <w:style w:customStyle="1" w:styleId="OperatorTok" w:type="character">
     <w:name w:val="OperatorTok"/>
     <w:basedOn w:val="VerbatimChar"/>
     <w:rPr>
       <w:color w:val="ce5c00"/>
-      <w:shd w:val="clear" w:fill="f8f8f8"/>
+      <w:shd w:fill="f8f8f8" w:val="clear"/>
       <w:b/>
     </w:rPr>
   </w:style>
-  <w:style w:type="character" w:customStyle="1" w:styleId="BuiltInTok">
+  <w:style w:customStyle="1" w:styleId="BuiltInTok" w:type="character">
     <w:name w:val="BuiltInTok"/>
     <w:basedOn w:val="VerbatimChar"/>
     <w:rPr>
-      <w:shd w:val="clear" w:fill="f8f8f8"/>
+      <w:shd w:fill="f8f8f8" w:val="clear"/>
     </w:rPr>
   </w:style>
-  <w:style w:type="character" w:customStyle="1" w:styleId="ExtensionTok">
+  <w:style w:customStyle="1" w:styleId="ExtensionTok" w:type="character">
     <w:name w:val="ExtensionTok"/>
     <w:basedOn w:val="VerbatimChar"/>
     <w:rPr>
-      <w:shd w:val="clear" w:fill="f8f8f8"/>
+      <w:shd w:fill="f8f8f8" w:val="clear"/>
     </w:rPr>
   </w:style>
-  <w:style w:type="character" w:customStyle="1" w:styleId="PreprocessorTok">
+  <w:style w:customStyle="1" w:styleId="PreprocessorTok" w:type="character">
     <w:name w:val="PreprocessorTok"/>
     <w:basedOn w:val="VerbatimChar"/>
     <w:rPr>
       <w:color w:val="8f5902"/>
-      <w:shd w:val="clear" w:fill="f8f8f8"/>
+      <w:shd w:fill="f8f8f8" w:val="clear"/>
       <w:i/>
     </w:rPr>
   </w:style>
-  <w:style w:type="character" w:customStyle="1" w:styleId="AttributeTok">
+  <w:style w:customStyle="1" w:styleId="AttributeTok" w:type="character">
     <w:name w:val="AttributeTok"/>
     <w:basedOn w:val="VerbatimChar"/>
     <w:rPr>
       <w:color w:val="c4a000"/>
-      <w:shd w:val="clear" w:fill="f8f8f8"/>
+      <w:shd w:fill="f8f8f8" w:val="clear"/>
     </w:rPr>
   </w:style>
-  <w:style w:type="character" w:customStyle="1" w:styleId="RegionMarkerTok">
+  <w:style w:customStyle="1" w:styleId="RegionMarkerTok" w:type="character">
     <w:name w:val="RegionMarkerTok"/>
     <w:basedOn w:val="VerbatimChar"/>
     <w:rPr>
-      <w:shd w:val="clear" w:fill="f8f8f8"/>
+      <w:shd w:fill="f8f8f8" w:val="clear"/>
     </w:rPr>
   </w:style>
-  <w:style w:type="character" w:customStyle="1" w:styleId="InformationTok">
+  <w:style w:customStyle="1" w:styleId="InformationTok" w:type="character">
     <w:name w:val="InformationTok"/>
     <w:basedOn w:val="VerbatimChar"/>
     <w:rPr>
       <w:color w:val="8f5902"/>
-      <w:shd w:val="clear" w:fill="f8f8f8"/>
+      <w:shd w:fill="f8f8f8" w:val="clear"/>
       <w:b/>
       <w:i/>
     </w:rPr>
   </w:style>
-  <w:style w:type="character" w:customStyle="1" w:styleId="WarningTok">
+  <w:style w:customStyle="1" w:styleId="WarningTok" w:type="character">
     <w:name w:val="WarningTok"/>
     <w:basedOn w:val="VerbatimChar"/>
     <w:rPr>
       <w:color w:val="8f5902"/>
-      <w:shd w:val="clear" w:fill="f8f8f8"/>
+      <w:shd w:fill="f8f8f8" w:val="clear"/>
       <w:b/>
       <w:i/>
     </w:rPr>
   </w:style>
-  <w:style w:type="character" w:customStyle="1" w:styleId="AlertTok">
+  <w:style w:customStyle="1" w:styleId="AlertTok" w:type="character">
     <w:name w:val="AlertTok"/>
     <w:basedOn w:val="VerbatimChar"/>
     <w:rPr>
       <w:color w:val="ef2929"/>
-      <w:shd w:val="clear" w:fill="f8f8f8"/>
+      <w:shd w:fill="f8f8f8" w:val="clear"/>
     </w:rPr>
   </w:style>
-  <w:style w:type="character" w:customStyle="1" w:styleId="ErrorTok">
+  <w:style w:customStyle="1" w:styleId="ErrorTok" w:type="character">
     <w:name w:val="ErrorTok"/>
     <w:basedOn w:val="VerbatimChar"/>
     <w:rPr>
       <w:color w:val="a40000"/>
-      <w:shd w:val="clear" w:fill="f8f8f8"/>
+      <w:shd w:fill="f8f8f8" w:val="clear"/>
       <w:b/>
     </w:rPr>
   </w:style>
-  <w:style w:type="character" w:customStyle="1" w:styleId="NormalTok">
+  <w:style w:customStyle="1" w:styleId="NormalTok" w:type="character">
     <w:name w:val="NormalTok"/>
     <w:basedOn w:val="VerbatimChar"/>
     <w:rPr>
-      <w:shd w:val="clear" w:fill="f8f8f8"/>
+      <w:shd w:fill="f8f8f8" w:val="clear"/>
     </w:rPr>
   </w:style>
 </w:styles>

</xml_diff>

<commit_message>
add a few notes
</commit_message>
<xml_diff>
--- a/doc/paper.docx
+++ b/doc/paper.docx
@@ -185,7 +185,7 @@
         <w:pStyle w:val="Date"/>
       </w:pPr>
       <w:r>
-        <w:t xml:space="preserve">07</w:t>
+        <w:t xml:space="preserve">09</w:t>
       </w:r>
       <w:r>
         <w:t xml:space="preserve"> </w:t>
@@ -376,19 +376,7 @@
         <w:t xml:space="preserve">(Haddad et al. 2015)</w:t>
       </w:r>
       <w:r>
-        <w:t xml:space="preserve">.</w:t>
-      </w:r>
-      <w:r>
-        <w:t xml:space="preserve"> </w:t>
-      </w:r>
-      <w:r>
-        <w:t xml:space="preserve">Deforestation also results in landscapes where the remaining forest can be highly fragmented, with remnants of different sizes embedded in a matrix of often highly-contrasting habitat.</w:t>
-      </w:r>
-      <w:r>
-        <w:t xml:space="preserve"> </w:t>
-      </w:r>
-      <w:r>
-        <w:t xml:space="preserve">Although the local extinction of species from individual fragments is common</w:t>
+        <w:t xml:space="preserve">. Deforestation also results in landscapes where the remaining forest can be highly fragmented, with remnants of different sizes embedded in a matrix of often highly-contrasting habitat. Although the local extinction of species from individual fragments is common</w:t>
       </w:r>
       <w:r>
         <w:t xml:space="preserve"> </w:t>
@@ -406,13 +394,7 @@
         <w:t xml:space="preserve">(Bruna et al. 2009)</w:t>
       </w:r>
       <w:r>
-        <w:t xml:space="preserve">.</w:t>
-      </w:r>
-      <w:r>
-        <w:t xml:space="preserve"> </w:t>
-      </w:r>
-      <w:r>
-        <w:t xml:space="preserve">However, it is often assumed that that the dramatically altered environmental conditions often observed in fragments can depress rates of reproduction or survivorship</w:t>
+        <w:t xml:space="preserve">. However, it is often assumed that that the dramatically altered environmental conditions often observed in fragments can depress rates of reproduction or survivorship</w:t>
       </w:r>
       <w:r>
         <w:t xml:space="preserve"> </w:t>
@@ -430,13 +412,7 @@
         <w:t xml:space="preserve">(Bruna et al. 2009)</w:t>
       </w:r>
       <w:r>
-        <w:t xml:space="preserve">.</w:t>
-      </w:r>
-      <w:r>
-        <w:t xml:space="preserve"> </w:t>
-      </w:r>
-      <w:r>
-        <w:t xml:space="preserve">This is thought to be particularly true in species-rich tropical forests</w:t>
+        <w:t xml:space="preserve">. This is thought to be particularly true in species-rich tropical forests</w:t>
       </w:r>
       <w:r>
         <w:t xml:space="preserve"> </w:t>
@@ -445,13 +421,7 @@
         <w:t xml:space="preserve">(Didham and Lawton 1999, Laurance et al. 2001)</w:t>
       </w:r>
       <w:r>
-        <w:t xml:space="preserve">, which continue to be cleared and fragmented at unprecedented rates.</w:t>
-      </w:r>
-      <w:r>
-        <w:t xml:space="preserve"> </w:t>
-      </w:r>
-      <w:r>
-        <w:t xml:space="preserve">For example, over 24 million ha of the Brazilian Amazon have been cleared in the last two decades</w:t>
+        <w:t xml:space="preserve">, which continue to be cleared and fragmented at unprecedented rates. For example, over 24 million ha of the Brazilian Amazon have been cleared in the last two decades</w:t>
       </w:r>
       <w:r>
         <w:t xml:space="preserve"> </w:t>
@@ -496,71 +466,53 @@
         <w:t xml:space="preserve">(Brodie et al. 2012, Scheffers et al. 2017)</w:t>
       </w:r>
       <w:r>
+        <w:t xml:space="preserve">. These effects may be especially pronounced in Amazonia, parts of which have been experiencing a drying trend since the mid-1970s and where climate models for the 21st century predict substantial decreases in dry season precipitation</w:t>
+      </w:r>
+      <w:r>
+        <w:t xml:space="preserve"> </w:t>
+      </w:r>
+      <w:r>
+        <w:t xml:space="preserve">(Malhi et al. 2008)</w:t>
+      </w:r>
+      <w:r>
+        <w:t xml:space="preserve"> </w:t>
+      </w:r>
+      <w:r>
+        <w:t xml:space="preserve">and increases in both drought frequency and severity</w:t>
+      </w:r>
+      <w:r>
+        <w:t xml:space="preserve"> </w:t>
+      </w:r>
+      <w:r>
+        <w:t xml:space="preserve">(Zeng et al. 2008, Mora et al. 2013, Cai et al. 2014)</w:t>
+      </w:r>
+      <w:r>
         <w:t xml:space="preserve">.</w:t>
       </w:r>
       <w:r>
         <w:t xml:space="preserve"> </w:t>
       </w:r>
       <w:r>
-        <w:t xml:space="preserve">These effects may be especially pronounced in Amazonia, parts of which have been experiencing a drying trend since the mid-1970s and where climate models for the 21st century predict substantial decreases in dry season precipitation</w:t>
-      </w:r>
-      <w:r>
-        <w:t xml:space="preserve"> </w:t>
-      </w:r>
-      <w:r>
-        <w:t xml:space="preserve">(Malhi et al. 2008)</w:t>
-      </w:r>
-      <w:r>
-        <w:t xml:space="preserve"> </w:t>
-      </w:r>
-      <w:r>
-        <w:t xml:space="preserve">and increases in both drought frequency and severity</w:t>
-      </w:r>
-      <w:r>
-        <w:t xml:space="preserve"> </w:t>
-      </w:r>
-      <w:r>
-        <w:t xml:space="preserve">(Zeng et al. 2008, Mora et al. 2013, Cai et al. 2014)</w:t>
+        <w:t xml:space="preserve">All of these factors have the potential to exacerbate the microclimatic changes observed in forest fragments that are hypothesized to make populations demographically vulnerable. Plants, unlike animals, are unable to move in response to increased in air temperature, decreased relative humidity, reduced soil moisture, or the increased penetration of solar radiation in the forest understory resulting from fragmentation</w:t>
+      </w:r>
+      <w:r>
+        <w:t xml:space="preserve"> </w:t>
+      </w:r>
+      <w:r>
+        <w:t xml:space="preserve">(Didham and Lawton 1999, Ewers and Banks-Leite 2013, Arroyo-Rodríguez et al. 2017)</w:t>
+      </w:r>
+      <w:r>
+        <w:t xml:space="preserve">. Alternatively, populations persisting in fragments may be more demographically resilient to drought than those in primary forest if the individuals susceptible to desiccation died quickly after fragment isolation</w:t>
+      </w:r>
+      <w:r>
+        <w:t xml:space="preserve"> </w:t>
+      </w:r>
+      <w:r>
+        <w:t xml:space="preserve">(Betts et al. 2019)</w:t>
       </w:r>
       <w:r>
         <w:t xml:space="preserve">.</w:t>
       </w:r>
-      <w:r>
-        <w:t xml:space="preserve"> </w:t>
-      </w:r>
-      <w:r>
-        <w:t xml:space="preserve">All of these factors have the potential to exacerbate the microclimatic changes observed in forest fragments that are hypothesized to make populations demographically vulnerable.</w:t>
-      </w:r>
-      <w:r>
-        <w:t xml:space="preserve"> </w:t>
-      </w:r>
-      <w:r>
-        <w:t xml:space="preserve">Plants, unlike animals, are unable to move in response to increased in air temperature, decreased relative humidity, reduced soil moisture, or the increased penetration of solar radiation in the forest understory resulting from fragmentation</w:t>
-      </w:r>
-      <w:r>
-        <w:t xml:space="preserve"> </w:t>
-      </w:r>
-      <w:r>
-        <w:t xml:space="preserve">(Didham and Lawton 1999, Ewers and Banks-Leite 2013, Arroyo-Rodríguez et al. 2017)</w:t>
-      </w:r>
-      <w:r>
-        <w:t xml:space="preserve">.</w:t>
-      </w:r>
-      <w:r>
-        <w:t xml:space="preserve"> </w:t>
-      </w:r>
-      <w:r>
-        <w:t xml:space="preserve">Alternatively, populations persisting in fragments may be more demographically resilient to drought than those in primary forest if the individuals susceptible to desiccation died quickly after fragment isolation</w:t>
-      </w:r>
-      <w:r>
-        <w:t xml:space="preserve"> </w:t>
-      </w:r>
-      <w:r>
-        <w:t xml:space="preserve">(Betts et al. 2019)</w:t>
-      </w:r>
-      <w:r>
-        <w:t xml:space="preserve">.</w:t>
-      </w:r>
     </w:p>
     <w:p>
       <w:pPr>
@@ -582,13 +534,7 @@
         <w:t xml:space="preserve">(Bruna et al. 2009, Ehrlen et al. 2016)</w:t>
       </w:r>
       <w:r>
-        <w:t xml:space="preserve">, making it challenging to draw broader demographic conclusions.</w:t>
-      </w:r>
-      <w:r>
-        <w:t xml:space="preserve"> </w:t>
-      </w:r>
-      <w:r>
-        <w:t xml:space="preserve">Similarly, there is a growing literature on how tropical plants respond to droughts, but few studies have compared the responses of plants in continuous forest with those in forest fragments</w:t>
+        <w:t xml:space="preserve">, making it challenging to draw broader demographic conclusions. Similarly, there is a growing literature on how tropical plants respond to droughts, but few studies have compared the responses of plants in continuous forest with those in forest fragments</w:t>
       </w:r>
       <w:r>
         <w:t xml:space="preserve"> </w:t>
@@ -597,13 +543,7 @@
         <w:t xml:space="preserve">(Laurance et al. 2001)</w:t>
       </w:r>
       <w:r>
-        <w:t xml:space="preserve">.</w:t>
-      </w:r>
-      <w:r>
-        <w:t xml:space="preserve"> </w:t>
-      </w:r>
-      <w:r>
-        <w:t xml:space="preserve">Finally, the multi-year data needed to test population-level hypotheses about climate change and fragmentation are scant, especially for tropical systems</w:t>
+        <w:t xml:space="preserve">. Finally, the multi-year data needed to test population-level hypotheses about climate change and fragmentation are scant, especially for tropical systems</w:t>
       </w:r>
       <w:r>
         <w:t xml:space="preserve"> </w:t>
@@ -612,13 +552,7 @@
         <w:t xml:space="preserve">(Crone et al. 2011, Salguero-Gomez et al. 2015)</w:t>
       </w:r>
       <w:r>
-        <w:t xml:space="preserve">.</w:t>
-      </w:r>
-      <w:r>
-        <w:t xml:space="preserve"> </w:t>
-      </w:r>
-      <w:r>
-        <w:t xml:space="preserve">These data are critical not only because they allow for capturing variation in climatic conditions and the resulting demographic responses</w:t>
+        <w:t xml:space="preserve">. These data are critical not only because they allow for capturing variation in climatic conditions and the resulting demographic responses</w:t>
       </w:r>
       <w:r>
         <w:t xml:space="preserve"> </w:t>
@@ -627,13 +561,7 @@
         <w:t xml:space="preserve">(Morris and Doak 2002, Teller et al. 2016)</w:t>
       </w:r>
       <w:r>
-        <w:t xml:space="preserve">.</w:t>
-      </w:r>
-      <w:r>
-        <w:t xml:space="preserve"> </w:t>
-      </w:r>
-      <w:r>
-        <w:t xml:space="preserve">They are also essential because while some demographic effects of fragmentation or drought can be detected immediately, others may take years to manifest</w:t>
+        <w:t xml:space="preserve">. They are also essential because while some demographic effects of fragmentation or drought can be detected immediately, others may take years to manifest</w:t>
       </w:r>
       <w:r>
         <w:t xml:space="preserve"> </w:t>
@@ -642,13 +570,7 @@
         <w:t xml:space="preserve">(Gagnon et al. 2011)</w:t>
       </w:r>
       <w:r>
-        <w:t xml:space="preserve">.</w:t>
-      </w:r>
-      <w:r>
-        <w:t xml:space="preserve"> </w:t>
-      </w:r>
-      <w:r>
-        <w:t xml:space="preserve">Indeed, lagged responses of demographic vital rates to climate may in fact be the rule rather than the exception</w:t>
+        <w:t xml:space="preserve">. Indeed, lagged responses of demographic vital rates to climate may in fact be the rule rather than the exception</w:t>
       </w:r>
       <w:r>
         <w:t xml:space="preserve"> </w:t>
@@ -738,13 +660,7 @@
         <w:t xml:space="preserve"> </w:t>
       </w:r>
       <w:r>
-        <w:t xml:space="preserve">climate events.</w:t>
-      </w:r>
-      <w:r>
-        <w:t xml:space="preserve"> </w:t>
-      </w:r>
-      <w:r>
-        <w:t xml:space="preserve">Herbaceous plants represent up to 25% of plant diversity in tropical forests</w:t>
+        <w:t xml:space="preserve">climate events. Herbaceous plants represent up to 25% of plant diversity in tropical forests</w:t>
       </w:r>
       <w:r>
         <w:t xml:space="preserve"> </w:t>
@@ -1097,13 +1013,7 @@
         <w:t xml:space="preserve">(Ribeiro et al. 2010)</w:t>
       </w:r>
       <w:r>
-        <w:t xml:space="preserve">.</w:t>
-      </w:r>
-      <w:r>
-        <w:t xml:space="preserve"> </w:t>
-      </w:r>
-      <w:r>
-        <w:t xml:space="preserve">While many</w:t>
+        <w:t xml:space="preserve">. While many</w:t>
       </w:r>
       <w:r>
         <w:t xml:space="preserve"> </w:t>
@@ -1132,13 +1042,7 @@
         <w:t xml:space="preserve">H. acuminata</w:t>
       </w:r>
       <w:r>
-        <w:t xml:space="preserve">—are found at lower densities in the darker and cooler forest understory.</w:t>
-      </w:r>
-      <w:r>
-        <w:t xml:space="preserve"> </w:t>
-      </w:r>
-      <w:r>
-        <w:t xml:space="preserve">These species produce fewer infloresences and are pollinated by traplining rather than territorial hummingbirds</w:t>
+        <w:t xml:space="preserve">—are found at lower densities in the darker and cooler forest understory. These species produce fewer infloresences and are pollinated by traplining rather than territorial hummingbirds</w:t>
       </w:r>
       <w:r>
         <w:t xml:space="preserve"> </w:t>
@@ -1147,13 +1051,7 @@
         <w:t xml:space="preserve">(Berry and Kress 1991)</w:t>
       </w:r>
       <w:r>
-        <w:t xml:space="preserve">.</w:t>
-      </w:r>
-      <w:r>
-        <w:t xml:space="preserve"> </w:t>
-      </w:r>
-      <w:r>
-        <w:t xml:space="preserve">While some</w:t>
+        <w:t xml:space="preserve">. While some</w:t>
       </w:r>
       <w:r>
         <w:t xml:space="preserve"> </w:t>
@@ -1266,13 +1164,7 @@
         <w:t xml:space="preserve">(Bruna et al. 2004)</w:t>
       </w:r>
       <w:r>
-        <w:t xml:space="preserve">.</w:t>
-      </w:r>
-      <w:r>
-        <w:t xml:space="preserve"> </w:t>
-      </w:r>
-      <w:r>
-        <w:t xml:space="preserve">Plants begin flowering at the start of the rainy season; reproductive plants have</w:t>
+        <w:t xml:space="preserve">. Plants begin flowering at the start of the rainy season; reproductive plants have</w:t>
       </w:r>
       <w:r>
         <w:t xml:space="preserve"> </w:t>
@@ -1318,13 +1210,7 @@
         <w:t xml:space="preserve">(Bruna and Kress 2002)</w:t>
       </w:r>
       <w:r>
-        <w:t xml:space="preserve">.</w:t>
-      </w:r>
-      <w:r>
-        <w:t xml:space="preserve"> </w:t>
-      </w:r>
-      <w:r>
-        <w:t xml:space="preserve">Fruits mature April-May, have 1–3 seeds per fruit (</w:t>
+        <w:t xml:space="preserve">. Fruits mature April-May, have 1–3 seeds per fruit (</w:t>
       </w:r>
       <m:oMath>
         <m:acc>
@@ -1348,13 +1234,7 @@
         <w:t xml:space="preserve">(Uriarte et al. 2011)</w:t>
       </w:r>
       <w:r>
-        <w:t xml:space="preserve">.</w:t>
-      </w:r>
-      <w:r>
-        <w:t xml:space="preserve"> </w:t>
-      </w:r>
-      <w:r>
-        <w:t xml:space="preserve">Dispersed seeds germinate ~6 months after dispersal at the onset of the subsequent rainy season, with rates of germination and seedling establishment higher in continuous forest than forest fragments</w:t>
+        <w:t xml:space="preserve">. Dispersed seeds germinate ~6 months after dispersal at the onset of the subsequent rainy season, with rates of germination and seedling establishment higher in continuous forest than forest fragments</w:t>
       </w:r>
       <w:r>
         <w:t xml:space="preserve"> </w:t>
@@ -1511,19 +1391,7 @@
         <w:t xml:space="preserve">(Bruna 2002, Bruna and Kress 2002)</w:t>
       </w:r>
       <w:r>
-        <w:t xml:space="preserve">.</w:t>
-      </w:r>
-      <w:r>
-        <w:t xml:space="preserve"> </w:t>
-      </w:r>
-      <w:r>
-        <w:t xml:space="preserve">Plants that were not found for three consecutive surveys were considered dead.</w:t>
-      </w:r>
-      <w:r>
-        <w:t xml:space="preserve"> </w:t>
-      </w:r>
-      <w:r>
-        <w:t xml:space="preserve">There is a seven-fold range in</w:t>
+        <w:t xml:space="preserve">. Plants that were not found for three consecutive surveys were considered dead. There is a seven-fold range in</w:t>
       </w:r>
       <w:r>
         <w:t xml:space="preserve"> </w:t>
@@ -1575,27 +1443,21 @@
         <w:t xml:space="preserve">(Xavier et al. 2016)</w:t>
       </w:r>
       <w:r>
+        <w:t xml:space="preserve">. We used these data to calculate the standardized precipitation evapotranspiration index (SPEI)</w:t>
+      </w:r>
+      <w:r>
+        <w:t xml:space="preserve"> </w:t>
+      </w:r>
+      <w:r>
+        <w:t xml:space="preserve">(Vicente-Serrano et al. 2010)</w:t>
+      </w:r>
+      <w:r>
         <w:t xml:space="preserve">.</w:t>
       </w:r>
       <w:r>
         <w:t xml:space="preserve"> </w:t>
       </w:r>
       <w:r>
-        <w:t xml:space="preserve">We used these data to calculate the standardized precipitation evapotranspiration index (SPEI)</w:t>
-      </w:r>
-      <w:r>
-        <w:t xml:space="preserve"> </w:t>
-      </w:r>
-      <w:r>
-        <w:t xml:space="preserve">(Vicente-Serrano et al. 2010)</w:t>
-      </w:r>
-      <w:r>
-        <w:t xml:space="preserve">.</w:t>
-      </w:r>
-      <w:r>
-        <w:t xml:space="preserve"> </w:t>
-      </w:r>
-      <w:r>
         <w:t xml:space="preserve">SPEI is a proxy for meteorological drought that integrates precipitation and evapotranspiration anomalies over a specified time scale.</w:t>
       </w:r>
       <w:r>
@@ -1611,13 +1473,7 @@
         <w:t xml:space="preserve">(McKee et al. 1993)</w:t>
       </w:r>
       <w:r>
-        <w:t xml:space="preserve">.</w:t>
-      </w:r>
-      <w:r>
-        <w:t xml:space="preserve"> </w:t>
-      </w:r>
-      <w:r>
-        <w:t xml:space="preserve">SPEI can be calculated to represent different temporal scales of drought; we used 3-month SPEI because—given its shallow roots and rhizome—</w:t>
+        <w:t xml:space="preserve">. SPEI can be calculated to represent different temporal scales of drought; we used 3-month SPEI because—given its shallow roots and rhizome—</w:t>
       </w:r>
       <w:r>
         <w:rPr>
@@ -1669,13 +1525,7 @@
         <w:t xml:space="preserve">(Beguería and Vicente-Serrano 2017, R Core Team 2020)</w:t>
       </w:r>
       <w:r>
-        <w:t xml:space="preserve">.</w:t>
-      </w:r>
-      <w:r>
-        <w:t xml:space="preserve"> </w:t>
-      </w:r>
-      <w:r>
-        <w:t xml:space="preserve">The timing of drought events based on these SPEI calculations is consistent with that resulting from SPEI calculated with other data sources (e.g., nearby weather stations, the global SPEI database</w:t>
+        <w:t xml:space="preserve">. The timing of drought events based on these SPEI calculations is consistent with that resulting from SPEI calculated with other data sources (e.g., nearby weather stations, the global SPEI database</w:t>
       </w:r>
       <w:r>
         <w:t xml:space="preserve"> </w:t>
@@ -2747,25 +2597,13 @@
         <w:t xml:space="preserve"> </w:t>
       </w:r>
       <w:r>
-        <w:t xml:space="preserve">for more detail).</w:t>
-      </w:r>
-      <w:r>
-        <w:t xml:space="preserve"> </w:t>
-      </w:r>
-      <w:r>
-        <w:t xml:space="preserve">Penalized cubic regression splines were used for both marginal bases of the crossbasis function, with 35 knots for the lag dimension (i.e. number of months) and 3 knots for the drought response dimension to restrict the fitted response to drought to bimodal when most complex</w:t>
-      </w:r>
-      <w:r>
-        <w:t xml:space="preserve"> </w:t>
-      </w:r>
-      <w:r>
-        <w:t xml:space="preserve">.</w:t>
-      </w:r>
-      <w:r>
-        <w:t xml:space="preserve"> </w:t>
-      </w:r>
-      <w:r>
-        <w:t xml:space="preserve">Because of penalization, the number of knots is generally not important as long it is great enough to allow the smooth to represent the</w:t>
+        <w:t xml:space="preserve">for more detail). Penalized cubic regression splines were used for both marginal bases of the crossbasis function, with 35 knots for the lag dimension (i.e. number of months) and 3 knots for the drought response dimension to restrict the fitted response to drought to bimodal when most complex</w:t>
+      </w:r>
+      <w:r>
+        <w:t xml:space="preserve"> </w:t>
+      </w:r>
+      <w:r>
+        <w:t xml:space="preserve">. Because of penalization, the number of knots is generally not important as long it is great enough to allow the smooth to represent the</w:t>
       </w:r>
       <w:r>
         <w:t xml:space="preserve"> </w:t>
@@ -4444,13 +4282,7 @@
         <w:t xml:space="preserve">Stiles (1975)</w:t>
       </w:r>
       <w:r>
-        <w:t xml:space="preserve">?:</w:t>
-      </w:r>
-      <w:r>
-        <w:t xml:space="preserve"> </w:t>
-      </w:r>
-      <w:r>
-        <w:t xml:space="preserve">drought resulted in less flowering in Heliconia</w:t>
+        <w:t xml:space="preserve">?: drought resulted in less flowering in Heliconia</w:t>
       </w:r>
     </w:p>
     <w:p>
@@ -4570,7 +4402,62 @@
         </w:numPr>
       </w:pPr>
       <w:r>
-        <w:t xml:space="preserve">cite Esteban et al. 2021 for negative effects of large positive SPEI</w:t>
+        <w:t xml:space="preserve">(Esteban et al. 2021)</w:t>
+      </w:r>
+      <w:r>
+        <w:t xml:space="preserve"> </w:t>
+      </w:r>
+      <w:r>
+        <w:t xml:space="preserve">negative effects of large positive SPEI</w:t>
+      </w:r>
+    </w:p>
+    <w:p>
+      <w:pPr>
+        <w:numPr>
+          <w:ilvl w:val="0"/>
+          <w:numId w:val="1002"/>
+        </w:numPr>
+      </w:pPr>
+      <w:r>
+        <w:t xml:space="preserve">In Manaus, the canopy is as green or greener in the dry season compared to the wet season</w:t>
+      </w:r>
+      <w:r>
+        <w:t xml:space="preserve"> </w:t>
+      </w:r>
+      <w:r>
+        <w:t xml:space="preserve">(Guan et al. 2015)</w:t>
+      </w:r>
+      <w:r>
+        <w:t xml:space="preserve">, so dry season drought may result in relatively large increases in light penetration to the understory.</w:t>
+      </w:r>
+    </w:p>
+    <w:p>
+      <w:pPr>
+        <w:numPr>
+          <w:ilvl w:val="0"/>
+          <w:numId w:val="1002"/>
+        </w:numPr>
+      </w:pPr>
+      <w:r>
+        <w:t xml:space="preserve">refs in</w:t>
+      </w:r>
+      <w:r>
+        <w:t xml:space="preserve"> </w:t>
+      </w:r>
+      <w:r>
+        <w:t xml:space="preserve">Leitold et al. (2018)</w:t>
+      </w:r>
+      <w:r>
+        <w:t xml:space="preserve"> </w:t>
+      </w:r>
+      <w:r>
+        <w:t xml:space="preserve">peak in tree mortality can happen up to 3 years after drought event in experimental studies.</w:t>
+      </w:r>
+      <w:r>
+        <w:t xml:space="preserve"> </w:t>
+      </w:r>
+      <w:r>
+        <w:t xml:space="preserve">Observational studies show mortality happening in same year as 2007 and 2010 droughts.</w:t>
       </w:r>
       <w:r>
         <w:br/>
@@ -4626,19 +4513,7 @@
         <w:t xml:space="preserve">(Teller et al. 2016, Tenhumberg et al. 2018, Evers et al. 2021)</w:t>
       </w:r>
       <w:r>
-        <w:t xml:space="preserve">.</w:t>
-      </w:r>
-      <w:r>
-        <w:t xml:space="preserve"> </w:t>
-      </w:r>
-      <w:r>
-        <w:t xml:space="preserve">We found evidence for delayed effects of drought which are sometimes stronger predictors of vital rates than more recent conditions.</w:t>
-      </w:r>
-      <w:r>
-        <w:t xml:space="preserve"> </w:t>
-      </w:r>
-      <w:r>
-        <w:t xml:space="preserve">The approach we took offers an unbiased way of identifying these delayed effects without overfitting (but see</w:t>
+        <w:t xml:space="preserve">. We found evidence for delayed effects of drought which are sometimes stronger predictors of vital rates than more recent conditions. The approach we took offers an unbiased way of identifying these delayed effects without overfitting (but see</w:t>
       </w:r>
       <w:r>
         <w:t xml:space="preserve"> </w:t>
@@ -4731,32 +4606,14 @@
         <w:t xml:space="preserve"> </w:t>
       </w:r>
       <w:r>
+        <w:t xml:space="preserve">. Flowering probability for the largest plants is actually higher in forest fragments; however, because there are fewer large plants in fragments overall flowering probability is much lower. The average fitted probability of flowering for plants in the upper quartile for size is 0.125 in continuous forest and 0.094 in forest fragments, equivalent to flowering once every 7.97 years and 10.63 years, respectively. Seemingly small differences in vital rates such as these can be extremely important as they compound over many years, especially in long-lived organisms</w:t>
+      </w:r>
+      <w:r>
+        <w:t xml:space="preserve">(Gagnon et al. 2011)</w:t>
+      </w:r>
+      <w:r>
         <w:t xml:space="preserve">.</w:t>
       </w:r>
-      <w:r>
-        <w:t xml:space="preserve"> </w:t>
-      </w:r>
-      <w:r>
-        <w:t xml:space="preserve">Flowering probability for the largest plants is actually higher in forest fragments; however, because there are fewer large plants in fragments overall flowering probability is much lower.</w:t>
-      </w:r>
-      <w:r>
-        <w:t xml:space="preserve"> </w:t>
-      </w:r>
-      <w:r>
-        <w:t xml:space="preserve">The average fitted probability of flowering for plants in the upper quartile for size is 0.125 in continuous forest and 0.094 in forest fragments, equivalent to flowering once every 7.97 years and 10.63 years, respectively.</w:t>
-      </w:r>
-      <w:r>
-        <w:t xml:space="preserve"> </w:t>
-      </w:r>
-      <w:r>
-        <w:t xml:space="preserve">Seemingly small differences in vital rates such as these can be extremely important as they compound over many years, especially in long-lived organisms</w:t>
-      </w:r>
-      <w:r>
-        <w:t xml:space="preserve">(Gagnon et al. 2011)</w:t>
-      </w:r>
-      <w:r>
-        <w:t xml:space="preserve">.</w:t>
-      </w:r>
     </w:p>
     <w:p>
       <w:pPr>
@@ -4822,13 +4679,7 @@
         <w:t xml:space="preserve">(Didham and Lawton 1999, Ewers and Banks-Leite 2013)</w:t>
       </w:r>
       <w:r>
-        <w:t xml:space="preserve">.</w:t>
-      </w:r>
-      <w:r>
-        <w:t xml:space="preserve"> </w:t>
-      </w:r>
-      <w:r>
-        <w:t xml:space="preserve">It is possible that increases in temperature, evaporative drying, wind speed, and solar radiation commonly found near forest edges exacerbated the effects of extremes in SPEI on</w:t>
+        <w:t xml:space="preserve">. It is possible that increases in temperature, evaporative drying, wind speed, and solar radiation commonly found near forest edges exacerbated the effects of extremes in SPEI on</w:t>
       </w:r>
       <w:r>
         <w:t xml:space="preserve"> </w:t>
@@ -4844,19 +4695,7 @@
         <w:t xml:space="preserve"> </w:t>
       </w:r>
       <w:r>
-        <w:t xml:space="preserve">growth and survival in fragments compared to continuous forest.</w:t>
-      </w:r>
-      <w:r>
-        <w:t xml:space="preserve"> </w:t>
-      </w:r>
-      <w:r>
-        <w:t xml:space="preserve">It is also possible that the microclimate experienced by plants in continuous forest plots was simply more stable compared to that of 1 ha fragments.</w:t>
-      </w:r>
-      <w:r>
-        <w:t xml:space="preserve"> </w:t>
-      </w:r>
-      <w:r>
-        <w:t xml:space="preserve">Bruna et al.</w:t>
+        <w:t xml:space="preserve">growth and survival in fragments compared to continuous forest. It is also possible that the microclimate experienced by plants in continuous forest plots was simply more stable compared to that of 1 ha fragments. Bruna et al.</w:t>
       </w:r>
       <w:r>
         <w:t xml:space="preserve"> </w:t>
@@ -5054,13 +4893,7 @@
         <w:t xml:space="preserve"> </w:t>
       </w:r>
       <w:r>
-        <w:t xml:space="preserve">likely happens many months earlier.</w:t>
-      </w:r>
-      <w:r>
-        <w:t xml:space="preserve"> </w:t>
-      </w:r>
-      <w:r>
-        <w:t xml:space="preserve">The increase in flowering rate of plants following a drought could also be a bet-hedging strategy in response to stress</w:t>
+        <w:t xml:space="preserve">likely happens many months earlier. The increase in flowering rate of plants following a drought could also be a bet-hedging strategy in response to stress</w:t>
       </w:r>
       <w:r>
         <w:t xml:space="preserve"> </w:t>
@@ -5126,7 +4959,7 @@
         <w:t xml:space="preserve"> </w:t>
       </w:r>
       <w:r>
-        <w:t xml:space="preserve">Drought in tropical forests can increase tree mortality and leaf drop, resulting in decreased canopy cover and increased light penetration (</w:t>
+        <w:t xml:space="preserve">Drought in tropical forests can increase tree mortality and leaf drop, resulting in decreased canopy cover and increased light penetration to the understory (</w:t>
       </w:r>
       <w:r>
         <w:t xml:space="preserve">).</w:t>
@@ -5135,21 +4968,6 @@
         <w:t xml:space="preserve"> </w:t>
       </w:r>
       <w:r>
-        <w:t xml:space="preserve">In Manaus, the canopy is as green or greener in the dry season compared to the wet season</w:t>
-      </w:r>
-      <w:r>
-        <w:t xml:space="preserve"> </w:t>
-      </w:r>
-      <w:r>
-        <w:t xml:space="preserve">(Guan et al. 2015)</w:t>
-      </w:r>
-      <w:r>
-        <w:t xml:space="preserve">, so dry season drought may result in relatively large increases in light penetration to the understory.</w:t>
-      </w:r>
-      <w:r>
-        <w:t xml:space="preserve"> </w:t>
-      </w:r>
-      <w:r>
         <w:t xml:space="preserve">This increase in light could then result in increased growth or flowering for understory plants (</w:t>
       </w:r>
       <w:r>
@@ -5162,7 +4980,28 @@
         <w:t xml:space="preserve"> </w:t>
       </w:r>
       <w:r>
-        <w:t xml:space="preserve">Here, the delayed effect could be a combined delay of the response of canopy trees to drought and the response of</w:t>
+        <w:t xml:space="preserve"> </w:t>
+      </w:r>
+      <w:r>
+        <w:t xml:space="preserve">Janssen et al.</w:t>
+      </w:r>
+      <w:r>
+        <w:t xml:space="preserve"> </w:t>
+      </w:r>
+      <w:r>
+        <w:t xml:space="preserve">(Janssen et al. 2021)</w:t>
+      </w:r>
+      <w:r>
+        <w:t xml:space="preserve"> </w:t>
+      </w:r>
+      <w:r>
+        <w:t xml:space="preserve">showed that increase in litterfall due to drought was delayed.</w:t>
+      </w:r>
+      <w:r>
+        <w:t xml:space="preserve"> </w:t>
+      </w:r>
+      <w:r>
+        <w:t xml:space="preserve">Here, the delayed effect of drought on</w:t>
       </w:r>
       <w:r>
         <w:t xml:space="preserve"> </w:t>
@@ -5178,7 +5017,35 @@
         <w:t xml:space="preserve"> </w:t>
       </w:r>
       <w:r>
+        <w:t xml:space="preserve">could be partly explained by a delay of the response of canopy trees to drought and the response of</w:t>
+      </w:r>
+      <w:r>
+        <w:t xml:space="preserve"> </w:t>
+      </w:r>
+      <w:r>
+        <w:rPr>
+          <w:iCs/>
+          <w:i/>
+        </w:rPr>
+        <w:t xml:space="preserve">H. acuminata</w:t>
+      </w:r>
+      <w:r>
+        <w:t xml:space="preserve"> </w:t>
+      </w:r>
+      <w:r>
         <w:t xml:space="preserve">to increased insolation.</w:t>
+      </w:r>
+      <w:r>
+        <w:t xml:space="preserve"> </w:t>
+      </w:r>
+      <w:r>
+        <w:t xml:space="preserve">Furthermore, literfall in response to drought has shown to be greater at forest edges compared to interiors, which could explain the increased delayed effects of SPEI on survival and growth in forest fragments.</w:t>
+      </w:r>
+      <w:r>
+        <w:t xml:space="preserve"> </w:t>
+      </w:r>
+      <w:r>
+        <w:t xml:space="preserve">Drought is also associated with increased insolation, so negative SPEI could also be a proxy for increased insolation, which would be exacerbated at forest edges potentially.</w:t>
       </w:r>
     </w:p>
     <w:p>
@@ -5187,7 +5054,53 @@
           <w:ilvl w:val="0"/>
           <w:numId w:val="1004"/>
         </w:numPr>
-        <w:pStyle w:val="Compact"/>
+      </w:pPr>
+      <w:r>
+        <w:t xml:space="preserve">(Janssen et al. 2021)</w:t>
+      </w:r>
+      <w:r>
+        <w:t xml:space="preserve"> </w:t>
+      </w:r>
+      <w:r>
+        <w:t xml:space="preserve">Used machine learning to combine remote sensing and ground surveys of literfall from published datasets.</w:t>
+      </w:r>
+      <w:r>
+        <w:t xml:space="preserve"> </w:t>
+      </w:r>
+      <w:r>
+        <w:t xml:space="preserve">Estimates green-up, literfall, growth, etc. for central and southern america including the Amazon.</w:t>
+      </w:r>
+      <w:r>
+        <w:t xml:space="preserve"> </w:t>
+      </w:r>
+      <w:r>
+        <w:t xml:space="preserve">Drought results in anomolously high leaf flushing at start of drought followed by increased litterfall durring the drought.</w:t>
+      </w:r>
+      <w:r>
+        <w:t xml:space="preserve"> </w:t>
+      </w:r>
+      <w:r>
+        <w:t xml:space="preserve">Dry season droughts result in green-up, but not wet season droughts.</w:t>
+      </w:r>
+      <w:r>
+        <w:t xml:space="preserve"> </w:t>
+      </w:r>
+      <w:r>
+        <w:t xml:space="preserve">During drought, old leaves are shed and new leaves are maintained.</w:t>
+      </w:r>
+      <w:r>
+        <w:t xml:space="preserve"> </w:t>
+      </w:r>
+      <w:r>
+        <w:t xml:space="preserve">2-5 months for newly flushed leaves to fully expand.</w:t>
+      </w:r>
+    </w:p>
+    <w:p>
+      <w:pPr>
+        <w:numPr>
+          <w:ilvl w:val="0"/>
+          <w:numId w:val="1004"/>
+        </w:numPr>
       </w:pPr>
       <w:r>
         <w:t xml:space="preserve">Ecological Consequences of these patterns: an eye towards a drier/wetter future</w:t>
@@ -5415,7 +5328,7 @@
       </w:r>
     </w:p>
     <w:bookmarkEnd w:id="45"/>
-    <w:bookmarkStart w:id="135" w:name="references"/>
+    <w:bookmarkStart w:id="138" w:name="references"/>
     <w:p>
       <w:pPr>
         <w:pStyle w:val="Heading1"/>
@@ -5424,7 +5337,7 @@
         <w:t xml:space="preserve">References</w:t>
       </w:r>
     </w:p>
-    <w:bookmarkStart w:id="133" w:name="refs"/>
+    <w:bookmarkStart w:id="136" w:name="refs"/>
     <w:bookmarkStart w:id="46" w:name="ref-andereggPervasiveDroughtLegacies2015"/>
     <w:p>
       <w:pPr>
@@ -6024,17 +5937,39 @@
       </w:r>
     </w:p>
     <w:bookmarkEnd w:id="72"/>
-    <w:bookmarkStart w:id="73" w:name="ref-eversLaggedDormantSeason2021"/>
+    <w:bookmarkStart w:id="73" w:name="ref-estebanOtherSideDroughts2021"/>
     <w:p>
       <w:pPr>
         <w:pStyle w:val="Bibliography"/>
       </w:pPr>
       <w:r>
+        <w:t xml:space="preserve">Esteban, E. J. L., C. V. Castilho, K. L. Melgaço, and F. R. C. Costa. 2021. The other side of droughts: Wet extremes and topography as buffers of negative drought effects in an</w:t>
+      </w:r>
+      <w:r>
+        <w:t xml:space="preserve"> </w:t>
+      </w:r>
+      <w:r>
+        <w:t xml:space="preserve">Amazonian</w:t>
+      </w:r>
+      <w:r>
+        <w:t xml:space="preserve"> </w:t>
+      </w:r>
+      <w:r>
+        <w:t xml:space="preserve">forest. New Phytologist 229:1995–2006.</w:t>
+      </w:r>
+    </w:p>
+    <w:bookmarkEnd w:id="73"/>
+    <w:bookmarkStart w:id="74" w:name="ref-eversLaggedDormantSeason2021"/>
+    <w:p>
+      <w:pPr>
+        <w:pStyle w:val="Bibliography"/>
+      </w:pPr>
+      <w:r>
         <w:t xml:space="preserve">Evers, S. M., T. M. Knight, D. W. Inouye, T. E. X. Miller, R. Salguero-Gómez, A. M. Iler, and A. Compagnoni. 2021. Lagged and dormant season climate better predict plant vital rates than climate during the growing season. Global Change Biology n/a.</w:t>
       </w:r>
     </w:p>
-    <w:bookmarkEnd w:id="73"/>
-    <w:bookmarkStart w:id="74" w:name="X2c0574c19ecb88ad79c97e711ad3aa776095451"/>
+    <w:bookmarkEnd w:id="74"/>
+    <w:bookmarkStart w:id="75" w:name="X2c0574c19ecb88ad79c97e711ad3aa776095451"/>
     <w:p>
       <w:pPr>
         <w:pStyle w:val="Bibliography"/>
@@ -6043,8 +5978,8 @@
         <w:t xml:space="preserve">Ewers, R. M., and C. Banks-Leite. 2013. Fragmentation impairs the microclimate buffering effect of tropical forests. PLoS ONE 8:e58093.</w:t>
       </w:r>
     </w:p>
-    <w:bookmarkEnd w:id="74"/>
-    <w:bookmarkStart w:id="75" w:name="ref-gagnonGrowthUnderstoryHerb2011"/>
+    <w:bookmarkEnd w:id="75"/>
+    <w:bookmarkStart w:id="76" w:name="ref-gagnonGrowthUnderstoryHerb2011"/>
     <w:p>
       <w:pPr>
         <w:pStyle w:val="Bibliography"/>
@@ -6065,8 +6000,8 @@
         <w:t xml:space="preserve">forest fragments. Biological Conservation 144:830–835.</w:t>
       </w:r>
     </w:p>
-    <w:bookmarkEnd w:id="75"/>
-    <w:bookmarkStart w:id="76" w:name="ref-gasparriniDistributedLagLinear2011"/>
+    <w:bookmarkEnd w:id="76"/>
+    <w:bookmarkStart w:id="77" w:name="ref-gasparriniDistributedLagLinear2011"/>
     <w:p>
       <w:pPr>
         <w:pStyle w:val="Bibliography"/>
@@ -6116,8 +6051,8 @@
         <w:t xml:space="preserve">. Journal of Statistical Software 43.</w:t>
       </w:r>
     </w:p>
-    <w:bookmarkEnd w:id="76"/>
-    <w:bookmarkStart w:id="77" w:name="Xe414970ea21d8c849b2c097e43269a43386b2c2"/>
+    <w:bookmarkEnd w:id="77"/>
+    <w:bookmarkStart w:id="78" w:name="Xe414970ea21d8c849b2c097e43269a43386b2c2"/>
     <w:p>
       <w:pPr>
         <w:pStyle w:val="Bibliography"/>
@@ -6135,8 +6070,8 @@
         <w:t xml:space="preserve">. Biometrics 73:938–948.</w:t>
       </w:r>
     </w:p>
-    <w:bookmarkEnd w:id="77"/>
-    <w:bookmarkStart w:id="78" w:name="X9bc2a26956cae18881b5fa2ea3af9548e950f86"/>
+    <w:bookmarkEnd w:id="78"/>
+    <w:bookmarkStart w:id="79" w:name="X9bc2a26956cae18881b5fa2ea3af9548e950f86"/>
     <w:p>
       <w:pPr>
         <w:pStyle w:val="Bibliography"/>
@@ -6145,8 +6080,8 @@
         <w:t xml:space="preserve">Gentry, A. H., and C. Dodson. 1987. Contribution of nontrees to species richness of a tropical rain forest. Biotropica 19:149–156.</w:t>
       </w:r>
     </w:p>
-    <w:bookmarkEnd w:id="78"/>
-    <w:bookmarkStart w:id="79" w:name="Xf55f06548a38bd1996d43b9d4cf907dc5cc4967"/>
+    <w:bookmarkEnd w:id="79"/>
+    <w:bookmarkStart w:id="80" w:name="Xf55f06548a38bd1996d43b9d4cf907dc5cc4967"/>
     <w:p>
       <w:pPr>
         <w:pStyle w:val="Bibliography"/>
@@ -6155,8 +6090,8 @@
         <w:t xml:space="preserve">Guan, K., M. Pan, H. Li, A. Wolf, J. Wu, D. Medvigy, K. K. Caylor, J. Sheffield, E. F. Wood, Y. Malhi, M. Liang, J. S. Kimball, S. R. Saleska, J. Berry, J. Joiner, and A. I. Lyapustin. 2015. Photosynthetic seasonality of global tropical forests constrained by hydroclimate. Nature Geoscience 8:284–289.</w:t>
       </w:r>
     </w:p>
-    <w:bookmarkEnd w:id="79"/>
-    <w:bookmarkStart w:id="80" w:name="ref-haddadHabitatFragmentationIts2015"/>
+    <w:bookmarkEnd w:id="80"/>
+    <w:bookmarkStart w:id="81" w:name="ref-haddadHabitatFragmentationIts2015"/>
     <w:p>
       <w:pPr>
         <w:pStyle w:val="Bibliography"/>
@@ -6174,8 +6109,8 @@
         <w:t xml:space="preserve">’s ecosystems. Science Advances 1:e1500052.</w:t>
       </w:r>
     </w:p>
-    <w:bookmarkEnd w:id="80"/>
-    <w:bookmarkStart w:id="81" w:name="Xe7b20205e7fa6f14a6e6215c9a0099aa75e1526"/>
+    <w:bookmarkEnd w:id="81"/>
+    <w:bookmarkStart w:id="82" w:name="Xe7b20205e7fa6f14a6e6215c9a0099aa75e1526"/>
     <w:p>
       <w:pPr>
         <w:pStyle w:val="Bibliography"/>
@@ -6218,8 +6153,8 @@
         <w:t xml:space="preserve">under natural tropical conditions: The importance of leaf orientation for light interception and leaf temperature. Plant, Cell &amp; Environment 19:1238–1248.</w:t>
       </w:r>
     </w:p>
-    <w:bookmarkEnd w:id="81"/>
-    <w:bookmarkStart w:id="82" w:name="X364cfa7146cde0f32edd5641c26f27b76abda4e"/>
+    <w:bookmarkEnd w:id="82"/>
+    <w:bookmarkStart w:id="83" w:name="X364cfa7146cde0f32edd5641c26f27b76abda4e"/>
     <w:p>
       <w:pPr>
         <w:pStyle w:val="Bibliography"/>
@@ -6252,8 +6187,8 @@
         <w:t xml:space="preserve">experimental field study. Ecology 69:1741–1745.</w:t>
       </w:r>
     </w:p>
-    <w:bookmarkEnd w:id="82"/>
-    <w:bookmarkStart w:id="83" w:name="ref-horvitzEffectsPlantSize2002"/>
+    <w:bookmarkEnd w:id="83"/>
+    <w:bookmarkStart w:id="84" w:name="ref-horvitzEffectsPlantSize2002"/>
     <w:p>
       <w:pPr>
         <w:pStyle w:val="Bibliography"/>
@@ -6262,18 +6197,28 @@
         <w:t xml:space="preserve">Horvitz, C. C., and D. W. Schemske. 2002. Effects of plant size, leaf herbivory, local competition and fruit production on survival, growth and future reproduction of a neotropical herb. Journal of Ecology 90:279–290.</w:t>
       </w:r>
     </w:p>
-    <w:bookmarkEnd w:id="83"/>
-    <w:bookmarkStart w:id="84" w:name="ref-kannenbergGhostsHowDrought2020"/>
+    <w:bookmarkEnd w:id="84"/>
+    <w:bookmarkStart w:id="85" w:name="ref-janssenDroughtEffectsLeaf2021"/>
     <w:p>
       <w:pPr>
         <w:pStyle w:val="Bibliography"/>
       </w:pPr>
       <w:r>
+        <w:t xml:space="preserve">Janssen, T., Y. van der Velde, F. Hofhansl, S. Luyssaert, K. Naudts, B. Driessen, K. Fleischer, and H. Dolman. 2021. Drought effects on leaf fall, leaf flushing and stem growth in neotropical forest; reconciling remote sensing data and field observations. Biogeosciences Discussions:1–41.</w:t>
+      </w:r>
+    </w:p>
+    <w:bookmarkEnd w:id="85"/>
+    <w:bookmarkStart w:id="86" w:name="ref-kannenbergGhostsHowDrought2020"/>
+    <w:p>
+      <w:pPr>
+        <w:pStyle w:val="Bibliography"/>
+      </w:pPr>
+      <w:r>
         <w:t xml:space="preserve">Kannenberg, S. A., C. R. Schwalm, and W. R. L. Anderegg. 2020. Ghosts of the past: How drought legacy effects shape forest functioning and carbon cycling. Ecology Letters 23:891–901.</w:t>
       </w:r>
     </w:p>
-    <w:bookmarkEnd w:id="84"/>
-    <w:bookmarkStart w:id="85" w:name="Xa99c369390e67fbd81b709663dd0446547bfd97"/>
+    <w:bookmarkEnd w:id="86"/>
+    <w:bookmarkStart w:id="87" w:name="Xa99c369390e67fbd81b709663dd0446547bfd97"/>
     <w:p>
       <w:pPr>
         <w:pStyle w:val="Bibliography"/>
@@ -6294,8 +6239,8 @@
         <w:t xml:space="preserve">an integrated perspective. Functional Ecology 32:2115–2126.</w:t>
       </w:r>
     </w:p>
-    <w:bookmarkEnd w:id="85"/>
-    <w:bookmarkStart w:id="86" w:name="Xce5a62b2f280cb1a4a43ff99388095d7a62a7a8"/>
+    <w:bookmarkEnd w:id="87"/>
+    <w:bookmarkStart w:id="88" w:name="Xce5a62b2f280cb1a4a43ff99388095d7a62a7a8"/>
     <w:p>
       <w:pPr>
         <w:pStyle w:val="Bibliography"/>
@@ -6335,8 +6280,8 @@
         <w:t xml:space="preserve">. Acta Botanica Brasileira 4:159–167.</w:t>
       </w:r>
     </w:p>
-    <w:bookmarkEnd w:id="86"/>
-    <w:bookmarkStart w:id="87" w:name="X9f61dec938fe8e6e39f980058ee27353eed1aa7"/>
+    <w:bookmarkEnd w:id="88"/>
+    <w:bookmarkStart w:id="89" w:name="X9f61dec938fe8e6e39f980058ee27353eed1aa7"/>
     <w:p>
       <w:pPr>
         <w:pStyle w:val="Bibliography"/>
@@ -6364,8 +6309,8 @@
         <w:t xml:space="preserve">. Evolution 37:735–744.</w:t>
       </w:r>
     </w:p>
-    <w:bookmarkEnd w:id="87"/>
-    <w:bookmarkStart w:id="88" w:name="ref-lauranceRainForestFragmentation1998"/>
+    <w:bookmarkEnd w:id="89"/>
+    <w:bookmarkStart w:id="90" w:name="ref-lauranceRainForestFragmentation1998"/>
     <w:p>
       <w:pPr>
         <w:pStyle w:val="Bibliography"/>
@@ -6386,8 +6331,8 @@
         <w:t xml:space="preserve">tree communities. Ecology 79:2032–2040.</w:t>
       </w:r>
     </w:p>
-    <w:bookmarkEnd w:id="88"/>
-    <w:bookmarkStart w:id="89" w:name="ref-lauranceEffectsStrongDrought2001"/>
+    <w:bookmarkEnd w:id="90"/>
+    <w:bookmarkStart w:id="91" w:name="ref-lauranceEffectsStrongDrought2001"/>
     <w:p>
       <w:pPr>
         <w:pStyle w:val="Bibliography"/>
@@ -6408,13 +6353,23 @@
         <w:t xml:space="preserve">forest fragments and edges. Journal of Tropical Ecology 17:771–785.</w:t>
       </w:r>
     </w:p>
-    <w:bookmarkEnd w:id="89"/>
-    <w:bookmarkStart w:id="90" w:name="ref-malhiClimateChangeDeforestation2008"/>
+    <w:bookmarkEnd w:id="91"/>
+    <w:bookmarkStart w:id="92" w:name="ref-leitoldNinoDroughtIncreased2018"/>
     <w:p>
       <w:pPr>
         <w:pStyle w:val="Bibliography"/>
       </w:pPr>
       <w:r>
+        <w:t xml:space="preserve">Leitold, V., D. C. Morton, M. Longo, M. N. dos-Santos, M. Keller, and M. Scaranello. 2018. El Niño drought increased canopy turnover in Amazon forests. New Phytologist 219:959–971.</w:t>
+      </w:r>
+    </w:p>
+    <w:bookmarkEnd w:id="92"/>
+    <w:bookmarkStart w:id="93" w:name="ref-malhiClimateChangeDeforestation2008"/>
+    <w:p>
+      <w:pPr>
+        <w:pStyle w:val="Bibliography"/>
+      </w:pPr>
+      <w:r>
         <w:t xml:space="preserve">Malhi, Y., J. T. Roberts, R. A. Betts, T. J. Killeen, W. Li, and C. A. Nobre. 2008. Climate change, deforestation, and the fate of the</w:t>
       </w:r>
       <w:r>
@@ -6427,8 +6382,8 @@
         <w:t xml:space="preserve">. Science 319:169–172.</w:t>
       </w:r>
     </w:p>
-    <w:bookmarkEnd w:id="90"/>
-    <w:bookmarkStart w:id="91" w:name="ref-marengoDroughtAmazonia20052008"/>
+    <w:bookmarkEnd w:id="93"/>
+    <w:bookmarkStart w:id="94" w:name="ref-marengoDroughtAmazonia20052008"/>
     <w:p>
       <w:pPr>
         <w:pStyle w:val="Bibliography"/>
@@ -6449,8 +6404,8 @@
         <w:t xml:space="preserve">in 2005. Journal of Climate 21:495–516.</w:t>
       </w:r>
     </w:p>
-    <w:bookmarkEnd w:id="91"/>
-    <w:bookmarkStart w:id="92" w:name="ref-marraPracticalVariableSelection2011"/>
+    <w:bookmarkEnd w:id="94"/>
+    <w:bookmarkStart w:id="95" w:name="ref-marraPracticalVariableSelection2011"/>
     <w:p>
       <w:pPr>
         <w:pStyle w:val="Bibliography"/>
@@ -6459,8 +6414,8 @@
         <w:t xml:space="preserve">Marra, G., and S. N. Wood. 2011. Practical variable selection for generalized additive models. Computational Statistics &amp; Data Analysis 55:2372–2387.</w:t>
       </w:r>
     </w:p>
-    <w:bookmarkEnd w:id="92"/>
-    <w:bookmarkStart w:id="93" w:name="Xf94773ba59d65977147047af608c27f573b17bd"/>
+    <w:bookmarkEnd w:id="95"/>
+    <w:bookmarkStart w:id="96" w:name="Xf94773ba59d65977147047af608c27f573b17bd"/>
     <w:p>
       <w:pPr>
         <w:pStyle w:val="Bibliography"/>
@@ -6499,8 +6454,8 @@
         <w:t xml:space="preserve">.</w:t>
       </w:r>
     </w:p>
-    <w:bookmarkEnd w:id="93"/>
-    <w:bookmarkStart w:id="94" w:name="ref-mcphadenChildProdigy1997981999"/>
+    <w:bookmarkEnd w:id="96"/>
+    <w:bookmarkStart w:id="97" w:name="ref-mcphadenChildProdigy1997981999"/>
     <w:p>
       <w:pPr>
         <w:pStyle w:val="Bibliography"/>
@@ -6509,8 +6464,8 @@
         <w:t xml:space="preserve">McPhaden, M. J. 1999. The child prodigy of 1997-98. Nature 398:559–561.</w:t>
       </w:r>
     </w:p>
-    <w:bookmarkEnd w:id="94"/>
-    <w:bookmarkStart w:id="95" w:name="ref-moraProjectedTimingClimate2013"/>
+    <w:bookmarkEnd w:id="97"/>
+    <w:bookmarkStart w:id="98" w:name="ref-moraProjectedTimingClimate2013"/>
     <w:p>
       <w:pPr>
         <w:pStyle w:val="Bibliography"/>
@@ -6519,8 +6474,8 @@
         <w:t xml:space="preserve">Mora, C., A. G. Frazier, R. J. Longman, R. S. Dacks, M. M. Walton, E. J. Tong, J. J. Sanchez, L. R. Kaiser, Y. O. Stender, J. M. Anderson, C. M. Ambrosino, I. Fernandez-Silva, L. M. Giuseffi, and T. W. Giambelluca. 2013. The projected timing of climate departure from recent variability. Nature 502:183–187.</w:t>
       </w:r>
     </w:p>
-    <w:bookmarkEnd w:id="95"/>
-    <w:bookmarkStart w:id="96" w:name="Xec6f0c7b84276cd7f17ea44629dea44269d3186"/>
+    <w:bookmarkEnd w:id="98"/>
+    <w:bookmarkStart w:id="99" w:name="Xec6f0c7b84276cd7f17ea44629dea44269d3186"/>
     <w:p>
       <w:pPr>
         <w:pStyle w:val="Bibliography"/>
@@ -6547,8 +6502,8 @@
         <w:t xml:space="preserve">.</w:t>
       </w:r>
     </w:p>
-    <w:bookmarkEnd w:id="96"/>
-    <w:bookmarkStart w:id="97" w:name="ref-mulkeyComparativeLifeHistory1991"/>
+    <w:bookmarkEnd w:id="99"/>
+    <w:bookmarkStart w:id="100" w:name="ref-mulkeyComparativeLifeHistory1991"/>
     <w:p>
       <w:pPr>
         <w:pStyle w:val="Bibliography"/>
@@ -6569,8 +6524,8 @@
         <w:t xml:space="preserve">herbs. Oecologia 88:263–273.</w:t>
       </w:r>
     </w:p>
-    <w:bookmarkEnd w:id="97"/>
-    <w:bookmarkStart w:id="98" w:name="ref-mulkeyInfluenceSeasonalDrought1996"/>
+    <w:bookmarkEnd w:id="100"/>
+    <w:bookmarkStart w:id="101" w:name="ref-mulkeyInfluenceSeasonalDrought1996"/>
     <w:p>
       <w:pPr>
         <w:pStyle w:val="Bibliography"/>
@@ -6622,8 +6577,8 @@
         <w:t xml:space="preserve">.</w:t>
       </w:r>
     </w:p>
-    <w:bookmarkEnd w:id="98"/>
-    <w:bookmarkStart w:id="99" w:name="Xcba87c4d0d66a0034e8f1ed3082be1bfaa9b26c"/>
+    <w:bookmarkEnd w:id="101"/>
+    <w:bookmarkStart w:id="102" w:name="Xcba87c4d0d66a0034e8f1ed3082be1bfaa9b26c"/>
     <w:p>
       <w:pPr>
         <w:pStyle w:val="Bibliography"/>
@@ -6667,8 +6622,8 @@
         <w:t xml:space="preserve">. Forest Ecology and Management 190:219–225.</w:t>
       </w:r>
     </w:p>
-    <w:bookmarkEnd w:id="99"/>
-    <w:bookmarkStart w:id="100" w:name="ref-nihadRelationshipStressFlowering2018"/>
+    <w:bookmarkEnd w:id="102"/>
+    <w:bookmarkStart w:id="103" w:name="ref-nihadRelationshipStressFlowering2018"/>
     <w:p>
       <w:pPr>
         <w:pStyle w:val="Bibliography"/>
@@ -6713,8 +6668,8 @@
         <w:t xml:space="preserve">). International Journal of Agriculture Sciences(IJAS) 10:5137.</w:t>
       </w:r>
     </w:p>
-    <w:bookmarkEnd w:id="100"/>
-    <w:bookmarkStart w:id="101" w:name="ref-ogleQuantifyingEcologicalMemory2015"/>
+    <w:bookmarkEnd w:id="103"/>
+    <w:bookmarkStart w:id="104" w:name="ref-ogleQuantifyingEcologicalMemory2015"/>
     <w:p>
       <w:pPr>
         <w:pStyle w:val="Bibliography"/>
@@ -6723,8 +6678,8 @@
         <w:t xml:space="preserve">Ogle, K., J. J. Barber, G. A. Barron-Gafford, L. P. Bentley, J. M. Young, T. E. Huxman, M. E. Loik, and D. T. Tissue. 2015. Quantifying ecological memory in plant and ecosystem processes. Ecology Letters 18:221–235.</w:t>
       </w:r>
     </w:p>
-    <w:bookmarkEnd w:id="101"/>
-    <w:bookmarkStart w:id="102" w:name="ref-pierreCriticalWindowsMethod2020"/>
+    <w:bookmarkEnd w:id="104"/>
+    <w:bookmarkStart w:id="105" w:name="ref-pierreCriticalWindowsMethod2020"/>
     <w:p>
       <w:pPr>
         <w:pStyle w:val="Bibliography"/>
@@ -6745,8 +6700,8 @@
         <w:t xml:space="preserve">method for detecting lagged variables in ecological time series. Ecological Informatics 61:101178.</w:t>
       </w:r>
     </w:p>
-    <w:bookmarkEnd w:id="102"/>
-    <w:bookmarkStart w:id="103" w:name="ref-pinheiroEffectRhizomeExposure2021"/>
+    <w:bookmarkEnd w:id="105"/>
+    <w:bookmarkStart w:id="106" w:name="ref-pinheiroEffectRhizomeExposure2021"/>
     <w:p>
       <w:pPr>
         <w:pStyle w:val="Bibliography"/>
@@ -6802,8 +6757,8 @@
         <w:t xml:space="preserve">). Plant Ecology 222:375–385.</w:t>
       </w:r>
     </w:p>
-    <w:bookmarkEnd w:id="103"/>
-    <w:bookmarkStart w:id="104" w:name="X7b3c79bfb7654af1f4b03dba64dad1a6765c972"/>
+    <w:bookmarkEnd w:id="106"/>
+    <w:bookmarkStart w:id="107" w:name="X7b3c79bfb7654af1f4b03dba64dad1a6765c972"/>
     <w:p>
       <w:pPr>
         <w:pStyle w:val="Bibliography"/>
@@ -6833,8 +6788,8 @@
         <w:t xml:space="preserve">.</w:t>
       </w:r>
     </w:p>
-    <w:bookmarkEnd w:id="104"/>
-    <w:bookmarkStart w:id="105" w:name="X8f9a6c78e9a8cdf34e8fe74920950e61dcbda5d"/>
+    <w:bookmarkEnd w:id="107"/>
+    <w:bookmarkStart w:id="108" w:name="X8f9a6c78e9a8cdf34e8fe74920950e61dcbda5d"/>
     <w:p>
       <w:pPr>
         <w:pStyle w:val="Bibliography"/>
@@ -6852,8 +6807,8 @@
         <w:t xml:space="preserve">. Acta Amazonica 22:493–534.</w:t>
       </w:r>
     </w:p>
-    <w:bookmarkEnd w:id="105"/>
-    <w:bookmarkStart w:id="106" w:name="Xb12eb3ae74cee1ee3c7d5e9cc24057fb72a1f52"/>
+    <w:bookmarkEnd w:id="108"/>
+    <w:bookmarkStart w:id="109" w:name="Xb12eb3ae74cee1ee3c7d5e9cc24057fb72a1f52"/>
     <w:p>
       <w:pPr>
         <w:pStyle w:val="Bibliography"/>
@@ -6874,8 +6829,8 @@
         <w:t xml:space="preserve">secondary forests. Restoration Ecology 18:50–58.</w:t>
       </w:r>
     </w:p>
-    <w:bookmarkEnd w:id="106"/>
-    <w:bookmarkStart w:id="107" w:name="Xa482cb6b22882f61235036974905b7f615ac378"/>
+    <w:bookmarkEnd w:id="109"/>
+    <w:bookmarkStart w:id="110" w:name="Xa482cb6b22882f61235036974905b7f615ac378"/>
     <w:p>
       <w:pPr>
         <w:pStyle w:val="Bibliography"/>
@@ -6896,8 +6851,8 @@
         <w:t xml:space="preserve">rainforest. PeerJ 8:e9958.</w:t>
       </w:r>
     </w:p>
-    <w:bookmarkEnd w:id="107"/>
-    <w:bookmarkStart w:id="108" w:name="X32791e69f0c09d25993ffb6190a9997a70e201e"/>
+    <w:bookmarkEnd w:id="110"/>
+    <w:bookmarkStart w:id="111" w:name="X32791e69f0c09d25993ffb6190a9997a70e201e"/>
     <w:p>
       <w:pPr>
         <w:pStyle w:val="Bibliography"/>
@@ -6934,8 +6889,8 @@
         <w:t xml:space="preserve">). Journal of Tropical Ecology 14:789–801.</w:t>
       </w:r>
     </w:p>
-    <w:bookmarkEnd w:id="108"/>
-    <w:bookmarkStart w:id="109" w:name="Xcbee6c200d88516fc08087f948e2a00bd8858d1"/>
+    <w:bookmarkEnd w:id="111"/>
+    <w:bookmarkStart w:id="112" w:name="Xcbee6c200d88516fc08087f948e2a00bd8858d1"/>
     <w:p>
       <w:pPr>
         <w:pStyle w:val="Bibliography"/>
@@ -6953,8 +6908,8 @@
         <w:t xml:space="preserve">: An open online repository for plant demography. Journal of Ecology 103:202–218.</w:t>
       </w:r>
     </w:p>
-    <w:bookmarkEnd w:id="109"/>
-    <w:bookmarkStart w:id="110" w:name="Xcbe6b21765ecd5172303a77340fcc2a6c9a9d1c"/>
+    <w:bookmarkEnd w:id="112"/>
+    <w:bookmarkStart w:id="113" w:name="Xcbe6b21765ecd5172303a77340fcc2a6c9a9d1c"/>
     <w:p>
       <w:pPr>
         <w:pStyle w:val="Bibliography"/>
@@ -6972,8 +6927,8 @@
         <w:t xml:space="preserve">. Journal of Ecology 87:66–76.</w:t>
       </w:r>
     </w:p>
-    <w:bookmarkEnd w:id="110"/>
-    <w:bookmarkStart w:id="111" w:name="X0e6c67abc9122a27eb3e89145191383c8f565a3"/>
+    <w:bookmarkEnd w:id="113"/>
+    <w:bookmarkStart w:id="114" w:name="X0e6c67abc9122a27eb3e89145191383c8f565a3"/>
     <w:p>
       <w:pPr>
         <w:pStyle w:val="Bibliography"/>
@@ -6982,8 +6937,8 @@
         <w:t xml:space="preserve">Scheffers, B. R., D. P. Edwards, S. L. Macdonald, R. A. Senior, L. R. Andriamahohatra, N. Roslan, A. M. Rogers, T. Haugaasen, P. Wright, and S. E. Williams. 2017. Extreme thermal heterogeneity in structurally complex tropical rain forests. Biotropica 49:35–44.</w:t>
       </w:r>
     </w:p>
-    <w:bookmarkEnd w:id="111"/>
-    <w:bookmarkStart w:id="112" w:name="ref-schwalmGlobalPatternsDrought2017"/>
+    <w:bookmarkEnd w:id="114"/>
+    <w:bookmarkStart w:id="115" w:name="ref-schwalmGlobalPatternsDrought2017"/>
     <w:p>
       <w:pPr>
         <w:pStyle w:val="Bibliography"/>
@@ -6992,8 +6947,8 @@
         <w:t xml:space="preserve">Schwalm, C. R., W. R. L. Anderegg, A. M. Michalak, J. B. Fisher, F. Biondi, G. Koch, M. Litvak, K. Ogle, J. D. Shaw, A. Wolf, D. N. Huntzinger, K. Schaefer, R. Cook, Y. Wei, Y. Fang, D. Hayes, M. Huang, A. Jain, and H. Tian. 2017. Global patterns of drought recovery. Nature 548:202–205.</w:t>
       </w:r>
     </w:p>
-    <w:bookmarkEnd w:id="112"/>
-    <w:bookmarkStart w:id="113" w:name="Xc3b3b20a53a582c572ddfd9bafed1350fdf2683"/>
+    <w:bookmarkEnd w:id="115"/>
+    <w:bookmarkStart w:id="116" w:name="Xc3b3b20a53a582c572ddfd9bafed1350fdf2683"/>
     <w:p>
       <w:pPr>
         <w:pStyle w:val="Bibliography"/>
@@ -7002,8 +6957,8 @@
         <w:t xml:space="preserve">Schwartz, N. B., A. M. Budsock, and M. Uriarte. 2019. Fragmentation, forest structure, and topography modulate impacts of drought in a tropical forest landscape. Ecology 100:e02677.</w:t>
       </w:r>
     </w:p>
-    <w:bookmarkEnd w:id="113"/>
-    <w:bookmarkStart w:id="114" w:name="X0686c9b227f785d256220cfb79a7c089a8581c8"/>
+    <w:bookmarkEnd w:id="116"/>
+    <w:bookmarkStart w:id="117" w:name="X0686c9b227f785d256220cfb79a7c089a8581c8"/>
     <w:p>
       <w:pPr>
         <w:pStyle w:val="Bibliography"/>
@@ -7059,8 +7014,8 @@
         <w:t xml:space="preserve">. Genetic Resources and Crop Evolution 54:359–377.</w:t>
       </w:r>
     </w:p>
-    <w:bookmarkEnd w:id="114"/>
-    <w:bookmarkStart w:id="115" w:name="ref-snowTropicalFrugivorousBirds1981"/>
+    <w:bookmarkEnd w:id="117"/>
+    <w:bookmarkStart w:id="118" w:name="ref-snowTropicalFrugivorousBirds1981"/>
     <w:p>
       <w:pPr>
         <w:pStyle w:val="Bibliography"/>
@@ -7069,8 +7024,8 @@
         <w:t xml:space="preserve">Snow, D. W. 1981. Tropical frugivorous birds and their food plants - a world survey. Biotropica 13:1–14.</w:t>
       </w:r>
     </w:p>
-    <w:bookmarkEnd w:id="115"/>
-    <w:bookmarkStart w:id="116" w:name="ref-stilesEcologyFloweringPhenology1975"/>
+    <w:bookmarkEnd w:id="118"/>
+    <w:bookmarkStart w:id="119" w:name="ref-stilesEcologyFloweringPhenology1975"/>
     <w:p>
       <w:pPr>
         <w:pStyle w:val="Bibliography"/>
@@ -7101,8 +7056,8 @@
         <w:t xml:space="preserve">species. Ecology 56:285–301.</w:t>
       </w:r>
     </w:p>
-    <w:bookmarkEnd w:id="116"/>
-    <w:bookmarkStart w:id="117" w:name="ref-tellerLinkingDemographyDrivers2016"/>
+    <w:bookmarkEnd w:id="119"/>
+    <w:bookmarkStart w:id="120" w:name="ref-tellerLinkingDemographyDrivers2016"/>
     <w:p>
       <w:pPr>
         <w:pStyle w:val="Bibliography"/>
@@ -7111,8 +7066,8 @@
         <w:t xml:space="preserve">Teller, B. J., P. B. Adler, C. B. Edwards, G. Hooker, and S. P. Ellner. 2016. Linking demography with drivers: Climate and competition. Methods in Ecology and Evolution 7:171–183.</w:t>
       </w:r>
     </w:p>
-    <w:bookmarkEnd w:id="117"/>
-    <w:bookmarkStart w:id="118" w:name="Xa086824b435fe5a87603598bac58c770d0b433c"/>
+    <w:bookmarkEnd w:id="120"/>
+    <w:bookmarkStart w:id="121" w:name="Xa086824b435fe5a87603598bac58c770d0b433c"/>
     <w:p>
       <w:pPr>
         <w:pStyle w:val="Bibliography"/>
@@ -7146,8 +7101,8 @@
         <w:t xml:space="preserve">. Ecology 99:915–925.</w:t>
       </w:r>
     </w:p>
-    <w:bookmarkEnd w:id="118"/>
-    <w:bookmarkStart w:id="119" w:name="ref-ticktinRelationshipsNinoSouthern2003"/>
+    <w:bookmarkEnd w:id="121"/>
+    <w:bookmarkStart w:id="122" w:name="ref-ticktinRelationshipsNinoSouthern2003"/>
     <w:p>
       <w:pPr>
         <w:pStyle w:val="Bibliography"/>
@@ -7177,8 +7132,8 @@
         <w:t xml:space="preserve">. Biotropica 35:189–197.</w:t>
       </w:r>
     </w:p>
-    <w:bookmarkEnd w:id="119"/>
-    <w:bookmarkStart w:id="120" w:name="ref-trmmTMPA3B432011"/>
+    <w:bookmarkEnd w:id="122"/>
+    <w:bookmarkStart w:id="123" w:name="ref-trmmTMPA3B432011"/>
     <w:p>
       <w:pPr>
         <w:pStyle w:val="Bibliography"/>
@@ -7232,8 +7187,8 @@
         <w:t xml:space="preserve">.</w:t>
       </w:r>
     </w:p>
-    <w:bookmarkEnd w:id="120"/>
-    <w:bookmarkStart w:id="121" w:name="X2990ffae4b5729b697c683600dc97fa0cd90c99"/>
+    <w:bookmarkEnd w:id="123"/>
+    <w:bookmarkStart w:id="124" w:name="X2990ffae4b5729b697c683600dc97fa0cd90c99"/>
     <w:p>
       <w:pPr>
         <w:pStyle w:val="Bibliography"/>
@@ -7242,8 +7197,8 @@
         <w:t xml:space="preserve">Uriarte, M., M. Anciaes, M. T. B. da Silva, P. Rubim, E. Johnson, and E. M. Bruna. 2011. Disentangling the drivers of reduced long-distance seed dispersal by birds in an experimentally fragmented landscape. Ecology 92:924–937.</w:t>
       </w:r>
     </w:p>
-    <w:bookmarkEnd w:id="121"/>
-    <w:bookmarkStart w:id="122" w:name="Xf29f8c32453d49a41f322a6e98d6ea516b6ff1d"/>
+    <w:bookmarkEnd w:id="124"/>
+    <w:bookmarkStart w:id="125" w:name="Xf29f8c32453d49a41f322a6e98d6ea516b6ff1d"/>
     <w:p>
       <w:pPr>
         <w:pStyle w:val="Bibliography"/>
@@ -7273,8 +7228,8 @@
         <w:t xml:space="preserve">. Journal of Climate 23:1696–1718.</w:t>
       </w:r>
     </w:p>
-    <w:bookmarkEnd w:id="122"/>
-    <w:bookmarkStart w:id="123" w:name="ref-westerbandInteractionsPlantSize2015"/>
+    <w:bookmarkEnd w:id="125"/>
+    <w:bookmarkStart w:id="126" w:name="ref-westerbandInteractionsPlantSize2015"/>
     <w:p>
       <w:pPr>
         <w:pStyle w:val="Bibliography"/>
@@ -7295,8 +7250,8 @@
         <w:t xml:space="preserve">understory herbs. American Journal of Botany 102:1290–1299.</w:t>
       </w:r>
     </w:p>
-    <w:bookmarkEnd w:id="123"/>
-    <w:bookmarkStart w:id="124" w:name="ref-westerbandEarlyLifeConditions2017"/>
+    <w:bookmarkEnd w:id="126"/>
+    <w:bookmarkStart w:id="127" w:name="ref-westerbandEarlyLifeConditions2017"/>
     <w:p>
       <w:pPr>
         <w:pStyle w:val="Bibliography"/>
@@ -7305,8 +7260,8 @@
         <w:t xml:space="preserve">Westerband, A. C., C. C. Horvitz, and F. Gilliam. 2017. Early life conditions and precipitation influence the performance of widespread understorey herbs in variable light environments. Journal of Ecology 105:1298–1308.</w:t>
       </w:r>
     </w:p>
-    <w:bookmarkEnd w:id="124"/>
-    <w:bookmarkStart w:id="125" w:name="ref-williamsonAmazonianTreeMortality2000"/>
+    <w:bookmarkEnd w:id="127"/>
+    <w:bookmarkStart w:id="128" w:name="ref-williamsonAmazonianTreeMortality2000"/>
     <w:p>
       <w:pPr>
         <w:pStyle w:val="Bibliography"/>
@@ -7327,8 +7282,8 @@
         <w:t xml:space="preserve">drought. Conservation Biology 14:1538–1542.</w:t>
       </w:r>
     </w:p>
-    <w:bookmarkEnd w:id="125"/>
-    <w:bookmarkStart w:id="126" w:name="ref-woodGeneralizedAdditiveModels2017"/>
+    <w:bookmarkEnd w:id="128"/>
+    <w:bookmarkStart w:id="129" w:name="ref-woodGeneralizedAdditiveModels2017"/>
     <w:p>
       <w:pPr>
         <w:pStyle w:val="Bibliography"/>
@@ -7364,8 +7319,8 @@
         <w:t xml:space="preserve">.</w:t>
       </w:r>
     </w:p>
-    <w:bookmarkEnd w:id="126"/>
-    <w:bookmarkStart w:id="127" w:name="ref-woodChapterSmoothers"/>
+    <w:bookmarkEnd w:id="129"/>
+    <w:bookmarkStart w:id="130" w:name="ref-woodChapterSmoothers"/>
     <w:p>
       <w:pPr>
         <w:pStyle w:val="Bibliography"/>
@@ -7404,8 +7359,8 @@
         <w:t xml:space="preserve">.</w:t>
       </w:r>
     </w:p>
-    <w:bookmarkEnd w:id="127"/>
-    <w:bookmarkStart w:id="128" w:name="ref-wrightSeasonalDroughtSoil1992"/>
+    <w:bookmarkEnd w:id="130"/>
+    <w:bookmarkStart w:id="131" w:name="ref-wrightSeasonalDroughtSoil1992"/>
     <w:p>
       <w:pPr>
         <w:pStyle w:val="Bibliography"/>
@@ -7414,8 +7369,8 @@
         <w:t xml:space="preserve">Wright, S. J. 1992. Seasonal drought, soil fertility and the species density of tropical forest plant communities. Trends in Ecology &amp; Evolution 7:260–263.</w:t>
       </w:r>
     </w:p>
-    <w:bookmarkEnd w:id="128"/>
-    <w:bookmarkStart w:id="129" w:name="ref-wrightSeasonalNinoLonger2006"/>
+    <w:bookmarkEnd w:id="131"/>
+    <w:bookmarkStart w:id="132" w:name="ref-wrightSeasonalNinoLonger2006"/>
     <w:p>
       <w:pPr>
         <w:pStyle w:val="Bibliography"/>
@@ -7436,8 +7391,8 @@
         <w:t xml:space="preserve">and longer term changes in flower and seed production in a moist tropical forest. Ecology Letters 9:35–44.</w:t>
       </w:r>
     </w:p>
-    <w:bookmarkEnd w:id="129"/>
-    <w:bookmarkStart w:id="130" w:name="ref-xavierDailyGriddedMeteorological2016"/>
+    <w:bookmarkEnd w:id="132"/>
+    <w:bookmarkStart w:id="133" w:name="ref-xavierDailyGriddedMeteorological2016"/>
     <w:p>
       <w:pPr>
         <w:pStyle w:val="Bibliography"/>
@@ -7461,8 +7416,8 @@
         <w:t xml:space="preserve">). International Journal of Climatology 36:2644–2659.</w:t>
       </w:r>
     </w:p>
-    <w:bookmarkEnd w:id="130"/>
-    <w:bookmarkStart w:id="131" w:name="X7c5e9fea9680d778a3b1119dc965f9fde7e1345"/>
+    <w:bookmarkEnd w:id="133"/>
+    <w:bookmarkStart w:id="134" w:name="X7c5e9fea9680d778a3b1119dc965f9fde7e1345"/>
     <w:p>
       <w:pPr>
         <w:pStyle w:val="Bibliography"/>
@@ -7480,8 +7435,8 @@
         <w:t xml:space="preserve">. Biotropica 47:172–178.</w:t>
       </w:r>
     </w:p>
-    <w:bookmarkEnd w:id="131"/>
-    <w:bookmarkStart w:id="132" w:name="ref-zengCausesImpacts20052008"/>
+    <w:bookmarkEnd w:id="134"/>
+    <w:bookmarkStart w:id="135" w:name="ref-zengCausesImpacts20052008"/>
     <w:p>
       <w:pPr>
         <w:pStyle w:val="Bibliography"/>
@@ -7502,14 +7457,14 @@
         <w:t xml:space="preserve">drought. Environmental Research Letters 3:1–9.</w:t>
       </w:r>
     </w:p>
-    <w:bookmarkEnd w:id="132"/>
-    <w:bookmarkEnd w:id="133"/>
+    <w:bookmarkEnd w:id="135"/>
+    <w:bookmarkEnd w:id="136"/>
     <w:p>
       <w:r>
         <w:br w:type="page"/>
       </w:r>
     </w:p>
-    <w:bookmarkStart w:id="134" w:name="colophon"/>
+    <w:bookmarkStart w:id="137" w:name="colophon"/>
     <w:p>
       <w:pPr>
         <w:pStyle w:val="Heading3"/>
@@ -7523,7 +7478,7 @@
         <w:pStyle w:val="FirstParagraph"/>
       </w:pPr>
       <w:r>
-        <w:t xml:space="preserve">This report was generated on 2021-04-07 12:34:05 using the following computational environment and dependencies:</w:t>
+        <w:t xml:space="preserve">This report was generated on 2021-04-09 16:31:54 using the following computational environment and dependencies:</w:t>
       </w:r>
     </w:p>
     <w:p>
@@ -7624,7 +7579,7 @@
         <w:rPr>
           <w:rStyle w:val="VerbatimChar"/>
         </w:rPr>
-        <w:t xml:space="preserve">#&gt;  date     2021-04-07                  </w:t>
+        <w:t xml:space="preserve">#&gt;  date     2021-04-09                  </w:t>
       </w:r>
       <w:r>
         <w:br/>
@@ -9973,16 +9928,16 @@
         <w:rPr>
           <w:rStyle w:val="VerbatimChar"/>
         </w:rPr>
-        <w:t xml:space="preserve">#&gt; [2] /private/var/folders/b_/2vfnxxls5vs401tmhhb3wqdh0000gp/T/RtmpnTkFhf/renv-system-library</w:t>
-      </w:r>
-      <w:r>
-        <w:br/>
-      </w:r>
-      <w:r>
-        <w:rPr>
-          <w:rStyle w:val="VerbatimChar"/>
-        </w:rPr>
-        <w:t xml:space="preserve">#&gt; [3] /private/var/folders/b_/2vfnxxls5vs401tmhhb3wqdh0000gp/T/RtmpiUbPFv/renv-system-library</w:t>
+        <w:t xml:space="preserve">#&gt; [2] /private/var/folders/b_/2vfnxxls5vs401tmhhb3wqdh0000gp/T/RtmpM0rcKi/renv-system-library</w:t>
+      </w:r>
+      <w:r>
+        <w:br/>
+      </w:r>
+      <w:r>
+        <w:rPr>
+          <w:rStyle w:val="VerbatimChar"/>
+        </w:rPr>
+        <w:t xml:space="preserve">#&gt; [3] /private/var/folders/b_/2vfnxxls5vs401tmhhb3wqdh0000gp/T/RtmpTATyvb/renv-system-library</w:t>
       </w:r>
       <w:r>
         <w:br/>
@@ -10037,11 +9992,11 @@
         <w:rPr>
           <w:rStyle w:val="VerbatimChar"/>
         </w:rPr>
-        <w:t xml:space="preserve">#&gt; Head:     [e7709e5] 2021-04-06: fix citations and figure refs.  Closes #35</w:t>
-      </w:r>
-    </w:p>
-    <w:bookmarkEnd w:id="134"/>
-    <w:bookmarkEnd w:id="135"/>
+        <w:t xml:space="preserve">#&gt; Head:     [81f299b] 2021-04-09: switched color palette to be distinguishable in grayscale and added linetype as aesthetic mapping for habitat. Closes #34</w:t>
+      </w:r>
+    </w:p>
+    <w:bookmarkEnd w:id="137"/>
+    <w:bookmarkEnd w:id="138"/>
     <w:sectPr/>
   </w:body>
 </w:document>

</xml_diff>

<commit_message>
changes exploratory plot panel a to fold-change. addresses #52
</commit_message>
<xml_diff>
--- a/doc/paper.docx
+++ b/doc/paper.docx
@@ -3339,7 +3339,7 @@
         <w:t xml:space="preserve">2</w:t>
       </w:r>
       <w:r>
-        <w:t xml:space="preserve">a), the survival of the smallest plants was higher in 1-ha fragments.</w:t>
+        <w:t xml:space="preserve">b), the survival of the smallest plants was higher in 1-ha fragments.</w:t>
       </w:r>
       <w:r>
         <w:t xml:space="preserve"> </w:t>
@@ -3436,7 +3436,7 @@
         <w:t xml:space="preserve">2</w:t>
       </w:r>
       <w:r>
-        <w:t xml:space="preserve">b).</w:t>
+        <w:t xml:space="preserve">a).</w:t>
       </w:r>
     </w:p>
     <w:p>
@@ -5242,7 +5242,7 @@
           <wp:inline>
             <wp:extent cx="5943600" cy="5943600"/>
             <wp:effectExtent b="0" l="0" r="0" t="0"/>
-            <wp:docPr descr="Figure 1: Timeseries of demographic parameters and drought occurrence. Mean plant size ± standard deviation (a) shows that plants were smaller in fragments (orange, solid) than continuous forest (blue, dashed). The proportion of plants surviving each transition year (b) shows that average survival is high and was lowest in the 2004 census. The proportion of reproductive sized plants (c) is on average low and fluctuates substantially year to year. The cutoff for reproductive size plants in panel (c) is defined as the upper 90th percentile size of flowering plants in all years. Monthly 3-month SPEI is shown (d) with gray lines representing values from different grid cells encompassing BDFFP and the dark line representing the site mean. Yellow, orange, dark orange, and red stripes show mild, moderate, severe, and extreme drought, respectively." title="" id="1" name="Picture"/>
+            <wp:docPr descr="Figure 1: Timeseries of demographic parameters and drought occurrence. Mean fold-change in plant plant size (log2(size_t+1_ / size_t)) (a) shows that plant growth varied by year and habitat (1 ha fragments in orange, solid; continuous forest in blue, dashed). In most years plants grew on average with a notable exception in 2003 where plants regressed in size on average in both habitats (fold-change &lt; 0). Error bars in a) represent standard deviation. The proportion of plants surviving each transition year (b) shows that average survival is high and was lowest in the 2004 census. The proportion of reproductive sized plants (c) is on average low and fluctuates substantially year to year. The cutoff for reproductive size plants in panel (c) is defined as the upper 90th percentile size of flowering plants in all years. Monthly 3-month SPEI is shown (d) with gray lines representing values from different grid cells encompassing BDFFP and the dark line representing the site mean. Yellow, orange, dark orange, and red stripes show mild, moderate, severe, and extreme drought, respectively." title="" id="1" name="Picture"/>
             <a:graphic>
               <a:graphicData uri="http://schemas.openxmlformats.org/drawingml/2006/picture">
                 <pic:pic>
@@ -5285,7 +5285,7 @@
         <w:pStyle w:val="ImageCaption"/>
       </w:pPr>
       <w:r>
-        <w:t xml:space="preserve">Figure 1: Timeseries of demographic parameters and drought occurrence. Mean plant size ± standard deviation (a) shows that plants were smaller in fragments (orange, solid) than continuous forest (blue, dashed). The proportion of plants surviving each transition year (b) shows that average survival is high and was lowest in the 2004 census. The proportion of reproductive sized plants (c) is on average low and fluctuates substantially year to year. The cutoff for reproductive size plants in panel (c) is defined as the upper 90th percentile size of flowering plants in all years. Monthly 3-month SPEI is shown (d) with gray lines representing values from different grid cells encompassing BDFFP and the dark line representing the site mean. Yellow, orange, dark orange, and red stripes show mild, moderate, severe, and extreme drought, respectively.</w:t>
+        <w:t xml:space="preserve">Figure 1: Timeseries of demographic parameters and drought occurrence. Mean fold-change in plant plant size (log2(size_t+1_ / size_t)) (a) shows that plant growth varied by year and habitat (1 ha fragments in orange, solid; continuous forest in blue, dashed). In most years plants grew on average with a notable exception in 2003 where plants regressed in size on average in both habitats (fold-change &lt; 0). Error bars in a) represent standard deviation. The proportion of plants surviving each transition year (b) shows that average survival is high and was lowest in the 2004 census. The proportion of reproductive sized plants (c) is on average low and fluctuates substantially year to year. The cutoff for reproductive size plants in panel (c) is defined as the upper 90th percentile size of flowering plants in all years. Monthly 3-month SPEI is shown (d) with gray lines representing values from different grid cells encompassing BDFFP and the dark line representing the site mean. Yellow, orange, dark orange, and red stripes show mild, moderate, severe, and extreme drought, respectively.</w:t>
       </w:r>
     </w:p>
     <w:p>
@@ -12670,7 +12670,7 @@
         <w:pStyle w:val="FirstParagraph"/>
       </w:pPr>
       <w:r>
-        <w:t xml:space="preserve">This report was generated on 2021-05-17 12:19:49 using the following computational environment and dependencies:</w:t>
+        <w:t xml:space="preserve">This report was generated on 2021-05-17 16:15:50 using the following computational environment and dependencies:</w:t>
       </w:r>
     </w:p>
     <w:p>
@@ -13941,15 +13941,6 @@
         <w:rPr>
           <w:rStyle w:val="VerbatimChar"/>
         </w:rPr>
-        <w:t xml:space="preserve">#&gt;  P viridisLite    0.4.0      2021-04-13 [?]</w:t>
-      </w:r>
-      <w:r>
-        <w:br/>
-      </w:r>
-      <w:r>
-        <w:rPr>
-          <w:rStyle w:val="VerbatimChar"/>
-        </w:rPr>
         <w:t xml:space="preserve">#&gt;  P withr          2.4.2      2021-04-18 [?]</w:t>
       </w:r>
       <w:r>
@@ -15165,15 +15156,6 @@
         <w:rPr>
           <w:rStyle w:val="VerbatimChar"/>
         </w:rPr>
-        <w:t xml:space="preserve">#&gt;  CRAN (R 4.0.2)                      </w:t>
-      </w:r>
-      <w:r>
-        <w:br/>
-      </w:r>
-      <w:r>
-        <w:rPr>
-          <w:rStyle w:val="VerbatimChar"/>
-        </w:rPr>
         <w:t xml:space="preserve">#&gt; </w:t>
       </w:r>
       <w:r>
@@ -15192,16 +15174,16 @@
         <w:rPr>
           <w:rStyle w:val="VerbatimChar"/>
         </w:rPr>
-        <w:t xml:space="preserve">#&gt; [2] /private/var/folders/b_/2vfnxxls5vs401tmhhb3wqdh0000gp/T/Rtmpfnn4FN/renv-system-library</w:t>
-      </w:r>
-      <w:r>
-        <w:br/>
-      </w:r>
-      <w:r>
-        <w:rPr>
-          <w:rStyle w:val="VerbatimChar"/>
-        </w:rPr>
-        <w:t xml:space="preserve">#&gt; [3] /private/var/folders/b_/2vfnxxls5vs401tmhhb3wqdh0000gp/T/RtmpchhxOJ/renv-system-library</w:t>
+        <w:t xml:space="preserve">#&gt; [2] /private/var/folders/b_/2vfnxxls5vs401tmhhb3wqdh0000gp/T/Rtmp0hpCnK/renv-system-library</w:t>
+      </w:r>
+      <w:r>
+        <w:br/>
+      </w:r>
+      <w:r>
+        <w:rPr>
+          <w:rStyle w:val="VerbatimChar"/>
+        </w:rPr>
+        <w:t xml:space="preserve">#&gt; [3] /private/var/folders/b_/2vfnxxls5vs401tmhhb3wqdh0000gp/T/Rtmp5Xw1KC/renv-system-library</w:t>
       </w:r>
       <w:r>
         <w:br/>
@@ -15256,7 +15238,7 @@
         <w:rPr>
           <w:rStyle w:val="VerbatimChar"/>
         </w:rPr>
-        <w:t xml:space="preserve">#&gt; Head:     [182f452] 2021-05-17: edits including change to figure caption that addresses #51</w:t>
+        <w:t xml:space="preserve">#&gt; Head:     [ffb25b3] 2021-05-17: add function to plot fold change in size</w:t>
       </w:r>
     </w:p>
     <w:bookmarkEnd w:id="271"/>

</xml_diff>

<commit_message>
edits before sending to Maria
</commit_message>
<xml_diff>
--- a/doc/paper.docx
+++ b/doc/paper.docx
@@ -403,7 +403,13 @@
         <w:t xml:space="preserve">(Alroy, 2017; Haddad et al., 2015)</w:t>
       </w:r>
       <w:r>
-        <w:t xml:space="preserve">. Deforestation also results in landscapes where the remaining forest can be highly fragmented, with forest remnants of different sizes embedded in a matrix of often highly-contrasting habitat</w:t>
+        <w:t xml:space="preserve">.</w:t>
+      </w:r>
+      <w:r>
+        <w:t xml:space="preserve"> </w:t>
+      </w:r>
+      <w:r>
+        <w:t xml:space="preserve">Deforestation also results in landscapes where the remaining forest can be highly fragmented, with forest remnants of different sizes embedded in a matrix of often highly-contrasting habitat</w:t>
       </w:r>
       <w:r>
         <w:t xml:space="preserve"> </w:t>
@@ -412,7 +418,13 @@
         <w:t xml:space="preserve">(Bianchi &amp; Haig, 2013; Taubert et al., 2018)</w:t>
       </w:r>
       <w:r>
-        <w:t xml:space="preserve">. For example, over 24 million ha of the Brazilian Amazon have been cleared in the last two decades</w:t>
+        <w:t xml:space="preserve">.</w:t>
+      </w:r>
+      <w:r>
+        <w:t xml:space="preserve"> </w:t>
+      </w:r>
+      <w:r>
+        <w:t xml:space="preserve">For example, over 24 million ha of the Brazilian Amazon have been cleared in the last two decades</w:t>
       </w:r>
       <w:r>
         <w:t xml:space="preserve"> </w:t>
@@ -430,22 +442,34 @@
         <w:t xml:space="preserve">(Broadbent et al., 2008)</w:t>
       </w:r>
       <w:r>
-        <w:t xml:space="preserve">. Fragmentation is associated with myriad ecological changes, including the local and regional extinction of plant species</w:t>
-      </w:r>
-      <w:r>
-        <w:t xml:space="preserve"> </w:t>
-      </w:r>
-      <w:r>
-        <w:t xml:space="preserve">(da Silva &amp; Tabarelli, 2000; William F. Laurance et al., 2006)</w:t>
-      </w:r>
-      <w:r>
-        <w:t xml:space="preserve">. Although the demographic mechanisms responsible these extinctions are poorly understood</w:t>
-      </w:r>
-      <w:r>
-        <w:t xml:space="preserve"> </w:t>
-      </w:r>
-      <w:r>
-        <w:t xml:space="preserve">(E. M. Bruna et al., 2009)</w:t>
+        <w:t xml:space="preserve">.</w:t>
+      </w:r>
+      <w:r>
+        <w:t xml:space="preserve"> </w:t>
+      </w:r>
+      <w:r>
+        <w:t xml:space="preserve">Fragmentation is associated with myriad ecological changes, including the local and regional extinction of plant species</w:t>
+      </w:r>
+      <w:r>
+        <w:t xml:space="preserve"> </w:t>
+      </w:r>
+      <w:r>
+        <w:t xml:space="preserve">(da Silva &amp; Tabarelli, 2000; Laurance et al., 2006)</w:t>
+      </w:r>
+      <w:r>
+        <w:t xml:space="preserve">.</w:t>
+      </w:r>
+      <w:r>
+        <w:t xml:space="preserve"> </w:t>
+      </w:r>
+      <w:r>
+        <w:t xml:space="preserve">Although the demographic mechanisms responsible these extinctions are poorly understood</w:t>
+      </w:r>
+      <w:r>
+        <w:t xml:space="preserve"> </w:t>
+      </w:r>
+      <w:r>
+        <w:t xml:space="preserve">(Bruna et al., 2009)</w:t>
       </w:r>
       <w:r>
         <w:t xml:space="preserve">, it is often hypothesized that the dramatically altered environmental conditions in fragments</w:t>
@@ -466,16 +490,22 @@
         <w:t xml:space="preserve"> </w:t>
       </w:r>
       <w:r>
-        <w:t xml:space="preserve">(E. M. Bruna, 1999 ; W. F. Laurance et al., 1998; Zartman et al., 2015)</w:t>
-      </w:r>
-      <w:r>
-        <w:t xml:space="preserve">. Despite the fact that this mechanism is thought to be particularly important in species-rich tropical forests</w:t>
-      </w:r>
-      <w:r>
-        <w:t xml:space="preserve"> </w:t>
-      </w:r>
-      <w:r>
-        <w:t xml:space="preserve">(Betts et al., 2019; Didham &amp; Lawton, 1999; W. F. Laurance et al., 2001)</w:t>
+        <w:t xml:space="preserve">(Bruna, 1999; Laurance et al., 1998; Zartman et al., 2015)</w:t>
+      </w:r>
+      <w:r>
+        <w:t xml:space="preserve">.</w:t>
+      </w:r>
+      <w:r>
+        <w:t xml:space="preserve"> </w:t>
+      </w:r>
+      <w:r>
+        <w:t xml:space="preserve">Despite the fact that this mechanism is thought to be particularly important in species-rich tropical forests</w:t>
+      </w:r>
+      <w:r>
+        <w:t xml:space="preserve"> </w:t>
+      </w:r>
+      <w:r>
+        <w:t xml:space="preserve">(Betts et al., 2019; Didham &amp; Lawton, 1999; Laurance et al., 2001)</w:t>
       </w:r>
       <w:r>
         <w:t xml:space="preserve">, efforts to link population-level demographic responses with altered environmental conditions remains scarce.</w:t>
@@ -504,7 +534,13 @@
         <w:t xml:space="preserve">(Holyoak &amp; Heath, 2016; Oliver et al., 2015)</w:t>
       </w:r>
       <w:r>
-        <w:t xml:space="preserve">. While the demographic consequences for tropical species are expected to be similarly severe</w:t>
+        <w:t xml:space="preserve">.</w:t>
+      </w:r>
+      <w:r>
+        <w:t xml:space="preserve"> </w:t>
+      </w:r>
+      <w:r>
+        <w:t xml:space="preserve">While the demographic consequences for tropical species are expected to be similarly severe</w:t>
       </w:r>
       <w:r>
         <w:t xml:space="preserve"> </w:t>
@@ -522,7 +558,13 @@
         <w:t xml:space="preserve">(Paniw et al., 2021)</w:t>
       </w:r>
       <w:r>
-        <w:t xml:space="preserve">. Climate models for the next 50-100 years predict that some parts of the Amazon basin will experience more frequent and severe droughts as well as more frequent periods of high precipitation</w:t>
+        <w:t xml:space="preserve">.</w:t>
+      </w:r>
+      <w:r>
+        <w:t xml:space="preserve"> </w:t>
+      </w:r>
+      <w:r>
+        <w:t xml:space="preserve">Climate models for the next 50-100 years predict that some parts of the Amazon basin will experience more frequent and severe droughts as well as more frequent periods of high precipitation</w:t>
       </w:r>
       <w:r>
         <w:t xml:space="preserve"> </w:t>
@@ -531,7 +573,13 @@
         <w:t xml:space="preserve">(Cai et al., 2014; Duffy et al., 2015; Mora et al., 2013; Zeng et al., 2008)</w:t>
       </w:r>
       <w:r>
-        <w:t xml:space="preserve">. Plant populations may be particularly sensitive – an increase in the frequency and severity of extreme precipitation events can have detrimental consequences for survival and reproduction</w:t>
+        <w:t xml:space="preserve">.</w:t>
+      </w:r>
+      <w:r>
+        <w:t xml:space="preserve"> </w:t>
+      </w:r>
+      <w:r>
+        <w:t xml:space="preserve">Plant populations may be particularly sensitive—an increase in the frequency and severity of extreme precipitation events can have detrimental consequences for survival and reproduction</w:t>
       </w:r>
       <w:r>
         <w:t xml:space="preserve"> </w:t>
@@ -540,13 +588,19 @@
         <w:t xml:space="preserve">(Esteban et al., 2021; Gaoue et al., 2019)</w:t>
       </w:r>
       <w:r>
-        <w:t xml:space="preserve">. This, coupled with the evidence that growth and survivorship are already lower in fragments</w:t>
-      </w:r>
-      <w:r>
-        <w:t xml:space="preserve"> </w:t>
-      </w:r>
-      <w:r>
-        <w:t xml:space="preserve">(E. M. Bruna et al., 2002; W. F. Laurance et al., 1998; Zartman et al., 2015)</w:t>
+        <w:t xml:space="preserve">.</w:t>
+      </w:r>
+      <w:r>
+        <w:t xml:space="preserve"> </w:t>
+      </w:r>
+      <w:r>
+        <w:t xml:space="preserve">This increased sensitivity to climate fluctuations, coupled with the evidence that growth and survivorship are already lower in fragments</w:t>
+      </w:r>
+      <w:r>
+        <w:t xml:space="preserve"> </w:t>
+      </w:r>
+      <w:r>
+        <w:t xml:space="preserve">(Bruna et al., 2002; Laurance et al., 1998; Zartman et al., 2015)</w:t>
       </w:r>
       <w:r>
         <w:t xml:space="preserve">, has led to speculation that plants in tropical forest fragments are particularly at risk from drought and other climatic extremes</w:t>
@@ -555,7 +609,7 @@
         <w:t xml:space="preserve"> </w:t>
       </w:r>
       <w:r>
-        <w:t xml:space="preserve">(W. F. Laurance et al., 2001; Opdam &amp; Wascher, 2004; Selwood et al., 2015)</w:t>
+        <w:t xml:space="preserve">(Laurance et al., 2001; Opdam &amp; Wascher, 2004; Selwood et al., 2015)</w:t>
       </w:r>
       <w:r>
         <w:t xml:space="preserve">.</w:t>
@@ -578,16 +632,22 @@
         <w:t xml:space="preserve"> </w:t>
       </w:r>
       <w:r>
-        <w:t xml:space="preserve">(E. M. Bruna et al., 2009; Ehrlen et al., 2016)</w:t>
-      </w:r>
-      <w:r>
-        <w:t xml:space="preserve">, making it challenging to draw broader demographic conclusions. Similarly, there is a growing literature on how tropical plants respond to droughts</w:t>
-      </w:r>
-      <w:r>
-        <w:t xml:space="preserve"> </w:t>
-      </w:r>
-      <w:r>
-        <w:t xml:space="preserve">(Esquivel-Muelbert et al., 2019; González-M et al., 2020; María Uriarte et al., 2016)</w:t>
+        <w:t xml:space="preserve">(Bruna et al., 2009; Ehrlen et al., 2016)</w:t>
+      </w:r>
+      <w:r>
+        <w:t xml:space="preserve">, making it challenging to draw broader demographic conclusions.</w:t>
+      </w:r>
+      <w:r>
+        <w:t xml:space="preserve"> </w:t>
+      </w:r>
+      <w:r>
+        <w:t xml:space="preserve">Similarly, there is a growing literature on how tropical plants respond to droughts</w:t>
+      </w:r>
+      <w:r>
+        <w:t xml:space="preserve"> </w:t>
+      </w:r>
+      <w:r>
+        <w:t xml:space="preserve">(Esquivel-Muelbert et al., 2019; González-M et al., 2020; Uriarte et al., 2016)</w:t>
       </w:r>
       <w:r>
         <w:t xml:space="preserve">, but few studies have compared the responses of plants in continuous forest with those in forest fragments</w:t>
@@ -596,10 +656,16 @@
         <w:t xml:space="preserve"> </w:t>
       </w:r>
       <w:r>
-        <w:t xml:space="preserve">(W. F. Laurance et al., 2001)</w:t>
-      </w:r>
-      <w:r>
-        <w:t xml:space="preserve">. Finally, the multi-year data needed to test population-level hypotheses about climate change and fragmentation are scant, especially for tropical systems</w:t>
+        <w:t xml:space="preserve">(Laurance et al., 2001)</w:t>
+      </w:r>
+      <w:r>
+        <w:t xml:space="preserve">.</w:t>
+      </w:r>
+      <w:r>
+        <w:t xml:space="preserve"> </w:t>
+      </w:r>
+      <w:r>
+        <w:t xml:space="preserve">Finally, the multi-year data needed to test population-level hypotheses about climate change and fragmentation are scant, especially for tropical systems</w:t>
       </w:r>
       <w:r>
         <w:t xml:space="preserve"> </w:t>
@@ -608,16 +674,28 @@
         <w:t xml:space="preserve">(Crone et al., 2011; Salguero-Gómez et al., 2015)</w:t>
       </w:r>
       <w:r>
-        <w:t xml:space="preserve">. These data are critical not simply because they allow for capturing variation in climatic conditions and the resulting demographic responses</w:t>
-      </w:r>
-      <w:r>
-        <w:t xml:space="preserve"> </w:t>
-      </w:r>
-      <w:r>
-        <w:t xml:space="preserve">(W. F. Morris &amp; Doak, 2002; Teller et al., 2016)</w:t>
-      </w:r>
-      <w:r>
-        <w:t xml:space="preserve">. They are also essential because while some demographic effects of fragmentation or drought can be detected immediately, others may take years to manifest</w:t>
+        <w:t xml:space="preserve">.</w:t>
+      </w:r>
+      <w:r>
+        <w:t xml:space="preserve"> </w:t>
+      </w:r>
+      <w:r>
+        <w:t xml:space="preserve">These data are critical not simply because they allow for capturing variation in climatic conditions and the resulting demographic responses</w:t>
+      </w:r>
+      <w:r>
+        <w:t xml:space="preserve"> </w:t>
+      </w:r>
+      <w:r>
+        <w:t xml:space="preserve">(Morris &amp; Doak, 2002; Teller et al., 2016)</w:t>
+      </w:r>
+      <w:r>
+        <w:t xml:space="preserve">.</w:t>
+      </w:r>
+      <w:r>
+        <w:t xml:space="preserve"> </w:t>
+      </w:r>
+      <w:r>
+        <w:t xml:space="preserve">They are also essential because while some demographic effects of fragmentation or drought can be detected immediately, others may take years to manifest</w:t>
       </w:r>
       <w:r>
         <w:t xml:space="preserve"> </w:t>
@@ -639,7 +717,13 @@
         <w:t xml:space="preserve">Gagnon et al., 2011)</w:t>
       </w:r>
       <w:r>
-        <w:t xml:space="preserve">. Indeed, lagged responses of demographic vital rates to climate may in fact be the rule rather than the exception</w:t>
+        <w:t xml:space="preserve">.</w:t>
+      </w:r>
+      <w:r>
+        <w:t xml:space="preserve"> </w:t>
+      </w:r>
+      <w:r>
+        <w:t xml:space="preserve">Indeed, lagged responses of demographic vital rates to climate may in fact be the rule rather than the exception</w:t>
       </w:r>
       <w:r>
         <w:t xml:space="preserve"> </w:t>
@@ -683,16 +767,28 @@
         <w:t xml:space="preserve">(Nakazono et al., 2004; Ticktin, 2003)</w:t>
       </w:r>
       <w:r>
-        <w:t xml:space="preserve">. Nevertheless, the impacts of global change phenomena on their demography remain conspicuously understudied</w:t>
-      </w:r>
-      <w:r>
-        <w:t xml:space="preserve"> </w:t>
-      </w:r>
-      <w:r>
-        <w:t xml:space="preserve">(E. M. Bruna et al., 2009)</w:t>
-      </w:r>
-      <w:r>
-        <w:t xml:space="preserve">. We used a decade of demographic and climatic data from an experimentally fragmented landscape in the Central Amazon to assess the effects of climate on populations of a tropical understory herb (</w:t>
+        <w:t xml:space="preserve">.</w:t>
+      </w:r>
+      <w:r>
+        <w:t xml:space="preserve"> </w:t>
+      </w:r>
+      <w:r>
+        <w:t xml:space="preserve">Nevertheless, the impacts of global change phenomena on their demography remain conspicuously understudied</w:t>
+      </w:r>
+      <w:r>
+        <w:t xml:space="preserve"> </w:t>
+      </w:r>
+      <w:r>
+        <w:t xml:space="preserve">(Bruna et al., 2009)</w:t>
+      </w:r>
+      <w:r>
+        <w:t xml:space="preserve">.</w:t>
+      </w:r>
+      <w:r>
+        <w:t xml:space="preserve"> </w:t>
+      </w:r>
+      <w:r>
+        <w:t xml:space="preserve">We used a decade of demographic and climatic data from an experimentally fragmented landscape in the Central Amazon to assess the effects of climate on populations of a tropical understory herb (</w:t>
       </w:r>
       <w:r>
         <w:rPr>
@@ -702,7 +798,13 @@
         <w:t xml:space="preserve">Heliconia acuminata</w:t>
       </w:r>
       <w:r>
-        <w:t xml:space="preserve">, Heliconiaceae). This time series, which included the severe droughts of 1997</w:t>
+        <w:t xml:space="preserve">, Heliconiaceae).</w:t>
+      </w:r>
+      <w:r>
+        <w:t xml:space="preserve"> </w:t>
+      </w:r>
+      <w:r>
+        <w:t xml:space="preserve">This time series, which included the severe droughts of 1997</w:t>
       </w:r>
       <w:r>
         <w:t xml:space="preserve"> </w:t>
@@ -777,7 +879,13 @@
         <w:t xml:space="preserve">(Bierregaard et al., 1992)</w:t>
       </w:r>
       <w:r>
-        <w:t xml:space="preserve">. In subsequent decades the vegetation regenerating around fragments has been periodically cleared to ensure fragment isolation</w:t>
+        <w:t xml:space="preserve">.</w:t>
+      </w:r>
+      <w:r>
+        <w:t xml:space="preserve"> </w:t>
+      </w:r>
+      <w:r>
+        <w:t xml:space="preserve">In subsequent decades the vegetation regenerating around fragments has been periodically cleared to ensure fragment isolation</w:t>
       </w:r>
       <w:r>
         <w:t xml:space="preserve"> </w:t>
@@ -847,9 +955,6 @@
       </w:r>
       <w:r>
         <w:t xml:space="preserve">There is a pronounced dry season from June to October (Figure S1</w:t>
-      </w:r>
-      <w:r>
-        <w:t xml:space="preserve"> </w:t>
       </w:r>
       <w:r>
         <w:t xml:space="preserve">).</w:t>
@@ -901,7 +1006,13 @@
         <w:t xml:space="preserve">(Ribeiro et al., 2010)</w:t>
       </w:r>
       <w:r>
-        <w:t xml:space="preserve">. While many</w:t>
+        <w:t xml:space="preserve">.</w:t>
+      </w:r>
+      <w:r>
+        <w:t xml:space="preserve"> </w:t>
+      </w:r>
+      <w:r>
+        <w:t xml:space="preserve">While many</w:t>
       </w:r>
       <w:r>
         <w:t xml:space="preserve"> </w:t>
@@ -942,22 +1053,26 @@
         <w:t xml:space="preserve">(Rundel et al., 2020)</w:t>
       </w:r>
       <w:r>
-        <w:t xml:space="preserve">. These species produce fewer inflorescences and are pollinated by traplining rather than territorial hummingbirds</w:t>
-      </w:r>
-      <w:r>
-        <w:t xml:space="preserve"> </w:t>
-      </w:r>
-      <w:r>
-        <w:t xml:space="preserve">(E. M. Bruna et al., 2004; Stouffer &amp; Bierregaard, 1996)</w:t>
-      </w:r>
-      <w:r>
         <w:t xml:space="preserve">.</w:t>
       </w:r>
-    </w:p>
-    <w:p>
-      <w:pPr>
-        <w:pStyle w:val="BodyText"/>
-      </w:pPr>
+      <w:r>
+        <w:t xml:space="preserve"> </w:t>
+      </w:r>
+      <w:r>
+        <w:t xml:space="preserve">These species produce fewer inflorescences and are pollinated by traplining rather than territorial hummingbirds</w:t>
+      </w:r>
+      <w:r>
+        <w:t xml:space="preserve"> </w:t>
+      </w:r>
+      <w:r>
+        <w:t xml:space="preserve">(Bruna et al., 2004; Stouffer &amp; Bierregaard, 1996)</w:t>
+      </w:r>
+      <w:r>
+        <w:t xml:space="preserve">.</w:t>
+      </w:r>
+      <w:r>
+        <w:t xml:space="preserve"> </w:t>
+      </w:r>
       <w:r>
         <w:t xml:space="preserve">In our sites</w:t>
       </w:r>
@@ -1007,10 +1122,16 @@
         <w:t xml:space="preserve"> </w:t>
       </w:r>
       <w:r>
-        <w:t xml:space="preserve">(E. M. Bruna et al., 2004)</w:t>
-      </w:r>
-      <w:r>
-        <w:t xml:space="preserve">. Plants begin flowering at the start of the rainy season; reproductive plants have</w:t>
+        <w:t xml:space="preserve">(Bruna et al., 2004)</w:t>
+      </w:r>
+      <w:r>
+        <w:t xml:space="preserve">.</w:t>
+      </w:r>
+      <w:r>
+        <w:t xml:space="preserve"> </w:t>
+      </w:r>
+      <w:r>
+        <w:t xml:space="preserve">Plants begin flowering at the start of the rainy season; reproductive plants have</w:t>
       </w:r>
       <w:r>
         <w:t xml:space="preserve"> </w:t>
@@ -1046,10 +1167,16 @@
         <w:t xml:space="preserve"> </w:t>
       </w:r>
       <w:r>
-        <w:t xml:space="preserve">(E. M. Bruna &amp; Kress, 2002)</w:t>
-      </w:r>
-      <w:r>
-        <w:t xml:space="preserve">. Fruits mature April-May, have 1–3 seeds per fruit (</w:t>
+        <w:t xml:space="preserve">(Bruna &amp; Kress, 2002)</w:t>
+      </w:r>
+      <w:r>
+        <w:t xml:space="preserve">.</w:t>
+      </w:r>
+      <w:r>
+        <w:t xml:space="preserve"> </w:t>
+      </w:r>
+      <w:r>
+        <w:t xml:space="preserve">Fruits mature April-May, have 1–3 seeds per fruit (</w:t>
       </w:r>
       <m:oMath>
         <m:acc>
@@ -1079,16 +1206,22 @@
         <w:t xml:space="preserve"> </w:t>
       </w:r>
       <w:r>
-        <w:t xml:space="preserve">(María Uriarte et al., 2011)</w:t>
-      </w:r>
-      <w:r>
-        <w:t xml:space="preserve">. Dispersed seeds germinate ~6 months after dispersal at the onset of the subsequent rainy season, with rates of germination and seedling establishment higher in continuous forest than forest fragments</w:t>
-      </w:r>
-      <w:r>
-        <w:t xml:space="preserve"> </w:t>
-      </w:r>
-      <w:r>
-        <w:t xml:space="preserve">(E. M. Bruna, 1999; E. M. Bruna &amp; Kress, 2002)</w:t>
+        <w:t xml:space="preserve">(Uriarte et al., 2011)</w:t>
+      </w:r>
+      <w:r>
+        <w:t xml:space="preserve">.</w:t>
+      </w:r>
+      <w:r>
+        <w:t xml:space="preserve"> </w:t>
+      </w:r>
+      <w:r>
+        <w:t xml:space="preserve">Dispersed seeds germinate approximately 6 months after dispersal at the onset of the subsequent rainy season, with rates of germination and seedling establishment higher in continuous forest than forest fragments</w:t>
+      </w:r>
+      <w:r>
+        <w:t xml:space="preserve"> </w:t>
+      </w:r>
+      <w:r>
+        <w:t xml:space="preserve">(Bruna, 1999; Bruna &amp; Kress, 2002)</w:t>
       </w:r>
       <w:r>
         <w:t xml:space="preserve">.</w:t>
@@ -1254,7 +1387,7 @@
         <w:t xml:space="preserve"> </w:t>
       </w:r>
       <w:r>
-        <w:t xml:space="preserve">(E. M. Bruna, 2002; E. M. Bruna &amp; Kress, 2002)</w:t>
+        <w:t xml:space="preserve">(Bruna, 2002; Bruna &amp; Kress, 2002)</w:t>
       </w:r>
       <w:r>
         <w:t xml:space="preserve">).</w:t>
@@ -1315,7 +1448,7 @@
         <w:t xml:space="preserve"> </w:t>
       </w:r>
       <w:r>
-        <w:t xml:space="preserve">E. M. Bruna &amp; Kress (2002)</w:t>
+        <w:t xml:space="preserve">Bruna &amp; Kress (2002)</w:t>
       </w:r>
       <w:r>
         <w:t xml:space="preserve">.</w:t>
@@ -1362,7 +1495,13 @@
         <w:t xml:space="preserve">(Xavier et al., 2016)</w:t>
       </w:r>
       <w:r>
-        <w:t xml:space="preserve">. We used these data to calculate the standardized precipitation evapotranspiration index (SPEI)</w:t>
+        <w:t xml:space="preserve">.</w:t>
+      </w:r>
+      <w:r>
+        <w:t xml:space="preserve"> </w:t>
+      </w:r>
+      <w:r>
+        <w:t xml:space="preserve">We used these data to calculate the standardized precipitation evapotranspiration index (SPEI)</w:t>
       </w:r>
       <w:r>
         <w:t xml:space="preserve"> </w:t>
@@ -1392,7 +1531,13 @@
         <w:t xml:space="preserve">(McKee et al., 1993)</w:t>
       </w:r>
       <w:r>
-        <w:t xml:space="preserve">. SPEI can be calculated to represent different temporal scales of drought; we used 3-month SPEI because—given its shallow roots and rhizome—</w:t>
+        <w:t xml:space="preserve">.</w:t>
+      </w:r>
+      <w:r>
+        <w:t xml:space="preserve"> </w:t>
+      </w:r>
+      <w:r>
+        <w:t xml:space="preserve">SPEI can be calculated to represent different temporal scales of drought; we used 3-month SPEI because—given its shallow roots and rhizome—</w:t>
       </w:r>
       <w:r>
         <w:rPr>
@@ -1441,13 +1586,10 @@
         <w:t xml:space="preserve"> </w:t>
       </w:r>
       <w:r>
-        <w:t xml:space="preserve">package in R version 4.0.2 (2020-06-22)</w:t>
-      </w:r>
-      <w:r>
-        <w:t xml:space="preserve"> </w:t>
-      </w:r>
-      <w:r>
-        <w:t xml:space="preserve">(Beguería &amp; Vicente-Serrano, 2017; R Core Team, 2020)</w:t>
+        <w:t xml:space="preserve">package</w:t>
+      </w:r>
+      <w:r>
+        <w:t xml:space="preserve">(Beguería &amp; Vicente-Serrano, 2017)</w:t>
       </w:r>
       <w:r>
         <w:t xml:space="preserve">.</w:t>
@@ -1456,7 +1598,7 @@
         <w:t xml:space="preserve"> </w:t>
       </w:r>
       <w:r>
-        <w:t xml:space="preserve">The timing of drought events based on these SPEI calculations is consistent with that resulting from SPEI calculated with other data sources, though the magnitude of drought can sometimes differ (Figure S2; Table S1</w:t>
+        <w:t xml:space="preserve">The timing of drought events based on these SPEI calculations is consistent with that resulting from SPEI calculated with other data sources, though the magnitude of drought sometimes differed (Figure S2; Table S1</w:t>
       </w:r>
       <w:r>
         <w:t xml:space="preserve"> </w:t>
@@ -1565,7 +1707,7 @@
         <w:t xml:space="preserve"> </w:t>
       </w:r>
       <w:r>
-        <w:t xml:space="preserve">(E. M. Bruna et al., 2002)</w:t>
+        <w:t xml:space="preserve">(Bruna et al., 2002)</w:t>
       </w:r>
       <w:r>
         <w:t xml:space="preserve"> </w:t>
@@ -2602,7 +2744,19 @@
         <w:t xml:space="preserve"> </w:t>
       </w:r>
       <w:r>
-        <w:t xml:space="preserve">for more detail). Penalized cubic regression splines were used for both marginal bases of the crossbasis function, with 35 knots for the lag dimension (i.e. number of lagged SPEI values for each observation with 36 months as a maximum lag) and 3 knots for the drought response dimension to restrict the shape of the fitted response to drought to bimodal when most complex. Because of penalization, the number of knots is generally not important as long it is large enough to allow the smooth to represent the</w:t>
+        <w:t xml:space="preserve">for more detail).</w:t>
+      </w:r>
+      <w:r>
+        <w:t xml:space="preserve"> </w:t>
+      </w:r>
+      <w:r>
+        <w:t xml:space="preserve">Penalized cubic regression splines were used for both marginal bases of the crossbasis function, with 35 knots for the lag dimension (i.e. number of lagged SPEI values for each observation with 36 months as a maximum lag) and 3 knots for the drought response dimension to restrict the shape of the fitted response to drought to bimodal when most complex.</w:t>
+      </w:r>
+      <w:r>
+        <w:t xml:space="preserve"> </w:t>
+      </w:r>
+      <w:r>
+        <w:t xml:space="preserve">Because of penalization, the number of knots is generally not important as long it is large enough to allow the smooth to represent the</w:t>
       </w:r>
       <w:r>
         <w:t xml:space="preserve"> </w:t>
@@ -2848,8 +3002,22 @@
       <w:r>
         <w:t xml:space="preserve">We therefore fit separate models for plants in fragments and in continuous forest to allow the shape of the crossbasis function to differ between habitats.</w:t>
       </w:r>
-      <w:r>
-        <w:t xml:space="preserve"> </w:t>
+    </w:p>
+    <w:p>
+      <w:pPr>
+        <w:pStyle w:val="BodyText"/>
+      </w:pPr>
+      <w:r>
+        <w:t xml:space="preserve">All analyses were conducted in R version 4.0.2 (2020-06-22)</w:t>
+      </w:r>
+      <w:r>
+        <w:t xml:space="preserve"> </w:t>
+      </w:r>
+      <w:r>
+        <w:t xml:space="preserve">(R Core Team, 2020)</w:t>
+      </w:r>
+      <w:r>
+        <w:t xml:space="preserve">.</w:t>
       </w:r>
     </w:p>
     <w:bookmarkEnd w:id="28"/>
@@ -2892,7 +3060,7 @@
         <w:t xml:space="preserve">1</w:t>
       </w:r>
       <w:r>
-        <w:t xml:space="preserve">d). The 2005 dry season (June–October) was also reported as an exceptionally dry year, although this drought mostly affected the south western Amazon</w:t>
+        <w:t xml:space="preserve">d). The 2005 dry season (June–October) was also reported as an exceptionally dry year, although this drought mostly affected the southwestern Amazon</w:t>
       </w:r>
       <w:r>
         <w:t xml:space="preserve"> </w:t>
@@ -2930,7 +3098,7 @@
         <w:t xml:space="preserve"> </w:t>
       </w:r>
       <w:r>
-        <w:t xml:space="preserve">Plots in CF had on average 2.6-fold more plants than plots in 1-ha fragments (CF = 4565 ± 3473 SD; 1-ha = 1723 ± 179 SD).</w:t>
+        <w:t xml:space="preserve">Plots in CF had on average 2.7-fold more plants than plots in 1-ha fragments (CF = 681 ± 493 SD; 1-ha = 253 ± 30 SD).</w:t>
       </w:r>
     </w:p>
     <w:p>
@@ -3309,7 +3477,7 @@
         <w:t xml:space="preserve"> </w:t>
       </w:r>
       <w:r>
-        <w:t xml:space="preserve">Even though flowering probability of large plants (log(size) &gt; 5) was greater in 1-ha fragments compared to continuous forest, there were proportionally far fewer plants above the reproductive threshold size in forest fragments (Figure</w:t>
+        <w:t xml:space="preserve">Even though flowering probability of large plants was greater in 1-ha fragments compared to continuous forest, there were proportionally far fewer plants above the reproductive size threshold in forest fragments (Figure</w:t>
       </w:r>
       <w:r>
         <w:t xml:space="preserve"> </w:t>
@@ -3351,7 +3519,7 @@
         <w:pStyle w:val="FirstParagraph"/>
       </w:pPr>
       <w:r>
-        <w:t xml:space="preserve">Drought history had a significant effect on the survival (</w:t>
+        <w:t xml:space="preserve">Drought history had a significant (</w:t>
       </w:r>
       <m:oMath>
         <m:r>
@@ -3368,7 +3536,251 @@
         </m:r>
       </m:oMath>
       <w:r>
-        <w:t xml:space="preserve">), growth (</w:t>
+        <w:t xml:space="preserve">) effect on the survival, growth, and flowering of plants in both habitats.</w:t>
+      </w:r>
+      <w:r>
+        <w:t xml:space="preserve"> </w:t>
+      </w:r>
+      <w:r>
+        <w:t xml:space="preserve">Comparing the respective crossbasis surfaces, however, reveals that the specific climatic drivers, their timing, and their impact on individual vital rates all differed among habitats.</w:t>
+      </w:r>
+    </w:p>
+    <w:p>
+      <w:pPr>
+        <w:pStyle w:val="BodyText"/>
+      </w:pPr>
+      <w:r>
+        <w:t xml:space="preserve">For 1-ha fragments, SPEI in the preceding 12 months had the strongest effect on survival, with the highest survival near SPEI of 0 and mortality increasing as conditions became either drier or wetter (i.e., as SPEI values became increasingly negative or positive, respectively; Figure</w:t>
+      </w:r>
+      <w:r>
+        <w:t xml:space="preserve"> </w:t>
+      </w:r>
+      <w:r>
+        <w:t xml:space="preserve">3</w:t>
+      </w:r>
+      <w:r>
+        <w:t xml:space="preserve">a).</w:t>
+      </w:r>
+      <w:r>
+        <w:t xml:space="preserve"> </w:t>
+      </w:r>
+      <w:r>
+        <w:t xml:space="preserve">In contrast, the effect of recent SPEI in continuous forest was both weaker and unidirectional—survival probability was reduced only when SPEI was &lt; -1 (i.e., mild-severe drought), and even then only slightly (Figure</w:t>
+      </w:r>
+      <w:r>
+        <w:t xml:space="preserve"> </w:t>
+      </w:r>
+      <w:r>
+        <w:t xml:space="preserve">3</w:t>
+      </w:r>
+      <w:r>
+        <w:t xml:space="preserve">b).</w:t>
+      </w:r>
+      <w:r>
+        <w:t xml:space="preserve"> </w:t>
+      </w:r>
+      <w:r>
+        <w:t xml:space="preserve">Instead the most pronounced effects on the survival of plants in continuous forest were of SPEI at a lag time of 15–20 months (i.e. two dry seasons prior to a census) and 32–36 months.</w:t>
+      </w:r>
+      <w:r>
+        <w:t xml:space="preserve"> </w:t>
+      </w:r>
+      <w:r>
+        <w:t xml:space="preserve">Drought (i.e., SPEI &lt; -1) 15–20 months prior to a census was associated with reduced survival, while high precipitation (i.e., SPEI &gt; 1) was associated with higher survival (put another way, there was a nearly linear relationship between SPEI and survival probability).</w:t>
+      </w:r>
+      <w:r>
+        <w:t xml:space="preserve"> </w:t>
+      </w:r>
+      <w:r>
+        <w:t xml:space="preserve">Finally, plants in both habitat types showed an increase in survival probability with very high SPEI values (i.e., extremely high precipitation) at a lag time of 36 months.</w:t>
+      </w:r>
+      <w:r>
+        <w:t xml:space="preserve"> </w:t>
+      </w:r>
+      <w:r>
+        <w:t xml:space="preserve">It should be noted, however, that only the first year of census data (1999) met these conditions.</w:t>
+      </w:r>
+      <w:r>
+        <w:t xml:space="preserve"> </w:t>
+      </w:r>
+      <w:r>
+        <w:t xml:space="preserve">We compared the effects of SPEI history in continuous forest and fragments by subtracting the fitted values in Figure</w:t>
+      </w:r>
+      <w:r>
+        <w:t xml:space="preserve"> </w:t>
+      </w:r>
+      <w:r>
+        <w:t xml:space="preserve">3</w:t>
+      </w:r>
+      <w:r>
+        <w:t xml:space="preserve">b from Figure</w:t>
+      </w:r>
+      <w:r>
+        <w:t xml:space="preserve"> </w:t>
+      </w:r>
+      <w:r>
+        <w:t xml:space="preserve">3</w:t>
+      </w:r>
+      <w:r>
+        <w:t xml:space="preserve">a to produce Figure</w:t>
+      </w:r>
+      <w:r>
+        <w:t xml:space="preserve"> </w:t>
+      </w:r>
+      <w:r>
+        <w:t xml:space="preserve">3</w:t>
+      </w:r>
+      <w:r>
+        <w:t xml:space="preserve">c.</w:t>
+      </w:r>
+      <w:r>
+        <w:t xml:space="preserve"> </w:t>
+      </w:r>
+      <w:r>
+        <w:t xml:space="preserve">This shows that in average conditions (SPEI = 0), there is little difference in survival probability between continuous forest and forest fragments (Figure</w:t>
+      </w:r>
+      <w:r>
+        <w:t xml:space="preserve"> </w:t>
+      </w:r>
+      <w:r>
+        <w:t xml:space="preserve">3</w:t>
+      </w:r>
+      <w:r>
+        <w:t xml:space="preserve">c).</w:t>
+      </w:r>
+      <w:r>
+        <w:t xml:space="preserve"> </w:t>
+      </w:r>
+      <w:r>
+        <w:t xml:space="preserve">However, under extreme conditions, survival probability is higher in continuous forest by up to 0.025.</w:t>
+      </w:r>
+    </w:p>
+    <w:p>
+      <w:pPr>
+        <w:pStyle w:val="BodyText"/>
+      </w:pPr>
+      <w:r>
+        <w:t xml:space="preserve">While the fitted crossbasis functions for fragments and continuous forest showed generally similar patterns of drought effects on growth (i.e, trends in plant size), the crossbasis function for 1-ha fragments indicated more complex responses in some situations (edf = 17.9 for 1-ha fragments; edf = 12.9 for continuous forest; see also Figure</w:t>
+      </w:r>
+      <w:r>
+        <w:t xml:space="preserve"> </w:t>
+      </w:r>
+      <w:r>
+        <w:t xml:space="preserve">4</w:t>
+      </w:r>
+      <w:r>
+        <w:t xml:space="preserve">).</w:t>
+      </w:r>
+      <w:r>
+        <w:t xml:space="preserve"> </w:t>
+      </w:r>
+      <w:r>
+        <w:t xml:space="preserve">For example, when SPEI = 0 (i.e., average conditions), growth is similar or slightly higher in continuous forest over all lag periods (Figure</w:t>
+      </w:r>
+      <w:r>
+        <w:t xml:space="preserve"> </w:t>
+      </w:r>
+      <w:r>
+        <w:t xml:space="preserve">4</w:t>
+      </w:r>
+      <w:r>
+        <w:t xml:space="preserve">c).</w:t>
+      </w:r>
+      <w:r>
+        <w:t xml:space="preserve"> </w:t>
+      </w:r>
+      <w:r>
+        <w:t xml:space="preserve">However, when the current wet season is unusually wet (SPEI&gt;2), plants in continuous forests were larger by up to log(size) = 0.57 due to reduced growth in fragments.</w:t>
+      </w:r>
+      <w:r>
+        <w:t xml:space="preserve"> </w:t>
+      </w:r>
+      <w:r>
+        <w:t xml:space="preserve">In contrast, drought at lags of 8–11 months (i.e., the end of the preceding year’s wet season) led to increased growth in both habitats, but the magnitude of the response was greater in 1-ha fragments.</w:t>
+      </w:r>
+    </w:p>
+    <w:p>
+      <w:pPr>
+        <w:pStyle w:val="BodyText"/>
+      </w:pPr>
+      <w:r>
+        <w:t xml:space="preserve">Overall, the the probability of flowering was higher in continuous forest than in 1-ha fragments for all values of SPEI (Figure</w:t>
+      </w:r>
+      <w:r>
+        <w:t xml:space="preserve"> </w:t>
+      </w:r>
+      <w:r>
+        <w:t xml:space="preserve">5</w:t>
+      </w:r>
+      <w:r>
+        <w:t xml:space="preserve">).</w:t>
+      </w:r>
+      <w:r>
+        <w:t xml:space="preserve"> </w:t>
+      </w:r>
+      <w:r>
+        <w:t xml:space="preserve">The responses in 1-ha fragments were also more muted (1-ha edf = 8.1, continuous forest edf = 10.3), as indicated by the shape of the crossbasis function (Figure</w:t>
+      </w:r>
+      <w:r>
+        <w:t xml:space="preserve"> </w:t>
+      </w:r>
+      <w:r>
+        <w:t xml:space="preserve">5</w:t>
+      </w:r>
+      <w:r>
+        <w:t xml:space="preserve">a).</w:t>
+      </w:r>
+      <w:r>
+        <w:t xml:space="preserve"> </w:t>
+      </w:r>
+      <w:r>
+        <w:t xml:space="preserve">This led to some important inter-habitat differences in plant responses to prior droughts.</w:t>
+      </w:r>
+      <w:r>
+        <w:t xml:space="preserve"> </w:t>
+      </w:r>
+      <w:r>
+        <w:t xml:space="preserve">Recent drought (i.e., at lag = 0 with SPEI &lt; -1) increased the probability of flowering in continuous forest, as did drought at lags 15–20 (i.e., two dry seasons prior).</w:t>
+      </w:r>
+      <w:r>
+        <w:t xml:space="preserve"> </w:t>
+      </w:r>
+      <w:r>
+        <w:t xml:space="preserve">However, drought at lags 7–13 (the end of the rainy season one year prior) reduced flowering probability in continuous forest far more than it did in fragments (Figure</w:t>
+      </w:r>
+      <w:r>
+        <w:t xml:space="preserve"> </w:t>
+      </w:r>
+      <w:r>
+        <w:t xml:space="preserve">5</w:t>
+      </w:r>
+      <w:r>
+        <w:t xml:space="preserve">c).</w:t>
+      </w:r>
+    </w:p>
+    <w:p>
+      <w:pPr>
+        <w:pStyle w:val="BodyText"/>
+      </w:pPr>
+      <w:r>
+        <w:t xml:space="preserve">Finally, with the exception of survival in 1-ha fragments (</w:t>
+      </w:r>
+      <m:oMath>
+        <m:r>
+          <m:t>p</m:t>
+        </m:r>
+        <m:r>
+          <m:rPr>
+            <m:sty m:val="p"/>
+          </m:rPr>
+          <m:t>=</m:t>
+        </m:r>
+        <m:r>
+          <m:t>0.252</m:t>
+        </m:r>
+      </m:oMath>
+      <w:r>
+        <w:t xml:space="preserve">), the delayed effects of SPEI on all three vital rates varied significantly among plots (</w:t>
       </w:r>
       <m:oMath>
         <m:r>
@@ -3385,7 +3797,62 @@
         </m:r>
       </m:oMath>
       <w:r>
-        <w:t xml:space="preserve">), and flowering (</w:t>
+        <w:t xml:space="preserve"> </w:t>
+      </w:r>
+      <w:r>
+        <w:t xml:space="preserve">for the random effect of plot).</w:t>
+      </w:r>
+      <w:r>
+        <w:t xml:space="preserve"> </w:t>
+      </w:r>
+      <w:r>
+        <w:t xml:space="preserve">We found no evidence for a cost of reproduction.</w:t>
+      </w:r>
+      <w:r>
+        <w:t xml:space="preserve"> </w:t>
+      </w:r>
+      <w:r>
+        <w:t xml:space="preserve">In both forest and fragments, flowering in the previous year was significantly positively related to growth (CF:</w:t>
+      </w:r>
+      <w:r>
+        <w:t xml:space="preserve"> </w:t>
+      </w:r>
+      <m:oMath>
+        <m:r>
+          <m:t>p</m:t>
+        </m:r>
+        <m:r>
+          <m:rPr>
+            <m:sty m:val="p"/>
+          </m:rPr>
+          <m:t>=</m:t>
+        </m:r>
+        <m:r>
+          <m:t>0.048</m:t>
+        </m:r>
+      </m:oMath>
+      <w:r>
+        <w:t xml:space="preserve">, 1-ha:</w:t>
+      </w:r>
+      <w:r>
+        <w:t xml:space="preserve"> </w:t>
+      </w:r>
+      <m:oMath>
+        <m:r>
+          <m:t>p</m:t>
+        </m:r>
+        <m:r>
+          <m:rPr>
+            <m:sty m:val="p"/>
+          </m:rPr>
+          <m:t>=</m:t>
+        </m:r>
+        <m:r>
+          <m:t>0.031</m:t>
+        </m:r>
+      </m:oMath>
+      <w:r>
+        <w:t xml:space="preserve">) and flowering (</w:t>
       </w:r>
       <m:oMath>
         <m:r>
@@ -3402,343 +3869,10 @@
         </m:r>
       </m:oMath>
       <w:r>
-        <w:t xml:space="preserve">) of plants in both habitats.</w:t>
-      </w:r>
-      <w:r>
-        <w:t xml:space="preserve"> </w:t>
-      </w:r>
-      <w:r>
-        <w:t xml:space="preserve">Comparing the respective crossbasis surfaces, however, reveals that the specific climatic drivers, their timing, and their impact on individual vital rates all differed among habitats.</w:t>
-      </w:r>
-    </w:p>
-    <w:p>
-      <w:pPr>
-        <w:pStyle w:val="BodyText"/>
-      </w:pPr>
-      <w:r>
-        <w:t xml:space="preserve">For 1-ha fragments, SPEI in the preceding 12 months had the strongest effect on survival, with the highest survival near SPEI of 0 and mortality increasing as conditions became either drier or wetter (i.e., as SPEI values became increasingly negative or positive, respectively; Figure</w:t>
-      </w:r>
-      <w:r>
-        <w:t xml:space="preserve"> </w:t>
-      </w:r>
-      <w:r>
-        <w:t xml:space="preserve">3</w:t>
-      </w:r>
-      <w:r>
-        <w:t xml:space="preserve">a).</w:t>
-      </w:r>
-      <w:r>
-        <w:t xml:space="preserve"> </w:t>
-      </w:r>
-      <w:r>
-        <w:t xml:space="preserve">In contrast, the effect of recent SPEI in continuous forest was both weaker and unidirectional—survival probability was reduced only when SPEI was &lt; -1 (i.e., mild-severe drought), and even then only slightly (Figure</w:t>
-      </w:r>
-      <w:r>
-        <w:t xml:space="preserve"> </w:t>
-      </w:r>
-      <w:r>
-        <w:t xml:space="preserve">3</w:t>
-      </w:r>
-      <w:r>
-        <w:t xml:space="preserve">b).</w:t>
-      </w:r>
-      <w:r>
-        <w:t xml:space="preserve"> </w:t>
-      </w:r>
-      <w:r>
-        <w:t xml:space="preserve">Instead the most pronounced effects on the survival of plants in continuous forest were of SPEI at a lag time of 15–20 months (i.e. two dry seasons prior to a census) and 32–36 months.</w:t>
-      </w:r>
-      <w:r>
-        <w:t xml:space="preserve"> </w:t>
-      </w:r>
-      <w:r>
-        <w:t xml:space="preserve">Drought (i.e., SPEI &lt; -1) 15–20 months prior to a census was associated with reduced survival, while high precipitation (i.e., SPEI &gt; 1) was associated with higher survival (put another way, there was a nearly linear relationship between SPEI and survival probability).</w:t>
-      </w:r>
-      <w:r>
-        <w:t xml:space="preserve"> </w:t>
-      </w:r>
-      <w:r>
-        <w:t xml:space="preserve">Finally, plants in both habitat types showed an increase in survival probability with very high SPEI values (i.e., extremely high precipitation) at a lag time of 36 months.</w:t>
-      </w:r>
-      <w:r>
-        <w:t xml:space="preserve"> </w:t>
-      </w:r>
-      <w:r>
-        <w:t xml:space="preserve">It should be noted, however, that only the first year of census data (1999) met these conditions.</w:t>
-      </w:r>
-      <w:r>
-        <w:t xml:space="preserve"> </w:t>
-      </w:r>
-      <w:r>
-        <w:t xml:space="preserve">We compared the effects of SPEI history in continuous forest and fragments by subtracting the fitted values in Figure</w:t>
-      </w:r>
-      <w:r>
-        <w:t xml:space="preserve"> </w:t>
-      </w:r>
-      <w:r>
-        <w:t xml:space="preserve">3</w:t>
-      </w:r>
-      <w:r>
-        <w:t xml:space="preserve">b from Figure</w:t>
-      </w:r>
-      <w:r>
-        <w:t xml:space="preserve"> </w:t>
-      </w:r>
-      <w:r>
-        <w:t xml:space="preserve">3</w:t>
-      </w:r>
-      <w:r>
-        <w:t xml:space="preserve">a to produce Figure</w:t>
-      </w:r>
-      <w:r>
-        <w:t xml:space="preserve"> </w:t>
-      </w:r>
-      <w:r>
-        <w:t xml:space="preserve">3</w:t>
-      </w:r>
-      <w:r>
-        <w:t xml:space="preserve">c.</w:t>
-      </w:r>
-      <w:r>
-        <w:t xml:space="preserve"> </w:t>
-      </w:r>
-      <w:r>
-        <w:t xml:space="preserve">This shows that in average conditions (SPEI = 0), there is little difference in survival probability between continuous forest and forest fragments (Figure</w:t>
-      </w:r>
-      <w:r>
-        <w:t xml:space="preserve"> </w:t>
-      </w:r>
-      <w:r>
-        <w:t xml:space="preserve">3</w:t>
-      </w:r>
-      <w:r>
-        <w:t xml:space="preserve">c).</w:t>
-      </w:r>
-      <w:r>
-        <w:t xml:space="preserve"> </w:t>
-      </w:r>
-      <w:r>
-        <w:t xml:space="preserve">However, under extreme conditions, survival probability is higher in continuous forest by up to 0.025.</w:t>
-      </w:r>
-    </w:p>
-    <w:p>
-      <w:pPr>
-        <w:pStyle w:val="BodyText"/>
-      </w:pPr>
-      <w:r>
-        <w:t xml:space="preserve">While the fitted crossbasis functions for fragments and continuous forest showed generally similar patterns of drought effects on growth (i.e, trends in plant size), the surface for 1-ha fragments indicated more complex responses in some situations (edf = 17.9 for 1-ha fragments; edf = 12.9 for continuous forest; see also Figure</w:t>
-      </w:r>
-      <w:r>
-        <w:t xml:space="preserve"> </w:t>
-      </w:r>
-      <w:r>
-        <w:t xml:space="preserve">4</w:t>
-      </w:r>
-      <w:r>
-        <w:t xml:space="preserve">).</w:t>
-      </w:r>
-      <w:r>
-        <w:t xml:space="preserve"> </w:t>
-      </w:r>
-      <w:r>
-        <w:t xml:space="preserve">For example, when SPEI = 0 (i.e., average conditions), growth is similar or slightly higher in continuous forest over all lag periods (Figure</w:t>
-      </w:r>
-      <w:r>
-        <w:t xml:space="preserve"> </w:t>
-      </w:r>
-      <w:r>
-        <w:t xml:space="preserve">4</w:t>
-      </w:r>
-      <w:r>
-        <w:t xml:space="preserve">c).</w:t>
-      </w:r>
-      <w:r>
-        <w:t xml:space="preserve"> </w:t>
-      </w:r>
-      <w:r>
-        <w:t xml:space="preserve">However, when the current wet season is unusually wet (SPEI&gt;2), plants in continuous forests were larger by up to log(size) = 0.57 due to reduced growth in fragments.</w:t>
-      </w:r>
-      <w:r>
-        <w:t xml:space="preserve"> </w:t>
-      </w:r>
-      <w:r>
-        <w:t xml:space="preserve">In contrast, drought at lags of 8–11 months (i.e., the end of the preceding year’s wet season) led to increased growth in both habitats, but the magnitude of the response was greater in 1-ha fragments.</w:t>
-      </w:r>
-    </w:p>
-    <w:p>
-      <w:pPr>
-        <w:pStyle w:val="BodyText"/>
-      </w:pPr>
-      <w:r>
-        <w:t xml:space="preserve">Overall, the the probability of flowering was higher in continuous forest than in 1-ha fragments for all values of SPEI (Figure</w:t>
-      </w:r>
-      <w:r>
-        <w:t xml:space="preserve"> </w:t>
-      </w:r>
-      <w:r>
-        <w:t xml:space="preserve">5</w:t>
-      </w:r>
-      <w:r>
-        <w:t xml:space="preserve">).</w:t>
-      </w:r>
-      <w:r>
-        <w:t xml:space="preserve"> </w:t>
-      </w:r>
-      <w:r>
-        <w:t xml:space="preserve">The responses in 1-ha fragments were also more muted (1-ha edf = 8.1, continuous forest edf = 10.3), as indicated by the shape of the crossbasis function (Figure</w:t>
-      </w:r>
-      <w:r>
-        <w:t xml:space="preserve"> </w:t>
-      </w:r>
-      <w:r>
-        <w:t xml:space="preserve">5</w:t>
-      </w:r>
-      <w:r>
-        <w:t xml:space="preserve">a).</w:t>
-      </w:r>
-      <w:r>
-        <w:t xml:space="preserve"> </w:t>
-      </w:r>
-      <w:r>
-        <w:t xml:space="preserve">This led to some important inter-habitat differences in plant responses to prior droughts.</w:t>
-      </w:r>
-      <w:r>
-        <w:t xml:space="preserve"> </w:t>
-      </w:r>
-      <w:r>
-        <w:t xml:space="preserve">Recent drought (i.e., at lag = 0 with SPEI &lt; -1) increased the probability of flowering in continuous forest, as did drought at lags 15–20 (i.e., two dry seasons prior).</w:t>
-      </w:r>
-      <w:r>
-        <w:t xml:space="preserve"> </w:t>
-      </w:r>
-      <w:r>
-        <w:t xml:space="preserve">However, drought at lags 7–13 (the end of the rainy season one year prior) reduced flowering probability in continuous forest far more than it did in fragments (Figure</w:t>
-      </w:r>
-      <w:r>
-        <w:t xml:space="preserve"> </w:t>
-      </w:r>
-      <w:r>
-        <w:t xml:space="preserve">5</w:t>
-      </w:r>
-      <w:r>
-        <w:t xml:space="preserve">c).</w:t>
-      </w:r>
-    </w:p>
-    <w:p>
-      <w:pPr>
-        <w:pStyle w:val="BodyText"/>
-      </w:pPr>
-      <w:r>
-        <w:t xml:space="preserve">FInally, with the exception of survival in 1-ha fragments (</w:t>
-      </w:r>
-      <m:oMath>
-        <m:r>
-          <m:t>p</m:t>
-        </m:r>
-        <m:r>
-          <m:rPr>
-            <m:sty m:val="p"/>
-          </m:rPr>
-          <m:t>=</m:t>
-        </m:r>
-        <m:r>
-          <m:t>0.252</m:t>
-        </m:r>
-      </m:oMath>
-      <w:r>
-        <w:t xml:space="preserve">), the delayed effects of SPEI on all three vital rates varied significantly among plots (</w:t>
-      </w:r>
-      <m:oMath>
-        <m:r>
-          <m:t>p</m:t>
-        </m:r>
-        <m:r>
-          <m:rPr>
-            <m:sty m:val="p"/>
-          </m:rPr>
-          <m:t>&lt;</m:t>
-        </m:r>
-        <m:r>
-          <m:t>0.001</m:t>
-        </m:r>
-      </m:oMath>
-      <w:r>
-        <w:t xml:space="preserve"> </w:t>
-      </w:r>
-      <w:r>
-        <w:t xml:space="preserve">for the random effect of plot).</w:t>
-      </w:r>
-      <w:r>
-        <w:t xml:space="preserve"> </w:t>
-      </w:r>
-      <w:r>
-        <w:t xml:space="preserve">There was no evidence for a cost of reproduction—in both forest and fragments, flowering in the previous year was a significant predictor of growth (CF:</w:t>
-      </w:r>
-      <w:r>
-        <w:t xml:space="preserve"> </w:t>
-      </w:r>
-      <m:oMath>
-        <m:r>
-          <m:t>p</m:t>
-        </m:r>
-        <m:r>
-          <m:rPr>
-            <m:sty m:val="p"/>
-          </m:rPr>
-          <m:t>=</m:t>
-        </m:r>
-        <m:r>
-          <m:t>0.048</m:t>
-        </m:r>
-      </m:oMath>
-      <w:r>
-        <w:t xml:space="preserve">, 1-ha:</w:t>
-      </w:r>
-      <w:r>
-        <w:t xml:space="preserve"> </w:t>
-      </w:r>
-      <m:oMath>
-        <m:r>
-          <m:t>p</m:t>
-        </m:r>
-        <m:r>
-          <m:rPr>
-            <m:sty m:val="p"/>
-          </m:rPr>
-          <m:t>=</m:t>
-        </m:r>
-        <m:r>
-          <m:t>0.031</m:t>
-        </m:r>
-      </m:oMath>
-      <w:r>
-        <w:t xml:space="preserve">) and flowering (</w:t>
-      </w:r>
-      <m:oMath>
-        <m:r>
-          <m:t>p</m:t>
-        </m:r>
-        <m:r>
-          <m:rPr>
-            <m:sty m:val="p"/>
-          </m:rPr>
-          <m:t>&lt;</m:t>
-        </m:r>
-        <m:r>
-          <m:t>0.001</m:t>
-        </m:r>
-      </m:oMath>
-      <w:r>
-        <w:t xml:space="preserve"> </w:t>
-      </w:r>
-      <w:r>
-        <w:t xml:space="preserve">for both CF and 1-ha).</w:t>
-      </w:r>
-      <w:r>
-        <w:t xml:space="preserve"> </w:t>
-      </w:r>
-      <w:r>
-        <w:t xml:space="preserve">However, the coefficients were always positive, indicating that flowering in the previous year was positively related to both size and flowering probability in the current year.</w:t>
+        <w:t xml:space="preserve"> </w:t>
+      </w:r>
+      <w:r>
+        <w:t xml:space="preserve">for both CF and 1-ha) meaning that plants which had flowered in the previous year were more likely to be larger and flower again, on average.</w:t>
       </w:r>
     </w:p>
     <w:bookmarkEnd w:id="31"/>
@@ -3766,7 +3900,13 @@
         <w:t xml:space="preserve">(Didham et al., 2012; Driscoll et al., 2013)</w:t>
       </w:r>
       <w:r>
-        <w:t xml:space="preserve">. Our results support the emerging consensus that the effects of climatic extremes on demographic vital rates can be delayed for months or even years</w:t>
+        <w:t xml:space="preserve">.</w:t>
+      </w:r>
+      <w:r>
+        <w:t xml:space="preserve"> </w:t>
+      </w:r>
+      <w:r>
+        <w:t xml:space="preserve">Our results support the emerging consensus that the effects of climatic extremes on demographic vital rates can be delayed for months or even years</w:t>
       </w:r>
       <w:r>
         <w:t xml:space="preserve"> </w:t>
@@ -3775,13 +3915,25 @@
         <w:t xml:space="preserve">(Evers et al., 2021; Teller et al., 2016; Tenhumberg et al., 2018)</w:t>
       </w:r>
       <w:r>
-        <w:t xml:space="preserve">. We also found that the delayed responses of populations in fragments can differ significantly in magnitude, direction, and lag time from those of populations in continuous forest. This suggests that the hypothesized synergies between climate and fragmentation on population dynamics</w:t>
-      </w:r>
-      <w:r>
-        <w:t xml:space="preserve"> </w:t>
-      </w:r>
-      <w:r>
-        <w:t xml:space="preserve">(W. F. Laurance &amp; Williamson, 2001; Opdam &amp; Wascher, 2004; Selwood et al., 2015)</w:t>
+        <w:t xml:space="preserve">.</w:t>
+      </w:r>
+      <w:r>
+        <w:t xml:space="preserve"> </w:t>
+      </w:r>
+      <w:r>
+        <w:t xml:space="preserve">We also found that the delayed responses of populations in fragments can differ significantly in magnitude, direction, and lag time from those of populations in continuous forest.</w:t>
+      </w:r>
+      <w:r>
+        <w:t xml:space="preserve"> </w:t>
+      </w:r>
+      <w:r>
+        <w:t xml:space="preserve">This suggests that the hypothesized synergies between climate and fragmentation on population dynamics</w:t>
+      </w:r>
+      <w:r>
+        <w:t xml:space="preserve"> </w:t>
+      </w:r>
+      <w:r>
+        <w:t xml:space="preserve">(Laurance &amp; Williamson, 2001; Opdam &amp; Wascher, 2004; Selwood et al., 2015)</w:t>
       </w:r>
       <w:r>
         <w:t xml:space="preserve"> </w:t>
@@ -3825,7 +3977,7 @@
         <w:t xml:space="preserve"> </w:t>
       </w:r>
       <w:r>
-        <w:t xml:space="preserve">For instance, one would have reached a very different conclusion regarding the effect of fragmentation on annual survival if the study windows were 1999–2002 (i.e., higher survival in continuous forest), 2002–2005 (i.e., higher survival in fragments), or 2004–2007 (i.e, no clear effect of fragmentation; Figure</w:t>
+        <w:t xml:space="preserve">For instance, one would have reached a very different conclusion regarding the effect of fragmentation on annual survival if the study windows were 1999–2002 (i.e., higher survival in continuous forest), 2002–2005 (i.e., higher survival in fragments), or 2004–2007 (i.e, no clear effect of fragmentation) (Figure</w:t>
       </w:r>
       <w:r>
         <w:t xml:space="preserve"> </w:t>
@@ -3849,7 +4001,7 @@
         <w:t xml:space="preserve"> </w:t>
       </w:r>
       <w:r>
-        <w:t xml:space="preserve">(E. M. Bruna, 2002)</w:t>
+        <w:t xml:space="preserve">(Bruna, 2002)</w:t>
       </w:r>
       <w:r>
         <w:t xml:space="preserve"> </w:t>
@@ -3861,7 +4013,7 @@
         <w:t xml:space="preserve"> </w:t>
       </w:r>
       <w:r>
-        <w:t xml:space="preserve">(Emilio M. Bruna, 2003)</w:t>
+        <w:t xml:space="preserve">(Bruna, 2003)</w:t>
       </w:r>
       <w:r>
         <w:t xml:space="preserve">.</w:t>
@@ -3881,26 +4033,38 @@
         <w:t xml:space="preserve">(Brooks et al., 2019)</w:t>
       </w:r>
       <w:r>
-        <w:t xml:space="preserve">—would also differ based on the year in which they were investigated. This could lead to erroneous extrapolations regarding the effects of fragmentation on reproductive mutualists or population genetic structure</w:t>
-      </w:r>
-      <w:r>
-        <w:t xml:space="preserve"> </w:t>
-      </w:r>
-      <w:r>
-        <w:t xml:space="preserve">(Côrtes et al., 2013; María Uriarte et al., 2010; María Uriarte et al., 2011)</w:t>
-      </w:r>
-      <w:r>
-        <w:t xml:space="preserve">. Conclusions based on short-term observations of temporally variable vital rates could lead to conservation and management practices that are ineffective or even counterproductive, especially when when failing to consider how the consequences of this variation might be modulated by organismal life history</w:t>
-      </w:r>
-      <w:r>
-        <w:t xml:space="preserve"> </w:t>
-      </w:r>
-      <w:r>
-        <w:t xml:space="preserve">(William F. Morris et al., 2008)</w:t>
+        <w:t xml:space="preserve">—would also differ based on the year in which they were investigated.</w:t>
+      </w:r>
+      <w:r>
+        <w:t xml:space="preserve"> </w:t>
+      </w:r>
+      <w:r>
+        <w:t xml:space="preserve">This could lead to erroneous extrapolations regarding the effects of fragmentation on reproductive mutualists or population genetic structure</w:t>
+      </w:r>
+      <w:r>
+        <w:t xml:space="preserve"> </w:t>
+      </w:r>
+      <w:r>
+        <w:t xml:space="preserve">(Côrtes et al., 2013; Uriarte et al., 2010; Uriarte et al., 2011)</w:t>
       </w:r>
       <w:r>
         <w:t xml:space="preserve">.</w:t>
       </w:r>
+      <w:r>
+        <w:t xml:space="preserve"> </w:t>
+      </w:r>
+      <w:r>
+        <w:t xml:space="preserve">Conclusions based on short-term observations of temporally variable vital rates could lead to conservation and management practices that are ineffective or even counterproductive, especially when when failing to consider how the consequences of this variation might be modulated by organismal life history</w:t>
+      </w:r>
+      <w:r>
+        <w:t xml:space="preserve"> </w:t>
+      </w:r>
+      <w:r>
+        <w:t xml:space="preserve">(Morris et al., 2008)</w:t>
+      </w:r>
+      <w:r>
+        <w:t xml:space="preserve">.</w:t>
+      </w:r>
     </w:p>
     <w:p>
       <w:pPr>
@@ -3940,7 +4104,7 @@
         <w:t xml:space="preserve"> </w:t>
       </w:r>
       <w:r>
-        <w:t xml:space="preserve">(W. F. Laurance et al., 2014)</w:t>
+        <w:t xml:space="preserve">(Laurance et al., 2014)</w:t>
       </w:r>
       <w:r>
         <w:t xml:space="preserve">, that that are the causal mechanism underlying reduced plant growth and survival in forest fragments.</w:t>
@@ -3967,7 +4131,7 @@
         <w:t xml:space="preserve"> </w:t>
       </w:r>
       <w:r>
-        <w:t xml:space="preserve">(Esteban et al., 2021; S. J. Wright &amp; Calderon, 2006)</w:t>
+        <w:t xml:space="preserve">(Esteban et al., 2021; Wright &amp; Calderon, 2006)</w:t>
       </w:r>
       <w:r>
         <w:t xml:space="preserve">, including</w:t>
@@ -3998,13 +4162,22 @@
         <w:t xml:space="preserve"> </w:t>
       </w:r>
       <w:r>
-        <w:t xml:space="preserve">(S. Joseph Wright, 1992)</w:t>
-      </w:r>
-      <w:r>
-        <w:t xml:space="preserve">. These effects can be complex or even contradictory—mild droughts can increase the growth rates of tropical trees and seedling survival, perhaps due to reductions in cloud cover and concomitant increases in solar radiation</w:t>
-      </w:r>
-      <w:r>
-        <w:t xml:space="preserve">(Alfaro-Sánchez et al., 2017; Condit et al., 2004; Huete et al., 2006; Jones et al., 2014; M. Uriarte et al., 2018)</w:t>
+        <w:t xml:space="preserve">(Wright, 1992)</w:t>
+      </w:r>
+      <w:r>
+        <w:t xml:space="preserve">.</w:t>
+      </w:r>
+      <w:r>
+        <w:t xml:space="preserve"> </w:t>
+      </w:r>
+      <w:r>
+        <w:t xml:space="preserve">These effects can be complex or even contradictory—mild droughts can increase the growth rates of tropical trees and seedling survival, perhaps due to reductions in cloud cover and concomitant increases in solar radiation</w:t>
+      </w:r>
+      <w:r>
+        <w:t xml:space="preserve"> </w:t>
+      </w:r>
+      <w:r>
+        <w:t xml:space="preserve">(Alfaro-Sánchez et al., 2017; Condit et al., 2004; Huete et al., 2006; Jones et al., 2014; Uriarte et al., 2018)</w:t>
       </w:r>
       <w:r>
         <w:t xml:space="preserve">, but in severe drought years growth can be extremely low and mortality can be sharply elevated</w:t>
@@ -4016,7 +4189,13 @@
         <w:t xml:space="preserve">(Connell &amp; Green, 2000; Edwards &amp; Krockenberger, 2006; Engelbrecht et al., 2002)</w:t>
       </w:r>
       <w:r>
-        <w:t xml:space="preserve">. There is also evidence that the effects can persist for multiple years</w:t>
+        <w:t xml:space="preserve">.</w:t>
+      </w:r>
+      <w:r>
+        <w:t xml:space="preserve"> </w:t>
+      </w:r>
+      <w:r>
+        <w:t xml:space="preserve">There is also evidence that the effects can persist for multiple years</w:t>
       </w:r>
       <w:r>
         <w:t xml:space="preserve"> </w:t>
@@ -4043,7 +4222,7 @@
         <w:t xml:space="preserve"> </w:t>
       </w:r>
       <w:r>
-        <w:t xml:space="preserve">(Pau et al., 2013; S. J. Wright et al., 1999)</w:t>
+        <w:t xml:space="preserve">(Pau et al., 2013; Wright et al., 1999)</w:t>
       </w:r>
       <w:r>
         <w:t xml:space="preserve">.</w:t>
@@ -4081,7 +4260,19 @@
         <w:t xml:space="preserve">Molowny-Horas et al. (2017)</w:t>
       </w:r>
       <w:r>
-        <w:t xml:space="preserve">). This has largely been due to the challenge (both ecologically and statistically) of detecting any demographic responses to climatic extremes that are delayed for multiple growing seasons. To address this, researchers have begun to use a number of statistical methods that test for time lags in demographic responses without</w:t>
+        <w:t xml:space="preserve">).</w:t>
+      </w:r>
+      <w:r>
+        <w:t xml:space="preserve"> </w:t>
+      </w:r>
+      <w:r>
+        <w:t xml:space="preserve">This has largely been due to the challenge (both ecologically and statistically) of detecting any demographic responses to climatic extremes that are delayed for multiple growing seasons.</w:t>
+      </w:r>
+      <w:r>
+        <w:t xml:space="preserve"> </w:t>
+      </w:r>
+      <w:r>
+        <w:t xml:space="preserve">To address this, researchers have begun to use a number of statistical methods that test for time lags in demographic responses without</w:t>
       </w:r>
       <w:r>
         <w:t xml:space="preserve"> </w:t>
@@ -4228,7 +4419,13 @@
         <w:t xml:space="preserve">(Evers et al., 2021)</w:t>
       </w:r>
       <w:r>
-        <w:t xml:space="preserve">, and hence be shaped by climatic events at any point in that physiological window. For example, the flowering shoots of</w:t>
+        <w:t xml:space="preserve">, and hence be shaped by climatic events at any point in that physiological window.</w:t>
+      </w:r>
+      <w:r>
+        <w:t xml:space="preserve"> </w:t>
+      </w:r>
+      <w:r>
+        <w:t xml:space="preserve">For example, the flowering shoots of</w:t>
       </w:r>
       <w:r>
         <w:t xml:space="preserve"> </w:t>
@@ -4244,7 +4441,7 @@
         <w:t xml:space="preserve"> </w:t>
       </w:r>
       <w:r>
-        <w:t xml:space="preserve">begin to develop 6–10 months prior to the appearance of inflorescences. Adverse conditions during the 6 months following initiation, rather than the months when inflorescences are starting expand, leads to the aborted production of flowering shoots</w:t>
+        <w:t xml:space="preserve">begin to develop 6–10 months prior to the appearance of inflorescences</w:t>
       </w:r>
       <w:r>
         <w:t xml:space="preserve"> </w:t>
@@ -4253,7 +4450,25 @@
         <w:t xml:space="preserve">(Criley &amp; Lekawatana, 1994)</w:t>
       </w:r>
       <w:r>
-        <w:t xml:space="preserve">. Interestingly, we observed the opposite effect—drought conditions increased the probability of flowering two years later. While this could reflect bet-hedging in response to stress</w:t>
+        <w:t xml:space="preserve">.</w:t>
+      </w:r>
+      <w:r>
+        <w:t xml:space="preserve"> </w:t>
+      </w:r>
+      <w:r>
+        <w:t xml:space="preserve">Adverse conditions during the 6 months following initiation, rather than the months when inflorescences are starting expand, leads to the aborted production of flowering shoots.</w:t>
+      </w:r>
+      <w:r>
+        <w:t xml:space="preserve"> </w:t>
+      </w:r>
+      <w:r>
+        <w:t xml:space="preserve">Interestingly, we observed the opposite effect—drought conditions increased the probability of flowering two years later.</w:t>
+      </w:r>
+      <w:r>
+        <w:t xml:space="preserve"> </w:t>
+      </w:r>
+      <w:r>
+        <w:t xml:space="preserve">While this could reflect bet-hedging in response to stress</w:t>
       </w:r>
       <w:r>
         <w:t xml:space="preserve"> </w:t>
@@ -4307,7 +4522,13 @@
         <w:t xml:space="preserve">Pumisutapon et al., 2012)</w:t>
       </w:r>
       <w:r>
-        <w:t xml:space="preserve">. The carbohydrates stored in rhizomes allow</w:t>
+        <w:t xml:space="preserve">.</w:t>
+      </w:r>
+      <w:r>
+        <w:t xml:space="preserve"> </w:t>
+      </w:r>
+      <w:r>
+        <w:t xml:space="preserve">The carbohydrates stored in rhizomes allow</w:t>
       </w:r>
       <w:r>
         <w:t xml:space="preserve"> </w:t>
@@ -4344,19 +4565,31 @@
         <w:t xml:space="preserve">(Klimešová et al., 2018)</w:t>
       </w:r>
       <w:r>
-        <w:t xml:space="preserve">. This may be why drought led to delayed increases in growth—by shedding shoots and leaves</w:t>
-      </w:r>
-      <w:r>
-        <w:t xml:space="preserve"> </w:t>
-      </w:r>
-      <w:r>
-        <w:t xml:space="preserve">(E. M. Bruna et al., 2002)</w:t>
-      </w:r>
-      <w:r>
-        <w:t xml:space="preserve"> </w:t>
-      </w:r>
-      <w:r>
-        <w:t xml:space="preserve">and investing in rhizomes, plants are generating proportionately more buds with which to regenerate when conditions improve. This would also be consistent with the results of prior experiments, in which the growth rates of</w:t>
+        <w:t xml:space="preserve">.</w:t>
+      </w:r>
+      <w:r>
+        <w:t xml:space="preserve"> </w:t>
+      </w:r>
+      <w:r>
+        <w:t xml:space="preserve">This may be why drought led to delayed increases in growth—by shedding shoots and leaves</w:t>
+      </w:r>
+      <w:r>
+        <w:t xml:space="preserve"> </w:t>
+      </w:r>
+      <w:r>
+        <w:t xml:space="preserve">(Bruna et al., 2002)</w:t>
+      </w:r>
+      <w:r>
+        <w:t xml:space="preserve"> </w:t>
+      </w:r>
+      <w:r>
+        <w:t xml:space="preserve">and investing in rhizomes, plants are generating proportionately more buds with which to regenerate when conditions improve.</w:t>
+      </w:r>
+      <w:r>
+        <w:t xml:space="preserve"> </w:t>
+      </w:r>
+      <w:r>
+        <w:t xml:space="preserve">This would also be consistent with the results of prior experiments, in which the growth rates of</w:t>
       </w:r>
       <w:r>
         <w:t xml:space="preserve"> </w:t>
@@ -4378,7 +4611,7 @@
         <w:t xml:space="preserve"> </w:t>
       </w:r>
       <w:r>
-        <w:t xml:space="preserve">(E. M. Bruna &amp; Ribeiro, 2005)</w:t>
+        <w:t xml:space="preserve">(Bruna &amp; Ribeiro, 2005)</w:t>
       </w:r>
       <w:r>
         <w:t xml:space="preserve">.</w:t>
@@ -4398,7 +4631,13 @@
         <w:t xml:space="preserve">(Evers et al., 2021)</w:t>
       </w:r>
       <w:r>
-        <w:t xml:space="preserve">. For example, topical trees may not die until three or more years after a drought</w:t>
+        <w:t xml:space="preserve">.</w:t>
+      </w:r>
+      <w:r>
+        <w:t xml:space="preserve"> </w:t>
+      </w:r>
+      <w:r>
+        <w:t xml:space="preserve">For example, topical trees may not die until three or more years after a drought</w:t>
       </w:r>
       <w:r>
         <w:t xml:space="preserve"> </w:t>
@@ -4407,7 +4646,13 @@
         <w:t xml:space="preserve">(Criley &amp; Lekawatana, 1994)</w:t>
       </w:r>
       <w:r>
-        <w:t xml:space="preserve">. When they finally do, the resulting leaf drop</w:t>
+        <w:t xml:space="preserve">.</w:t>
+      </w:r>
+      <w:r>
+        <w:t xml:space="preserve"> </w:t>
+      </w:r>
+      <w:r>
+        <w:t xml:space="preserve">When they finally do, the resulting leaf drop</w:t>
       </w:r>
       <w:r>
         <w:t xml:space="preserve"> </w:t>
@@ -4434,16 +4679,22 @@
         <w:t xml:space="preserve"> </w:t>
       </w:r>
       <w:r>
-        <w:t xml:space="preserve">(Emilio M. Bruna &amp; Oli, 2005)</w:t>
-      </w:r>
-      <w:r>
-        <w:t xml:space="preserve">. Similar delayed changes in the local environment could also influence the foraging behavior of a plant’s pollinators</w:t>
-      </w:r>
-      <w:r>
-        <w:t xml:space="preserve"> </w:t>
-      </w:r>
-      <w:r>
-        <w:t xml:space="preserve">(E. M. Bruna et al., 2004; Stouffer &amp; Bierregaard, 1996)</w:t>
+        <w:t xml:space="preserve">(Bruna &amp; Oli, 2005)</w:t>
+      </w:r>
+      <w:r>
+        <w:t xml:space="preserve">.</w:t>
+      </w:r>
+      <w:r>
+        <w:t xml:space="preserve"> </w:t>
+      </w:r>
+      <w:r>
+        <w:t xml:space="preserve">Similar delayed changes in the local environment could also influence the foraging behavior of a plant’s pollinators</w:t>
+      </w:r>
+      <w:r>
+        <w:t xml:space="preserve"> </w:t>
+      </w:r>
+      <w:r>
+        <w:t xml:space="preserve">(Bruna et al., 2004; Stouffer &amp; Bierregaard, 1996)</w:t>
       </w:r>
       <w:r>
         <w:t xml:space="preserve">, seed dispersers</w:t>
@@ -4452,7 +4703,7 @@
         <w:t xml:space="preserve"> </w:t>
       </w:r>
       <w:r>
-        <w:t xml:space="preserve">(María Uriarte et al., 2011)</w:t>
+        <w:t xml:space="preserve">(Uriarte et al., 2011)</w:t>
       </w:r>
       <w:r>
         <w:t xml:space="preserve">, or herbivores</w:t>
@@ -4464,7 +4715,13 @@
         <w:t xml:space="preserve">(Scott et al., 2021)</w:t>
       </w:r>
       <w:r>
-        <w:t xml:space="preserve">. While more work is needed to explain why the (delayed) effects of SPEI on</w:t>
+        <w:t xml:space="preserve">.</w:t>
+      </w:r>
+      <w:r>
+        <w:t xml:space="preserve"> </w:t>
+      </w:r>
+      <w:r>
+        <w:t xml:space="preserve">While more work is needed to explain why the (delayed) effects of SPEI on</w:t>
       </w:r>
       <w:r>
         <w:t xml:space="preserve"> </w:t>
@@ -4595,16 +4852,34 @@
         <w:t xml:space="preserve">(Duffy et al., 2015)</w:t>
       </w:r>
       <w:r>
-        <w:t xml:space="preserve">. Our results support the hypothesis that populations in fragments could be more susceptible to the effects of changing climate than those in continuous forest</w:t>
-      </w:r>
-      <w:r>
-        <w:t xml:space="preserve"> </w:t>
-      </w:r>
-      <w:r>
-        <w:t xml:space="preserve">(W. F. Laurance et al., 2014)</w:t>
-      </w:r>
-      <w:r>
-        <w:t xml:space="preserve">. However, they also indicate that the demographic responses to climate change of populations in fragmented landscapes may be far more complex than previously appreciated. Multi-factorial, multi-season experiments</w:t>
+        <w:t xml:space="preserve">.</w:t>
+      </w:r>
+      <w:r>
+        <w:t xml:space="preserve"> </w:t>
+      </w:r>
+      <w:r>
+        <w:t xml:space="preserve">Our results support the hypothesis that populations in fragments could be more susceptible to the effects of changing climate than those in continuous forest</w:t>
+      </w:r>
+      <w:r>
+        <w:t xml:space="preserve"> </w:t>
+      </w:r>
+      <w:r>
+        <w:t xml:space="preserve">(Laurance et al., 2014)</w:t>
+      </w:r>
+      <w:r>
+        <w:t xml:space="preserve">.</w:t>
+      </w:r>
+      <w:r>
+        <w:t xml:space="preserve"> </w:t>
+      </w:r>
+      <w:r>
+        <w:t xml:space="preserve">However, they also indicate that the demographic responses to climate change of populations in fragmented landscapes may be far more complex than previously appreciated.</w:t>
+      </w:r>
+      <w:r>
+        <w:t xml:space="preserve"> </w:t>
+      </w:r>
+      <w:r>
+        <w:t xml:space="preserve">Multi-factorial, multi-season experiments</w:t>
       </w:r>
       <w:r>
         <w:t xml:space="preserve"> </w:t>
@@ -4626,7 +4901,7 @@
         <w:t xml:space="preserve"> </w:t>
       </w:r>
       <w:r>
-        <w:t xml:space="preserve">E. M. Bruna &amp; Ribeiro, 2005; Markewitz et al., 2010; Westerband et al., 2017)</w:t>
+        <w:t xml:space="preserve">Bruna &amp; Ribeiro, 2005; Markewitz et al., 2010; Westerband et al., 2017)</w:t>
       </w:r>
       <w:r>
         <w:t xml:space="preserve">, ideally manipulating multiple combinations of climatic variables</w:t>
@@ -4638,13 +4913,25 @@
         <w:t xml:space="preserve">(Mundim &amp; Bruna, 2016)</w:t>
       </w:r>
       <w:r>
-        <w:t xml:space="preserve">, are needed to determine how and why habitat-specific differences in environmental conditions interact to delay the demographic responses of plants to climatic variability. Also needed are statistical tools that can test for synergistic effects of fragmentation and climate in vital rates, as those currently available do not allow for including interaction terms. This also limits the ability to include size by climate interactions in a DLNM; although plant responses to both fragmentation and climatic extremes can be size-specific</w:t>
-      </w:r>
-      <w:r>
-        <w:t xml:space="preserve"> </w:t>
-      </w:r>
-      <w:r>
-        <w:t xml:space="preserve">(Emilio M. Bruna &amp; Oli, 2005; Schwartz et al., 2019)</w:t>
+        <w:t xml:space="preserve">, are needed to determine how and why habitat-specific differences in environmental conditions interact to delay the demographic responses of plants to climatic variability.</w:t>
+      </w:r>
+      <w:r>
+        <w:t xml:space="preserve"> </w:t>
+      </w:r>
+      <w:r>
+        <w:t xml:space="preserve">Also needed are statistical tools that can test for synergistic effects of fragmentation and climate in vital rates, as those currently available do not allow for including interaction terms.</w:t>
+      </w:r>
+      <w:r>
+        <w:t xml:space="preserve"> </w:t>
+      </w:r>
+      <w:r>
+        <w:t xml:space="preserve">This also limits the ability to include size by climate interactions in a DLNM; although plant responses to both fragmentation and climatic extremes can be size-specific</w:t>
+      </w:r>
+      <w:r>
+        <w:t xml:space="preserve"> </w:t>
+      </w:r>
+      <w:r>
+        <w:t xml:space="preserve">(Bruna &amp; Oli, 2005; Schwartz et al., 2019)</w:t>
       </w:r>
       <w:r>
         <w:t xml:space="preserve">.</w:t>
@@ -4670,13 +4957,19 @@
         <w:t xml:space="preserve">(Evers et al., 2021; Tenhumberg et al., 2018)</w:t>
       </w:r>
       <w:r>
-        <w:t xml:space="preserve">. Unfortunately, long-term data monitoring the entire life-cycle of tropical taxa are rare, and those doing so in fragmented landscapes are virtually nonexistent</w:t>
-      </w:r>
-      <w:r>
-        <w:t xml:space="preserve"> </w:t>
-      </w:r>
-      <w:r>
-        <w:t xml:space="preserve">(E. M. Bruna &amp; Ribeiro, 2005)</w:t>
+        <w:t xml:space="preserve">.</w:t>
+      </w:r>
+      <w:r>
+        <w:t xml:space="preserve"> </w:t>
+      </w:r>
+      <w:r>
+        <w:t xml:space="preserve">Unfortunately, long-term data monitoring the entire life-cycle of tropical taxa are rare, and those doing so in fragmented landscapes are virtually nonexistent</w:t>
+      </w:r>
+      <w:r>
+        <w:t xml:space="preserve"> </w:t>
+      </w:r>
+      <w:r>
+        <w:t xml:space="preserve">(Bruna &amp; Ribeiro, 2005)</w:t>
       </w:r>
       <w:r>
         <w:t xml:space="preserve">.</w:t>
@@ -4772,7 +5065,7 @@
           <wp:inline>
             <wp:extent cx="5943600" cy="5943600"/>
             <wp:effectExtent b="0" l="0" r="0" t="0"/>
-            <wp:docPr descr="Figure 1: Timeseries of demographic parameters and drought occurrence. Mean fold-change in plant plant size (log2(size_t+1_ / size_t)) (a) shows that plant growth varied by year and habitat (1 ha fragments in orange, solid; continuous forest in blue, dashed). In most years plants grew on average with a notable exception in 2003 where plants regressed in size on average in both habitats (fold-change &lt; 0). Error bars in a) represent standard deviation. The proportion of plants surviving each transition year (b) shows that average survival is high and was lowest in the 2004 census. The proportion of reproductive sized plants (c) is on average low and fluctuates substantially year to year. The cutoff for reproductive size plants in panel (c) is defined as the upper 90th percentile size of flowering plants in all years. Monthly 3-month SPEI is shown (d) with gray lines representing values from different grid cells encompassing BDFFP and the dark line representing the site mean. Yellow, orange, dark orange, and red stripes show mild, moderate, severe, and extreme drought, respectively." title="" id="1" name="Picture"/>
+            <wp:docPr descr="Figure 1: Timeseries of demographic parameters and drought occurrence. Mean fold-change in plant plant size (log2(sizet+1 / sizet)) (a) shows that plant growth varied by year and habitat (1 ha fragments in orange, solid; continuous forest in blue, dashed). In most years plants grew on average with a notable exception in 2003 where plants regressed in size on average in both habitats (fold-change &lt; 0). Error bars in a) represent standard deviation. The proportion of plants surviving each transition year (b) shows that average survival is high and was lowest in the 2004 census. The proportion of reproductive sized plants (c) is on average low and fluctuates substantially year to year. The cutoff for reproductive size plants in panel (c) is defined as the upper 90th percentile size of flowering plants in all years. Monthly 3-month SPEI is shown (d) with gray lines representing values from different grid cells encompassing BDFFP and the dark line representing the site mean. Yellow, orange, dark orange, and red stripes show mild, moderate, severe, and extreme drought, respectively." title="" id="1" name="Picture"/>
             <a:graphic>
               <a:graphicData uri="http://schemas.openxmlformats.org/drawingml/2006/picture">
                 <pic:pic>
@@ -4815,7 +5108,28 @@
         <w:pStyle w:val="ImageCaption"/>
       </w:pPr>
       <w:r>
-        <w:t xml:space="preserve">Figure 1: Timeseries of demographic parameters and drought occurrence. Mean fold-change in plant plant size (log2(size_t+1_ / size_t)) (a) shows that plant growth varied by year and habitat (1 ha fragments in orange, solid; continuous forest in blue, dashed). In most years plants grew on average with a notable exception in 2003 where plants regressed in size on average in both habitats (fold-change &lt; 0). Error bars in a) represent standard deviation. The proportion of plants surviving each transition year (b) shows that average survival is high and was lowest in the 2004 census. The proportion of reproductive sized plants (c) is on average low and fluctuates substantially year to year. The cutoff for reproductive size plants in panel (c) is defined as the upper 90th percentile size of flowering plants in all years. Monthly 3-month SPEI is shown (d) with gray lines representing values from different grid cells encompassing BDFFP and the dark line representing the site mean. Yellow, orange, dark orange, and red stripes show mild, moderate, severe, and extreme drought, respectively.</w:t>
+        <w:t xml:space="preserve">Figure 1: Timeseries of demographic parameters and drought occurrence. Mean fold-change in plant plant size (log2(size</w:t>
+      </w:r>
+      <w:r>
+        <w:rPr>
+          <w:vertAlign w:val="subscript"/>
+        </w:rPr>
+        <w:t xml:space="preserve">t+1</w:t>
+      </w:r>
+      <w:r>
+        <w:t xml:space="preserve"> </w:t>
+      </w:r>
+      <w:r>
+        <w:t xml:space="preserve">/ size</w:t>
+      </w:r>
+      <w:r>
+        <w:rPr>
+          <w:vertAlign w:val="subscript"/>
+        </w:rPr>
+        <w:t xml:space="preserve">t</w:t>
+      </w:r>
+      <w:r>
+        <w:t xml:space="preserve">)) (a) shows that plant growth varied by year and habitat (1 ha fragments in orange, solid; continuous forest in blue, dashed). In most years plants grew on average with a notable exception in 2003 where plants regressed in size on average in both habitats (fold-change &lt; 0). Error bars in a) represent standard deviation. The proportion of plants surviving each transition year (b) shows that average survival is high and was lowest in the 2004 census. The proportion of reproductive sized plants (c) is on average low and fluctuates substantially year to year. The cutoff for reproductive size plants in panel (c) is defined as the upper 90th percentile size of flowering plants in all years. Monthly 3-month SPEI is shown (d) with gray lines representing values from different grid cells encompassing BDFFP and the dark line representing the site mean. Yellow, orange, dark orange, and red stripes show mild, moderate, severe, and extreme drought, respectively.</w:t>
       </w:r>
     </w:p>
     <w:p>
@@ -4882,7 +5196,7 @@
           <wp:inline>
             <wp:extent cx="5943600" cy="5943600"/>
             <wp:effectExtent b="0" l="0" r="0" t="0"/>
-            <wp:docPr descr="Figure 2: Smooth effect of plant size in the previous census from models for a) survival, b) log(size), and c) flowering probability, corresponding to the additive term s_1_(z_i_) in eq. 1. 95% confidence intervals are shown and include uncertainty in the intercept and uncertainty due to smoothness selection. The smooths for 1-ha fragments and continuous forest are fit in separate models. Panel d) shows the distribution of plant sizes in the two habitat types." title="" id="1" name="Picture"/>
+            <wp:docPr descr="Figure 2: Smooth effect of plant size in the previous census from models for a) survival, b) log(size), and c) flowering probability, corresponding to the additive term s1(zi) in eq. 1. 95% confidence intervals are shown and include uncertainty in the intercept and uncertainty due to smoothness selection. The smooths for 1-ha fragments and continuous forest are fit in separate models. Panel d) shows the distribution of plant sizes in the two habitat types." title="" id="1" name="Picture"/>
             <a:graphic>
               <a:graphicData uri="http://schemas.openxmlformats.org/drawingml/2006/picture">
                 <pic:pic>
@@ -4925,7 +5239,25 @@
         <w:pStyle w:val="ImageCaption"/>
       </w:pPr>
       <w:r>
-        <w:t xml:space="preserve">Figure 2: Smooth effect of plant size in the previous census from models for a) survival, b) log(size), and c) flowering probability, corresponding to the additive term s_1_(z_i_) in eq. 1. 95% confidence intervals are shown and include uncertainty in the intercept and uncertainty due to smoothness selection. The smooths for 1-ha fragments and continuous forest are fit in separate models. Panel d) shows the distribution of plant sizes in the two habitat types.</w:t>
+        <w:t xml:space="preserve">Figure 2: Smooth effect of plant size in the previous census from models for a) survival, b) log(size), and c) flowering probability, corresponding to the additive term s</w:t>
+      </w:r>
+      <w:r>
+        <w:rPr>
+          <w:vertAlign w:val="subscript"/>
+        </w:rPr>
+        <w:t xml:space="preserve">1</w:t>
+      </w:r>
+      <w:r>
+        <w:t xml:space="preserve">(z</w:t>
+      </w:r>
+      <w:r>
+        <w:rPr>
+          <w:vertAlign w:val="subscript"/>
+        </w:rPr>
+        <w:t xml:space="preserve">i</w:t>
+      </w:r>
+      <w:r>
+        <w:t xml:space="preserve">) in eq. 1. 95% confidence intervals are shown and include uncertainty in the intercept and uncertainty due to smoothness selection. The smooths for 1-ha fragments and continuous forest are fit in separate models. Panel d) shows the distribution of plant sizes in the two habitat types.</w:t>
       </w:r>
     </w:p>
     <w:p>
@@ -5855,7 +6187,7 @@
         <w:pStyle w:val="Bibliography"/>
       </w:pPr>
       <w:r>
-        <w:t xml:space="preserve">Brooks, M. E., Kristensen, K., Darrigo, M. R., Rubim, P., Uriarte, M., Bruna, E., &amp; Bolker, B. M. (2019). Statistical modeling of patterns in annual reproductive rates.</w:t>
+        <w:t xml:space="preserve">Brooks, M. E., Kristensen, K., Darrigo, M. R., Rubim, P., Uriarte, M., Bruna, E. M., &amp; Bolker, B. M. (2019). Statistical modeling of patterns in annual reproductive rates.</w:t>
       </w:r>
       <w:r>
         <w:t xml:space="preserve"> </w:t>
@@ -6031,7 +6363,7 @@
         <w:pStyle w:val="Bibliography"/>
       </w:pPr>
       <w:r>
-        <w:t xml:space="preserve">Bruna, Emilio M. (2003). Are plant populations in fragmented habitats recruitment limited?</w:t>
+        <w:t xml:space="preserve">Bruna, E. M. (2003). Are plant populations in fragmented habitats recruitment limited?</w:t>
       </w:r>
       <w:r>
         <w:t xml:space="preserve"> </w:t>
@@ -6376,7 +6708,7 @@
         <w:pStyle w:val="Bibliography"/>
       </w:pPr>
       <w:r>
-        <w:t xml:space="preserve">Bruna, Emilio M., &amp; Oli, M. K. (2005). Demographic</w:t>
+        <w:t xml:space="preserve">Bruna, E. M., &amp; Oli, M. K. (2005). Demographic</w:t>
       </w:r>
       <w:r>
         <w:t xml:space="preserve"> </w:t>
@@ -8692,7 +9024,7 @@
         <w:pStyle w:val="Bibliography"/>
       </w:pPr>
       <w:r>
-        <w:t xml:space="preserve">Laurance, William F., Nascimento, H. E. M., Laurance, S. G., Andrade, A., Ribeiro, J. E. L. S., Giraldo, J. P., Lovejoy, T. E., Condit, R., Chave, J., Harms, K. E., &amp; D’Angelo, S. (2006). Rapid decay of tree-community composition in</w:t>
+        <w:t xml:space="preserve">Laurance, W. F., Nascimento, H. E. M., Laurance, S. G., Andrade, A., Ribeiro, J. E. L. S., Giraldo, J. P., Lovejoy, T. E., Condit, R., Chave, J., Harms, K. E., &amp; D’Angelo, S. (2006). Rapid decay of tree-community composition in</w:t>
       </w:r>
       <w:r>
         <w:t xml:space="preserve"> </w:t>
@@ -9340,7 +9672,7 @@
         <w:pStyle w:val="Bibliography"/>
       </w:pPr>
       <w:r>
-        <w:t xml:space="preserve">Morris, William F., Pfister, C. A., Tuljapurkar, S., Haridas, C. V., Boggs, C. L., Boyce, M. S., Bruna, E. M., Church, D. R., Coulson, T., Doak, D. F., Forsyth, S., Gaillard, J.-M., Horvitz, C. C., Kalisz, S., Kendall, B. E., Knight, T. M., Lee, C. T., &amp; Menges, E. S. (2008). Longevity can buffer plant and animal populations against changing climatic variability.</w:t>
+        <w:t xml:space="preserve">Morris, W. F., Pfister, C. A., Tuljapurkar, S., Haridas, C. V., Boggs, C. L., Boyce, M. S., Bruna, E. M., Church, D. R., Coulson, T., Doak, D. F., Forsyth, S., Gaillard, J.-M., Horvitz, C. C., Kalisz, S., Kendall, B. E., Knight, T. M., Lee, C. T., &amp; Menges, E. S. (2008). Longevity can buffer plant and animal populations against changing climatic variability.</w:t>
       </w:r>
       <w:r>
         <w:t xml:space="preserve"> </w:t>
@@ -11330,7 +11662,7 @@
         <w:pStyle w:val="Bibliography"/>
       </w:pPr>
       <w:r>
-        <w:t xml:space="preserve">Uriarte, María, Anciães, M., da Silva, M. T. B., Rubim, R., Johnson, E., &amp; Bruna, E. M. (2011). Disentangling the drivers of reduced long-distance seed dispersal by birds in an experimentally fragmented landscape.</w:t>
+        <w:t xml:space="preserve">Uriarte, M., Anciães, M., da Silva, M. T. B., Rubim, R., Johnson, E., &amp; Bruna, E. M. (2011). Disentangling the drivers of reduced long-distance seed dispersal by birds in an experimentally fragmented landscape.</w:t>
       </w:r>
       <w:r>
         <w:t xml:space="preserve"> </w:t>
@@ -11377,7 +11709,7 @@
         <w:pStyle w:val="Bibliography"/>
       </w:pPr>
       <w:r>
-        <w:t xml:space="preserve">Uriarte, María, Bruna, E. M., Rubim, P., Anciães, M., &amp; Jonckheere, I. (2010). Effects of forest fragmentation on the seedling recruitment of a tropical herb: assessing seed vs. safe-site limitation.</w:t>
+        <w:t xml:space="preserve">Uriarte, M., Bruna, E. M., Rubim, P., Anciães, M., &amp; Jonckheere, I. (2010). Effects of forest fragmentation on the seedling recruitment of a tropical herb: assessing seed vs. safe-site limitation.</w:t>
       </w:r>
       <w:r>
         <w:t xml:space="preserve"> </w:t>
@@ -11471,7 +11803,7 @@
         <w:pStyle w:val="Bibliography"/>
       </w:pPr>
       <w:r>
-        <w:t xml:space="preserve">Uriarte, María, Schwartz, N., Powers, J. S., Marín-Spiotta, E., Liao, W., &amp; Werden, L. K. (2016). Impacts of climate variability on tree demography in second growth tropical forests: The importance of regional context for predicting successional trajectories.</w:t>
+        <w:t xml:space="preserve">Uriarte, M., Schwartz, N., Powers, J. S., Marín-Spiotta, E., Liao, W., &amp; Werden, L. K. (2016). Impacts of climate variability on tree demography in second growth tropical forests: The importance of regional context for predicting successional trajectories.</w:t>
       </w:r>
       <w:r>
         <w:t xml:space="preserve"> </w:t>
@@ -11897,7 +12229,7 @@
         <w:pStyle w:val="Bibliography"/>
       </w:pPr>
       <w:r>
-        <w:t xml:space="preserve">Wright, S. Joseph. (1992). Seasonal drought, soil fertility and the species density of tropical forest plant communities.</w:t>
+        <w:t xml:space="preserve">Wright, S. J. (1992). Seasonal drought, soil fertility and the species density of tropical forest plant communities.</w:t>
       </w:r>
       <w:r>
         <w:t xml:space="preserve"> </w:t>
@@ -12272,7 +12604,7 @@
         <w:t xml:space="preserve"> </w:t>
       </w:r>
       <w:r>
-        <w:t xml:space="preserve">(E. M. Bruna et al., 2002)</w:t>
+        <w:t xml:space="preserve">(Bruna et al., 2002)</w:t>
       </w:r>
       <w:r>
         <w:t xml:space="preserve">.</w:t>
@@ -12502,7 +12834,7 @@
         </w:numPr>
       </w:pPr>
       <w:r>
-        <w:t xml:space="preserve">S. J. Wright &amp; Calderon (2006)</w:t>
+        <w:t xml:space="preserve">Wright &amp; Calderon (2006)</w:t>
       </w:r>
       <w:r>
         <w:t xml:space="preserve">: Increase in flower and seed production after El Niño events for trees and lianas.</w:t>
@@ -12617,7 +12949,7 @@
         <w:pStyle w:val="FirstParagraph"/>
       </w:pPr>
       <w:r>
-        <w:t xml:space="preserve">This report was generated on 2021-05-24 14:48:19 using the following computational environment and dependencies:</w:t>
+        <w:t xml:space="preserve">This report was generated on 2021-05-24 18:02:32 using the following computational environment and dependencies:</w:t>
       </w:r>
     </w:p>
     <w:p>
@@ -12799,15 +13131,6 @@
         <w:rPr>
           <w:rStyle w:val="VerbatimChar"/>
         </w:rPr>
-        <w:t xml:space="preserve">#&gt;  P bayestestR     0.9.0      2021-04-08 [?]</w:t>
-      </w:r>
-      <w:r>
-        <w:br/>
-      </w:r>
-      <w:r>
-        <w:rPr>
-          <w:rStyle w:val="VerbatimChar"/>
-        </w:rPr>
         <w:t xml:space="preserve">#&gt;  P bbmle        * 1.0.23.1   2020-02-03 [?]</w:t>
       </w:r>
       <w:r>
@@ -13024,15 +13347,6 @@
         <w:rPr>
           <w:rStyle w:val="VerbatimChar"/>
         </w:rPr>
-        <w:t xml:space="preserve">#&gt;  P effectsize     0.4.4-1    2021-04-05 [?]</w:t>
-      </w:r>
-      <w:r>
-        <w:br/>
-      </w:r>
-      <w:r>
-        <w:rPr>
-          <w:rStyle w:val="VerbatimChar"/>
-        </w:rPr>
         <w:t xml:space="preserve">#&gt;  P ellipsis       0.3.2      2021-04-29 [?]</w:t>
       </w:r>
       <w:r>
@@ -13078,15 +13392,6 @@
         <w:rPr>
           <w:rStyle w:val="VerbatimChar"/>
         </w:rPr>
-        <w:t xml:space="preserve">#&gt;  P flextable    * 0.6.5      2021-04-11 [?]</w:t>
-      </w:r>
-      <w:r>
-        <w:br/>
-      </w:r>
-      <w:r>
-        <w:rPr>
-          <w:rStyle w:val="VerbatimChar"/>
-        </w:rPr>
         <w:t xml:space="preserve">#&gt;  P forcats      * 0.5.1      2021-01-27 [?]</w:t>
       </w:r>
       <w:r>
@@ -13123,15 +13428,6 @@
         <w:rPr>
           <w:rStyle w:val="VerbatimChar"/>
         </w:rPr>
-        <w:t xml:space="preserve">#&gt;  P gdtools        0.2.3      2021-01-06 [?]</w:t>
-      </w:r>
-      <w:r>
-        <w:br/>
-      </w:r>
-      <w:r>
-        <w:rPr>
-          <w:rStyle w:val="VerbatimChar"/>
-        </w:rPr>
         <w:t xml:space="preserve">#&gt;  P generics       0.1.0      2020-10-31 [?]</w:t>
       </w:r>
       <w:r>
@@ -13150,24 +13446,6 @@
         <w:rPr>
           <w:rStyle w:val="VerbatimChar"/>
         </w:rPr>
-        <w:t xml:space="preserve">#&gt;  P ggrepel        0.9.1      2021-01-15 [?]</w:t>
-      </w:r>
-      <w:r>
-        <w:br/>
-      </w:r>
-      <w:r>
-        <w:rPr>
-          <w:rStyle w:val="VerbatimChar"/>
-        </w:rPr>
-        <w:t xml:space="preserve">#&gt;  P ggridges       0.5.3      2021-01-08 [?]</w:t>
-      </w:r>
-      <w:r>
-        <w:br/>
-      </w:r>
-      <w:r>
-        <w:rPr>
-          <w:rStyle w:val="VerbatimChar"/>
-        </w:rPr>
         <w:t xml:space="preserve">#&gt;  P glue         * 1.4.2      2020-08-27 [?]</w:t>
       </w:r>
       <w:r>
@@ -13303,15 +13581,6 @@
         <w:rPr>
           <w:rStyle w:val="VerbatimChar"/>
         </w:rPr>
-        <w:t xml:space="preserve">#&gt;  P insight        0.13.2     2021-04-01 [?]</w:t>
-      </w:r>
-      <w:r>
-        <w:br/>
-      </w:r>
-      <w:r>
-        <w:rPr>
-          <w:rStyle w:val="VerbatimChar"/>
-        </w:rPr>
         <w:t xml:space="preserve">#&gt;  P isoband        0.2.4      2021-03-03 [?]</w:t>
       </w:r>
       <w:r>
@@ -13537,24 +13806,6 @@
         <w:rPr>
           <w:rStyle w:val="VerbatimChar"/>
         </w:rPr>
-        <w:t xml:space="preserve">#&gt;  P officer        0.3.18     2021-04-02 [?]</w:t>
-      </w:r>
-      <w:r>
-        <w:br/>
-      </w:r>
-      <w:r>
-        <w:rPr>
-          <w:rStyle w:val="VerbatimChar"/>
-        </w:rPr>
-        <w:t xml:space="preserve">#&gt;  P parameters     0.13.0     2021-04-08 [?]</w:t>
-      </w:r>
-      <w:r>
-        <w:br/>
-      </w:r>
-      <w:r>
-        <w:rPr>
-          <w:rStyle w:val="VerbatimChar"/>
-        </w:rPr>
         <w:t xml:space="preserve">#&gt;  P patchwork    * 1.1.1      2020-12-17 [?]</w:t>
       </w:r>
       <w:r>
@@ -13564,15 +13815,6 @@
         <w:rPr>
           <w:rStyle w:val="VerbatimChar"/>
         </w:rPr>
-        <w:t xml:space="preserve">#&gt;  P performance  * 0.7.1      2021-04-09 [?]</w:t>
-      </w:r>
-      <w:r>
-        <w:br/>
-      </w:r>
-      <w:r>
-        <w:rPr>
-          <w:rStyle w:val="VerbatimChar"/>
-        </w:rPr>
         <w:t xml:space="preserve">#&gt;  P pillar         1.6.0      2021-04-13 [?]</w:t>
       </w:r>
       <w:r>
@@ -13609,15 +13851,6 @@
         <w:rPr>
           <w:rStyle w:val="VerbatimChar"/>
         </w:rPr>
-        <w:t xml:space="preserve">#&gt;  P plyr           1.8.6      2020-03-03 [?]</w:t>
-      </w:r>
-      <w:r>
-        <w:br/>
-      </w:r>
-      <w:r>
-        <w:rPr>
-          <w:rStyle w:val="VerbatimChar"/>
-        </w:rPr>
         <w:t xml:space="preserve">#&gt;  P png            0.1-7      2013-12-03 [?]</w:t>
       </w:r>
       <w:r>
@@ -13816,15 +14049,6 @@
         <w:rPr>
           <w:rStyle w:val="VerbatimChar"/>
         </w:rPr>
-        <w:t xml:space="preserve">#&gt;  P see            0.6.3      2021-04-09 [?]</w:t>
-      </w:r>
-      <w:r>
-        <w:br/>
-      </w:r>
-      <w:r>
-        <w:rPr>
-          <w:rStyle w:val="VerbatimChar"/>
-        </w:rPr>
         <w:t xml:space="preserve">#&gt;  P sessioninfo    1.1.1      2018-11-05 [?]</w:t>
       </w:r>
       <w:r>
@@ -13888,15 +14112,6 @@
         <w:rPr>
           <w:rStyle w:val="VerbatimChar"/>
         </w:rPr>
-        <w:t xml:space="preserve">#&gt;  P systemfonts    1.0.1      2021-02-09 [?]</w:t>
-      </w:r>
-      <w:r>
-        <w:br/>
-      </w:r>
-      <w:r>
-        <w:rPr>
-          <w:rStyle w:val="VerbatimChar"/>
-        </w:rPr>
         <w:t xml:space="preserve">#&gt;  P tarchetypes  * 0.1.1      2021-03-28 [?]</w:t>
       </w:r>
       <w:r>
@@ -13996,15 +14211,6 @@
         <w:rPr>
           <w:rStyle w:val="VerbatimChar"/>
         </w:rPr>
-        <w:t xml:space="preserve">#&gt;  P uuid           0.1-4      2020-02-26 [?]</w:t>
-      </w:r>
-      <w:r>
-        <w:br/>
-      </w:r>
-      <w:r>
-        <w:rPr>
-          <w:rStyle w:val="VerbatimChar"/>
-        </w:rPr>
         <w:t xml:space="preserve">#&gt;  P vctrs          0.3.8      2021-04-29 [?]</w:t>
       </w:r>
       <w:r>
@@ -14050,15 +14256,6 @@
         <w:rPr>
           <w:rStyle w:val="VerbatimChar"/>
         </w:rPr>
-        <w:t xml:space="preserve">#&gt;  P zip            2.1.1      2020-08-27 [?]</w:t>
-      </w:r>
-      <w:r>
-        <w:br/>
-      </w:r>
-      <w:r>
-        <w:rPr>
-          <w:rStyle w:val="VerbatimChar"/>
-        </w:rPr>
         <w:t xml:space="preserve">#&gt;  source                              </w:t>
       </w:r>
       <w:r>
@@ -14221,6 +14418,15 @@
         <w:rPr>
           <w:rStyle w:val="VerbatimChar"/>
         </w:rPr>
+        <w:t xml:space="preserve">#&gt;  CRAN (R 4.0.1)                      </w:t>
+      </w:r>
+      <w:r>
+        <w:br/>
+      </w:r>
+      <w:r>
+        <w:rPr>
+          <w:rStyle w:val="VerbatimChar"/>
+        </w:rPr>
         <w:t xml:space="preserve">#&gt;  CRAN (R 4.0.2)                      </w:t>
       </w:r>
       <w:r>
@@ -14230,6 +14436,105 @@
         <w:rPr>
           <w:rStyle w:val="VerbatimChar"/>
         </w:rPr>
+        <w:t xml:space="preserve">#&gt;  CRAN (R 4.0.2)                      </w:t>
+      </w:r>
+      <w:r>
+        <w:br/>
+      </w:r>
+      <w:r>
+        <w:rPr>
+          <w:rStyle w:val="VerbatimChar"/>
+        </w:rPr>
+        <w:t xml:space="preserve">#&gt;  CRAN (R 4.0.2)                      </w:t>
+      </w:r>
+      <w:r>
+        <w:br/>
+      </w:r>
+      <w:r>
+        <w:rPr>
+          <w:rStyle w:val="VerbatimChar"/>
+        </w:rPr>
+        <w:t xml:space="preserve">#&gt;  CRAN (R 4.0.2)                      </w:t>
+      </w:r>
+      <w:r>
+        <w:br/>
+      </w:r>
+      <w:r>
+        <w:rPr>
+          <w:rStyle w:val="VerbatimChar"/>
+        </w:rPr>
+        <w:t xml:space="preserve">#&gt;  CRAN (R 4.0.2)                      </w:t>
+      </w:r>
+      <w:r>
+        <w:br/>
+      </w:r>
+      <w:r>
+        <w:rPr>
+          <w:rStyle w:val="VerbatimChar"/>
+        </w:rPr>
+        <w:t xml:space="preserve">#&gt;  CRAN (R 4.0.2)                      </w:t>
+      </w:r>
+      <w:r>
+        <w:br/>
+      </w:r>
+      <w:r>
+        <w:rPr>
+          <w:rStyle w:val="VerbatimChar"/>
+        </w:rPr>
+        <w:t xml:space="preserve">#&gt;  CRAN (R 4.0.2)                      </w:t>
+      </w:r>
+      <w:r>
+        <w:br/>
+      </w:r>
+      <w:r>
+        <w:rPr>
+          <w:rStyle w:val="VerbatimChar"/>
+        </w:rPr>
+        <w:t xml:space="preserve">#&gt;  CRAN (R 4.0.2)                      </w:t>
+      </w:r>
+      <w:r>
+        <w:br/>
+      </w:r>
+      <w:r>
+        <w:rPr>
+          <w:rStyle w:val="VerbatimChar"/>
+        </w:rPr>
+        <w:t xml:space="preserve">#&gt;  CRAN (R 4.0.2)                      </w:t>
+      </w:r>
+      <w:r>
+        <w:br/>
+      </w:r>
+      <w:r>
+        <w:rPr>
+          <w:rStyle w:val="VerbatimChar"/>
+        </w:rPr>
+        <w:t xml:space="preserve">#&gt;  CRAN (R 4.0.2)                      </w:t>
+      </w:r>
+      <w:r>
+        <w:br/>
+      </w:r>
+      <w:r>
+        <w:rPr>
+          <w:rStyle w:val="VerbatimChar"/>
+        </w:rPr>
+        <w:t xml:space="preserve">#&gt;  CRAN (R 4.0.2)                      </w:t>
+      </w:r>
+      <w:r>
+        <w:br/>
+      </w:r>
+      <w:r>
+        <w:rPr>
+          <w:rStyle w:val="VerbatimChar"/>
+        </w:rPr>
+        <w:t xml:space="preserve">#&gt;  CRAN (R 4.0.2)                      </w:t>
+      </w:r>
+      <w:r>
+        <w:br/>
+      </w:r>
+      <w:r>
+        <w:rPr>
+          <w:rStyle w:val="VerbatimChar"/>
+        </w:rPr>
         <w:t xml:space="preserve">#&gt;  CRAN (R 4.0.1)                      </w:t>
       </w:r>
       <w:r>
@@ -14338,6 +14643,24 @@
         <w:rPr>
           <w:rStyle w:val="VerbatimChar"/>
         </w:rPr>
+        <w:t xml:space="preserve">#&gt;  Github (gavinsimpson/gratia@883196d)</w:t>
+      </w:r>
+      <w:r>
+        <w:br/>
+      </w:r>
+      <w:r>
+        <w:rPr>
+          <w:rStyle w:val="VerbatimChar"/>
+        </w:rPr>
+        <w:t xml:space="preserve">#&gt;  CRAN (R 4.0.0)                      </w:t>
+      </w:r>
+      <w:r>
+        <w:br/>
+      </w:r>
+      <w:r>
+        <w:rPr>
+          <w:rStyle w:val="VerbatimChar"/>
+        </w:rPr>
         <w:t xml:space="preserve">#&gt;  CRAN (R 4.0.2)                      </w:t>
       </w:r>
       <w:r>
@@ -14356,15 +14679,6 @@
         <w:rPr>
           <w:rStyle w:val="VerbatimChar"/>
         </w:rPr>
-        <w:t xml:space="preserve">#&gt;  CRAN (R 4.0.1)                      </w:t>
-      </w:r>
-      <w:r>
-        <w:br/>
-      </w:r>
-      <w:r>
-        <w:rPr>
-          <w:rStyle w:val="VerbatimChar"/>
-        </w:rPr>
         <w:t xml:space="preserve">#&gt;  CRAN (R 4.0.2)                      </w:t>
       </w:r>
       <w:r>
@@ -14464,6 +14778,15 @@
         <w:rPr>
           <w:rStyle w:val="VerbatimChar"/>
         </w:rPr>
+        <w:t xml:space="preserve">#&gt;  CRAN (R 4.0.0)                      </w:t>
+      </w:r>
+      <w:r>
+        <w:br/>
+      </w:r>
+      <w:r>
+        <w:rPr>
+          <w:rStyle w:val="VerbatimChar"/>
+        </w:rPr>
         <w:t xml:space="preserve">#&gt;  CRAN (R 4.0.2)                      </w:t>
       </w:r>
       <w:r>
@@ -14500,7 +14823,205 @@
         <w:rPr>
           <w:rStyle w:val="VerbatimChar"/>
         </w:rPr>
-        <w:t xml:space="preserve">#&gt;  Github (gavinsimpson/gratia@883196d)</w:t>
+        <w:t xml:space="preserve">#&gt;  CRAN (R 4.0.2)                      </w:t>
+      </w:r>
+      <w:r>
+        <w:br/>
+      </w:r>
+      <w:r>
+        <w:rPr>
+          <w:rStyle w:val="VerbatimChar"/>
+        </w:rPr>
+        <w:t xml:space="preserve">#&gt;  CRAN (R 4.0.2)                      </w:t>
+      </w:r>
+      <w:r>
+        <w:br/>
+      </w:r>
+      <w:r>
+        <w:rPr>
+          <w:rStyle w:val="VerbatimChar"/>
+        </w:rPr>
+        <w:t xml:space="preserve">#&gt;  CRAN (R 4.0.2)                      </w:t>
+      </w:r>
+      <w:r>
+        <w:br/>
+      </w:r>
+      <w:r>
+        <w:rPr>
+          <w:rStyle w:val="VerbatimChar"/>
+        </w:rPr>
+        <w:t xml:space="preserve">#&gt;  CRAN (R 4.0.2)                      </w:t>
+      </w:r>
+      <w:r>
+        <w:br/>
+      </w:r>
+      <w:r>
+        <w:rPr>
+          <w:rStyle w:val="VerbatimChar"/>
+        </w:rPr>
+        <w:t xml:space="preserve">#&gt;  CRAN (R 4.0.2)                      </w:t>
+      </w:r>
+      <w:r>
+        <w:br/>
+      </w:r>
+      <w:r>
+        <w:rPr>
+          <w:rStyle w:val="VerbatimChar"/>
+        </w:rPr>
+        <w:t xml:space="preserve">#&gt;  CRAN (R 4.0.2)                      </w:t>
+      </w:r>
+      <w:r>
+        <w:br/>
+      </w:r>
+      <w:r>
+        <w:rPr>
+          <w:rStyle w:val="VerbatimChar"/>
+        </w:rPr>
+        <w:t xml:space="preserve">#&gt;  CRAN (R 4.0.2)                      </w:t>
+      </w:r>
+      <w:r>
+        <w:br/>
+      </w:r>
+      <w:r>
+        <w:rPr>
+          <w:rStyle w:val="VerbatimChar"/>
+        </w:rPr>
+        <w:t xml:space="preserve">#&gt;  CRAN (R 4.0.2)                      </w:t>
+      </w:r>
+      <w:r>
+        <w:br/>
+      </w:r>
+      <w:r>
+        <w:rPr>
+          <w:rStyle w:val="VerbatimChar"/>
+        </w:rPr>
+        <w:t xml:space="preserve">#&gt;  CRAN (R 4.0.2)                      </w:t>
+      </w:r>
+      <w:r>
+        <w:br/>
+      </w:r>
+      <w:r>
+        <w:rPr>
+          <w:rStyle w:val="VerbatimChar"/>
+        </w:rPr>
+        <w:t xml:space="preserve">#&gt;  CRAN (R 4.0.2)                      </w:t>
+      </w:r>
+      <w:r>
+        <w:br/>
+      </w:r>
+      <w:r>
+        <w:rPr>
+          <w:rStyle w:val="VerbatimChar"/>
+        </w:rPr>
+        <w:t xml:space="preserve">#&gt;  CRAN (R 4.0.2)                      </w:t>
+      </w:r>
+      <w:r>
+        <w:br/>
+      </w:r>
+      <w:r>
+        <w:rPr>
+          <w:rStyle w:val="VerbatimChar"/>
+        </w:rPr>
+        <w:t xml:space="preserve">#&gt;  CRAN (R 4.0.2)                      </w:t>
+      </w:r>
+      <w:r>
+        <w:br/>
+      </w:r>
+      <w:r>
+        <w:rPr>
+          <w:rStyle w:val="VerbatimChar"/>
+        </w:rPr>
+        <w:t xml:space="preserve">#&gt;  CRAN (R 4.0.2)                      </w:t>
+      </w:r>
+      <w:r>
+        <w:br/>
+      </w:r>
+      <w:r>
+        <w:rPr>
+          <w:rStyle w:val="VerbatimChar"/>
+        </w:rPr>
+        <w:t xml:space="preserve">#&gt;  CRAN (R 4.0.2)                      </w:t>
+      </w:r>
+      <w:r>
+        <w:br/>
+      </w:r>
+      <w:r>
+        <w:rPr>
+          <w:rStyle w:val="VerbatimChar"/>
+        </w:rPr>
+        <w:t xml:space="preserve">#&gt;  CRAN (R 4.0.2)                      </w:t>
+      </w:r>
+      <w:r>
+        <w:br/>
+      </w:r>
+      <w:r>
+        <w:rPr>
+          <w:rStyle w:val="VerbatimChar"/>
+        </w:rPr>
+        <w:t xml:space="preserve">#&gt;  CRAN (R 4.0.2)                      </w:t>
+      </w:r>
+      <w:r>
+        <w:br/>
+      </w:r>
+      <w:r>
+        <w:rPr>
+          <w:rStyle w:val="VerbatimChar"/>
+        </w:rPr>
+        <w:t xml:space="preserve">#&gt;  CRAN (R 4.0.2)                      </w:t>
+      </w:r>
+      <w:r>
+        <w:br/>
+      </w:r>
+      <w:r>
+        <w:rPr>
+          <w:rStyle w:val="VerbatimChar"/>
+        </w:rPr>
+        <w:t xml:space="preserve">#&gt;  CRAN (R 4.0.2)                      </w:t>
+      </w:r>
+      <w:r>
+        <w:br/>
+      </w:r>
+      <w:r>
+        <w:rPr>
+          <w:rStyle w:val="VerbatimChar"/>
+        </w:rPr>
+        <w:t xml:space="preserve">#&gt;  CRAN (R 4.0.2)                      </w:t>
+      </w:r>
+      <w:r>
+        <w:br/>
+      </w:r>
+      <w:r>
+        <w:rPr>
+          <w:rStyle w:val="VerbatimChar"/>
+        </w:rPr>
+        <w:t xml:space="preserve">#&gt;  CRAN (R 4.0.2)                      </w:t>
+      </w:r>
+      <w:r>
+        <w:br/>
+      </w:r>
+      <w:r>
+        <w:rPr>
+          <w:rStyle w:val="VerbatimChar"/>
+        </w:rPr>
+        <w:t xml:space="preserve">#&gt;  CRAN (R 4.0.2)                      </w:t>
+      </w:r>
+      <w:r>
+        <w:br/>
+      </w:r>
+      <w:r>
+        <w:rPr>
+          <w:rStyle w:val="VerbatimChar"/>
+        </w:rPr>
+        <w:t xml:space="preserve">#&gt;  CRAN (R 4.0.2)                      </w:t>
+      </w:r>
+      <w:r>
+        <w:br/>
+      </w:r>
+      <w:r>
+        <w:rPr>
+          <w:rStyle w:val="VerbatimChar"/>
+        </w:rPr>
+        <w:t xml:space="preserve">#&gt;  CRAN (R 4.0.2)                      </w:t>
       </w:r>
       <w:r>
         <w:br/>
@@ -14644,15 +15165,6 @@
         <w:rPr>
           <w:rStyle w:val="VerbatimChar"/>
         </w:rPr>
-        <w:t xml:space="preserve">#&gt;  CRAN (R 4.0.0)                      </w:t>
-      </w:r>
-      <w:r>
-        <w:br/>
-      </w:r>
-      <w:r>
-        <w:rPr>
-          <w:rStyle w:val="VerbatimChar"/>
-        </w:rPr>
         <w:t xml:space="preserve">#&gt;  CRAN (R 4.0.2)                      </w:t>
       </w:r>
       <w:r>
@@ -14923,456 +15435,6 @@
         <w:rPr>
           <w:rStyle w:val="VerbatimChar"/>
         </w:rPr>
-        <w:t xml:space="preserve">#&gt;  CRAN (R 4.0.0)                      </w:t>
-      </w:r>
-      <w:r>
-        <w:br/>
-      </w:r>
-      <w:r>
-        <w:rPr>
-          <w:rStyle w:val="VerbatimChar"/>
-        </w:rPr>
-        <w:t xml:space="preserve">#&gt;  CRAN (R 4.0.0)                      </w:t>
-      </w:r>
-      <w:r>
-        <w:br/>
-      </w:r>
-      <w:r>
-        <w:rPr>
-          <w:rStyle w:val="VerbatimChar"/>
-        </w:rPr>
-        <w:t xml:space="preserve">#&gt;  CRAN (R 4.0.2)                      </w:t>
-      </w:r>
-      <w:r>
-        <w:br/>
-      </w:r>
-      <w:r>
-        <w:rPr>
-          <w:rStyle w:val="VerbatimChar"/>
-        </w:rPr>
-        <w:t xml:space="preserve">#&gt;  CRAN (R 4.0.2)                      </w:t>
-      </w:r>
-      <w:r>
-        <w:br/>
-      </w:r>
-      <w:r>
-        <w:rPr>
-          <w:rStyle w:val="VerbatimChar"/>
-        </w:rPr>
-        <w:t xml:space="preserve">#&gt;  CRAN (R 4.0.2)                      </w:t>
-      </w:r>
-      <w:r>
-        <w:br/>
-      </w:r>
-      <w:r>
-        <w:rPr>
-          <w:rStyle w:val="VerbatimChar"/>
-        </w:rPr>
-        <w:t xml:space="preserve">#&gt;  CRAN (R 4.0.2)                      </w:t>
-      </w:r>
-      <w:r>
-        <w:br/>
-      </w:r>
-      <w:r>
-        <w:rPr>
-          <w:rStyle w:val="VerbatimChar"/>
-        </w:rPr>
-        <w:t xml:space="preserve">#&gt;  CRAN (R 4.0.2)                      </w:t>
-      </w:r>
-      <w:r>
-        <w:br/>
-      </w:r>
-      <w:r>
-        <w:rPr>
-          <w:rStyle w:val="VerbatimChar"/>
-        </w:rPr>
-        <w:t xml:space="preserve">#&gt;  CRAN (R 4.0.2)                      </w:t>
-      </w:r>
-      <w:r>
-        <w:br/>
-      </w:r>
-      <w:r>
-        <w:rPr>
-          <w:rStyle w:val="VerbatimChar"/>
-        </w:rPr>
-        <w:t xml:space="preserve">#&gt;  CRAN (R 4.0.2)                      </w:t>
-      </w:r>
-      <w:r>
-        <w:br/>
-      </w:r>
-      <w:r>
-        <w:rPr>
-          <w:rStyle w:val="VerbatimChar"/>
-        </w:rPr>
-        <w:t xml:space="preserve">#&gt;  CRAN (R 4.0.2)                      </w:t>
-      </w:r>
-      <w:r>
-        <w:br/>
-      </w:r>
-      <w:r>
-        <w:rPr>
-          <w:rStyle w:val="VerbatimChar"/>
-        </w:rPr>
-        <w:t xml:space="preserve">#&gt;  CRAN (R 4.0.2)                      </w:t>
-      </w:r>
-      <w:r>
-        <w:br/>
-      </w:r>
-      <w:r>
-        <w:rPr>
-          <w:rStyle w:val="VerbatimChar"/>
-        </w:rPr>
-        <w:t xml:space="preserve">#&gt;  CRAN (R 4.0.2)                      </w:t>
-      </w:r>
-      <w:r>
-        <w:br/>
-      </w:r>
-      <w:r>
-        <w:rPr>
-          <w:rStyle w:val="VerbatimChar"/>
-        </w:rPr>
-        <w:t xml:space="preserve">#&gt;  CRAN (R 4.0.2)                      </w:t>
-      </w:r>
-      <w:r>
-        <w:br/>
-      </w:r>
-      <w:r>
-        <w:rPr>
-          <w:rStyle w:val="VerbatimChar"/>
-        </w:rPr>
-        <w:t xml:space="preserve">#&gt;  CRAN (R 4.0.2)                      </w:t>
-      </w:r>
-      <w:r>
-        <w:br/>
-      </w:r>
-      <w:r>
-        <w:rPr>
-          <w:rStyle w:val="VerbatimChar"/>
-        </w:rPr>
-        <w:t xml:space="preserve">#&gt;  CRAN (R 4.0.2)                      </w:t>
-      </w:r>
-      <w:r>
-        <w:br/>
-      </w:r>
-      <w:r>
-        <w:rPr>
-          <w:rStyle w:val="VerbatimChar"/>
-        </w:rPr>
-        <w:t xml:space="preserve">#&gt;  CRAN (R 4.0.2)                      </w:t>
-      </w:r>
-      <w:r>
-        <w:br/>
-      </w:r>
-      <w:r>
-        <w:rPr>
-          <w:rStyle w:val="VerbatimChar"/>
-        </w:rPr>
-        <w:t xml:space="preserve">#&gt;  CRAN (R 4.0.2)                      </w:t>
-      </w:r>
-      <w:r>
-        <w:br/>
-      </w:r>
-      <w:r>
-        <w:rPr>
-          <w:rStyle w:val="VerbatimChar"/>
-        </w:rPr>
-        <w:t xml:space="preserve">#&gt;  CRAN (R 4.0.2)                      </w:t>
-      </w:r>
-      <w:r>
-        <w:br/>
-      </w:r>
-      <w:r>
-        <w:rPr>
-          <w:rStyle w:val="VerbatimChar"/>
-        </w:rPr>
-        <w:t xml:space="preserve">#&gt;  CRAN (R 4.0.2)                      </w:t>
-      </w:r>
-      <w:r>
-        <w:br/>
-      </w:r>
-      <w:r>
-        <w:rPr>
-          <w:rStyle w:val="VerbatimChar"/>
-        </w:rPr>
-        <w:t xml:space="preserve">#&gt;  CRAN (R 4.0.2)                      </w:t>
-      </w:r>
-      <w:r>
-        <w:br/>
-      </w:r>
-      <w:r>
-        <w:rPr>
-          <w:rStyle w:val="VerbatimChar"/>
-        </w:rPr>
-        <w:t xml:space="preserve">#&gt;  CRAN (R 4.0.2)                      </w:t>
-      </w:r>
-      <w:r>
-        <w:br/>
-      </w:r>
-      <w:r>
-        <w:rPr>
-          <w:rStyle w:val="VerbatimChar"/>
-        </w:rPr>
-        <w:t xml:space="preserve">#&gt;  CRAN (R 4.0.2)                      </w:t>
-      </w:r>
-      <w:r>
-        <w:br/>
-      </w:r>
-      <w:r>
-        <w:rPr>
-          <w:rStyle w:val="VerbatimChar"/>
-        </w:rPr>
-        <w:t xml:space="preserve">#&gt;  CRAN (R 4.0.2)                      </w:t>
-      </w:r>
-      <w:r>
-        <w:br/>
-      </w:r>
-      <w:r>
-        <w:rPr>
-          <w:rStyle w:val="VerbatimChar"/>
-        </w:rPr>
-        <w:t xml:space="preserve">#&gt;  CRAN (R 4.0.2)                      </w:t>
-      </w:r>
-      <w:r>
-        <w:br/>
-      </w:r>
-      <w:r>
-        <w:rPr>
-          <w:rStyle w:val="VerbatimChar"/>
-        </w:rPr>
-        <w:t xml:space="preserve">#&gt;  CRAN (R 4.0.2)                      </w:t>
-      </w:r>
-      <w:r>
-        <w:br/>
-      </w:r>
-      <w:r>
-        <w:rPr>
-          <w:rStyle w:val="VerbatimChar"/>
-        </w:rPr>
-        <w:t xml:space="preserve">#&gt;  CRAN (R 4.0.2)                      </w:t>
-      </w:r>
-      <w:r>
-        <w:br/>
-      </w:r>
-      <w:r>
-        <w:rPr>
-          <w:rStyle w:val="VerbatimChar"/>
-        </w:rPr>
-        <w:t xml:space="preserve">#&gt;  CRAN (R 4.0.2)                      </w:t>
-      </w:r>
-      <w:r>
-        <w:br/>
-      </w:r>
-      <w:r>
-        <w:rPr>
-          <w:rStyle w:val="VerbatimChar"/>
-        </w:rPr>
-        <w:t xml:space="preserve">#&gt;  CRAN (R 4.0.2)                      </w:t>
-      </w:r>
-      <w:r>
-        <w:br/>
-      </w:r>
-      <w:r>
-        <w:rPr>
-          <w:rStyle w:val="VerbatimChar"/>
-        </w:rPr>
-        <w:t xml:space="preserve">#&gt;  CRAN (R 4.0.2)                      </w:t>
-      </w:r>
-      <w:r>
-        <w:br/>
-      </w:r>
-      <w:r>
-        <w:rPr>
-          <w:rStyle w:val="VerbatimChar"/>
-        </w:rPr>
-        <w:t xml:space="preserve">#&gt;  CRAN (R 4.0.2)                      </w:t>
-      </w:r>
-      <w:r>
-        <w:br/>
-      </w:r>
-      <w:r>
-        <w:rPr>
-          <w:rStyle w:val="VerbatimChar"/>
-        </w:rPr>
-        <w:t xml:space="preserve">#&gt;  CRAN (R 4.0.2)                      </w:t>
-      </w:r>
-      <w:r>
-        <w:br/>
-      </w:r>
-      <w:r>
-        <w:rPr>
-          <w:rStyle w:val="VerbatimChar"/>
-        </w:rPr>
-        <w:t xml:space="preserve">#&gt;  CRAN (R 4.0.2)                      </w:t>
-      </w:r>
-      <w:r>
-        <w:br/>
-      </w:r>
-      <w:r>
-        <w:rPr>
-          <w:rStyle w:val="VerbatimChar"/>
-        </w:rPr>
-        <w:t xml:space="preserve">#&gt;  CRAN (R 4.0.2)                      </w:t>
-      </w:r>
-      <w:r>
-        <w:br/>
-      </w:r>
-      <w:r>
-        <w:rPr>
-          <w:rStyle w:val="VerbatimChar"/>
-        </w:rPr>
-        <w:t xml:space="preserve">#&gt;  CRAN (R 4.0.2)                      </w:t>
-      </w:r>
-      <w:r>
-        <w:br/>
-      </w:r>
-      <w:r>
-        <w:rPr>
-          <w:rStyle w:val="VerbatimChar"/>
-        </w:rPr>
-        <w:t xml:space="preserve">#&gt;  CRAN (R 4.0.2)                      </w:t>
-      </w:r>
-      <w:r>
-        <w:br/>
-      </w:r>
-      <w:r>
-        <w:rPr>
-          <w:rStyle w:val="VerbatimChar"/>
-        </w:rPr>
-        <w:t xml:space="preserve">#&gt;  CRAN (R 4.0.2)                      </w:t>
-      </w:r>
-      <w:r>
-        <w:br/>
-      </w:r>
-      <w:r>
-        <w:rPr>
-          <w:rStyle w:val="VerbatimChar"/>
-        </w:rPr>
-        <w:t xml:space="preserve">#&gt;  CRAN (R 4.0.2)                      </w:t>
-      </w:r>
-      <w:r>
-        <w:br/>
-      </w:r>
-      <w:r>
-        <w:rPr>
-          <w:rStyle w:val="VerbatimChar"/>
-        </w:rPr>
-        <w:t xml:space="preserve">#&gt;  CRAN (R 4.0.2)                      </w:t>
-      </w:r>
-      <w:r>
-        <w:br/>
-      </w:r>
-      <w:r>
-        <w:rPr>
-          <w:rStyle w:val="VerbatimChar"/>
-        </w:rPr>
-        <w:t xml:space="preserve">#&gt;  CRAN (R 4.0.2)                      </w:t>
-      </w:r>
-      <w:r>
-        <w:br/>
-      </w:r>
-      <w:r>
-        <w:rPr>
-          <w:rStyle w:val="VerbatimChar"/>
-        </w:rPr>
-        <w:t xml:space="preserve">#&gt;  CRAN (R 4.0.2)                      </w:t>
-      </w:r>
-      <w:r>
-        <w:br/>
-      </w:r>
-      <w:r>
-        <w:rPr>
-          <w:rStyle w:val="VerbatimChar"/>
-        </w:rPr>
-        <w:t xml:space="preserve">#&gt;  CRAN (R 4.0.2)                      </w:t>
-      </w:r>
-      <w:r>
-        <w:br/>
-      </w:r>
-      <w:r>
-        <w:rPr>
-          <w:rStyle w:val="VerbatimChar"/>
-        </w:rPr>
-        <w:t xml:space="preserve">#&gt;  CRAN (R 4.0.2)                      </w:t>
-      </w:r>
-      <w:r>
-        <w:br/>
-      </w:r>
-      <w:r>
-        <w:rPr>
-          <w:rStyle w:val="VerbatimChar"/>
-        </w:rPr>
-        <w:t xml:space="preserve">#&gt;  CRAN (R 4.0.2)                      </w:t>
-      </w:r>
-      <w:r>
-        <w:br/>
-      </w:r>
-      <w:r>
-        <w:rPr>
-          <w:rStyle w:val="VerbatimChar"/>
-        </w:rPr>
-        <w:t xml:space="preserve">#&gt;  CRAN (R 4.0.2)                      </w:t>
-      </w:r>
-      <w:r>
-        <w:br/>
-      </w:r>
-      <w:r>
-        <w:rPr>
-          <w:rStyle w:val="VerbatimChar"/>
-        </w:rPr>
-        <w:t xml:space="preserve">#&gt;  CRAN (R 4.0.2)                      </w:t>
-      </w:r>
-      <w:r>
-        <w:br/>
-      </w:r>
-      <w:r>
-        <w:rPr>
-          <w:rStyle w:val="VerbatimChar"/>
-        </w:rPr>
-        <w:t xml:space="preserve">#&gt;  CRAN (R 4.0.2)                      </w:t>
-      </w:r>
-      <w:r>
-        <w:br/>
-      </w:r>
-      <w:r>
-        <w:rPr>
-          <w:rStyle w:val="VerbatimChar"/>
-        </w:rPr>
-        <w:t xml:space="preserve">#&gt;  CRAN (R 4.0.2)                      </w:t>
-      </w:r>
-      <w:r>
-        <w:br/>
-      </w:r>
-      <w:r>
-        <w:rPr>
-          <w:rStyle w:val="VerbatimChar"/>
-        </w:rPr>
-        <w:t xml:space="preserve">#&gt;  CRAN (R 4.0.2)                      </w:t>
-      </w:r>
-      <w:r>
-        <w:br/>
-      </w:r>
-      <w:r>
-        <w:rPr>
-          <w:rStyle w:val="VerbatimChar"/>
-        </w:rPr>
-        <w:t xml:space="preserve">#&gt;  CRAN (R 4.0.2)                      </w:t>
-      </w:r>
-      <w:r>
-        <w:br/>
-      </w:r>
-      <w:r>
-        <w:rPr>
-          <w:rStyle w:val="VerbatimChar"/>
-        </w:rPr>
-        <w:t xml:space="preserve">#&gt;  CRAN (R 4.0.2)                      </w:t>
-      </w:r>
-      <w:r>
-        <w:br/>
-      </w:r>
-      <w:r>
-        <w:rPr>
-          <w:rStyle w:val="VerbatimChar"/>
-        </w:rPr>
         <w:t xml:space="preserve">#&gt; </w:t>
       </w:r>
       <w:r>
@@ -15391,16 +15453,16 @@
         <w:rPr>
           <w:rStyle w:val="VerbatimChar"/>
         </w:rPr>
-        <w:t xml:space="preserve">#&gt; [2] /private/var/folders/b_/2vfnxxls5vs401tmhhb3wqdh0000gp/T/RtmpU0h2yW/renv-system-library</w:t>
-      </w:r>
-      <w:r>
-        <w:br/>
-      </w:r>
-      <w:r>
-        <w:rPr>
-          <w:rStyle w:val="VerbatimChar"/>
-        </w:rPr>
-        <w:t xml:space="preserve">#&gt; [3] /private/var/folders/b_/2vfnxxls5vs401tmhhb3wqdh0000gp/T/RtmpHczxre/renv-system-library</w:t>
+        <w:t xml:space="preserve">#&gt; [2] /private/var/folders/b_/2vfnxxls5vs401tmhhb3wqdh0000gp/T/RtmpLmW7qs/renv-system-library</w:t>
+      </w:r>
+      <w:r>
+        <w:br/>
+      </w:r>
+      <w:r>
+        <w:rPr>
+          <w:rStyle w:val="VerbatimChar"/>
+        </w:rPr>
+        <w:t xml:space="preserve">#&gt; [3] /private/var/folders/b_/2vfnxxls5vs401tmhhb3wqdh0000gp/T/Rtmpecg9Rt/renv-system-library</w:t>
       </w:r>
       <w:r>
         <w:br/>
@@ -15455,7 +15517,7 @@
         <w:rPr>
           <w:rStyle w:val="VerbatimChar"/>
         </w:rPr>
-        <w:t xml:space="preserve">#&gt; Head:     [5f6ffa9] 2021-05-24: incorporated Emilio's edits to results</w:t>
+        <w:t xml:space="preserve">#&gt; Head:     [7f40b73] 2021-05-24: fix first-name being included in in-text citations.</w:t>
       </w:r>
     </w:p>
     <w:bookmarkEnd w:id="285"/>

</xml_diff>

<commit_message>
add in final citation
</commit_message>
<xml_diff>
--- a/doc/paper.docx
+++ b/doc/paper.docx
@@ -185,7 +185,7 @@
         <w:pStyle w:val="Date"/>
       </w:pPr>
       <w:r>
-        <w:t xml:space="preserve">24</w:t>
+        <w:t xml:space="preserve">25</w:t>
       </w:r>
       <w:r>
         <w:t xml:space="preserve"> </w:t>
@@ -4631,13 +4631,7 @@
         <w:t xml:space="preserve">(Evers et al., 2021)</w:t>
       </w:r>
       <w:r>
-        <w:t xml:space="preserve">.</w:t>
-      </w:r>
-      <w:r>
-        <w:t xml:space="preserve"> </w:t>
-      </w:r>
-      <w:r>
-        <w:t xml:space="preserve">For example, topical trees may not die until three or more years after a drought</w:t>
+        <w:t xml:space="preserve">. For example, topical trees may not die until three or more years after a drought</w:t>
       </w:r>
       <w:r>
         <w:t xml:space="preserve"> </w:t>
@@ -4646,13 +4640,7 @@
         <w:t xml:space="preserve">(Criley &amp; Lekawatana, 1994)</w:t>
       </w:r>
       <w:r>
-        <w:t xml:space="preserve">.</w:t>
-      </w:r>
-      <w:r>
-        <w:t xml:space="preserve"> </w:t>
-      </w:r>
-      <w:r>
-        <w:t xml:space="preserve">When they finally do, the resulting leaf drop</w:t>
+        <w:t xml:space="preserve">. When they finally do, the resulting leaf drop</w:t>
       </w:r>
       <w:r>
         <w:t xml:space="preserve"> </w:t>
@@ -4682,13 +4670,7 @@
         <w:t xml:space="preserve">(Bruna &amp; Oli, 2005)</w:t>
       </w:r>
       <w:r>
-        <w:t xml:space="preserve">.</w:t>
-      </w:r>
-      <w:r>
-        <w:t xml:space="preserve"> </w:t>
-      </w:r>
-      <w:r>
-        <w:t xml:space="preserve">Similar delayed changes in the local environment could also influence the foraging behavior of a plant’s pollinators</w:t>
+        <w:t xml:space="preserve">. Similar delayed changes in the local environment could also influence the foraging behavior of a plant’s pollinators</w:t>
       </w:r>
       <w:r>
         <w:t xml:space="preserve"> </w:t>
@@ -4715,13 +4697,7 @@
         <w:t xml:space="preserve">(Scott et al., 2021)</w:t>
       </w:r>
       <w:r>
-        <w:t xml:space="preserve">.</w:t>
-      </w:r>
-      <w:r>
-        <w:t xml:space="preserve"> </w:t>
-      </w:r>
-      <w:r>
-        <w:t xml:space="preserve">While more work is needed to explain why the (delayed) effects of SPEI on</w:t>
+        <w:t xml:space="preserve">. While more work is needed to explain why the (delayed) effects of SPEI on</w:t>
       </w:r>
       <w:r>
         <w:t xml:space="preserve"> </w:t>
@@ -4737,26 +4713,16 @@
         <w:t xml:space="preserve"> </w:t>
       </w:r>
       <w:r>
-        <w:t xml:space="preserve">survival and growth are greater in fragments than forest interiors, one hypothesis motivated by recent intriguing results from other systems</w:t>
-      </w:r>
-      <w:r>
-        <w:t xml:space="preserve"> </w:t>
-      </w:r>
-      <w:r>
-        <w:rPr>
-          <w:bCs/>
-          <w:b/>
-        </w:rPr>
-        <w:t xml:space="preserve">(CITATIONS)</w:t>
-      </w:r>
-      <w:r>
-        <w:t xml:space="preserve"> </w:t>
-      </w:r>
-      <w:r>
-        <w:t xml:space="preserve"> </w:t>
-      </w:r>
-      <w:r>
-        <w:t xml:space="preserve">is that the greater litterfall on edges</w:t>
+        <w:t xml:space="preserve">survival and growth are greater in fragments than forest interiors, one hypothesis, motivated by recent intriguing results from other systems</w:t>
+      </w:r>
+      <w:r>
+        <w:t xml:space="preserve"> </w:t>
+      </w:r>
+      <w:r>
+        <w:t xml:space="preserve">(Sapsford et al., 2017)</w:t>
+      </w:r>
+      <w:r>
+        <w:t xml:space="preserve">, is that the greater litterfall on edges</w:t>
       </w:r>
       <w:r>
         <w:t xml:space="preserve"> </w:t>
@@ -5426,7 +5392,7 @@
       </w:r>
     </w:p>
     <w:bookmarkEnd w:id="44"/>
-    <w:bookmarkStart w:id="283" w:name="references"/>
+    <w:bookmarkStart w:id="285" w:name="references"/>
     <w:p>
       <w:pPr>
         <w:pStyle w:val="Heading1"/>
@@ -5435,7 +5401,7 @@
         <w:t xml:space="preserve">References</w:t>
       </w:r>
     </w:p>
-    <w:bookmarkStart w:id="282" w:name="refs"/>
+    <w:bookmarkStart w:id="284" w:name="refs"/>
     <w:bookmarkStart w:id="46" w:name="ref-aguirre2021"/>
     <w:p>
       <w:pPr>
@@ -10747,12 +10713,68 @@
       </w:hyperlink>
     </w:p>
     <w:bookmarkEnd w:id="219"/>
-    <w:bookmarkStart w:id="221" w:name="Xcbe6b21765ecd5172303a77340fcc2a6c9a9d1c"/>
+    <w:bookmarkStart w:id="221" w:name="ref-sapsfordChickenEggWhich2017"/>
     <w:p>
       <w:pPr>
         <w:pStyle w:val="Bibliography"/>
       </w:pPr>
       <w:r>
+        <w:t xml:space="preserve">Sapsford, S. J., Paap, T., Hardy, G. E. St. J., &amp; Burgess, T. I. (2017). The</w:t>
+      </w:r>
+      <w:r>
+        <w:t xml:space="preserve"> </w:t>
+      </w:r>
+      <w:r>
+        <w:t xml:space="preserve">‘chicken or the egg’</w:t>
+      </w:r>
+      <w:r>
+        <w:t xml:space="preserve">: Which comes first, forest tree decline or loss of mycorrhizae?</w:t>
+      </w:r>
+      <w:r>
+        <w:t xml:space="preserve"> </w:t>
+      </w:r>
+      <w:r>
+        <w:rPr>
+          <w:iCs/>
+          <w:i/>
+        </w:rPr>
+        <w:t xml:space="preserve">Plant Ecology</w:t>
+      </w:r>
+      <w:r>
+        <w:t xml:space="preserve">,</w:t>
+      </w:r>
+      <w:r>
+        <w:t xml:space="preserve"> </w:t>
+      </w:r>
+      <w:r>
+        <w:rPr>
+          <w:iCs/>
+          <w:i/>
+        </w:rPr>
+        <w:t xml:space="preserve">218</w:t>
+      </w:r>
+      <w:r>
+        <w:t xml:space="preserve">(9), 1093–1106.</w:t>
+      </w:r>
+      <w:r>
+        <w:t xml:space="preserve"> </w:t>
+      </w:r>
+      <w:hyperlink r:id="rId220">
+        <w:r>
+          <w:rPr>
+            <w:rStyle w:val="Hyperlink"/>
+          </w:rPr>
+          <w:t xml:space="preserve">https://doi.org/10.1007/s11258-017-0754-6</w:t>
+        </w:r>
+      </w:hyperlink>
+    </w:p>
+    <w:bookmarkEnd w:id="221"/>
+    <w:bookmarkStart w:id="223" w:name="Xcbe6b21765ecd5172303a77340fcc2a6c9a9d1c"/>
+    <w:p>
+      <w:pPr>
+        <w:pStyle w:val="Bibliography"/>
+      </w:pPr>
+      <w:r>
         <w:t xml:space="preserve">Scariot, A. (1999). Forest fragmentation effects on palm diversity in central</w:t>
       </w:r>
       <w:r>
@@ -10793,7 +10815,7 @@
       <w:r>
         <w:t xml:space="preserve"> </w:t>
       </w:r>
-      <w:hyperlink r:id="rId220">
+      <w:hyperlink r:id="rId222">
         <w:r>
           <w:rPr>
             <w:rStyle w:val="Hyperlink"/>
@@ -10802,8 +10824,8 @@
         </w:r>
       </w:hyperlink>
     </w:p>
-    <w:bookmarkEnd w:id="221"/>
-    <w:bookmarkStart w:id="223" w:name="X0e6c67abc9122a27eb3e89145191383c8f565a3"/>
+    <w:bookmarkEnd w:id="223"/>
+    <w:bookmarkStart w:id="225" w:name="X0e6c67abc9122a27eb3e89145191383c8f565a3"/>
     <w:p>
       <w:pPr>
         <w:pStyle w:val="Bibliography"/>
@@ -10840,7 +10862,7 @@
       <w:r>
         <w:t xml:space="preserve"> </w:t>
       </w:r>
-      <w:hyperlink r:id="rId222">
+      <w:hyperlink r:id="rId224">
         <w:r>
           <w:rPr>
             <w:rStyle w:val="Hyperlink"/>
@@ -10849,8 +10871,8 @@
         </w:r>
       </w:hyperlink>
     </w:p>
-    <w:bookmarkEnd w:id="223"/>
-    <w:bookmarkStart w:id="225" w:name="ref-schwalmGlobalPatternsDrought2017"/>
+    <w:bookmarkEnd w:id="225"/>
+    <w:bookmarkStart w:id="227" w:name="ref-schwalmGlobalPatternsDrought2017"/>
     <w:p>
       <w:pPr>
         <w:pStyle w:val="Bibliography"/>
@@ -10887,7 +10909,7 @@
       <w:r>
         <w:t xml:space="preserve"> </w:t>
       </w:r>
-      <w:hyperlink r:id="rId224">
+      <w:hyperlink r:id="rId226">
         <w:r>
           <w:rPr>
             <w:rStyle w:val="Hyperlink"/>
@@ -10896,8 +10918,8 @@
         </w:r>
       </w:hyperlink>
     </w:p>
-    <w:bookmarkEnd w:id="225"/>
-    <w:bookmarkStart w:id="227" w:name="Xc3b3b20a53a582c572ddfd9bafed1350fdf2683"/>
+    <w:bookmarkEnd w:id="227"/>
+    <w:bookmarkStart w:id="229" w:name="Xc3b3b20a53a582c572ddfd9bafed1350fdf2683"/>
     <w:p>
       <w:pPr>
         <w:pStyle w:val="Bibliography"/>
@@ -10934,7 +10956,7 @@
       <w:r>
         <w:t xml:space="preserve"> </w:t>
       </w:r>
-      <w:hyperlink r:id="rId226">
+      <w:hyperlink r:id="rId228">
         <w:r>
           <w:rPr>
             <w:rStyle w:val="Hyperlink"/>
@@ -10943,8 +10965,8 @@
         </w:r>
       </w:hyperlink>
     </w:p>
-    <w:bookmarkEnd w:id="227"/>
-    <w:bookmarkStart w:id="229" w:name="ref-scottDifferingNonlinearLagged2021"/>
+    <w:bookmarkEnd w:id="229"/>
+    <w:bookmarkStart w:id="231" w:name="ref-scottDifferingNonlinearLagged2021"/>
     <w:p>
       <w:pPr>
         <w:pStyle w:val="Bibliography"/>
@@ -10981,7 +11003,7 @@
       <w:r>
         <w:t xml:space="preserve"> </w:t>
       </w:r>
-      <w:hyperlink r:id="rId228">
+      <w:hyperlink r:id="rId230">
         <w:r>
           <w:rPr>
             <w:rStyle w:val="Hyperlink"/>
@@ -10990,8 +11012,8 @@
         </w:r>
       </w:hyperlink>
     </w:p>
-    <w:bookmarkEnd w:id="229"/>
-    <w:bookmarkStart w:id="231" w:name="ref-selwoodEffectsClimateChange2015"/>
+    <w:bookmarkEnd w:id="231"/>
+    <w:bookmarkStart w:id="233" w:name="ref-selwoodEffectsClimateChange2015"/>
     <w:p>
       <w:pPr>
         <w:pStyle w:val="Bibliography"/>
@@ -11028,7 +11050,7 @@
       <w:r>
         <w:t xml:space="preserve"> </w:t>
       </w:r>
-      <w:hyperlink r:id="rId230">
+      <w:hyperlink r:id="rId232">
         <w:r>
           <w:rPr>
             <w:rStyle w:val="Hyperlink"/>
@@ -11037,8 +11059,8 @@
         </w:r>
       </w:hyperlink>
     </w:p>
-    <w:bookmarkEnd w:id="231"/>
-    <w:bookmarkStart w:id="233" w:name="X0686c9b227f785d256220cfb79a7c089a8581c8"/>
+    <w:bookmarkEnd w:id="233"/>
+    <w:bookmarkStart w:id="235" w:name="X0686c9b227f785d256220cfb79a7c089a8581c8"/>
     <w:p>
       <w:pPr>
         <w:pStyle w:val="Bibliography"/>
@@ -11122,7 +11144,7 @@
       <w:r>
         <w:t xml:space="preserve"> </w:t>
       </w:r>
-      <w:hyperlink r:id="rId232">
+      <w:hyperlink r:id="rId234">
         <w:r>
           <w:rPr>
             <w:rStyle w:val="Hyperlink"/>
@@ -11131,8 +11153,8 @@
         </w:r>
       </w:hyperlink>
     </w:p>
-    <w:bookmarkEnd w:id="233"/>
-    <w:bookmarkStart w:id="235" w:name="ref-silvajunior2021"/>
+    <w:bookmarkEnd w:id="235"/>
+    <w:bookmarkStart w:id="237" w:name="ref-silvajunior2021"/>
     <w:p>
       <w:pPr>
         <w:pStyle w:val="Bibliography"/>
@@ -11181,7 +11203,7 @@
       <w:r>
         <w:t xml:space="preserve"> </w:t>
       </w:r>
-      <w:hyperlink r:id="rId234">
+      <w:hyperlink r:id="rId236">
         <w:r>
           <w:rPr>
             <w:rStyle w:val="Hyperlink"/>
@@ -11190,8 +11212,8 @@
         </w:r>
       </w:hyperlink>
     </w:p>
-    <w:bookmarkEnd w:id="235"/>
-    <w:bookmarkStart w:id="237" w:name="ref-sletvold2005"/>
+    <w:bookmarkEnd w:id="237"/>
+    <w:bookmarkStart w:id="239" w:name="ref-sletvold2005"/>
     <w:p>
       <w:pPr>
         <w:pStyle w:val="Bibliography"/>
@@ -11251,7 +11273,7 @@
       <w:r>
         <w:t xml:space="preserve"> </w:t>
       </w:r>
-      <w:hyperlink r:id="rId236">
+      <w:hyperlink r:id="rId238">
         <w:r>
           <w:rPr>
             <w:rStyle w:val="Hyperlink"/>
@@ -11260,8 +11282,8 @@
         </w:r>
       </w:hyperlink>
     </w:p>
-    <w:bookmarkEnd w:id="237"/>
-    <w:bookmarkStart w:id="239" w:name="ref-snowTropicalFrugivorousBirds1981"/>
+    <w:bookmarkEnd w:id="239"/>
+    <w:bookmarkStart w:id="241" w:name="ref-snowTropicalFrugivorousBirds1981"/>
     <w:p>
       <w:pPr>
         <w:pStyle w:val="Bibliography"/>
@@ -11298,7 +11320,7 @@
       <w:r>
         <w:t xml:space="preserve"> </w:t>
       </w:r>
-      <w:hyperlink r:id="rId238">
+      <w:hyperlink r:id="rId240">
         <w:r>
           <w:rPr>
             <w:rStyle w:val="Hyperlink"/>
@@ -11307,8 +11329,8 @@
         </w:r>
       </w:hyperlink>
     </w:p>
-    <w:bookmarkEnd w:id="239"/>
-    <w:bookmarkStart w:id="241" w:name="ref-stilesEcologyFloweringPhenology1975"/>
+    <w:bookmarkEnd w:id="241"/>
+    <w:bookmarkStart w:id="243" w:name="ref-stilesEcologyFloweringPhenology1975"/>
     <w:p>
       <w:pPr>
         <w:pStyle w:val="Bibliography"/>
@@ -11367,7 +11389,7 @@
       <w:r>
         <w:t xml:space="preserve"> </w:t>
       </w:r>
-      <w:hyperlink r:id="rId240">
+      <w:hyperlink r:id="rId242">
         <w:r>
           <w:rPr>
             <w:rStyle w:val="Hyperlink"/>
@@ -11376,8 +11398,8 @@
         </w:r>
       </w:hyperlink>
     </w:p>
-    <w:bookmarkEnd w:id="241"/>
-    <w:bookmarkStart w:id="242" w:name="ref-stouffer1996"/>
+    <w:bookmarkEnd w:id="243"/>
+    <w:bookmarkStart w:id="244" w:name="ref-stouffer1996"/>
     <w:p>
       <w:pPr>
         <w:pStyle w:val="Bibliography"/>
@@ -11421,8 +11443,8 @@
         <w:t xml:space="preserve">(1), 9–14.</w:t>
       </w:r>
     </w:p>
-    <w:bookmarkEnd w:id="242"/>
-    <w:bookmarkStart w:id="244" w:name="ref-taubert2018"/>
+    <w:bookmarkEnd w:id="244"/>
+    <w:bookmarkStart w:id="246" w:name="ref-taubert2018"/>
     <w:p>
       <w:pPr>
         <w:pStyle w:val="Bibliography"/>
@@ -11459,7 +11481,7 @@
       <w:r>
         <w:t xml:space="preserve"> </w:t>
       </w:r>
-      <w:hyperlink r:id="rId243">
+      <w:hyperlink r:id="rId245">
         <w:r>
           <w:rPr>
             <w:rStyle w:val="Hyperlink"/>
@@ -11468,8 +11490,8 @@
         </w:r>
       </w:hyperlink>
     </w:p>
-    <w:bookmarkEnd w:id="244"/>
-    <w:bookmarkStart w:id="246" w:name="ref-tellerLinkingDemographyDrivers2016"/>
+    <w:bookmarkEnd w:id="246"/>
+    <w:bookmarkStart w:id="248" w:name="ref-tellerLinkingDemographyDrivers2016"/>
     <w:p>
       <w:pPr>
         <w:pStyle w:val="Bibliography"/>
@@ -11506,7 +11528,7 @@
       <w:r>
         <w:t xml:space="preserve"> </w:t>
       </w:r>
-      <w:hyperlink r:id="rId245">
+      <w:hyperlink r:id="rId247">
         <w:r>
           <w:rPr>
             <w:rStyle w:val="Hyperlink"/>
@@ -11515,8 +11537,8 @@
         </w:r>
       </w:hyperlink>
     </w:p>
-    <w:bookmarkEnd w:id="246"/>
-    <w:bookmarkStart w:id="248" w:name="Xa086824b435fe5a87603598bac58c770d0b433c"/>
+    <w:bookmarkEnd w:id="248"/>
+    <w:bookmarkStart w:id="250" w:name="Xa086824b435fe5a87603598bac58c770d0b433c"/>
     <w:p>
       <w:pPr>
         <w:pStyle w:val="Bibliography"/>
@@ -11578,7 +11600,7 @@
       <w:r>
         <w:t xml:space="preserve"> </w:t>
       </w:r>
-      <w:hyperlink r:id="rId247">
+      <w:hyperlink r:id="rId249">
         <w:r>
           <w:rPr>
             <w:rStyle w:val="Hyperlink"/>
@@ -11587,8 +11609,8 @@
         </w:r>
       </w:hyperlink>
     </w:p>
-    <w:bookmarkEnd w:id="248"/>
-    <w:bookmarkStart w:id="250" w:name="ref-ticktinRelationshipsNinoSouthern2003"/>
+    <w:bookmarkEnd w:id="250"/>
+    <w:bookmarkStart w:id="252" w:name="ref-ticktinRelationshipsNinoSouthern2003"/>
     <w:p>
       <w:pPr>
         <w:pStyle w:val="Bibliography"/>
@@ -11646,7 +11668,7 @@
       <w:r>
         <w:t xml:space="preserve"> </w:t>
       </w:r>
-      <w:hyperlink r:id="rId249">
+      <w:hyperlink r:id="rId251">
         <w:r>
           <w:rPr>
             <w:rStyle w:val="Hyperlink"/>
@@ -11655,8 +11677,8 @@
         </w:r>
       </w:hyperlink>
     </w:p>
-    <w:bookmarkEnd w:id="250"/>
-    <w:bookmarkStart w:id="252" w:name="X2990ffae4b5729b697c683600dc97fa0cd90c99"/>
+    <w:bookmarkEnd w:id="252"/>
+    <w:bookmarkStart w:id="254" w:name="X2990ffae4b5729b697c683600dc97fa0cd90c99"/>
     <w:p>
       <w:pPr>
         <w:pStyle w:val="Bibliography"/>
@@ -11693,7 +11715,7 @@
       <w:r>
         <w:t xml:space="preserve"> </w:t>
       </w:r>
-      <w:hyperlink r:id="rId251">
+      <w:hyperlink r:id="rId253">
         <w:r>
           <w:rPr>
             <w:rStyle w:val="Hyperlink"/>
@@ -11702,8 +11724,8 @@
         </w:r>
       </w:hyperlink>
     </w:p>
-    <w:bookmarkEnd w:id="252"/>
-    <w:bookmarkStart w:id="254" w:name="Xe41534ce2b5b4872638437400c0ba46f5979352"/>
+    <w:bookmarkEnd w:id="254"/>
+    <w:bookmarkStart w:id="256" w:name="Xe41534ce2b5b4872638437400c0ba46f5979352"/>
     <w:p>
       <w:pPr>
         <w:pStyle w:val="Bibliography"/>
@@ -11740,7 +11762,7 @@
       <w:r>
         <w:t xml:space="preserve"> </w:t>
       </w:r>
-      <w:hyperlink r:id="rId253">
+      <w:hyperlink r:id="rId255">
         <w:r>
           <w:rPr>
             <w:rStyle w:val="Hyperlink"/>
@@ -11749,8 +11771,8 @@
         </w:r>
       </w:hyperlink>
     </w:p>
-    <w:bookmarkEnd w:id="254"/>
-    <w:bookmarkStart w:id="256" w:name="X315b721ab586bb76de338f51b0626fd9811e056"/>
+    <w:bookmarkEnd w:id="256"/>
+    <w:bookmarkStart w:id="258" w:name="X315b721ab586bb76de338f51b0626fd9811e056"/>
     <w:p>
       <w:pPr>
         <w:pStyle w:val="Bibliography"/>
@@ -11787,7 +11809,7 @@
       <w:r>
         <w:t xml:space="preserve"> </w:t>
       </w:r>
-      <w:hyperlink r:id="rId255">
+      <w:hyperlink r:id="rId257">
         <w:r>
           <w:rPr>
             <w:rStyle w:val="Hyperlink"/>
@@ -11796,8 +11818,8 @@
         </w:r>
       </w:hyperlink>
     </w:p>
-    <w:bookmarkEnd w:id="256"/>
-    <w:bookmarkStart w:id="258" w:name="ref-uriarteImpactsClimateVariability2016"/>
+    <w:bookmarkEnd w:id="258"/>
+    <w:bookmarkStart w:id="260" w:name="ref-uriarteImpactsClimateVariability2016"/>
     <w:p>
       <w:pPr>
         <w:pStyle w:val="Bibliography"/>
@@ -11834,7 +11856,7 @@
       <w:r>
         <w:t xml:space="preserve"> </w:t>
       </w:r>
-      <w:hyperlink r:id="rId257">
+      <w:hyperlink r:id="rId259">
         <w:r>
           <w:rPr>
             <w:rStyle w:val="Hyperlink"/>
@@ -11843,8 +11865,8 @@
         </w:r>
       </w:hyperlink>
     </w:p>
-    <w:bookmarkEnd w:id="258"/>
-    <w:bookmarkStart w:id="260" w:name="ref-vasconcelos2004"/>
+    <w:bookmarkEnd w:id="260"/>
+    <w:bookmarkStart w:id="262" w:name="ref-vasconcelos2004"/>
     <w:p>
       <w:pPr>
         <w:pStyle w:val="Bibliography"/>
@@ -11893,7 +11915,7 @@
       <w:r>
         <w:t xml:space="preserve"> </w:t>
       </w:r>
-      <w:hyperlink r:id="rId259">
+      <w:hyperlink r:id="rId261">
         <w:r>
           <w:rPr>
             <w:rStyle w:val="Hyperlink"/>
@@ -11902,8 +11924,8 @@
         </w:r>
       </w:hyperlink>
     </w:p>
-    <w:bookmarkEnd w:id="260"/>
-    <w:bookmarkStart w:id="262" w:name="Xf29f8c32453d49a41f322a6e98d6ea516b6ff1d"/>
+    <w:bookmarkEnd w:id="262"/>
+    <w:bookmarkStart w:id="264" w:name="Xf29f8c32453d49a41f322a6e98d6ea516b6ff1d"/>
     <w:p>
       <w:pPr>
         <w:pStyle w:val="Bibliography"/>
@@ -11952,7 +11974,7 @@
       <w:r>
         <w:t xml:space="preserve"> </w:t>
       </w:r>
-      <w:hyperlink r:id="rId261">
+      <w:hyperlink r:id="rId263">
         <w:r>
           <w:rPr>
             <w:rStyle w:val="Hyperlink"/>
@@ -11961,8 +11983,8 @@
         </w:r>
       </w:hyperlink>
     </w:p>
-    <w:bookmarkEnd w:id="262"/>
-    <w:bookmarkStart w:id="264" w:name="ref-westerbandInteractionsPlantSize2015"/>
+    <w:bookmarkEnd w:id="264"/>
+    <w:bookmarkStart w:id="266" w:name="ref-westerbandInteractionsPlantSize2015"/>
     <w:p>
       <w:pPr>
         <w:pStyle w:val="Bibliography"/>
@@ -12011,7 +12033,7 @@
       <w:r>
         <w:t xml:space="preserve"> </w:t>
       </w:r>
-      <w:hyperlink r:id="rId263">
+      <w:hyperlink r:id="rId265">
         <w:r>
           <w:rPr>
             <w:rStyle w:val="Hyperlink"/>
@@ -12020,8 +12042,8 @@
         </w:r>
       </w:hyperlink>
     </w:p>
-    <w:bookmarkEnd w:id="264"/>
-    <w:bookmarkStart w:id="266" w:name="ref-westerbandEarlyLifeConditions2017"/>
+    <w:bookmarkEnd w:id="266"/>
+    <w:bookmarkStart w:id="268" w:name="ref-westerbandEarlyLifeConditions2017"/>
     <w:p>
       <w:pPr>
         <w:pStyle w:val="Bibliography"/>
@@ -12058,7 +12080,7 @@
       <w:r>
         <w:t xml:space="preserve"> </w:t>
       </w:r>
-      <w:hyperlink r:id="rId265">
+      <w:hyperlink r:id="rId267">
         <w:r>
           <w:rPr>
             <w:rStyle w:val="Hyperlink"/>
@@ -12067,8 +12089,8 @@
         </w:r>
       </w:hyperlink>
     </w:p>
-    <w:bookmarkEnd w:id="266"/>
-    <w:bookmarkStart w:id="268" w:name="ref-williams2015"/>
+    <w:bookmarkEnd w:id="268"/>
+    <w:bookmarkStart w:id="270" w:name="ref-williams2015"/>
     <w:p>
       <w:pPr>
         <w:pStyle w:val="Bibliography"/>
@@ -12105,7 +12127,7 @@
       <w:r>
         <w:t xml:space="preserve"> </w:t>
       </w:r>
-      <w:hyperlink r:id="rId267">
+      <w:hyperlink r:id="rId269">
         <w:r>
           <w:rPr>
             <w:rStyle w:val="Hyperlink"/>
@@ -12114,8 +12136,8 @@
         </w:r>
       </w:hyperlink>
     </w:p>
-    <w:bookmarkEnd w:id="268"/>
-    <w:bookmarkStart w:id="270" w:name="ref-williamsonAmazonianTreeMortality2000"/>
+    <w:bookmarkEnd w:id="270"/>
+    <w:bookmarkStart w:id="272" w:name="ref-williamsonAmazonianTreeMortality2000"/>
     <w:p>
       <w:pPr>
         <w:pStyle w:val="Bibliography"/>
@@ -12164,7 +12186,7 @@
       <w:r>
         <w:t xml:space="preserve"> </w:t>
       </w:r>
-      <w:hyperlink r:id="rId269">
+      <w:hyperlink r:id="rId271">
         <w:r>
           <w:rPr>
             <w:rStyle w:val="Hyperlink"/>
@@ -12173,8 +12195,8 @@
         </w:r>
       </w:hyperlink>
     </w:p>
-    <w:bookmarkEnd w:id="270"/>
-    <w:bookmarkStart w:id="271" w:name="ref-woodGeneralizedAdditiveModels2017"/>
+    <w:bookmarkEnd w:id="272"/>
+    <w:bookmarkStart w:id="273" w:name="ref-woodGeneralizedAdditiveModels2017"/>
     <w:p>
       <w:pPr>
         <w:pStyle w:val="Bibliography"/>
@@ -12222,8 +12244,8 @@
         <w:t xml:space="preserve">.</w:t>
       </w:r>
     </w:p>
-    <w:bookmarkEnd w:id="271"/>
-    <w:bookmarkStart w:id="273" w:name="ref-wrightSeasonalDroughtSoil1992"/>
+    <w:bookmarkEnd w:id="273"/>
+    <w:bookmarkStart w:id="275" w:name="ref-wrightSeasonalDroughtSoil1992"/>
     <w:p>
       <w:pPr>
         <w:pStyle w:val="Bibliography"/>
@@ -12260,7 +12282,7 @@
       <w:r>
         <w:t xml:space="preserve"> </w:t>
       </w:r>
-      <w:hyperlink r:id="rId272">
+      <w:hyperlink r:id="rId274">
         <w:r>
           <w:rPr>
             <w:rStyle w:val="Hyperlink"/>
@@ -12269,8 +12291,8 @@
         </w:r>
       </w:hyperlink>
     </w:p>
-    <w:bookmarkEnd w:id="273"/>
-    <w:bookmarkStart w:id="275" w:name="ref-wrightSeasonalNinoLonger2006"/>
+    <w:bookmarkEnd w:id="275"/>
+    <w:bookmarkStart w:id="277" w:name="ref-wrightSeasonalNinoLonger2006"/>
     <w:p>
       <w:pPr>
         <w:pStyle w:val="Bibliography"/>
@@ -12319,7 +12341,7 @@
       <w:r>
         <w:t xml:space="preserve"> </w:t>
       </w:r>
-      <w:hyperlink r:id="rId274">
+      <w:hyperlink r:id="rId276">
         <w:r>
           <w:rPr>
             <w:rStyle w:val="Hyperlink"/>
@@ -12328,8 +12350,8 @@
         </w:r>
       </w:hyperlink>
     </w:p>
-    <w:bookmarkEnd w:id="275"/>
-    <w:bookmarkStart w:id="276" w:name="ref-wright1999"/>
+    <w:bookmarkEnd w:id="277"/>
+    <w:bookmarkStart w:id="278" w:name="ref-wright1999"/>
     <w:p>
       <w:pPr>
         <w:pStyle w:val="Bibliography"/>
@@ -12376,8 +12398,8 @@
         <w:t xml:space="preserve">(5), 1632–1647.</w:t>
       </w:r>
     </w:p>
-    <w:bookmarkEnd w:id="276"/>
-    <w:bookmarkStart w:id="278" w:name="ref-xavierDailyGriddedMeteorological2016"/>
+    <w:bookmarkEnd w:id="278"/>
+    <w:bookmarkStart w:id="280" w:name="ref-xavierDailyGriddedMeteorological2016"/>
     <w:p>
       <w:pPr>
         <w:pStyle w:val="Bibliography"/>
@@ -12429,7 +12451,7 @@
       <w:r>
         <w:t xml:space="preserve"> </w:t>
       </w:r>
-      <w:hyperlink r:id="rId277">
+      <w:hyperlink r:id="rId279">
         <w:r>
           <w:rPr>
             <w:rStyle w:val="Hyperlink"/>
@@ -12438,8 +12460,8 @@
         </w:r>
       </w:hyperlink>
     </w:p>
-    <w:bookmarkEnd w:id="278"/>
-    <w:bookmarkStart w:id="279" w:name="X7c5e9fea9680d778a3b1119dc965f9fde7e1345"/>
+    <w:bookmarkEnd w:id="280"/>
+    <w:bookmarkStart w:id="281" w:name="X7c5e9fea9680d778a3b1119dc965f9fde7e1345"/>
     <w:p>
       <w:pPr>
         <w:pStyle w:val="Bibliography"/>
@@ -12483,8 +12505,8 @@
         <w:t xml:space="preserve">(2), 172–178.</w:t>
       </w:r>
     </w:p>
-    <w:bookmarkEnd w:id="279"/>
-    <w:bookmarkStart w:id="281" w:name="ref-zengCausesImpacts20052008"/>
+    <w:bookmarkEnd w:id="281"/>
+    <w:bookmarkStart w:id="283" w:name="ref-zengCausesImpacts20052008"/>
     <w:p>
       <w:pPr>
         <w:pStyle w:val="Bibliography"/>
@@ -12533,7 +12555,7 @@
       <w:r>
         <w:t xml:space="preserve"> </w:t>
       </w:r>
-      <w:hyperlink r:id="rId280">
+      <w:hyperlink r:id="rId282">
         <w:r>
           <w:rPr>
             <w:rStyle w:val="Hyperlink"/>
@@ -12542,15 +12564,15 @@
         </w:r>
       </w:hyperlink>
     </w:p>
-    <w:bookmarkEnd w:id="281"/>
-    <w:bookmarkEnd w:id="282"/>
+    <w:bookmarkEnd w:id="283"/>
+    <w:bookmarkEnd w:id="284"/>
     <w:p>
       <w:r>
         <w:br w:type="page"/>
       </w:r>
     </w:p>
-    <w:bookmarkEnd w:id="283"/>
-    <w:bookmarkStart w:id="284" w:name="left-over-text"/>
+    <w:bookmarkEnd w:id="285"/>
+    <w:bookmarkStart w:id="286" w:name="left-over-text"/>
     <w:p>
       <w:pPr>
         <w:pStyle w:val="Heading1"/>
@@ -12676,8 +12698,8 @@
         <w:t xml:space="preserve">Used machine learning to combine remote sensing and ground surveys of literfall from published datasets. Estimates green-up, literfall, growth, etc. for central and southern America including the Amazon. Drought results in anomalously high leaf flushing at start of drought followed by increased litterfall during the drought. Dry season droughts result in green-up, but not wet season droughts. During drought, old leaves are shed and new leaves are maintained. 2-5 months for newly flushed leaves to fully expand</w:t>
       </w:r>
     </w:p>
-    <w:bookmarkEnd w:id="284"/>
-    <w:bookmarkStart w:id="286" w:name="Xfff795fa07736a84483333983d4856a3f8cf9cc"/>
+    <w:bookmarkEnd w:id="286"/>
+    <w:bookmarkStart w:id="288" w:name="Xfff795fa07736a84483333983d4856a3f8cf9cc"/>
     <w:p>
       <w:pPr>
         <w:pStyle w:val="Heading1"/>
@@ -12935,7 +12957,7 @@
         <w:br w:type="page"/>
       </w:r>
     </w:p>
-    <w:bookmarkStart w:id="285" w:name="colophon"/>
+    <w:bookmarkStart w:id="287" w:name="colophon"/>
     <w:p>
       <w:pPr>
         <w:pStyle w:val="Heading3"/>
@@ -12949,7 +12971,7 @@
         <w:pStyle w:val="FirstParagraph"/>
       </w:pPr>
       <w:r>
-        <w:t xml:space="preserve">This report was generated on 2021-05-24 18:02:32 using the following computational environment and dependencies:</w:t>
+        <w:t xml:space="preserve">This report was generated on 2021-05-25 09:34:49 using the following computational environment and dependencies:</w:t>
       </w:r>
     </w:p>
     <w:p>
@@ -13050,7 +13072,7 @@
         <w:rPr>
           <w:rStyle w:val="VerbatimChar"/>
         </w:rPr>
-        <w:t xml:space="preserve">#&gt;  date     2021-05-24                  </w:t>
+        <w:t xml:space="preserve">#&gt;  date     2021-05-25                  </w:t>
       </w:r>
       <w:r>
         <w:br/>
@@ -15453,16 +15475,16 @@
         <w:rPr>
           <w:rStyle w:val="VerbatimChar"/>
         </w:rPr>
-        <w:t xml:space="preserve">#&gt; [2] /private/var/folders/b_/2vfnxxls5vs401tmhhb3wqdh0000gp/T/RtmpLmW7qs/renv-system-library</w:t>
-      </w:r>
-      <w:r>
-        <w:br/>
-      </w:r>
-      <w:r>
-        <w:rPr>
-          <w:rStyle w:val="VerbatimChar"/>
-        </w:rPr>
-        <w:t xml:space="preserve">#&gt; [3] /private/var/folders/b_/2vfnxxls5vs401tmhhb3wqdh0000gp/T/Rtmpecg9Rt/renv-system-library</w:t>
+        <w:t xml:space="preserve">#&gt; [2] /private/var/folders/b_/2vfnxxls5vs401tmhhb3wqdh0000gp/T/Rtmp2WBGDt/renv-system-library</w:t>
+      </w:r>
+      <w:r>
+        <w:br/>
+      </w:r>
+      <w:r>
+        <w:rPr>
+          <w:rStyle w:val="VerbatimChar"/>
+        </w:rPr>
+        <w:t xml:space="preserve">#&gt; [3] /private/var/folders/b_/2vfnxxls5vs401tmhhb3wqdh0000gp/T/Rtmp4hRuT6/renv-system-library</w:t>
       </w:r>
       <w:r>
         <w:br/>
@@ -15517,11 +15539,11 @@
         <w:rPr>
           <w:rStyle w:val="VerbatimChar"/>
         </w:rPr>
-        <w:t xml:space="preserve">#&gt; Head:     [7f40b73] 2021-05-24: fix first-name being included in in-text citations.</w:t>
-      </w:r>
-    </w:p>
-    <w:bookmarkEnd w:id="285"/>
-    <w:bookmarkEnd w:id="286"/>
+        <w:t xml:space="preserve">#&gt; Head:     [f9799c8] 2021-05-24: edits before sending to Maria</w:t>
+      </w:r>
+    </w:p>
+    <w:bookmarkEnd w:id="287"/>
+    <w:bookmarkEnd w:id="288"/>
     <w:sectPr>
       <w:pgSz w:h="15840" w:w="12240"/>
       <w:pgMar w:bottom="1440" w:footer="720" w:gutter="0" w:header="720" w:left="1440" w:right="1440" w:top="1440"/>

</xml_diff>

<commit_message>
justify omitting 10-ha plots
</commit_message>
<xml_diff>
--- a/doc/paper.docx
+++ b/doc/paper.docx
@@ -1353,10 +1353,7 @@
         <w:t xml:space="preserve"> </w:t>
       </w:r>
       <w:r>
-        <w:t xml:space="preserve">This study uses data from 1-ha fragments and continuous forest sites.</w:t>
-      </w:r>
-      <w:r>
-        <w:t xml:space="preserve"> </w:t>
+        <w:t xml:space="preserve">This study uses data only from 1-ha fragments and continuous forest sites because these represent extremes and because there are only three 10 ha fragment plots.</w:t>
       </w:r>
     </w:p>
     <w:p>
@@ -4631,7 +4628,13 @@
         <w:t xml:space="preserve">(Evers et al., 2021)</w:t>
       </w:r>
       <w:r>
-        <w:t xml:space="preserve">. For example, topical trees may not die until three or more years after a drought</w:t>
+        <w:t xml:space="preserve">.</w:t>
+      </w:r>
+      <w:r>
+        <w:t xml:space="preserve"> </w:t>
+      </w:r>
+      <w:r>
+        <w:t xml:space="preserve">For example, topical trees may not die until three or more years after a drought</w:t>
       </w:r>
       <w:r>
         <w:t xml:space="preserve"> </w:t>
@@ -4640,7 +4643,13 @@
         <w:t xml:space="preserve">(Criley &amp; Lekawatana, 1994)</w:t>
       </w:r>
       <w:r>
-        <w:t xml:space="preserve">. When they finally do, the resulting leaf drop</w:t>
+        <w:t xml:space="preserve">.</w:t>
+      </w:r>
+      <w:r>
+        <w:t xml:space="preserve"> </w:t>
+      </w:r>
+      <w:r>
+        <w:t xml:space="preserve">When they finally do, the resulting leaf drop</w:t>
       </w:r>
       <w:r>
         <w:t xml:space="preserve"> </w:t>
@@ -4670,7 +4679,13 @@
         <w:t xml:space="preserve">(Bruna &amp; Oli, 2005)</w:t>
       </w:r>
       <w:r>
-        <w:t xml:space="preserve">. Similar delayed changes in the local environment could also influence the foraging behavior of a plant’s pollinators</w:t>
+        <w:t xml:space="preserve">.</w:t>
+      </w:r>
+      <w:r>
+        <w:t xml:space="preserve"> </w:t>
+      </w:r>
+      <w:r>
+        <w:t xml:space="preserve">Similar delayed changes in the local environment could also influence the foraging behavior of a plant’s pollinators</w:t>
       </w:r>
       <w:r>
         <w:t xml:space="preserve"> </w:t>
@@ -4697,7 +4712,13 @@
         <w:t xml:space="preserve">(Scott et al., 2021)</w:t>
       </w:r>
       <w:r>
-        <w:t xml:space="preserve">. While more work is needed to explain why the (delayed) effects of SPEI on</w:t>
+        <w:t xml:space="preserve">.</w:t>
+      </w:r>
+      <w:r>
+        <w:t xml:space="preserve"> </w:t>
+      </w:r>
+      <w:r>
+        <w:t xml:space="preserve">While more work is needed to explain why the (delayed) effects of SPEI on</w:t>
       </w:r>
       <w:r>
         <w:t xml:space="preserve"> </w:t>
@@ -12971,7 +12992,7 @@
         <w:pStyle w:val="FirstParagraph"/>
       </w:pPr>
       <w:r>
-        <w:t xml:space="preserve">This report was generated on 2021-05-25 09:34:49 using the following computational environment and dependencies:</w:t>
+        <w:t xml:space="preserve">This report was generated on 2021-05-25 14:13:11 using the following computational environment and dependencies:</w:t>
       </w:r>
     </w:p>
     <w:p>
@@ -15484,7 +15505,7 @@
         <w:rPr>
           <w:rStyle w:val="VerbatimChar"/>
         </w:rPr>
-        <w:t xml:space="preserve">#&gt; [3] /private/var/folders/b_/2vfnxxls5vs401tmhhb3wqdh0000gp/T/Rtmp4hRuT6/renv-system-library</w:t>
+        <w:t xml:space="preserve">#&gt; [3] /private/var/folders/b_/2vfnxxls5vs401tmhhb3wqdh0000gp/T/Rtmp6ZYiWM/renv-system-library</w:t>
       </w:r>
       <w:r>
         <w:br/>
@@ -15539,7 +15560,7 @@
         <w:rPr>
           <w:rStyle w:val="VerbatimChar"/>
         </w:rPr>
-        <w:t xml:space="preserve">#&gt; Head:     [f9799c8] 2021-05-24: edits before sending to Maria</w:t>
+        <w:t xml:space="preserve">#&gt; Head:     [f5a921c] 2021-05-25: add in final citation</w:t>
       </w:r>
     </w:p>
     <w:bookmarkEnd w:id="287"/>

</xml_diff>

<commit_message>
fix figure reference and comment out unused text
</commit_message>
<xml_diff>
--- a/doc/paper.docx
+++ b/doc/paper.docx
@@ -3310,7 +3310,7 @@
         <w:t xml:space="preserve"> </w:t>
       </w:r>
       <w:r>
-        <w:t xml:space="preserve">2</w:t>
+        <w:t xml:space="preserve">3</w:t>
       </w:r>
       <w:r>
         <w:t xml:space="preserve">b), the survival of the smallest plants was higher in 1-ha fragments.</w:t>
@@ -3351,7 +3351,7 @@
         <w:t xml:space="preserve"> </w:t>
       </w:r>
       <w:r>
-        <w:t xml:space="preserve">2</w:t>
+        <w:t xml:space="preserve">3</w:t>
       </w:r>
       <w:r>
         <w:t xml:space="preserve">d).</w:t>
@@ -3422,7 +3422,7 @@
         <w:t xml:space="preserve"> </w:t>
       </w:r>
       <w:r>
-        <w:t xml:space="preserve">2</w:t>
+        <w:t xml:space="preserve">3</w:t>
       </w:r>
       <w:r>
         <w:t xml:space="preserve">a).</w:t>
@@ -3465,7 +3465,7 @@
         <w:t xml:space="preserve"> </w:t>
       </w:r>
       <w:r>
-        <w:t xml:space="preserve">2</w:t>
+        <w:t xml:space="preserve">3</w:t>
       </w:r>
       <w:r>
         <w:t xml:space="preserve">c).</w:t>
@@ -3480,7 +3480,7 @@
         <w:t xml:space="preserve"> </w:t>
       </w:r>
       <w:r>
-        <w:t xml:space="preserve">2</w:t>
+        <w:t xml:space="preserve">3</w:t>
       </w:r>
       <w:r>
         <w:t xml:space="preserve">d).</w:t>
@@ -3553,7 +3553,7 @@
         <w:t xml:space="preserve"> </w:t>
       </w:r>
       <w:r>
-        <w:t xml:space="preserve">3</w:t>
+        <w:t xml:space="preserve">4</w:t>
       </w:r>
       <w:r>
         <w:t xml:space="preserve">a).</w:t>
@@ -3568,7 +3568,7 @@
         <w:t xml:space="preserve"> </w:t>
       </w:r>
       <w:r>
-        <w:t xml:space="preserve">3</w:t>
+        <w:t xml:space="preserve">4</w:t>
       </w:r>
       <w:r>
         <w:t xml:space="preserve">b).</w:t>
@@ -3607,7 +3607,7 @@
         <w:t xml:space="preserve"> </w:t>
       </w:r>
       <w:r>
-        <w:t xml:space="preserve">3</w:t>
+        <w:t xml:space="preserve">4</w:t>
       </w:r>
       <w:r>
         <w:t xml:space="preserve">b from Figure</w:t>
@@ -3616,7 +3616,7 @@
         <w:t xml:space="preserve"> </w:t>
       </w:r>
       <w:r>
-        <w:t xml:space="preserve">3</w:t>
+        <w:t xml:space="preserve">4</w:t>
       </w:r>
       <w:r>
         <w:t xml:space="preserve">a to produce Figure</w:t>
@@ -3625,7 +3625,7 @@
         <w:t xml:space="preserve"> </w:t>
       </w:r>
       <w:r>
-        <w:t xml:space="preserve">3</w:t>
+        <w:t xml:space="preserve">4</w:t>
       </w:r>
       <w:r>
         <w:t xml:space="preserve">c.</w:t>
@@ -3640,7 +3640,7 @@
         <w:t xml:space="preserve"> </w:t>
       </w:r>
       <w:r>
-        <w:t xml:space="preserve">3</w:t>
+        <w:t xml:space="preserve">4</w:t>
       </w:r>
       <w:r>
         <w:t xml:space="preserve">c).</w:t>
@@ -3663,7 +3663,7 @@
         <w:t xml:space="preserve"> </w:t>
       </w:r>
       <w:r>
-        <w:t xml:space="preserve">4</w:t>
+        <w:t xml:space="preserve">5</w:t>
       </w:r>
       <w:r>
         <w:t xml:space="preserve">).</w:t>
@@ -3678,7 +3678,7 @@
         <w:t xml:space="preserve"> </w:t>
       </w:r>
       <w:r>
-        <w:t xml:space="preserve">4</w:t>
+        <w:t xml:space="preserve">5</w:t>
       </w:r>
       <w:r>
         <w:t xml:space="preserve">c).</w:t>
@@ -3707,7 +3707,7 @@
         <w:t xml:space="preserve"> </w:t>
       </w:r>
       <w:r>
-        <w:t xml:space="preserve">5</w:t>
+        <w:t xml:space="preserve">6</w:t>
       </w:r>
       <w:r>
         <w:t xml:space="preserve">).</w:t>
@@ -3722,7 +3722,7 @@
         <w:t xml:space="preserve"> </w:t>
       </w:r>
       <w:r>
-        <w:t xml:space="preserve">5</w:t>
+        <w:t xml:space="preserve">6</w:t>
       </w:r>
       <w:r>
         <w:t xml:space="preserve">a).</w:t>
@@ -3749,7 +3749,7 @@
         <w:t xml:space="preserve"> </w:t>
       </w:r>
       <w:r>
-        <w:t xml:space="preserve">5</w:t>
+        <w:t xml:space="preserve">6</w:t>
       </w:r>
       <w:r>
         <w:t xml:space="preserve">c).</w:t>
@@ -3989,7 +3989,7 @@
         <w:t xml:space="preserve"> </w:t>
       </w:r>
       <w:r>
-        <w:t xml:space="preserve">??</w:t>
+        <w:t xml:space="preserve">2</w:t>
       </w:r>
       <w:r>
         <w:t xml:space="preserve">), and that the observed interannual variation is largely driven by dynamic patterns of recruitment</w:t>
@@ -4074,7 +4074,7 @@
         <w:t xml:space="preserve"> </w:t>
       </w:r>
       <w:r>
-        <w:t xml:space="preserve">3</w:t>
+        <w:t xml:space="preserve">4</w:t>
       </w:r>
       <w:r>
         <w:t xml:space="preserve">,</w:t>
@@ -4083,7 +4083,7 @@
         <w:t xml:space="preserve"> </w:t>
       </w:r>
       <w:r>
-        <w:t xml:space="preserve">4</w:t>
+        <w:t xml:space="preserve">5</w:t>
       </w:r>
       <w:r>
         <w:t xml:space="preserve">). Furthermore, the magnitude of plant responses to climatic extremes is also greater in habitat fragments—extreme drought in dry seasons and extreme precipitation in during rainy seasons are most detrimental to growth and survival in fragments. While intact forest and its canopy buffer populations from climatic extremes, populations in fragments—especially near edges with high contrast matrix—likely lack this protection</w:t>
@@ -4147,7 +4147,20 @@
         <w:t xml:space="preserve"> </w:t>
       </w:r>
       <w:r>
-        <w:t xml:space="preserve">(Stiles, 1975; Westerband et al., 2017)</w:t>
+        <w:t xml:space="preserve">(Westerband et al., 2017;</w:t>
+      </w:r>
+      <w:r>
+        <w:t xml:space="preserve"> </w:t>
+      </w:r>
+      <w:r>
+        <w:rPr>
+          <w:bCs/>
+          <w:b/>
+        </w:rPr>
+        <w:t xml:space="preserve">stiles1975?</w:t>
+      </w:r>
+      <w:r>
+        <w:t xml:space="preserve">)</w:t>
       </w:r>
       <w:r>
         <w:t xml:space="preserve"> </w:t>
@@ -4775,7 +4788,7 @@
         <w:t xml:space="preserve"> </w:t>
       </w:r>
       <w:r>
-        <w:t xml:space="preserve">3</w:t>
+        <w:t xml:space="preserve">4</w:t>
       </w:r>
       <w:r>
         <w:t xml:space="preserve">b).</w:t>
@@ -5128,12 +5141,12 @@
           <wp:inline>
             <wp:extent cx="5943600" cy="2971800"/>
             <wp:effectExtent b="0" l="0" r="0" t="0"/>
-            <wp:docPr descr="(#fig:surv_curve)Survivorship of plants labeled in the first survey year, 1998, which comprise 49% of the plants in the full dataset. After 10 years, 79.7% (1629/2055) of plants in continuous forest survived and 72.4% (393/543) of plants in fragments survived." title="" id="1" name="Picture"/>
+            <wp:docPr descr="Figure 2: Survivorship of plants labeled in the first survey year, 1998, which comprise 49% of the plants in the full dataset. After 10 years, 79.7% (1629/2055) of plants in continuous forest survived and 72.4% (393/543) of plants in fragments survived." title="" id="1" name="Picture"/>
             <a:graphic>
               <a:graphicData uri="http://schemas.openxmlformats.org/drawingml/2006/picture">
                 <pic:pic>
                   <pic:nvPicPr>
-                    <pic:cNvPr descr="figures/surv_curve-1.png" id="0" name="Picture"/>
+                    <pic:cNvPr descr="figures/surv-curve-1.png" id="0" name="Picture"/>
                     <pic:cNvPicPr>
                       <a:picLocks noChangeArrowheads="1" noChangeAspect="1"/>
                     </pic:cNvPicPr>
@@ -5171,7 +5184,7 @@
         <w:pStyle w:val="ImageCaption"/>
       </w:pPr>
       <w:r>
-        <w:t xml:space="preserve">(#fig:surv_curve)Survivorship of plants labeled in the first survey year, 1998, which comprise 49% of the plants in the full dataset. After 10 years, 79.7% (1629/2055) of plants in continuous forest survived and 72.4% (393/543) of plants in fragments survived.</w:t>
+        <w:t xml:space="preserve">Figure 2: Survivorship of plants labeled in the first survey year, 1998, which comprise 49% of the plants in the full dataset. After 10 years, 79.7% (1629/2055) of plants in continuous forest survived and 72.4% (393/543) of plants in fragments survived.</w:t>
       </w:r>
     </w:p>
     <w:p>
@@ -5183,7 +5196,7 @@
           <wp:inline>
             <wp:extent cx="5943600" cy="5943600"/>
             <wp:effectExtent b="0" l="0" r="0" t="0"/>
-            <wp:docPr descr="Figure 2: Smooth effect of plant size in the previous census from models for a) survival, b) log(size), and c) flowering probability, corresponding to the additive term s1(zi) in eq. 1. 95% confidence intervals are shown and include uncertainty in the intercept and uncertainty due to smoothness selection. The smooths for 1-ha fragments and continuous forest are fit in separate models. Panel d) shows the distribution of plant sizes in the two habitat types." title="" id="1" name="Picture"/>
+            <wp:docPr descr="Figure 3: Smooth effect of plant size in the previous census from models for a) survival, b) log(size), and c) flowering probability, corresponding to the additive term s1(zi) in eq. 1. 95% confidence intervals are shown and include uncertainty in the intercept and uncertainty due to smoothness selection. The smooths for 1-ha fragments and continuous forest are fit in separate models. Panel d) shows the distribution of plant sizes in the two habitat types." title="" id="1" name="Picture"/>
             <a:graphic>
               <a:graphicData uri="http://schemas.openxmlformats.org/drawingml/2006/picture">
                 <pic:pic>
@@ -5226,7 +5239,7 @@
         <w:pStyle w:val="ImageCaption"/>
       </w:pPr>
       <w:r>
-        <w:t xml:space="preserve">Figure 2: Smooth effect of plant size in the previous census from models for a) survival, b) log(size), and c) flowering probability, corresponding to the additive term s</w:t>
+        <w:t xml:space="preserve">Figure 3: Smooth effect of plant size in the previous census from models for a) survival, b) log(size), and c) flowering probability, corresponding to the additive term s</w:t>
       </w:r>
       <w:r>
         <w:rPr>
@@ -5256,7 +5269,7 @@
           <wp:inline>
             <wp:extent cx="5943600" cy="6368142"/>
             <wp:effectExtent b="0" l="0" r="0" t="0"/>
-            <wp:docPr descr="Figure 3: Smooth effect of lagged SPEI on survival in a) continuous forest and b) 1-ha fragments. Panel c) shows the difference between panels a) and b). Surface is modeled as a crossbasis function with cubic regression splines for each marginal basis. Model intercepts were added to fitted values of the crossbasis function and back-transformed to the response scale. Contour lines correspond to a change of 0.002. The bar on the bottom of each panel indicates wet seasons (black, November–May) and dry seasons (white, June–October)." title="" id="1" name="Picture"/>
+            <wp:docPr descr="Figure 4: Smooth effect of lagged SPEI on survival in a) continuous forest and b) 1-ha fragments. Panel c) shows the difference between panels a) and b). Surface is modeled as a crossbasis function with cubic regression splines for each marginal basis. Model intercepts were added to fitted values of the crossbasis function and back-transformed to the response scale. Contour lines correspond to a change of 0.002. The bar on the bottom of each panel indicates wet seasons (black, November–May) and dry seasons (white, June–October)." title="" id="1" name="Picture"/>
             <a:graphic>
               <a:graphicData uri="http://schemas.openxmlformats.org/drawingml/2006/picture">
                 <pic:pic>
@@ -5299,7 +5312,7 @@
         <w:pStyle w:val="ImageCaption"/>
       </w:pPr>
       <w:r>
-        <w:t xml:space="preserve">Figure 3: Smooth effect of lagged SPEI on survival in a) continuous forest and b) 1-ha fragments. Panel c) shows the difference between panels a) and b). Surface is modeled as a crossbasis function with cubic regression splines for each marginal basis. Model intercepts were added to fitted values of the crossbasis function and back-transformed to the response scale. Contour lines correspond to a change of 0.002. The bar on the bottom of each panel indicates wet seasons (black, November–May) and dry seasons (white, June–October).</w:t>
+        <w:t xml:space="preserve">Figure 4: Smooth effect of lagged SPEI on survival in a) continuous forest and b) 1-ha fragments. Panel c) shows the difference between panels a) and b). Surface is modeled as a crossbasis function with cubic regression splines for each marginal basis. Model intercepts were added to fitted values of the crossbasis function and back-transformed to the response scale. Contour lines correspond to a change of 0.002. The bar on the bottom of each panel indicates wet seasons (black, November–May) and dry seasons (white, June–October).</w:t>
       </w:r>
     </w:p>
     <w:p>
@@ -5311,7 +5324,7 @@
           <wp:inline>
             <wp:extent cx="5943600" cy="6368142"/>
             <wp:effectExtent b="0" l="0" r="0" t="0"/>
-            <wp:docPr descr="Figure 4: Smooth effect of lagged SPEI on plant growth for a) continuous forest and b) 1-ha fragments. Panel c) shows the difference between panels a) and b). Surface is modeled as a crossbasis function with cubic regression splines for each marginal basis. Model intercepts were added to fitted values of the crossbasis function. Contour lines correspond to a change of 0.05. The bar on the bottom of each panel indicates wet seasons (black, November–May) and dry seasons (white, June–October)." title="" id="1" name="Picture"/>
+            <wp:docPr descr="Figure 5: Smooth effect of lagged SPEI on plant growth for a) continuous forest and b) 1-ha fragments. Panel c) shows the difference between panels a) and b). Surface is modeled as a crossbasis function with cubic regression splines for each marginal basis. Model intercepts were added to fitted values of the crossbasis function. Contour lines correspond to a change of 0.05. The bar on the bottom of each panel indicates wet seasons (black, November–May) and dry seasons (white, June–October)." title="" id="1" name="Picture"/>
             <a:graphic>
               <a:graphicData uri="http://schemas.openxmlformats.org/drawingml/2006/picture">
                 <pic:pic>
@@ -5354,7 +5367,7 @@
         <w:pStyle w:val="ImageCaption"/>
       </w:pPr>
       <w:r>
-        <w:t xml:space="preserve">Figure 4: Smooth effect of lagged SPEI on plant growth for a) continuous forest and b) 1-ha fragments. Panel c) shows the difference between panels a) and b). Surface is modeled as a crossbasis function with cubic regression splines for each marginal basis. Model intercepts were added to fitted values of the crossbasis function. Contour lines correspond to a change of 0.05. The bar on the bottom of each panel indicates wet seasons (black, November–May) and dry seasons (white, June–October).</w:t>
+        <w:t xml:space="preserve">Figure 5: Smooth effect of lagged SPEI on plant growth for a) continuous forest and b) 1-ha fragments. Panel c) shows the difference between panels a) and b). Surface is modeled as a crossbasis function with cubic regression splines for each marginal basis. Model intercepts were added to fitted values of the crossbasis function. Contour lines correspond to a change of 0.05. The bar on the bottom of each panel indicates wet seasons (black, November–May) and dry seasons (white, June–October).</w:t>
       </w:r>
     </w:p>
     <w:p>
@@ -5366,7 +5379,7 @@
           <wp:inline>
             <wp:extent cx="5943600" cy="6368142"/>
             <wp:effectExtent b="0" l="0" r="0" t="0"/>
-            <wp:docPr descr="Figure 5: Smooth effect of lagged SPEI on flowering probability for a) continuous forest and b) 1-ha fragments. Panel c) shows the difference between panels a) and b).Surface is modeled as a crossbasis function with cubic regression splines for each marginal basis. Model intercepts were added to fitted values of the crossbasis function and back-transformed to the response scale. Contour lines correspond to a change of 0.001. The bar on the bottom of each panel indicates wet seasons (black, November–May) and dry seasons (white, June–October)." title="" id="1" name="Picture"/>
+            <wp:docPr descr="Figure 6: Smooth effect of lagged SPEI on flowering probability for a) continuous forest and b) 1-ha fragments. Panel c) shows the difference between panels a) and b).Surface is modeled as a crossbasis function with cubic regression splines for each marginal basis. Model intercepts were added to fitted values of the crossbasis function and back-transformed to the response scale. Contour lines correspond to a change of 0.001. The bar on the bottom of each panel indicates wet seasons (black, November–May) and dry seasons (white, June–October)." title="" id="1" name="Picture"/>
             <a:graphic>
               <a:graphicData uri="http://schemas.openxmlformats.org/drawingml/2006/picture">
                 <pic:pic>
@@ -5409,11 +5422,11 @@
         <w:pStyle w:val="ImageCaption"/>
       </w:pPr>
       <w:r>
-        <w:t xml:space="preserve">Figure 5: Smooth effect of lagged SPEI on flowering probability for a) continuous forest and b) 1-ha fragments. Panel c) shows the difference between panels a) and b).Surface is modeled as a crossbasis function with cubic regression splines for each marginal basis. Model intercepts were added to fitted values of the crossbasis function and back-transformed to the response scale. Contour lines correspond to a change of 0.001. The bar on the bottom of each panel indicates wet seasons (black, November–May) and dry seasons (white, June–October).</w:t>
+        <w:t xml:space="preserve">Figure 6: Smooth effect of lagged SPEI on flowering probability for a) continuous forest and b) 1-ha fragments. Panel c) shows the difference between panels a) and b).Surface is modeled as a crossbasis function with cubic regression splines for each marginal basis. Model intercepts were added to fitted values of the crossbasis function and back-transformed to the response scale. Contour lines correspond to a change of 0.001. The bar on the bottom of each panel indicates wet seasons (black, November–May) and dry seasons (white, June–October).</w:t>
       </w:r>
     </w:p>
     <w:bookmarkEnd w:id="44"/>
-    <w:bookmarkStart w:id="285" w:name="references"/>
+    <w:bookmarkStart w:id="267" w:name="references"/>
     <w:p>
       <w:pPr>
         <w:pStyle w:val="Heading1"/>
@@ -5422,7 +5435,7 @@
         <w:t xml:space="preserve">References</w:t>
       </w:r>
     </w:p>
-    <w:bookmarkStart w:id="284" w:name="refs"/>
+    <w:bookmarkStart w:id="265" w:name="refs"/>
     <w:bookmarkStart w:id="46" w:name="ref-aguirre2021"/>
     <w:p>
       <w:pPr>
@@ -5667,23 +5680,84 @@
       </w:hyperlink>
     </w:p>
     <w:bookmarkEnd w:id="54"/>
-    <w:bookmarkStart w:id="56" w:name="X78417189284be4dc2281db1812eb668eb8707d8"/>
+    <w:bookmarkStart w:id="55" w:name="X4f292b35ec6e53ec09c49b3d551dc718e6b780b"/>
     <w:p>
       <w:pPr>
         <w:pStyle w:val="Bibliography"/>
       </w:pPr>
       <w:r>
-        <w:t xml:space="preserve">Barton, K. E., &amp; Shiels, A. B. (2020). Additive and non-additive responses of seedlings to simulated herbivory and drought.</w:t>
-      </w:r>
-      <w:r>
-        <w:t xml:space="preserve"> </w:t>
-      </w:r>
-      <w:r>
-        <w:rPr>
-          <w:iCs/>
-          <w:i/>
-        </w:rPr>
-        <w:t xml:space="preserve">Biotropica</w:t>
+        <w:t xml:space="preserve">Beguería, S., &amp; Vicente-Serrano, S. M. (2017).</w:t>
+      </w:r>
+      <w:r>
+        <w:t xml:space="preserve"> </w:t>
+      </w:r>
+      <w:r>
+        <w:rPr>
+          <w:iCs/>
+          <w:i/>
+        </w:rPr>
+        <w:t xml:space="preserve">SPEI</w:t>
+      </w:r>
+      <w:r>
+        <w:rPr>
+          <w:iCs/>
+          <w:i/>
+        </w:rPr>
+        <w:t xml:space="preserve">:</w:t>
+      </w:r>
+      <w:r>
+        <w:rPr>
+          <w:iCs/>
+          <w:i/>
+        </w:rPr>
+        <w:t xml:space="preserve"> </w:t>
+      </w:r>
+      <w:r>
+        <w:rPr>
+          <w:iCs/>
+          <w:i/>
+        </w:rPr>
+        <w:t xml:space="preserve">Calculation</w:t>
+      </w:r>
+      <w:r>
+        <w:rPr>
+          <w:iCs/>
+          <w:i/>
+        </w:rPr>
+        <w:t xml:space="preserve"> </w:t>
+      </w:r>
+      <w:r>
+        <w:rPr>
+          <w:iCs/>
+          <w:i/>
+        </w:rPr>
+        <w:t xml:space="preserve">of the standardised precipitation-evapotranspiration index</w:t>
+      </w:r>
+      <w:r>
+        <w:t xml:space="preserve"> </w:t>
+      </w:r>
+      <w:r>
+        <w:t xml:space="preserve">[Manual].</w:t>
+      </w:r>
+    </w:p>
+    <w:bookmarkEnd w:id="55"/>
+    <w:bookmarkStart w:id="57" w:name="ref-bettsExtinctionFiltersMediate2019"/>
+    <w:p>
+      <w:pPr>
+        <w:pStyle w:val="Bibliography"/>
+      </w:pPr>
+      <w:r>
+        <w:t xml:space="preserve">Betts, M. G., Wolf, C., Pfeifer, M., Banks-Leite, C., Arroyo-Rodríguez, V., Ribeiro, D. B., Barlow, J., Eigenbrod, F., Faria, D., Fletcher, R. J., Hadley, A. S., Hawes, J. E., Holt, R. D., Klingbeil, B., Kormann, U., Lens, L., Levi, T., Medina-Rangel, G. F., Melles, S. L., … Ewers, R. M. (2019). Extinction filters mediate the global effects of habitat fragmentation on animals.</w:t>
+      </w:r>
+      <w:r>
+        <w:t xml:space="preserve"> </w:t>
+      </w:r>
+      <w:r>
+        <w:rPr>
+          <w:iCs/>
+          <w:i/>
+        </w:rPr>
+        <w:t xml:space="preserve">Science</w:t>
       </w:r>
       <w:r>
         <w:t xml:space="preserve">,</w:t>
@@ -5696,114 +5770,6 @@
           <w:iCs/>
           <w:i/>
         </w:rPr>
-        <w:t xml:space="preserve">52</w:t>
-      </w:r>
-      <w:r>
-        <w:t xml:space="preserve">(6), 1217–1228.</w:t>
-      </w:r>
-      <w:r>
-        <w:t xml:space="preserve"> </w:t>
-      </w:r>
-      <w:hyperlink r:id="rId55">
-        <w:r>
-          <w:rPr>
-            <w:rStyle w:val="Hyperlink"/>
-          </w:rPr>
-          <w:t xml:space="preserve">https://doi.org/10.1111/btp.12829</w:t>
-        </w:r>
-      </w:hyperlink>
-    </w:p>
-    <w:bookmarkEnd w:id="56"/>
-    <w:bookmarkStart w:id="57" w:name="X4f292b35ec6e53ec09c49b3d551dc718e6b780b"/>
-    <w:p>
-      <w:pPr>
-        <w:pStyle w:val="Bibliography"/>
-      </w:pPr>
-      <w:r>
-        <w:t xml:space="preserve">Beguería, S., &amp; Vicente-Serrano, S. M. (2017).</w:t>
-      </w:r>
-      <w:r>
-        <w:t xml:space="preserve"> </w:t>
-      </w:r>
-      <w:r>
-        <w:rPr>
-          <w:iCs/>
-          <w:i/>
-        </w:rPr>
-        <w:t xml:space="preserve">SPEI</w:t>
-      </w:r>
-      <w:r>
-        <w:rPr>
-          <w:iCs/>
-          <w:i/>
-        </w:rPr>
-        <w:t xml:space="preserve">:</w:t>
-      </w:r>
-      <w:r>
-        <w:rPr>
-          <w:iCs/>
-          <w:i/>
-        </w:rPr>
-        <w:t xml:space="preserve"> </w:t>
-      </w:r>
-      <w:r>
-        <w:rPr>
-          <w:iCs/>
-          <w:i/>
-        </w:rPr>
-        <w:t xml:space="preserve">Calculation</w:t>
-      </w:r>
-      <w:r>
-        <w:rPr>
-          <w:iCs/>
-          <w:i/>
-        </w:rPr>
-        <w:t xml:space="preserve"> </w:t>
-      </w:r>
-      <w:r>
-        <w:rPr>
-          <w:iCs/>
-          <w:i/>
-        </w:rPr>
-        <w:t xml:space="preserve">of the standardised precipitation-evapotranspiration index</w:t>
-      </w:r>
-      <w:r>
-        <w:t xml:space="preserve"> </w:t>
-      </w:r>
-      <w:r>
-        <w:t xml:space="preserve">[Manual].</w:t>
-      </w:r>
-    </w:p>
-    <w:bookmarkEnd w:id="57"/>
-    <w:bookmarkStart w:id="59" w:name="ref-bettsExtinctionFiltersMediate2019"/>
-    <w:p>
-      <w:pPr>
-        <w:pStyle w:val="Bibliography"/>
-      </w:pPr>
-      <w:r>
-        <w:t xml:space="preserve">Betts, M. G., Wolf, C., Pfeifer, M., Banks-Leite, C., Arroyo-Rodríguez, V., Ribeiro, D. B., Barlow, J., Eigenbrod, F., Faria, D., Fletcher, R. J., Hadley, A. S., Hawes, J. E., Holt, R. D., Klingbeil, B., Kormann, U., Lens, L., Levi, T., Medina-Rangel, G. F., Melles, S. L., … Ewers, R. M. (2019). Extinction filters mediate the global effects of habitat fragmentation on animals.</w:t>
-      </w:r>
-      <w:r>
-        <w:t xml:space="preserve"> </w:t>
-      </w:r>
-      <w:r>
-        <w:rPr>
-          <w:iCs/>
-          <w:i/>
-        </w:rPr>
-        <w:t xml:space="preserve">Science</w:t>
-      </w:r>
-      <w:r>
-        <w:t xml:space="preserve">,</w:t>
-      </w:r>
-      <w:r>
-        <w:t xml:space="preserve"> </w:t>
-      </w:r>
-      <w:r>
-        <w:rPr>
-          <w:iCs/>
-          <w:i/>
-        </w:rPr>
         <w:t xml:space="preserve">366</w:t>
       </w:r>
       <w:r>
@@ -5812,7 +5778,7 @@
       <w:r>
         <w:t xml:space="preserve"> </w:t>
       </w:r>
-      <w:hyperlink r:id="rId58">
+      <w:hyperlink r:id="rId56">
         <w:r>
           <w:rPr>
             <w:rStyle w:val="Hyperlink"/>
@@ -5821,8 +5787,8 @@
         </w:r>
       </w:hyperlink>
     </w:p>
-    <w:bookmarkEnd w:id="59"/>
-    <w:bookmarkStart w:id="61" w:name="ref-bianchi2013"/>
+    <w:bookmarkEnd w:id="57"/>
+    <w:bookmarkStart w:id="59" w:name="ref-bianchi2013"/>
     <w:p>
       <w:pPr>
         <w:pStyle w:val="Bibliography"/>
@@ -5865,7 +5831,7 @@
       <w:r>
         <w:t xml:space="preserve">(3), 395–400. https://doi.org/</w:t>
       </w:r>
-      <w:hyperlink r:id="rId60">
+      <w:hyperlink r:id="rId58">
         <w:r>
           <w:rPr>
             <w:rStyle w:val="Hyperlink"/>
@@ -5874,8 +5840,8 @@
         </w:r>
       </w:hyperlink>
     </w:p>
-    <w:bookmarkEnd w:id="61"/>
-    <w:bookmarkStart w:id="62" w:name="X68f194f0c08fc4a36fc4b0cc84aaa970db2ece2"/>
+    <w:bookmarkEnd w:id="59"/>
+    <w:bookmarkStart w:id="60" w:name="X68f194f0c08fc4a36fc4b0cc84aaa970db2ece2"/>
     <w:p>
       <w:pPr>
         <w:pStyle w:val="Bibliography"/>
@@ -5955,8 +5921,8 @@
         <w:t xml:space="preserve">.</w:t>
       </w:r>
     </w:p>
-    <w:bookmarkEnd w:id="62"/>
-    <w:bookmarkStart w:id="64" w:name="X64eec793b00c84443ba9a5a2d5df6555b8833af"/>
+    <w:bookmarkEnd w:id="60"/>
+    <w:bookmarkStart w:id="62" w:name="X64eec793b00c84443ba9a5a2d5df6555b8833af"/>
     <w:p>
       <w:pPr>
         <w:pStyle w:val="Bibliography"/>
@@ -5993,7 +5959,7 @@
       <w:r>
         <w:t xml:space="preserve"> </w:t>
       </w:r>
-      <w:hyperlink r:id="rId63">
+      <w:hyperlink r:id="rId61">
         <w:r>
           <w:rPr>
             <w:rStyle w:val="Hyperlink"/>
@@ -6002,27 +5968,33 @@
         </w:r>
       </w:hyperlink>
     </w:p>
-    <w:bookmarkEnd w:id="64"/>
-    <w:bookmarkStart w:id="66" w:name="ref-bonalResponseTropicalRainforests2016"/>
+    <w:bookmarkEnd w:id="62"/>
+    <w:bookmarkStart w:id="64" w:name="ref-broadbentForestFragmentationEdge2008"/>
     <w:p>
       <w:pPr>
         <w:pStyle w:val="Bibliography"/>
       </w:pPr>
       <w:r>
-        <w:t xml:space="preserve">Bonal, D., Burban, B., Stahl, C., Wagner, F., &amp; Hérault, B. (2016). The response of tropical rainforests to drought</w:t>
-      </w:r>
-      <w:r>
-        <w:t xml:space="preserve">lessons from recent research and future prospects.</w:t>
-      </w:r>
-      <w:r>
-        <w:t xml:space="preserve"> </w:t>
-      </w:r>
-      <w:r>
-        <w:rPr>
-          <w:iCs/>
-          <w:i/>
-        </w:rPr>
-        <w:t xml:space="preserve">Annals of Forest Science</w:t>
+        <w:t xml:space="preserve">Broadbent, E. N., Asner, G. P., Keller, M., Knapp, D. E., Oliveira, P. J. C., &amp; Silva, J. N. (2008). Forest fragmentation and edge effects from deforestation and selective logging in the</w:t>
+      </w:r>
+      <w:r>
+        <w:t xml:space="preserve"> </w:t>
+      </w:r>
+      <w:r>
+        <w:t xml:space="preserve">Brazilian Amazon</w:t>
+      </w:r>
+      <w:r>
+        <w:t xml:space="preserve">.</w:t>
+      </w:r>
+      <w:r>
+        <w:t xml:space="preserve"> </w:t>
+      </w:r>
+      <w:r>
+        <w:rPr>
+          <w:iCs/>
+          <w:i/>
+        </w:rPr>
+        <w:t xml:space="preserve">Biological Conservation</w:t>
       </w:r>
       <w:r>
         <w:t xml:space="preserve">,</w:t>
@@ -6035,62 +6007,6 @@
           <w:iCs/>
           <w:i/>
         </w:rPr>
-        <w:t xml:space="preserve">73</w:t>
-      </w:r>
-      <w:r>
-        <w:t xml:space="preserve">, 27–44.</w:t>
-      </w:r>
-      <w:r>
-        <w:t xml:space="preserve"> </w:t>
-      </w:r>
-      <w:hyperlink r:id="rId65">
-        <w:r>
-          <w:rPr>
-            <w:rStyle w:val="Hyperlink"/>
-          </w:rPr>
-          <w:t xml:space="preserve">https://doi.org/10.1007/s13595-015-0522-5</w:t>
-        </w:r>
-      </w:hyperlink>
-    </w:p>
-    <w:bookmarkEnd w:id="66"/>
-    <w:bookmarkStart w:id="68" w:name="ref-broadbentForestFragmentationEdge2008"/>
-    <w:p>
-      <w:pPr>
-        <w:pStyle w:val="Bibliography"/>
-      </w:pPr>
-      <w:r>
-        <w:t xml:space="preserve">Broadbent, E. N., Asner, G. P., Keller, M., Knapp, D. E., Oliveira, P. J. C., &amp; Silva, J. N. (2008). Forest fragmentation and edge effects from deforestation and selective logging in the</w:t>
-      </w:r>
-      <w:r>
-        <w:t xml:space="preserve"> </w:t>
-      </w:r>
-      <w:r>
-        <w:t xml:space="preserve">Brazilian Amazon</w:t>
-      </w:r>
-      <w:r>
-        <w:t xml:space="preserve">.</w:t>
-      </w:r>
-      <w:r>
-        <w:t xml:space="preserve"> </w:t>
-      </w:r>
-      <w:r>
-        <w:rPr>
-          <w:iCs/>
-          <w:i/>
-        </w:rPr>
-        <w:t xml:space="preserve">Biological Conservation</w:t>
-      </w:r>
-      <w:r>
-        <w:t xml:space="preserve">,</w:t>
-      </w:r>
-      <w:r>
-        <w:t xml:space="preserve"> </w:t>
-      </w:r>
-      <w:r>
-        <w:rPr>
-          <w:iCs/>
-          <w:i/>
-        </w:rPr>
         <w:t xml:space="preserve">141</w:t>
       </w:r>
       <w:r>
@@ -6099,7 +6015,7 @@
       <w:r>
         <w:t xml:space="preserve"> </w:t>
       </w:r>
-      <w:hyperlink r:id="rId67">
+      <w:hyperlink r:id="rId63">
         <w:r>
           <w:rPr>
             <w:rStyle w:val="Hyperlink"/>
@@ -6108,8 +6024,8 @@
         </w:r>
       </w:hyperlink>
     </w:p>
-    <w:bookmarkEnd w:id="68"/>
-    <w:bookmarkStart w:id="70" w:name="ref-brodieClimateChangeTropical2012"/>
+    <w:bookmarkEnd w:id="64"/>
+    <w:bookmarkStart w:id="66" w:name="ref-brodieClimateChangeTropical2012"/>
     <w:p>
       <w:pPr>
         <w:pStyle w:val="Bibliography"/>
@@ -6158,7 +6074,7 @@
       <w:r>
         <w:t xml:space="preserve"> </w:t>
       </w:r>
-      <w:hyperlink r:id="rId69">
+      <w:hyperlink r:id="rId65">
         <w:r>
           <w:rPr>
             <w:rStyle w:val="Hyperlink"/>
@@ -6167,8 +6083,8 @@
         </w:r>
       </w:hyperlink>
     </w:p>
-    <w:bookmarkEnd w:id="70"/>
-    <w:bookmarkStart w:id="72" w:name="Xd9a3bd1329c6c20d22e55df67fa574f2966a95c"/>
+    <w:bookmarkEnd w:id="66"/>
+    <w:bookmarkStart w:id="68" w:name="Xd9a3bd1329c6c20d22e55df67fa574f2966a95c"/>
     <w:p>
       <w:pPr>
         <w:pStyle w:val="Bibliography"/>
@@ -6205,7 +6121,7 @@
       <w:r>
         <w:t xml:space="preserve"> </w:t>
       </w:r>
-      <w:hyperlink r:id="rId71">
+      <w:hyperlink r:id="rId67">
         <w:r>
           <w:rPr>
             <w:rStyle w:val="Hyperlink"/>
@@ -6214,8 +6130,8 @@
         </w:r>
       </w:hyperlink>
     </w:p>
-    <w:bookmarkEnd w:id="72"/>
-    <w:bookmarkStart w:id="74" w:name="ref-brunaSeedGerminationRainforest1999"/>
+    <w:bookmarkEnd w:id="68"/>
+    <w:bookmarkStart w:id="70" w:name="ref-brunaSeedGerminationRainforest1999"/>
     <w:p>
       <w:pPr>
         <w:pStyle w:val="Bibliography"/>
@@ -6252,7 +6168,7 @@
       <w:r>
         <w:t xml:space="preserve"> </w:t>
       </w:r>
-      <w:hyperlink r:id="rId73">
+      <w:hyperlink r:id="rId69">
         <w:r>
           <w:rPr>
             <w:rStyle w:val="Hyperlink"/>
@@ -6261,8 +6177,8 @@
         </w:r>
       </w:hyperlink>
     </w:p>
-    <w:bookmarkEnd w:id="74"/>
-    <w:bookmarkStart w:id="76" w:name="ref-brunaEffectsForestFragmentation2002"/>
+    <w:bookmarkEnd w:id="70"/>
+    <w:bookmarkStart w:id="72" w:name="ref-brunaEffectsForestFragmentation2002"/>
     <w:p>
       <w:pPr>
         <w:pStyle w:val="Bibliography"/>
@@ -6334,7 +6250,7 @@
       <w:r>
         <w:t xml:space="preserve"> </w:t>
       </w:r>
-      <w:hyperlink r:id="rId75">
+      <w:hyperlink r:id="rId71">
         <w:r>
           <w:rPr>
             <w:rStyle w:val="Hyperlink"/>
@@ -6343,8 +6259,8 @@
         </w:r>
       </w:hyperlink>
     </w:p>
-    <w:bookmarkEnd w:id="76"/>
-    <w:bookmarkStart w:id="78" w:name="ref-brunaArePlantPopulations2003"/>
+    <w:bookmarkEnd w:id="72"/>
+    <w:bookmarkStart w:id="74" w:name="ref-brunaArePlantPopulations2003"/>
     <w:p>
       <w:pPr>
         <w:pStyle w:val="Bibliography"/>
@@ -6405,7 +6321,7 @@
       <w:r>
         <w:t xml:space="preserve"> </w:t>
       </w:r>
-      <w:hyperlink r:id="rId77">
+      <w:hyperlink r:id="rId73">
         <w:r>
           <w:rPr>
             <w:rStyle w:val="Hyperlink"/>
@@ -6414,8 +6330,8 @@
         </w:r>
       </w:hyperlink>
     </w:p>
-    <w:bookmarkEnd w:id="78"/>
-    <w:bookmarkStart w:id="80" w:name="ref-brunaHabitatFragmentationPlant2009"/>
+    <w:bookmarkEnd w:id="74"/>
+    <w:bookmarkStart w:id="76" w:name="ref-brunaHabitatFragmentationPlant2009"/>
     <w:p>
       <w:pPr>
         <w:pStyle w:val="Bibliography"/>
@@ -6452,7 +6368,7 @@
       <w:r>
         <w:t xml:space="preserve"> </w:t>
       </w:r>
-      <w:hyperlink r:id="rId79">
+      <w:hyperlink r:id="rId75">
         <w:r>
           <w:rPr>
             <w:rStyle w:val="Hyperlink"/>
@@ -6461,8 +6377,8 @@
         </w:r>
       </w:hyperlink>
     </w:p>
-    <w:bookmarkEnd w:id="80"/>
-    <w:bookmarkStart w:id="82" w:name="X978da2346625177c73089ae35bff8246b4e8ad6"/>
+    <w:bookmarkEnd w:id="76"/>
+    <w:bookmarkStart w:id="78" w:name="X978da2346625177c73089ae35bff8246b4e8ad6"/>
     <w:p>
       <w:pPr>
         <w:pStyle w:val="Bibliography"/>
@@ -6531,7 +6447,7 @@
       <w:r>
         <w:t xml:space="preserve"> </w:t>
       </w:r>
-      <w:hyperlink r:id="rId81">
+      <w:hyperlink r:id="rId77">
         <w:r>
           <w:rPr>
             <w:rStyle w:val="Hyperlink"/>
@@ -6540,8 +6456,8 @@
         </w:r>
       </w:hyperlink>
     </w:p>
-    <w:bookmarkEnd w:id="82"/>
-    <w:bookmarkStart w:id="84" w:name="X11841c3d6dcef81abc5bd4b879b01b5a9b04cf7"/>
+    <w:bookmarkEnd w:id="78"/>
+    <w:bookmarkStart w:id="80" w:name="X11841c3d6dcef81abc5bd4b879b01b5a9b04cf7"/>
     <w:p>
       <w:pPr>
         <w:pStyle w:val="Bibliography"/>
@@ -6594,7 +6510,7 @@
       <w:r>
         <w:t xml:space="preserve"> </w:t>
       </w:r>
-      <w:hyperlink r:id="rId83">
+      <w:hyperlink r:id="rId79">
         <w:r>
           <w:rPr>
             <w:rStyle w:val="Hyperlink"/>
@@ -6603,8 +6519,8 @@
         </w:r>
       </w:hyperlink>
     </w:p>
-    <w:bookmarkEnd w:id="84"/>
-    <w:bookmarkStart w:id="86" w:name="X950fe6df5ca0c17cb91fb4db9f51f88b28b00c4"/>
+    <w:bookmarkEnd w:id="80"/>
+    <w:bookmarkStart w:id="82" w:name="X950fe6df5ca0c17cb91fb4db9f51f88b28b00c4"/>
     <w:p>
       <w:pPr>
         <w:pStyle w:val="Bibliography"/>
@@ -6679,7 +6595,7 @@
       <w:r>
         <w:t xml:space="preserve"> </w:t>
       </w:r>
-      <w:hyperlink r:id="rId85">
+      <w:hyperlink r:id="rId81">
         <w:r>
           <w:rPr>
             <w:rStyle w:val="Hyperlink"/>
@@ -6688,8 +6604,8 @@
         </w:r>
       </w:hyperlink>
     </w:p>
-    <w:bookmarkEnd w:id="86"/>
-    <w:bookmarkStart w:id="88" w:name="ref-brunaDemographicEffectsHabitat2005"/>
+    <w:bookmarkEnd w:id="82"/>
+    <w:bookmarkStart w:id="84" w:name="ref-brunaDemographicEffectsHabitat2005"/>
     <w:p>
       <w:pPr>
         <w:pStyle w:val="Bibliography"/>
@@ -6774,7 +6690,7 @@
       <w:r>
         <w:t xml:space="preserve"> </w:t>
       </w:r>
-      <w:hyperlink r:id="rId87">
+      <w:hyperlink r:id="rId83">
         <w:r>
           <w:rPr>
             <w:rStyle w:val="Hyperlink"/>
@@ -6783,8 +6699,8 @@
         </w:r>
       </w:hyperlink>
     </w:p>
-    <w:bookmarkEnd w:id="88"/>
-    <w:bookmarkStart w:id="90" w:name="Xce730780487f9478a85c29f54bc4a0fdb1da0ba"/>
+    <w:bookmarkEnd w:id="84"/>
+    <w:bookmarkStart w:id="86" w:name="Xce730780487f9478a85c29f54bc4a0fdb1da0ba"/>
     <w:p>
       <w:pPr>
         <w:pStyle w:val="Bibliography"/>
@@ -6821,7 +6737,7 @@
       <w:r>
         <w:t xml:space="preserve"> </w:t>
       </w:r>
-      <w:hyperlink r:id="rId89">
+      <w:hyperlink r:id="rId85">
         <w:r>
           <w:rPr>
             <w:rStyle w:val="Hyperlink"/>
@@ -6830,8 +6746,8 @@
         </w:r>
       </w:hyperlink>
     </w:p>
-    <w:bookmarkEnd w:id="90"/>
-    <w:bookmarkStart w:id="92" w:name="ref-caiIncreasingFrequencyExtreme2014"/>
+    <w:bookmarkEnd w:id="86"/>
+    <w:bookmarkStart w:id="88" w:name="ref-caiIncreasingFrequencyExtreme2014"/>
     <w:p>
       <w:pPr>
         <w:pStyle w:val="Bibliography"/>
@@ -6880,7 +6796,7 @@
       <w:r>
         <w:t xml:space="preserve"> </w:t>
       </w:r>
-      <w:hyperlink r:id="rId91">
+      <w:hyperlink r:id="rId87">
         <w:r>
           <w:rPr>
             <w:rStyle w:val="Hyperlink"/>
@@ -6889,8 +6805,8 @@
         </w:r>
       </w:hyperlink>
     </w:p>
-    <w:bookmarkEnd w:id="92"/>
-    <w:bookmarkStart w:id="94" w:name="ref-canham1990"/>
+    <w:bookmarkEnd w:id="88"/>
+    <w:bookmarkStart w:id="90" w:name="ref-canham1990"/>
     <w:p>
       <w:pPr>
         <w:pStyle w:val="Bibliography"/>
@@ -6927,7 +6843,7 @@
       <w:r>
         <w:t xml:space="preserve"> </w:t>
       </w:r>
-      <w:hyperlink r:id="rId93">
+      <w:hyperlink r:id="rId89">
         <w:r>
           <w:rPr>
             <w:rStyle w:val="Hyperlink"/>
@@ -6936,8 +6852,8 @@
         </w:r>
       </w:hyperlink>
     </w:p>
-    <w:bookmarkEnd w:id="94"/>
-    <w:bookmarkStart w:id="96" w:name="ref-conditTropicalForestDynamics2004"/>
+    <w:bookmarkEnd w:id="90"/>
+    <w:bookmarkStart w:id="92" w:name="ref-conditTropicalForestDynamics2004"/>
     <w:p>
       <w:pPr>
         <w:pStyle w:val="Bibliography"/>
@@ -6986,7 +6902,7 @@
       <w:r>
         <w:t xml:space="preserve"> </w:t>
       </w:r>
-      <w:hyperlink r:id="rId95">
+      <w:hyperlink r:id="rId91">
         <w:r>
           <w:rPr>
             <w:rStyle w:val="Hyperlink"/>
@@ -6995,8 +6911,8 @@
         </w:r>
       </w:hyperlink>
     </w:p>
-    <w:bookmarkEnd w:id="96"/>
-    <w:bookmarkStart w:id="97" w:name="ref-connell2000"/>
+    <w:bookmarkEnd w:id="92"/>
+    <w:bookmarkStart w:id="93" w:name="ref-connell2000"/>
     <w:p>
       <w:pPr>
         <w:pStyle w:val="Bibliography"/>
@@ -7031,8 +6947,8 @@
         <w:t xml:space="preserve">(2), 568–584.</w:t>
       </w:r>
     </w:p>
-    <w:bookmarkEnd w:id="97"/>
-    <w:bookmarkStart w:id="99" w:name="ref-cortesLowPlantDensity2013"/>
+    <w:bookmarkEnd w:id="93"/>
+    <w:bookmarkStart w:id="95" w:name="ref-cortesLowPlantDensity2013"/>
     <w:p>
       <w:pPr>
         <w:pStyle w:val="Bibliography"/>
@@ -7104,7 +7020,7 @@
       <w:r>
         <w:t xml:space="preserve"> </w:t>
       </w:r>
-      <w:hyperlink r:id="rId98">
+      <w:hyperlink r:id="rId94">
         <w:r>
           <w:rPr>
             <w:rStyle w:val="Hyperlink"/>
@@ -7113,8 +7029,8 @@
         </w:r>
       </w:hyperlink>
     </w:p>
-    <w:bookmarkEnd w:id="99"/>
-    <w:bookmarkStart w:id="101" w:name="ref-crileyYearProductionHigh1994"/>
+    <w:bookmarkEnd w:id="95"/>
+    <w:bookmarkStart w:id="97" w:name="ref-crileyYearProductionHigh1994"/>
     <w:p>
       <w:pPr>
         <w:pStyle w:val="Bibliography"/>
@@ -7174,7 +7090,7 @@
       <w:r>
         <w:t xml:space="preserve"> </w:t>
       </w:r>
-      <w:hyperlink r:id="rId100">
+      <w:hyperlink r:id="rId96">
         <w:r>
           <w:rPr>
             <w:rStyle w:val="Hyperlink"/>
@@ -7183,8 +7099,8 @@
         </w:r>
       </w:hyperlink>
     </w:p>
-    <w:bookmarkEnd w:id="101"/>
-    <w:bookmarkStart w:id="102" w:name="ref-croneHowPlantEcologists2011"/>
+    <w:bookmarkEnd w:id="97"/>
+    <w:bookmarkStart w:id="98" w:name="ref-croneHowPlantEcologists2011"/>
     <w:p>
       <w:pPr>
         <w:pStyle w:val="Bibliography"/>
@@ -7219,8 +7135,8 @@
         <w:t xml:space="preserve">(1), 1–8.</w:t>
       </w:r>
     </w:p>
-    <w:bookmarkEnd w:id="102"/>
-    <w:bookmarkStart w:id="104" w:name="ref-dasilva2000"/>
+    <w:bookmarkEnd w:id="98"/>
+    <w:bookmarkStart w:id="100" w:name="ref-dasilva2000"/>
     <w:p>
       <w:pPr>
         <w:pStyle w:val="Bibliography"/>
@@ -7278,7 +7194,7 @@
       <w:r>
         <w:t xml:space="preserve"> </w:t>
       </w:r>
-      <w:hyperlink r:id="rId103">
+      <w:hyperlink r:id="rId99">
         <w:r>
           <w:rPr>
             <w:rStyle w:val="Hyperlink"/>
@@ -7287,8 +7203,8 @@
         </w:r>
       </w:hyperlink>
     </w:p>
-    <w:bookmarkEnd w:id="104"/>
-    <w:bookmarkStart w:id="106" w:name="X48139e4cc1dc94a4ee4ffab594766423fb00579"/>
+    <w:bookmarkEnd w:id="100"/>
+    <w:bookmarkStart w:id="102" w:name="X48139e4cc1dc94a4ee4ffab594766423fb00579"/>
     <w:p>
       <w:pPr>
         <w:pStyle w:val="Bibliography"/>
@@ -7325,7 +7241,7 @@
       <w:r>
         <w:t xml:space="preserve"> </w:t>
       </w:r>
-      <w:hyperlink r:id="rId105">
+      <w:hyperlink r:id="rId101">
         <w:r>
           <w:rPr>
             <w:rStyle w:val="Hyperlink"/>
@@ -7334,8 +7250,8 @@
         </w:r>
       </w:hyperlink>
     </w:p>
-    <w:bookmarkEnd w:id="106"/>
-    <w:bookmarkStart w:id="108" w:name="ref-didhamEdgeStructureDetermines1999"/>
+    <w:bookmarkEnd w:id="102"/>
+    <w:bookmarkStart w:id="104" w:name="ref-didhamEdgeStructureDetermines1999"/>
     <w:p>
       <w:pPr>
         <w:pStyle w:val="Bibliography"/>
@@ -7372,7 +7288,7 @@
       <w:r>
         <w:t xml:space="preserve"> </w:t>
       </w:r>
-      <w:hyperlink r:id="rId107">
+      <w:hyperlink r:id="rId103">
         <w:r>
           <w:rPr>
             <w:rStyle w:val="Hyperlink"/>
@@ -7381,8 +7297,8 @@
         </w:r>
       </w:hyperlink>
     </w:p>
-    <w:bookmarkEnd w:id="108"/>
-    <w:bookmarkStart w:id="109" w:name="ref-doak2010"/>
+    <w:bookmarkEnd w:id="104"/>
+    <w:bookmarkStart w:id="105" w:name="ref-doak2010"/>
     <w:p>
       <w:pPr>
         <w:pStyle w:val="Bibliography"/>
@@ -7417,55 +7333,13 @@
         <w:t xml:space="preserve">(7318), 959–962.</w:t>
       </w:r>
     </w:p>
-    <w:bookmarkEnd w:id="109"/>
-    <w:bookmarkStart w:id="110" w:name="X613004dc2e8d132fbd1784032b64f0b4c98db2b"/>
+    <w:bookmarkEnd w:id="105"/>
+    <w:bookmarkStart w:id="107" w:name="ref-driscollConceptualDomainMatrix2013"/>
     <w:p>
       <w:pPr>
         <w:pStyle w:val="Bibliography"/>
       </w:pPr>
       <w:r>
-        <w:t xml:space="preserve">Dowd, C. E. (2020).</w:t>
-      </w:r>
-      <w:r>
-        <w:t xml:space="preserve"> </w:t>
-      </w:r>
-      <w:r>
-        <w:rPr>
-          <w:iCs/>
-          <w:i/>
-        </w:rPr>
-        <w:t xml:space="preserve">Investigating synergistic effects of climate and land-use change on the pollination of a tropical plant,</w:t>
-      </w:r>
-      <w:r>
-        <w:rPr>
-          <w:iCs/>
-          <w:i/>
-        </w:rPr>
-        <w:t xml:space="preserve"> </w:t>
-      </w:r>
-      <w:r>
-        <w:rPr>
-          <w:iCs/>
-          <w:i/>
-          <w:iCs/>
-          <w:i/>
-        </w:rPr>
-        <w:t xml:space="preserve">Heliconia tortuosa</w:t>
-      </w:r>
-      <w:r>
-        <w:t xml:space="preserve"> </w:t>
-      </w:r>
-      <w:r>
-        <w:t xml:space="preserve">[PhD thesis]. Oregon State University.</w:t>
-      </w:r>
-    </w:p>
-    <w:bookmarkEnd w:id="110"/>
-    <w:bookmarkStart w:id="112" w:name="ref-driscollConceptualDomainMatrix2013"/>
-    <w:p>
-      <w:pPr>
-        <w:pStyle w:val="Bibliography"/>
-      </w:pPr>
-      <w:r>
         <w:t xml:space="preserve">Driscoll, D. A., Banks, S. C., Barton, P. S., Lindenmayer, D. B., &amp; Smith, A. L. (2013). Conceptual domain of the matrix in fragmented landscapes.</w:t>
       </w:r>
       <w:r>
@@ -7497,7 +7371,7 @@
       <w:r>
         <w:t xml:space="preserve"> </w:t>
       </w:r>
-      <w:hyperlink r:id="rId111">
+      <w:hyperlink r:id="rId106">
         <w:r>
           <w:rPr>
             <w:rStyle w:val="Hyperlink"/>
@@ -7506,8 +7380,8 @@
         </w:r>
       </w:hyperlink>
     </w:p>
-    <w:bookmarkEnd w:id="112"/>
-    <w:bookmarkStart w:id="114" w:name="ref-duffy2015"/>
+    <w:bookmarkEnd w:id="107"/>
+    <w:bookmarkStart w:id="109" w:name="ref-duffy2015"/>
     <w:p>
       <w:pPr>
         <w:pStyle w:val="Bibliography"/>
@@ -7553,7 +7427,7 @@
       <w:r>
         <w:t xml:space="preserve"> </w:t>
       </w:r>
-      <w:hyperlink r:id="rId113">
+      <w:hyperlink r:id="rId108">
         <w:r>
           <w:rPr>
             <w:rStyle w:val="Hyperlink"/>
@@ -7562,8 +7436,8 @@
         </w:r>
       </w:hyperlink>
     </w:p>
-    <w:bookmarkEnd w:id="114"/>
-    <w:bookmarkStart w:id="116" w:name="ref-edwards2006"/>
+    <w:bookmarkEnd w:id="109"/>
+    <w:bookmarkStart w:id="111" w:name="ref-edwards2006"/>
     <w:p>
       <w:pPr>
         <w:pStyle w:val="Bibliography"/>
@@ -7630,7 +7504,7 @@
       <w:r>
         <w:t xml:space="preserve"> </w:t>
       </w:r>
-      <w:hyperlink r:id="rId115">
+      <w:hyperlink r:id="rId110">
         <w:r>
           <w:rPr>
             <w:rStyle w:val="Hyperlink"/>
@@ -7639,8 +7513,8 @@
         </w:r>
       </w:hyperlink>
     </w:p>
-    <w:bookmarkEnd w:id="116"/>
-    <w:bookmarkStart w:id="118" w:name="Xf3dd42a23505af3f9cbf10a3864e2077941e80e"/>
+    <w:bookmarkEnd w:id="111"/>
+    <w:bookmarkStart w:id="113" w:name="Xf3dd42a23505af3f9cbf10a3864e2077941e80e"/>
     <w:p>
       <w:pPr>
         <w:pStyle w:val="Bibliography"/>
@@ -7677,7 +7551,7 @@
       <w:r>
         <w:t xml:space="preserve"> </w:t>
       </w:r>
-      <w:hyperlink r:id="rId117">
+      <w:hyperlink r:id="rId112">
         <w:r>
           <w:rPr>
             <w:rStyle w:val="Hyperlink"/>
@@ -7686,8 +7560,8 @@
         </w:r>
       </w:hyperlink>
     </w:p>
-    <w:bookmarkEnd w:id="118"/>
-    <w:bookmarkStart w:id="119" w:name="ref-engelbrecht2002"/>
+    <w:bookmarkEnd w:id="113"/>
+    <w:bookmarkStart w:id="114" w:name="ref-engelbrecht2002"/>
     <w:p>
       <w:pPr>
         <w:pStyle w:val="Bibliography"/>
@@ -7743,8 +7617,8 @@
         <w:t xml:space="preserve">, 569–579.</w:t>
       </w:r>
     </w:p>
-    <w:bookmarkEnd w:id="119"/>
-    <w:bookmarkStart w:id="121" w:name="X3ec24f6c3ca90fd623cb1fb642fb11f48ae58cc"/>
+    <w:bookmarkEnd w:id="114"/>
+    <w:bookmarkStart w:id="116" w:name="X3ec24f6c3ca90fd623cb1fb642fb11f48ae58cc"/>
     <w:p>
       <w:pPr>
         <w:pStyle w:val="Bibliography"/>
@@ -7793,7 +7667,7 @@
       <w:r>
         <w:t xml:space="preserve"> </w:t>
       </w:r>
-      <w:hyperlink r:id="rId120">
+      <w:hyperlink r:id="rId115">
         <w:r>
           <w:rPr>
             <w:rStyle w:val="Hyperlink"/>
@@ -7802,8 +7676,8 @@
         </w:r>
       </w:hyperlink>
     </w:p>
-    <w:bookmarkEnd w:id="121"/>
-    <w:bookmarkStart w:id="123" w:name="ref-estebanOtherSideDroughts2021"/>
+    <w:bookmarkEnd w:id="116"/>
+    <w:bookmarkStart w:id="118" w:name="ref-estebanOtherSideDroughts2021"/>
     <w:p>
       <w:pPr>
         <w:pStyle w:val="Bibliography"/>
@@ -7852,7 +7726,7 @@
       <w:r>
         <w:t xml:space="preserve"> </w:t>
       </w:r>
-      <w:hyperlink r:id="rId122">
+      <w:hyperlink r:id="rId117">
         <w:r>
           <w:rPr>
             <w:rStyle w:val="Hyperlink"/>
@@ -7861,8 +7735,8 @@
         </w:r>
       </w:hyperlink>
     </w:p>
-    <w:bookmarkEnd w:id="123"/>
-    <w:bookmarkStart w:id="125" w:name="ref-eversLaggedDormantSeason2021"/>
+    <w:bookmarkEnd w:id="118"/>
+    <w:bookmarkStart w:id="120" w:name="ref-eversLaggedDormantSeason2021"/>
     <w:p>
       <w:pPr>
         <w:pStyle w:val="Bibliography"/>
@@ -7899,7 +7773,7 @@
       <w:r>
         <w:t xml:space="preserve"> </w:t>
       </w:r>
-      <w:hyperlink r:id="rId124">
+      <w:hyperlink r:id="rId119">
         <w:r>
           <w:rPr>
             <w:rStyle w:val="Hyperlink"/>
@@ -7908,8 +7782,8 @@
         </w:r>
       </w:hyperlink>
     </w:p>
-    <w:bookmarkEnd w:id="125"/>
-    <w:bookmarkStart w:id="127" w:name="X2c0574c19ecb88ad79c97e711ad3aa776095451"/>
+    <w:bookmarkEnd w:id="120"/>
+    <w:bookmarkStart w:id="122" w:name="X2c0574c19ecb88ad79c97e711ad3aa776095451"/>
     <w:p>
       <w:pPr>
         <w:pStyle w:val="Bibliography"/>
@@ -7946,7 +7820,7 @@
       <w:r>
         <w:t xml:space="preserve"> </w:t>
       </w:r>
-      <w:hyperlink r:id="rId126">
+      <w:hyperlink r:id="rId121">
         <w:r>
           <w:rPr>
             <w:rStyle w:val="Hyperlink"/>
@@ -7955,8 +7829,8 @@
         </w:r>
       </w:hyperlink>
     </w:p>
-    <w:bookmarkEnd w:id="127"/>
-    <w:bookmarkStart w:id="129" w:name="ref-gagnonGrowthUnderstoryHerb2011"/>
+    <w:bookmarkEnd w:id="122"/>
+    <w:bookmarkStart w:id="124" w:name="ref-gagnonGrowthUnderstoryHerb2011"/>
     <w:p>
       <w:pPr>
         <w:pStyle w:val="Bibliography"/>
@@ -8005,7 +7879,7 @@
       <w:r>
         <w:t xml:space="preserve"> </w:t>
       </w:r>
-      <w:hyperlink r:id="rId128">
+      <w:hyperlink r:id="rId123">
         <w:r>
           <w:rPr>
             <w:rStyle w:val="Hyperlink"/>
@@ -8014,8 +7888,8 @@
         </w:r>
       </w:hyperlink>
     </w:p>
-    <w:bookmarkEnd w:id="129"/>
-    <w:bookmarkStart w:id="131" w:name="ref-gaoue2019"/>
+    <w:bookmarkEnd w:id="124"/>
+    <w:bookmarkStart w:id="126" w:name="ref-gaoue2019"/>
     <w:p>
       <w:pPr>
         <w:pStyle w:val="Bibliography"/>
@@ -8052,7 +7926,7 @@
       <w:r>
         <w:t xml:space="preserve"> </w:t>
       </w:r>
-      <w:hyperlink r:id="rId130">
+      <w:hyperlink r:id="rId125">
         <w:r>
           <w:rPr>
             <w:rStyle w:val="Hyperlink"/>
@@ -8061,8 +7935,8 @@
         </w:r>
       </w:hyperlink>
     </w:p>
-    <w:bookmarkEnd w:id="131"/>
-    <w:bookmarkStart w:id="133" w:name="ref-gasparriniDistributedLagLinear2011"/>
+    <w:bookmarkEnd w:id="126"/>
+    <w:bookmarkStart w:id="128" w:name="ref-gasparriniDistributedLagLinear2011"/>
     <w:p>
       <w:pPr>
         <w:pStyle w:val="Bibliography"/>
@@ -8117,7 +7991,7 @@
       <w:r>
         <w:t xml:space="preserve"> </w:t>
       </w:r>
-      <w:hyperlink r:id="rId132">
+      <w:hyperlink r:id="rId127">
         <w:r>
           <w:rPr>
             <w:rStyle w:val="Hyperlink"/>
@@ -8126,8 +8000,8 @@
         </w:r>
       </w:hyperlink>
     </w:p>
-    <w:bookmarkEnd w:id="133"/>
-    <w:bookmarkStart w:id="135" w:name="Xe414970ea21d8c849b2c097e43269a43386b2c2"/>
+    <w:bookmarkEnd w:id="128"/>
+    <w:bookmarkStart w:id="130" w:name="Xe414970ea21d8c849b2c097e43269a43386b2c2"/>
     <w:p>
       <w:pPr>
         <w:pStyle w:val="Bibliography"/>
@@ -8173,7 +8047,7 @@
       <w:r>
         <w:t xml:space="preserve"> </w:t>
       </w:r>
-      <w:hyperlink r:id="rId134">
+      <w:hyperlink r:id="rId129">
         <w:r>
           <w:rPr>
             <w:rStyle w:val="Hyperlink"/>
@@ -8182,8 +8056,8 @@
         </w:r>
       </w:hyperlink>
     </w:p>
-    <w:bookmarkEnd w:id="135"/>
-    <w:bookmarkStart w:id="137" w:name="X9bc2a26956cae18881b5fa2ea3af9548e950f86"/>
+    <w:bookmarkEnd w:id="130"/>
+    <w:bookmarkStart w:id="132" w:name="X9bc2a26956cae18881b5fa2ea3af9548e950f86"/>
     <w:p>
       <w:pPr>
         <w:pStyle w:val="Bibliography"/>
@@ -8220,7 +8094,7 @@
       <w:r>
         <w:t xml:space="preserve"> </w:t>
       </w:r>
-      <w:hyperlink r:id="rId136">
+      <w:hyperlink r:id="rId131">
         <w:r>
           <w:rPr>
             <w:rStyle w:val="Hyperlink"/>
@@ -8229,8 +8103,8 @@
         </w:r>
       </w:hyperlink>
     </w:p>
-    <w:bookmarkEnd w:id="137"/>
-    <w:bookmarkStart w:id="139" w:name="Xd3a0c52ad2b7576cbd94f700af3b878b5dc5b92"/>
+    <w:bookmarkEnd w:id="132"/>
+    <w:bookmarkStart w:id="134" w:name="Xd3a0c52ad2b7576cbd94f700af3b878b5dc5b92"/>
     <w:p>
       <w:pPr>
         <w:pStyle w:val="Bibliography"/>
@@ -8267,7 +8141,7 @@
       <w:r>
         <w:t xml:space="preserve"> </w:t>
       </w:r>
-      <w:hyperlink r:id="rId138">
+      <w:hyperlink r:id="rId133">
         <w:r>
           <w:rPr>
             <w:rStyle w:val="Hyperlink"/>
@@ -8276,24 +8150,33 @@
         </w:r>
       </w:hyperlink>
     </w:p>
-    <w:bookmarkEnd w:id="139"/>
-    <w:bookmarkStart w:id="141" w:name="Xf55f06548a38bd1996d43b9d4cf907dc5cc4967"/>
+    <w:bookmarkEnd w:id="134"/>
+    <w:bookmarkStart w:id="136" w:name="ref-haddadHabitatFragmentationIts2015"/>
     <w:p>
       <w:pPr>
         <w:pStyle w:val="Bibliography"/>
       </w:pPr>
       <w:r>
-        <w:t xml:space="preserve">Guan, K., Pan, M., Li, H., Wolf, A., Wu, J., Medvigy, D., Caylor, K. K., Sheffield, J., Wood, E. F., Malhi, Y., Liang, M., Kimball, J. S., Saleska, S. R., Berry, J., Joiner, J., &amp; Lyapustin, A. I. (2015). Photosynthetic seasonality of global tropical forests constrained by hydroclimate.</w:t>
-      </w:r>
-      <w:r>
-        <w:t xml:space="preserve"> </w:t>
-      </w:r>
-      <w:r>
-        <w:rPr>
-          <w:iCs/>
-          <w:i/>
-        </w:rPr>
-        <w:t xml:space="preserve">Nature Geoscience</w:t>
+        <w:t xml:space="preserve">Haddad, N. M., Brudvig, L. A., Clobert, J., Davies, K. F., Gonzalez, A., Holt, R. D., Lovejoy, T. E., Sexton, J. O., Austin, M. P., Collins, C. D., Cook, W. M., Damschen, E. I., Ewers, R. M., Foster, B. L., Jenkins, C. N., King, A. J., Laurance, W. F., Levey, D. J., Margules, C. R., … Townshend, J. R. (2015). Habitat fragmentation and its lasting impact on</w:t>
+      </w:r>
+      <w:r>
+        <w:t xml:space="preserve"> </w:t>
+      </w:r>
+      <w:r>
+        <w:t xml:space="preserve">Earth</w:t>
+      </w:r>
+      <w:r>
+        <w:t xml:space="preserve">’s ecosystems.</w:t>
+      </w:r>
+      <w:r>
+        <w:t xml:space="preserve"> </w:t>
+      </w:r>
+      <w:r>
+        <w:rPr>
+          <w:iCs/>
+          <w:i/>
+        </w:rPr>
+        <w:t xml:space="preserve">Science Advances</w:t>
       </w:r>
       <w:r>
         <w:t xml:space="preserve">,</w:t>
@@ -8306,62 +8189,6 @@
           <w:iCs/>
           <w:i/>
         </w:rPr>
-        <w:t xml:space="preserve">8</w:t>
-      </w:r>
-      <w:r>
-        <w:t xml:space="preserve">(4), 284–289.</w:t>
-      </w:r>
-      <w:r>
-        <w:t xml:space="preserve"> </w:t>
-      </w:r>
-      <w:hyperlink r:id="rId140">
-        <w:r>
-          <w:rPr>
-            <w:rStyle w:val="Hyperlink"/>
-          </w:rPr>
-          <w:t xml:space="preserve">https://doi.org/10.1038/ngeo2382</w:t>
-        </w:r>
-      </w:hyperlink>
-    </w:p>
-    <w:bookmarkEnd w:id="141"/>
-    <w:bookmarkStart w:id="143" w:name="ref-haddadHabitatFragmentationIts2015"/>
-    <w:p>
-      <w:pPr>
-        <w:pStyle w:val="Bibliography"/>
-      </w:pPr>
-      <w:r>
-        <w:t xml:space="preserve">Haddad, N. M., Brudvig, L. A., Clobert, J., Davies, K. F., Gonzalez, A., Holt, R. D., Lovejoy, T. E., Sexton, J. O., Austin, M. P., Collins, C. D., Cook, W. M., Damschen, E. I., Ewers, R. M., Foster, B. L., Jenkins, C. N., King, A. J., Laurance, W. F., Levey, D. J., Margules, C. R., … Townshend, J. R. (2015). Habitat fragmentation and its lasting impact on</w:t>
-      </w:r>
-      <w:r>
-        <w:t xml:space="preserve"> </w:t>
-      </w:r>
-      <w:r>
-        <w:t xml:space="preserve">Earth</w:t>
-      </w:r>
-      <w:r>
-        <w:t xml:space="preserve">’s ecosystems.</w:t>
-      </w:r>
-      <w:r>
-        <w:t xml:space="preserve"> </w:t>
-      </w:r>
-      <w:r>
-        <w:rPr>
-          <w:iCs/>
-          <w:i/>
-        </w:rPr>
-        <w:t xml:space="preserve">Science Advances</w:t>
-      </w:r>
-      <w:r>
-        <w:t xml:space="preserve">,</w:t>
-      </w:r>
-      <w:r>
-        <w:t xml:space="preserve"> </w:t>
-      </w:r>
-      <w:r>
-        <w:rPr>
-          <w:iCs/>
-          <w:i/>
-        </w:rPr>
         <w:t xml:space="preserve">1</w:t>
       </w:r>
       <w:r>
@@ -8370,7 +8197,7 @@
       <w:r>
         <w:t xml:space="preserve"> </w:t>
       </w:r>
-      <w:hyperlink r:id="rId142">
+      <w:hyperlink r:id="rId135">
         <w:r>
           <w:rPr>
             <w:rStyle w:val="Hyperlink"/>
@@ -8379,58 +8206,24 @@
         </w:r>
       </w:hyperlink>
     </w:p>
-    <w:bookmarkEnd w:id="143"/>
-    <w:bookmarkStart w:id="145" w:name="Xe7b20205e7fa6f14a6e6215c9a0099aa75e1526"/>
+    <w:bookmarkEnd w:id="136"/>
+    <w:bookmarkStart w:id="138" w:name="ref-holyoak2016"/>
     <w:p>
       <w:pPr>
         <w:pStyle w:val="Bibliography"/>
       </w:pPr>
       <w:r>
-        <w:t xml:space="preserve">He, J., Chee, C. W., &amp; Goh, C. J. (1996).</w:t>
-      </w:r>
-      <w:r>
-        <w:t xml:space="preserve"> </w:t>
-      </w:r>
-      <w:r>
-        <w:t xml:space="preserve">‘</w:t>
-      </w:r>
-      <w:r>
-        <w:t xml:space="preserve">Photoinhibition</w:t>
-      </w:r>
-      <w:r>
-        <w:t xml:space="preserve">’</w:t>
-      </w:r>
-      <w:r>
-        <w:t xml:space="preserve"> </w:t>
-      </w:r>
-      <w:r>
-        <w:t xml:space="preserve">of</w:t>
-      </w:r>
-      <w:r>
-        <w:t xml:space="preserve"> </w:t>
-      </w:r>
-      <w:r>
-        <w:rPr>
-          <w:iCs/>
-          <w:i/>
-        </w:rPr>
-        <w:t xml:space="preserve">Heliconia</w:t>
-      </w:r>
-      <w:r>
-        <w:t xml:space="preserve"> </w:t>
-      </w:r>
-      <w:r>
-        <w:t xml:space="preserve">under natural tropical conditions: The importance of leaf orientation for light interception and leaf temperature.</w:t>
-      </w:r>
-      <w:r>
-        <w:t xml:space="preserve"> </w:t>
-      </w:r>
-      <w:r>
-        <w:rPr>
-          <w:iCs/>
-          <w:i/>
-        </w:rPr>
-        <w:t xml:space="preserve">Plant, Cell &amp; Environment</w:t>
+        <w:t xml:space="preserve">Holyoak, M., &amp; Heath, S. K. (2016). The integration of climate change, spatial dynamics, and habitat fragmentation: A conceptual overview.</w:t>
+      </w:r>
+      <w:r>
+        <w:t xml:space="preserve"> </w:t>
+      </w:r>
+      <w:r>
+        <w:rPr>
+          <w:iCs/>
+          <w:i/>
+        </w:rPr>
+        <w:t xml:space="preserve">Integrative Zoology</w:t>
       </w:r>
       <w:r>
         <w:t xml:space="preserve">,</w:t>
@@ -8443,59 +8236,12 @@
           <w:iCs/>
           <w:i/>
         </w:rPr>
-        <w:t xml:space="preserve">19</w:t>
-      </w:r>
-      <w:r>
-        <w:t xml:space="preserve">(11), 1238–1248.</w:t>
-      </w:r>
-      <w:r>
-        <w:t xml:space="preserve"> </w:t>
-      </w:r>
-      <w:hyperlink r:id="rId144">
-        <w:r>
-          <w:rPr>
-            <w:rStyle w:val="Hyperlink"/>
-          </w:rPr>
-          <w:t xml:space="preserve">https://doi.org/10.1111/j.1365-3040.1996.tb00002.x</w:t>
-        </w:r>
-      </w:hyperlink>
-    </w:p>
-    <w:bookmarkEnd w:id="145"/>
-    <w:bookmarkStart w:id="147" w:name="ref-holyoak2016"/>
-    <w:p>
-      <w:pPr>
-        <w:pStyle w:val="Bibliography"/>
-      </w:pPr>
-      <w:r>
-        <w:t xml:space="preserve">Holyoak, M., &amp; Heath, S. K. (2016). The integration of climate change, spatial dynamics, and habitat fragmentation: A conceptual overview.</w:t>
-      </w:r>
-      <w:r>
-        <w:t xml:space="preserve"> </w:t>
-      </w:r>
-      <w:r>
-        <w:rPr>
-          <w:iCs/>
-          <w:i/>
-        </w:rPr>
-        <w:t xml:space="preserve">Integrative Zoology</w:t>
-      </w:r>
-      <w:r>
-        <w:t xml:space="preserve">,</w:t>
-      </w:r>
-      <w:r>
-        <w:t xml:space="preserve"> </w:t>
-      </w:r>
-      <w:r>
-        <w:rPr>
-          <w:iCs/>
-          <w:i/>
-        </w:rPr>
         <w:t xml:space="preserve">11</w:t>
       </w:r>
       <w:r>
         <w:t xml:space="preserve">(1), 40–59. https://doi.org/</w:t>
       </w:r>
-      <w:hyperlink r:id="rId146">
+      <w:hyperlink r:id="rId137">
         <w:r>
           <w:rPr>
             <w:rStyle w:val="Hyperlink"/>
@@ -8504,8 +8250,8 @@
         </w:r>
       </w:hyperlink>
     </w:p>
-    <w:bookmarkEnd w:id="147"/>
-    <w:bookmarkStart w:id="149" w:name="X364cfa7146cde0f32edd5641c26f27b76abda4e"/>
+    <w:bookmarkEnd w:id="138"/>
+    <w:bookmarkStart w:id="140" w:name="X364cfa7146cde0f32edd5641c26f27b76abda4e"/>
     <w:p>
       <w:pPr>
         <w:pStyle w:val="Bibliography"/>
@@ -8566,7 +8312,7 @@
       <w:r>
         <w:t xml:space="preserve"> </w:t>
       </w:r>
-      <w:hyperlink r:id="rId148">
+      <w:hyperlink r:id="rId139">
         <w:r>
           <w:rPr>
             <w:rStyle w:val="Hyperlink"/>
@@ -8575,8 +8321,8 @@
         </w:r>
       </w:hyperlink>
     </w:p>
-    <w:bookmarkEnd w:id="149"/>
-    <w:bookmarkStart w:id="151" w:name="ref-hueteAmazonRainforestsGreenup2006"/>
+    <w:bookmarkEnd w:id="140"/>
+    <w:bookmarkStart w:id="142" w:name="ref-hueteAmazonRainforestsGreenup2006"/>
     <w:p>
       <w:pPr>
         <w:pStyle w:val="Bibliography"/>
@@ -8613,7 +8359,7 @@
       <w:r>
         <w:t xml:space="preserve"> </w:t>
       </w:r>
-      <w:hyperlink r:id="rId150">
+      <w:hyperlink r:id="rId141">
         <w:r>
           <w:rPr>
             <w:rStyle w:val="Hyperlink"/>
@@ -8622,8 +8368,8 @@
         </w:r>
       </w:hyperlink>
     </w:p>
-    <w:bookmarkEnd w:id="151"/>
-    <w:bookmarkStart w:id="153" w:name="ref-janssenDroughtEffectsLeaf2021"/>
+    <w:bookmarkEnd w:id="142"/>
+    <w:bookmarkStart w:id="144" w:name="ref-janssenDroughtEffectsLeaf2021"/>
     <w:p>
       <w:pPr>
         <w:pStyle w:val="Bibliography"/>
@@ -8656,7 +8402,7 @@
       <w:r>
         <w:t xml:space="preserve">, 1–41. https://doi.org/</w:t>
       </w:r>
-      <w:hyperlink r:id="rId152">
+      <w:hyperlink r:id="rId143">
         <w:r>
           <w:rPr>
             <w:rStyle w:val="Hyperlink"/>
@@ -8665,8 +8411,8 @@
         </w:r>
       </w:hyperlink>
     </w:p>
-    <w:bookmarkEnd w:id="153"/>
-    <w:bookmarkStart w:id="155" w:name="ref-jonesAsynchronousAmazonForest2014"/>
+    <w:bookmarkEnd w:id="144"/>
+    <w:bookmarkStart w:id="146" w:name="ref-jonesAsynchronousAmazonForest2014"/>
     <w:p>
       <w:pPr>
         <w:pStyle w:val="Bibliography"/>
@@ -8715,7 +8461,7 @@
       <w:r>
         <w:t xml:space="preserve"> </w:t>
       </w:r>
-      <w:hyperlink r:id="rId154">
+      <w:hyperlink r:id="rId145">
         <w:r>
           <w:rPr>
             <w:rStyle w:val="Hyperlink"/>
@@ -8724,8 +8470,8 @@
         </w:r>
       </w:hyperlink>
     </w:p>
-    <w:bookmarkEnd w:id="155"/>
-    <w:bookmarkStart w:id="157" w:name="ref-kannenbergGhostsHowDrought2020"/>
+    <w:bookmarkEnd w:id="146"/>
+    <w:bookmarkStart w:id="148" w:name="ref-kannenbergGhostsHowDrought2020"/>
     <w:p>
       <w:pPr>
         <w:pStyle w:val="Bibliography"/>
@@ -8762,7 +8508,7 @@
       <w:r>
         <w:t xml:space="preserve"> </w:t>
       </w:r>
-      <w:hyperlink r:id="rId156">
+      <w:hyperlink r:id="rId147">
         <w:r>
           <w:rPr>
             <w:rStyle w:val="Hyperlink"/>
@@ -8771,8 +8517,8 @@
         </w:r>
       </w:hyperlink>
     </w:p>
-    <w:bookmarkEnd w:id="157"/>
-    <w:bookmarkStart w:id="159" w:name="Xa99c369390e67fbd81b709663dd0446547bfd97"/>
+    <w:bookmarkEnd w:id="148"/>
+    <w:bookmarkStart w:id="150" w:name="Xa99c369390e67fbd81b709663dd0446547bfd97"/>
     <w:p>
       <w:pPr>
         <w:pStyle w:val="Bibliography"/>
@@ -8821,7 +8567,7 @@
       <w:r>
         <w:t xml:space="preserve"> </w:t>
       </w:r>
-      <w:hyperlink r:id="rId158">
+      <w:hyperlink r:id="rId149">
         <w:r>
           <w:rPr>
             <w:rStyle w:val="Hyperlink"/>
@@ -8830,8 +8576,8 @@
         </w:r>
       </w:hyperlink>
     </w:p>
-    <w:bookmarkEnd w:id="159"/>
-    <w:bookmarkStart w:id="160" w:name="Xce5a62b2f280cb1a4a43ff99388095d7a62a7a8"/>
+    <w:bookmarkEnd w:id="150"/>
+    <w:bookmarkStart w:id="151" w:name="Xce5a62b2f280cb1a4a43ff99388095d7a62a7a8"/>
     <w:p>
       <w:pPr>
         <w:pStyle w:val="Bibliography"/>
@@ -8897,8 +8643,8 @@
         <w:t xml:space="preserve">(1), 159–167.</w:t>
       </w:r>
     </w:p>
-    <w:bookmarkEnd w:id="160"/>
-    <w:bookmarkStart w:id="162" w:name="Xcc8721fe73b2a80016f8768165f9a5da679ede0"/>
+    <w:bookmarkEnd w:id="151"/>
+    <w:bookmarkStart w:id="153" w:name="Xcc8721fe73b2a80016f8768165f9a5da679ede0"/>
     <w:p>
       <w:pPr>
         <w:pStyle w:val="Bibliography"/>
@@ -8947,7 +8693,7 @@
       <w:r>
         <w:t xml:space="preserve"> </w:t>
       </w:r>
-      <w:hyperlink r:id="rId161">
+      <w:hyperlink r:id="rId152">
         <w:r>
           <w:rPr>
             <w:rStyle w:val="Hyperlink"/>
@@ -8956,8 +8702,8 @@
         </w:r>
       </w:hyperlink>
     </w:p>
-    <w:bookmarkEnd w:id="162"/>
-    <w:bookmarkStart w:id="163" w:name="ref-lauranceRainForestFragmentation1998"/>
+    <w:bookmarkEnd w:id="153"/>
+    <w:bookmarkStart w:id="154" w:name="ref-lauranceRainForestFragmentation1998"/>
     <w:p>
       <w:pPr>
         <w:pStyle w:val="Bibliography"/>
@@ -9004,8 +8750,8 @@
         <w:t xml:space="preserve">(6), 2032–2040.</w:t>
       </w:r>
     </w:p>
-    <w:bookmarkEnd w:id="163"/>
-    <w:bookmarkStart w:id="165" w:name="ref-laurance2006"/>
+    <w:bookmarkEnd w:id="154"/>
+    <w:bookmarkStart w:id="156" w:name="ref-laurance2006"/>
     <w:p>
       <w:pPr>
         <w:pStyle w:val="Bibliography"/>
@@ -9054,7 +8800,7 @@
       <w:r>
         <w:t xml:space="preserve"> </w:t>
       </w:r>
-      <w:hyperlink r:id="rId164">
+      <w:hyperlink r:id="rId155">
         <w:r>
           <w:rPr>
             <w:rStyle w:val="Hyperlink"/>
@@ -9063,8 +8809,8 @@
         </w:r>
       </w:hyperlink>
     </w:p>
-    <w:bookmarkEnd w:id="165"/>
-    <w:bookmarkStart w:id="167" w:name="ref-laurancePositiveFeedbacksForest2001"/>
+    <w:bookmarkEnd w:id="156"/>
+    <w:bookmarkStart w:id="158" w:name="ref-laurancePositiveFeedbacksForest2001"/>
     <w:p>
       <w:pPr>
         <w:pStyle w:val="Bibliography"/>
@@ -9110,7 +8856,7 @@
       <w:r>
         <w:t xml:space="preserve"> </w:t>
       </w:r>
-      <w:hyperlink r:id="rId166">
+      <w:hyperlink r:id="rId157">
         <w:r>
           <w:rPr>
             <w:rStyle w:val="Hyperlink"/>
@@ -9119,8 +8865,8 @@
         </w:r>
       </w:hyperlink>
     </w:p>
-    <w:bookmarkEnd w:id="167"/>
-    <w:bookmarkStart w:id="168" w:name="ref-lauranceEffectsStrongDrought2001"/>
+    <w:bookmarkEnd w:id="158"/>
+    <w:bookmarkStart w:id="159" w:name="ref-lauranceEffectsStrongDrought2001"/>
     <w:p>
       <w:pPr>
         <w:pStyle w:val="Bibliography"/>
@@ -9167,8 +8913,8 @@
         <w:t xml:space="preserve">(6), 771–785.</w:t>
       </w:r>
     </w:p>
-    <w:bookmarkEnd w:id="168"/>
-    <w:bookmarkStart w:id="170" w:name="ref-leitoldNinoDroughtIncreased2018"/>
+    <w:bookmarkEnd w:id="159"/>
+    <w:bookmarkStart w:id="161" w:name="ref-leitoldNinoDroughtIncreased2018"/>
     <w:p>
       <w:pPr>
         <w:pStyle w:val="Bibliography"/>
@@ -9229,7 +8975,7 @@
       <w:r>
         <w:t xml:space="preserve"> </w:t>
       </w:r>
-      <w:hyperlink r:id="rId169">
+      <w:hyperlink r:id="rId160">
         <w:r>
           <w:rPr>
             <w:rStyle w:val="Hyperlink"/>
@@ -9238,8 +8984,8 @@
         </w:r>
       </w:hyperlink>
     </w:p>
-    <w:bookmarkEnd w:id="170"/>
-    <w:bookmarkStart w:id="172" w:name="ref-marengoDroughtAmazonia20052008"/>
+    <w:bookmarkEnd w:id="161"/>
+    <w:bookmarkStart w:id="163" w:name="ref-marengoDroughtAmazonia20052008"/>
     <w:p>
       <w:pPr>
         <w:pStyle w:val="Bibliography"/>
@@ -9288,7 +9034,7 @@
       <w:r>
         <w:t xml:space="preserve"> </w:t>
       </w:r>
-      <w:hyperlink r:id="rId171">
+      <w:hyperlink r:id="rId162">
         <w:r>
           <w:rPr>
             <w:rStyle w:val="Hyperlink"/>
@@ -9297,8 +9043,8 @@
         </w:r>
       </w:hyperlink>
     </w:p>
-    <w:bookmarkEnd w:id="172"/>
-    <w:bookmarkStart w:id="174" w:name="ref-markewitz2010"/>
+    <w:bookmarkEnd w:id="163"/>
+    <w:bookmarkStart w:id="165" w:name="ref-markewitz2010"/>
     <w:p>
       <w:pPr>
         <w:pStyle w:val="Bibliography"/>
@@ -9335,7 +9081,7 @@
       <w:r>
         <w:t xml:space="preserve"> </w:t>
       </w:r>
-      <w:hyperlink r:id="rId173">
+      <w:hyperlink r:id="rId164">
         <w:r>
           <w:rPr>
             <w:rStyle w:val="Hyperlink"/>
@@ -9344,8 +9090,8 @@
         </w:r>
       </w:hyperlink>
     </w:p>
-    <w:bookmarkEnd w:id="174"/>
-    <w:bookmarkStart w:id="176" w:name="ref-marraPracticalVariableSelection2011"/>
+    <w:bookmarkEnd w:id="165"/>
+    <w:bookmarkStart w:id="167" w:name="ref-marraPracticalVariableSelection2011"/>
     <w:p>
       <w:pPr>
         <w:pStyle w:val="Bibliography"/>
@@ -9382,7 +9128,7 @@
       <w:r>
         <w:t xml:space="preserve"> </w:t>
       </w:r>
-      <w:hyperlink r:id="rId175">
+      <w:hyperlink r:id="rId166">
         <w:r>
           <w:rPr>
             <w:rStyle w:val="Hyperlink"/>
@@ -9391,8 +9137,8 @@
         </w:r>
       </w:hyperlink>
     </w:p>
-    <w:bookmarkEnd w:id="176"/>
-    <w:bookmarkStart w:id="177" w:name="Xf94773ba59d65977147047af608c27f573b17bd"/>
+    <w:bookmarkEnd w:id="167"/>
+    <w:bookmarkStart w:id="168" w:name="Xf94773ba59d65977147047af608c27f573b17bd"/>
     <w:p>
       <w:pPr>
         <w:pStyle w:val="Bibliography"/>
@@ -9456,8 +9202,8 @@
         <w:t xml:space="preserve">.</w:t>
       </w:r>
     </w:p>
-    <w:bookmarkEnd w:id="177"/>
-    <w:bookmarkStart w:id="179" w:name="ref-mcphadenChildProdigy1997981999"/>
+    <w:bookmarkEnd w:id="168"/>
+    <w:bookmarkStart w:id="170" w:name="ref-mcphadenChildProdigy1997981999"/>
     <w:p>
       <w:pPr>
         <w:pStyle w:val="Bibliography"/>
@@ -9494,7 +9240,7 @@
       <w:r>
         <w:t xml:space="preserve"> </w:t>
       </w:r>
-      <w:hyperlink r:id="rId178">
+      <w:hyperlink r:id="rId169">
         <w:r>
           <w:rPr>
             <w:rStyle w:val="Hyperlink"/>
@@ -9503,8 +9249,8 @@
         </w:r>
       </w:hyperlink>
     </w:p>
-    <w:bookmarkEnd w:id="179"/>
-    <w:bookmarkStart w:id="181" w:name="X39997561169cc377e78cfd1f6b419ae9f999567"/>
+    <w:bookmarkEnd w:id="170"/>
+    <w:bookmarkStart w:id="172" w:name="X39997561169cc377e78cfd1f6b419ae9f999567"/>
     <w:p>
       <w:pPr>
         <w:pStyle w:val="Bibliography"/>
@@ -9567,7 +9313,7 @@
       <w:r>
         <w:t xml:space="preserve"> </w:t>
       </w:r>
-      <w:hyperlink r:id="rId180">
+      <w:hyperlink r:id="rId171">
         <w:r>
           <w:rPr>
             <w:rStyle w:val="Hyperlink"/>
@@ -9576,8 +9322,8 @@
         </w:r>
       </w:hyperlink>
     </w:p>
-    <w:bookmarkEnd w:id="181"/>
-    <w:bookmarkStart w:id="183" w:name="ref-moraProjectedTimingClimate2013"/>
+    <w:bookmarkEnd w:id="172"/>
+    <w:bookmarkStart w:id="174" w:name="ref-moraProjectedTimingClimate2013"/>
     <w:p>
       <w:pPr>
         <w:pStyle w:val="Bibliography"/>
@@ -9614,7 +9360,7 @@
       <w:r>
         <w:t xml:space="preserve"> </w:t>
       </w:r>
-      <w:hyperlink r:id="rId182">
+      <w:hyperlink r:id="rId173">
         <w:r>
           <w:rPr>
             <w:rStyle w:val="Hyperlink"/>
@@ -9623,8 +9369,8 @@
         </w:r>
       </w:hyperlink>
     </w:p>
-    <w:bookmarkEnd w:id="183"/>
-    <w:bookmarkStart w:id="184" w:name="Xec6f0c7b84276cd7f17ea44629dea44269d3186"/>
+    <w:bookmarkEnd w:id="174"/>
+    <w:bookmarkStart w:id="175" w:name="Xec6f0c7b84276cd7f17ea44629dea44269d3186"/>
     <w:p>
       <w:pPr>
         <w:pStyle w:val="Bibliography"/>
@@ -9652,8 +9398,8 @@
         <w:t xml:space="preserve">.</w:t>
       </w:r>
     </w:p>
-    <w:bookmarkEnd w:id="184"/>
-    <w:bookmarkStart w:id="186" w:name="ref-morrisLongevityCanBuffer2008"/>
+    <w:bookmarkEnd w:id="175"/>
+    <w:bookmarkStart w:id="177" w:name="ref-morrisLongevityCanBuffer2008"/>
     <w:p>
       <w:pPr>
         <w:pStyle w:val="Bibliography"/>
@@ -9690,7 +9436,7 @@
       <w:r>
         <w:t xml:space="preserve"> </w:t>
       </w:r>
-      <w:hyperlink r:id="rId185">
+      <w:hyperlink r:id="rId176">
         <w:r>
           <w:rPr>
             <w:rStyle w:val="Hyperlink"/>
@@ -9699,36 +9445,24 @@
         </w:r>
       </w:hyperlink>
     </w:p>
-    <w:bookmarkEnd w:id="186"/>
-    <w:bookmarkStart w:id="188" w:name="ref-mulkeyComparativeLifeHistory1991"/>
+    <w:bookmarkEnd w:id="177"/>
+    <w:bookmarkStart w:id="178" w:name="ref-mundim2016"/>
     <w:p>
       <w:pPr>
         <w:pStyle w:val="Bibliography"/>
       </w:pPr>
       <w:r>
-        <w:t xml:space="preserve">Mulkey, S. S., Smith, A. P., &amp; Wright, S. J. (1991). Comparative life history and physiology of two understory</w:t>
-      </w:r>
-      <w:r>
-        <w:t xml:space="preserve"> </w:t>
-      </w:r>
-      <w:r>
-        <w:t xml:space="preserve">Neotropical</w:t>
-      </w:r>
-      <w:r>
-        <w:t xml:space="preserve"> </w:t>
-      </w:r>
-      <w:r>
-        <w:t xml:space="preserve">herbs.</w:t>
-      </w:r>
-      <w:r>
-        <w:t xml:space="preserve"> </w:t>
-      </w:r>
-      <w:r>
-        <w:rPr>
-          <w:iCs/>
-          <w:i/>
-        </w:rPr>
-        <w:t xml:space="preserve">Oecologia</w:t>
+        <w:t xml:space="preserve">Mundim, F. M., &amp; Bruna, E. M. (2016). Is there a temperate bias in our understanding of how climate change will alter plant–herbivore interactions? A meta- analysis of experimental studies.</w:t>
+      </w:r>
+      <w:r>
+        <w:t xml:space="preserve"> </w:t>
+      </w:r>
+      <w:r>
+        <w:rPr>
+          <w:iCs/>
+          <w:i/>
+        </w:rPr>
+        <w:t xml:space="preserve">American Naturalist</w:t>
       </w:r>
       <w:r>
         <w:t xml:space="preserve">,</w:t>
@@ -9741,67 +9475,52 @@
           <w:iCs/>
           <w:i/>
         </w:rPr>
-        <w:t xml:space="preserve">88</w:t>
-      </w:r>
-      <w:r>
-        <w:t xml:space="preserve">(2), 263–273.</w:t>
-      </w:r>
-      <w:r>
-        <w:t xml:space="preserve"> </w:t>
-      </w:r>
-      <w:hyperlink r:id="rId187">
-        <w:r>
-          <w:rPr>
-            <w:rStyle w:val="Hyperlink"/>
-          </w:rPr>
-          <w:t xml:space="preserve">https://doi.org/10.1007/BF00320821</w:t>
-        </w:r>
-      </w:hyperlink>
-    </w:p>
-    <w:bookmarkEnd w:id="188"/>
-    <w:bookmarkStart w:id="190" w:name="ref-mulkeyInfluenceSeasonalDrought1996"/>
+        <w:t xml:space="preserve">188</w:t>
+      </w:r>
+      <w:r>
+        <w:t xml:space="preserve">, S74–S89.</w:t>
+      </w:r>
+    </w:p>
+    <w:bookmarkEnd w:id="178"/>
+    <w:bookmarkStart w:id="180" w:name="Xcba87c4d0d66a0034e8f1ed3082be1bfaa9b26c"/>
     <w:p>
       <w:pPr>
         <w:pStyle w:val="Bibliography"/>
       </w:pPr>
       <w:r>
-        <w:t xml:space="preserve">Mulkey, S. S., &amp; Wright, S. J. (1996). Influence of seasonal drought on the carbon balance of tropical forest plants. In S. S. Mulkey, R. L. Chazdon, &amp; A. P. Smith (Eds.),</w:t>
-      </w:r>
-      <w:r>
-        <w:t xml:space="preserve"> </w:t>
-      </w:r>
-      <w:r>
-        <w:rPr>
-          <w:iCs/>
-          <w:i/>
-        </w:rPr>
-        <w:t xml:space="preserve">Tropical</w:t>
-      </w:r>
-      <w:r>
-        <w:rPr>
-          <w:iCs/>
-          <w:i/>
-        </w:rPr>
-        <w:t xml:space="preserve"> </w:t>
-      </w:r>
-      <w:r>
-        <w:rPr>
-          <w:iCs/>
-          <w:i/>
-        </w:rPr>
-        <w:t xml:space="preserve">Forest Plant Ecophysiology</w:t>
-      </w:r>
-      <w:r>
-        <w:t xml:space="preserve"> </w:t>
-      </w:r>
-      <w:r>
-        <w:t xml:space="preserve">(pp. 187–216).</w:t>
-      </w:r>
-      <w:r>
-        <w:t xml:space="preserve"> </w:t>
-      </w:r>
-      <w:r>
-        <w:t xml:space="preserve">Springer US</w:t>
+        <w:t xml:space="preserve">Nakazono, E. M., Bruna, E. M., &amp; Mesquita, R. C. G. (2004). Experiemental harvesting of the non-timber forest product</w:t>
+      </w:r>
+      <w:r>
+        <w:t xml:space="preserve"> </w:t>
+      </w:r>
+      <w:r>
+        <w:rPr>
+          <w:iCs/>
+          <w:i/>
+        </w:rPr>
+        <w:t xml:space="preserve">Ischnosiphon</w:t>
+      </w:r>
+      <w:r>
+        <w:t xml:space="preserve"> </w:t>
+      </w:r>
+      <w:r>
+        <w:rPr>
+          <w:iCs/>
+          <w:i/>
+        </w:rPr>
+        <w:t xml:space="preserve">polyphyllus</w:t>
+      </w:r>
+      <w:r>
+        <w:t xml:space="preserve"> </w:t>
+      </w:r>
+      <w:r>
+        <w:t xml:space="preserve">in central</w:t>
+      </w:r>
+      <w:r>
+        <w:t xml:space="preserve"> </w:t>
+      </w:r>
+      <w:r>
+        <w:t xml:space="preserve">Amazonia</w:t>
       </w:r>
       <w:r>
         <w:t xml:space="preserve">.</w:t>
@@ -9809,33 +9528,12 @@
       <w:r>
         <w:t xml:space="preserve"> </w:t>
       </w:r>
-      <w:hyperlink r:id="rId189">
-        <w:r>
-          <w:rPr>
-            <w:rStyle w:val="Hyperlink"/>
-          </w:rPr>
-          <w:t xml:space="preserve">https://doi.org/10.1007/978-1-4613-1163-8_7</w:t>
-        </w:r>
-      </w:hyperlink>
-    </w:p>
-    <w:bookmarkEnd w:id="190"/>
-    <w:bookmarkStart w:id="191" w:name="ref-mundim2016"/>
-    <w:p>
-      <w:pPr>
-        <w:pStyle w:val="Bibliography"/>
-      </w:pPr>
-      <w:r>
-        <w:t xml:space="preserve">Mundim, F. M., &amp; Bruna, E. M. (2016). Is there a temperate bias in our understanding of how climate change will alter plant–herbivore interactions? A meta- analysis of experimental studies.</w:t>
-      </w:r>
-      <w:r>
-        <w:t xml:space="preserve"> </w:t>
-      </w:r>
-      <w:r>
-        <w:rPr>
-          <w:iCs/>
-          <w:i/>
-        </w:rPr>
-        <w:t xml:space="preserve">American Naturalist</w:t>
+      <w:r>
+        <w:rPr>
+          <w:iCs/>
+          <w:i/>
+        </w:rPr>
+        <w:t xml:space="preserve">Forest Ecology and Management</w:t>
       </w:r>
       <w:r>
         <w:t xml:space="preserve">,</w:t>
@@ -9848,77 +9546,6 @@
           <w:iCs/>
           <w:i/>
         </w:rPr>
-        <w:t xml:space="preserve">188</w:t>
-      </w:r>
-      <w:r>
-        <w:t xml:space="preserve">, S74–S89.</w:t>
-      </w:r>
-    </w:p>
-    <w:bookmarkEnd w:id="191"/>
-    <w:bookmarkStart w:id="193" w:name="Xcba87c4d0d66a0034e8f1ed3082be1bfaa9b26c"/>
-    <w:p>
-      <w:pPr>
-        <w:pStyle w:val="Bibliography"/>
-      </w:pPr>
-      <w:r>
-        <w:t xml:space="preserve">Nakazono, E. M., Bruna, E. M., &amp; Mesquita, R. C. G. (2004). Experiemental harvesting of the non-timber forest product</w:t>
-      </w:r>
-      <w:r>
-        <w:t xml:space="preserve"> </w:t>
-      </w:r>
-      <w:r>
-        <w:rPr>
-          <w:iCs/>
-          <w:i/>
-        </w:rPr>
-        <w:t xml:space="preserve">Ischnosiphon</w:t>
-      </w:r>
-      <w:r>
-        <w:t xml:space="preserve"> </w:t>
-      </w:r>
-      <w:r>
-        <w:rPr>
-          <w:iCs/>
-          <w:i/>
-        </w:rPr>
-        <w:t xml:space="preserve">polyphyllus</w:t>
-      </w:r>
-      <w:r>
-        <w:t xml:space="preserve"> </w:t>
-      </w:r>
-      <w:r>
-        <w:t xml:space="preserve">in central</w:t>
-      </w:r>
-      <w:r>
-        <w:t xml:space="preserve"> </w:t>
-      </w:r>
-      <w:r>
-        <w:t xml:space="preserve">Amazonia</w:t>
-      </w:r>
-      <w:r>
-        <w:t xml:space="preserve">.</w:t>
-      </w:r>
-      <w:r>
-        <w:t xml:space="preserve"> </w:t>
-      </w:r>
-      <w:r>
-        <w:rPr>
-          <w:iCs/>
-          <w:i/>
-        </w:rPr>
-        <w:t xml:space="preserve">Forest Ecology and Management</w:t>
-      </w:r>
-      <w:r>
-        <w:t xml:space="preserve">,</w:t>
-      </w:r>
-      <w:r>
-        <w:t xml:space="preserve"> </w:t>
-      </w:r>
-      <w:r>
-        <w:rPr>
-          <w:iCs/>
-          <w:i/>
-        </w:rPr>
         <w:t xml:space="preserve">190</w:t>
       </w:r>
       <w:r>
@@ -9927,7 +9554,7 @@
       <w:r>
         <w:t xml:space="preserve"> </w:t>
       </w:r>
-      <w:hyperlink r:id="rId192">
+      <w:hyperlink r:id="rId179">
         <w:r>
           <w:rPr>
             <w:rStyle w:val="Hyperlink"/>
@@ -9936,8 +9563,8 @@
         </w:r>
       </w:hyperlink>
     </w:p>
-    <w:bookmarkEnd w:id="193"/>
-    <w:bookmarkStart w:id="195" w:name="ref-nihadRelationshipStressFlowering2018"/>
+    <w:bookmarkEnd w:id="180"/>
+    <w:bookmarkStart w:id="182" w:name="ref-nihadRelationshipStressFlowering2018"/>
     <w:p>
       <w:pPr>
         <w:pStyle w:val="Bibliography"/>
@@ -10010,7 +9637,7 @@
       <w:r>
         <w:t xml:space="preserve"> </w:t>
       </w:r>
-      <w:hyperlink r:id="rId194">
+      <w:hyperlink r:id="rId181">
         <w:r>
           <w:rPr>
             <w:rStyle w:val="Hyperlink"/>
@@ -10019,8 +9646,8 @@
         </w:r>
       </w:hyperlink>
     </w:p>
-    <w:bookmarkEnd w:id="195"/>
-    <w:bookmarkStart w:id="197" w:name="ref-ogleQuantifyingEcologicalMemory2015"/>
+    <w:bookmarkEnd w:id="182"/>
+    <w:bookmarkStart w:id="184" w:name="ref-ogleQuantifyingEcologicalMemory2015"/>
     <w:p>
       <w:pPr>
         <w:pStyle w:val="Bibliography"/>
@@ -10057,7 +9684,7 @@
       <w:r>
         <w:t xml:space="preserve"> </w:t>
       </w:r>
-      <w:hyperlink r:id="rId196">
+      <w:hyperlink r:id="rId183">
         <w:r>
           <w:rPr>
             <w:rStyle w:val="Hyperlink"/>
@@ -10066,8 +9693,8 @@
         </w:r>
       </w:hyperlink>
     </w:p>
-    <w:bookmarkEnd w:id="197"/>
-    <w:bookmarkStart w:id="199" w:name="ref-oliver2015"/>
+    <w:bookmarkEnd w:id="184"/>
+    <w:bookmarkStart w:id="186" w:name="ref-oliver2015"/>
     <w:p>
       <w:pPr>
         <w:pStyle w:val="Bibliography"/>
@@ -10104,7 +9731,7 @@
       <w:r>
         <w:t xml:space="preserve"> </w:t>
       </w:r>
-      <w:hyperlink r:id="rId198">
+      <w:hyperlink r:id="rId185">
         <w:r>
           <w:rPr>
             <w:rStyle w:val="Hyperlink"/>
@@ -10113,8 +9740,8 @@
         </w:r>
       </w:hyperlink>
     </w:p>
-    <w:bookmarkEnd w:id="199"/>
-    <w:bookmarkStart w:id="200" w:name="ref-opdamClimateChangeMeets2004"/>
+    <w:bookmarkEnd w:id="186"/>
+    <w:bookmarkStart w:id="187" w:name="ref-opdamClimateChangeMeets2004"/>
     <w:p>
       <w:pPr>
         <w:pStyle w:val="Bibliography"/>
@@ -10149,8 +9776,8 @@
         <w:t xml:space="preserve">(3), 285–297.</w:t>
       </w:r>
     </w:p>
-    <w:bookmarkEnd w:id="200"/>
-    <w:bookmarkStart w:id="202" w:name="ref-paniw2021"/>
+    <w:bookmarkEnd w:id="187"/>
+    <w:bookmarkStart w:id="189" w:name="ref-paniw2021"/>
     <w:p>
       <w:pPr>
         <w:pStyle w:val="Bibliography"/>
@@ -10174,7 +9801,7 @@
       <w:r>
         <w:t xml:space="preserve"> </w:t>
       </w:r>
-      <w:hyperlink r:id="rId201">
+      <w:hyperlink r:id="rId188">
         <w:r>
           <w:rPr>
             <w:rStyle w:val="Hyperlink"/>
@@ -10183,8 +9810,8 @@
         </w:r>
       </w:hyperlink>
     </w:p>
-    <w:bookmarkEnd w:id="202"/>
-    <w:bookmarkStart w:id="203" w:name="ref-pau2013"/>
+    <w:bookmarkEnd w:id="189"/>
+    <w:bookmarkStart w:id="190" w:name="ref-pau2013"/>
     <w:p>
       <w:pPr>
         <w:pStyle w:val="Bibliography"/>
@@ -10219,8 +9846,8 @@
         <w:t xml:space="preserve">(9), 838–842.</w:t>
       </w:r>
     </w:p>
-    <w:bookmarkEnd w:id="203"/>
-    <w:bookmarkStart w:id="205" w:name="X5bdd05871e86b46eb5ee2e5c6be37a2f699f571"/>
+    <w:bookmarkEnd w:id="190"/>
+    <w:bookmarkStart w:id="192" w:name="X5bdd05871e86b46eb5ee2e5c6be37a2f699f571"/>
     <w:p>
       <w:pPr>
         <w:pStyle w:val="Bibliography"/>
@@ -10257,7 +9884,7 @@
       <w:r>
         <w:t xml:space="preserve"> </w:t>
       </w:r>
-      <w:hyperlink r:id="rId204">
+      <w:hyperlink r:id="rId191">
         <w:r>
           <w:rPr>
             <w:rStyle w:val="Hyperlink"/>
@@ -10266,8 +9893,8 @@
         </w:r>
       </w:hyperlink>
     </w:p>
-    <w:bookmarkEnd w:id="205"/>
-    <w:bookmarkStart w:id="207" w:name="ref-pierreCriticalWindowsMethod2020"/>
+    <w:bookmarkEnd w:id="192"/>
+    <w:bookmarkStart w:id="194" w:name="ref-pierreCriticalWindowsMethod2020"/>
     <w:p>
       <w:pPr>
         <w:pStyle w:val="Bibliography"/>
@@ -10316,7 +9943,7 @@
       <w:r>
         <w:t xml:space="preserve"> </w:t>
       </w:r>
-      <w:hyperlink r:id="rId206">
+      <w:hyperlink r:id="rId193">
         <w:r>
           <w:rPr>
             <w:rStyle w:val="Hyperlink"/>
@@ -10325,8 +9952,8 @@
         </w:r>
       </w:hyperlink>
     </w:p>
-    <w:bookmarkEnd w:id="207"/>
-    <w:bookmarkStart w:id="209" w:name="ref-pumisutapon2012"/>
+    <w:bookmarkEnd w:id="194"/>
+    <w:bookmarkStart w:id="196" w:name="ref-pumisutapon2012"/>
     <w:p>
       <w:pPr>
         <w:pStyle w:val="Bibliography"/>
@@ -10379,7 +10006,7 @@
       <w:r>
         <w:t xml:space="preserve"> </w:t>
       </w:r>
-      <w:hyperlink r:id="rId208">
+      <w:hyperlink r:id="rId195">
         <w:r>
           <w:rPr>
             <w:rStyle w:val="Hyperlink"/>
@@ -10388,8 +10015,8 @@
         </w:r>
       </w:hyperlink>
     </w:p>
-    <w:bookmarkEnd w:id="209"/>
-    <w:bookmarkStart w:id="210" w:name="X7b3c79bfb7654af1f4b03dba64dad1a6765c972"/>
+    <w:bookmarkEnd w:id="196"/>
+    <w:bookmarkStart w:id="197" w:name="X7b3c79bfb7654af1f4b03dba64dad1a6765c972"/>
     <w:p>
       <w:pPr>
         <w:pStyle w:val="Bibliography"/>
@@ -10439,8 +10066,8 @@
         <w:t xml:space="preserve">.</w:t>
       </w:r>
     </w:p>
-    <w:bookmarkEnd w:id="210"/>
-    <w:bookmarkStart w:id="212" w:name="X8f9a6c78e9a8cdf34e8fe74920950e61dcbda5d"/>
+    <w:bookmarkEnd w:id="197"/>
+    <w:bookmarkStart w:id="199" w:name="X8f9a6c78e9a8cdf34e8fe74920950e61dcbda5d"/>
     <w:p>
       <w:pPr>
         <w:pStyle w:val="Bibliography"/>
@@ -10486,7 +10113,7 @@
       <w:r>
         <w:t xml:space="preserve"> </w:t>
       </w:r>
-      <w:hyperlink r:id="rId211">
+      <w:hyperlink r:id="rId198">
         <w:r>
           <w:rPr>
             <w:rStyle w:val="Hyperlink"/>
@@ -10495,8 +10122,8 @@
         </w:r>
       </w:hyperlink>
     </w:p>
-    <w:bookmarkEnd w:id="212"/>
-    <w:bookmarkStart w:id="213" w:name="Xb12eb3ae74cee1ee3c7d5e9cc24057fb72a1f52"/>
+    <w:bookmarkEnd w:id="199"/>
+    <w:bookmarkStart w:id="200" w:name="Xb12eb3ae74cee1ee3c7d5e9cc24057fb72a1f52"/>
     <w:p>
       <w:pPr>
         <w:pStyle w:val="Bibliography"/>
@@ -10543,8 +10170,8 @@
         <w:t xml:space="preserve">, 50–58.</w:t>
       </w:r>
     </w:p>
-    <w:bookmarkEnd w:id="213"/>
-    <w:bookmarkStart w:id="215" w:name="Xa482cb6b22882f61235036974905b7f615ac378"/>
+    <w:bookmarkEnd w:id="200"/>
+    <w:bookmarkStart w:id="202" w:name="Xa482cb6b22882f61235036974905b7f615ac378"/>
     <w:p>
       <w:pPr>
         <w:pStyle w:val="Bibliography"/>
@@ -10593,7 +10220,7 @@
       <w:r>
         <w:t xml:space="preserve"> </w:t>
       </w:r>
-      <w:hyperlink r:id="rId214">
+      <w:hyperlink r:id="rId201">
         <w:r>
           <w:rPr>
             <w:rStyle w:val="Hyperlink"/>
@@ -10602,8 +10229,8 @@
         </w:r>
       </w:hyperlink>
     </w:p>
-    <w:bookmarkEnd w:id="215"/>
-    <w:bookmarkStart w:id="217" w:name="X32791e69f0c09d25993ffb6190a9997a70e201e"/>
+    <w:bookmarkEnd w:id="202"/>
+    <w:bookmarkStart w:id="204" w:name="X32791e69f0c09d25993ffb6190a9997a70e201e"/>
     <w:p>
       <w:pPr>
         <w:pStyle w:val="Bibliography"/>
@@ -10668,7 +10295,7 @@
       <w:r>
         <w:t xml:space="preserve"> </w:t>
       </w:r>
-      <w:hyperlink r:id="rId216">
+      <w:hyperlink r:id="rId203">
         <w:r>
           <w:rPr>
             <w:rStyle w:val="Hyperlink"/>
@@ -10677,8 +10304,8 @@
         </w:r>
       </w:hyperlink>
     </w:p>
-    <w:bookmarkEnd w:id="217"/>
-    <w:bookmarkStart w:id="219" w:name="Xcbee6c200d88516fc08087f948e2a00bd8858d1"/>
+    <w:bookmarkEnd w:id="204"/>
+    <w:bookmarkStart w:id="206" w:name="Xcbee6c200d88516fc08087f948e2a00bd8858d1"/>
     <w:p>
       <w:pPr>
         <w:pStyle w:val="Bibliography"/>
@@ -10724,7 +10351,7 @@
       <w:r>
         <w:t xml:space="preserve"> </w:t>
       </w:r>
-      <w:hyperlink r:id="rId218">
+      <w:hyperlink r:id="rId205">
         <w:r>
           <w:rPr>
             <w:rStyle w:val="Hyperlink"/>
@@ -10733,8 +10360,8 @@
         </w:r>
       </w:hyperlink>
     </w:p>
-    <w:bookmarkEnd w:id="219"/>
-    <w:bookmarkStart w:id="221" w:name="ref-sapsfordChickenEggWhich2017"/>
+    <w:bookmarkEnd w:id="206"/>
+    <w:bookmarkStart w:id="208" w:name="ref-sapsfordChickenEggWhich2017"/>
     <w:p>
       <w:pPr>
         <w:pStyle w:val="Bibliography"/>
@@ -10780,7 +10407,7 @@
       <w:r>
         <w:t xml:space="preserve"> </w:t>
       </w:r>
-      <w:hyperlink r:id="rId220">
+      <w:hyperlink r:id="rId207">
         <w:r>
           <w:rPr>
             <w:rStyle w:val="Hyperlink"/>
@@ -10789,8 +10416,8 @@
         </w:r>
       </w:hyperlink>
     </w:p>
-    <w:bookmarkEnd w:id="221"/>
-    <w:bookmarkStart w:id="223" w:name="Xcbe6b21765ecd5172303a77340fcc2a6c9a9d1c"/>
+    <w:bookmarkEnd w:id="208"/>
+    <w:bookmarkStart w:id="210" w:name="Xcbe6b21765ecd5172303a77340fcc2a6c9a9d1c"/>
     <w:p>
       <w:pPr>
         <w:pStyle w:val="Bibliography"/>
@@ -10836,7 +10463,7 @@
       <w:r>
         <w:t xml:space="preserve"> </w:t>
       </w:r>
-      <w:hyperlink r:id="rId222">
+      <w:hyperlink r:id="rId209">
         <w:r>
           <w:rPr>
             <w:rStyle w:val="Hyperlink"/>
@@ -10845,8 +10472,8 @@
         </w:r>
       </w:hyperlink>
     </w:p>
-    <w:bookmarkEnd w:id="223"/>
-    <w:bookmarkStart w:id="225" w:name="X0e6c67abc9122a27eb3e89145191383c8f565a3"/>
+    <w:bookmarkEnd w:id="210"/>
+    <w:bookmarkStart w:id="212" w:name="X0e6c67abc9122a27eb3e89145191383c8f565a3"/>
     <w:p>
       <w:pPr>
         <w:pStyle w:val="Bibliography"/>
@@ -10883,7 +10510,7 @@
       <w:r>
         <w:t xml:space="preserve"> </w:t>
       </w:r>
-      <w:hyperlink r:id="rId224">
+      <w:hyperlink r:id="rId211">
         <w:r>
           <w:rPr>
             <w:rStyle w:val="Hyperlink"/>
@@ -10892,8 +10519,8 @@
         </w:r>
       </w:hyperlink>
     </w:p>
-    <w:bookmarkEnd w:id="225"/>
-    <w:bookmarkStart w:id="227" w:name="ref-schwalmGlobalPatternsDrought2017"/>
+    <w:bookmarkEnd w:id="212"/>
+    <w:bookmarkStart w:id="214" w:name="ref-schwalmGlobalPatternsDrought2017"/>
     <w:p>
       <w:pPr>
         <w:pStyle w:val="Bibliography"/>
@@ -10930,7 +10557,7 @@
       <w:r>
         <w:t xml:space="preserve"> </w:t>
       </w:r>
-      <w:hyperlink r:id="rId226">
+      <w:hyperlink r:id="rId213">
         <w:r>
           <w:rPr>
             <w:rStyle w:val="Hyperlink"/>
@@ -10939,8 +10566,8 @@
         </w:r>
       </w:hyperlink>
     </w:p>
-    <w:bookmarkEnd w:id="227"/>
-    <w:bookmarkStart w:id="229" w:name="Xc3b3b20a53a582c572ddfd9bafed1350fdf2683"/>
+    <w:bookmarkEnd w:id="214"/>
+    <w:bookmarkStart w:id="216" w:name="Xc3b3b20a53a582c572ddfd9bafed1350fdf2683"/>
     <w:p>
       <w:pPr>
         <w:pStyle w:val="Bibliography"/>
@@ -10977,7 +10604,7 @@
       <w:r>
         <w:t xml:space="preserve"> </w:t>
       </w:r>
-      <w:hyperlink r:id="rId228">
+      <w:hyperlink r:id="rId215">
         <w:r>
           <w:rPr>
             <w:rStyle w:val="Hyperlink"/>
@@ -10986,8 +10613,8 @@
         </w:r>
       </w:hyperlink>
     </w:p>
-    <w:bookmarkEnd w:id="229"/>
-    <w:bookmarkStart w:id="231" w:name="ref-scottDifferingNonlinearLagged2021"/>
+    <w:bookmarkEnd w:id="216"/>
+    <w:bookmarkStart w:id="218" w:name="ref-scottDifferingNonlinearLagged2021"/>
     <w:p>
       <w:pPr>
         <w:pStyle w:val="Bibliography"/>
@@ -11024,7 +10651,7 @@
       <w:r>
         <w:t xml:space="preserve"> </w:t>
       </w:r>
-      <w:hyperlink r:id="rId230">
+      <w:hyperlink r:id="rId217">
         <w:r>
           <w:rPr>
             <w:rStyle w:val="Hyperlink"/>
@@ -11033,8 +10660,8 @@
         </w:r>
       </w:hyperlink>
     </w:p>
-    <w:bookmarkEnd w:id="231"/>
-    <w:bookmarkStart w:id="233" w:name="ref-selwoodEffectsClimateChange2015"/>
+    <w:bookmarkEnd w:id="218"/>
+    <w:bookmarkStart w:id="220" w:name="ref-selwoodEffectsClimateChange2015"/>
     <w:p>
       <w:pPr>
         <w:pStyle w:val="Bibliography"/>
@@ -11071,7 +10698,7 @@
       <w:r>
         <w:t xml:space="preserve"> </w:t>
       </w:r>
-      <w:hyperlink r:id="rId232">
+      <w:hyperlink r:id="rId219">
         <w:r>
           <w:rPr>
             <w:rStyle w:val="Hyperlink"/>
@@ -11080,71 +10707,36 @@
         </w:r>
       </w:hyperlink>
     </w:p>
-    <w:bookmarkEnd w:id="233"/>
-    <w:bookmarkStart w:id="235" w:name="X0686c9b227f785d256220cfb79a7c089a8581c8"/>
+    <w:bookmarkEnd w:id="220"/>
+    <w:bookmarkStart w:id="222" w:name="ref-silvajunior2021"/>
     <w:p>
       <w:pPr>
         <w:pStyle w:val="Bibliography"/>
       </w:pPr>
       <w:r>
-        <w:t xml:space="preserve">Sifres, A., Picó, B., Blanca, J. M., De Frutos, R., &amp; Nuez, F. (2007). Genetic structure of</w:t>
-      </w:r>
-      <w:r>
-        <w:t xml:space="preserve"> </w:t>
-      </w:r>
-      <w:r>
-        <w:rPr>
-          <w:iCs/>
-          <w:i/>
-        </w:rPr>
-        <w:t xml:space="preserve">Lycopersicon</w:t>
-      </w:r>
-      <w:r>
-        <w:t xml:space="preserve"> </w:t>
-      </w:r>
-      <w:r>
-        <w:rPr>
-          <w:iCs/>
-          <w:i/>
-        </w:rPr>
-        <w:t xml:space="preserve">pimpinellifolium</w:t>
-      </w:r>
-      <w:r>
-        <w:t xml:space="preserve"> </w:t>
-      </w:r>
-      <w:r>
-        <w:t xml:space="preserve">(</w:t>
-      </w:r>
-      <w:r>
-        <w:t xml:space="preserve">Solanaceae</w:t>
-      </w:r>
-      <w:r>
-        <w:t xml:space="preserve">) populations collected after the</w:t>
-      </w:r>
-      <w:r>
-        <w:t xml:space="preserve"> </w:t>
-      </w:r>
-      <w:r>
-        <w:t xml:space="preserve">ENSO</w:t>
-      </w:r>
-      <w:r>
-        <w:t xml:space="preserve"> </w:t>
-      </w:r>
-      <w:r>
-        <w:t xml:space="preserve">event of 1997</w:t>
-      </w:r>
-      <w:r>
-        <w:t xml:space="preserve">.</w:t>
-      </w:r>
-      <w:r>
-        <w:t xml:space="preserve"> </w:t>
-      </w:r>
-      <w:r>
-        <w:rPr>
-          <w:iCs/>
-          <w:i/>
-        </w:rPr>
-        <w:t xml:space="preserve">Genetic Resources and Crop Evolution</w:t>
+        <w:t xml:space="preserve">Silva Junior, C. H. L., Pessôa, A. C. M., Carvalho, N. S., Reis, J. B. C., Anderson, L. O., &amp; Aragão, L. E. O. C. (2021). The</w:t>
+      </w:r>
+      <w:r>
+        <w:t xml:space="preserve"> </w:t>
+      </w:r>
+      <w:r>
+        <w:t xml:space="preserve">Brazilian Amazon</w:t>
+      </w:r>
+      <w:r>
+        <w:t xml:space="preserve"> </w:t>
+      </w:r>
+      <w:r>
+        <w:t xml:space="preserve">deforestation rate in 2020 is the greatest of the decade.</w:t>
+      </w:r>
+      <w:r>
+        <w:t xml:space="preserve"> </w:t>
+      </w:r>
+      <w:r>
+        <w:rPr>
+          <w:iCs/>
+          <w:i/>
+        </w:rPr>
+        <w:t xml:space="preserve">Nature Ecology &amp; Evolution</w:t>
       </w:r>
       <w:r>
         <w:t xml:space="preserve">,</w:t>
@@ -11157,65 +10749,6 @@
           <w:iCs/>
           <w:i/>
         </w:rPr>
-        <w:t xml:space="preserve">54</w:t>
-      </w:r>
-      <w:r>
-        <w:t xml:space="preserve">(2), 359–377.</w:t>
-      </w:r>
-      <w:r>
-        <w:t xml:space="preserve"> </w:t>
-      </w:r>
-      <w:hyperlink r:id="rId234">
-        <w:r>
-          <w:rPr>
-            <w:rStyle w:val="Hyperlink"/>
-          </w:rPr>
-          <w:t xml:space="preserve">https://doi.org/10.1007/s10722-005-5725-4</w:t>
-        </w:r>
-      </w:hyperlink>
-    </w:p>
-    <w:bookmarkEnd w:id="235"/>
-    <w:bookmarkStart w:id="237" w:name="ref-silvajunior2021"/>
-    <w:p>
-      <w:pPr>
-        <w:pStyle w:val="Bibliography"/>
-      </w:pPr>
-      <w:r>
-        <w:t xml:space="preserve">Silva Junior, C. H. L., Pessôa, A. C. M., Carvalho, N. S., Reis, J. B. C., Anderson, L. O., &amp; Aragão, L. E. O. C. (2021). The</w:t>
-      </w:r>
-      <w:r>
-        <w:t xml:space="preserve"> </w:t>
-      </w:r>
-      <w:r>
-        <w:t xml:space="preserve">Brazilian Amazon</w:t>
-      </w:r>
-      <w:r>
-        <w:t xml:space="preserve"> </w:t>
-      </w:r>
-      <w:r>
-        <w:t xml:space="preserve">deforestation rate in 2020 is the greatest of the decade.</w:t>
-      </w:r>
-      <w:r>
-        <w:t xml:space="preserve"> </w:t>
-      </w:r>
-      <w:r>
-        <w:rPr>
-          <w:iCs/>
-          <w:i/>
-        </w:rPr>
-        <w:t xml:space="preserve">Nature Ecology &amp; Evolution</w:t>
-      </w:r>
-      <w:r>
-        <w:t xml:space="preserve">,</w:t>
-      </w:r>
-      <w:r>
-        <w:t xml:space="preserve"> </w:t>
-      </w:r>
-      <w:r>
-        <w:rPr>
-          <w:iCs/>
-          <w:i/>
-        </w:rPr>
         <w:t xml:space="preserve">5</w:t>
       </w:r>
       <w:r>
@@ -11224,7 +10757,7 @@
       <w:r>
         <w:t xml:space="preserve"> </w:t>
       </w:r>
-      <w:hyperlink r:id="rId236">
+      <w:hyperlink r:id="rId221">
         <w:r>
           <w:rPr>
             <w:rStyle w:val="Hyperlink"/>
@@ -11233,8 +10766,8 @@
         </w:r>
       </w:hyperlink>
     </w:p>
-    <w:bookmarkEnd w:id="237"/>
-    <w:bookmarkStart w:id="239" w:name="ref-sletvold2005"/>
+    <w:bookmarkEnd w:id="222"/>
+    <w:bookmarkStart w:id="224" w:name="ref-sletvold2005"/>
     <w:p>
       <w:pPr>
         <w:pStyle w:val="Bibliography"/>
@@ -11294,7 +10827,7 @@
       <w:r>
         <w:t xml:space="preserve"> </w:t>
       </w:r>
-      <w:hyperlink r:id="rId238">
+      <w:hyperlink r:id="rId223">
         <w:r>
           <w:rPr>
             <w:rStyle w:val="Hyperlink"/>
@@ -11303,8 +10836,8 @@
         </w:r>
       </w:hyperlink>
     </w:p>
-    <w:bookmarkEnd w:id="239"/>
-    <w:bookmarkStart w:id="241" w:name="ref-snowTropicalFrugivorousBirds1981"/>
+    <w:bookmarkEnd w:id="224"/>
+    <w:bookmarkStart w:id="226" w:name="ref-snowTropicalFrugivorousBirds1981"/>
     <w:p>
       <w:pPr>
         <w:pStyle w:val="Bibliography"/>
@@ -11341,7 +10874,7 @@
       <w:r>
         <w:t xml:space="preserve"> </w:t>
       </w:r>
-      <w:hyperlink r:id="rId240">
+      <w:hyperlink r:id="rId225">
         <w:r>
           <w:rPr>
             <w:rStyle w:val="Hyperlink"/>
@@ -11350,46 +10883,33 @@
         </w:r>
       </w:hyperlink>
     </w:p>
-    <w:bookmarkEnd w:id="241"/>
-    <w:bookmarkStart w:id="243" w:name="ref-stilesEcologyFloweringPhenology1975"/>
+    <w:bookmarkEnd w:id="226"/>
+    <w:bookmarkStart w:id="227" w:name="ref-stouffer1996"/>
     <w:p>
       <w:pPr>
         <w:pStyle w:val="Bibliography"/>
       </w:pPr>
       <w:r>
-        <w:t xml:space="preserve">Stiles, F. G. (1975). Ecology, flowering phenology, and hummingbird pollination of some</w:t>
-      </w:r>
-      <w:r>
-        <w:t xml:space="preserve"> </w:t>
-      </w:r>
-      <w:r>
-        <w:t xml:space="preserve">Costa Rican</w:t>
-      </w:r>
-      <w:r>
-        <w:t xml:space="preserve"> </w:t>
-      </w:r>
-      <w:r>
-        <w:rPr>
-          <w:iCs/>
-          <w:i/>
-        </w:rPr>
-        <w:t xml:space="preserve">Heliconia</w:t>
-      </w:r>
-      <w:r>
-        <w:t xml:space="preserve"> </w:t>
-      </w:r>
-      <w:r>
-        <w:t xml:space="preserve">species.</w:t>
-      </w:r>
-      <w:r>
-        <w:t xml:space="preserve"> </w:t>
-      </w:r>
-      <w:r>
-        <w:rPr>
-          <w:iCs/>
-          <w:i/>
-        </w:rPr>
-        <w:t xml:space="preserve">Ecology</w:t>
+        <w:t xml:space="preserve">Stouffer, P. C., &amp; Bierregaard, R. O. (1996). Forest fragmentation and seasonal patterns of hummingbird abundance in</w:t>
+      </w:r>
+      <w:r>
+        <w:t xml:space="preserve"> </w:t>
+      </w:r>
+      <w:r>
+        <w:t xml:space="preserve">Amazonian Brazil</w:t>
+      </w:r>
+      <w:r>
+        <w:t xml:space="preserve">.</w:t>
+      </w:r>
+      <w:r>
+        <w:t xml:space="preserve"> </w:t>
+      </w:r>
+      <w:r>
+        <w:rPr>
+          <w:iCs/>
+          <w:i/>
+        </w:rPr>
+        <w:t xml:space="preserve">Ararajuba</w:t>
       </w:r>
       <w:r>
         <w:t xml:space="preserve">,</w:t>
@@ -11402,50 +10922,30 @@
           <w:iCs/>
           <w:i/>
         </w:rPr>
-        <w:t xml:space="preserve">56</w:t>
-      </w:r>
-      <w:r>
-        <w:t xml:space="preserve">(2), 285–301.</w:t>
-      </w:r>
-      <w:r>
-        <w:t xml:space="preserve"> </w:t>
-      </w:r>
-      <w:hyperlink r:id="rId242">
-        <w:r>
-          <w:rPr>
-            <w:rStyle w:val="Hyperlink"/>
-          </w:rPr>
-          <w:t xml:space="preserve">https://doi.org/10.2307/1934961</w:t>
-        </w:r>
-      </w:hyperlink>
-    </w:p>
-    <w:bookmarkEnd w:id="243"/>
-    <w:bookmarkStart w:id="244" w:name="ref-stouffer1996"/>
+        <w:t xml:space="preserve">4</w:t>
+      </w:r>
+      <w:r>
+        <w:t xml:space="preserve">(1), 9–14.</w:t>
+      </w:r>
+    </w:p>
+    <w:bookmarkEnd w:id="227"/>
+    <w:bookmarkStart w:id="229" w:name="ref-taubert2018"/>
     <w:p>
       <w:pPr>
         <w:pStyle w:val="Bibliography"/>
       </w:pPr>
       <w:r>
-        <w:t xml:space="preserve">Stouffer, P. C., &amp; Bierregaard, R. O. (1996). Forest fragmentation and seasonal patterns of hummingbird abundance in</w:t>
-      </w:r>
-      <w:r>
-        <w:t xml:space="preserve"> </w:t>
-      </w:r>
-      <w:r>
-        <w:t xml:space="preserve">Amazonian Brazil</w:t>
-      </w:r>
-      <w:r>
-        <w:t xml:space="preserve">.</w:t>
-      </w:r>
-      <w:r>
-        <w:t xml:space="preserve"> </w:t>
-      </w:r>
-      <w:r>
-        <w:rPr>
-          <w:iCs/>
-          <w:i/>
-        </w:rPr>
-        <w:t xml:space="preserve">Ararajuba</w:t>
+        <w:t xml:space="preserve">Taubert, F., Fischer, R., Groeneveld, J., Lehmann, S., Müller, M. S., Rödig, E., Wiegand, T., &amp; Huth, A. (2018). Global patterns of tropical forest fragmentation.</w:t>
+      </w:r>
+      <w:r>
+        <w:t xml:space="preserve"> </w:t>
+      </w:r>
+      <w:r>
+        <w:rPr>
+          <w:iCs/>
+          <w:i/>
+        </w:rPr>
+        <w:t xml:space="preserve">Nature</w:t>
       </w:r>
       <w:r>
         <w:t xml:space="preserve">,</w:t>
@@ -11458,42 +10958,6 @@
           <w:iCs/>
           <w:i/>
         </w:rPr>
-        <w:t xml:space="preserve">4</w:t>
-      </w:r>
-      <w:r>
-        <w:t xml:space="preserve">(1), 9–14.</w:t>
-      </w:r>
-    </w:p>
-    <w:bookmarkEnd w:id="244"/>
-    <w:bookmarkStart w:id="246" w:name="ref-taubert2018"/>
-    <w:p>
-      <w:pPr>
-        <w:pStyle w:val="Bibliography"/>
-      </w:pPr>
-      <w:r>
-        <w:t xml:space="preserve">Taubert, F., Fischer, R., Groeneveld, J., Lehmann, S., Müller, M. S., Rödig, E., Wiegand, T., &amp; Huth, A. (2018). Global patterns of tropical forest fragmentation.</w:t>
-      </w:r>
-      <w:r>
-        <w:t xml:space="preserve"> </w:t>
-      </w:r>
-      <w:r>
-        <w:rPr>
-          <w:iCs/>
-          <w:i/>
-        </w:rPr>
-        <w:t xml:space="preserve">Nature</w:t>
-      </w:r>
-      <w:r>
-        <w:t xml:space="preserve">,</w:t>
-      </w:r>
-      <w:r>
-        <w:t xml:space="preserve"> </w:t>
-      </w:r>
-      <w:r>
-        <w:rPr>
-          <w:iCs/>
-          <w:i/>
-        </w:rPr>
         <w:t xml:space="preserve">554</w:t>
       </w:r>
       <w:r>
@@ -11502,7 +10966,7 @@
       <w:r>
         <w:t xml:space="preserve"> </w:t>
       </w:r>
-      <w:hyperlink r:id="rId245">
+      <w:hyperlink r:id="rId228">
         <w:r>
           <w:rPr>
             <w:rStyle w:val="Hyperlink"/>
@@ -11511,8 +10975,8 @@
         </w:r>
       </w:hyperlink>
     </w:p>
-    <w:bookmarkEnd w:id="246"/>
-    <w:bookmarkStart w:id="248" w:name="ref-tellerLinkingDemographyDrivers2016"/>
+    <w:bookmarkEnd w:id="229"/>
+    <w:bookmarkStart w:id="231" w:name="ref-tellerLinkingDemographyDrivers2016"/>
     <w:p>
       <w:pPr>
         <w:pStyle w:val="Bibliography"/>
@@ -11549,7 +11013,7 @@
       <w:r>
         <w:t xml:space="preserve"> </w:t>
       </w:r>
-      <w:hyperlink r:id="rId247">
+      <w:hyperlink r:id="rId230">
         <w:r>
           <w:rPr>
             <w:rStyle w:val="Hyperlink"/>
@@ -11558,8 +11022,8 @@
         </w:r>
       </w:hyperlink>
     </w:p>
-    <w:bookmarkEnd w:id="248"/>
-    <w:bookmarkStart w:id="250" w:name="Xa086824b435fe5a87603598bac58c770d0b433c"/>
+    <w:bookmarkEnd w:id="231"/>
+    <w:bookmarkStart w:id="233" w:name="Xa086824b435fe5a87603598bac58c770d0b433c"/>
     <w:p>
       <w:pPr>
         <w:pStyle w:val="Bibliography"/>
@@ -11621,7 +11085,7 @@
       <w:r>
         <w:t xml:space="preserve"> </w:t>
       </w:r>
-      <w:hyperlink r:id="rId249">
+      <w:hyperlink r:id="rId232">
         <w:r>
           <w:rPr>
             <w:rStyle w:val="Hyperlink"/>
@@ -11630,8 +11094,8 @@
         </w:r>
       </w:hyperlink>
     </w:p>
-    <w:bookmarkEnd w:id="250"/>
-    <w:bookmarkStart w:id="252" w:name="ref-ticktinRelationshipsNinoSouthern2003"/>
+    <w:bookmarkEnd w:id="233"/>
+    <w:bookmarkStart w:id="235" w:name="ref-ticktinRelationshipsNinoSouthern2003"/>
     <w:p>
       <w:pPr>
         <w:pStyle w:val="Bibliography"/>
@@ -11689,7 +11153,7 @@
       <w:r>
         <w:t xml:space="preserve"> </w:t>
       </w:r>
-      <w:hyperlink r:id="rId251">
+      <w:hyperlink r:id="rId234">
         <w:r>
           <w:rPr>
             <w:rStyle w:val="Hyperlink"/>
@@ -11698,8 +11162,8 @@
         </w:r>
       </w:hyperlink>
     </w:p>
-    <w:bookmarkEnd w:id="252"/>
-    <w:bookmarkStart w:id="254" w:name="X2990ffae4b5729b697c683600dc97fa0cd90c99"/>
+    <w:bookmarkEnd w:id="235"/>
+    <w:bookmarkStart w:id="237" w:name="X2990ffae4b5729b697c683600dc97fa0cd90c99"/>
     <w:p>
       <w:pPr>
         <w:pStyle w:val="Bibliography"/>
@@ -11736,7 +11200,7 @@
       <w:r>
         <w:t xml:space="preserve"> </w:t>
       </w:r>
-      <w:hyperlink r:id="rId253">
+      <w:hyperlink r:id="rId236">
         <w:r>
           <w:rPr>
             <w:rStyle w:val="Hyperlink"/>
@@ -11745,8 +11209,8 @@
         </w:r>
       </w:hyperlink>
     </w:p>
-    <w:bookmarkEnd w:id="254"/>
-    <w:bookmarkStart w:id="256" w:name="Xe41534ce2b5b4872638437400c0ba46f5979352"/>
+    <w:bookmarkEnd w:id="237"/>
+    <w:bookmarkStart w:id="239" w:name="Xe41534ce2b5b4872638437400c0ba46f5979352"/>
     <w:p>
       <w:pPr>
         <w:pStyle w:val="Bibliography"/>
@@ -11783,7 +11247,7 @@
       <w:r>
         <w:t xml:space="preserve"> </w:t>
       </w:r>
-      <w:hyperlink r:id="rId255">
+      <w:hyperlink r:id="rId238">
         <w:r>
           <w:rPr>
             <w:rStyle w:val="Hyperlink"/>
@@ -11792,8 +11256,8 @@
         </w:r>
       </w:hyperlink>
     </w:p>
-    <w:bookmarkEnd w:id="256"/>
-    <w:bookmarkStart w:id="258" w:name="X315b721ab586bb76de338f51b0626fd9811e056"/>
+    <w:bookmarkEnd w:id="239"/>
+    <w:bookmarkStart w:id="241" w:name="X315b721ab586bb76de338f51b0626fd9811e056"/>
     <w:p>
       <w:pPr>
         <w:pStyle w:val="Bibliography"/>
@@ -11830,7 +11294,7 @@
       <w:r>
         <w:t xml:space="preserve"> </w:t>
       </w:r>
-      <w:hyperlink r:id="rId257">
+      <w:hyperlink r:id="rId240">
         <w:r>
           <w:rPr>
             <w:rStyle w:val="Hyperlink"/>
@@ -11839,8 +11303,8 @@
         </w:r>
       </w:hyperlink>
     </w:p>
-    <w:bookmarkEnd w:id="258"/>
-    <w:bookmarkStart w:id="260" w:name="ref-uriarteImpactsClimateVariability2016"/>
+    <w:bookmarkEnd w:id="241"/>
+    <w:bookmarkStart w:id="243" w:name="ref-uriarteImpactsClimateVariability2016"/>
     <w:p>
       <w:pPr>
         <w:pStyle w:val="Bibliography"/>
@@ -11877,7 +11341,7 @@
       <w:r>
         <w:t xml:space="preserve"> </w:t>
       </w:r>
-      <w:hyperlink r:id="rId259">
+      <w:hyperlink r:id="rId242">
         <w:r>
           <w:rPr>
             <w:rStyle w:val="Hyperlink"/>
@@ -11886,8 +11350,8 @@
         </w:r>
       </w:hyperlink>
     </w:p>
-    <w:bookmarkEnd w:id="260"/>
-    <w:bookmarkStart w:id="262" w:name="ref-vasconcelos2004"/>
+    <w:bookmarkEnd w:id="243"/>
+    <w:bookmarkStart w:id="245" w:name="ref-vasconcelos2004"/>
     <w:p>
       <w:pPr>
         <w:pStyle w:val="Bibliography"/>
@@ -11936,7 +11400,7 @@
       <w:r>
         <w:t xml:space="preserve"> </w:t>
       </w:r>
-      <w:hyperlink r:id="rId261">
+      <w:hyperlink r:id="rId244">
         <w:r>
           <w:rPr>
             <w:rStyle w:val="Hyperlink"/>
@@ -11945,8 +11409,8 @@
         </w:r>
       </w:hyperlink>
     </w:p>
-    <w:bookmarkEnd w:id="262"/>
-    <w:bookmarkStart w:id="264" w:name="Xf29f8c32453d49a41f322a6e98d6ea516b6ff1d"/>
+    <w:bookmarkEnd w:id="245"/>
+    <w:bookmarkStart w:id="247" w:name="Xf29f8c32453d49a41f322a6e98d6ea516b6ff1d"/>
     <w:p>
       <w:pPr>
         <w:pStyle w:val="Bibliography"/>
@@ -11995,7 +11459,7 @@
       <w:r>
         <w:t xml:space="preserve"> </w:t>
       </w:r>
-      <w:hyperlink r:id="rId263">
+      <w:hyperlink r:id="rId246">
         <w:r>
           <w:rPr>
             <w:rStyle w:val="Hyperlink"/>
@@ -12004,36 +11468,24 @@
         </w:r>
       </w:hyperlink>
     </w:p>
-    <w:bookmarkEnd w:id="264"/>
-    <w:bookmarkStart w:id="266" w:name="ref-westerbandInteractionsPlantSize2015"/>
+    <w:bookmarkEnd w:id="247"/>
+    <w:bookmarkStart w:id="249" w:name="ref-westerbandEarlyLifeConditions2017"/>
     <w:p>
       <w:pPr>
         <w:pStyle w:val="Bibliography"/>
       </w:pPr>
       <w:r>
-        <w:t xml:space="preserve">Westerband, A. C., &amp; Horvitz, C. C. (2015). Interactions between plant size and canopy openness influence vital rates and life-history tradeoffs in two</w:t>
-      </w:r>
-      <w:r>
-        <w:t xml:space="preserve"> </w:t>
-      </w:r>
-      <w:r>
-        <w:t xml:space="preserve">Neotropical</w:t>
-      </w:r>
-      <w:r>
-        <w:t xml:space="preserve"> </w:t>
-      </w:r>
-      <w:r>
-        <w:t xml:space="preserve">understory herbs.</w:t>
-      </w:r>
-      <w:r>
-        <w:t xml:space="preserve"> </w:t>
-      </w:r>
-      <w:r>
-        <w:rPr>
-          <w:iCs/>
-          <w:i/>
-        </w:rPr>
-        <w:t xml:space="preserve">American Journal of Botany</w:t>
+        <w:t xml:space="preserve">Westerband, A. C., Horvitz, C. C., &amp; Gilliam, F. (2017). Early life conditions and precipitation influence the performance of widespread understorey herbs in variable light environments.</w:t>
+      </w:r>
+      <w:r>
+        <w:t xml:space="preserve"> </w:t>
+      </w:r>
+      <w:r>
+        <w:rPr>
+          <w:iCs/>
+          <w:i/>
+        </w:rPr>
+        <w:t xml:space="preserve">Journal of Ecology</w:t>
       </w:r>
       <w:r>
         <w:t xml:space="preserve">,</w:t>
@@ -12046,53 +11498,6 @@
           <w:iCs/>
           <w:i/>
         </w:rPr>
-        <w:t xml:space="preserve">102</w:t>
-      </w:r>
-      <w:r>
-        <w:t xml:space="preserve">(8), 1290–1299.</w:t>
-      </w:r>
-      <w:r>
-        <w:t xml:space="preserve"> </w:t>
-      </w:r>
-      <w:hyperlink r:id="rId265">
-        <w:r>
-          <w:rPr>
-            <w:rStyle w:val="Hyperlink"/>
-          </w:rPr>
-          <w:t xml:space="preserve">https://doi.org/10.3732/ajb.1500041</w:t>
-        </w:r>
-      </w:hyperlink>
-    </w:p>
-    <w:bookmarkEnd w:id="266"/>
-    <w:bookmarkStart w:id="268" w:name="ref-westerbandEarlyLifeConditions2017"/>
-    <w:p>
-      <w:pPr>
-        <w:pStyle w:val="Bibliography"/>
-      </w:pPr>
-      <w:r>
-        <w:t xml:space="preserve">Westerband, A. C., Horvitz, C. C., &amp; Gilliam, F. (2017). Early life conditions and precipitation influence the performance of widespread understorey herbs in variable light environments.</w:t>
-      </w:r>
-      <w:r>
-        <w:t xml:space="preserve"> </w:t>
-      </w:r>
-      <w:r>
-        <w:rPr>
-          <w:iCs/>
-          <w:i/>
-        </w:rPr>
-        <w:t xml:space="preserve">Journal of Ecology</w:t>
-      </w:r>
-      <w:r>
-        <w:t xml:space="preserve">,</w:t>
-      </w:r>
-      <w:r>
-        <w:t xml:space="preserve"> </w:t>
-      </w:r>
-      <w:r>
-        <w:rPr>
-          <w:iCs/>
-          <w:i/>
-        </w:rPr>
         <w:t xml:space="preserve">105</w:t>
       </w:r>
       <w:r>
@@ -12101,7 +11506,7 @@
       <w:r>
         <w:t xml:space="preserve"> </w:t>
       </w:r>
-      <w:hyperlink r:id="rId267">
+      <w:hyperlink r:id="rId248">
         <w:r>
           <w:rPr>
             <w:rStyle w:val="Hyperlink"/>
@@ -12110,8 +11515,8 @@
         </w:r>
       </w:hyperlink>
     </w:p>
-    <w:bookmarkEnd w:id="268"/>
-    <w:bookmarkStart w:id="270" w:name="ref-williams2015"/>
+    <w:bookmarkEnd w:id="249"/>
+    <w:bookmarkStart w:id="251" w:name="ref-williams2015"/>
     <w:p>
       <w:pPr>
         <w:pStyle w:val="Bibliography"/>
@@ -12148,7 +11553,7 @@
       <w:r>
         <w:t xml:space="preserve"> </w:t>
       </w:r>
-      <w:hyperlink r:id="rId269">
+      <w:hyperlink r:id="rId250">
         <w:r>
           <w:rPr>
             <w:rStyle w:val="Hyperlink"/>
@@ -12157,8 +11562,8 @@
         </w:r>
       </w:hyperlink>
     </w:p>
-    <w:bookmarkEnd w:id="270"/>
-    <w:bookmarkStart w:id="272" w:name="ref-williamsonAmazonianTreeMortality2000"/>
+    <w:bookmarkEnd w:id="251"/>
+    <w:bookmarkStart w:id="253" w:name="ref-williamsonAmazonianTreeMortality2000"/>
     <w:p>
       <w:pPr>
         <w:pStyle w:val="Bibliography"/>
@@ -12207,7 +11612,7 @@
       <w:r>
         <w:t xml:space="preserve"> </w:t>
       </w:r>
-      <w:hyperlink r:id="rId271">
+      <w:hyperlink r:id="rId252">
         <w:r>
           <w:rPr>
             <w:rStyle w:val="Hyperlink"/>
@@ -12216,8 +11621,8 @@
         </w:r>
       </w:hyperlink>
     </w:p>
-    <w:bookmarkEnd w:id="272"/>
-    <w:bookmarkStart w:id="273" w:name="ref-woodGeneralizedAdditiveModels2017"/>
+    <w:bookmarkEnd w:id="253"/>
+    <w:bookmarkStart w:id="254" w:name="ref-woodGeneralizedAdditiveModels2017"/>
     <w:p>
       <w:pPr>
         <w:pStyle w:val="Bibliography"/>
@@ -12265,8 +11670,8 @@
         <w:t xml:space="preserve">.</w:t>
       </w:r>
     </w:p>
-    <w:bookmarkEnd w:id="273"/>
-    <w:bookmarkStart w:id="275" w:name="ref-wrightSeasonalDroughtSoil1992"/>
+    <w:bookmarkEnd w:id="254"/>
+    <w:bookmarkStart w:id="256" w:name="ref-wrightSeasonalDroughtSoil1992"/>
     <w:p>
       <w:pPr>
         <w:pStyle w:val="Bibliography"/>
@@ -12303,7 +11708,7 @@
       <w:r>
         <w:t xml:space="preserve"> </w:t>
       </w:r>
-      <w:hyperlink r:id="rId274">
+      <w:hyperlink r:id="rId255">
         <w:r>
           <w:rPr>
             <w:rStyle w:val="Hyperlink"/>
@@ -12312,8 +11717,8 @@
         </w:r>
       </w:hyperlink>
     </w:p>
-    <w:bookmarkEnd w:id="275"/>
-    <w:bookmarkStart w:id="277" w:name="ref-wrightSeasonalNinoLonger2006"/>
+    <w:bookmarkEnd w:id="256"/>
+    <w:bookmarkStart w:id="258" w:name="ref-wrightSeasonalNinoLonger2006"/>
     <w:p>
       <w:pPr>
         <w:pStyle w:val="Bibliography"/>
@@ -12362,7 +11767,7 @@
       <w:r>
         <w:t xml:space="preserve"> </w:t>
       </w:r>
-      <w:hyperlink r:id="rId276">
+      <w:hyperlink r:id="rId257">
         <w:r>
           <w:rPr>
             <w:rStyle w:val="Hyperlink"/>
@@ -12371,8 +11776,8 @@
         </w:r>
       </w:hyperlink>
     </w:p>
-    <w:bookmarkEnd w:id="277"/>
-    <w:bookmarkStart w:id="278" w:name="ref-wright1999"/>
+    <w:bookmarkEnd w:id="258"/>
+    <w:bookmarkStart w:id="259" w:name="ref-wright1999"/>
     <w:p>
       <w:pPr>
         <w:pStyle w:val="Bibliography"/>
@@ -12419,8 +11824,8 @@
         <w:t xml:space="preserve">(5), 1632–1647.</w:t>
       </w:r>
     </w:p>
-    <w:bookmarkEnd w:id="278"/>
-    <w:bookmarkStart w:id="280" w:name="ref-xavierDailyGriddedMeteorological2016"/>
+    <w:bookmarkEnd w:id="259"/>
+    <w:bookmarkStart w:id="261" w:name="ref-xavierDailyGriddedMeteorological2016"/>
     <w:p>
       <w:pPr>
         <w:pStyle w:val="Bibliography"/>
@@ -12472,7 +11877,7 @@
       <w:r>
         <w:t xml:space="preserve"> </w:t>
       </w:r>
-      <w:hyperlink r:id="rId279">
+      <w:hyperlink r:id="rId260">
         <w:r>
           <w:rPr>
             <w:rStyle w:val="Hyperlink"/>
@@ -12481,8 +11886,8 @@
         </w:r>
       </w:hyperlink>
     </w:p>
-    <w:bookmarkEnd w:id="280"/>
-    <w:bookmarkStart w:id="281" w:name="X7c5e9fea9680d778a3b1119dc965f9fde7e1345"/>
+    <w:bookmarkEnd w:id="261"/>
+    <w:bookmarkStart w:id="262" w:name="X7c5e9fea9680d778a3b1119dc965f9fde7e1345"/>
     <w:p>
       <w:pPr>
         <w:pStyle w:val="Bibliography"/>
@@ -12526,8 +11931,8 @@
         <w:t xml:space="preserve">(2), 172–178.</w:t>
       </w:r>
     </w:p>
-    <w:bookmarkEnd w:id="281"/>
-    <w:bookmarkStart w:id="283" w:name="ref-zengCausesImpacts20052008"/>
+    <w:bookmarkEnd w:id="262"/>
+    <w:bookmarkStart w:id="264" w:name="ref-zengCausesImpacts20052008"/>
     <w:p>
       <w:pPr>
         <w:pStyle w:val="Bibliography"/>
@@ -12576,7 +11981,7 @@
       <w:r>
         <w:t xml:space="preserve"> </w:t>
       </w:r>
-      <w:hyperlink r:id="rId282">
+      <w:hyperlink r:id="rId263">
         <w:r>
           <w:rPr>
             <w:rStyle w:val="Hyperlink"/>
@@ -12585,400 +11990,14 @@
         </w:r>
       </w:hyperlink>
     </w:p>
-    <w:bookmarkEnd w:id="283"/>
-    <w:bookmarkEnd w:id="284"/>
+    <w:bookmarkEnd w:id="264"/>
+    <w:bookmarkEnd w:id="265"/>
     <w:p>
       <w:r>
         <w:br w:type="page"/>
       </w:r>
     </w:p>
-    <w:bookmarkEnd w:id="285"/>
-    <w:bookmarkStart w:id="286" w:name="left-over-text"/>
-    <w:p>
-      <w:pPr>
-        <w:pStyle w:val="Heading1"/>
-      </w:pPr>
-      <w:r>
-        <w:t xml:space="preserve">Left-over text</w:t>
-      </w:r>
-    </w:p>
-    <w:p>
-      <w:pPr>
-        <w:numPr>
-          <w:ilvl w:val="0"/>
-          <w:numId w:val="1001"/>
-        </w:numPr>
-        <w:pStyle w:val="Compact"/>
-      </w:pPr>
-      <w:r>
-        <w:t xml:space="preserve">populations persisting in fragments may be more demographically resilient to drought than those in primary forest if the individuals susceptible to desiccation died quickly after fragment isolation</w:t>
-      </w:r>
-      <w:r>
-        <w:t xml:space="preserve"> </w:t>
-      </w:r>
-      <w:r>
-        <w:t xml:space="preserve">(Betts et al., 2019)</w:t>
-      </w:r>
-      <w:r>
-        <w:t xml:space="preserve">.</w:t>
-      </w:r>
-    </w:p>
-    <w:p>
-      <w:pPr>
-        <w:numPr>
-          <w:ilvl w:val="0"/>
-          <w:numId w:val="1001"/>
-        </w:numPr>
-        <w:pStyle w:val="Compact"/>
-      </w:pPr>
-      <w:r>
-        <w:t xml:space="preserve">While the alteration of microclimate near forest edges is one of the fundamental results to have emerged from the study of fragmented landscapes</w:t>
-      </w:r>
-      <w:r>
-        <w:t xml:space="preserve"> </w:t>
-      </w:r>
-      <w:r>
-        <w:t xml:space="preserve">(Didham &amp; Lawton, 1999; Ewers &amp; Banks-Leite, 2013)</w:t>
-      </w:r>
-      <w:r>
-        <w:t xml:space="preserve">, little is known regarding how variable it is. It We hypothesize that the microclimate in continuous forest plots is more stable than that in 1 ha fragments, and that this stability will demographically buffers populations in forest interiors</w:t>
-      </w:r>
-      <w:r>
-        <w:t xml:space="preserve"> </w:t>
-      </w:r>
-      <w:r>
-        <w:t xml:space="preserve">(Bruna et al., 2002)</w:t>
-      </w:r>
-      <w:r>
-        <w:t xml:space="preserve">.</w:t>
-      </w:r>
-    </w:p>
-    <w:p>
-      <w:pPr>
-        <w:numPr>
-          <w:ilvl w:val="0"/>
-          <w:numId w:val="1001"/>
-        </w:numPr>
-        <w:pStyle w:val="Compact"/>
-      </w:pPr>
-      <w:r>
-        <w:t xml:space="preserve">There can be cascading effects on other species (hispine beetles that depend on Heliconia flowers/fruits, hummingbirds and seed dispersers (</w:t>
-      </w:r>
-      <w:r>
-        <w:t xml:space="preserve"> </w:t>
-      </w:r>
-      <w:r>
-        <w:t xml:space="preserve">Stiles (1975)</w:t>
-      </w:r>
-    </w:p>
-    <w:p>
-      <w:pPr>
-        <w:numPr>
-          <w:ilvl w:val="0"/>
-          <w:numId w:val="1001"/>
-        </w:numPr>
-        <w:pStyle w:val="Compact"/>
-      </w:pPr>
-      <w:r>
-        <w:t xml:space="preserve">eg. gene flow and genetic structure among and between plots already shaped by fragmentation (</w:t>
-      </w:r>
-      <w:r>
-        <w:t xml:space="preserve"> </w:t>
-      </w:r>
-      <w:r>
-        <w:t xml:space="preserve">Côrtes et al. (2013)</w:t>
-      </w:r>
-      <w:r>
-        <w:t xml:space="preserve">, there can also be drought effects eg</w:t>
-      </w:r>
-      <w:r>
-        <w:t xml:space="preserve"> </w:t>
-      </w:r>
-      <w:r>
-        <w:t xml:space="preserve">Sifres et al. (2007)</w:t>
-      </w:r>
-      <w:r>
-        <w:t xml:space="preserve">)</w:t>
-      </w:r>
-    </w:p>
-    <w:p>
-      <w:pPr>
-        <w:numPr>
-          <w:ilvl w:val="0"/>
-          <w:numId w:val="1001"/>
-        </w:numPr>
-        <w:pStyle w:val="Compact"/>
-      </w:pPr>
-      <w:r>
-        <w:t xml:space="preserve">(Janssen et al., 2021)</w:t>
-      </w:r>
-      <w:r>
-        <w:t xml:space="preserve"> </w:t>
-      </w:r>
-      <w:r>
-        <w:t xml:space="preserve">Used machine learning to combine remote sensing and ground surveys of literfall from published datasets. Estimates green-up, literfall, growth, etc. for central and southern America including the Amazon. Drought results in anomalously high leaf flushing at start of drought followed by increased litterfall during the drought. Dry season droughts result in green-up, but not wet season droughts. During drought, old leaves are shed and new leaves are maintained. 2-5 months for newly flushed leaves to fully expand</w:t>
-      </w:r>
-    </w:p>
-    <w:bookmarkEnd w:id="286"/>
-    <w:bookmarkStart w:id="288" w:name="Xfff795fa07736a84483333983d4856a3f8cf9cc"/>
-    <w:p>
-      <w:pPr>
-        <w:pStyle w:val="Heading1"/>
-      </w:pPr>
-      <w:r>
-        <w:t xml:space="preserve">Citations / information could allocate to appropriate paragraphs</w:t>
-      </w:r>
-    </w:p>
-    <w:p>
-      <w:pPr>
-        <w:numPr>
-          <w:ilvl w:val="0"/>
-          <w:numId w:val="1002"/>
-        </w:numPr>
-      </w:pPr>
-      <w:r>
-        <w:t xml:space="preserve">Dowd (2020)</w:t>
-      </w:r>
-      <w:r>
-        <w:t xml:space="preserve"> </w:t>
-      </w:r>
-      <w:r>
-        <w:t xml:space="preserve">(unpublished thesis, could write MB and ask for update): precipitation and fragmentation influenced fruit/seed production (conditional on flowering) by</w:t>
-      </w:r>
-      <w:r>
-        <w:t xml:space="preserve"> </w:t>
-      </w:r>
-      <w:r>
-        <w:rPr>
-          <w:iCs/>
-          <w:i/>
-        </w:rPr>
-        <w:t xml:space="preserve">Heliconia</w:t>
-      </w:r>
-      <w:r>
-        <w:t xml:space="preserve"> </w:t>
-      </w:r>
-      <w:r>
-        <w:t xml:space="preserve">(one step past flowering, so might be worth citing to say that there are other ways reprod. can be affected</w:t>
-      </w:r>
-    </w:p>
-    <w:p>
-      <w:pPr>
-        <w:numPr>
-          <w:ilvl w:val="0"/>
-          <w:numId w:val="1002"/>
-        </w:numPr>
-      </w:pPr>
-      <w:r>
-        <w:t xml:space="preserve">Effects of precip extremes on understory plants can be also be indirect:</w:t>
-      </w:r>
-    </w:p>
-    <w:p>
-      <w:pPr>
-        <w:numPr>
-          <w:ilvl w:val="1"/>
-          <w:numId w:val="1003"/>
-        </w:numPr>
-      </w:pPr>
-      <w:r>
-        <w:t xml:space="preserve">high precip = lots of clouds, less photosynthesis, less or slower growth</w:t>
-      </w:r>
-    </w:p>
-    <w:p>
-      <w:pPr>
-        <w:numPr>
-          <w:ilvl w:val="1"/>
-          <w:numId w:val="1003"/>
-        </w:numPr>
-      </w:pPr>
-      <w:r>
-        <w:t xml:space="preserve">low precip = trees lose leaves or die, more light gets through or gaps open.</w:t>
-      </w:r>
-      <w:r>
-        <w:t xml:space="preserve"> </w:t>
-      </w:r>
-      <w:r>
-        <w:t xml:space="preserve">This can be positive (more light = more growth) but not always (</w:t>
-      </w:r>
-      <w:r>
-        <w:t xml:space="preserve"> </w:t>
-      </w:r>
-      <w:r>
-        <w:t xml:space="preserve">Westerband &amp; Horvitz (2015)</w:t>
-      </w:r>
-      <w:r>
-        <w:t xml:space="preserve">) there is a threshold that can lead to photoinhibition (</w:t>
-      </w:r>
-      <w:r>
-        <w:t xml:space="preserve"> </w:t>
-      </w:r>
-      <w:r>
-        <w:t xml:space="preserve">He et al. (1996)</w:t>
-      </w:r>
-      <w:r>
-        <w:t xml:space="preserve">,</w:t>
-      </w:r>
-      <w:r>
-        <w:t xml:space="preserve"> </w:t>
-      </w:r>
-      <w:r>
-        <w:t xml:space="preserve">Mulkey et al. (1991)</w:t>
-      </w:r>
-      <w:r>
-        <w:t xml:space="preserve">).</w:t>
-      </w:r>
-      <w:r>
-        <w:t xml:space="preserve"> </w:t>
-      </w:r>
-      <w:r>
-        <w:t xml:space="preserve">Drought and herbivory effects can be additive, at least in seedlings (</w:t>
-      </w:r>
-      <w:r>
-        <w:t xml:space="preserve"> </w:t>
-      </w:r>
-      <w:r>
-        <w:t xml:space="preserve">Barton &amp; Shiels (2020)</w:t>
-      </w:r>
-    </w:p>
-    <w:p>
-      <w:pPr>
-        <w:numPr>
-          <w:ilvl w:val="0"/>
-          <w:numId w:val="1002"/>
-        </w:numPr>
-      </w:pPr>
-      <w:r>
-        <w:t xml:space="preserve">Mulkey &amp; Wright (1996)</w:t>
-      </w:r>
-      <w:r>
-        <w:t xml:space="preserve"> </w:t>
-      </w:r>
-      <w:r>
-        <w:t xml:space="preserve">and</w:t>
-      </w:r>
-      <w:r>
-        <w:t xml:space="preserve"> </w:t>
-      </w:r>
-      <w:r>
-        <w:t xml:space="preserve">Bonal et al. (2016)</w:t>
-      </w:r>
-      <w:r>
-        <w:t xml:space="preserve"> </w:t>
-      </w:r>
-      <w:r>
-        <w:t xml:space="preserve">will have goods stuff; haven’t looked them over yet</w:t>
-      </w:r>
-    </w:p>
-    <w:p>
-      <w:pPr>
-        <w:numPr>
-          <w:ilvl w:val="0"/>
-          <w:numId w:val="1002"/>
-        </w:numPr>
-      </w:pPr>
-      <w:r>
-        <w:t xml:space="preserve">Wright &amp; Calderon (2006)</w:t>
-      </w:r>
-      <w:r>
-        <w:t xml:space="preserve">: Increase in flower and seed production after El Niño events for trees and lianas.</w:t>
-      </w:r>
-      <w:r>
-        <w:t xml:space="preserve"> </w:t>
-      </w:r>
-      <w:r>
-        <w:t xml:space="preserve">Might be due to increases solar irradiance.</w:t>
-      </w:r>
-      <w:r>
-        <w:t xml:space="preserve"> </w:t>
-      </w:r>
-      <w:r>
-        <w:t xml:space="preserve">Maybe evidence of lagged effects?</w:t>
-      </w:r>
-      <w:r>
-        <w:t xml:space="preserve"> </w:t>
-      </w:r>
-      <w:r>
-        <w:t xml:space="preserve">Table 2 is inconsistent with text, so not sure…</w:t>
-      </w:r>
-    </w:p>
-    <w:p>
-      <w:pPr>
-        <w:numPr>
-          <w:ilvl w:val="0"/>
-          <w:numId w:val="1002"/>
-        </w:numPr>
-      </w:pPr>
-      <w:r>
-        <w:t xml:space="preserve">(Esteban et al., 2021)</w:t>
-      </w:r>
-      <w:r>
-        <w:t xml:space="preserve"> </w:t>
-      </w:r>
-      <w:r>
-        <w:t xml:space="preserve">negative effects of large positive SPEI</w:t>
-      </w:r>
-    </w:p>
-    <w:p>
-      <w:pPr>
-        <w:numPr>
-          <w:ilvl w:val="0"/>
-          <w:numId w:val="1002"/>
-        </w:numPr>
-      </w:pPr>
-      <w:r>
-        <w:t xml:space="preserve">In Manaus, the canopy is as green or greener in the dry season compared to the wet season</w:t>
-      </w:r>
-      <w:r>
-        <w:t xml:space="preserve"> </w:t>
-      </w:r>
-      <w:r>
-        <w:t xml:space="preserve">(Guan et al., 2015)</w:t>
-      </w:r>
-      <w:r>
-        <w:t xml:space="preserve">, so dry season drought may result in relatively large increases in light penetration to the understory.</w:t>
-      </w:r>
-    </w:p>
-    <w:p>
-      <w:pPr>
-        <w:numPr>
-          <w:ilvl w:val="0"/>
-          <w:numId w:val="1002"/>
-        </w:numPr>
-      </w:pPr>
-      <w:r>
-        <w:t xml:space="preserve">Leitold et al. (2018)</w:t>
-      </w:r>
-      <w:r>
-        <w:t xml:space="preserve"> </w:t>
-      </w:r>
-      <w:r>
-        <w:t xml:space="preserve">increased canopy turnover during drought.</w:t>
-      </w:r>
-      <w:r>
-        <w:t xml:space="preserve"> </w:t>
-      </w:r>
-      <w:r>
-        <w:t xml:space="preserve">Similar increase in continuous and (large) fragments.</w:t>
-      </w:r>
-      <w:r>
-        <w:t xml:space="preserve"> </w:t>
-      </w:r>
-      <w:r>
-        <w:t xml:space="preserve">Increase in turnover more variable in fragments.</w:t>
-      </w:r>
-      <w:r>
-        <w:t xml:space="preserve"> </w:t>
-      </w:r>
-      <w:r>
-        <w:t xml:space="preserve">Coarse woody debris increased 62% during drought.</w:t>
-      </w:r>
-    </w:p>
-    <w:p>
-      <w:r>
-        <w:br w:type="page"/>
-      </w:r>
-    </w:p>
-    <w:bookmarkStart w:id="287" w:name="colophon"/>
+    <w:bookmarkStart w:id="266" w:name="colophon"/>
     <w:p>
       <w:pPr>
         <w:pStyle w:val="Heading3"/>
@@ -12992,7 +12011,7 @@
         <w:pStyle w:val="FirstParagraph"/>
       </w:pPr>
       <w:r>
-        <w:t xml:space="preserve">This report was generated on 2021-05-25 14:13:11 using the following computational environment and dependencies:</w:t>
+        <w:t xml:space="preserve">This report was generated on 2021-05-25 14:48:59 using the following computational environment and dependencies:</w:t>
       </w:r>
     </w:p>
     <w:p>
@@ -15496,16 +14515,16 @@
         <w:rPr>
           <w:rStyle w:val="VerbatimChar"/>
         </w:rPr>
-        <w:t xml:space="preserve">#&gt; [2] /private/var/folders/b_/2vfnxxls5vs401tmhhb3wqdh0000gp/T/Rtmp2WBGDt/renv-system-library</w:t>
-      </w:r>
-      <w:r>
-        <w:br/>
-      </w:r>
-      <w:r>
-        <w:rPr>
-          <w:rStyle w:val="VerbatimChar"/>
-        </w:rPr>
-        <w:t xml:space="preserve">#&gt; [3] /private/var/folders/b_/2vfnxxls5vs401tmhhb3wqdh0000gp/T/Rtmp6ZYiWM/renv-system-library</w:t>
+        <w:t xml:space="preserve">#&gt; [2] /private/var/folders/b_/2vfnxxls5vs401tmhhb3wqdh0000gp/T/RtmpsXKxcy/renv-system-library</w:t>
+      </w:r>
+      <w:r>
+        <w:br/>
+      </w:r>
+      <w:r>
+        <w:rPr>
+          <w:rStyle w:val="VerbatimChar"/>
+        </w:rPr>
+        <w:t xml:space="preserve">#&gt; [3] /private/var/folders/b_/2vfnxxls5vs401tmhhb3wqdh0000gp/T/RtmpYr3lM1/renv-system-library</w:t>
       </w:r>
       <w:r>
         <w:br/>
@@ -15542,29 +14561,29 @@
         <w:rPr>
           <w:rStyle w:val="VerbatimChar"/>
         </w:rPr>
-        <w:t xml:space="preserve">#&gt; Local:    eric-edits /Users/scottericr/Documents/HeliconiaDemography</w:t>
-      </w:r>
-      <w:r>
-        <w:br/>
-      </w:r>
-      <w:r>
-        <w:rPr>
-          <w:rStyle w:val="VerbatimChar"/>
-        </w:rPr>
-        <w:t xml:space="preserve">#&gt; Remote:   eric-edits @ origin (https://github.com/BrunaLab/HeliconiaDemography.git)</w:t>
-      </w:r>
-      <w:r>
-        <w:br/>
-      </w:r>
-      <w:r>
-        <w:rPr>
-          <w:rStyle w:val="VerbatimChar"/>
-        </w:rPr>
-        <w:t xml:space="preserve">#&gt; Head:     [f5a921c] 2021-05-25: add in final citation</w:t>
-      </w:r>
-    </w:p>
-    <w:bookmarkEnd w:id="287"/>
-    <w:bookmarkEnd w:id="288"/>
+        <w:t xml:space="preserve">#&gt; Local:    master /Users/scottericr/Documents/HeliconiaDemography</w:t>
+      </w:r>
+      <w:r>
+        <w:br/>
+      </w:r>
+      <w:r>
+        <w:rPr>
+          <w:rStyle w:val="VerbatimChar"/>
+        </w:rPr>
+        <w:t xml:space="preserve">#&gt; Remote:   master @ origin (https://github.com/BrunaLab/HeliconiaDemography.git)</w:t>
+      </w:r>
+      <w:r>
+        <w:br/>
+      </w:r>
+      <w:r>
+        <w:rPr>
+          <w:rStyle w:val="VerbatimChar"/>
+        </w:rPr>
+        <w:t xml:space="preserve">#&gt; Head:     [fd3e0ba] 2021-05-25: Merge pull request #57 from BrunaLab/eric-edits</w:t>
+      </w:r>
+    </w:p>
+    <w:bookmarkEnd w:id="266"/>
+    <w:bookmarkEnd w:id="267"/>
     <w:sectPr>
       <w:pgSz w:h="15840" w:w="12240"/>
       <w:pgMar w:bottom="1440" w:footer="720" w:gutter="0" w:header="720" w:left="1440" w:right="1440" w:top="1440"/>
@@ -16064,82 +15083,6 @@
     <w:lvl w:ilvl="8">
       <w:numFmt w:val="bullet"/>
       <w:lvlText w:val=" "/>
-      <w:lvlJc w:val="left"/>
-      <w:pPr>
-        <w:ind w:left="6480" w:hanging="480"/>
-      </w:pPr>
-    </w:lvl>
-  </w:abstractNum>
-  <w:abstractNum w:abstractNumId="991">
-    <w:nsid w:val="A991"/>
-    <w:multiLevelType w:val="multilevel"/>
-    <w:lvl w:ilvl="0">
-      <w:numFmt w:val="bullet"/>
-      <w:lvlText w:val="•"/>
-      <w:lvlJc w:val="left"/>
-      <w:pPr>
-        <w:ind w:left="720" w:hanging="480"/>
-      </w:pPr>
-    </w:lvl>
-    <w:lvl w:ilvl="1">
-      <w:numFmt w:val="bullet"/>
-      <w:lvlText w:val="–"/>
-      <w:lvlJc w:val="left"/>
-      <w:pPr>
-        <w:ind w:left="1440" w:hanging="480"/>
-      </w:pPr>
-    </w:lvl>
-    <w:lvl w:ilvl="2">
-      <w:numFmt w:val="bullet"/>
-      <w:lvlText w:val="•"/>
-      <w:lvlJc w:val="left"/>
-      <w:pPr>
-        <w:ind w:left="2160" w:hanging="480"/>
-      </w:pPr>
-    </w:lvl>
-    <w:lvl w:ilvl="3">
-      <w:numFmt w:val="bullet"/>
-      <w:lvlText w:val="–"/>
-      <w:lvlJc w:val="left"/>
-      <w:pPr>
-        <w:ind w:left="2880" w:hanging="480"/>
-      </w:pPr>
-    </w:lvl>
-    <w:lvl w:ilvl="4">
-      <w:numFmt w:val="bullet"/>
-      <w:lvlText w:val="•"/>
-      <w:lvlJc w:val="left"/>
-      <w:pPr>
-        <w:ind w:left="3600" w:hanging="480"/>
-      </w:pPr>
-    </w:lvl>
-    <w:lvl w:ilvl="5">
-      <w:numFmt w:val="bullet"/>
-      <w:lvlText w:val="–"/>
-      <w:lvlJc w:val="left"/>
-      <w:pPr>
-        <w:ind w:left="4320" w:hanging="480"/>
-      </w:pPr>
-    </w:lvl>
-    <w:lvl w:ilvl="6">
-      <w:numFmt w:val="bullet"/>
-      <w:lvlText w:val="•"/>
-      <w:lvlJc w:val="left"/>
-      <w:pPr>
-        <w:ind w:left="5040" w:hanging="480"/>
-      </w:pPr>
-    </w:lvl>
-    <w:lvl w:ilvl="7">
-      <w:numFmt w:val="bullet"/>
-      <w:lvlText w:val="–"/>
-      <w:lvlJc w:val="left"/>
-      <w:pPr>
-        <w:ind w:left="5760" w:hanging="480"/>
-      </w:pPr>
-    </w:lvl>
-    <w:lvl w:ilvl="8">
-      <w:numFmt w:val="bullet"/>
-      <w:lvlText w:val="•"/>
       <w:lvlJc w:val="left"/>
       <w:pPr>
         <w:ind w:left="6480" w:hanging="480"/>
@@ -16184,15 +15127,6 @@
   </w:num>
   <w:num w:numId="1000">
     <w:abstractNumId w:val="990"/>
-  </w:num>
-  <w:num w:numId="1001">
-    <w:abstractNumId w:val="991"/>
-  </w:num>
-  <w:num w:numId="1002">
-    <w:abstractNumId w:val="991"/>
-  </w:num>
-  <w:num w:numId="1003">
-    <w:abstractNumId w:val="991"/>
   </w:num>
 </w:numbering>
 </file>

</xml_diff>

<commit_message>
use default fast REML
</commit_message>
<xml_diff>
--- a/doc/paper.docx
+++ b/doc/paper.docx
@@ -185,13 +185,13 @@
         <w:pStyle w:val="Date"/>
       </w:pPr>
       <w:r>
-        <w:t xml:space="preserve">25</w:t>
-      </w:r>
-      <w:r>
-        <w:t xml:space="preserve"> </w:t>
-      </w:r>
-      <w:r>
-        <w:t xml:space="preserve">May,</w:t>
+        <w:t xml:space="preserve">03</w:t>
+      </w:r>
+      <w:r>
+        <w:t xml:space="preserve"> </w:t>
+      </w:r>
+      <w:r>
+        <w:t xml:space="preserve">June,</w:t>
       </w:r>
       <w:r>
         <w:t xml:space="preserve"> </w:t>
@@ -12011,7 +12011,7 @@
         <w:pStyle w:val="FirstParagraph"/>
       </w:pPr>
       <w:r>
-        <w:t xml:space="preserve">This report was generated on 2021-05-25 14:48:59 using the following computational environment and dependencies:</w:t>
+        <w:t xml:space="preserve">This report was generated on 2021-06-03 15:06:08 using the following computational environment and dependencies:</w:t>
       </w:r>
     </w:p>
     <w:p>
@@ -12112,7 +12112,7 @@
         <w:rPr>
           <w:rStyle w:val="VerbatimChar"/>
         </w:rPr>
-        <w:t xml:space="preserve">#&gt;  date     2021-05-25                  </w:t>
+        <w:t xml:space="preserve">#&gt;  date     2021-06-03                  </w:t>
       </w:r>
       <w:r>
         <w:br/>
@@ -12229,6 +12229,15 @@
         <w:rPr>
           <w:rStyle w:val="VerbatimChar"/>
         </w:rPr>
+        <w:t xml:space="preserve">#&gt;    bslib          0.2.4      2021-01-25 [1]</w:t>
+      </w:r>
+      <w:r>
+        <w:br/>
+      </w:r>
+      <w:r>
+        <w:rPr>
+          <w:rStyle w:val="VerbatimChar"/>
+        </w:rPr>
         <w:t xml:space="preserve">#&gt;  P cachem         1.0.4      2021-02-13 [?]</w:t>
       </w:r>
       <w:r>
@@ -12508,6 +12517,15 @@
         <w:rPr>
           <w:rStyle w:val="VerbatimChar"/>
         </w:rPr>
+        <w:t xml:space="preserve">#&gt;  P git2r          0.28.0     2021-01-10 [?]</w:t>
+      </w:r>
+      <w:r>
+        <w:br/>
+      </w:r>
+      <w:r>
+        <w:rPr>
+          <w:rStyle w:val="VerbatimChar"/>
+        </w:rPr>
         <w:t xml:space="preserve">#&gt;  P glue         * 1.4.2      2020-08-27 [?]</w:t>
       </w:r>
       <w:r>
@@ -12670,6 +12688,15 @@
         <w:rPr>
           <w:rStyle w:val="VerbatimChar"/>
         </w:rPr>
+        <w:t xml:space="preserve">#&gt;    jquerylib      0.1.4      2021-04-26 [1]</w:t>
+      </w:r>
+      <w:r>
+        <w:br/>
+      </w:r>
+      <w:r>
+        <w:rPr>
+          <w:rStyle w:val="VerbatimChar"/>
+        </w:rPr>
         <w:t xml:space="preserve">#&gt;  P jsonlite       1.7.2      2020-12-09 [?]</w:t>
       </w:r>
       <w:r>
@@ -13102,6 +13129,15 @@
         <w:rPr>
           <w:rStyle w:val="VerbatimChar"/>
         </w:rPr>
+        <w:t xml:space="preserve">#&gt;  P sass           0.3.1      2021-01-24 [?]</w:t>
+      </w:r>
+      <w:r>
+        <w:br/>
+      </w:r>
+      <w:r>
+        <w:rPr>
+          <w:rStyle w:val="VerbatimChar"/>
+        </w:rPr>
         <w:t xml:space="preserve">#&gt;  P scales         1.1.1      2020-05-11 [?]</w:t>
       </w:r>
       <w:r>
@@ -13282,6 +13318,15 @@
         <w:rPr>
           <w:rStyle w:val="VerbatimChar"/>
         </w:rPr>
+        <w:t xml:space="preserve">#&gt;  P viridisLite    0.4.0      2021-04-13 [?]</w:t>
+      </w:r>
+      <w:r>
+        <w:br/>
+      </w:r>
+      <w:r>
+        <w:rPr>
+          <w:rStyle w:val="VerbatimChar"/>
+        </w:rPr>
         <w:t xml:space="preserve">#&gt;  P withr          2.4.2      2021-04-18 [?]</w:t>
       </w:r>
       <w:r>
@@ -13480,6 +13525,15 @@
         <w:rPr>
           <w:rStyle w:val="VerbatimChar"/>
         </w:rPr>
+        <w:t xml:space="preserve">#&gt;  CRAN (R 4.0.2)                      </w:t>
+      </w:r>
+      <w:r>
+        <w:br/>
+      </w:r>
+      <w:r>
+        <w:rPr>
+          <w:rStyle w:val="VerbatimChar"/>
+        </w:rPr>
         <w:t xml:space="preserve">#&gt;  CRAN (R 4.0.1)                      </w:t>
       </w:r>
       <w:r>
@@ -13705,6 +13759,15 @@
         <w:rPr>
           <w:rStyle w:val="VerbatimChar"/>
         </w:rPr>
+        <w:t xml:space="preserve">#&gt;  CRAN (R 4.0.2)                      </w:t>
+      </w:r>
+      <w:r>
+        <w:br/>
+      </w:r>
+      <w:r>
+        <w:rPr>
+          <w:rStyle w:val="VerbatimChar"/>
+        </w:rPr>
         <w:t xml:space="preserve">#&gt;  Github (gavinsimpson/gratia@883196d)</w:t>
       </w:r>
       <w:r>
@@ -14092,6 +14155,15 @@
         <w:rPr>
           <w:rStyle w:val="VerbatimChar"/>
         </w:rPr>
+        <w:t xml:space="preserve">#&gt;  CRAN (R 4.0.2)                      </w:t>
+      </w:r>
+      <w:r>
+        <w:br/>
+      </w:r>
+      <w:r>
+        <w:rPr>
+          <w:rStyle w:val="VerbatimChar"/>
+        </w:rPr>
         <w:t xml:space="preserve">#&gt;  CRAN (R 4.0.0)                      </w:t>
       </w:r>
       <w:r>
@@ -14497,6 +14569,24 @@
         <w:rPr>
           <w:rStyle w:val="VerbatimChar"/>
         </w:rPr>
+        <w:t xml:space="preserve">#&gt;  CRAN (R 4.0.2)                      </w:t>
+      </w:r>
+      <w:r>
+        <w:br/>
+      </w:r>
+      <w:r>
+        <w:rPr>
+          <w:rStyle w:val="VerbatimChar"/>
+        </w:rPr>
+        <w:t xml:space="preserve">#&gt;  CRAN (R 4.0.2)                      </w:t>
+      </w:r>
+      <w:r>
+        <w:br/>
+      </w:r>
+      <w:r>
+        <w:rPr>
+          <w:rStyle w:val="VerbatimChar"/>
+        </w:rPr>
         <w:t xml:space="preserve">#&gt; </w:t>
       </w:r>
       <w:r>
@@ -14515,16 +14605,16 @@
         <w:rPr>
           <w:rStyle w:val="VerbatimChar"/>
         </w:rPr>
-        <w:t xml:space="preserve">#&gt; [2] /private/var/folders/b_/2vfnxxls5vs401tmhhb3wqdh0000gp/T/RtmpsXKxcy/renv-system-library</w:t>
-      </w:r>
-      <w:r>
-        <w:br/>
-      </w:r>
-      <w:r>
-        <w:rPr>
-          <w:rStyle w:val="VerbatimChar"/>
-        </w:rPr>
-        <w:t xml:space="preserve">#&gt; [3] /private/var/folders/b_/2vfnxxls5vs401tmhhb3wqdh0000gp/T/RtmpYr3lM1/renv-system-library</w:t>
+        <w:t xml:space="preserve">#&gt; [2] /private/var/folders/b_/2vfnxxls5vs401tmhhb3wqdh0000gp/T/RtmpI4DcbW/renv-system-library</w:t>
+      </w:r>
+      <w:r>
+        <w:br/>
+      </w:r>
+      <w:r>
+        <w:rPr>
+          <w:rStyle w:val="VerbatimChar"/>
+        </w:rPr>
+        <w:t xml:space="preserve">#&gt; [3] /private/var/folders/b_/2vfnxxls5vs401tmhhb3wqdh0000gp/T/RtmpEB2Fol/renv-system-library</w:t>
       </w:r>
       <w:r>
         <w:br/>
@@ -14579,7 +14669,7 @@
         <w:rPr>
           <w:rStyle w:val="VerbatimChar"/>
         </w:rPr>
-        <w:t xml:space="preserve">#&gt; Head:     [fd3e0ba] 2021-05-25: Merge pull request #57 from BrunaLab/eric-edits</w:t>
+        <w:t xml:space="preserve">#&gt; Head:     [192dc73] 2021-05-25: fix figure reference and comment out unused text</w:t>
       </w:r>
     </w:p>
     <w:bookmarkEnd w:id="266"/>

</xml_diff>

<commit_message>
added figures from hipergator run with ind-level random effects. #61
</commit_message>
<xml_diff>
--- a/doc/paper.docx
+++ b/doc/paper.docx
@@ -185,7 +185,7 @@
         <w:pStyle w:val="Date"/>
       </w:pPr>
       <w:r>
-        <w:t xml:space="preserve">03</w:t>
+        <w:t xml:space="preserve">08</w:t>
       </w:r>
       <w:r>
         <w:t xml:space="preserve"> </w:t>
@@ -2887,6 +2887,24 @@
       <w:r>
         <w:t xml:space="preserve">, in eq. 1.</w:t>
       </w:r>
+      <w:r>
+        <w:t xml:space="preserve"> </w:t>
+      </w:r>
+      <w:r>
+        <w:t xml:space="preserve">Additionally, in models for flowering probability and size, we included plant ID as a random effect to account for variation among individuals.</w:t>
+      </w:r>
+      <w:r>
+        <w:t xml:space="preserve"> </w:t>
+      </w:r>
+      <w:r>
+        <w:t xml:space="preserve">Preliminary analyses showed that this random effect was not significant in the growth models (edf ~ 0, p &gt; 0.2) and as such it was dropped to improve computational efficiency.</w:t>
+      </w:r>
+      <w:r>
+        <w:t xml:space="preserve"> </w:t>
+      </w:r>
+      <w:r>
+        <w:t xml:space="preserve">1 A random effect of plant ID was not included in survival models since each plant only dies once.</w:t>
+      </w:r>
     </w:p>
     <w:p>
       <w:pPr>
@@ -3657,7 +3675,7 @@
         <w:pStyle w:val="BodyText"/>
       </w:pPr>
       <w:r>
-        <w:t xml:space="preserve">While the fitted crossbasis functions for fragments and continuous forest showed generally similar patterns of drought effects on growth (i.e, trends in plant size), the crossbasis function for 1-ha fragments indicated more complex responses in some situations (edf = 17.9 for 1-ha fragments; edf = 12.9 for continuous forest; see also Figure</w:t>
+        <w:t xml:space="preserve">While the fitted crossbasis functions for fragments and continuous forest showed generally similar patterns of drought effects on growth (i.e, trends in plant size), the crossbasis function for 1-ha fragments indicated more complex responses in some situations (edf = 17.8 for 1-ha fragments; edf = 13.0 for continuous forest; see also Figure</w:t>
       </w:r>
       <w:r>
         <w:t xml:space="preserve"> </w:t>
@@ -3716,7 +3734,7 @@
         <w:t xml:space="preserve"> </w:t>
       </w:r>
       <w:r>
-        <w:t xml:space="preserve">The responses in 1-ha fragments were also more muted (1-ha edf = 8.1, continuous forest edf = 10.3), as indicated by the shape of the crossbasis function (Figure</w:t>
+        <w:t xml:space="preserve">The responses in 1-ha fragments were also more muted (1-ha edf = 8.3, continuous forest edf = 10.6), as indicated by the shape of the crossbasis function (Figure</w:t>
       </w:r>
       <w:r>
         <w:t xml:space="preserve"> </w:t>
@@ -3773,11 +3791,86 @@
           <m:t>=</m:t>
         </m:r>
         <m:r>
-          <m:t>0.252</m:t>
+          <m:t>0.253</m:t>
         </m:r>
       </m:oMath>
       <w:r>
         <w:t xml:space="preserve">), the delayed effects of SPEI on all three vital rates varied significantly among plots (</w:t>
+      </w:r>
+      <m:oMath>
+        <m:r>
+          <m:t>p</m:t>
+        </m:r>
+        <m:r>
+          <m:rPr>
+            <m:sty m:val="p"/>
+          </m:rPr>
+          <m:t>&lt;</m:t>
+        </m:r>
+        <m:r>
+          <m:t>0.01</m:t>
+        </m:r>
+      </m:oMath>
+      <w:r>
+        <w:t xml:space="preserve"> </w:t>
+      </w:r>
+      <w:r>
+        <w:t xml:space="preserve">for the random effect of plot).</w:t>
+      </w:r>
+      <w:r>
+        <w:t xml:space="preserve"> </w:t>
+      </w:r>
+      <w:r>
+        <w:t xml:space="preserve">We found no evidence for a cost of reproduction.</w:t>
+      </w:r>
+      <w:r>
+        <w:t xml:space="preserve"> </w:t>
+      </w:r>
+      <w:r>
+        <w:t xml:space="preserve">In both forest and fragments, flowering in the previous year was significantly positively related to growth (CF:</w:t>
+      </w:r>
+      <w:r>
+        <w:t xml:space="preserve"> </w:t>
+      </w:r>
+      <m:oMath>
+        <m:r>
+          <m:t>p</m:t>
+        </m:r>
+        <m:r>
+          <m:rPr>
+            <m:sty m:val="p"/>
+          </m:rPr>
+          <m:t>=</m:t>
+        </m:r>
+        <m:r>
+          <m:t>0.048</m:t>
+        </m:r>
+      </m:oMath>
+      <w:r>
+        <w:t xml:space="preserve">; 1-ha:</w:t>
+      </w:r>
+      <w:r>
+        <w:t xml:space="preserve"> </w:t>
+      </w:r>
+      <m:oMath>
+        <m:r>
+          <m:t>p</m:t>
+        </m:r>
+        <m:r>
+          <m:rPr>
+            <m:sty m:val="p"/>
+          </m:rPr>
+          <m:t>=</m:t>
+        </m:r>
+        <m:r>
+          <m:t>0.030</m:t>
+        </m:r>
+      </m:oMath>
+      <w:r>
+        <w:t xml:space="preserve">) and flowering (CF:</w:t>
+      </w:r>
+      <w:r>
+        <w:t xml:space="preserve"> </w:t>
       </w:r>
       <m:oMath>
         <m:r>
@@ -3794,22 +3887,7 @@
         </m:r>
       </m:oMath>
       <w:r>
-        <w:t xml:space="preserve"> </w:t>
-      </w:r>
-      <w:r>
-        <w:t xml:space="preserve">for the random effect of plot).</w:t>
-      </w:r>
-      <w:r>
-        <w:t xml:space="preserve"> </w:t>
-      </w:r>
-      <w:r>
-        <w:t xml:space="preserve">We found no evidence for a cost of reproduction.</w:t>
-      </w:r>
-      <w:r>
-        <w:t xml:space="preserve"> </w:t>
-      </w:r>
-      <w:r>
-        <w:t xml:space="preserve">In both forest and fragments, flowering in the previous year was significantly positively related to growth (CF:</w:t>
+        <w:t xml:space="preserve">; 1-ha:</w:t>
       </w:r>
       <w:r>
         <w:t xml:space="preserve"> </w:t>
@@ -3825,31 +3903,20 @@
           <m:t>=</m:t>
         </m:r>
         <m:r>
-          <m:t>0.048</m:t>
+          <m:t>0.004</m:t>
         </m:r>
       </m:oMath>
       <w:r>
-        <w:t xml:space="preserve">, 1-ha:</w:t>
-      </w:r>
-      <w:r>
-        <w:t xml:space="preserve"> </w:t>
-      </w:r>
-      <m:oMath>
-        <m:r>
-          <m:t>p</m:t>
-        </m:r>
-        <m:r>
-          <m:rPr>
-            <m:sty m:val="p"/>
-          </m:rPr>
-          <m:t>=</m:t>
-        </m:r>
-        <m:r>
-          <m:t>0.031</m:t>
-        </m:r>
-      </m:oMath>
-      <w:r>
-        <w:t xml:space="preserve">) and flowering (</w:t>
+        <w:t xml:space="preserve">) meaning that plants which had flowered in the previous year were more likely to be larger and flower again, on average.</w:t>
+      </w:r>
+      <w:r>
+        <w:t xml:space="preserve"> </w:t>
+      </w:r>
+      <w:r>
+        <w:t xml:space="preserve">The random effect of plant ID was also significant for flowering probability (CF:</w:t>
+      </w:r>
+      <w:r>
+        <w:t xml:space="preserve"> </w:t>
       </w:r>
       <m:oMath>
         <m:r>
@@ -3866,10 +3933,27 @@
         </m:r>
       </m:oMath>
       <w:r>
-        <w:t xml:space="preserve"> </w:t>
-      </w:r>
-      <w:r>
-        <w:t xml:space="preserve">for both CF and 1-ha) meaning that plants which had flowered in the previous year were more likely to be larger and flower again, on average.</w:t>
+        <w:t xml:space="preserve">; 1-ha:</w:t>
+      </w:r>
+      <w:r>
+        <w:t xml:space="preserve"> </w:t>
+      </w:r>
+      <m:oMath>
+        <m:r>
+          <m:t>p</m:t>
+        </m:r>
+        <m:r>
+          <m:rPr>
+            <m:sty m:val="p"/>
+          </m:rPr>
+          <m:t>=</m:t>
+        </m:r>
+        <m:r>
+          <m:t>0.003</m:t>
+        </m:r>
+      </m:oMath>
+      <w:r>
+        <w:t xml:space="preserve">) indicating significant individual-level variation in flowering probability.</w:t>
       </w:r>
     </w:p>
     <w:bookmarkEnd w:id="31"/>
@@ -5201,7 +5285,7 @@
               <a:graphicData uri="http://schemas.openxmlformats.org/drawingml/2006/picture">
                 <pic:pic>
                   <pic:nvPicPr>
-                    <pic:cNvPr descr="figures/size-plot-1.png" id="0" name="Picture"/>
+                    <pic:cNvPr descr="/Users/scottericr/Documents/HeliconiaDemography/doc/figures/size_plot_ufhpc.png" id="0" name="Picture"/>
                     <pic:cNvPicPr>
                       <a:picLocks noChangeArrowheads="1" noChangeAspect="1"/>
                     </pic:cNvPicPr>
@@ -5377,14 +5461,14 @@
       <w:r>
         <w:drawing>
           <wp:inline>
-            <wp:extent cx="5943600" cy="6368142"/>
+            <wp:extent cx="5943600" cy="5943600"/>
             <wp:effectExtent b="0" l="0" r="0" t="0"/>
             <wp:docPr descr="Figure 6: Smooth effect of lagged SPEI on flowering probability for a) continuous forest and b) 1-ha fragments. Panel c) shows the difference between panels a) and b).Surface is modeled as a crossbasis function with cubic regression splines for each marginal basis. Model intercepts were added to fitted values of the crossbasis function and back-transformed to the response scale. Contour lines correspond to a change of 0.001. The bar on the bottom of each panel indicates wet seasons (black, November–May) and dry seasons (white, June–October)." title="" id="1" name="Picture"/>
             <a:graphic>
               <a:graphicData uri="http://schemas.openxmlformats.org/drawingml/2006/picture">
                 <pic:pic>
                   <pic:nvPicPr>
-                    <pic:cNvPr descr="figures/flwr-spei-1.png" id="0" name="Picture"/>
+                    <pic:cNvPr descr="/Users/scottericr/Documents/HeliconiaDemography/doc/figures/f_spei_plot_ufhpc.png" id="0" name="Picture"/>
                     <pic:cNvPicPr>
                       <a:picLocks noChangeArrowheads="1" noChangeAspect="1"/>
                     </pic:cNvPicPr>
@@ -5398,7 +5482,7 @@
                   <pic:spPr bwMode="auto">
                     <a:xfrm>
                       <a:off x="0" y="0"/>
-                      <a:ext cx="5943600" cy="6368142"/>
+                      <a:ext cx="5943600" cy="5943600"/>
                     </a:xfrm>
                     <a:prstGeom prst="rect">
                       <a:avLst/>
@@ -12011,7 +12095,7 @@
         <w:pStyle w:val="FirstParagraph"/>
       </w:pPr>
       <w:r>
-        <w:t xml:space="preserve">This report was generated on 2021-06-03 15:06:08 using the following computational environment and dependencies:</w:t>
+        <w:t xml:space="preserve">This report was generated on 2021-06-08 13:52:03 using the following computational environment and dependencies:</w:t>
       </w:r>
     </w:p>
     <w:p>
@@ -12112,7 +12196,7 @@
         <w:rPr>
           <w:rStyle w:val="VerbatimChar"/>
         </w:rPr>
-        <w:t xml:space="preserve">#&gt;  date     2021-06-03                  </w:t>
+        <w:t xml:space="preserve">#&gt;  date     2021-06-08                  </w:t>
       </w:r>
       <w:r>
         <w:br/>
@@ -12229,15 +12313,6 @@
         <w:rPr>
           <w:rStyle w:val="VerbatimChar"/>
         </w:rPr>
-        <w:t xml:space="preserve">#&gt;    bslib          0.2.4      2021-01-25 [1]</w:t>
-      </w:r>
-      <w:r>
-        <w:br/>
-      </w:r>
-      <w:r>
-        <w:rPr>
-          <w:rStyle w:val="VerbatimChar"/>
-        </w:rPr>
         <w:t xml:space="preserve">#&gt;  P cachem         1.0.4      2021-02-13 [?]</w:t>
       </w:r>
       <w:r>
@@ -12517,15 +12592,6 @@
         <w:rPr>
           <w:rStyle w:val="VerbatimChar"/>
         </w:rPr>
-        <w:t xml:space="preserve">#&gt;  P git2r          0.28.0     2021-01-10 [?]</w:t>
-      </w:r>
-      <w:r>
-        <w:br/>
-      </w:r>
-      <w:r>
-        <w:rPr>
-          <w:rStyle w:val="VerbatimChar"/>
-        </w:rPr>
         <w:t xml:space="preserve">#&gt;  P glue         * 1.4.2      2020-08-27 [?]</w:t>
       </w:r>
       <w:r>
@@ -12688,15 +12754,6 @@
         <w:rPr>
           <w:rStyle w:val="VerbatimChar"/>
         </w:rPr>
-        <w:t xml:space="preserve">#&gt;    jquerylib      0.1.4      2021-04-26 [1]</w:t>
-      </w:r>
-      <w:r>
-        <w:br/>
-      </w:r>
-      <w:r>
-        <w:rPr>
-          <w:rStyle w:val="VerbatimChar"/>
-        </w:rPr>
         <w:t xml:space="preserve">#&gt;  P jsonlite       1.7.2      2020-12-09 [?]</w:t>
       </w:r>
       <w:r>
@@ -13129,15 +13186,6 @@
         <w:rPr>
           <w:rStyle w:val="VerbatimChar"/>
         </w:rPr>
-        <w:t xml:space="preserve">#&gt;  P sass           0.3.1      2021-01-24 [?]</w:t>
-      </w:r>
-      <w:r>
-        <w:br/>
-      </w:r>
-      <w:r>
-        <w:rPr>
-          <w:rStyle w:val="VerbatimChar"/>
-        </w:rPr>
         <w:t xml:space="preserve">#&gt;  P scales         1.1.1      2020-05-11 [?]</w:t>
       </w:r>
       <w:r>
@@ -13318,15 +13366,6 @@
         <w:rPr>
           <w:rStyle w:val="VerbatimChar"/>
         </w:rPr>
-        <w:t xml:space="preserve">#&gt;  P viridisLite    0.4.0      2021-04-13 [?]</w:t>
-      </w:r>
-      <w:r>
-        <w:br/>
-      </w:r>
-      <w:r>
-        <w:rPr>
-          <w:rStyle w:val="VerbatimChar"/>
-        </w:rPr>
         <w:t xml:space="preserve">#&gt;  P withr          2.4.2      2021-04-18 [?]</w:t>
       </w:r>
       <w:r>
@@ -13525,6 +13564,15 @@
         <w:rPr>
           <w:rStyle w:val="VerbatimChar"/>
         </w:rPr>
+        <w:t xml:space="preserve">#&gt;  CRAN (R 4.0.1)                      </w:t>
+      </w:r>
+      <w:r>
+        <w:br/>
+      </w:r>
+      <w:r>
+        <w:rPr>
+          <w:rStyle w:val="VerbatimChar"/>
+        </w:rPr>
         <w:t xml:space="preserve">#&gt;  CRAN (R 4.0.2)                      </w:t>
       </w:r>
       <w:r>
@@ -13534,6 +13582,105 @@
         <w:rPr>
           <w:rStyle w:val="VerbatimChar"/>
         </w:rPr>
+        <w:t xml:space="preserve">#&gt;  CRAN (R 4.0.2)                      </w:t>
+      </w:r>
+      <w:r>
+        <w:br/>
+      </w:r>
+      <w:r>
+        <w:rPr>
+          <w:rStyle w:val="VerbatimChar"/>
+        </w:rPr>
+        <w:t xml:space="preserve">#&gt;  CRAN (R 4.0.2)                      </w:t>
+      </w:r>
+      <w:r>
+        <w:br/>
+      </w:r>
+      <w:r>
+        <w:rPr>
+          <w:rStyle w:val="VerbatimChar"/>
+        </w:rPr>
+        <w:t xml:space="preserve">#&gt;  CRAN (R 4.0.2)                      </w:t>
+      </w:r>
+      <w:r>
+        <w:br/>
+      </w:r>
+      <w:r>
+        <w:rPr>
+          <w:rStyle w:val="VerbatimChar"/>
+        </w:rPr>
+        <w:t xml:space="preserve">#&gt;  CRAN (R 4.0.2)                      </w:t>
+      </w:r>
+      <w:r>
+        <w:br/>
+      </w:r>
+      <w:r>
+        <w:rPr>
+          <w:rStyle w:val="VerbatimChar"/>
+        </w:rPr>
+        <w:t xml:space="preserve">#&gt;  CRAN (R 4.0.2)                      </w:t>
+      </w:r>
+      <w:r>
+        <w:br/>
+      </w:r>
+      <w:r>
+        <w:rPr>
+          <w:rStyle w:val="VerbatimChar"/>
+        </w:rPr>
+        <w:t xml:space="preserve">#&gt;  CRAN (R 4.0.2)                      </w:t>
+      </w:r>
+      <w:r>
+        <w:br/>
+      </w:r>
+      <w:r>
+        <w:rPr>
+          <w:rStyle w:val="VerbatimChar"/>
+        </w:rPr>
+        <w:t xml:space="preserve">#&gt;  CRAN (R 4.0.2)                      </w:t>
+      </w:r>
+      <w:r>
+        <w:br/>
+      </w:r>
+      <w:r>
+        <w:rPr>
+          <w:rStyle w:val="VerbatimChar"/>
+        </w:rPr>
+        <w:t xml:space="preserve">#&gt;  CRAN (R 4.0.2)                      </w:t>
+      </w:r>
+      <w:r>
+        <w:br/>
+      </w:r>
+      <w:r>
+        <w:rPr>
+          <w:rStyle w:val="VerbatimChar"/>
+        </w:rPr>
+        <w:t xml:space="preserve">#&gt;  CRAN (R 4.0.2)                      </w:t>
+      </w:r>
+      <w:r>
+        <w:br/>
+      </w:r>
+      <w:r>
+        <w:rPr>
+          <w:rStyle w:val="VerbatimChar"/>
+        </w:rPr>
+        <w:t xml:space="preserve">#&gt;  CRAN (R 4.0.2)                      </w:t>
+      </w:r>
+      <w:r>
+        <w:br/>
+      </w:r>
+      <w:r>
+        <w:rPr>
+          <w:rStyle w:val="VerbatimChar"/>
+        </w:rPr>
+        <w:t xml:space="preserve">#&gt;  CRAN (R 4.0.2)                      </w:t>
+      </w:r>
+      <w:r>
+        <w:br/>
+      </w:r>
+      <w:r>
+        <w:rPr>
+          <w:rStyle w:val="VerbatimChar"/>
+        </w:rPr>
         <w:t xml:space="preserve">#&gt;  CRAN (R 4.0.1)                      </w:t>
       </w:r>
       <w:r>
@@ -13642,6 +13789,24 @@
         <w:rPr>
           <w:rStyle w:val="VerbatimChar"/>
         </w:rPr>
+        <w:t xml:space="preserve">#&gt;  Github (gavinsimpson/gratia@883196d)</w:t>
+      </w:r>
+      <w:r>
+        <w:br/>
+      </w:r>
+      <w:r>
+        <w:rPr>
+          <w:rStyle w:val="VerbatimChar"/>
+        </w:rPr>
+        <w:t xml:space="preserve">#&gt;  CRAN (R 4.0.0)                      </w:t>
+      </w:r>
+      <w:r>
+        <w:br/>
+      </w:r>
+      <w:r>
+        <w:rPr>
+          <w:rStyle w:val="VerbatimChar"/>
+        </w:rPr>
         <w:t xml:space="preserve">#&gt;  CRAN (R 4.0.2)                      </w:t>
       </w:r>
       <w:r>
@@ -13651,15 +13816,6 @@
         <w:rPr>
           <w:rStyle w:val="VerbatimChar"/>
         </w:rPr>
-        <w:t xml:space="preserve">#&gt;  CRAN (R 4.0.1)                      </w:t>
-      </w:r>
-      <w:r>
-        <w:br/>
-      </w:r>
-      <w:r>
-        <w:rPr>
-          <w:rStyle w:val="VerbatimChar"/>
-        </w:rPr>
         <w:t xml:space="preserve">#&gt;  CRAN (R 4.0.2)                      </w:t>
       </w:r>
       <w:r>
@@ -13768,15 +13924,6 @@
         <w:rPr>
           <w:rStyle w:val="VerbatimChar"/>
         </w:rPr>
-        <w:t xml:space="preserve">#&gt;  Github (gavinsimpson/gratia@883196d)</w:t>
-      </w:r>
-      <w:r>
-        <w:br/>
-      </w:r>
-      <w:r>
-        <w:rPr>
-          <w:rStyle w:val="VerbatimChar"/>
-        </w:rPr>
         <w:t xml:space="preserve">#&gt;  CRAN (R 4.0.0)                      </w:t>
       </w:r>
       <w:r>
@@ -13903,6 +14050,132 @@
         <w:rPr>
           <w:rStyle w:val="VerbatimChar"/>
         </w:rPr>
+        <w:t xml:space="preserve">#&gt;  CRAN (R 4.0.2)                      </w:t>
+      </w:r>
+      <w:r>
+        <w:br/>
+      </w:r>
+      <w:r>
+        <w:rPr>
+          <w:rStyle w:val="VerbatimChar"/>
+        </w:rPr>
+        <w:t xml:space="preserve">#&gt;  CRAN (R 4.0.2)                      </w:t>
+      </w:r>
+      <w:r>
+        <w:br/>
+      </w:r>
+      <w:r>
+        <w:rPr>
+          <w:rStyle w:val="VerbatimChar"/>
+        </w:rPr>
+        <w:t xml:space="preserve">#&gt;  CRAN (R 4.0.2)                      </w:t>
+      </w:r>
+      <w:r>
+        <w:br/>
+      </w:r>
+      <w:r>
+        <w:rPr>
+          <w:rStyle w:val="VerbatimChar"/>
+        </w:rPr>
+        <w:t xml:space="preserve">#&gt;  CRAN (R 4.0.2)                      </w:t>
+      </w:r>
+      <w:r>
+        <w:br/>
+      </w:r>
+      <w:r>
+        <w:rPr>
+          <w:rStyle w:val="VerbatimChar"/>
+        </w:rPr>
+        <w:t xml:space="preserve">#&gt;  CRAN (R 4.0.2)                      </w:t>
+      </w:r>
+      <w:r>
+        <w:br/>
+      </w:r>
+      <w:r>
+        <w:rPr>
+          <w:rStyle w:val="VerbatimChar"/>
+        </w:rPr>
+        <w:t xml:space="preserve">#&gt;  CRAN (R 4.0.2)                      </w:t>
+      </w:r>
+      <w:r>
+        <w:br/>
+      </w:r>
+      <w:r>
+        <w:rPr>
+          <w:rStyle w:val="VerbatimChar"/>
+        </w:rPr>
+        <w:t xml:space="preserve">#&gt;  CRAN (R 4.0.2)                      </w:t>
+      </w:r>
+      <w:r>
+        <w:br/>
+      </w:r>
+      <w:r>
+        <w:rPr>
+          <w:rStyle w:val="VerbatimChar"/>
+        </w:rPr>
+        <w:t xml:space="preserve">#&gt;  CRAN (R 4.0.2)                      </w:t>
+      </w:r>
+      <w:r>
+        <w:br/>
+      </w:r>
+      <w:r>
+        <w:rPr>
+          <w:rStyle w:val="VerbatimChar"/>
+        </w:rPr>
+        <w:t xml:space="preserve">#&gt;  CRAN (R 4.0.2)                      </w:t>
+      </w:r>
+      <w:r>
+        <w:br/>
+      </w:r>
+      <w:r>
+        <w:rPr>
+          <w:rStyle w:val="VerbatimChar"/>
+        </w:rPr>
+        <w:t xml:space="preserve">#&gt;  CRAN (R 4.0.2)                      </w:t>
+      </w:r>
+      <w:r>
+        <w:br/>
+      </w:r>
+      <w:r>
+        <w:rPr>
+          <w:rStyle w:val="VerbatimChar"/>
+        </w:rPr>
+        <w:t xml:space="preserve">#&gt;  CRAN (R 4.0.2)                      </w:t>
+      </w:r>
+      <w:r>
+        <w:br/>
+      </w:r>
+      <w:r>
+        <w:rPr>
+          <w:rStyle w:val="VerbatimChar"/>
+        </w:rPr>
+        <w:t xml:space="preserve">#&gt;  CRAN (R 4.0.2)                      </w:t>
+      </w:r>
+      <w:r>
+        <w:br/>
+      </w:r>
+      <w:r>
+        <w:rPr>
+          <w:rStyle w:val="VerbatimChar"/>
+        </w:rPr>
+        <w:t xml:space="preserve">#&gt;  CRAN (R 4.0.2)                      </w:t>
+      </w:r>
+      <w:r>
+        <w:br/>
+      </w:r>
+      <w:r>
+        <w:rPr>
+          <w:rStyle w:val="VerbatimChar"/>
+        </w:rPr>
+        <w:t xml:space="preserve">#&gt;  CRAN (R 4.0.2)                      </w:t>
+      </w:r>
+      <w:r>
+        <w:br/>
+      </w:r>
+      <w:r>
+        <w:rPr>
+          <w:rStyle w:val="VerbatimChar"/>
+        </w:rPr>
         <w:t xml:space="preserve">#&gt;  CRAN (R 4.0.0)                      </w:t>
       </w:r>
       <w:r>
@@ -14164,15 +14437,6 @@
         <w:rPr>
           <w:rStyle w:val="VerbatimChar"/>
         </w:rPr>
-        <w:t xml:space="preserve">#&gt;  CRAN (R 4.0.0)                      </w:t>
-      </w:r>
-      <w:r>
-        <w:br/>
-      </w:r>
-      <w:r>
-        <w:rPr>
-          <w:rStyle w:val="VerbatimChar"/>
-        </w:rPr>
         <w:t xml:space="preserve">#&gt;  CRAN (R 4.0.2)                      </w:t>
       </w:r>
       <w:r>
@@ -14317,276 +14581,6 @@
         <w:rPr>
           <w:rStyle w:val="VerbatimChar"/>
         </w:rPr>
-        <w:t xml:space="preserve">#&gt;  CRAN (R 4.0.2)                      </w:t>
-      </w:r>
-      <w:r>
-        <w:br/>
-      </w:r>
-      <w:r>
-        <w:rPr>
-          <w:rStyle w:val="VerbatimChar"/>
-        </w:rPr>
-        <w:t xml:space="preserve">#&gt;  CRAN (R 4.0.2)                      </w:t>
-      </w:r>
-      <w:r>
-        <w:br/>
-      </w:r>
-      <w:r>
-        <w:rPr>
-          <w:rStyle w:val="VerbatimChar"/>
-        </w:rPr>
-        <w:t xml:space="preserve">#&gt;  CRAN (R 4.0.2)                      </w:t>
-      </w:r>
-      <w:r>
-        <w:br/>
-      </w:r>
-      <w:r>
-        <w:rPr>
-          <w:rStyle w:val="VerbatimChar"/>
-        </w:rPr>
-        <w:t xml:space="preserve">#&gt;  CRAN (R 4.0.2)                      </w:t>
-      </w:r>
-      <w:r>
-        <w:br/>
-      </w:r>
-      <w:r>
-        <w:rPr>
-          <w:rStyle w:val="VerbatimChar"/>
-        </w:rPr>
-        <w:t xml:space="preserve">#&gt;  CRAN (R 4.0.2)                      </w:t>
-      </w:r>
-      <w:r>
-        <w:br/>
-      </w:r>
-      <w:r>
-        <w:rPr>
-          <w:rStyle w:val="VerbatimChar"/>
-        </w:rPr>
-        <w:t xml:space="preserve">#&gt;  CRAN (R 4.0.2)                      </w:t>
-      </w:r>
-      <w:r>
-        <w:br/>
-      </w:r>
-      <w:r>
-        <w:rPr>
-          <w:rStyle w:val="VerbatimChar"/>
-        </w:rPr>
-        <w:t xml:space="preserve">#&gt;  CRAN (R 4.0.2)                      </w:t>
-      </w:r>
-      <w:r>
-        <w:br/>
-      </w:r>
-      <w:r>
-        <w:rPr>
-          <w:rStyle w:val="VerbatimChar"/>
-        </w:rPr>
-        <w:t xml:space="preserve">#&gt;  CRAN (R 4.0.2)                      </w:t>
-      </w:r>
-      <w:r>
-        <w:br/>
-      </w:r>
-      <w:r>
-        <w:rPr>
-          <w:rStyle w:val="VerbatimChar"/>
-        </w:rPr>
-        <w:t xml:space="preserve">#&gt;  CRAN (R 4.0.2)                      </w:t>
-      </w:r>
-      <w:r>
-        <w:br/>
-      </w:r>
-      <w:r>
-        <w:rPr>
-          <w:rStyle w:val="VerbatimChar"/>
-        </w:rPr>
-        <w:t xml:space="preserve">#&gt;  CRAN (R 4.0.2)                      </w:t>
-      </w:r>
-      <w:r>
-        <w:br/>
-      </w:r>
-      <w:r>
-        <w:rPr>
-          <w:rStyle w:val="VerbatimChar"/>
-        </w:rPr>
-        <w:t xml:space="preserve">#&gt;  CRAN (R 4.0.2)                      </w:t>
-      </w:r>
-      <w:r>
-        <w:br/>
-      </w:r>
-      <w:r>
-        <w:rPr>
-          <w:rStyle w:val="VerbatimChar"/>
-        </w:rPr>
-        <w:t xml:space="preserve">#&gt;  CRAN (R 4.0.2)                      </w:t>
-      </w:r>
-      <w:r>
-        <w:br/>
-      </w:r>
-      <w:r>
-        <w:rPr>
-          <w:rStyle w:val="VerbatimChar"/>
-        </w:rPr>
-        <w:t xml:space="preserve">#&gt;  CRAN (R 4.0.2)                      </w:t>
-      </w:r>
-      <w:r>
-        <w:br/>
-      </w:r>
-      <w:r>
-        <w:rPr>
-          <w:rStyle w:val="VerbatimChar"/>
-        </w:rPr>
-        <w:t xml:space="preserve">#&gt;  CRAN (R 4.0.2)                      </w:t>
-      </w:r>
-      <w:r>
-        <w:br/>
-      </w:r>
-      <w:r>
-        <w:rPr>
-          <w:rStyle w:val="VerbatimChar"/>
-        </w:rPr>
-        <w:t xml:space="preserve">#&gt;  CRAN (R 4.0.2)                      </w:t>
-      </w:r>
-      <w:r>
-        <w:br/>
-      </w:r>
-      <w:r>
-        <w:rPr>
-          <w:rStyle w:val="VerbatimChar"/>
-        </w:rPr>
-        <w:t xml:space="preserve">#&gt;  CRAN (R 4.0.2)                      </w:t>
-      </w:r>
-      <w:r>
-        <w:br/>
-      </w:r>
-      <w:r>
-        <w:rPr>
-          <w:rStyle w:val="VerbatimChar"/>
-        </w:rPr>
-        <w:t xml:space="preserve">#&gt;  CRAN (R 4.0.2)                      </w:t>
-      </w:r>
-      <w:r>
-        <w:br/>
-      </w:r>
-      <w:r>
-        <w:rPr>
-          <w:rStyle w:val="VerbatimChar"/>
-        </w:rPr>
-        <w:t xml:space="preserve">#&gt;  CRAN (R 4.0.2)                      </w:t>
-      </w:r>
-      <w:r>
-        <w:br/>
-      </w:r>
-      <w:r>
-        <w:rPr>
-          <w:rStyle w:val="VerbatimChar"/>
-        </w:rPr>
-        <w:t xml:space="preserve">#&gt;  CRAN (R 4.0.2)                      </w:t>
-      </w:r>
-      <w:r>
-        <w:br/>
-      </w:r>
-      <w:r>
-        <w:rPr>
-          <w:rStyle w:val="VerbatimChar"/>
-        </w:rPr>
-        <w:t xml:space="preserve">#&gt;  CRAN (R 4.0.2)                      </w:t>
-      </w:r>
-      <w:r>
-        <w:br/>
-      </w:r>
-      <w:r>
-        <w:rPr>
-          <w:rStyle w:val="VerbatimChar"/>
-        </w:rPr>
-        <w:t xml:space="preserve">#&gt;  CRAN (R 4.0.2)                      </w:t>
-      </w:r>
-      <w:r>
-        <w:br/>
-      </w:r>
-      <w:r>
-        <w:rPr>
-          <w:rStyle w:val="VerbatimChar"/>
-        </w:rPr>
-        <w:t xml:space="preserve">#&gt;  CRAN (R 4.0.2)                      </w:t>
-      </w:r>
-      <w:r>
-        <w:br/>
-      </w:r>
-      <w:r>
-        <w:rPr>
-          <w:rStyle w:val="VerbatimChar"/>
-        </w:rPr>
-        <w:t xml:space="preserve">#&gt;  CRAN (R 4.0.2)                      </w:t>
-      </w:r>
-      <w:r>
-        <w:br/>
-      </w:r>
-      <w:r>
-        <w:rPr>
-          <w:rStyle w:val="VerbatimChar"/>
-        </w:rPr>
-        <w:t xml:space="preserve">#&gt;  CRAN (R 4.0.2)                      </w:t>
-      </w:r>
-      <w:r>
-        <w:br/>
-      </w:r>
-      <w:r>
-        <w:rPr>
-          <w:rStyle w:val="VerbatimChar"/>
-        </w:rPr>
-        <w:t xml:space="preserve">#&gt;  CRAN (R 4.0.2)                      </w:t>
-      </w:r>
-      <w:r>
-        <w:br/>
-      </w:r>
-      <w:r>
-        <w:rPr>
-          <w:rStyle w:val="VerbatimChar"/>
-        </w:rPr>
-        <w:t xml:space="preserve">#&gt;  CRAN (R 4.0.2)                      </w:t>
-      </w:r>
-      <w:r>
-        <w:br/>
-      </w:r>
-      <w:r>
-        <w:rPr>
-          <w:rStyle w:val="VerbatimChar"/>
-        </w:rPr>
-        <w:t xml:space="preserve">#&gt;  CRAN (R 4.0.2)                      </w:t>
-      </w:r>
-      <w:r>
-        <w:br/>
-      </w:r>
-      <w:r>
-        <w:rPr>
-          <w:rStyle w:val="VerbatimChar"/>
-        </w:rPr>
-        <w:t xml:space="preserve">#&gt;  CRAN (R 4.0.2)                      </w:t>
-      </w:r>
-      <w:r>
-        <w:br/>
-      </w:r>
-      <w:r>
-        <w:rPr>
-          <w:rStyle w:val="VerbatimChar"/>
-        </w:rPr>
-        <w:t xml:space="preserve">#&gt;  CRAN (R 4.0.2)                      </w:t>
-      </w:r>
-      <w:r>
-        <w:br/>
-      </w:r>
-      <w:r>
-        <w:rPr>
-          <w:rStyle w:val="VerbatimChar"/>
-        </w:rPr>
-        <w:t xml:space="preserve">#&gt;  CRAN (R 4.0.2)                      </w:t>
-      </w:r>
-      <w:r>
-        <w:br/>
-      </w:r>
-      <w:r>
-        <w:rPr>
-          <w:rStyle w:val="VerbatimChar"/>
-        </w:rPr>
         <w:t xml:space="preserve">#&gt; </w:t>
       </w:r>
       <w:r>
@@ -14605,16 +14599,16 @@
         <w:rPr>
           <w:rStyle w:val="VerbatimChar"/>
         </w:rPr>
-        <w:t xml:space="preserve">#&gt; [2] /private/var/folders/b_/2vfnxxls5vs401tmhhb3wqdh0000gp/T/RtmpI4DcbW/renv-system-library</w:t>
-      </w:r>
-      <w:r>
-        <w:br/>
-      </w:r>
-      <w:r>
-        <w:rPr>
-          <w:rStyle w:val="VerbatimChar"/>
-        </w:rPr>
-        <w:t xml:space="preserve">#&gt; [3] /private/var/folders/b_/2vfnxxls5vs401tmhhb3wqdh0000gp/T/RtmpEB2Fol/renv-system-library</w:t>
+        <w:t xml:space="preserve">#&gt; [2] /private/var/folders/b_/2vfnxxls5vs401tmhhb3wqdh0000gp/T/RtmpnWPkXf/renv-system-library</w:t>
+      </w:r>
+      <w:r>
+        <w:br/>
+      </w:r>
+      <w:r>
+        <w:rPr>
+          <w:rStyle w:val="VerbatimChar"/>
+        </w:rPr>
+        <w:t xml:space="preserve">#&gt; [3] /private/var/folders/b_/2vfnxxls5vs401tmhhb3wqdh0000gp/T/Rtmpyv1FXP/renv-system-library</w:t>
       </w:r>
       <w:r>
         <w:br/>
@@ -14669,7 +14663,7 @@
         <w:rPr>
           <w:rStyle w:val="VerbatimChar"/>
         </w:rPr>
-        <w:t xml:space="preserve">#&gt; Head:     [192dc73] 2021-05-25: fix figure reference and comment out unused text</w:t>
+        <w:t xml:space="preserve">#&gt; Head:     [a6dc669] 2021-06-08: added figures from hipergator run with ind-level random effects. #61</w:t>
       </w:r>
     </w:p>
     <w:bookmarkEnd w:id="266"/>

</xml_diff>

<commit_message>
run all models on HiperGator
</commit_message>
<xml_diff>
--- a/doc/paper.docx
+++ b/doc/paper.docx
@@ -185,7 +185,7 @@
         <w:pStyle w:val="Date"/>
       </w:pPr>
       <w:r>
-        <w:t xml:space="preserve">08</w:t>
+        <w:t xml:space="preserve">14</w:t>
       </w:r>
       <w:r>
         <w:t xml:space="preserve"> </w:t>
@@ -12095,7 +12095,7 @@
         <w:pStyle w:val="FirstParagraph"/>
       </w:pPr>
       <w:r>
-        <w:t xml:space="preserve">This report was generated on 2021-06-08 16:30:55 using the following computational environment and dependencies:</w:t>
+        <w:t xml:space="preserve">This report was generated on 2021-06-14 11:42:38 using the following computational environment and dependencies:</w:t>
       </w:r>
     </w:p>
     <w:p>
@@ -12196,7 +12196,7 @@
         <w:rPr>
           <w:rStyle w:val="VerbatimChar"/>
         </w:rPr>
-        <w:t xml:space="preserve">#&gt;  date     2021-06-08                  </w:t>
+        <w:t xml:space="preserve">#&gt;  date     2021-06-14                  </w:t>
       </w:r>
       <w:r>
         <w:br/>
@@ -12313,6 +12313,15 @@
         <w:rPr>
           <w:rStyle w:val="VerbatimChar"/>
         </w:rPr>
+        <w:t xml:space="preserve">#&gt;    bslib          0.2.4      2021-01-25 [1]</w:t>
+      </w:r>
+      <w:r>
+        <w:br/>
+      </w:r>
+      <w:r>
+        <w:rPr>
+          <w:rStyle w:val="VerbatimChar"/>
+        </w:rPr>
         <w:t xml:space="preserve">#&gt;  P cachem         1.0.4      2021-02-13 [?]</w:t>
       </w:r>
       <w:r>
@@ -12367,6 +12376,15 @@
         <w:rPr>
           <w:rStyle w:val="VerbatimChar"/>
         </w:rPr>
+        <w:t xml:space="preserve">#&gt;  P clustermq      0.8.95.1   2020-07-13 [?]</w:t>
+      </w:r>
+      <w:r>
+        <w:br/>
+      </w:r>
+      <w:r>
+        <w:rPr>
+          <w:rStyle w:val="VerbatimChar"/>
+        </w:rPr>
         <w:t xml:space="preserve">#&gt;  P codetools      0.2-18     2020-11-04 [?]</w:t>
       </w:r>
       <w:r>
@@ -12592,6 +12610,15 @@
         <w:rPr>
           <w:rStyle w:val="VerbatimChar"/>
         </w:rPr>
+        <w:t xml:space="preserve">#&gt;  P git2r          0.28.0     2021-01-10 [?]</w:t>
+      </w:r>
+      <w:r>
+        <w:br/>
+      </w:r>
+      <w:r>
+        <w:rPr>
+          <w:rStyle w:val="VerbatimChar"/>
+        </w:rPr>
         <w:t xml:space="preserve">#&gt;  P glue         * 1.4.2      2020-08-27 [?]</w:t>
       </w:r>
       <w:r>
@@ -12610,7 +12637,7 @@
         <w:rPr>
           <w:rStyle w:val="VerbatimChar"/>
         </w:rPr>
-        <w:t xml:space="preserve">#&gt;  P gratia       * 0.6.0      2021-05-04 [?]</w:t>
+        <w:t xml:space="preserve">#&gt;  P gratia       * 0.6.0.9112 2021-06-11 [?]</w:t>
       </w:r>
       <w:r>
         <w:br/>
@@ -12754,6 +12781,15 @@
         <w:rPr>
           <w:rStyle w:val="VerbatimChar"/>
         </w:rPr>
+        <w:t xml:space="preserve">#&gt;    jquerylib      0.1.4      2021-04-26 [1]</w:t>
+      </w:r>
+      <w:r>
+        <w:br/>
+      </w:r>
+      <w:r>
+        <w:rPr>
+          <w:rStyle w:val="VerbatimChar"/>
+        </w:rPr>
         <w:t xml:space="preserve">#&gt;  P jsonlite       1.7.2      2020-12-09 [?]</w:t>
       </w:r>
       <w:r>
@@ -13186,6 +13222,15 @@
         <w:rPr>
           <w:rStyle w:val="VerbatimChar"/>
         </w:rPr>
+        <w:t xml:space="preserve">#&gt;  P sass           0.3.1      2021-01-24 [?]</w:t>
+      </w:r>
+      <w:r>
+        <w:br/>
+      </w:r>
+      <w:r>
+        <w:rPr>
+          <w:rStyle w:val="VerbatimChar"/>
+        </w:rPr>
         <w:t xml:space="preserve">#&gt;  P scales         1.1.1      2020-05-11 [?]</w:t>
       </w:r>
       <w:r>
@@ -13366,6 +13411,15 @@
         <w:rPr>
           <w:rStyle w:val="VerbatimChar"/>
         </w:rPr>
+        <w:t xml:space="preserve">#&gt;  P viridisLite    0.4.0      2021-04-13 [?]</w:t>
+      </w:r>
+      <w:r>
+        <w:br/>
+      </w:r>
+      <w:r>
+        <w:rPr>
+          <w:rStyle w:val="VerbatimChar"/>
+        </w:rPr>
         <w:t xml:space="preserve">#&gt;  P withr          2.4.2      2021-04-18 [?]</w:t>
       </w:r>
       <w:r>
@@ -13564,6 +13618,24 @@
         <w:rPr>
           <w:rStyle w:val="VerbatimChar"/>
         </w:rPr>
+        <w:t xml:space="preserve">#&gt;  CRAN (R 4.0.2)                      </w:t>
+      </w:r>
+      <w:r>
+        <w:br/>
+      </w:r>
+      <w:r>
+        <w:rPr>
+          <w:rStyle w:val="VerbatimChar"/>
+        </w:rPr>
+        <w:t xml:space="preserve">#&gt;  CRAN (R 4.0.2)                      </w:t>
+      </w:r>
+      <w:r>
+        <w:br/>
+      </w:r>
+      <w:r>
+        <w:rPr>
+          <w:rStyle w:val="VerbatimChar"/>
+        </w:rPr>
         <w:t xml:space="preserve">#&gt;  CRAN (R 4.0.1)                      </w:t>
       </w:r>
       <w:r>
@@ -13789,7 +13861,16 @@
         <w:rPr>
           <w:rStyle w:val="VerbatimChar"/>
         </w:rPr>
-        <w:t xml:space="preserve">#&gt;  Github (gavinsimpson/gratia@883196d)</w:t>
+        <w:t xml:space="preserve">#&gt;  CRAN (R 4.0.2)                      </w:t>
+      </w:r>
+      <w:r>
+        <w:br/>
+      </w:r>
+      <w:r>
+        <w:rPr>
+          <w:rStyle w:val="VerbatimChar"/>
+        </w:rPr>
+        <w:t xml:space="preserve">#&gt;  Github (gavinsimpson/gratia@9359c3d)</w:t>
       </w:r>
       <w:r>
         <w:br/>
@@ -14176,6 +14257,15 @@
         <w:rPr>
           <w:rStyle w:val="VerbatimChar"/>
         </w:rPr>
+        <w:t xml:space="preserve">#&gt;  CRAN (R 4.0.2)                      </w:t>
+      </w:r>
+      <w:r>
+        <w:br/>
+      </w:r>
+      <w:r>
+        <w:rPr>
+          <w:rStyle w:val="VerbatimChar"/>
+        </w:rPr>
         <w:t xml:space="preserve">#&gt;  CRAN (R 4.0.0)                      </w:t>
       </w:r>
       <w:r>
@@ -14581,6 +14671,24 @@
         <w:rPr>
           <w:rStyle w:val="VerbatimChar"/>
         </w:rPr>
+        <w:t xml:space="preserve">#&gt;  CRAN (R 4.0.2)                      </w:t>
+      </w:r>
+      <w:r>
+        <w:br/>
+      </w:r>
+      <w:r>
+        <w:rPr>
+          <w:rStyle w:val="VerbatimChar"/>
+        </w:rPr>
+        <w:t xml:space="preserve">#&gt;  CRAN (R 4.0.2)                      </w:t>
+      </w:r>
+      <w:r>
+        <w:br/>
+      </w:r>
+      <w:r>
+        <w:rPr>
+          <w:rStyle w:val="VerbatimChar"/>
+        </w:rPr>
         <w:t xml:space="preserve">#&gt; </w:t>
       </w:r>
       <w:r>
@@ -14599,16 +14707,16 @@
         <w:rPr>
           <w:rStyle w:val="VerbatimChar"/>
         </w:rPr>
-        <w:t xml:space="preserve">#&gt; [2] /private/var/folders/b_/2vfnxxls5vs401tmhhb3wqdh0000gp/T/RtmpicFzXi/renv-system-library</w:t>
-      </w:r>
-      <w:r>
-        <w:br/>
-      </w:r>
-      <w:r>
-        <w:rPr>
-          <w:rStyle w:val="VerbatimChar"/>
-        </w:rPr>
-        <w:t xml:space="preserve">#&gt; [3] /private/var/folders/b_/2vfnxxls5vs401tmhhb3wqdh0000gp/T/RtmpC5PDg6/renv-system-library</w:t>
+        <w:t xml:space="preserve">#&gt; [2] /private/var/folders/b_/2vfnxxls5vs401tmhhb3wqdh0000gp/T/Rtmpqa17q0/renv-system-library</w:t>
+      </w:r>
+      <w:r>
+        <w:br/>
+      </w:r>
+      <w:r>
+        <w:rPr>
+          <w:rStyle w:val="VerbatimChar"/>
+        </w:rPr>
+        <w:t xml:space="preserve">#&gt; [3] /private/var/folders/b_/2vfnxxls5vs401tmhhb3wqdh0000gp/T/RtmphoGpVy/renv-system-library</w:t>
       </w:r>
       <w:r>
         <w:br/>
@@ -14645,25 +14753,25 @@
         <w:rPr>
           <w:rStyle w:val="VerbatimChar"/>
         </w:rPr>
-        <w:t xml:space="preserve">#&gt; Local:    master /Users/scottericr/Documents/HeliconiaDemography</w:t>
-      </w:r>
-      <w:r>
-        <w:br/>
-      </w:r>
-      <w:r>
-        <w:rPr>
-          <w:rStyle w:val="VerbatimChar"/>
-        </w:rPr>
-        <w:t xml:space="preserve">#&gt; Remote:   master @ origin (https://github.com/BrunaLab/HeliconiaDemography.git)</w:t>
-      </w:r>
-      <w:r>
-        <w:br/>
-      </w:r>
-      <w:r>
-        <w:rPr>
-          <w:rStyle w:val="VerbatimChar"/>
-        </w:rPr>
-        <w:t xml:space="preserve">#&gt; Head:     [9de540e] 2021-06-08: copy figures over from hipergator branch again, this time with size 10 font</w:t>
+        <w:t xml:space="preserve">#&gt; Local:    hipergator-ssh /Users/scottericr/Documents/HeliconiaDemography</w:t>
+      </w:r>
+      <w:r>
+        <w:br/>
+      </w:r>
+      <w:r>
+        <w:rPr>
+          <w:rStyle w:val="VerbatimChar"/>
+        </w:rPr>
+        <w:t xml:space="preserve">#&gt; Remote:   hipergator-ssh @ origin (https://github.com/BrunaLab/HeliconiaDemography.git)</w:t>
+      </w:r>
+      <w:r>
+        <w:br/>
+      </w:r>
+      <w:r>
+        <w:rPr>
+          <w:rStyle w:val="VerbatimChar"/>
+        </w:rPr>
+        <w:t xml:space="preserve">#&gt; Head:     [2ce9d62] 2021-06-14: update gratia to dev version</w:t>
       </w:r>
     </w:p>
     <w:bookmarkEnd w:id="266"/>

</xml_diff>

<commit_message>
fix references. adresses most of #68
</commit_message>
<xml_diff>
--- a/doc/paper.docx
+++ b/doc/paper.docx
@@ -185,7 +185,7 @@
         <w:pStyle w:val="Date"/>
       </w:pPr>
       <w:r>
-        <w:t xml:space="preserve">22</w:t>
+        <w:t xml:space="preserve">23</w:t>
       </w:r>
       <w:r>
         <w:t xml:space="preserve"> </w:t>
@@ -482,7 +482,13 @@
         <w:t xml:space="preserve">(Alroy, 2017; Haddad et al., 2015)</w:t>
       </w:r>
       <w:r>
-        <w:t xml:space="preserve">. It also results in landscapes where the remaining forest can be highly fragmented, with patches of different sizes embedded in a matrix of often contrasting habitat</w:t>
+        <w:t xml:space="preserve">.</w:t>
+      </w:r>
+      <w:r>
+        <w:t xml:space="preserve"> </w:t>
+      </w:r>
+      <w:r>
+        <w:t xml:space="preserve">It also results in landscapes where the remaining forest can be highly fragmented, with patches of different sizes embedded in a matrix of often contrasting habitat</w:t>
       </w:r>
       <w:r>
         <w:t xml:space="preserve"> </w:t>
@@ -491,7 +497,13 @@
         <w:t xml:space="preserve">(Bianchi &amp; Haig, 2013; Taubert et al., 2018)</w:t>
       </w:r>
       <w:r>
-        <w:t xml:space="preserve">. This fragmentation is associated with myriad ecological changes, including the local and regional extinction of plant species</w:t>
+        <w:t xml:space="preserve">.</w:t>
+      </w:r>
+      <w:r>
+        <w:t xml:space="preserve"> </w:t>
+      </w:r>
+      <w:r>
+        <w:t xml:space="preserve">This fragmentation is associated with myriad ecological changes, including the local and regional extinction of plant species</w:t>
       </w:r>
       <w:r>
         <w:t xml:space="preserve"> </w:t>
@@ -500,7 +512,13 @@
         <w:t xml:space="preserve">(da Silva &amp; Tabarelli, 2000; Laurance et al., 2006)</w:t>
       </w:r>
       <w:r>
-        <w:t xml:space="preserve">. Although the demographic mechanisms responsible these extinctions are poorly understood</w:t>
+        <w:t xml:space="preserve">.</w:t>
+      </w:r>
+      <w:r>
+        <w:t xml:space="preserve"> </w:t>
+      </w:r>
+      <w:r>
+        <w:t xml:space="preserve">Although the demographic mechanisms responsible these extinctions are poorly understood</w:t>
       </w:r>
       <w:r>
         <w:t xml:space="preserve"> </w:t>
@@ -530,7 +548,13 @@
         <w:t xml:space="preserve">(Bruna, 1999; Laurance et al., 1998; Zartman et al., 2015)</w:t>
       </w:r>
       <w:r>
-        <w:t xml:space="preserve">. Despite the prevalence of this hypothesis</w:t>
+        <w:t xml:space="preserve">.</w:t>
+      </w:r>
+      <w:r>
+        <w:t xml:space="preserve"> </w:t>
+      </w:r>
+      <w:r>
+        <w:t xml:space="preserve">Despite the prevalence of this hypothesis</w:t>
       </w:r>
       <w:r>
         <w:t xml:space="preserve"> </w:t>
@@ -565,7 +589,13 @@
         <w:t xml:space="preserve">(Holyoak &amp; Heath, 2016; Oliver et al., 2015)</w:t>
       </w:r>
       <w:r>
-        <w:t xml:space="preserve">. While the demographic consequences of climate change for tropical species are expected to be similarly severe</w:t>
+        <w:t xml:space="preserve">.</w:t>
+      </w:r>
+      <w:r>
+        <w:t xml:space="preserve"> </w:t>
+      </w:r>
+      <w:r>
+        <w:t xml:space="preserve">While the demographic consequences of climate change for tropical species are expected to be similarly severe</w:t>
       </w:r>
       <w:r>
         <w:t xml:space="preserve"> </w:t>
@@ -583,7 +613,13 @@
         <w:t xml:space="preserve">(Paniw et al., 2021)</w:t>
       </w:r>
       <w:r>
-        <w:t xml:space="preserve">. Tropical plants may be particularly sensitive to climate change—they typically have narrow ranges of climatic tolerance</w:t>
+        <w:t xml:space="preserve">.</w:t>
+      </w:r>
+      <w:r>
+        <w:t xml:space="preserve"> </w:t>
+      </w:r>
+      <w:r>
+        <w:t xml:space="preserve">Tropical plants may be particularly sensitive to climate change—they typically have narrow ranges of climatic tolerance</w:t>
       </w:r>
       <w:r>
         <w:t xml:space="preserve"> </w:t>
@@ -601,7 +637,13 @@
         <w:t xml:space="preserve">(Esteban et al., 2021; Gaoue et al., 2019)</w:t>
       </w:r>
       <w:r>
-        <w:t xml:space="preserve">. This sensitivity to climatic fluctuations, coupled with evidence that plant growth and survivorship are lower in fragments</w:t>
+        <w:t xml:space="preserve">.</w:t>
+      </w:r>
+      <w:r>
+        <w:t xml:space="preserve"> </w:t>
+      </w:r>
+      <w:r>
+        <w:t xml:space="preserve">This sensitivity to climatic fluctuations, coupled with evidence that plant growth and survivorship are lower in fragments</w:t>
       </w:r>
       <w:r>
         <w:t xml:space="preserve"> </w:t>
@@ -642,7 +684,13 @@
         <w:t xml:space="preserve">(Bruna et al., 2009; Ehrlen et al., 2016)</w:t>
       </w:r>
       <w:r>
-        <w:t xml:space="preserve">, making it challenging to draw broader demographic conclusions. Second, there is a growing literature on how tropical plants respond to droughts</w:t>
+        <w:t xml:space="preserve">, making it challenging to draw broader demographic conclusions.</w:t>
+      </w:r>
+      <w:r>
+        <w:t xml:space="preserve"> </w:t>
+      </w:r>
+      <w:r>
+        <w:t xml:space="preserve">Second, there is a growing literature on how tropical plants respond to droughts</w:t>
       </w:r>
       <w:r>
         <w:t xml:space="preserve"> </w:t>
@@ -660,7 +708,13 @@
         <w:t xml:space="preserve">(Laurance et al., 2001)</w:t>
       </w:r>
       <w:r>
-        <w:t xml:space="preserve">. Finally, the multi-year data needed to test population-level hypotheses about climate change and fragmentation are scant, especially for tropical systems</w:t>
+        <w:t xml:space="preserve">.</w:t>
+      </w:r>
+      <w:r>
+        <w:t xml:space="preserve"> </w:t>
+      </w:r>
+      <w:r>
+        <w:t xml:space="preserve">Finally, the multi-year data needed to test population-level hypotheses about climate change and fragmentation are scant, especially for tropical systems</w:t>
       </w:r>
       <w:r>
         <w:t xml:space="preserve"> </w:t>
@@ -669,7 +723,13 @@
         <w:t xml:space="preserve">(Crone et al., 2011; Salguero-Gómez et al., 2015)</w:t>
       </w:r>
       <w:r>
-        <w:t xml:space="preserve">. These data are critical not simply because they allow for capturing variation in climatic conditions and the resulting demographic responses</w:t>
+        <w:t xml:space="preserve">.</w:t>
+      </w:r>
+      <w:r>
+        <w:t xml:space="preserve"> </w:t>
+      </w:r>
+      <w:r>
+        <w:t xml:space="preserve">These data are critical not simply because they allow for capturing variation in climatic conditions and the resulting demographic responses</w:t>
       </w:r>
       <w:r>
         <w:t xml:space="preserve"> </w:t>
@@ -678,7 +738,13 @@
         <w:t xml:space="preserve">(Morris &amp; Doak, 2002; Teller et al., 2016)</w:t>
       </w:r>
       <w:r>
-        <w:t xml:space="preserve">. They are also essential because while some demographic effects of fragmentation or drought can be detected immediately, others may take years to manifest</w:t>
+        <w:t xml:space="preserve">.</w:t>
+      </w:r>
+      <w:r>
+        <w:t xml:space="preserve"> </w:t>
+      </w:r>
+      <w:r>
+        <w:t xml:space="preserve">They are also essential because while some demographic effects of fragmentation or drought can be detected immediately, others may take years to manifest</w:t>
       </w:r>
       <w:r>
         <w:t xml:space="preserve"> </w:t>
@@ -700,7 +766,13 @@
         <w:t xml:space="preserve">Gagnon et al., 2011)</w:t>
       </w:r>
       <w:r>
-        <w:t xml:space="preserve">. Indeed, lagged responses of demographic vital rates to climate may be the rule rather than the exception</w:t>
+        <w:t xml:space="preserve">.</w:t>
+      </w:r>
+      <w:r>
+        <w:t xml:space="preserve"> </w:t>
+      </w:r>
+      <w:r>
+        <w:t xml:space="preserve">Indeed, lagged responses of demographic vital rates to climate may be the rule rather than the exception</w:t>
       </w:r>
       <w:r>
         <w:t xml:space="preserve"> </w:t>
@@ -744,7 +816,13 @@
         <w:t xml:space="preserve">(Nakazono et al., 2004; Ticktin, 2003)</w:t>
       </w:r>
       <w:r>
-        <w:t xml:space="preserve">. Nevertheless, the impacts of global change phenomena on their demography remain conspicuously understudied</w:t>
+        <w:t xml:space="preserve">.</w:t>
+      </w:r>
+      <w:r>
+        <w:t xml:space="preserve"> </w:t>
+      </w:r>
+      <w:r>
+        <w:t xml:space="preserve">Nevertheless, the impacts of global change phenomena on their demography remain conspicuously understudied</w:t>
       </w:r>
       <w:r>
         <w:t xml:space="preserve"> </w:t>
@@ -753,7 +831,13 @@
         <w:t xml:space="preserve">(Bruna et al., 2009)</w:t>
       </w:r>
       <w:r>
-        <w:t xml:space="preserve">. We used a decade of demographic and climatic data from an experimentally fragmented landscape in the Central Amazon to assess the effects of climate on populations of a tropical understory herb (</w:t>
+        <w:t xml:space="preserve">.</w:t>
+      </w:r>
+      <w:r>
+        <w:t xml:space="preserve"> </w:t>
+      </w:r>
+      <w:r>
+        <w:t xml:space="preserve">We used a decade of demographic and climatic data from an experimentally fragmented landscape in the Central Amazon to assess the effects of climate on populations of a tropical understory herb (</w:t>
       </w:r>
       <w:r>
         <w:rPr>
@@ -763,7 +847,13 @@
         <w:t xml:space="preserve">Heliconia acuminata</w:t>
       </w:r>
       <w:r>
-        <w:t xml:space="preserve">, Heliconiaceae). This time series, which included the severe droughts of 1997</w:t>
+        <w:t xml:space="preserve">, Heliconiaceae).</w:t>
+      </w:r>
+      <w:r>
+        <w:t xml:space="preserve"> </w:t>
+      </w:r>
+      <w:r>
+        <w:t xml:space="preserve">This time series, which included the severe droughts of 1997</w:t>
       </w:r>
       <w:r>
         <w:t xml:space="preserve"> </w:t>
@@ -838,7 +928,13 @@
         <w:t xml:space="preserve">(Bierregaard et al., 1992)</w:t>
       </w:r>
       <w:r>
-        <w:t xml:space="preserve">. In subsequent decades the vegetation regenerating around fragments has been periodically cleared to ensure fragment isolation</w:t>
+        <w:t xml:space="preserve">.</w:t>
+      </w:r>
+      <w:r>
+        <w:t xml:space="preserve"> </w:t>
+      </w:r>
+      <w:r>
+        <w:t xml:space="preserve">In subsequent decades the vegetation regenerating around fragments has been periodically cleared to ensure fragment isolation</w:t>
       </w:r>
       <w:r>
         <w:t xml:space="preserve"> </w:t>
@@ -959,7 +1055,13 @@
         <w:t xml:space="preserve">(Ribeiro et al., 2010)</w:t>
       </w:r>
       <w:r>
-        <w:t xml:space="preserve">. While many</w:t>
+        <w:t xml:space="preserve">.</w:t>
+      </w:r>
+      <w:r>
+        <w:t xml:space="preserve"> </w:t>
+      </w:r>
+      <w:r>
+        <w:t xml:space="preserve">While many</w:t>
       </w:r>
       <w:r>
         <w:t xml:space="preserve"> </w:t>
@@ -1000,7 +1102,13 @@
         <w:t xml:space="preserve">(Rundel et al., 2020)</w:t>
       </w:r>
       <w:r>
-        <w:t xml:space="preserve">. These species produce fewer inflorescences and are pollinated by traplining rather than territorial hummingbirds</w:t>
+        <w:t xml:space="preserve">.</w:t>
+      </w:r>
+      <w:r>
+        <w:t xml:space="preserve"> </w:t>
+      </w:r>
+      <w:r>
+        <w:t xml:space="preserve">These species produce fewer inflorescences and are pollinated by traplining rather than territorial hummingbirds</w:t>
       </w:r>
       <w:r>
         <w:t xml:space="preserve"> </w:t>
@@ -1009,7 +1117,13 @@
         <w:t xml:space="preserve">(Bruna et al., 2004; Stouffer &amp; Bierregaard, 1996)</w:t>
       </w:r>
       <w:r>
-        <w:t xml:space="preserve">. In our sites</w:t>
+        <w:t xml:space="preserve">.</w:t>
+      </w:r>
+      <w:r>
+        <w:t xml:space="preserve"> </w:t>
+      </w:r>
+      <w:r>
+        <w:t xml:space="preserve">In our sites</w:t>
       </w:r>
       <w:r>
         <w:t xml:space="preserve"> </w:t>
@@ -1060,7 +1174,13 @@
         <w:t xml:space="preserve">(Bruna et al., 2004)</w:t>
       </w:r>
       <w:r>
-        <w:t xml:space="preserve">. Plants begin flowering at the start of the rainy season; reproductive plants have</w:t>
+        <w:t xml:space="preserve">.</w:t>
+      </w:r>
+      <w:r>
+        <w:t xml:space="preserve"> </w:t>
+      </w:r>
+      <w:r>
+        <w:t xml:space="preserve">Plants begin flowering at the start of the rainy season; reproductive plants have</w:t>
       </w:r>
       <w:r>
         <w:t xml:space="preserve"> </w:t>
@@ -1099,7 +1219,13 @@
         <w:t xml:space="preserve">(Bruna &amp; Kress, 2002)</w:t>
       </w:r>
       <w:r>
-        <w:t xml:space="preserve">. Fruits mature April-May, have 1–3 seeds per fruit (</w:t>
+        <w:t xml:space="preserve">.</w:t>
+      </w:r>
+      <w:r>
+        <w:t xml:space="preserve"> </w:t>
+      </w:r>
+      <w:r>
+        <w:t xml:space="preserve">Fruits mature April-May, have 1–3 seeds per fruit (</w:t>
       </w:r>
       <m:oMath>
         <m:acc>
@@ -1132,7 +1258,13 @@
         <w:t xml:space="preserve">(Uriarte et al., 2011)</w:t>
       </w:r>
       <w:r>
-        <w:t xml:space="preserve">. Dispersed seeds germinate approximately 6 months after dispersal at the onset of the subsequent rainy season, with rates of germination and seedling establishment higher in continuous forest than forest fragments</w:t>
+        <w:t xml:space="preserve">.</w:t>
+      </w:r>
+      <w:r>
+        <w:t xml:space="preserve"> </w:t>
+      </w:r>
+      <w:r>
+        <w:t xml:space="preserve">Dispersed seeds germinate approximately 6 months after dispersal at the onset of the subsequent rainy season, with rates of germination and seedling establishment higher in continuous forest than forest fragments</w:t>
       </w:r>
       <w:r>
         <w:t xml:space="preserve"> </w:t>
@@ -1364,7 +1496,13 @@
         <w:t xml:space="preserve">(Xavier et al., 2016)</w:t>
       </w:r>
       <w:r>
-        <w:t xml:space="preserve">. We used these data to calculate the standardized precipitation evapotranspiration index (SPEI)</w:t>
+        <w:t xml:space="preserve">.</w:t>
+      </w:r>
+      <w:r>
+        <w:t xml:space="preserve"> </w:t>
+      </w:r>
+      <w:r>
+        <w:t xml:space="preserve">We used these data to calculate the standardized precipitation evapotranspiration index (SPEI)</w:t>
       </w:r>
       <w:r>
         <w:t xml:space="preserve"> </w:t>
@@ -1394,7 +1532,13 @@
         <w:t xml:space="preserve">(McKee et al., 1993)</w:t>
       </w:r>
       <w:r>
-        <w:t xml:space="preserve">. SPEI can be calculated to represent different temporal scales of drought; we used 3-month SPEI because—given its shallow roots and rhizome—</w:t>
+        <w:t xml:space="preserve">.</w:t>
+      </w:r>
+      <w:r>
+        <w:t xml:space="preserve"> </w:t>
+      </w:r>
+      <w:r>
+        <w:t xml:space="preserve">SPEI can be calculated to represent different temporal scales of drought; we used 3-month SPEI because—given its shallow roots and rhizome—</w:t>
       </w:r>
       <w:r>
         <w:rPr>
@@ -2604,7 +2748,19 @@
         <w:t xml:space="preserve"> </w:t>
       </w:r>
       <w:r>
-        <w:t xml:space="preserve">for more detail). Penalized cubic regression splines were used for both marginal bases of the crossbasis function, with 35 knots for the lag dimension (i.e. number of lagged SPEI values for each observation with 36 months as a maximum lag) and 3 knots for the drought response dimension to restrict the shape of the fitted response to drought to bimodal when most complex. Because of penalization, the number of knots is generally not important as long it is large enough to allow the smooth to represent the</w:t>
+        <w:t xml:space="preserve">for more detail).</w:t>
+      </w:r>
+      <w:r>
+        <w:t xml:space="preserve"> </w:t>
+      </w:r>
+      <w:r>
+        <w:t xml:space="preserve">Penalized cubic regression splines were used for both marginal bases of the crossbasis function, with 35 knots for the lag dimension (i.e. number of lagged SPEI values for each observation with 36 months as a maximum lag) and 3 knots for the drought response dimension to restrict the shape of the fitted response to drought to bimodal when most complex.</w:t>
+      </w:r>
+      <w:r>
+        <w:t xml:space="preserve"> </w:t>
+      </w:r>
+      <w:r>
+        <w:t xml:space="preserve">Because of penalization, the number of knots is generally not important as long it is large enough to allow the smooth to represent the</w:t>
       </w:r>
       <w:r>
         <w:t xml:space="preserve"> </w:t>
@@ -2890,6 +3046,87 @@
       </w:r>
       <w:r>
         <w:t xml:space="preserve">(R Core Team, 2020)</w:t>
+      </w:r>
+      <w:r>
+        <w:t xml:space="preserve"> </w:t>
+      </w:r>
+      <w:r>
+        <w:t xml:space="preserve">using the</w:t>
+      </w:r>
+      <w:r>
+        <w:t xml:space="preserve"> </w:t>
+      </w:r>
+      <w:r>
+        <w:rPr>
+          <w:rStyle w:val="VerbatimChar"/>
+        </w:rPr>
+        <w:t xml:space="preserve">targets</w:t>
+      </w:r>
+      <w:r>
+        <w:t xml:space="preserve"> </w:t>
+      </w:r>
+      <w:r>
+        <w:t xml:space="preserve">package for workflow management</w:t>
+      </w:r>
+      <w:r>
+        <w:t xml:space="preserve"> </w:t>
+      </w:r>
+      <w:r>
+        <w:t xml:space="preserve">(Landau, 2021)</w:t>
+      </w:r>
+      <w:r>
+        <w:t xml:space="preserve">.</w:t>
+      </w:r>
+      <w:r>
+        <w:t xml:space="preserve"> </w:t>
+      </w:r>
+      <w:r>
+        <w:t xml:space="preserve">Figures were created with the aid of the</w:t>
+      </w:r>
+      <w:r>
+        <w:t xml:space="preserve"> </w:t>
+      </w:r>
+      <w:r>
+        <w:rPr>
+          <w:rStyle w:val="VerbatimChar"/>
+        </w:rPr>
+        <w:t xml:space="preserve">gratia</w:t>
+      </w:r>
+      <w:r>
+        <w:t xml:space="preserve">,</w:t>
+      </w:r>
+      <w:r>
+        <w:t xml:space="preserve"> </w:t>
+      </w:r>
+      <w:r>
+        <w:rPr>
+          <w:rStyle w:val="VerbatimChar"/>
+        </w:rPr>
+        <w:t xml:space="preserve">ggplot2</w:t>
+      </w:r>
+      <w:r>
+        <w:t xml:space="preserve">, and</w:t>
+      </w:r>
+      <w:r>
+        <w:t xml:space="preserve"> </w:t>
+      </w:r>
+      <w:r>
+        <w:rPr>
+          <w:rStyle w:val="VerbatimChar"/>
+        </w:rPr>
+        <w:t xml:space="preserve">patchwork</w:t>
+      </w:r>
+      <w:r>
+        <w:t xml:space="preserve"> </w:t>
+      </w:r>
+      <w:r>
+        <w:t xml:space="preserve">packages</w:t>
+      </w:r>
+      <w:r>
+        <w:t xml:space="preserve"> </w:t>
+      </w:r>
+      <w:r>
+        <w:t xml:space="preserve">(Pedersen, 2020; Simpson, 2021; Wickham, 2016)</w:t>
       </w:r>
       <w:r>
         <w:t xml:space="preserve">.</w:t>
@@ -3402,7 +3639,7 @@
         <w:t xml:space="preserve"> </w:t>
       </w:r>
       <w:r>
-        <w:t xml:space="preserve">While it was almost 40% higher in continuous forest than 1-ha fragments (0.05 ± 0.21 vs. 0.04 ± 0.19, respectively), this difference was not statistically significant (84% CIs of model intercepts overlapped).</w:t>
+        <w:t xml:space="preserve">While it was 27% higher in continuous forest than 1-ha fragments (0.048 ± 0.213 vs. 0.038 ± 0.19, respectively), this difference was not statistically significant (84% CIs of model intercepts overlapped).</w:t>
       </w:r>
       <w:r>
         <w:t xml:space="preserve"> </w:t>
@@ -3610,7 +3847,7 @@
         <w:t xml:space="preserve"> </w:t>
       </w:r>
       <w:r>
-        <w:t xml:space="preserve">It should be noted, however, that only the first year of census data (1999) met these conditions.</w:t>
+        <w:t xml:space="preserve">It should be noted, however, that only the first transition year of census data (1998–1999) met these conditions.</w:t>
       </w:r>
       <w:r>
         <w:t xml:space="preserve"> </w:t>
@@ -4028,7 +4265,13 @@
         <w:t xml:space="preserve">(Didham et al., 2012; Driscoll et al., 2013)</w:t>
       </w:r>
       <w:r>
-        <w:t xml:space="preserve">. Our results support the emerging consensus that the effects of climatic extremes on demographic vital rates can be delayed for months or even years</w:t>
+        <w:t xml:space="preserve">.</w:t>
+      </w:r>
+      <w:r>
+        <w:t xml:space="preserve"> </w:t>
+      </w:r>
+      <w:r>
+        <w:t xml:space="preserve">Our results support the emerging consensus that the effects of climatic extremes on demographic vital rates can be delayed for months or even years</w:t>
       </w:r>
       <w:r>
         <w:t xml:space="preserve"> </w:t>
@@ -4037,7 +4280,19 @@
         <w:t xml:space="preserve">(Evers et al., 2021; Teller et al., 2016; Tenhumberg et al., 2018)</w:t>
       </w:r>
       <w:r>
-        <w:t xml:space="preserve">. We also found that the delayed responses of populations in fragments can differ significantly in magnitude, direction, and lag time from those of populations in continuous forest. This suggests that the hypothesized synergies between climate and fragmentation on population dynamics</w:t>
+        <w:t xml:space="preserve">.</w:t>
+      </w:r>
+      <w:r>
+        <w:t xml:space="preserve"> </w:t>
+      </w:r>
+      <w:r>
+        <w:t xml:space="preserve">We also found that the delayed responses of populations in fragments can differ significantly in magnitude, direction, and lag time from those of populations in continuous forest.</w:t>
+      </w:r>
+      <w:r>
+        <w:t xml:space="preserve"> </w:t>
+      </w:r>
+      <w:r>
+        <w:t xml:space="preserve">This suggests that the hypothesized synergies between climate and fragmentation on population dynamics</w:t>
       </w:r>
       <w:r>
         <w:t xml:space="preserve"> </w:t>
@@ -4143,7 +4398,13 @@
         <w:t xml:space="preserve">(Brooks et al., 2019)</w:t>
       </w:r>
       <w:r>
-        <w:t xml:space="preserve">—would also differ based on the year in which they were investigated. This could lead to erroneous extrapolations regarding the effects of fragmentation on reproductive mutualists or population genetic structure</w:t>
+        <w:t xml:space="preserve">—would also differ based on the year in which they were investigated.</w:t>
+      </w:r>
+      <w:r>
+        <w:t xml:space="preserve"> </w:t>
+      </w:r>
+      <w:r>
+        <w:t xml:space="preserve">This could lead to erroneous extrapolations regarding the effects of fragmentation on reproductive mutualists or population genetic structure</w:t>
       </w:r>
       <w:r>
         <w:t xml:space="preserve"> </w:t>
@@ -4152,7 +4413,13 @@
         <w:t xml:space="preserve">(Côrtes et al., 2013; Uriarte et al., 2010; Uriarte et al., 2011)</w:t>
       </w:r>
       <w:r>
-        <w:t xml:space="preserve">. Conclusions based on short-term observations of temporally variable vital rates could lead to conservation and management practices that are ineffective or even counterproductive, especially when when failing to consider how the consequences of this variation might be modulated by organismal life history</w:t>
+        <w:t xml:space="preserve">.</w:t>
+      </w:r>
+      <w:r>
+        <w:t xml:space="preserve"> </w:t>
+      </w:r>
+      <w:r>
+        <w:t xml:space="preserve">Conclusions based on short-term observations of temporally variable vital rates could lead to conservation and management practices that are ineffective or even counterproductive, especially when when failing to consider how the consequences of this variation might be modulated by organismal life history</w:t>
       </w:r>
       <w:r>
         <w:t xml:space="preserve"> </w:t>
@@ -4263,7 +4530,13 @@
         <w:t xml:space="preserve">(Wright, 1992)</w:t>
       </w:r>
       <w:r>
-        <w:t xml:space="preserve">. These effects can be complex or even contradictory—mild droughts can increase the growth rates of tropical trees and seedling survival, perhaps due to reductions in cloud cover and concomitant increases in solar radiation</w:t>
+        <w:t xml:space="preserve">.</w:t>
+      </w:r>
+      <w:r>
+        <w:t xml:space="preserve"> </w:t>
+      </w:r>
+      <w:r>
+        <w:t xml:space="preserve">These effects can be complex or even contradictory—mild droughts can increase the growth rates of tropical trees and seedling survival, perhaps due to reductions in cloud cover and concomitant increases in solar radiation</w:t>
       </w:r>
       <w:r>
         <w:t xml:space="preserve"> </w:t>
@@ -4281,7 +4554,13 @@
         <w:t xml:space="preserve">(Connell &amp; Green, 2000; Edwards &amp; Krockenberger, 2006; Engelbrecht et al., 2002)</w:t>
       </w:r>
       <w:r>
-        <w:t xml:space="preserve">. There is also evidence that the effects can persist for multiple years</w:t>
+        <w:t xml:space="preserve">.</w:t>
+      </w:r>
+      <w:r>
+        <w:t xml:space="preserve"> </w:t>
+      </w:r>
+      <w:r>
+        <w:t xml:space="preserve">There is also evidence that the effects can persist for multiple years</w:t>
       </w:r>
       <w:r>
         <w:t xml:space="preserve"> </w:t>
@@ -4346,7 +4625,19 @@
         <w:t xml:space="preserve">Molowny-Horas et al. (2017)</w:t>
       </w:r>
       <w:r>
-        <w:t xml:space="preserve">). This has largely been due to the challenge (both ecologically and statistically) of detecting any demographic responses to climatic extremes that are delayed for multiple growing seasons. To address this, researchers have begun to use a number of statistical methods that test for time lags in demographic responses without</w:t>
+        <w:t xml:space="preserve">).</w:t>
+      </w:r>
+      <w:r>
+        <w:t xml:space="preserve"> </w:t>
+      </w:r>
+      <w:r>
+        <w:t xml:space="preserve">This has largely been due to the challenge (both ecologically and statistically) of detecting any demographic responses to climatic extremes that are delayed for multiple growing seasons.</w:t>
+      </w:r>
+      <w:r>
+        <w:t xml:space="preserve"> </w:t>
+      </w:r>
+      <w:r>
+        <w:t xml:space="preserve">To address this, researchers have begun to use a number of statistical methods that test for time lags in demographic responses without</w:t>
       </w:r>
       <w:r>
         <w:t xml:space="preserve"> </w:t>
@@ -4493,7 +4784,13 @@
         <w:t xml:space="preserve">(Evers et al., 2021)</w:t>
       </w:r>
       <w:r>
-        <w:t xml:space="preserve">, and hence be shaped by climatic events at any point in that physiological window. For example, the flowering shoots of</w:t>
+        <w:t xml:space="preserve">, and hence be shaped by climatic events at any point in that physiological window.</w:t>
+      </w:r>
+      <w:r>
+        <w:t xml:space="preserve"> </w:t>
+      </w:r>
+      <w:r>
+        <w:t xml:space="preserve">For example, the flowering shoots of</w:t>
       </w:r>
       <w:r>
         <w:t xml:space="preserve"> </w:t>
@@ -4518,7 +4815,25 @@
         <w:t xml:space="preserve">(Criley &amp; Lekawatana, 1994)</w:t>
       </w:r>
       <w:r>
-        <w:t xml:space="preserve">. Adverse conditions during the 6 months following initiation, rather than the months when inflorescences are starting expand, leads to the aborted production of flowering shoots. Interestingly, we observed the opposite effect—drought conditions increased the probability of flowering two years later. While this could reflect bet-hedging in response to stress</w:t>
+        <w:t xml:space="preserve">.</w:t>
+      </w:r>
+      <w:r>
+        <w:t xml:space="preserve"> </w:t>
+      </w:r>
+      <w:r>
+        <w:t xml:space="preserve">Adverse conditions during the 6 months following initiation, rather than the months when inflorescences are starting expand, leads to the aborted production of flowering shoots.</w:t>
+      </w:r>
+      <w:r>
+        <w:t xml:space="preserve"> </w:t>
+      </w:r>
+      <w:r>
+        <w:t xml:space="preserve">Interestingly, we observed the opposite effect—drought conditions increased the probability of flowering two years later.</w:t>
+      </w:r>
+      <w:r>
+        <w:t xml:space="preserve"> </w:t>
+      </w:r>
+      <w:r>
+        <w:t xml:space="preserve">While this could reflect bet-hedging in response to stress</w:t>
       </w:r>
       <w:r>
         <w:t xml:space="preserve"> </w:t>
@@ -4572,7 +4887,13 @@
         <w:t xml:space="preserve">Pumisutapon et al., 2012)</w:t>
       </w:r>
       <w:r>
-        <w:t xml:space="preserve">. The carbohydrates stored in rhizomes allow</w:t>
+        <w:t xml:space="preserve">.</w:t>
+      </w:r>
+      <w:r>
+        <w:t xml:space="preserve"> </w:t>
+      </w:r>
+      <w:r>
+        <w:t xml:space="preserve">The carbohydrates stored in rhizomes allow</w:t>
       </w:r>
       <w:r>
         <w:t xml:space="preserve"> </w:t>
@@ -4609,7 +4930,13 @@
         <w:t xml:space="preserve">(Klimešová et al., 2018)</w:t>
       </w:r>
       <w:r>
-        <w:t xml:space="preserve">. This may be why drought led to delayed increases in growth—by shedding shoots and leaves</w:t>
+        <w:t xml:space="preserve">.</w:t>
+      </w:r>
+      <w:r>
+        <w:t xml:space="preserve"> </w:t>
+      </w:r>
+      <w:r>
+        <w:t xml:space="preserve">This may be why drought led to delayed increases in growth—by shedding shoots and leaves</w:t>
       </w:r>
       <w:r>
         <w:t xml:space="preserve"> </w:t>
@@ -4621,7 +4948,13 @@
         <w:t xml:space="preserve"> </w:t>
       </w:r>
       <w:r>
-        <w:t xml:space="preserve">and investing in rhizomes, plants are generating proportionately more buds with which to regenerate when conditions improve. This would also be consistent with the results of prior experiments, in which the growth rates of</w:t>
+        <w:t xml:space="preserve">and investing in rhizomes, plants are generating proportionately more buds with which to regenerate when conditions improve.</w:t>
+      </w:r>
+      <w:r>
+        <w:t xml:space="preserve"> </w:t>
+      </w:r>
+      <w:r>
+        <w:t xml:space="preserve">This would also be consistent with the results of prior experiments, in which the growth rates of</w:t>
       </w:r>
       <w:r>
         <w:t xml:space="preserve"> </w:t>
@@ -4663,7 +4996,13 @@
         <w:t xml:space="preserve">(Evers et al., 2021)</w:t>
       </w:r>
       <w:r>
-        <w:t xml:space="preserve">. For example, topical trees may not die until three or more years after a drought</w:t>
+        <w:t xml:space="preserve">.</w:t>
+      </w:r>
+      <w:r>
+        <w:t xml:space="preserve"> </w:t>
+      </w:r>
+      <w:r>
+        <w:t xml:space="preserve">For example, topical trees may not die until three or more years after a drought</w:t>
       </w:r>
       <w:r>
         <w:t xml:space="preserve"> </w:t>
@@ -4672,7 +5011,13 @@
         <w:t xml:space="preserve">(Criley &amp; Lekawatana, 1994)</w:t>
       </w:r>
       <w:r>
-        <w:t xml:space="preserve">. When they finally do, the resulting leaf drop</w:t>
+        <w:t xml:space="preserve">.</w:t>
+      </w:r>
+      <w:r>
+        <w:t xml:space="preserve"> </w:t>
+      </w:r>
+      <w:r>
+        <w:t xml:space="preserve">When they finally do, the resulting leaf drop</w:t>
       </w:r>
       <w:r>
         <w:t xml:space="preserve"> </w:t>
@@ -4702,7 +5047,13 @@
         <w:t xml:space="preserve">(Bruna &amp; Oli, 2005)</w:t>
       </w:r>
       <w:r>
-        <w:t xml:space="preserve">. Similar delayed changes in the local environment could also influence the foraging behavior of a plant’s pollinators</w:t>
+        <w:t xml:space="preserve">.</w:t>
+      </w:r>
+      <w:r>
+        <w:t xml:space="preserve"> </w:t>
+      </w:r>
+      <w:r>
+        <w:t xml:space="preserve">Similar delayed changes in the local environment could also influence the foraging behavior of a plant’s pollinators</w:t>
       </w:r>
       <w:r>
         <w:t xml:space="preserve"> </w:t>
@@ -4729,7 +5080,13 @@
         <w:t xml:space="preserve">(Scott et al., 2021)</w:t>
       </w:r>
       <w:r>
-        <w:t xml:space="preserve">. While more work is needed to explain why the (delayed) effects of SPEI on</w:t>
+        <w:t xml:space="preserve">.</w:t>
+      </w:r>
+      <w:r>
+        <w:t xml:space="preserve"> </w:t>
+      </w:r>
+      <w:r>
+        <w:t xml:space="preserve">While more work is needed to explain why the (delayed) effects of SPEI on</w:t>
       </w:r>
       <w:r>
         <w:t xml:space="preserve"> </w:t>
@@ -4859,7 +5216,13 @@
         <w:t xml:space="preserve">(Broadbent et al., 2008)</w:t>
       </w:r>
       <w:r>
-        <w:t xml:space="preserve">. Climate models predict a future of extremes for these forests—increases in the frequency and geographic extent of droughts, but also increases in the frequency and area affected by periods of unusual wetness</w:t>
+        <w:t xml:space="preserve">.</w:t>
+      </w:r>
+      <w:r>
+        <w:t xml:space="preserve"> </w:t>
+      </w:r>
+      <w:r>
+        <w:t xml:space="preserve">Climate models predict a future of extremes for these forests—increases in the frequency and geographic extent of droughts, but also increases in the frequency and area affected by periods of unusual wetness</w:t>
       </w:r>
       <w:r>
         <w:t xml:space="preserve"> </w:t>
@@ -4868,7 +5231,13 @@
         <w:t xml:space="preserve">(Duffy et al., 2015)</w:t>
       </w:r>
       <w:r>
-        <w:t xml:space="preserve">. Our results support the hypothesis that populations in Amazonian forest fragments could be more susceptible to the effects of changing climate than those in continuous forest</w:t>
+        <w:t xml:space="preserve">.</w:t>
+      </w:r>
+      <w:r>
+        <w:t xml:space="preserve"> </w:t>
+      </w:r>
+      <w:r>
+        <w:t xml:space="preserve">Our results support the hypothesis that populations in Amazonian forest fragments could be more susceptible to the effects of changing climate than those in continuous forest</w:t>
       </w:r>
       <w:r>
         <w:t xml:space="preserve"> </w:t>
@@ -4877,7 +5246,19 @@
         <w:t xml:space="preserve">(Laurance et al., 2014)</w:t>
       </w:r>
       <w:r>
-        <w:t xml:space="preserve">. However, they also indicate that the demographic responses to climate change of populations in fragmented landscapes may be far more complex than previously appreciated. Multi-factorial, multi-season experiments</w:t>
+        <w:t xml:space="preserve">.</w:t>
+      </w:r>
+      <w:r>
+        <w:t xml:space="preserve"> </w:t>
+      </w:r>
+      <w:r>
+        <w:t xml:space="preserve">However, they also indicate that the demographic responses to climate change of populations in fragmented landscapes may be far more complex than previously appreciated.</w:t>
+      </w:r>
+      <w:r>
+        <w:t xml:space="preserve"> </w:t>
+      </w:r>
+      <w:r>
+        <w:t xml:space="preserve">Multi-factorial, multi-season experiments</w:t>
       </w:r>
       <w:r>
         <w:t xml:space="preserve"> </w:t>
@@ -4911,7 +5292,19 @@
         <w:t xml:space="preserve">(Mundim &amp; Bruna, 2016)</w:t>
       </w:r>
       <w:r>
-        <w:t xml:space="preserve">, are needed to determine how and why habitat-specific differences in environmental conditions interact to delay the demographic responses of plants to climatic variability. Also needed are statistical tools that can test for synergistic effects of fragmentation and climate in vital rates, as those currently available do not allow for including interaction terms. This also limits the ability to include size by climate interactions in a DLNM; although plant responses to both fragmentation and climatic extremes can be size-specific</w:t>
+        <w:t xml:space="preserve">, are needed to determine how and why habitat-specific differences in environmental conditions interact to delay the demographic responses of plants to climatic variability.</w:t>
+      </w:r>
+      <w:r>
+        <w:t xml:space="preserve"> </w:t>
+      </w:r>
+      <w:r>
+        <w:t xml:space="preserve">Also needed are statistical tools that can test for synergistic effects of fragmentation and climate in vital rates, as those currently available do not allow for including interaction terms.</w:t>
+      </w:r>
+      <w:r>
+        <w:t xml:space="preserve"> </w:t>
+      </w:r>
+      <w:r>
+        <w:t xml:space="preserve">This also limits the ability to include size by climate interactions in a DLNM; although plant responses to both fragmentation and climatic extremes can be size-specific</w:t>
       </w:r>
       <w:r>
         <w:t xml:space="preserve"> </w:t>
@@ -4943,7 +5336,13 @@
         <w:t xml:space="preserve">(Evers et al., 2021; Tenhumberg et al., 2018)</w:t>
       </w:r>
       <w:r>
-        <w:t xml:space="preserve">. Unfortunately, long-term data monitoring the entire life-cycle of tropical taxa are rare, and those doing so in fragmented landscapes are virtually nonexistent</w:t>
+        <w:t xml:space="preserve">.</w:t>
+      </w:r>
+      <w:r>
+        <w:t xml:space="preserve"> </w:t>
+      </w:r>
+      <w:r>
+        <w:t xml:space="preserve">Unfortunately, long-term data monitoring the entire life-cycle of tropical taxa are rare, and those doing so in fragmented landscapes are virtually nonexistent</w:t>
       </w:r>
       <w:r>
         <w:t xml:space="preserve"> </w:t>
@@ -5504,7 +5903,7 @@
       </w:r>
     </w:p>
     <w:bookmarkEnd w:id="46"/>
-    <w:bookmarkStart w:id="271" w:name="references"/>
+    <w:bookmarkStart w:id="277" w:name="references"/>
     <w:p>
       <w:pPr>
         <w:pStyle w:val="Heading1"/>
@@ -5513,14 +5912,26 @@
         <w:t xml:space="preserve">References</w:t>
       </w:r>
     </w:p>
-    <w:bookmarkStart w:id="269" w:name="refs"/>
+    <w:bookmarkStart w:id="275" w:name="refs"/>
     <w:bookmarkStart w:id="48" w:name="ref-aguirre2021"/>
     <w:p>
       <w:pPr>
         <w:pStyle w:val="Bibliography"/>
       </w:pPr>
       <w:r>
-        <w:t xml:space="preserve">Aguirre, B. A., Hsieh, B., Watson, S. J., &amp; Wright, A. J. (2021). The experimental manipulation of atmospheric drought: Teasing out the role of microclimate in biodiversity experiments.</w:t>
+        <w:t xml:space="preserve">Aguirre, B. A., Hsieh, B., Watson, S. J., &amp; Wright, A. J. (2021). The experimental manipulation of atmospheric drought:</w:t>
+      </w:r>
+      <w:r>
+        <w:t xml:space="preserve"> </w:t>
+      </w:r>
+      <w:r>
+        <w:t xml:space="preserve">Teasing</w:t>
+      </w:r>
+      <w:r>
+        <w:t xml:space="preserve"> </w:t>
+      </w:r>
+      <w:r>
+        <w:t xml:space="preserve">out the role of microclimate in biodiversity experiments.</w:t>
       </w:r>
       <w:r>
         <w:t xml:space="preserve"> </w:t>
@@ -5758,7 +6169,7 @@
       </w:hyperlink>
     </w:p>
     <w:bookmarkEnd w:id="56"/>
-    <w:bookmarkStart w:id="57" w:name="X4f292b35ec6e53ec09c49b3d551dc718e6b780b"/>
+    <w:bookmarkStart w:id="58" w:name="X4f292b35ec6e53ec09c49b3d551dc718e6b780b"/>
     <w:p>
       <w:pPr>
         <w:pStyle w:val="Bibliography"/>
@@ -5812,14 +6223,22 @@
         <w:t xml:space="preserve">of the standardised precipitation-evapotranspiration index</w:t>
       </w:r>
       <w:r>
-        <w:t xml:space="preserve"> </w:t>
-      </w:r>
-      <w:r>
-        <w:t xml:space="preserve">[Manual].</w:t>
-      </w:r>
-    </w:p>
-    <w:bookmarkEnd w:id="57"/>
-    <w:bookmarkStart w:id="59" w:name="ref-bettsExtinctionFiltersMediate2019"/>
+        <w:t xml:space="preserve">.</w:t>
+      </w:r>
+      <w:r>
+        <w:t xml:space="preserve"> </w:t>
+      </w:r>
+      <w:hyperlink r:id="rId57">
+        <w:r>
+          <w:rPr>
+            <w:rStyle w:val="Hyperlink"/>
+          </w:rPr>
+          <w:t xml:space="preserve">https://CRAN.R-project.org/package=SPEI</w:t>
+        </w:r>
+      </w:hyperlink>
+    </w:p>
+    <w:bookmarkEnd w:id="58"/>
+    <w:bookmarkStart w:id="60" w:name="ref-bettsExtinctionFiltersMediate2019"/>
     <w:p>
       <w:pPr>
         <w:pStyle w:val="Bibliography"/>
@@ -5856,7 +6275,7 @@
       <w:r>
         <w:t xml:space="preserve"> </w:t>
       </w:r>
-      <w:hyperlink r:id="rId58">
+      <w:hyperlink r:id="rId59">
         <w:r>
           <w:rPr>
             <w:rStyle w:val="Hyperlink"/>
@@ -5865,14 +6284,14 @@
         </w:r>
       </w:hyperlink>
     </w:p>
-    <w:bookmarkEnd w:id="59"/>
-    <w:bookmarkStart w:id="61" w:name="ref-bianchi2013"/>
+    <w:bookmarkEnd w:id="60"/>
+    <w:bookmarkStart w:id="62" w:name="ref-bianchi2013"/>
     <w:p>
       <w:pPr>
         <w:pStyle w:val="Bibliography"/>
       </w:pPr>
       <w:r>
-        <w:t xml:space="preserve">Bianchi, C. A., &amp; Haig, S. M. (2013). Deforestation Trends of Tropical Dry Forests in Central</w:t>
+        <w:t xml:space="preserve">Bianchi, C. A., &amp; Haig, S. M. (2013). Deforestation trends of tropical dry forests in Central</w:t>
       </w:r>
       <w:r>
         <w:t xml:space="preserve"> </w:t>
@@ -5909,7 +6328,7 @@
       <w:r>
         <w:t xml:space="preserve">(3), 395–400. https://doi.org/</w:t>
       </w:r>
-      <w:hyperlink r:id="rId60">
+      <w:hyperlink r:id="rId61">
         <w:r>
           <w:rPr>
             <w:rStyle w:val="Hyperlink"/>
@@ -5918,8 +6337,8 @@
         </w:r>
       </w:hyperlink>
     </w:p>
-    <w:bookmarkEnd w:id="61"/>
-    <w:bookmarkStart w:id="62" w:name="X68f194f0c08fc4a36fc4b0cc84aaa970db2ece2"/>
+    <w:bookmarkEnd w:id="62"/>
+    <w:bookmarkStart w:id="63" w:name="X68f194f0c08fc4a36fc4b0cc84aaa970db2ece2"/>
     <w:p>
       <w:pPr>
         <w:pStyle w:val="Bibliography"/>
@@ -5999,8 +6418,8 @@
         <w:t xml:space="preserve">.</w:t>
       </w:r>
     </w:p>
-    <w:bookmarkEnd w:id="62"/>
-    <w:bookmarkStart w:id="64" w:name="X64eec793b00c84443ba9a5a2d5df6555b8833af"/>
+    <w:bookmarkEnd w:id="63"/>
+    <w:bookmarkStart w:id="65" w:name="X64eec793b00c84443ba9a5a2d5df6555b8833af"/>
     <w:p>
       <w:pPr>
         <w:pStyle w:val="Bibliography"/>
@@ -6037,7 +6456,7 @@
       <w:r>
         <w:t xml:space="preserve"> </w:t>
       </w:r>
-      <w:hyperlink r:id="rId63">
+      <w:hyperlink r:id="rId64">
         <w:r>
           <w:rPr>
             <w:rStyle w:val="Hyperlink"/>
@@ -6046,8 +6465,8 @@
         </w:r>
       </w:hyperlink>
     </w:p>
-    <w:bookmarkEnd w:id="64"/>
-    <w:bookmarkStart w:id="66" w:name="ref-broadbentForestFragmentationEdge2008"/>
+    <w:bookmarkEnd w:id="65"/>
+    <w:bookmarkStart w:id="67" w:name="ref-broadbentForestFragmentationEdge2008"/>
     <w:p>
       <w:pPr>
         <w:pStyle w:val="Bibliography"/>
@@ -6093,7 +6512,7 @@
       <w:r>
         <w:t xml:space="preserve"> </w:t>
       </w:r>
-      <w:hyperlink r:id="rId65">
+      <w:hyperlink r:id="rId66">
         <w:r>
           <w:rPr>
             <w:rStyle w:val="Hyperlink"/>
@@ -6102,8 +6521,8 @@
         </w:r>
       </w:hyperlink>
     </w:p>
-    <w:bookmarkEnd w:id="66"/>
-    <w:bookmarkStart w:id="68" w:name="ref-brodieClimateChangeTropical2012"/>
+    <w:bookmarkEnd w:id="67"/>
+    <w:bookmarkStart w:id="69" w:name="ref-brodieClimateChangeTropical2012"/>
     <w:p>
       <w:pPr>
         <w:pStyle w:val="Bibliography"/>
@@ -6152,7 +6571,7 @@
       <w:r>
         <w:t xml:space="preserve"> </w:t>
       </w:r>
-      <w:hyperlink r:id="rId67">
+      <w:hyperlink r:id="rId68">
         <w:r>
           <w:rPr>
             <w:rStyle w:val="Hyperlink"/>
@@ -6161,8 +6580,8 @@
         </w:r>
       </w:hyperlink>
     </w:p>
-    <w:bookmarkEnd w:id="68"/>
-    <w:bookmarkStart w:id="70" w:name="Xd9a3bd1329c6c20d22e55df67fa574f2966a95c"/>
+    <w:bookmarkEnd w:id="69"/>
+    <w:bookmarkStart w:id="71" w:name="Xd9a3bd1329c6c20d22e55df67fa574f2966a95c"/>
     <w:p>
       <w:pPr>
         <w:pStyle w:val="Bibliography"/>
@@ -6199,7 +6618,7 @@
       <w:r>
         <w:t xml:space="preserve"> </w:t>
       </w:r>
-      <w:hyperlink r:id="rId69">
+      <w:hyperlink r:id="rId70">
         <w:r>
           <w:rPr>
             <w:rStyle w:val="Hyperlink"/>
@@ -6208,8 +6627,8 @@
         </w:r>
       </w:hyperlink>
     </w:p>
-    <w:bookmarkEnd w:id="70"/>
-    <w:bookmarkStart w:id="72" w:name="ref-brunaSeedGerminationRainforest1999"/>
+    <w:bookmarkEnd w:id="71"/>
+    <w:bookmarkStart w:id="73" w:name="ref-brunaSeedGerminationRainforest1999"/>
     <w:p>
       <w:pPr>
         <w:pStyle w:val="Bibliography"/>
@@ -6246,7 +6665,7 @@
       <w:r>
         <w:t xml:space="preserve"> </w:t>
       </w:r>
-      <w:hyperlink r:id="rId71">
+      <w:hyperlink r:id="rId72">
         <w:r>
           <w:rPr>
             <w:rStyle w:val="Hyperlink"/>
@@ -6255,8 +6674,8 @@
         </w:r>
       </w:hyperlink>
     </w:p>
-    <w:bookmarkEnd w:id="72"/>
-    <w:bookmarkStart w:id="74" w:name="ref-brunaEffectsForestFragmentation2002"/>
+    <w:bookmarkEnd w:id="73"/>
+    <w:bookmarkStart w:id="75" w:name="ref-brunaEffectsForestFragmentation2002"/>
     <w:p>
       <w:pPr>
         <w:pStyle w:val="Bibliography"/>
@@ -6328,7 +6747,7 @@
       <w:r>
         <w:t xml:space="preserve"> </w:t>
       </w:r>
-      <w:hyperlink r:id="rId73">
+      <w:hyperlink r:id="rId74">
         <w:r>
           <w:rPr>
             <w:rStyle w:val="Hyperlink"/>
@@ -6337,8 +6756,8 @@
         </w:r>
       </w:hyperlink>
     </w:p>
-    <w:bookmarkEnd w:id="74"/>
-    <w:bookmarkStart w:id="76" w:name="ref-brunaArePlantPopulations2003"/>
+    <w:bookmarkEnd w:id="75"/>
+    <w:bookmarkStart w:id="77" w:name="ref-brunaArePlantPopulations2003"/>
     <w:p>
       <w:pPr>
         <w:pStyle w:val="Bibliography"/>
@@ -6399,7 +6818,7 @@
       <w:r>
         <w:t xml:space="preserve"> </w:t>
       </w:r>
-      <w:hyperlink r:id="rId75">
+      <w:hyperlink r:id="rId76">
         <w:r>
           <w:rPr>
             <w:rStyle w:val="Hyperlink"/>
@@ -6408,8 +6827,8 @@
         </w:r>
       </w:hyperlink>
     </w:p>
-    <w:bookmarkEnd w:id="76"/>
-    <w:bookmarkStart w:id="78" w:name="ref-brunaHabitatFragmentationPlant2009"/>
+    <w:bookmarkEnd w:id="77"/>
+    <w:bookmarkStart w:id="79" w:name="ref-brunaHabitatFragmentationPlant2009"/>
     <w:p>
       <w:pPr>
         <w:pStyle w:val="Bibliography"/>
@@ -6446,7 +6865,7 @@
       <w:r>
         <w:t xml:space="preserve"> </w:t>
       </w:r>
-      <w:hyperlink r:id="rId77">
+      <w:hyperlink r:id="rId78">
         <w:r>
           <w:rPr>
             <w:rStyle w:val="Hyperlink"/>
@@ -6455,8 +6874,8 @@
         </w:r>
       </w:hyperlink>
     </w:p>
-    <w:bookmarkEnd w:id="78"/>
-    <w:bookmarkStart w:id="80" w:name="X978da2346625177c73089ae35bff8246b4e8ad6"/>
+    <w:bookmarkEnd w:id="79"/>
+    <w:bookmarkStart w:id="81" w:name="X978da2346625177c73089ae35bff8246b4e8ad6"/>
     <w:p>
       <w:pPr>
         <w:pStyle w:val="Bibliography"/>
@@ -6525,7 +6944,7 @@
       <w:r>
         <w:t xml:space="preserve"> </w:t>
       </w:r>
-      <w:hyperlink r:id="rId79">
+      <w:hyperlink r:id="rId80">
         <w:r>
           <w:rPr>
             <w:rStyle w:val="Hyperlink"/>
@@ -6534,8 +6953,8 @@
         </w:r>
       </w:hyperlink>
     </w:p>
-    <w:bookmarkEnd w:id="80"/>
-    <w:bookmarkStart w:id="82" w:name="X11841c3d6dcef81abc5bd4b879b01b5a9b04cf7"/>
+    <w:bookmarkEnd w:id="81"/>
+    <w:bookmarkStart w:id="83" w:name="X11841c3d6dcef81abc5bd4b879b01b5a9b04cf7"/>
     <w:p>
       <w:pPr>
         <w:pStyle w:val="Bibliography"/>
@@ -6588,7 +7007,7 @@
       <w:r>
         <w:t xml:space="preserve"> </w:t>
       </w:r>
-      <w:hyperlink r:id="rId81">
+      <w:hyperlink r:id="rId82">
         <w:r>
           <w:rPr>
             <w:rStyle w:val="Hyperlink"/>
@@ -6597,8 +7016,8 @@
         </w:r>
       </w:hyperlink>
     </w:p>
-    <w:bookmarkEnd w:id="82"/>
-    <w:bookmarkStart w:id="84" w:name="X950fe6df5ca0c17cb91fb4db9f51f88b28b00c4"/>
+    <w:bookmarkEnd w:id="83"/>
+    <w:bookmarkStart w:id="85" w:name="X950fe6df5ca0c17cb91fb4db9f51f88b28b00c4"/>
     <w:p>
       <w:pPr>
         <w:pStyle w:val="Bibliography"/>
@@ -6673,7 +7092,7 @@
       <w:r>
         <w:t xml:space="preserve"> </w:t>
       </w:r>
-      <w:hyperlink r:id="rId83">
+      <w:hyperlink r:id="rId84">
         <w:r>
           <w:rPr>
             <w:rStyle w:val="Hyperlink"/>
@@ -6682,47 +7101,14 @@
         </w:r>
       </w:hyperlink>
     </w:p>
-    <w:bookmarkEnd w:id="84"/>
-    <w:bookmarkStart w:id="86" w:name="ref-brunaDemographicEffectsHabitat2005"/>
+    <w:bookmarkEnd w:id="85"/>
+    <w:bookmarkStart w:id="87" w:name="ref-brunaDemographicEffectsHabitat2005"/>
     <w:p>
       <w:pPr>
         <w:pStyle w:val="Bibliography"/>
       </w:pPr>
       <w:r>
-        <w:t xml:space="preserve">Bruna, E. M., &amp; Oli, M. K. (2005). Demographic</w:t>
-      </w:r>
-      <w:r>
-        <w:t xml:space="preserve"> </w:t>
-      </w:r>
-      <w:r>
-        <w:t xml:space="preserve">Effects</w:t>
-      </w:r>
-      <w:r>
-        <w:t xml:space="preserve"> </w:t>
-      </w:r>
-      <w:r>
-        <w:t xml:space="preserve">of</w:t>
-      </w:r>
-      <w:r>
-        <w:t xml:space="preserve"> </w:t>
-      </w:r>
-      <w:r>
-        <w:t xml:space="preserve">Habitat Fragmentation</w:t>
-      </w:r>
-      <w:r>
-        <w:t xml:space="preserve"> </w:t>
-      </w:r>
-      <w:r>
-        <w:t xml:space="preserve">on a</w:t>
-      </w:r>
-      <w:r>
-        <w:t xml:space="preserve"> </w:t>
-      </w:r>
-      <w:r>
-        <w:t xml:space="preserve">Tropical Herb</w:t>
-      </w:r>
-      <w:r>
-        <w:t xml:space="preserve">:</w:t>
+        <w:t xml:space="preserve">Bruna, E. M., &amp; Oli, M. K. (2005). Demographic effects of habitat fragmentation on a tropical herb:</w:t>
       </w:r>
       <w:r>
         <w:t xml:space="preserve"> </w:t>
@@ -6731,13 +7117,7 @@
         <w:t xml:space="preserve">Life</w:t>
       </w:r>
       <w:r>
-        <w:t xml:space="preserve">-</w:t>
-      </w:r>
-      <w:r>
-        <w:t xml:space="preserve">Table Response Experiments</w:t>
-      </w:r>
-      <w:r>
-        <w:t xml:space="preserve">.</w:t>
+        <w:t xml:space="preserve">-table response experiments.</w:t>
       </w:r>
       <w:r>
         <w:t xml:space="preserve"> </w:t>
@@ -6768,7 +7148,7 @@
       <w:r>
         <w:t xml:space="preserve"> </w:t>
       </w:r>
-      <w:hyperlink r:id="rId85">
+      <w:hyperlink r:id="rId86">
         <w:r>
           <w:rPr>
             <w:rStyle w:val="Hyperlink"/>
@@ -6777,8 +7157,8 @@
         </w:r>
       </w:hyperlink>
     </w:p>
-    <w:bookmarkEnd w:id="86"/>
-    <w:bookmarkStart w:id="88" w:name="Xce730780487f9478a85c29f54bc4a0fdb1da0ba"/>
+    <w:bookmarkEnd w:id="87"/>
+    <w:bookmarkStart w:id="89" w:name="Xce730780487f9478a85c29f54bc4a0fdb1da0ba"/>
     <w:p>
       <w:pPr>
         <w:pStyle w:val="Bibliography"/>
@@ -6815,7 +7195,7 @@
       <w:r>
         <w:t xml:space="preserve"> </w:t>
       </w:r>
-      <w:hyperlink r:id="rId87">
+      <w:hyperlink r:id="rId88">
         <w:r>
           <w:rPr>
             <w:rStyle w:val="Hyperlink"/>
@@ -6824,8 +7204,8 @@
         </w:r>
       </w:hyperlink>
     </w:p>
-    <w:bookmarkEnd w:id="88"/>
-    <w:bookmarkStart w:id="90" w:name="ref-canham1990"/>
+    <w:bookmarkEnd w:id="89"/>
+    <w:bookmarkStart w:id="91" w:name="ref-canham1990"/>
     <w:p>
       <w:pPr>
         <w:pStyle w:val="Bibliography"/>
@@ -6862,7 +7242,7 @@
       <w:r>
         <w:t xml:space="preserve"> </w:t>
       </w:r>
-      <w:hyperlink r:id="rId89">
+      <w:hyperlink r:id="rId90">
         <w:r>
           <w:rPr>
             <w:rStyle w:val="Hyperlink"/>
@@ -6871,8 +7251,8 @@
         </w:r>
       </w:hyperlink>
     </w:p>
-    <w:bookmarkEnd w:id="90"/>
-    <w:bookmarkStart w:id="92" w:name="ref-conditTropicalForestDynamics2004"/>
+    <w:bookmarkEnd w:id="91"/>
+    <w:bookmarkStart w:id="93" w:name="ref-conditTropicalForestDynamics2004"/>
     <w:p>
       <w:pPr>
         <w:pStyle w:val="Bibliography"/>
@@ -6921,7 +7301,7 @@
       <w:r>
         <w:t xml:space="preserve"> </w:t>
       </w:r>
-      <w:hyperlink r:id="rId91">
+      <w:hyperlink r:id="rId92">
         <w:r>
           <w:rPr>
             <w:rStyle w:val="Hyperlink"/>
@@ -6930,8 +7310,8 @@
         </w:r>
       </w:hyperlink>
     </w:p>
-    <w:bookmarkEnd w:id="92"/>
-    <w:bookmarkStart w:id="93" w:name="ref-connell2000"/>
+    <w:bookmarkEnd w:id="93"/>
+    <w:bookmarkStart w:id="94" w:name="ref-connell2000"/>
     <w:p>
       <w:pPr>
         <w:pStyle w:val="Bibliography"/>
@@ -6966,8 +7346,8 @@
         <w:t xml:space="preserve">(2), 568–584.</w:t>
       </w:r>
     </w:p>
-    <w:bookmarkEnd w:id="93"/>
-    <w:bookmarkStart w:id="95" w:name="ref-cortesLowPlantDensity2013"/>
+    <w:bookmarkEnd w:id="94"/>
+    <w:bookmarkStart w:id="96" w:name="ref-cortesLowPlantDensity2013"/>
     <w:p>
       <w:pPr>
         <w:pStyle w:val="Bibliography"/>
@@ -7039,7 +7419,7 @@
       <w:r>
         <w:t xml:space="preserve"> </w:t>
       </w:r>
-      <w:hyperlink r:id="rId94">
+      <w:hyperlink r:id="rId95">
         <w:r>
           <w:rPr>
             <w:rStyle w:val="Hyperlink"/>
@@ -7048,8 +7428,8 @@
         </w:r>
       </w:hyperlink>
     </w:p>
-    <w:bookmarkEnd w:id="95"/>
-    <w:bookmarkStart w:id="97" w:name="ref-crileyYearProductionHigh1994"/>
+    <w:bookmarkEnd w:id="96"/>
+    <w:bookmarkStart w:id="98" w:name="ref-crileyYearProductionHigh1994"/>
     <w:p>
       <w:pPr>
         <w:pStyle w:val="Bibliography"/>
@@ -7109,7 +7489,7 @@
       <w:r>
         <w:t xml:space="preserve"> </w:t>
       </w:r>
-      <w:hyperlink r:id="rId96">
+      <w:hyperlink r:id="rId97">
         <w:r>
           <w:rPr>
             <w:rStyle w:val="Hyperlink"/>
@@ -7118,8 +7498,8 @@
         </w:r>
       </w:hyperlink>
     </w:p>
-    <w:bookmarkEnd w:id="97"/>
-    <w:bookmarkStart w:id="98" w:name="ref-croneHowPlantEcologists2011"/>
+    <w:bookmarkEnd w:id="98"/>
+    <w:bookmarkStart w:id="99" w:name="ref-croneHowPlantEcologists2011"/>
     <w:p>
       <w:pPr>
         <w:pStyle w:val="Bibliography"/>
@@ -7154,8 +7534,8 @@
         <w:t xml:space="preserve">(1), 1–8.</w:t>
       </w:r>
     </w:p>
-    <w:bookmarkEnd w:id="98"/>
-    <w:bookmarkStart w:id="100" w:name="ref-dasilva2000"/>
+    <w:bookmarkEnd w:id="99"/>
+    <w:bookmarkStart w:id="101" w:name="ref-dasilva2000"/>
     <w:p>
       <w:pPr>
         <w:pStyle w:val="Bibliography"/>
@@ -7213,7 +7593,7 @@
       <w:r>
         <w:t xml:space="preserve"> </w:t>
       </w:r>
-      <w:hyperlink r:id="rId99">
+      <w:hyperlink r:id="rId100">
         <w:r>
           <w:rPr>
             <w:rStyle w:val="Hyperlink"/>
@@ -7222,8 +7602,8 @@
         </w:r>
       </w:hyperlink>
     </w:p>
-    <w:bookmarkEnd w:id="100"/>
-    <w:bookmarkStart w:id="102" w:name="X48139e4cc1dc94a4ee4ffab594766423fb00579"/>
+    <w:bookmarkEnd w:id="101"/>
+    <w:bookmarkStart w:id="103" w:name="X48139e4cc1dc94a4ee4ffab594766423fb00579"/>
     <w:p>
       <w:pPr>
         <w:pStyle w:val="Bibliography"/>
@@ -7260,7 +7640,7 @@
       <w:r>
         <w:t xml:space="preserve"> </w:t>
       </w:r>
-      <w:hyperlink r:id="rId101">
+      <w:hyperlink r:id="rId102">
         <w:r>
           <w:rPr>
             <w:rStyle w:val="Hyperlink"/>
@@ -7269,8 +7649,8 @@
         </w:r>
       </w:hyperlink>
     </w:p>
-    <w:bookmarkEnd w:id="102"/>
-    <w:bookmarkStart w:id="104" w:name="ref-didhamEdgeStructureDetermines1999"/>
+    <w:bookmarkEnd w:id="103"/>
+    <w:bookmarkStart w:id="105" w:name="ref-didhamEdgeStructureDetermines1999"/>
     <w:p>
       <w:pPr>
         <w:pStyle w:val="Bibliography"/>
@@ -7307,7 +7687,7 @@
       <w:r>
         <w:t xml:space="preserve"> </w:t>
       </w:r>
-      <w:hyperlink r:id="rId103">
+      <w:hyperlink r:id="rId104">
         <w:r>
           <w:rPr>
             <w:rStyle w:val="Hyperlink"/>
@@ -7316,8 +7696,8 @@
         </w:r>
       </w:hyperlink>
     </w:p>
-    <w:bookmarkEnd w:id="104"/>
-    <w:bookmarkStart w:id="105" w:name="ref-doak2010"/>
+    <w:bookmarkEnd w:id="105"/>
+    <w:bookmarkStart w:id="106" w:name="ref-doak2010"/>
     <w:p>
       <w:pPr>
         <w:pStyle w:val="Bibliography"/>
@@ -7352,8 +7732,8 @@
         <w:t xml:space="preserve">(7318), 959–962.</w:t>
       </w:r>
     </w:p>
-    <w:bookmarkEnd w:id="105"/>
-    <w:bookmarkStart w:id="107" w:name="ref-driscollConceptualDomainMatrix2013"/>
+    <w:bookmarkEnd w:id="106"/>
+    <w:bookmarkStart w:id="108" w:name="ref-driscollConceptualDomainMatrix2013"/>
     <w:p>
       <w:pPr>
         <w:pStyle w:val="Bibliography"/>
@@ -7390,7 +7770,7 @@
       <w:r>
         <w:t xml:space="preserve"> </w:t>
       </w:r>
-      <w:hyperlink r:id="rId106">
+      <w:hyperlink r:id="rId107">
         <w:r>
           <w:rPr>
             <w:rStyle w:val="Hyperlink"/>
@@ -7399,8 +7779,8 @@
         </w:r>
       </w:hyperlink>
     </w:p>
-    <w:bookmarkEnd w:id="107"/>
-    <w:bookmarkStart w:id="109" w:name="ref-duffy2015"/>
+    <w:bookmarkEnd w:id="108"/>
+    <w:bookmarkStart w:id="110" w:name="ref-duffy2015"/>
     <w:p>
       <w:pPr>
         <w:pStyle w:val="Bibliography"/>
@@ -7446,7 +7826,7 @@
       <w:r>
         <w:t xml:space="preserve"> </w:t>
       </w:r>
-      <w:hyperlink r:id="rId108">
+      <w:hyperlink r:id="rId109">
         <w:r>
           <w:rPr>
             <w:rStyle w:val="Hyperlink"/>
@@ -7455,8 +7835,8 @@
         </w:r>
       </w:hyperlink>
     </w:p>
-    <w:bookmarkEnd w:id="109"/>
-    <w:bookmarkStart w:id="111" w:name="ref-edwards2006"/>
+    <w:bookmarkEnd w:id="110"/>
+    <w:bookmarkStart w:id="112" w:name="ref-edwards2006"/>
     <w:p>
       <w:pPr>
         <w:pStyle w:val="Bibliography"/>
@@ -7523,7 +7903,7 @@
       <w:r>
         <w:t xml:space="preserve"> </w:t>
       </w:r>
-      <w:hyperlink r:id="rId110">
+      <w:hyperlink r:id="rId111">
         <w:r>
           <w:rPr>
             <w:rStyle w:val="Hyperlink"/>
@@ -7532,8 +7912,8 @@
         </w:r>
       </w:hyperlink>
     </w:p>
-    <w:bookmarkEnd w:id="111"/>
-    <w:bookmarkStart w:id="113" w:name="Xf3dd42a23505af3f9cbf10a3864e2077941e80e"/>
+    <w:bookmarkEnd w:id="112"/>
+    <w:bookmarkStart w:id="114" w:name="Xf3dd42a23505af3f9cbf10a3864e2077941e80e"/>
     <w:p>
       <w:pPr>
         <w:pStyle w:val="Bibliography"/>
@@ -7570,7 +7950,7 @@
       <w:r>
         <w:t xml:space="preserve"> </w:t>
       </w:r>
-      <w:hyperlink r:id="rId112">
+      <w:hyperlink r:id="rId113">
         <w:r>
           <w:rPr>
             <w:rStyle w:val="Hyperlink"/>
@@ -7579,8 +7959,8 @@
         </w:r>
       </w:hyperlink>
     </w:p>
-    <w:bookmarkEnd w:id="113"/>
-    <w:bookmarkStart w:id="114" w:name="ref-engelbrecht2002"/>
+    <w:bookmarkEnd w:id="114"/>
+    <w:bookmarkStart w:id="115" w:name="ref-engelbrecht2002"/>
     <w:p>
       <w:pPr>
         <w:pStyle w:val="Bibliography"/>
@@ -7636,8 +8016,8 @@
         <w:t xml:space="preserve">, 569–579.</w:t>
       </w:r>
     </w:p>
-    <w:bookmarkEnd w:id="114"/>
-    <w:bookmarkStart w:id="116" w:name="X3ec24f6c3ca90fd623cb1fb642fb11f48ae58cc"/>
+    <w:bookmarkEnd w:id="115"/>
+    <w:bookmarkStart w:id="117" w:name="X3ec24f6c3ca90fd623cb1fb642fb11f48ae58cc"/>
     <w:p>
       <w:pPr>
         <w:pStyle w:val="Bibliography"/>
@@ -7686,7 +8066,7 @@
       <w:r>
         <w:t xml:space="preserve"> </w:t>
       </w:r>
-      <w:hyperlink r:id="rId115">
+      <w:hyperlink r:id="rId116">
         <w:r>
           <w:rPr>
             <w:rStyle w:val="Hyperlink"/>
@@ -7695,8 +8075,8 @@
         </w:r>
       </w:hyperlink>
     </w:p>
-    <w:bookmarkEnd w:id="116"/>
-    <w:bookmarkStart w:id="118" w:name="ref-estebanOtherSideDroughts2021"/>
+    <w:bookmarkEnd w:id="117"/>
+    <w:bookmarkStart w:id="119" w:name="ref-estebanOtherSideDroughts2021"/>
     <w:p>
       <w:pPr>
         <w:pStyle w:val="Bibliography"/>
@@ -7745,7 +8125,7 @@
       <w:r>
         <w:t xml:space="preserve"> </w:t>
       </w:r>
-      <w:hyperlink r:id="rId117">
+      <w:hyperlink r:id="rId118">
         <w:r>
           <w:rPr>
             <w:rStyle w:val="Hyperlink"/>
@@ -7754,8 +8134,8 @@
         </w:r>
       </w:hyperlink>
     </w:p>
-    <w:bookmarkEnd w:id="118"/>
-    <w:bookmarkStart w:id="120" w:name="ref-eversLaggedDormantSeason2021"/>
+    <w:bookmarkEnd w:id="119"/>
+    <w:bookmarkStart w:id="121" w:name="ref-eversLaggedDormantSeason2021"/>
     <w:p>
       <w:pPr>
         <w:pStyle w:val="Bibliography"/>
@@ -7784,15 +8164,15 @@
           <w:iCs/>
           <w:i/>
         </w:rPr>
-        <w:t xml:space="preserve">n/a</w:t>
-      </w:r>
-      <w:r>
-        <w:t xml:space="preserve">(n/a).</w:t>
-      </w:r>
-      <w:r>
-        <w:t xml:space="preserve"> </w:t>
-      </w:r>
-      <w:hyperlink r:id="rId119">
+        <w:t xml:space="preserve">27</w:t>
+      </w:r>
+      <w:r>
+        <w:t xml:space="preserve">(9), 1927–1941.</w:t>
+      </w:r>
+      <w:r>
+        <w:t xml:space="preserve"> </w:t>
+      </w:r>
+      <w:hyperlink r:id="rId120">
         <w:r>
           <w:rPr>
             <w:rStyle w:val="Hyperlink"/>
@@ -7801,8 +8181,8 @@
         </w:r>
       </w:hyperlink>
     </w:p>
-    <w:bookmarkEnd w:id="120"/>
-    <w:bookmarkStart w:id="122" w:name="X2c0574c19ecb88ad79c97e711ad3aa776095451"/>
+    <w:bookmarkEnd w:id="121"/>
+    <w:bookmarkStart w:id="123" w:name="X2c0574c19ecb88ad79c97e711ad3aa776095451"/>
     <w:p>
       <w:pPr>
         <w:pStyle w:val="Bibliography"/>
@@ -7839,7 +8219,7 @@
       <w:r>
         <w:t xml:space="preserve"> </w:t>
       </w:r>
-      <w:hyperlink r:id="rId121">
+      <w:hyperlink r:id="rId122">
         <w:r>
           <w:rPr>
             <w:rStyle w:val="Hyperlink"/>
@@ -7848,8 +8228,8 @@
         </w:r>
       </w:hyperlink>
     </w:p>
-    <w:bookmarkEnd w:id="122"/>
-    <w:bookmarkStart w:id="124" w:name="ref-feeley2012"/>
+    <w:bookmarkEnd w:id="123"/>
+    <w:bookmarkStart w:id="125" w:name="ref-feeley2012"/>
     <w:p>
       <w:pPr>
         <w:pStyle w:val="Bibliography"/>
@@ -7886,7 +8266,7 @@
       <w:r>
         <w:t xml:space="preserve"> </w:t>
       </w:r>
-      <w:hyperlink r:id="rId123">
+      <w:hyperlink r:id="rId124">
         <w:r>
           <w:rPr>
             <w:rStyle w:val="Hyperlink"/>
@@ -7895,8 +8275,8 @@
         </w:r>
       </w:hyperlink>
     </w:p>
-    <w:bookmarkEnd w:id="124"/>
-    <w:bookmarkStart w:id="126" w:name="ref-gagnonGrowthUnderstoryHerb2011"/>
+    <w:bookmarkEnd w:id="125"/>
+    <w:bookmarkStart w:id="127" w:name="ref-gagnonGrowthUnderstoryHerb2011"/>
     <w:p>
       <w:pPr>
         <w:pStyle w:val="Bibliography"/>
@@ -7945,7 +8325,7 @@
       <w:r>
         <w:t xml:space="preserve"> </w:t>
       </w:r>
-      <w:hyperlink r:id="rId125">
+      <w:hyperlink r:id="rId126">
         <w:r>
           <w:rPr>
             <w:rStyle w:val="Hyperlink"/>
@@ -7954,8 +8334,8 @@
         </w:r>
       </w:hyperlink>
     </w:p>
-    <w:bookmarkEnd w:id="126"/>
-    <w:bookmarkStart w:id="128" w:name="ref-gaoue2019"/>
+    <w:bookmarkEnd w:id="127"/>
+    <w:bookmarkStart w:id="129" w:name="ref-gaoue2019"/>
     <w:p>
       <w:pPr>
         <w:pStyle w:val="Bibliography"/>
@@ -7992,7 +8372,7 @@
       <w:r>
         <w:t xml:space="preserve"> </w:t>
       </w:r>
-      <w:hyperlink r:id="rId127">
+      <w:hyperlink r:id="rId128">
         <w:r>
           <w:rPr>
             <w:rStyle w:val="Hyperlink"/>
@@ -8001,8 +8381,8 @@
         </w:r>
       </w:hyperlink>
     </w:p>
-    <w:bookmarkEnd w:id="128"/>
-    <w:bookmarkStart w:id="130" w:name="ref-gasparriniDistributedLagLinear2011"/>
+    <w:bookmarkEnd w:id="129"/>
+    <w:bookmarkStart w:id="131" w:name="ref-gasparriniDistributedLagLinear2011"/>
     <w:p>
       <w:pPr>
         <w:pStyle w:val="Bibliography"/>
@@ -8057,7 +8437,7 @@
       <w:r>
         <w:t xml:space="preserve"> </w:t>
       </w:r>
-      <w:hyperlink r:id="rId129">
+      <w:hyperlink r:id="rId130">
         <w:r>
           <w:rPr>
             <w:rStyle w:val="Hyperlink"/>
@@ -8066,8 +8446,8 @@
         </w:r>
       </w:hyperlink>
     </w:p>
-    <w:bookmarkEnd w:id="130"/>
-    <w:bookmarkStart w:id="132" w:name="Xe414970ea21d8c849b2c097e43269a43386b2c2"/>
+    <w:bookmarkEnd w:id="131"/>
+    <w:bookmarkStart w:id="133" w:name="Xe414970ea21d8c849b2c097e43269a43386b2c2"/>
     <w:p>
       <w:pPr>
         <w:pStyle w:val="Bibliography"/>
@@ -8113,7 +8493,7 @@
       <w:r>
         <w:t xml:space="preserve"> </w:t>
       </w:r>
-      <w:hyperlink r:id="rId131">
+      <w:hyperlink r:id="rId132">
         <w:r>
           <w:rPr>
             <w:rStyle w:val="Hyperlink"/>
@@ -8122,8 +8502,8 @@
         </w:r>
       </w:hyperlink>
     </w:p>
-    <w:bookmarkEnd w:id="132"/>
-    <w:bookmarkStart w:id="134" w:name="X9bc2a26956cae18881b5fa2ea3af9548e950f86"/>
+    <w:bookmarkEnd w:id="133"/>
+    <w:bookmarkStart w:id="135" w:name="X9bc2a26956cae18881b5fa2ea3af9548e950f86"/>
     <w:p>
       <w:pPr>
         <w:pStyle w:val="Bibliography"/>
@@ -8160,7 +8540,7 @@
       <w:r>
         <w:t xml:space="preserve"> </w:t>
       </w:r>
-      <w:hyperlink r:id="rId133">
+      <w:hyperlink r:id="rId134">
         <w:r>
           <w:rPr>
             <w:rStyle w:val="Hyperlink"/>
@@ -8169,8 +8549,8 @@
         </w:r>
       </w:hyperlink>
     </w:p>
-    <w:bookmarkEnd w:id="134"/>
-    <w:bookmarkStart w:id="136" w:name="Xd3a0c52ad2b7576cbd94f700af3b878b5dc5b92"/>
+    <w:bookmarkEnd w:id="135"/>
+    <w:bookmarkStart w:id="137" w:name="Xd3a0c52ad2b7576cbd94f700af3b878b5dc5b92"/>
     <w:p>
       <w:pPr>
         <w:pStyle w:val="Bibliography"/>
@@ -8207,7 +8587,7 @@
       <w:r>
         <w:t xml:space="preserve"> </w:t>
       </w:r>
-      <w:hyperlink r:id="rId135">
+      <w:hyperlink r:id="rId136">
         <w:r>
           <w:rPr>
             <w:rStyle w:val="Hyperlink"/>
@@ -8216,8 +8596,8 @@
         </w:r>
       </w:hyperlink>
     </w:p>
-    <w:bookmarkEnd w:id="136"/>
-    <w:bookmarkStart w:id="138" w:name="ref-haddadHabitatFragmentationIts2015"/>
+    <w:bookmarkEnd w:id="137"/>
+    <w:bookmarkStart w:id="139" w:name="ref-haddadHabitatFragmentationIts2015"/>
     <w:p>
       <w:pPr>
         <w:pStyle w:val="Bibliography"/>
@@ -8263,7 +8643,7 @@
       <w:r>
         <w:t xml:space="preserve"> </w:t>
       </w:r>
-      <w:hyperlink r:id="rId137">
+      <w:hyperlink r:id="rId138">
         <w:r>
           <w:rPr>
             <w:rStyle w:val="Hyperlink"/>
@@ -8272,8 +8652,8 @@
         </w:r>
       </w:hyperlink>
     </w:p>
-    <w:bookmarkEnd w:id="138"/>
-    <w:bookmarkStart w:id="140" w:name="ref-holyoak2016"/>
+    <w:bookmarkEnd w:id="139"/>
+    <w:bookmarkStart w:id="141" w:name="ref-holyoak2016"/>
     <w:p>
       <w:pPr>
         <w:pStyle w:val="Bibliography"/>
@@ -8307,7 +8687,7 @@
       <w:r>
         <w:t xml:space="preserve">(1), 40–59. https://doi.org/</w:t>
       </w:r>
-      <w:hyperlink r:id="rId139">
+      <w:hyperlink r:id="rId140">
         <w:r>
           <w:rPr>
             <w:rStyle w:val="Hyperlink"/>
@@ -8316,8 +8696,8 @@
         </w:r>
       </w:hyperlink>
     </w:p>
-    <w:bookmarkEnd w:id="140"/>
-    <w:bookmarkStart w:id="142" w:name="X364cfa7146cde0f32edd5641c26f27b76abda4e"/>
+    <w:bookmarkEnd w:id="141"/>
+    <w:bookmarkStart w:id="143" w:name="X364cfa7146cde0f32edd5641c26f27b76abda4e"/>
     <w:p>
       <w:pPr>
         <w:pStyle w:val="Bibliography"/>
@@ -8378,7 +8758,7 @@
       <w:r>
         <w:t xml:space="preserve"> </w:t>
       </w:r>
-      <w:hyperlink r:id="rId141">
+      <w:hyperlink r:id="rId142">
         <w:r>
           <w:rPr>
             <w:rStyle w:val="Hyperlink"/>
@@ -8387,8 +8767,8 @@
         </w:r>
       </w:hyperlink>
     </w:p>
-    <w:bookmarkEnd w:id="142"/>
-    <w:bookmarkStart w:id="144" w:name="ref-hueteAmazonRainforestsGreenup2006"/>
+    <w:bookmarkEnd w:id="143"/>
+    <w:bookmarkStart w:id="145" w:name="ref-hueteAmazonRainforestsGreenup2006"/>
     <w:p>
       <w:pPr>
         <w:pStyle w:val="Bibliography"/>
@@ -8425,7 +8805,7 @@
       <w:r>
         <w:t xml:space="preserve"> </w:t>
       </w:r>
-      <w:hyperlink r:id="rId143">
+      <w:hyperlink r:id="rId144">
         <w:r>
           <w:rPr>
             <w:rStyle w:val="Hyperlink"/>
@@ -8434,8 +8814,8 @@
         </w:r>
       </w:hyperlink>
     </w:p>
-    <w:bookmarkEnd w:id="144"/>
-    <w:bookmarkStart w:id="146" w:name="ref-janssenDroughtEffectsLeaf2021"/>
+    <w:bookmarkEnd w:id="145"/>
+    <w:bookmarkStart w:id="147" w:name="ref-janssenDroughtEffectsLeaf2021"/>
     <w:p>
       <w:pPr>
         <w:pStyle w:val="Bibliography"/>
@@ -8466,9 +8846,12 @@
         <w:t xml:space="preserve">Biogeosciences Discussions</w:t>
       </w:r>
       <w:r>
-        <w:t xml:space="preserve">, 1–41. https://doi.org/</w:t>
-      </w:r>
-      <w:hyperlink r:id="rId145">
+        <w:t xml:space="preserve">, 1–41.</w:t>
+      </w:r>
+      <w:r>
+        <w:t xml:space="preserve"> </w:t>
+      </w:r>
+      <w:hyperlink r:id="rId146">
         <w:r>
           <w:rPr>
             <w:rStyle w:val="Hyperlink"/>
@@ -8477,8 +8860,8 @@
         </w:r>
       </w:hyperlink>
     </w:p>
-    <w:bookmarkEnd w:id="146"/>
-    <w:bookmarkStart w:id="148" w:name="ref-jonesAsynchronousAmazonForest2014"/>
+    <w:bookmarkEnd w:id="147"/>
+    <w:bookmarkStart w:id="149" w:name="ref-jonesAsynchronousAmazonForest2014"/>
     <w:p>
       <w:pPr>
         <w:pStyle w:val="Bibliography"/>
@@ -8527,7 +8910,7 @@
       <w:r>
         <w:t xml:space="preserve"> </w:t>
       </w:r>
-      <w:hyperlink r:id="rId147">
+      <w:hyperlink r:id="rId148">
         <w:r>
           <w:rPr>
             <w:rStyle w:val="Hyperlink"/>
@@ -8536,8 +8919,8 @@
         </w:r>
       </w:hyperlink>
     </w:p>
-    <w:bookmarkEnd w:id="148"/>
-    <w:bookmarkStart w:id="150" w:name="ref-kannenbergGhostsHowDrought2020"/>
+    <w:bookmarkEnd w:id="149"/>
+    <w:bookmarkStart w:id="151" w:name="ref-kannenbergGhostsHowDrought2020"/>
     <w:p>
       <w:pPr>
         <w:pStyle w:val="Bibliography"/>
@@ -8574,7 +8957,7 @@
       <w:r>
         <w:t xml:space="preserve"> </w:t>
       </w:r>
-      <w:hyperlink r:id="rId149">
+      <w:hyperlink r:id="rId150">
         <w:r>
           <w:rPr>
             <w:rStyle w:val="Hyperlink"/>
@@ -8583,8 +8966,8 @@
         </w:r>
       </w:hyperlink>
     </w:p>
-    <w:bookmarkEnd w:id="150"/>
-    <w:bookmarkStart w:id="152" w:name="Xa99c369390e67fbd81b709663dd0446547bfd97"/>
+    <w:bookmarkEnd w:id="151"/>
+    <w:bookmarkStart w:id="153" w:name="Xa99c369390e67fbd81b709663dd0446547bfd97"/>
     <w:p>
       <w:pPr>
         <w:pStyle w:val="Bibliography"/>
@@ -8633,7 +9016,7 @@
       <w:r>
         <w:t xml:space="preserve"> </w:t>
       </w:r>
-      <w:hyperlink r:id="rId151">
+      <w:hyperlink r:id="rId152">
         <w:r>
           <w:rPr>
             <w:rStyle w:val="Hyperlink"/>
@@ -8642,8 +9025,8 @@
         </w:r>
       </w:hyperlink>
     </w:p>
-    <w:bookmarkEnd w:id="152"/>
-    <w:bookmarkStart w:id="153" w:name="Xce5a62b2f280cb1a4a43ff99388095d7a62a7a8"/>
+    <w:bookmarkEnd w:id="153"/>
+    <w:bookmarkStart w:id="154" w:name="Xce5a62b2f280cb1a4a43ff99388095d7a62a7a8"/>
     <w:p>
       <w:pPr>
         <w:pStyle w:val="Bibliography"/>
@@ -8709,13 +9092,81 @@
         <w:t xml:space="preserve">(1), 159–167.</w:t>
       </w:r>
     </w:p>
-    <w:bookmarkEnd w:id="153"/>
-    <w:bookmarkStart w:id="155" w:name="Xcc8721fe73b2a80016f8768165f9a5da679ede0"/>
+    <w:bookmarkEnd w:id="154"/>
+    <w:bookmarkStart w:id="156" w:name="ref-landauTargetsPackageDynamic2021"/>
     <w:p>
       <w:pPr>
         <w:pStyle w:val="Bibliography"/>
       </w:pPr>
       <w:r>
+        <w:t xml:space="preserve">Landau, W. M. (2021). The targets</w:t>
+      </w:r>
+      <w:r>
+        <w:t xml:space="preserve"> </w:t>
+      </w:r>
+      <w:r>
+        <w:t xml:space="preserve">R</w:t>
+      </w:r>
+      <w:r>
+        <w:t xml:space="preserve"> </w:t>
+      </w:r>
+      <w:r>
+        <w:t xml:space="preserve">package: A dynamic</w:t>
+      </w:r>
+      <w:r>
+        <w:t xml:space="preserve"> </w:t>
+      </w:r>
+      <w:r>
+        <w:t xml:space="preserve">Make</w:t>
+      </w:r>
+      <w:r>
+        <w:t xml:space="preserve">-like function-oriented pipeline toolkit for reproducibility and high-performance computing.</w:t>
+      </w:r>
+      <w:r>
+        <w:t xml:space="preserve"> </w:t>
+      </w:r>
+      <w:r>
+        <w:rPr>
+          <w:iCs/>
+          <w:i/>
+        </w:rPr>
+        <w:t xml:space="preserve">Journal of Open Source Software</w:t>
+      </w:r>
+      <w:r>
+        <w:t xml:space="preserve">,</w:t>
+      </w:r>
+      <w:r>
+        <w:t xml:space="preserve"> </w:t>
+      </w:r>
+      <w:r>
+        <w:rPr>
+          <w:iCs/>
+          <w:i/>
+        </w:rPr>
+        <w:t xml:space="preserve">6</w:t>
+      </w:r>
+      <w:r>
+        <w:t xml:space="preserve">(57), 2959.</w:t>
+      </w:r>
+      <w:r>
+        <w:t xml:space="preserve"> </w:t>
+      </w:r>
+      <w:hyperlink r:id="rId155">
+        <w:r>
+          <w:rPr>
+            <w:rStyle w:val="Hyperlink"/>
+          </w:rPr>
+          <w:t xml:space="preserve">https://doi.org/ghwrqs</w:t>
+        </w:r>
+      </w:hyperlink>
+    </w:p>
+    <w:bookmarkEnd w:id="156"/>
+    <w:bookmarkStart w:id="158" w:name="Xcc8721fe73b2a80016f8768165f9a5da679ede0"/>
+    <w:p>
+      <w:pPr>
+        <w:pStyle w:val="Bibliography"/>
+      </w:pPr>
+      <w:r>
         <w:t xml:space="preserve">Laurance, W. F., Andrade, A. S., Magrach, A., Camargo, J. L. C., Campbell, M., Fearnside, P. M., Edwards, W., Valsko, J. J., Lovejoy, T. E., &amp; Laurance, S. G. (2014). Apparent environmental synergism drives the dynamics of</w:t>
       </w:r>
       <w:r>
@@ -8759,7 +9210,7 @@
       <w:r>
         <w:t xml:space="preserve"> </w:t>
       </w:r>
-      <w:hyperlink r:id="rId154">
+      <w:hyperlink r:id="rId157">
         <w:r>
           <w:rPr>
             <w:rStyle w:val="Hyperlink"/>
@@ -8768,8 +9219,8 @@
         </w:r>
       </w:hyperlink>
     </w:p>
-    <w:bookmarkEnd w:id="155"/>
-    <w:bookmarkStart w:id="156" w:name="ref-lauranceRainForestFragmentation1998"/>
+    <w:bookmarkEnd w:id="158"/>
+    <w:bookmarkStart w:id="159" w:name="ref-lauranceRainForestFragmentation1998"/>
     <w:p>
       <w:pPr>
         <w:pStyle w:val="Bibliography"/>
@@ -8816,8 +9267,8 @@
         <w:t xml:space="preserve">(6), 2032–2040.</w:t>
       </w:r>
     </w:p>
-    <w:bookmarkEnd w:id="156"/>
-    <w:bookmarkStart w:id="158" w:name="ref-laurance2006"/>
+    <w:bookmarkEnd w:id="159"/>
+    <w:bookmarkStart w:id="161" w:name="ref-laurance2006"/>
     <w:p>
       <w:pPr>
         <w:pStyle w:val="Bibliography"/>
@@ -8866,7 +9317,7 @@
       <w:r>
         <w:t xml:space="preserve"> </w:t>
       </w:r>
-      <w:hyperlink r:id="rId157">
+      <w:hyperlink r:id="rId160">
         <w:r>
           <w:rPr>
             <w:rStyle w:val="Hyperlink"/>
@@ -8875,8 +9326,8 @@
         </w:r>
       </w:hyperlink>
     </w:p>
-    <w:bookmarkEnd w:id="158"/>
-    <w:bookmarkStart w:id="160" w:name="ref-laurancePositiveFeedbacksForest2001"/>
+    <w:bookmarkEnd w:id="161"/>
+    <w:bookmarkStart w:id="163" w:name="ref-laurancePositiveFeedbacksForest2001"/>
     <w:p>
       <w:pPr>
         <w:pStyle w:val="Bibliography"/>
@@ -8922,7 +9373,7 @@
       <w:r>
         <w:t xml:space="preserve"> </w:t>
       </w:r>
-      <w:hyperlink r:id="rId159">
+      <w:hyperlink r:id="rId162">
         <w:r>
           <w:rPr>
             <w:rStyle w:val="Hyperlink"/>
@@ -8931,8 +9382,8 @@
         </w:r>
       </w:hyperlink>
     </w:p>
-    <w:bookmarkEnd w:id="160"/>
-    <w:bookmarkStart w:id="161" w:name="ref-lauranceEffectsStrongDrought2001"/>
+    <w:bookmarkEnd w:id="163"/>
+    <w:bookmarkStart w:id="164" w:name="ref-lauranceEffectsStrongDrought2001"/>
     <w:p>
       <w:pPr>
         <w:pStyle w:val="Bibliography"/>
@@ -8979,8 +9430,8 @@
         <w:t xml:space="preserve">(6), 771–785.</w:t>
       </w:r>
     </w:p>
-    <w:bookmarkEnd w:id="161"/>
-    <w:bookmarkStart w:id="163" w:name="ref-leitoldNinoDroughtIncreased2018"/>
+    <w:bookmarkEnd w:id="164"/>
+    <w:bookmarkStart w:id="166" w:name="ref-leitoldNinoDroughtIncreased2018"/>
     <w:p>
       <w:pPr>
         <w:pStyle w:val="Bibliography"/>
@@ -9041,7 +9492,7 @@
       <w:r>
         <w:t xml:space="preserve"> </w:t>
       </w:r>
-      <w:hyperlink r:id="rId162">
+      <w:hyperlink r:id="rId165">
         <w:r>
           <w:rPr>
             <w:rStyle w:val="Hyperlink"/>
@@ -9050,8 +9501,8 @@
         </w:r>
       </w:hyperlink>
     </w:p>
-    <w:bookmarkEnd w:id="163"/>
-    <w:bookmarkStart w:id="165" w:name="ref-marengoDroughtAmazonia20052008"/>
+    <w:bookmarkEnd w:id="166"/>
+    <w:bookmarkStart w:id="168" w:name="ref-marengoDroughtAmazonia20052008"/>
     <w:p>
       <w:pPr>
         <w:pStyle w:val="Bibliography"/>
@@ -9100,7 +9551,7 @@
       <w:r>
         <w:t xml:space="preserve"> </w:t>
       </w:r>
-      <w:hyperlink r:id="rId164">
+      <w:hyperlink r:id="rId167">
         <w:r>
           <w:rPr>
             <w:rStyle w:val="Hyperlink"/>
@@ -9109,8 +9560,8 @@
         </w:r>
       </w:hyperlink>
     </w:p>
-    <w:bookmarkEnd w:id="165"/>
-    <w:bookmarkStart w:id="167" w:name="ref-markewitz2010"/>
+    <w:bookmarkEnd w:id="168"/>
+    <w:bookmarkStart w:id="170" w:name="ref-markewitz2010"/>
     <w:p>
       <w:pPr>
         <w:pStyle w:val="Bibliography"/>
@@ -9147,7 +9598,7 @@
       <w:r>
         <w:t xml:space="preserve"> </w:t>
       </w:r>
-      <w:hyperlink r:id="rId166">
+      <w:hyperlink r:id="rId169">
         <w:r>
           <w:rPr>
             <w:rStyle w:val="Hyperlink"/>
@@ -9156,8 +9607,8 @@
         </w:r>
       </w:hyperlink>
     </w:p>
-    <w:bookmarkEnd w:id="167"/>
-    <w:bookmarkStart w:id="169" w:name="ref-marraPracticalVariableSelection2011"/>
+    <w:bookmarkEnd w:id="170"/>
+    <w:bookmarkStart w:id="172" w:name="ref-marraPracticalVariableSelection2011"/>
     <w:p>
       <w:pPr>
         <w:pStyle w:val="Bibliography"/>
@@ -9194,7 +9645,7 @@
       <w:r>
         <w:t xml:space="preserve"> </w:t>
       </w:r>
-      <w:hyperlink r:id="rId168">
+      <w:hyperlink r:id="rId171">
         <w:r>
           <w:rPr>
             <w:rStyle w:val="Hyperlink"/>
@@ -9203,73 +9654,44 @@
         </w:r>
       </w:hyperlink>
     </w:p>
-    <w:bookmarkEnd w:id="169"/>
-    <w:bookmarkStart w:id="170" w:name="Xf94773ba59d65977147047af608c27f573b17bd"/>
+    <w:bookmarkEnd w:id="172"/>
+    <w:bookmarkStart w:id="173" w:name="Xf94773ba59d65977147047af608c27f573b17bd"/>
     <w:p>
       <w:pPr>
         <w:pStyle w:val="Bibliography"/>
       </w:pPr>
       <w:r>
-        <w:t xml:space="preserve">McKee, T. B., Doesken, N. J., &amp; Kleist, J. (1993, January). The relationship of drought frequency and duration to time scales.</w:t>
-      </w:r>
-      <w:r>
-        <w:t xml:space="preserve"> </w:t>
-      </w:r>
-      <w:r>
-        <w:rPr>
-          <w:iCs/>
-          <w:i/>
-        </w:rPr>
-        <w:t xml:space="preserve">Eighth</w:t>
-      </w:r>
-      <w:r>
-        <w:rPr>
-          <w:iCs/>
-          <w:i/>
-        </w:rPr>
-        <w:t xml:space="preserve"> </w:t>
-      </w:r>
-      <w:r>
-        <w:rPr>
-          <w:iCs/>
-          <w:i/>
-        </w:rPr>
-        <w:t xml:space="preserve">Conference</w:t>
-      </w:r>
-      <w:r>
-        <w:rPr>
-          <w:iCs/>
-          <w:i/>
-        </w:rPr>
-        <w:t xml:space="preserve"> </w:t>
-      </w:r>
-      <w:r>
-        <w:rPr>
-          <w:iCs/>
-          <w:i/>
-        </w:rPr>
-        <w:t xml:space="preserve">on</w:t>
-      </w:r>
-      <w:r>
-        <w:rPr>
-          <w:iCs/>
-          <w:i/>
-        </w:rPr>
-        <w:t xml:space="preserve"> </w:t>
-      </w:r>
-      <w:r>
-        <w:rPr>
-          <w:iCs/>
-          <w:i/>
-        </w:rPr>
-        <w:t xml:space="preserve">Applied Climatology</w:t>
-      </w:r>
-      <w:r>
-        <w:t xml:space="preserve">.</w:t>
-      </w:r>
-    </w:p>
-    <w:bookmarkEnd w:id="170"/>
-    <w:bookmarkStart w:id="172" w:name="ref-mcphadenChildProdigy1997981999"/>
+        <w:t xml:space="preserve">McKee, T. B., Doesken, N. J., Kleist, J., &amp; others. (1993). The relationship of drought frequency and duration to time scales.</w:t>
+      </w:r>
+      <w:r>
+        <w:t xml:space="preserve"> </w:t>
+      </w:r>
+      <w:r>
+        <w:rPr>
+          <w:iCs/>
+          <w:i/>
+        </w:rPr>
+        <w:t xml:space="preserve">Proceedings of the 8th Conference on Applied Climatology</w:t>
+      </w:r>
+      <w:r>
+        <w:t xml:space="preserve">,</w:t>
+      </w:r>
+      <w:r>
+        <w:t xml:space="preserve"> </w:t>
+      </w:r>
+      <w:r>
+        <w:rPr>
+          <w:iCs/>
+          <w:i/>
+        </w:rPr>
+        <w:t xml:space="preserve">17</w:t>
+      </w:r>
+      <w:r>
+        <w:t xml:space="preserve">, 179–183.</w:t>
+      </w:r>
+    </w:p>
+    <w:bookmarkEnd w:id="173"/>
+    <w:bookmarkStart w:id="175" w:name="ref-mcphadenChildProdigy1997981999"/>
     <w:p>
       <w:pPr>
         <w:pStyle w:val="Bibliography"/>
@@ -9306,7 +9728,7 @@
       <w:r>
         <w:t xml:space="preserve"> </w:t>
       </w:r>
-      <w:hyperlink r:id="rId171">
+      <w:hyperlink r:id="rId174">
         <w:r>
           <w:rPr>
             <w:rStyle w:val="Hyperlink"/>
@@ -9315,8 +9737,8 @@
         </w:r>
       </w:hyperlink>
     </w:p>
-    <w:bookmarkEnd w:id="172"/>
-    <w:bookmarkStart w:id="174" w:name="X39997561169cc377e78cfd1f6b419ae9f999567"/>
+    <w:bookmarkEnd w:id="175"/>
+    <w:bookmarkStart w:id="177" w:name="X39997561169cc377e78cfd1f6b419ae9f999567"/>
     <w:p>
       <w:pPr>
         <w:pStyle w:val="Bibliography"/>
@@ -9379,7 +9801,7 @@
       <w:r>
         <w:t xml:space="preserve"> </w:t>
       </w:r>
-      <w:hyperlink r:id="rId173">
+      <w:hyperlink r:id="rId176">
         <w:r>
           <w:rPr>
             <w:rStyle w:val="Hyperlink"/>
@@ -9388,8 +9810,8 @@
         </w:r>
       </w:hyperlink>
     </w:p>
-    <w:bookmarkEnd w:id="174"/>
-    <w:bookmarkStart w:id="175" w:name="Xec6f0c7b84276cd7f17ea44629dea44269d3186"/>
+    <w:bookmarkEnd w:id="177"/>
+    <w:bookmarkStart w:id="178" w:name="Xec6f0c7b84276cd7f17ea44629dea44269d3186"/>
     <w:p>
       <w:pPr>
         <w:pStyle w:val="Bibliography"/>
@@ -9417,8 +9839,8 @@
         <w:t xml:space="preserve">.</w:t>
       </w:r>
     </w:p>
-    <w:bookmarkEnd w:id="175"/>
-    <w:bookmarkStart w:id="177" w:name="ref-morrisLongevityCanBuffer2008"/>
+    <w:bookmarkEnd w:id="178"/>
+    <w:bookmarkStart w:id="180" w:name="ref-morrisLongevityCanBuffer2008"/>
     <w:p>
       <w:pPr>
         <w:pStyle w:val="Bibliography"/>
@@ -9455,7 +9877,7 @@
       <w:r>
         <w:t xml:space="preserve"> </w:t>
       </w:r>
-      <w:hyperlink r:id="rId176">
+      <w:hyperlink r:id="rId179">
         <w:r>
           <w:rPr>
             <w:rStyle w:val="Hyperlink"/>
@@ -9464,8 +9886,8 @@
         </w:r>
       </w:hyperlink>
     </w:p>
-    <w:bookmarkEnd w:id="177"/>
-    <w:bookmarkStart w:id="178" w:name="ref-mundim2016"/>
+    <w:bookmarkEnd w:id="180"/>
+    <w:bookmarkStart w:id="181" w:name="ref-mundim2016"/>
     <w:p>
       <w:pPr>
         <w:pStyle w:val="Bibliography"/>
@@ -9500,8 +9922,8 @@
         <w:t xml:space="preserve">, S74–S89.</w:t>
       </w:r>
     </w:p>
-    <w:bookmarkEnd w:id="178"/>
-    <w:bookmarkStart w:id="180" w:name="Xcba87c4d0d66a0034e8f1ed3082be1bfaa9b26c"/>
+    <w:bookmarkEnd w:id="181"/>
+    <w:bookmarkStart w:id="183" w:name="Xcba87c4d0d66a0034e8f1ed3082be1bfaa9b26c"/>
     <w:p>
       <w:pPr>
         <w:pStyle w:val="Bibliography"/>
@@ -9573,7 +9995,7 @@
       <w:r>
         <w:t xml:space="preserve"> </w:t>
       </w:r>
-      <w:hyperlink r:id="rId179">
+      <w:hyperlink r:id="rId182">
         <w:r>
           <w:rPr>
             <w:rStyle w:val="Hyperlink"/>
@@ -9582,8 +10004,8 @@
         </w:r>
       </w:hyperlink>
     </w:p>
-    <w:bookmarkEnd w:id="180"/>
-    <w:bookmarkStart w:id="182" w:name="ref-nihadRelationshipStressFlowering2018"/>
+    <w:bookmarkEnd w:id="183"/>
+    <w:bookmarkStart w:id="185" w:name="ref-nihadRelationshipStressFlowering2018"/>
     <w:p>
       <w:pPr>
         <w:pStyle w:val="Bibliography"/>
@@ -9656,7 +10078,7 @@
       <w:r>
         <w:t xml:space="preserve"> </w:t>
       </w:r>
-      <w:hyperlink r:id="rId181">
+      <w:hyperlink r:id="rId184">
         <w:r>
           <w:rPr>
             <w:rStyle w:val="Hyperlink"/>
@@ -9665,8 +10087,8 @@
         </w:r>
       </w:hyperlink>
     </w:p>
-    <w:bookmarkEnd w:id="182"/>
-    <w:bookmarkStart w:id="184" w:name="ref-ogleQuantifyingEcologicalMemory2015"/>
+    <w:bookmarkEnd w:id="185"/>
+    <w:bookmarkStart w:id="187" w:name="ref-ogleQuantifyingEcologicalMemory2015"/>
     <w:p>
       <w:pPr>
         <w:pStyle w:val="Bibliography"/>
@@ -9703,7 +10125,7 @@
       <w:r>
         <w:t xml:space="preserve"> </w:t>
       </w:r>
-      <w:hyperlink r:id="rId183">
+      <w:hyperlink r:id="rId186">
         <w:r>
           <w:rPr>
             <w:rStyle w:val="Hyperlink"/>
@@ -9712,8 +10134,8 @@
         </w:r>
       </w:hyperlink>
     </w:p>
-    <w:bookmarkEnd w:id="184"/>
-    <w:bookmarkStart w:id="186" w:name="ref-oliver2015"/>
+    <w:bookmarkEnd w:id="187"/>
+    <w:bookmarkStart w:id="189" w:name="ref-oliver2015"/>
     <w:p>
       <w:pPr>
         <w:pStyle w:val="Bibliography"/>
@@ -9750,7 +10172,7 @@
       <w:r>
         <w:t xml:space="preserve"> </w:t>
       </w:r>
-      <w:hyperlink r:id="rId185">
+      <w:hyperlink r:id="rId188">
         <w:r>
           <w:rPr>
             <w:rStyle w:val="Hyperlink"/>
@@ -9759,8 +10181,8 @@
         </w:r>
       </w:hyperlink>
     </w:p>
-    <w:bookmarkEnd w:id="186"/>
-    <w:bookmarkStart w:id="187" w:name="ref-opdamClimateChangeMeets2004"/>
+    <w:bookmarkEnd w:id="189"/>
+    <w:bookmarkStart w:id="190" w:name="ref-opdamClimateChangeMeets2004"/>
     <w:p>
       <w:pPr>
         <w:pStyle w:val="Bibliography"/>
@@ -9795,8 +10217,8 @@
         <w:t xml:space="preserve">(3), 285–297.</w:t>
       </w:r>
     </w:p>
-    <w:bookmarkEnd w:id="187"/>
-    <w:bookmarkStart w:id="189" w:name="ref-paniw2021"/>
+    <w:bookmarkEnd w:id="190"/>
+    <w:bookmarkStart w:id="192" w:name="ref-paniw2021"/>
     <w:p>
       <w:pPr>
         <w:pStyle w:val="Bibliography"/>
@@ -9820,7 +10242,7 @@
       <w:r>
         <w:t xml:space="preserve"> </w:t>
       </w:r>
-      <w:hyperlink r:id="rId188">
+      <w:hyperlink r:id="rId191">
         <w:r>
           <w:rPr>
             <w:rStyle w:val="Hyperlink"/>
@@ -9829,8 +10251,8 @@
         </w:r>
       </w:hyperlink>
     </w:p>
-    <w:bookmarkEnd w:id="189"/>
-    <w:bookmarkStart w:id="190" w:name="ref-pau2013"/>
+    <w:bookmarkEnd w:id="192"/>
+    <w:bookmarkStart w:id="193" w:name="ref-pau2013"/>
     <w:p>
       <w:pPr>
         <w:pStyle w:val="Bibliography"/>
@@ -9865,51 +10287,25 @@
         <w:t xml:space="preserve">(9), 838–842.</w:t>
       </w:r>
     </w:p>
-    <w:bookmarkEnd w:id="190"/>
-    <w:bookmarkStart w:id="192" w:name="Xc7896ee722167ea25b03e00d6088e22ccfe6492"/>
+    <w:bookmarkEnd w:id="193"/>
+    <w:bookmarkStart w:id="195" w:name="Xc7896ee722167ea25b03e00d6088e22ccfe6492"/>
     <w:p>
       <w:pPr>
         <w:pStyle w:val="Bibliography"/>
       </w:pPr>
       <w:r>
-        <w:t xml:space="preserve">Payton, M. E., Greenstone, M. H., &amp; Schenker, N. (2003).</w:t>
-      </w:r>
-      <w:r>
-        <w:t xml:space="preserve"> </w:t>
-      </w:r>
-      <w:r>
-        <w:rPr>
-          <w:iCs/>
-          <w:i/>
-        </w:rPr>
-        <w:t xml:space="preserve">Overlapping confidence intervals or standard error intervals:</w:t>
-      </w:r>
-      <w:r>
-        <w:rPr>
-          <w:iCs/>
-          <w:i/>
-        </w:rPr>
-        <w:t xml:space="preserve"> </w:t>
-      </w:r>
-      <w:r>
-        <w:rPr>
-          <w:iCs/>
-          <w:i/>
-        </w:rPr>
+        <w:t xml:space="preserve">Payton, M. E., Greenstone, M. H., &amp; Schenker, N. (2003). Overlapping confidence intervals or standard error intervals:</w:t>
+      </w:r>
+      <w:r>
+        <w:t xml:space="preserve"> </w:t>
+      </w:r>
+      <w:r>
         <w:t xml:space="preserve">What</w:t>
       </w:r>
       <w:r>
-        <w:rPr>
-          <w:iCs/>
-          <w:i/>
-        </w:rPr>
-        <w:t xml:space="preserve"> </w:t>
-      </w:r>
-      <w:r>
-        <w:rPr>
-          <w:iCs/>
-          <w:i/>
-        </w:rPr>
+        <w:t xml:space="preserve"> </w:t>
+      </w:r>
+      <w:r>
         <w:t xml:space="preserve">do they mean in terms of statistical significance?</w:t>
       </w:r>
       <w:r>
@@ -9920,6 +10316,19 @@
           <w:iCs/>
           <w:i/>
         </w:rPr>
+        <w:t xml:space="preserve">Journal of Insect Science</w:t>
+      </w:r>
+      <w:r>
+        <w:t xml:space="preserve">,</w:t>
+      </w:r>
+      <w:r>
+        <w:t xml:space="preserve"> </w:t>
+      </w:r>
+      <w:r>
+        <w:rPr>
+          <w:iCs/>
+          <w:i/>
+        </w:rPr>
         <w:t xml:space="preserve">3</w:t>
       </w:r>
       <w:r>
@@ -9928,7 +10337,7 @@
       <w:r>
         <w:t xml:space="preserve"> </w:t>
       </w:r>
-      <w:hyperlink r:id="rId191">
+      <w:hyperlink r:id="rId194">
         <w:r>
           <w:rPr>
             <w:rStyle w:val="Hyperlink"/>
@@ -9937,13 +10346,67 @@
         </w:r>
       </w:hyperlink>
     </w:p>
-    <w:bookmarkEnd w:id="192"/>
-    <w:bookmarkStart w:id="194" w:name="X5bdd05871e86b46eb5ee2e5c6be37a2f699f571"/>
+    <w:bookmarkEnd w:id="195"/>
+    <w:bookmarkStart w:id="196" w:name="ref-pedersenPatchworkComposerPlots2020"/>
     <w:p>
       <w:pPr>
         <w:pStyle w:val="Bibliography"/>
       </w:pPr>
       <w:r>
+        <w:t xml:space="preserve">Pedersen, T. L. (2020).</w:t>
+      </w:r>
+      <w:r>
+        <w:t xml:space="preserve"> </w:t>
+      </w:r>
+      <w:r>
+        <w:rPr>
+          <w:iCs/>
+          <w:i/>
+        </w:rPr>
+        <w:t xml:space="preserve">Patchwork:</w:t>
+      </w:r>
+      <w:r>
+        <w:rPr>
+          <w:iCs/>
+          <w:i/>
+        </w:rPr>
+        <w:t xml:space="preserve"> </w:t>
+      </w:r>
+      <w:r>
+        <w:rPr>
+          <w:iCs/>
+          <w:i/>
+        </w:rPr>
+        <w:t xml:space="preserve">The</w:t>
+      </w:r>
+      <w:r>
+        <w:rPr>
+          <w:iCs/>
+          <w:i/>
+        </w:rPr>
+        <w:t xml:space="preserve"> </w:t>
+      </w:r>
+      <w:r>
+        <w:rPr>
+          <w:iCs/>
+          <w:i/>
+        </w:rPr>
+        <w:t xml:space="preserve">composer of plots</w:t>
+      </w:r>
+      <w:r>
+        <w:t xml:space="preserve"> </w:t>
+      </w:r>
+      <w:r>
+        <w:t xml:space="preserve">[Manual].</w:t>
+      </w:r>
+    </w:p>
+    <w:bookmarkEnd w:id="196"/>
+    <w:bookmarkStart w:id="198" w:name="X5bdd05871e86b46eb5ee2e5c6be37a2f699f571"/>
+    <w:p>
+      <w:pPr>
+        <w:pStyle w:val="Bibliography"/>
+      </w:pPr>
+      <w:r>
         <w:t xml:space="preserve">Phillips, O. L., van der Heijden, G., Lewis, S. L., López-González, G., Aragão, L. E. O. C., Lloyd, J., Malhi, Y., Monteagudo, A., Almeida, S., Dávila, E. A., Amaral, I., Andelman, S., Andrade, A., Arroyo, L., Aymard, G., Baker, T. R., Blanc, L., Bonal, D., de Oliveira, Á. C. A., … Vilanova, E. (2010). Drought–mortality relationships for tropical forests.</w:t>
       </w:r>
       <w:r>
@@ -9975,7 +10438,7 @@
       <w:r>
         <w:t xml:space="preserve"> </w:t>
       </w:r>
-      <w:hyperlink r:id="rId193">
+      <w:hyperlink r:id="rId197">
         <w:r>
           <w:rPr>
             <w:rStyle w:val="Hyperlink"/>
@@ -9984,8 +10447,8 @@
         </w:r>
       </w:hyperlink>
     </w:p>
-    <w:bookmarkEnd w:id="194"/>
-    <w:bookmarkStart w:id="196" w:name="ref-pierreCriticalWindowsMethod2020"/>
+    <w:bookmarkEnd w:id="198"/>
+    <w:bookmarkStart w:id="200" w:name="ref-pierreCriticalWindowsMethod2020"/>
     <w:p>
       <w:pPr>
         <w:pStyle w:val="Bibliography"/>
@@ -10034,7 +10497,7 @@
       <w:r>
         <w:t xml:space="preserve"> </w:t>
       </w:r>
-      <w:hyperlink r:id="rId195">
+      <w:hyperlink r:id="rId199">
         <w:r>
           <w:rPr>
             <w:rStyle w:val="Hyperlink"/>
@@ -10043,8 +10506,8 @@
         </w:r>
       </w:hyperlink>
     </w:p>
-    <w:bookmarkEnd w:id="196"/>
-    <w:bookmarkStart w:id="198" w:name="ref-pumisutapon2012"/>
+    <w:bookmarkEnd w:id="200"/>
+    <w:bookmarkStart w:id="202" w:name="ref-pumisutapon2012"/>
     <w:p>
       <w:pPr>
         <w:pStyle w:val="Bibliography"/>
@@ -10097,7 +10560,7 @@
       <w:r>
         <w:t xml:space="preserve"> </w:t>
       </w:r>
-      <w:hyperlink r:id="rId197">
+      <w:hyperlink r:id="rId201">
         <w:r>
           <w:rPr>
             <w:rStyle w:val="Hyperlink"/>
@@ -10106,8 +10569,8 @@
         </w:r>
       </w:hyperlink>
     </w:p>
-    <w:bookmarkEnd w:id="198"/>
-    <w:bookmarkStart w:id="199" w:name="X7b3c79bfb7654af1f4b03dba64dad1a6765c972"/>
+    <w:bookmarkEnd w:id="202"/>
+    <w:bookmarkStart w:id="203" w:name="X7b3c79bfb7654af1f4b03dba64dad1a6765c972"/>
     <w:p>
       <w:pPr>
         <w:pStyle w:val="Bibliography"/>
@@ -10157,8 +10620,8 @@
         <w:t xml:space="preserve">.</w:t>
       </w:r>
     </w:p>
-    <w:bookmarkEnd w:id="199"/>
-    <w:bookmarkStart w:id="201" w:name="X8f9a6c78e9a8cdf34e8fe74920950e61dcbda5d"/>
+    <w:bookmarkEnd w:id="203"/>
+    <w:bookmarkStart w:id="205" w:name="X8f9a6c78e9a8cdf34e8fe74920950e61dcbda5d"/>
     <w:p>
       <w:pPr>
         <w:pStyle w:val="Bibliography"/>
@@ -10204,7 +10667,7 @@
       <w:r>
         <w:t xml:space="preserve"> </w:t>
       </w:r>
-      <w:hyperlink r:id="rId200">
+      <w:hyperlink r:id="rId204">
         <w:r>
           <w:rPr>
             <w:rStyle w:val="Hyperlink"/>
@@ -10213,8 +10676,8 @@
         </w:r>
       </w:hyperlink>
     </w:p>
-    <w:bookmarkEnd w:id="201"/>
-    <w:bookmarkStart w:id="202" w:name="Xb12eb3ae74cee1ee3c7d5e9cc24057fb72a1f52"/>
+    <w:bookmarkEnd w:id="205"/>
+    <w:bookmarkStart w:id="206" w:name="Xb12eb3ae74cee1ee3c7d5e9cc24057fb72a1f52"/>
     <w:p>
       <w:pPr>
         <w:pStyle w:val="Bibliography"/>
@@ -10261,8 +10724,8 @@
         <w:t xml:space="preserve">, 50–58.</w:t>
       </w:r>
     </w:p>
-    <w:bookmarkEnd w:id="202"/>
-    <w:bookmarkStart w:id="204" w:name="Xa482cb6b22882f61235036974905b7f615ac378"/>
+    <w:bookmarkEnd w:id="206"/>
+    <w:bookmarkStart w:id="208" w:name="Xa482cb6b22882f61235036974905b7f615ac378"/>
     <w:p>
       <w:pPr>
         <w:pStyle w:val="Bibliography"/>
@@ -10311,7 +10774,7 @@
       <w:r>
         <w:t xml:space="preserve"> </w:t>
       </w:r>
-      <w:hyperlink r:id="rId203">
+      <w:hyperlink r:id="rId207">
         <w:r>
           <w:rPr>
             <w:rStyle w:val="Hyperlink"/>
@@ -10320,8 +10783,8 @@
         </w:r>
       </w:hyperlink>
     </w:p>
-    <w:bookmarkEnd w:id="204"/>
-    <w:bookmarkStart w:id="206" w:name="X32791e69f0c09d25993ffb6190a9997a70e201e"/>
+    <w:bookmarkEnd w:id="208"/>
+    <w:bookmarkStart w:id="210" w:name="X32791e69f0c09d25993ffb6190a9997a70e201e"/>
     <w:p>
       <w:pPr>
         <w:pStyle w:val="Bibliography"/>
@@ -10386,7 +10849,7 @@
       <w:r>
         <w:t xml:space="preserve"> </w:t>
       </w:r>
-      <w:hyperlink r:id="rId205">
+      <w:hyperlink r:id="rId209">
         <w:r>
           <w:rPr>
             <w:rStyle w:val="Hyperlink"/>
@@ -10395,8 +10858,8 @@
         </w:r>
       </w:hyperlink>
     </w:p>
-    <w:bookmarkEnd w:id="206"/>
-    <w:bookmarkStart w:id="208" w:name="Xcbee6c200d88516fc08087f948e2a00bd8858d1"/>
+    <w:bookmarkEnd w:id="210"/>
+    <w:bookmarkStart w:id="212" w:name="Xcbee6c200d88516fc08087f948e2a00bd8858d1"/>
     <w:p>
       <w:pPr>
         <w:pStyle w:val="Bibliography"/>
@@ -10442,7 +10905,7 @@
       <w:r>
         <w:t xml:space="preserve"> </w:t>
       </w:r>
-      <w:hyperlink r:id="rId207">
+      <w:hyperlink r:id="rId211">
         <w:r>
           <w:rPr>
             <w:rStyle w:val="Hyperlink"/>
@@ -10451,8 +10914,8 @@
         </w:r>
       </w:hyperlink>
     </w:p>
-    <w:bookmarkEnd w:id="208"/>
-    <w:bookmarkStart w:id="210" w:name="ref-sapsfordChickenEggWhich2017"/>
+    <w:bookmarkEnd w:id="212"/>
+    <w:bookmarkStart w:id="214" w:name="ref-sapsfordChickenEggWhich2017"/>
     <w:p>
       <w:pPr>
         <w:pStyle w:val="Bibliography"/>
@@ -10498,7 +10961,7 @@
       <w:r>
         <w:t xml:space="preserve"> </w:t>
       </w:r>
-      <w:hyperlink r:id="rId209">
+      <w:hyperlink r:id="rId213">
         <w:r>
           <w:rPr>
             <w:rStyle w:val="Hyperlink"/>
@@ -10507,8 +10970,8 @@
         </w:r>
       </w:hyperlink>
     </w:p>
-    <w:bookmarkEnd w:id="210"/>
-    <w:bookmarkStart w:id="212" w:name="Xcbe6b21765ecd5172303a77340fcc2a6c9a9d1c"/>
+    <w:bookmarkEnd w:id="214"/>
+    <w:bookmarkStart w:id="216" w:name="Xcbe6b21765ecd5172303a77340fcc2a6c9a9d1c"/>
     <w:p>
       <w:pPr>
         <w:pStyle w:val="Bibliography"/>
@@ -10554,7 +11017,7 @@
       <w:r>
         <w:t xml:space="preserve"> </w:t>
       </w:r>
-      <w:hyperlink r:id="rId211">
+      <w:hyperlink r:id="rId215">
         <w:r>
           <w:rPr>
             <w:rStyle w:val="Hyperlink"/>
@@ -10563,8 +11026,8 @@
         </w:r>
       </w:hyperlink>
     </w:p>
-    <w:bookmarkEnd w:id="212"/>
-    <w:bookmarkStart w:id="214" w:name="X0e6c67abc9122a27eb3e89145191383c8f565a3"/>
+    <w:bookmarkEnd w:id="216"/>
+    <w:bookmarkStart w:id="218" w:name="X0e6c67abc9122a27eb3e89145191383c8f565a3"/>
     <w:p>
       <w:pPr>
         <w:pStyle w:val="Bibliography"/>
@@ -10601,7 +11064,7 @@
       <w:r>
         <w:t xml:space="preserve"> </w:t>
       </w:r>
-      <w:hyperlink r:id="rId213">
+      <w:hyperlink r:id="rId217">
         <w:r>
           <w:rPr>
             <w:rStyle w:val="Hyperlink"/>
@@ -10610,8 +11073,8 @@
         </w:r>
       </w:hyperlink>
     </w:p>
-    <w:bookmarkEnd w:id="214"/>
-    <w:bookmarkStart w:id="216" w:name="ref-schwalmGlobalPatternsDrought2017"/>
+    <w:bookmarkEnd w:id="218"/>
+    <w:bookmarkStart w:id="220" w:name="ref-schwalmGlobalPatternsDrought2017"/>
     <w:p>
       <w:pPr>
         <w:pStyle w:val="Bibliography"/>
@@ -10648,7 +11111,7 @@
       <w:r>
         <w:t xml:space="preserve"> </w:t>
       </w:r>
-      <w:hyperlink r:id="rId215">
+      <w:hyperlink r:id="rId219">
         <w:r>
           <w:rPr>
             <w:rStyle w:val="Hyperlink"/>
@@ -10657,8 +11120,8 @@
         </w:r>
       </w:hyperlink>
     </w:p>
-    <w:bookmarkEnd w:id="216"/>
-    <w:bookmarkStart w:id="218" w:name="Xc3b3b20a53a582c572ddfd9bafed1350fdf2683"/>
+    <w:bookmarkEnd w:id="220"/>
+    <w:bookmarkStart w:id="222" w:name="Xc3b3b20a53a582c572ddfd9bafed1350fdf2683"/>
     <w:p>
       <w:pPr>
         <w:pStyle w:val="Bibliography"/>
@@ -10695,7 +11158,7 @@
       <w:r>
         <w:t xml:space="preserve"> </w:t>
       </w:r>
-      <w:hyperlink r:id="rId217">
+      <w:hyperlink r:id="rId221">
         <w:r>
           <w:rPr>
             <w:rStyle w:val="Hyperlink"/>
@@ -10704,8 +11167,8 @@
         </w:r>
       </w:hyperlink>
     </w:p>
-    <w:bookmarkEnd w:id="218"/>
-    <w:bookmarkStart w:id="220" w:name="ref-scottDifferingNonlinearLagged2021"/>
+    <w:bookmarkEnd w:id="222"/>
+    <w:bookmarkStart w:id="224" w:name="ref-scottDifferingNonlinearLagged2021"/>
     <w:p>
       <w:pPr>
         <w:pStyle w:val="Bibliography"/>
@@ -10734,15 +11197,15 @@
           <w:iCs/>
           <w:i/>
         </w:rPr>
-        <w:t xml:space="preserve">n/a</w:t>
-      </w:r>
-      <w:r>
-        <w:t xml:space="preserve">(n/a).</w:t>
-      </w:r>
-      <w:r>
-        <w:t xml:space="preserve"> </w:t>
-      </w:r>
-      <w:hyperlink r:id="rId219">
+        <w:t xml:space="preserve">early view</w:t>
+      </w:r>
+      <w:r>
+        <w:t xml:space="preserve">.</w:t>
+      </w:r>
+      <w:r>
+        <w:t xml:space="preserve"> </w:t>
+      </w:r>
+      <w:hyperlink r:id="rId223">
         <w:r>
           <w:rPr>
             <w:rStyle w:val="Hyperlink"/>
@@ -10751,8 +11214,8 @@
         </w:r>
       </w:hyperlink>
     </w:p>
-    <w:bookmarkEnd w:id="220"/>
-    <w:bookmarkStart w:id="222" w:name="ref-selwoodEffectsClimateChange2015"/>
+    <w:bookmarkEnd w:id="224"/>
+    <w:bookmarkStart w:id="226" w:name="ref-selwoodEffectsClimateChange2015"/>
     <w:p>
       <w:pPr>
         <w:pStyle w:val="Bibliography"/>
@@ -10789,7 +11252,7 @@
       <w:r>
         <w:t xml:space="preserve"> </w:t>
       </w:r>
-      <w:hyperlink r:id="rId221">
+      <w:hyperlink r:id="rId225">
         <w:r>
           <w:rPr>
             <w:rStyle w:val="Hyperlink"/>
@@ -10798,8 +11261,8 @@
         </w:r>
       </w:hyperlink>
     </w:p>
-    <w:bookmarkEnd w:id="222"/>
-    <w:bookmarkStart w:id="224" w:name="ref-silvajunior2021"/>
+    <w:bookmarkEnd w:id="226"/>
+    <w:bookmarkStart w:id="228" w:name="ref-silvajunior2021"/>
     <w:p>
       <w:pPr>
         <w:pStyle w:val="Bibliography"/>
@@ -10848,7 +11311,7 @@
       <w:r>
         <w:t xml:space="preserve"> </w:t>
       </w:r>
-      <w:hyperlink r:id="rId223">
+      <w:hyperlink r:id="rId227">
         <w:r>
           <w:rPr>
             <w:rStyle w:val="Hyperlink"/>
@@ -10857,13 +11320,116 @@
         </w:r>
       </w:hyperlink>
     </w:p>
-    <w:bookmarkEnd w:id="224"/>
-    <w:bookmarkStart w:id="226" w:name="ref-sletvold2005"/>
+    <w:bookmarkEnd w:id="228"/>
+    <w:bookmarkStart w:id="229" w:name="ref-simpsonGratiaGracefulGgplot2021"/>
     <w:p>
       <w:pPr>
         <w:pStyle w:val="Bibliography"/>
       </w:pPr>
       <w:r>
+        <w:t xml:space="preserve">Simpson, G. L. (2021).</w:t>
+      </w:r>
+      <w:r>
+        <w:t xml:space="preserve"> </w:t>
+      </w:r>
+      <w:r>
+        <w:rPr>
+          <w:iCs/>
+          <w:i/>
+        </w:rPr>
+        <w:t xml:space="preserve">Gratia:</w:t>
+      </w:r>
+      <w:r>
+        <w:rPr>
+          <w:iCs/>
+          <w:i/>
+        </w:rPr>
+        <w:t xml:space="preserve"> </w:t>
+      </w:r>
+      <w:r>
+        <w:rPr>
+          <w:iCs/>
+          <w:i/>
+        </w:rPr>
+        <w:t xml:space="preserve">Graceful</w:t>
+      </w:r>
+      <w:r>
+        <w:rPr>
+          <w:iCs/>
+          <w:i/>
+        </w:rPr>
+        <w:t xml:space="preserve"> </w:t>
+      </w:r>
+      <w:r>
+        <w:rPr>
+          <w:iCs/>
+          <w:i/>
+        </w:rPr>
+        <w:t xml:space="preserve">’ggplot’-</w:t>
+      </w:r>
+      <w:r>
+        <w:rPr>
+          <w:iCs/>
+          <w:i/>
+        </w:rPr>
+        <w:t xml:space="preserve">Based</w:t>
+      </w:r>
+      <w:r>
+        <w:rPr>
+          <w:iCs/>
+          <w:i/>
+        </w:rPr>
+        <w:t xml:space="preserve"> </w:t>
+      </w:r>
+      <w:r>
+        <w:rPr>
+          <w:iCs/>
+          <w:i/>
+        </w:rPr>
+        <w:t xml:space="preserve">graphics and other functions for</w:t>
+      </w:r>
+      <w:r>
+        <w:rPr>
+          <w:iCs/>
+          <w:i/>
+        </w:rPr>
+        <w:t xml:space="preserve"> </w:t>
+      </w:r>
+      <w:r>
+        <w:rPr>
+          <w:iCs/>
+          <w:i/>
+        </w:rPr>
+        <w:t xml:space="preserve">GAMs</w:t>
+      </w:r>
+      <w:r>
+        <w:rPr>
+          <w:iCs/>
+          <w:i/>
+        </w:rPr>
+        <w:t xml:space="preserve"> </w:t>
+      </w:r>
+      <w:r>
+        <w:rPr>
+          <w:iCs/>
+          <w:i/>
+        </w:rPr>
+        <w:t xml:space="preserve">fitted using ’mgcv’</w:t>
+      </w:r>
+      <w:r>
+        <w:t xml:space="preserve"> </w:t>
+      </w:r>
+      <w:r>
+        <w:t xml:space="preserve">[Manual].</w:t>
+      </w:r>
+    </w:p>
+    <w:bookmarkEnd w:id="229"/>
+    <w:bookmarkStart w:id="231" w:name="ref-sletvold2005"/>
+    <w:p>
+      <w:pPr>
+        <w:pStyle w:val="Bibliography"/>
+      </w:pPr>
+      <w:r>
         <w:t xml:space="preserve">Sletvold, N. (2005). Density-dependent growth and survival in a natural population of the facultative biennial</w:t>
       </w:r>
       <w:r>
@@ -10918,7 +11484,7 @@
       <w:r>
         <w:t xml:space="preserve"> </w:t>
       </w:r>
-      <w:hyperlink r:id="rId225">
+      <w:hyperlink r:id="rId230">
         <w:r>
           <w:rPr>
             <w:rStyle w:val="Hyperlink"/>
@@ -10927,8 +11493,8 @@
         </w:r>
       </w:hyperlink>
     </w:p>
-    <w:bookmarkEnd w:id="226"/>
-    <w:bookmarkStart w:id="228" w:name="ref-snowTropicalFrugivorousBirds1981"/>
+    <w:bookmarkEnd w:id="231"/>
+    <w:bookmarkStart w:id="233" w:name="ref-snowTropicalFrugivorousBirds1981"/>
     <w:p>
       <w:pPr>
         <w:pStyle w:val="Bibliography"/>
@@ -10965,7 +11531,7 @@
       <w:r>
         <w:t xml:space="preserve"> </w:t>
       </w:r>
-      <w:hyperlink r:id="rId227">
+      <w:hyperlink r:id="rId232">
         <w:r>
           <w:rPr>
             <w:rStyle w:val="Hyperlink"/>
@@ -10974,8 +11540,8 @@
         </w:r>
       </w:hyperlink>
     </w:p>
-    <w:bookmarkEnd w:id="228"/>
-    <w:bookmarkStart w:id="230" w:name="ref-stilesEcologyFloweringPhenology1975"/>
+    <w:bookmarkEnd w:id="233"/>
+    <w:bookmarkStart w:id="235" w:name="ref-stilesEcologyFloweringPhenology1975"/>
     <w:p>
       <w:pPr>
         <w:pStyle w:val="Bibliography"/>
@@ -11034,7 +11600,7 @@
       <w:r>
         <w:t xml:space="preserve"> </w:t>
       </w:r>
-      <w:hyperlink r:id="rId229">
+      <w:hyperlink r:id="rId234">
         <w:r>
           <w:rPr>
             <w:rStyle w:val="Hyperlink"/>
@@ -11043,8 +11609,8 @@
         </w:r>
       </w:hyperlink>
     </w:p>
-    <w:bookmarkEnd w:id="230"/>
-    <w:bookmarkStart w:id="231" w:name="ref-stouffer1996"/>
+    <w:bookmarkEnd w:id="235"/>
+    <w:bookmarkStart w:id="236" w:name="ref-stouffer1996"/>
     <w:p>
       <w:pPr>
         <w:pStyle w:val="Bibliography"/>
@@ -11088,8 +11654,8 @@
         <w:t xml:space="preserve">(1), 9–14.</w:t>
       </w:r>
     </w:p>
-    <w:bookmarkEnd w:id="231"/>
-    <w:bookmarkStart w:id="233" w:name="ref-taubert2018"/>
+    <w:bookmarkEnd w:id="236"/>
+    <w:bookmarkStart w:id="238" w:name="ref-taubert2018"/>
     <w:p>
       <w:pPr>
         <w:pStyle w:val="Bibliography"/>
@@ -11126,7 +11692,7 @@
       <w:r>
         <w:t xml:space="preserve"> </w:t>
       </w:r>
-      <w:hyperlink r:id="rId232">
+      <w:hyperlink r:id="rId237">
         <w:r>
           <w:rPr>
             <w:rStyle w:val="Hyperlink"/>
@@ -11135,8 +11701,8 @@
         </w:r>
       </w:hyperlink>
     </w:p>
-    <w:bookmarkEnd w:id="233"/>
-    <w:bookmarkStart w:id="235" w:name="ref-tellerLinkingDemographyDrivers2016"/>
+    <w:bookmarkEnd w:id="238"/>
+    <w:bookmarkStart w:id="240" w:name="ref-tellerLinkingDemographyDrivers2016"/>
     <w:p>
       <w:pPr>
         <w:pStyle w:val="Bibliography"/>
@@ -11173,7 +11739,7 @@
       <w:r>
         <w:t xml:space="preserve"> </w:t>
       </w:r>
-      <w:hyperlink r:id="rId234">
+      <w:hyperlink r:id="rId239">
         <w:r>
           <w:rPr>
             <w:rStyle w:val="Hyperlink"/>
@@ -11182,8 +11748,8 @@
         </w:r>
       </w:hyperlink>
     </w:p>
-    <w:bookmarkEnd w:id="235"/>
-    <w:bookmarkStart w:id="237" w:name="Xa086824b435fe5a87603598bac58c770d0b433c"/>
+    <w:bookmarkEnd w:id="240"/>
+    <w:bookmarkStart w:id="242" w:name="Xa086824b435fe5a87603598bac58c770d0b433c"/>
     <w:p>
       <w:pPr>
         <w:pStyle w:val="Bibliography"/>
@@ -11245,7 +11811,7 @@
       <w:r>
         <w:t xml:space="preserve"> </w:t>
       </w:r>
-      <w:hyperlink r:id="rId236">
+      <w:hyperlink r:id="rId241">
         <w:r>
           <w:rPr>
             <w:rStyle w:val="Hyperlink"/>
@@ -11254,8 +11820,8 @@
         </w:r>
       </w:hyperlink>
     </w:p>
-    <w:bookmarkEnd w:id="237"/>
-    <w:bookmarkStart w:id="239" w:name="ref-ticktinRelationshipsNinoSouthern2003"/>
+    <w:bookmarkEnd w:id="242"/>
+    <w:bookmarkStart w:id="244" w:name="ref-ticktinRelationshipsNinoSouthern2003"/>
     <w:p>
       <w:pPr>
         <w:pStyle w:val="Bibliography"/>
@@ -11313,7 +11879,7 @@
       <w:r>
         <w:t xml:space="preserve"> </w:t>
       </w:r>
-      <w:hyperlink r:id="rId238">
+      <w:hyperlink r:id="rId243">
         <w:r>
           <w:rPr>
             <w:rStyle w:val="Hyperlink"/>
@@ -11322,8 +11888,8 @@
         </w:r>
       </w:hyperlink>
     </w:p>
-    <w:bookmarkEnd w:id="239"/>
-    <w:bookmarkStart w:id="241" w:name="X2990ffae4b5729b697c683600dc97fa0cd90c99"/>
+    <w:bookmarkEnd w:id="244"/>
+    <w:bookmarkStart w:id="246" w:name="X2990ffae4b5729b697c683600dc97fa0cd90c99"/>
     <w:p>
       <w:pPr>
         <w:pStyle w:val="Bibliography"/>
@@ -11360,7 +11926,7 @@
       <w:r>
         <w:t xml:space="preserve"> </w:t>
       </w:r>
-      <w:hyperlink r:id="rId240">
+      <w:hyperlink r:id="rId245">
         <w:r>
           <w:rPr>
             <w:rStyle w:val="Hyperlink"/>
@@ -11369,8 +11935,8 @@
         </w:r>
       </w:hyperlink>
     </w:p>
-    <w:bookmarkEnd w:id="241"/>
-    <w:bookmarkStart w:id="243" w:name="Xe41534ce2b5b4872638437400c0ba46f5979352"/>
+    <w:bookmarkEnd w:id="246"/>
+    <w:bookmarkStart w:id="248" w:name="Xe41534ce2b5b4872638437400c0ba46f5979352"/>
     <w:p>
       <w:pPr>
         <w:pStyle w:val="Bibliography"/>
@@ -11407,7 +11973,7 @@
       <w:r>
         <w:t xml:space="preserve"> </w:t>
       </w:r>
-      <w:hyperlink r:id="rId242">
+      <w:hyperlink r:id="rId247">
         <w:r>
           <w:rPr>
             <w:rStyle w:val="Hyperlink"/>
@@ -11416,8 +11982,8 @@
         </w:r>
       </w:hyperlink>
     </w:p>
-    <w:bookmarkEnd w:id="243"/>
-    <w:bookmarkStart w:id="245" w:name="X315b721ab586bb76de338f51b0626fd9811e056"/>
+    <w:bookmarkEnd w:id="248"/>
+    <w:bookmarkStart w:id="250" w:name="X315b721ab586bb76de338f51b0626fd9811e056"/>
     <w:p>
       <w:pPr>
         <w:pStyle w:val="Bibliography"/>
@@ -11433,7 +11999,7 @@
           <w:iCs/>
           <w:i/>
         </w:rPr>
-        <w:t xml:space="preserve">Glob Chang Biol</w:t>
+        <w:t xml:space="preserve">Global Change Biology</w:t>
       </w:r>
       <w:r>
         <w:t xml:space="preserve">,</w:t>
@@ -11454,7 +12020,7 @@
       <w:r>
         <w:t xml:space="preserve"> </w:t>
       </w:r>
-      <w:hyperlink r:id="rId244">
+      <w:hyperlink r:id="rId249">
         <w:r>
           <w:rPr>
             <w:rStyle w:val="Hyperlink"/>
@@ -11463,8 +12029,8 @@
         </w:r>
       </w:hyperlink>
     </w:p>
-    <w:bookmarkEnd w:id="245"/>
-    <w:bookmarkStart w:id="247" w:name="ref-uriarteImpactsClimateVariability2016"/>
+    <w:bookmarkEnd w:id="250"/>
+    <w:bookmarkStart w:id="252" w:name="ref-uriarteImpactsClimateVariability2016"/>
     <w:p>
       <w:pPr>
         <w:pStyle w:val="Bibliography"/>
@@ -11501,7 +12067,7 @@
       <w:r>
         <w:t xml:space="preserve"> </w:t>
       </w:r>
-      <w:hyperlink r:id="rId246">
+      <w:hyperlink r:id="rId251">
         <w:r>
           <w:rPr>
             <w:rStyle w:val="Hyperlink"/>
@@ -11510,8 +12076,8 @@
         </w:r>
       </w:hyperlink>
     </w:p>
-    <w:bookmarkEnd w:id="247"/>
-    <w:bookmarkStart w:id="249" w:name="ref-vasconcelos2004"/>
+    <w:bookmarkEnd w:id="252"/>
+    <w:bookmarkStart w:id="254" w:name="ref-vasconcelos2004"/>
     <w:p>
       <w:pPr>
         <w:pStyle w:val="Bibliography"/>
@@ -11560,7 +12126,7 @@
       <w:r>
         <w:t xml:space="preserve"> </w:t>
       </w:r>
-      <w:hyperlink r:id="rId248">
+      <w:hyperlink r:id="rId253">
         <w:r>
           <w:rPr>
             <w:rStyle w:val="Hyperlink"/>
@@ -11569,8 +12135,8 @@
         </w:r>
       </w:hyperlink>
     </w:p>
-    <w:bookmarkEnd w:id="249"/>
-    <w:bookmarkStart w:id="251" w:name="Xf29f8c32453d49a41f322a6e98d6ea516b6ff1d"/>
+    <w:bookmarkEnd w:id="254"/>
+    <w:bookmarkStart w:id="256" w:name="Xf29f8c32453d49a41f322a6e98d6ea516b6ff1d"/>
     <w:p>
       <w:pPr>
         <w:pStyle w:val="Bibliography"/>
@@ -11619,7 +12185,7 @@
       <w:r>
         <w:t xml:space="preserve"> </w:t>
       </w:r>
-      <w:hyperlink r:id="rId250">
+      <w:hyperlink r:id="rId255">
         <w:r>
           <w:rPr>
             <w:rStyle w:val="Hyperlink"/>
@@ -11628,8 +12194,8 @@
         </w:r>
       </w:hyperlink>
     </w:p>
-    <w:bookmarkEnd w:id="251"/>
-    <w:bookmarkStart w:id="253" w:name="ref-westerbandEarlyLifeConditions2017"/>
+    <w:bookmarkEnd w:id="256"/>
+    <w:bookmarkStart w:id="258" w:name="ref-westerbandEarlyLifeConditions2017"/>
     <w:p>
       <w:pPr>
         <w:pStyle w:val="Bibliography"/>
@@ -11666,7 +12232,7 @@
       <w:r>
         <w:t xml:space="preserve"> </w:t>
       </w:r>
-      <w:hyperlink r:id="rId252">
+      <w:hyperlink r:id="rId257">
         <w:r>
           <w:rPr>
             <w:rStyle w:val="Hyperlink"/>
@@ -11675,13 +12241,73 @@
         </w:r>
       </w:hyperlink>
     </w:p>
-    <w:bookmarkEnd w:id="253"/>
-    <w:bookmarkStart w:id="255" w:name="ref-williams2015"/>
+    <w:bookmarkEnd w:id="258"/>
+    <w:bookmarkStart w:id="259" w:name="ref-wickhamGgplot2ElegantGraphics2016"/>
     <w:p>
       <w:pPr>
         <w:pStyle w:val="Bibliography"/>
       </w:pPr>
       <w:r>
+        <w:t xml:space="preserve">Wickham, H. (2016).</w:t>
+      </w:r>
+      <w:r>
+        <w:t xml:space="preserve"> </w:t>
+      </w:r>
+      <w:r>
+        <w:rPr>
+          <w:iCs/>
+          <w:i/>
+        </w:rPr>
+        <w:t xml:space="preserve">Ggplot2:</w:t>
+      </w:r>
+      <w:r>
+        <w:rPr>
+          <w:iCs/>
+          <w:i/>
+        </w:rPr>
+        <w:t xml:space="preserve"> </w:t>
+      </w:r>
+      <w:r>
+        <w:rPr>
+          <w:iCs/>
+          <w:i/>
+        </w:rPr>
+        <w:t xml:space="preserve">Elegant</w:t>
+      </w:r>
+      <w:r>
+        <w:rPr>
+          <w:iCs/>
+          <w:i/>
+        </w:rPr>
+        <w:t xml:space="preserve"> </w:t>
+      </w:r>
+      <w:r>
+        <w:rPr>
+          <w:iCs/>
+          <w:i/>
+        </w:rPr>
+        <w:t xml:space="preserve">graphics for data analysis</w:t>
+      </w:r>
+      <w:r>
+        <w:t xml:space="preserve">.</w:t>
+      </w:r>
+      <w:r>
+        <w:t xml:space="preserve"> </w:t>
+      </w:r>
+      <w:r>
+        <w:t xml:space="preserve">Springer-Verlag New York</w:t>
+      </w:r>
+      <w:r>
+        <w:t xml:space="preserve">.</w:t>
+      </w:r>
+    </w:p>
+    <w:bookmarkEnd w:id="259"/>
+    <w:bookmarkStart w:id="261" w:name="ref-williams2015"/>
+    <w:p>
+      <w:pPr>
+        <w:pStyle w:val="Bibliography"/>
+      </w:pPr>
+      <w:r>
         <w:t xml:space="preserve">Williams, J. L., Jacquemyn, H., Ochocki, B. M., Brys, R., Miller, T. E. X., &amp; Shefferson, R. (2015). Life history evolution under climate change and its influence on the population dynamics of a long-lived plant.</w:t>
       </w:r>
       <w:r>
@@ -11713,7 +12339,7 @@
       <w:r>
         <w:t xml:space="preserve"> </w:t>
       </w:r>
-      <w:hyperlink r:id="rId254">
+      <w:hyperlink r:id="rId260">
         <w:r>
           <w:rPr>
             <w:rStyle w:val="Hyperlink"/>
@@ -11722,8 +12348,8 @@
         </w:r>
       </w:hyperlink>
     </w:p>
-    <w:bookmarkEnd w:id="255"/>
-    <w:bookmarkStart w:id="257" w:name="ref-williamsonAmazonianTreeMortality2000"/>
+    <w:bookmarkEnd w:id="261"/>
+    <w:bookmarkStart w:id="263" w:name="ref-williamsonAmazonianTreeMortality2000"/>
     <w:p>
       <w:pPr>
         <w:pStyle w:val="Bibliography"/>
@@ -11772,7 +12398,7 @@
       <w:r>
         <w:t xml:space="preserve"> </w:t>
       </w:r>
-      <w:hyperlink r:id="rId256">
+      <w:hyperlink r:id="rId262">
         <w:r>
           <w:rPr>
             <w:rStyle w:val="Hyperlink"/>
@@ -11781,8 +12407,8 @@
         </w:r>
       </w:hyperlink>
     </w:p>
-    <w:bookmarkEnd w:id="257"/>
-    <w:bookmarkStart w:id="258" w:name="ref-woodGeneralizedAdditiveModels2017"/>
+    <w:bookmarkEnd w:id="263"/>
+    <w:bookmarkStart w:id="264" w:name="ref-woodGeneralizedAdditiveModels2017"/>
     <w:p>
       <w:pPr>
         <w:pStyle w:val="Bibliography"/>
@@ -11830,8 +12456,8 @@
         <w:t xml:space="preserve">.</w:t>
       </w:r>
     </w:p>
-    <w:bookmarkEnd w:id="258"/>
-    <w:bookmarkStart w:id="260" w:name="ref-wrightSeasonalDroughtSoil1992"/>
+    <w:bookmarkEnd w:id="264"/>
+    <w:bookmarkStart w:id="266" w:name="ref-wrightSeasonalDroughtSoil1992"/>
     <w:p>
       <w:pPr>
         <w:pStyle w:val="Bibliography"/>
@@ -11868,7 +12494,7 @@
       <w:r>
         <w:t xml:space="preserve"> </w:t>
       </w:r>
-      <w:hyperlink r:id="rId259">
+      <w:hyperlink r:id="rId265">
         <w:r>
           <w:rPr>
             <w:rStyle w:val="Hyperlink"/>
@@ -11877,8 +12503,8 @@
         </w:r>
       </w:hyperlink>
     </w:p>
-    <w:bookmarkEnd w:id="260"/>
-    <w:bookmarkStart w:id="262" w:name="ref-wrightSeasonalNinoLonger2006"/>
+    <w:bookmarkEnd w:id="266"/>
+    <w:bookmarkStart w:id="268" w:name="ref-wrightSeasonalNinoLonger2006"/>
     <w:p>
       <w:pPr>
         <w:pStyle w:val="Bibliography"/>
@@ -11927,7 +12553,7 @@
       <w:r>
         <w:t xml:space="preserve"> </w:t>
       </w:r>
-      <w:hyperlink r:id="rId261">
+      <w:hyperlink r:id="rId267">
         <w:r>
           <w:rPr>
             <w:rStyle w:val="Hyperlink"/>
@@ -11936,8 +12562,8 @@
         </w:r>
       </w:hyperlink>
     </w:p>
-    <w:bookmarkEnd w:id="262"/>
-    <w:bookmarkStart w:id="263" w:name="ref-wright1999"/>
+    <w:bookmarkEnd w:id="268"/>
+    <w:bookmarkStart w:id="269" w:name="ref-wright1999"/>
     <w:p>
       <w:pPr>
         <w:pStyle w:val="Bibliography"/>
@@ -11984,8 +12610,8 @@
         <w:t xml:space="preserve">(5), 1632–1647.</w:t>
       </w:r>
     </w:p>
-    <w:bookmarkEnd w:id="263"/>
-    <w:bookmarkStart w:id="265" w:name="ref-xavierDailyGriddedMeteorological2016"/>
+    <w:bookmarkEnd w:id="269"/>
+    <w:bookmarkStart w:id="271" w:name="ref-xavierDailyGriddedMeteorological2016"/>
     <w:p>
       <w:pPr>
         <w:pStyle w:val="Bibliography"/>
@@ -12037,7 +12663,7 @@
       <w:r>
         <w:t xml:space="preserve"> </w:t>
       </w:r>
-      <w:hyperlink r:id="rId264">
+      <w:hyperlink r:id="rId270">
         <w:r>
           <w:rPr>
             <w:rStyle w:val="Hyperlink"/>
@@ -12046,8 +12672,8 @@
         </w:r>
       </w:hyperlink>
     </w:p>
-    <w:bookmarkEnd w:id="265"/>
-    <w:bookmarkStart w:id="266" w:name="X7c5e9fea9680d778a3b1119dc965f9fde7e1345"/>
+    <w:bookmarkEnd w:id="271"/>
+    <w:bookmarkStart w:id="272" w:name="X7c5e9fea9680d778a3b1119dc965f9fde7e1345"/>
     <w:p>
       <w:pPr>
         <w:pStyle w:val="Bibliography"/>
@@ -12091,8 +12717,8 @@
         <w:t xml:space="preserve">(2), 172–178.</w:t>
       </w:r>
     </w:p>
-    <w:bookmarkEnd w:id="266"/>
-    <w:bookmarkStart w:id="268" w:name="ref-zengCausesImpacts20052008"/>
+    <w:bookmarkEnd w:id="272"/>
+    <w:bookmarkStart w:id="274" w:name="ref-zengCausesImpacts20052008"/>
     <w:p>
       <w:pPr>
         <w:pStyle w:val="Bibliography"/>
@@ -12141,7 +12767,7 @@
       <w:r>
         <w:t xml:space="preserve"> </w:t>
       </w:r>
-      <w:hyperlink r:id="rId267">
+      <w:hyperlink r:id="rId273">
         <w:r>
           <w:rPr>
             <w:rStyle w:val="Hyperlink"/>
@@ -12150,14 +12776,14 @@
         </w:r>
       </w:hyperlink>
     </w:p>
-    <w:bookmarkEnd w:id="268"/>
-    <w:bookmarkEnd w:id="269"/>
+    <w:bookmarkEnd w:id="274"/>
+    <w:bookmarkEnd w:id="275"/>
     <w:p>
       <w:r>
         <w:br w:type="page"/>
       </w:r>
     </w:p>
-    <w:bookmarkStart w:id="270" w:name="colophon"/>
+    <w:bookmarkStart w:id="276" w:name="colophon"/>
     <w:p>
       <w:pPr>
         <w:pStyle w:val="Heading3"/>
@@ -12171,7 +12797,7 @@
         <w:pStyle w:val="FirstParagraph"/>
       </w:pPr>
       <w:r>
-        <w:t xml:space="preserve">This report was generated on 2021-06-22 18:37:48 using the following computational environment and dependencies:</w:t>
+        <w:t xml:space="preserve">This report was generated on 2021-06-23 10:50:52 using the following computational environment and dependencies:</w:t>
       </w:r>
     </w:p>
     <w:p>
@@ -12272,7 +12898,7 @@
         <w:rPr>
           <w:rStyle w:val="VerbatimChar"/>
         </w:rPr>
-        <w:t xml:space="preserve">#&gt;  date     2021-06-22                  </w:t>
+        <w:t xml:space="preserve">#&gt;  date     2021-06-23                  </w:t>
       </w:r>
       <w:r>
         <w:br/>
@@ -14657,16 +15283,16 @@
         <w:rPr>
           <w:rStyle w:val="VerbatimChar"/>
         </w:rPr>
-        <w:t xml:space="preserve">#&gt; [2] /private/var/folders/b_/2vfnxxls5vs401tmhhb3wqdh0000gp/T/RtmpKX4NCE/renv-system-library</w:t>
-      </w:r>
-      <w:r>
-        <w:br/>
-      </w:r>
-      <w:r>
-        <w:rPr>
-          <w:rStyle w:val="VerbatimChar"/>
-        </w:rPr>
-        <w:t xml:space="preserve">#&gt; [3] /private/var/folders/b_/2vfnxxls5vs401tmhhb3wqdh0000gp/T/RtmpxFg51N/renv-system-library</w:t>
+        <w:t xml:space="preserve">#&gt; [2] /private/var/folders/b_/2vfnxxls5vs401tmhhb3wqdh0000gp/T/RtmpJhIATT/renv-system-library</w:t>
+      </w:r>
+      <w:r>
+        <w:br/>
+      </w:r>
+      <w:r>
+        <w:rPr>
+          <w:rStyle w:val="VerbatimChar"/>
+        </w:rPr>
+        <w:t xml:space="preserve">#&gt; [3] /private/var/folders/b_/2vfnxxls5vs401tmhhb3wqdh0000gp/T/RtmpFct2L6/renv-system-library</w:t>
       </w:r>
       <w:r>
         <w:br/>
@@ -14703,29 +15329,29 @@
         <w:rPr>
           <w:rStyle w:val="VerbatimChar"/>
         </w:rPr>
-        <w:t xml:space="preserve">#&gt; Local:    emilio /Users/scottericr/Documents/HeliconiaDemography</w:t>
-      </w:r>
-      <w:r>
-        <w:br/>
-      </w:r>
-      <w:r>
-        <w:rPr>
-          <w:rStyle w:val="VerbatimChar"/>
-        </w:rPr>
-        <w:t xml:space="preserve">#&gt; Remote:   emilio @ origin (https://github.com/BrunaLab/HeliconiaDemography.git)</w:t>
-      </w:r>
-      <w:r>
-        <w:br/>
-      </w:r>
-      <w:r>
-        <w:rPr>
-          <w:rStyle w:val="VerbatimChar"/>
-        </w:rPr>
-        <w:t xml:space="preserve">#&gt; Head:     [5e4dd7c] 2021-06-22: minor edits to results and discussion</w:t>
-      </w:r>
-    </w:p>
-    <w:bookmarkEnd w:id="270"/>
-    <w:bookmarkEnd w:id="271"/>
+        <w:t xml:space="preserve">#&gt; Local:    master /Users/scottericr/Documents/HeliconiaDemography</w:t>
+      </w:r>
+      <w:r>
+        <w:br/>
+      </w:r>
+      <w:r>
+        <w:rPr>
+          <w:rStyle w:val="VerbatimChar"/>
+        </w:rPr>
+        <w:t xml:space="preserve">#&gt; Remote:   master @ origin (https://github.com/BrunaLab/HeliconiaDemography.git)</w:t>
+      </w:r>
+      <w:r>
+        <w:br/>
+      </w:r>
+      <w:r>
+        <w:rPr>
+          <w:rStyle w:val="VerbatimChar"/>
+        </w:rPr>
+        <w:t xml:space="preserve">#&gt; Head:     [1198d01] 2021-06-23: fix references</w:t>
+      </w:r>
+    </w:p>
+    <w:bookmarkEnd w:id="276"/>
+    <w:bookmarkEnd w:id="277"/>
     <w:sectPr>
       <w:pgSz w:h="15840" w:w="12240"/>
       <w:pgMar w:bottom="1440" w:footer="720" w:gutter="0" w:header="720" w:left="1440" w:right="1440" w:top="1440"/>

</xml_diff>

<commit_message>
cut abstract down to 300 words.  Closes #66
</commit_message>
<xml_diff>
--- a/doc/paper.docx
+++ b/doc/paper.docx
@@ -352,7 +352,7 @@
         <w:pStyle w:val="FirstParagraph"/>
       </w:pPr>
       <w:r>
-        <w:t xml:space="preserve">Deforestation is a major threat to biodiversity in the Amazon, partly because it leaves remaining forest habitat highly fragmented, with remnants of different sizes embedded in an often highly contrasting matrix.</w:t>
+        <w:t xml:space="preserve">Deforestation often results in landscapes where remaining forest habitat is highly fragmented, with remnants of different sizes embedded in an often highly contrasting matrix.</w:t>
       </w:r>
       <w:r>
         <w:t xml:space="preserve"> </w:t>
@@ -364,7 +364,7 @@
         <w:t xml:space="preserve"> </w:t>
       </w:r>
       <w:r>
-        <w:t xml:space="preserve">It is often hypothesized that the altered environmental conditions in fragments drive declines in reproduction, recruitment, or survivorship.</w:t>
+        <w:t xml:space="preserve">It is often hypothesized that altered environmental conditions in fragments drive declines in reproduction, recruitment, or survivorship.</w:t>
       </w:r>
       <w:r>
         <w:t xml:space="preserve"> </w:t>
@@ -388,7 +388,7 @@
         <w:t xml:space="preserve"> </w:t>
       </w:r>
       <w:r>
-        <w:t xml:space="preserve">Even fewer studies consider delayed effects of climate despite the importance of such delayed effects for plant demographic vital rates in studies that look for them.</w:t>
+        <w:t xml:space="preserve">Even fewer studies consider delayed effects of climate on demographic vital rates despite the importance of delayed effects in studies that consider them.</w:t>
       </w:r>
       <w:r>
         <w:t xml:space="preserve"> </w:t>
@@ -428,29 +428,13 @@
         <w:t xml:space="preserve"> </w:t>
       </w:r>
       <w:r>
-        <w:t xml:space="preserve">The effects of extremes in precipitation on survival and growth were more intense in forest fragments compared to continuous forest.</w:t>
-      </w:r>
-      <w:r>
-        <w:t xml:space="preserve"> </w:t>
-      </w:r>
-      <w:r>
-        <w:t xml:space="preserve">The complex delayed effects of climate and habitat fragmentation on</w:t>
-      </w:r>
-      <w:r>
-        <w:t xml:space="preserve"> </w:t>
-      </w:r>
-      <w:r>
-        <w:rPr>
-          <w:iCs/>
-          <w:i/>
-        </w:rPr>
-        <w:t xml:space="preserve">H. acuminata</w:t>
-      </w:r>
-      <w:r>
-        <w:t xml:space="preserve"> </w:t>
-      </w:r>
-      <w:r>
-        <w:t xml:space="preserve">vital rates points to the importance of long-term demography experiments in understanding the effects of anthropogenic change on plant populations.</w:t>
+        <w:t xml:space="preserve">The effects of extremes in precipitation on survival and growth were more pronounced in forest fragments compared to continuous forest.</w:t>
+      </w:r>
+      <w:r>
+        <w:t xml:space="preserve"> </w:t>
+      </w:r>
+      <w:r>
+        <w:t xml:space="preserve">The complex delayed effects of climate and habitat fragmentation in our study point to the importance of long-term demography experiments in understanding the effects of anthropogenic change on plant populations.</w:t>
       </w:r>
     </w:p>
     <w:p>
@@ -12797,7 +12781,7 @@
         <w:pStyle w:val="FirstParagraph"/>
       </w:pPr>
       <w:r>
-        <w:t xml:space="preserve">This report was generated on 2021-06-23 10:50:52 using the following computational environment and dependencies:</w:t>
+        <w:t xml:space="preserve">This report was generated on 2021-06-23 13:29:37 using the following computational environment and dependencies:</w:t>
       </w:r>
     </w:p>
     <w:p>
@@ -15283,16 +15267,16 @@
         <w:rPr>
           <w:rStyle w:val="VerbatimChar"/>
         </w:rPr>
-        <w:t xml:space="preserve">#&gt; [2] /private/var/folders/b_/2vfnxxls5vs401tmhhb3wqdh0000gp/T/RtmpJhIATT/renv-system-library</w:t>
-      </w:r>
-      <w:r>
-        <w:br/>
-      </w:r>
-      <w:r>
-        <w:rPr>
-          <w:rStyle w:val="VerbatimChar"/>
-        </w:rPr>
-        <w:t xml:space="preserve">#&gt; [3] /private/var/folders/b_/2vfnxxls5vs401tmhhb3wqdh0000gp/T/RtmpFct2L6/renv-system-library</w:t>
+        <w:t xml:space="preserve">#&gt; [2] /private/var/folders/b_/2vfnxxls5vs401tmhhb3wqdh0000gp/T/RtmpWY48go/renv-system-library</w:t>
+      </w:r>
+      <w:r>
+        <w:br/>
+      </w:r>
+      <w:r>
+        <w:rPr>
+          <w:rStyle w:val="VerbatimChar"/>
+        </w:rPr>
+        <w:t xml:space="preserve">#&gt; [3] /private/var/folders/b_/2vfnxxls5vs401tmhhb3wqdh0000gp/T/RtmpXTf3ll/renv-system-library</w:t>
       </w:r>
       <w:r>
         <w:br/>
@@ -15347,7 +15331,7 @@
         <w:rPr>
           <w:rStyle w:val="VerbatimChar"/>
         </w:rPr>
-        <w:t xml:space="preserve">#&gt; Head:     [1198d01] 2021-06-23: fix references</w:t>
+        <w:t xml:space="preserve">#&gt; Head:     [71a4c41] 2021-06-23: update lockfile</w:t>
       </w:r>
     </w:p>
     <w:bookmarkEnd w:id="276"/>

</xml_diff>

<commit_message>
remove reproducibility report, high res figures
</commit_message>
<xml_diff>
--- a/doc/paper.docx
+++ b/doc/paper.docx
@@ -185,7 +185,7 @@
         <w:pStyle w:val="Date"/>
       </w:pPr>
       <w:r>
-        <w:t xml:space="preserve">23</w:t>
+        <w:t xml:space="preserve">24</w:t>
       </w:r>
       <w:r>
         <w:t xml:space="preserve"> </w:t>
@@ -3156,7 +3156,13 @@
         <w:t xml:space="preserve">1</w:t>
       </w:r>
       <w:r>
-        <w:t xml:space="preserve">d). The 2005 dry season (June–October) was also reported as an exceptionally dry year, although this drought mostly affected the southwestern Amazon</w:t>
+        <w:t xml:space="preserve">d).</w:t>
+      </w:r>
+      <w:r>
+        <w:t xml:space="preserve"> </w:t>
+      </w:r>
+      <w:r>
+        <w:t xml:space="preserve">The 2005 dry season (June–October) was also reported as an exceptionally dry year, although this drought mostly affected the southwestern Amazon</w:t>
       </w:r>
       <w:r>
         <w:t xml:space="preserve"> </w:t>
@@ -4335,7 +4341,13 @@
         <w:t xml:space="preserve">1</w:t>
       </w:r>
       <w:r>
-        <w:t xml:space="preserve">b). It is only when evaluating over longer time windows that it becomes apparent mortality is elevated in fragments relative to continuous forest (Figure</w:t>
+        <w:t xml:space="preserve">b).</w:t>
+      </w:r>
+      <w:r>
+        <w:t xml:space="preserve"> </w:t>
+      </w:r>
+      <w:r>
+        <w:t xml:space="preserve">It is only when evaluating over longer time windows that it becomes apparent mortality is elevated in fragments relative to continuous forest (Figure</w:t>
       </w:r>
       <w:r>
         <w:t xml:space="preserve"> </w:t>
@@ -4438,7 +4450,19 @@
         <w:t xml:space="preserve">5</w:t>
       </w:r>
       <w:r>
-        <w:t xml:space="preserve">). Furthermore, the magnitude of plant responses to climatic extremes is also greater in habitat fragments—extreme drought in dry seasons and extreme precipitation in during rainy seasons are most detrimental to growth and survival in fragments. While intact forest and its canopy buffer populations from climatic extremes, populations in fragments—especially near edges with high contrast matrix—likely lack this protection</w:t>
+        <w:t xml:space="preserve">).</w:t>
+      </w:r>
+      <w:r>
+        <w:t xml:space="preserve"> </w:t>
+      </w:r>
+      <w:r>
+        <w:t xml:space="preserve">Furthermore, the magnitude of plant responses to climatic extremes is also greater in habitat fragments—extreme drought in dry seasons and extreme precipitation in during rainy seasons are most detrimental to growth and survival in fragments.</w:t>
+      </w:r>
+      <w:r>
+        <w:t xml:space="preserve"> </w:t>
+      </w:r>
+      <w:r>
+        <w:t xml:space="preserve">While intact forest and its canopy buffer populations from climatic extremes, populations in fragments—especially near edges with high contrast matrix—likely lack this protection</w:t>
       </w:r>
       <w:r>
         <w:t xml:space="preserve"> </w:t>
@@ -4447,7 +4471,13 @@
         <w:t xml:space="preserve">(Didham &amp; Lawton, 1999; Ewers &amp; Banks-Leite, 2013)</w:t>
       </w:r>
       <w:r>
-        <w:t xml:space="preserve">. We suggest it is these climate extremes, rather than trends in average temperature, precipitation, or SPEI</w:t>
+        <w:t xml:space="preserve">.</w:t>
+      </w:r>
+      <w:r>
+        <w:t xml:space="preserve"> </w:t>
+      </w:r>
+      <w:r>
+        <w:t xml:space="preserve">We suggest it is these climate extremes, rather than trends in average temperature, precipitation, or SPEI</w:t>
       </w:r>
       <w:r>
         <w:t xml:space="preserve"> </w:t>
@@ -5444,14 +5474,14 @@
       <w:r>
         <w:drawing>
           <wp:inline>
-            <wp:extent cx="5943600" cy="5943600"/>
+            <wp:extent cx="3810000" cy="2540000"/>
             <wp:effectExtent b="0" l="0" r="0" t="0"/>
             <wp:docPr descr="Figure 1: (a-c) Time series of H. acuminata vital rates in 1-ha fragments (solid orange lines) and continuous forest (dashed blue lines) and (d) drought occurrence in the study region. (a) Mean fold-change in plant plant size (log2(sizet+1 / sizet)) varies by year and habitat. On average, plants grew in most years with the notable exception in 2003, in which on average plants regressed in size in both habitats (i.e., fold-change &lt; 0). Error bars represent the standard deviation. (b) The proportion of plants surviving from one transition year to the next varied from 0.98 (CF in 1998-1999) to 0.91 (CF in 2003-2004). (c) The proportion of H. acuminata above the size threshold for reproduction that flowered each year is on average low but variable. The size threshold is determined by the upper 90th percentile size of flowering plants across all years. (d) Monthly 3-month SPEI for our study region. Gray lines represent values from different grid cells encompassing BDFFP; the dark line represents the site mean. Colored stripes represent drought intensity: yellow = mild, orange = moderate, dark orange = severe, red = extreme." title="" id="1" name="Picture"/>
             <a:graphic>
               <a:graphicData uri="http://schemas.openxmlformats.org/drawingml/2006/picture">
                 <pic:pic>
                   <pic:nvPicPr>
-                    <pic:cNvPr descr="figures/eda-1.png" id="0" name="Picture"/>
+                    <pic:cNvPr descr="figures/eda-1.tiff" id="0" name="Picture"/>
                     <pic:cNvPicPr>
                       <a:picLocks noChangeArrowheads="1" noChangeAspect="1"/>
                     </pic:cNvPicPr>
@@ -5465,7 +5495,7 @@
                   <pic:spPr bwMode="auto">
                     <a:xfrm>
                       <a:off x="0" y="0"/>
-                      <a:ext cx="5943600" cy="5943600"/>
+                      <a:ext cx="3810000" cy="2540000"/>
                     </a:xfrm>
                     <a:prstGeom prst="rect">
                       <a:avLst/>
@@ -5552,14 +5582,14 @@
       <w:r>
         <w:drawing>
           <wp:inline>
-            <wp:extent cx="5943600" cy="2971800"/>
+            <wp:extent cx="3810000" cy="2540000"/>
             <wp:effectExtent b="0" l="0" r="0" t="0"/>
             <wp:docPr descr="Figure 2: Survivorship curve for plants marked in the 1998 survey year; these plants comprise 49% of those in the complete demographic dataset. The percentage of these plants that were still alive ten years later was 79.7% (1629/2055) in continuous forest vs. 72.4% (393/543) in 1-ha fragments." title="" id="1" name="Picture"/>
             <a:graphic>
               <a:graphicData uri="http://schemas.openxmlformats.org/drawingml/2006/picture">
                 <pic:pic>
                   <pic:nvPicPr>
-                    <pic:cNvPr descr="figures/surv-curve-1.png" id="0" name="Picture"/>
+                    <pic:cNvPr descr="figures/surv-curve-1.tiff" id="0" name="Picture"/>
                     <pic:cNvPicPr>
                       <a:picLocks noChangeArrowheads="1" noChangeAspect="1"/>
                     </pic:cNvPicPr>
@@ -5573,7 +5603,7 @@
                   <pic:spPr bwMode="auto">
                     <a:xfrm>
                       <a:off x="0" y="0"/>
-                      <a:ext cx="5943600" cy="2971800"/>
+                      <a:ext cx="3810000" cy="2540000"/>
                     </a:xfrm>
                     <a:prstGeom prst="rect">
                       <a:avLst/>
@@ -5607,14 +5637,14 @@
       <w:r>
         <w:drawing>
           <wp:inline>
-            <wp:extent cx="5943600" cy="5943600"/>
+            <wp:extent cx="3810000" cy="2540000"/>
             <wp:effectExtent b="0" l="0" r="0" t="0"/>
             <wp:docPr descr="Figure 3: Smooth effect from models of plant size in the previous census on (a) survival, (b) log(size), and (c) flowering probability; these values correspond to the additive term s1(zi) in eq. 1. The bands depicting the 95% confidence interval include uncertainty in the intercept and uncertainty due to smoothness selection; the smooths for 1-ha fragments and continuous forest are fit in separate models. (d) Plant size distribution by habitat type (solid line = 1-ha fragments, dashed line = Continuous Forest)." title="" id="1" name="Picture"/>
             <a:graphic>
               <a:graphicData uri="http://schemas.openxmlformats.org/drawingml/2006/picture">
                 <pic:pic>
                   <pic:nvPicPr>
-                    <pic:cNvPr descr="figures/size-plot-1.png" id="0" name="Picture"/>
+                    <pic:cNvPr descr="figures/size-plot-1.tiff" id="0" name="Picture"/>
                     <pic:cNvPicPr>
                       <a:picLocks noChangeArrowheads="1" noChangeAspect="1"/>
                     </pic:cNvPicPr>
@@ -5628,7 +5658,7 @@
                   <pic:spPr bwMode="auto">
                     <a:xfrm>
                       <a:off x="0" y="0"/>
-                      <a:ext cx="5943600" cy="5943600"/>
+                      <a:ext cx="3810000" cy="2540000"/>
                     </a:xfrm>
                     <a:prstGeom prst="rect">
                       <a:avLst/>
@@ -5680,14 +5710,14 @@
       <w:r>
         <w:drawing>
           <wp:inline>
-            <wp:extent cx="5943600" cy="6368142"/>
+            <wp:extent cx="3810000" cy="2540000"/>
             <wp:effectExtent b="0" l="0" r="0" t="0"/>
             <wp:docPr descr="Figure 4: Smooth effect of lagged SPEI on H. acuminata survival in (a) continuous forest, (b) 1-ha fragments, (c) and the difference between the two. Outlines show regions where the effect of SPEI is significant, defined as those where the 95% confidence interval around the response does not overlap the intercept. The bar on the bottom of each panel indicates the wet seasons (black, November–May) and dry seasons (white, June–October). Surface is modeled as a crossbasis function with cubic regression splines for each marginal basis. Model intercepts were added to fitted values of the crossbasis function and back-transformed to the response scale." title="" id="1" name="Picture"/>
             <a:graphic>
               <a:graphicData uri="http://schemas.openxmlformats.org/drawingml/2006/picture">
                 <pic:pic>
                   <pic:nvPicPr>
-                    <pic:cNvPr descr="figures/surv-spei-1.png" id="0" name="Picture"/>
+                    <pic:cNvPr descr="figures/surv-spei-1.tiff" id="0" name="Picture"/>
                     <pic:cNvPicPr>
                       <a:picLocks noChangeArrowheads="1" noChangeAspect="1"/>
                     </pic:cNvPicPr>
@@ -5701,7 +5731,7 @@
                   <pic:spPr bwMode="auto">
                     <a:xfrm>
                       <a:off x="0" y="0"/>
-                      <a:ext cx="5943600" cy="6368142"/>
+                      <a:ext cx="3810000" cy="2540000"/>
                     </a:xfrm>
                     <a:prstGeom prst="rect">
                       <a:avLst/>
@@ -5751,14 +5781,14 @@
       <w:r>
         <w:drawing>
           <wp:inline>
-            <wp:extent cx="5943600" cy="6368142"/>
+            <wp:extent cx="3810000" cy="2540000"/>
             <wp:effectExtent b="0" l="0" r="0" t="0"/>
             <wp:docPr descr="Figure 5: Smooth effect of lagged SPEI on H. acuminata growth in (a) continuous forest, (b) 1-ha fragments, (c) and the difference between the two. Outlines show regions where the effect of SPEI is significant, defined as those where the 95% confidence interval around the response does not overlap the intercept. The bar on the bottom of each panel indicates the wet seasons (black, November–May) and dry seasons (white, June–October)." title="" id="1" name="Picture"/>
             <a:graphic>
               <a:graphicData uri="http://schemas.openxmlformats.org/drawingml/2006/picture">
                 <pic:pic>
                   <pic:nvPicPr>
-                    <pic:cNvPr descr="figures/growth-spei-1.png" id="0" name="Picture"/>
+                    <pic:cNvPr descr="figures/growth-spei-1.tiff" id="0" name="Picture"/>
                     <pic:cNvPicPr>
                       <a:picLocks noChangeArrowheads="1" noChangeAspect="1"/>
                     </pic:cNvPicPr>
@@ -5772,7 +5802,7 @@
                   <pic:spPr bwMode="auto">
                     <a:xfrm>
                       <a:off x="0" y="0"/>
-                      <a:ext cx="5943600" cy="6368142"/>
+                      <a:ext cx="3810000" cy="2540000"/>
                     </a:xfrm>
                     <a:prstGeom prst="rect">
                       <a:avLst/>
@@ -5822,14 +5852,14 @@
       <w:r>
         <w:drawing>
           <wp:inline>
-            <wp:extent cx="5943600" cy="6368142"/>
+            <wp:extent cx="3810000" cy="2540000"/>
             <wp:effectExtent b="0" l="0" r="0" t="0"/>
             <wp:docPr descr="Figure 6: Smooth effect of lagged SPEI on H. acuminata flowering probability in (a) continuous forest, (b) 1-ha fragments, (c) and the difference between the two. Outlines show regions where the effect of SPEI is significant, defined as those where the 95% confidence interval around the response does not overlap the intercept. The bar on the bottom of each panel indicates the wet seasons (black, November–May) and dry seasons (white, June–October). Surface is modeled as a crossbasis function with cubic regression splines for each marginal basis. Model intercepts were added to fitted values of the crossbasis function and back-transformed to the response scale." title="" id="1" name="Picture"/>
             <a:graphic>
               <a:graphicData uri="http://schemas.openxmlformats.org/drawingml/2006/picture">
                 <pic:pic>
                   <pic:nvPicPr>
-                    <pic:cNvPr descr="figures/flwr-spei-1.png" id="0" name="Picture"/>
+                    <pic:cNvPr descr="figures/flwr-spei-1.tiff" id="0" name="Picture"/>
                     <pic:cNvPicPr>
                       <a:picLocks noChangeArrowheads="1" noChangeAspect="1"/>
                     </pic:cNvPicPr>
@@ -5843,7 +5873,7 @@
                   <pic:spPr bwMode="auto">
                     <a:xfrm>
                       <a:off x="0" y="0"/>
-                      <a:ext cx="5943600" cy="6368142"/>
+                      <a:ext cx="3810000" cy="2540000"/>
                     </a:xfrm>
                     <a:prstGeom prst="rect">
                       <a:avLst/>
@@ -5887,7 +5917,7 @@
       </w:r>
     </w:p>
     <w:bookmarkEnd w:id="46"/>
-    <w:bookmarkStart w:id="277" w:name="references"/>
+    <w:bookmarkStart w:id="276" w:name="references"/>
     <w:p>
       <w:pPr>
         <w:pStyle w:val="Heading1"/>
@@ -12767,2575 +12797,7 @@
         <w:br w:type="page"/>
       </w:r>
     </w:p>
-    <w:bookmarkStart w:id="276" w:name="colophon"/>
-    <w:p>
-      <w:pPr>
-        <w:pStyle w:val="Heading3"/>
-      </w:pPr>
-      <w:r>
-        <w:t xml:space="preserve">Colophon</w:t>
-      </w:r>
-    </w:p>
-    <w:p>
-      <w:pPr>
-        <w:pStyle w:val="FirstParagraph"/>
-      </w:pPr>
-      <w:r>
-        <w:t xml:space="preserve">This report was generated on 2021-06-23 13:29:37 using the following computational environment and dependencies:</w:t>
-      </w:r>
-    </w:p>
-    <w:p>
-      <w:pPr>
-        <w:pStyle w:val="SourceCode"/>
-      </w:pPr>
-      <w:r>
-        <w:rPr>
-          <w:rStyle w:val="VerbatimChar"/>
-        </w:rPr>
-        <w:t xml:space="preserve">#&gt; ─ Session info ───────────────────────────────────────────────────────────────</w:t>
-      </w:r>
-      <w:r>
-        <w:br/>
-      </w:r>
-      <w:r>
-        <w:rPr>
-          <w:rStyle w:val="VerbatimChar"/>
-        </w:rPr>
-        <w:t xml:space="preserve">#&gt;  setting  value                       </w:t>
-      </w:r>
-      <w:r>
-        <w:br/>
-      </w:r>
-      <w:r>
-        <w:rPr>
-          <w:rStyle w:val="VerbatimChar"/>
-        </w:rPr>
-        <w:t xml:space="preserve">#&gt;  version  R version 4.0.2 (2020-06-22)</w:t>
-      </w:r>
-      <w:r>
-        <w:br/>
-      </w:r>
-      <w:r>
-        <w:rPr>
-          <w:rStyle w:val="VerbatimChar"/>
-        </w:rPr>
-        <w:t xml:space="preserve">#&gt;  os       macOS  10.16                </w:t>
-      </w:r>
-      <w:r>
-        <w:br/>
-      </w:r>
-      <w:r>
-        <w:rPr>
-          <w:rStyle w:val="VerbatimChar"/>
-        </w:rPr>
-        <w:t xml:space="preserve">#&gt;  system   x86_64, darwin17.0          </w:t>
-      </w:r>
-      <w:r>
-        <w:br/>
-      </w:r>
-      <w:r>
-        <w:rPr>
-          <w:rStyle w:val="VerbatimChar"/>
-        </w:rPr>
-        <w:t xml:space="preserve">#&gt;  ui       X11                         </w:t>
-      </w:r>
-      <w:r>
-        <w:br/>
-      </w:r>
-      <w:r>
-        <w:rPr>
-          <w:rStyle w:val="VerbatimChar"/>
-        </w:rPr>
-        <w:t xml:space="preserve">#&gt;  language (EN)                        </w:t>
-      </w:r>
-      <w:r>
-        <w:br/>
-      </w:r>
-      <w:r>
-        <w:rPr>
-          <w:rStyle w:val="VerbatimChar"/>
-        </w:rPr>
-        <w:t xml:space="preserve">#&gt;  collate  en_US.UTF-8                 </w:t>
-      </w:r>
-      <w:r>
-        <w:br/>
-      </w:r>
-      <w:r>
-        <w:rPr>
-          <w:rStyle w:val="VerbatimChar"/>
-        </w:rPr>
-        <w:t xml:space="preserve">#&gt;  ctype    en_US.UTF-8                 </w:t>
-      </w:r>
-      <w:r>
-        <w:br/>
-      </w:r>
-      <w:r>
-        <w:rPr>
-          <w:rStyle w:val="VerbatimChar"/>
-        </w:rPr>
-        <w:t xml:space="preserve">#&gt;  tz       America/New_York            </w:t>
-      </w:r>
-      <w:r>
-        <w:br/>
-      </w:r>
-      <w:r>
-        <w:rPr>
-          <w:rStyle w:val="VerbatimChar"/>
-        </w:rPr>
-        <w:t xml:space="preserve">#&gt;  date     2021-06-23                  </w:t>
-      </w:r>
-      <w:r>
-        <w:br/>
-      </w:r>
-      <w:r>
-        <w:rPr>
-          <w:rStyle w:val="VerbatimChar"/>
-        </w:rPr>
-        <w:t xml:space="preserve">#&gt; </w:t>
-      </w:r>
-      <w:r>
-        <w:br/>
-      </w:r>
-      <w:r>
-        <w:rPr>
-          <w:rStyle w:val="VerbatimChar"/>
-        </w:rPr>
-        <w:t xml:space="preserve">#&gt; ─ Packages ───────────────────────────────────────────────────────────────────</w:t>
-      </w:r>
-      <w:r>
-        <w:br/>
-      </w:r>
-      <w:r>
-        <w:rPr>
-          <w:rStyle w:val="VerbatimChar"/>
-        </w:rPr>
-        <w:t xml:space="preserve">#&gt;  ! package      * version    date       lib</w:t>
-      </w:r>
-      <w:r>
-        <w:br/>
-      </w:r>
-      <w:r>
-        <w:rPr>
-          <w:rStyle w:val="VerbatimChar"/>
-        </w:rPr>
-        <w:t xml:space="preserve">#&gt;  P Amelia       * 1.7.6      2019-11-25 [?]</w:t>
-      </w:r>
-      <w:r>
-        <w:br/>
-      </w:r>
-      <w:r>
-        <w:rPr>
-          <w:rStyle w:val="VerbatimChar"/>
-        </w:rPr>
-        <w:t xml:space="preserve">#&gt;  P anytime        0.3.9      2020-08-27 [?]</w:t>
-      </w:r>
-      <w:r>
-        <w:br/>
-      </w:r>
-      <w:r>
-        <w:rPr>
-          <w:rStyle w:val="VerbatimChar"/>
-        </w:rPr>
-        <w:t xml:space="preserve">#&gt;  P assertthat     0.2.1      2019-03-21 [?]</w:t>
-      </w:r>
-      <w:r>
-        <w:br/>
-      </w:r>
-      <w:r>
-        <w:rPr>
-          <w:rStyle w:val="VerbatimChar"/>
-        </w:rPr>
-        <w:t xml:space="preserve">#&gt;  P backports      1.2.1      2020-12-09 [?]</w:t>
-      </w:r>
-      <w:r>
-        <w:br/>
-      </w:r>
-      <w:r>
-        <w:rPr>
-          <w:rStyle w:val="VerbatimChar"/>
-        </w:rPr>
-        <w:t xml:space="preserve">#&gt;  P base64enc      0.1-3      2015-07-28 [?]</w:t>
-      </w:r>
-      <w:r>
-        <w:br/>
-      </w:r>
-      <w:r>
-        <w:rPr>
-          <w:rStyle w:val="VerbatimChar"/>
-        </w:rPr>
-        <w:t xml:space="preserve">#&gt;  P bbmle        * 1.0.23.1   2020-02-03 [?]</w:t>
-      </w:r>
-      <w:r>
-        <w:br/>
-      </w:r>
-      <w:r>
-        <w:rPr>
-          <w:rStyle w:val="VerbatimChar"/>
-        </w:rPr>
-        <w:t xml:space="preserve">#&gt;  P bdsmatrix      1.3-4      2020-01-13 [?]</w:t>
-      </w:r>
-      <w:r>
-        <w:br/>
-      </w:r>
-      <w:r>
-        <w:rPr>
-          <w:rStyle w:val="VerbatimChar"/>
-        </w:rPr>
-        <w:t xml:space="preserve">#&gt;  P bookdown       0.22       2021-04-22 [?]</w:t>
-      </w:r>
-      <w:r>
-        <w:br/>
-      </w:r>
-      <w:r>
-        <w:rPr>
-          <w:rStyle w:val="VerbatimChar"/>
-        </w:rPr>
-        <w:t xml:space="preserve">#&gt;  P broom        * 0.7.6      2021-04-05 [?]</w:t>
-      </w:r>
-      <w:r>
-        <w:br/>
-      </w:r>
-      <w:r>
-        <w:rPr>
-          <w:rStyle w:val="VerbatimChar"/>
-        </w:rPr>
-        <w:t xml:space="preserve">#&gt;  P cachem         1.0.4      2021-02-13 [?]</w:t>
-      </w:r>
-      <w:r>
-        <w:br/>
-      </w:r>
-      <w:r>
-        <w:rPr>
-          <w:rStyle w:val="VerbatimChar"/>
-        </w:rPr>
-        <w:t xml:space="preserve">#&gt;  P callr          3.7.0      2021-04-20 [?]</w:t>
-      </w:r>
-      <w:r>
-        <w:br/>
-      </w:r>
-      <w:r>
-        <w:rPr>
-          <w:rStyle w:val="VerbatimChar"/>
-        </w:rPr>
-        <w:t xml:space="preserve">#&gt;  P cellranger     1.1.0      2016-07-27 [?]</w:t>
-      </w:r>
-      <w:r>
-        <w:br/>
-      </w:r>
-      <w:r>
-        <w:rPr>
-          <w:rStyle w:val="VerbatimChar"/>
-        </w:rPr>
-        <w:t xml:space="preserve">#&gt;  P checkmate      2.0.0      2020-02-06 [?]</w:t>
-      </w:r>
-      <w:r>
-        <w:br/>
-      </w:r>
-      <w:r>
-        <w:rPr>
-          <w:rStyle w:val="VerbatimChar"/>
-        </w:rPr>
-        <w:t xml:space="preserve">#&gt;  P cli            2.5.0      2021-04-26 [?]</w:t>
-      </w:r>
-      <w:r>
-        <w:br/>
-      </w:r>
-      <w:r>
-        <w:rPr>
-          <w:rStyle w:val="VerbatimChar"/>
-        </w:rPr>
-        <w:t xml:space="preserve">#&gt;  P cluster        2.1.2      2021-04-17 [?]</w:t>
-      </w:r>
-      <w:r>
-        <w:br/>
-      </w:r>
-      <w:r>
-        <w:rPr>
-          <w:rStyle w:val="VerbatimChar"/>
-        </w:rPr>
-        <w:t xml:space="preserve">#&gt;  P codetools      0.2-18     2020-11-04 [?]</w:t>
-      </w:r>
-      <w:r>
-        <w:br/>
-      </w:r>
-      <w:r>
-        <w:rPr>
-          <w:rStyle w:val="VerbatimChar"/>
-        </w:rPr>
-        <w:t xml:space="preserve">#&gt;  P colorspace   * 2.0-1      2021-05-04 [?]</w:t>
-      </w:r>
-      <w:r>
-        <w:br/>
-      </w:r>
-      <w:r>
-        <w:rPr>
-          <w:rStyle w:val="VerbatimChar"/>
-        </w:rPr>
-        <w:t xml:space="preserve">#&gt;  P conflicted   * 1.0.4      2019-06-21 [?]</w:t>
-      </w:r>
-      <w:r>
-        <w:br/>
-      </w:r>
-      <w:r>
-        <w:rPr>
-          <w:rStyle w:val="VerbatimChar"/>
-        </w:rPr>
-        <w:t xml:space="preserve">#&gt;  P crayon         1.4.1      2021-02-08 [?]</w:t>
-      </w:r>
-      <w:r>
-        <w:br/>
-      </w:r>
-      <w:r>
-        <w:rPr>
-          <w:rStyle w:val="VerbatimChar"/>
-        </w:rPr>
-        <w:t xml:space="preserve">#&gt;  P data.table     1.14.0     2021-02-21 [?]</w:t>
-      </w:r>
-      <w:r>
-        <w:br/>
-      </w:r>
-      <w:r>
-        <w:rPr>
-          <w:rStyle w:val="VerbatimChar"/>
-        </w:rPr>
-        <w:t xml:space="preserve">#&gt;  P DBI            1.1.1      2021-01-15 [?]</w:t>
-      </w:r>
-      <w:r>
-        <w:br/>
-      </w:r>
-      <w:r>
-        <w:rPr>
-          <w:rStyle w:val="VerbatimChar"/>
-        </w:rPr>
-        <w:t xml:space="preserve">#&gt;  P dbplyr         2.1.1      2021-04-06 [?]</w:t>
-      </w:r>
-      <w:r>
-        <w:br/>
-      </w:r>
-      <w:r>
-        <w:rPr>
-          <w:rStyle w:val="VerbatimChar"/>
-        </w:rPr>
-        <w:t xml:space="preserve">#&gt;  P DEoptimR       1.0-8      2016-11-19 [?]</w:t>
-      </w:r>
-      <w:r>
-        <w:br/>
-      </w:r>
-      <w:r>
-        <w:rPr>
-          <w:rStyle w:val="VerbatimChar"/>
-        </w:rPr>
-        <w:t xml:space="preserve">#&gt;  P desc           1.3.0      2021-03-05 [?]</w:t>
-      </w:r>
-      <w:r>
-        <w:br/>
-      </w:r>
-      <w:r>
-        <w:rPr>
-          <w:rStyle w:val="VerbatimChar"/>
-        </w:rPr>
-        <w:t xml:space="preserve">#&gt;  P devtools       2.4.0      2021-04-07 [?]</w:t>
-      </w:r>
-      <w:r>
-        <w:br/>
-      </w:r>
-      <w:r>
-        <w:rPr>
-          <w:rStyle w:val="VerbatimChar"/>
-        </w:rPr>
-        <w:t xml:space="preserve">#&gt;  P digest         0.6.27     2020-10-24 [?]</w:t>
-      </w:r>
-      <w:r>
-        <w:br/>
-      </w:r>
-      <w:r>
-        <w:rPr>
-          <w:rStyle w:val="VerbatimChar"/>
-        </w:rPr>
-        <w:t xml:space="preserve">#&gt;  P dlnm         * 2.4.5      2021-03-21 [?]</w:t>
-      </w:r>
-      <w:r>
-        <w:br/>
-      </w:r>
-      <w:r>
-        <w:rPr>
-          <w:rStyle w:val="VerbatimChar"/>
-        </w:rPr>
-        <w:t xml:space="preserve">#&gt;  P dotenv       * 1.0.3      2021-04-22 [?]</w:t>
-      </w:r>
-      <w:r>
-        <w:br/>
-      </w:r>
-      <w:r>
-        <w:rPr>
-          <w:rStyle w:val="VerbatimChar"/>
-        </w:rPr>
-        <w:t xml:space="preserve">#&gt;  P dplyr        * 1.0.5      2021-03-05 [?]</w:t>
-      </w:r>
-      <w:r>
-        <w:br/>
-      </w:r>
-      <w:r>
-        <w:rPr>
-          <w:rStyle w:val="VerbatimChar"/>
-        </w:rPr>
-        <w:t xml:space="preserve">#&gt;  P ellipsis       0.3.2      2021-04-29 [?]</w:t>
-      </w:r>
-      <w:r>
-        <w:br/>
-      </w:r>
-      <w:r>
-        <w:rPr>
-          <w:rStyle w:val="VerbatimChar"/>
-        </w:rPr>
-        <w:t xml:space="preserve">#&gt;  P evaluate       0.14       2019-05-28 [?]</w:t>
-      </w:r>
-      <w:r>
-        <w:br/>
-      </w:r>
-      <w:r>
-        <w:rPr>
-          <w:rStyle w:val="VerbatimChar"/>
-        </w:rPr>
-        <w:t xml:space="preserve">#&gt;  P fansi          0.4.2      2021-01-15 [?]</w:t>
-      </w:r>
-      <w:r>
-        <w:br/>
-      </w:r>
-      <w:r>
-        <w:rPr>
-          <w:rStyle w:val="VerbatimChar"/>
-        </w:rPr>
-        <w:t xml:space="preserve">#&gt;  P farver         2.1.0      2021-02-28 [?]</w:t>
-      </w:r>
-      <w:r>
-        <w:br/>
-      </w:r>
-      <w:r>
-        <w:rPr>
-          <w:rStyle w:val="VerbatimChar"/>
-        </w:rPr>
-        <w:t xml:space="preserve">#&gt;  P fastmap        1.1.0      2021-01-25 [?]</w:t>
-      </w:r>
-      <w:r>
-        <w:br/>
-      </w:r>
-      <w:r>
-        <w:rPr>
-          <w:rStyle w:val="VerbatimChar"/>
-        </w:rPr>
-        <w:t xml:space="preserve">#&gt;  P forcats      * 0.5.1      2021-01-27 [?]</w:t>
-      </w:r>
-      <w:r>
-        <w:br/>
-      </w:r>
-      <w:r>
-        <w:rPr>
-          <w:rStyle w:val="VerbatimChar"/>
-        </w:rPr>
-        <w:t xml:space="preserve">#&gt;  P foreign        0.8-81     2020-12-22 [?]</w:t>
-      </w:r>
-      <w:r>
-        <w:br/>
-      </w:r>
-      <w:r>
-        <w:rPr>
-          <w:rStyle w:val="VerbatimChar"/>
-        </w:rPr>
-        <w:t xml:space="preserve">#&gt;  P Formula      * 1.2-4      2020-10-16 [?]</w:t>
-      </w:r>
-      <w:r>
-        <w:br/>
-      </w:r>
-      <w:r>
-        <w:rPr>
-          <w:rStyle w:val="VerbatimChar"/>
-        </w:rPr>
-        <w:t xml:space="preserve">#&gt;  P fs             1.5.0      2020-07-31 [?]</w:t>
-      </w:r>
-      <w:r>
-        <w:br/>
-      </w:r>
-      <w:r>
-        <w:rPr>
-          <w:rStyle w:val="VerbatimChar"/>
-        </w:rPr>
-        <w:t xml:space="preserve">#&gt;  P generics       0.1.0      2020-10-31 [?]</w:t>
-      </w:r>
-      <w:r>
-        <w:br/>
-      </w:r>
-      <w:r>
-        <w:rPr>
-          <w:rStyle w:val="VerbatimChar"/>
-        </w:rPr>
-        <w:t xml:space="preserve">#&gt;  P ggplot2      * 3.3.3      2020-12-30 [?]</w:t>
-      </w:r>
-      <w:r>
-        <w:br/>
-      </w:r>
-      <w:r>
-        <w:rPr>
-          <w:rStyle w:val="VerbatimChar"/>
-        </w:rPr>
-        <w:t xml:space="preserve">#&gt;  P glue         * 1.4.2      2020-08-27 [?]</w:t>
-      </w:r>
-      <w:r>
-        <w:br/>
-      </w:r>
-      <w:r>
-        <w:rPr>
-          <w:rStyle w:val="VerbatimChar"/>
-        </w:rPr>
-        <w:t xml:space="preserve">#&gt;  P goftest        1.2-2      2019-12-02 [?]</w:t>
-      </w:r>
-      <w:r>
-        <w:br/>
-      </w:r>
-      <w:r>
-        <w:rPr>
-          <w:rStyle w:val="VerbatimChar"/>
-        </w:rPr>
-        <w:t xml:space="preserve">#&gt;  P gratia       * 0.6.0.9112 2021-06-11 [?]</w:t>
-      </w:r>
-      <w:r>
-        <w:br/>
-      </w:r>
-      <w:r>
-        <w:rPr>
-          <w:rStyle w:val="VerbatimChar"/>
-        </w:rPr>
-        <w:t xml:space="preserve">#&gt;  P gridExtra      2.3        2017-09-09 [?]</w:t>
-      </w:r>
-      <w:r>
-        <w:br/>
-      </w:r>
-      <w:r>
-        <w:rPr>
-          <w:rStyle w:val="VerbatimChar"/>
-        </w:rPr>
-        <w:t xml:space="preserve">#&gt;  P gtable         0.3.0      2019-03-25 [?]</w:t>
-      </w:r>
-      <w:r>
-        <w:br/>
-      </w:r>
-      <w:r>
-        <w:rPr>
-          <w:rStyle w:val="VerbatimChar"/>
-        </w:rPr>
-        <w:t xml:space="preserve">#&gt;  P haven          2.4.1      2021-04-23 [?]</w:t>
-      </w:r>
-      <w:r>
-        <w:br/>
-      </w:r>
-      <w:r>
-        <w:rPr>
-          <w:rStyle w:val="VerbatimChar"/>
-        </w:rPr>
-        <w:t xml:space="preserve">#&gt;  P here         * 1.0.1      2020-12-13 [?]</w:t>
-      </w:r>
-      <w:r>
-        <w:br/>
-      </w:r>
-      <w:r>
-        <w:rPr>
-          <w:rStyle w:val="VerbatimChar"/>
-        </w:rPr>
-        <w:t xml:space="preserve">#&gt;  P highr          0.9        2021-04-16 [?]</w:t>
-      </w:r>
-      <w:r>
-        <w:br/>
-      </w:r>
-      <w:r>
-        <w:rPr>
-          <w:rStyle w:val="VerbatimChar"/>
-        </w:rPr>
-        <w:t xml:space="preserve">#&gt;  P Hmisc        * 4.5-0      2021-02-28 [?]</w:t>
-      </w:r>
-      <w:r>
-        <w:br/>
-      </w:r>
-      <w:r>
-        <w:rPr>
-          <w:rStyle w:val="VerbatimChar"/>
-        </w:rPr>
-        <w:t xml:space="preserve">#&gt;  P hms            1.0.0      2021-01-13 [?]</w:t>
-      </w:r>
-      <w:r>
-        <w:br/>
-      </w:r>
-      <w:r>
-        <w:rPr>
-          <w:rStyle w:val="VerbatimChar"/>
-        </w:rPr>
-        <w:t xml:space="preserve">#&gt;  P htmlTable      2.1.0      2020-09-16 [?]</w:t>
-      </w:r>
-      <w:r>
-        <w:br/>
-      </w:r>
-      <w:r>
-        <w:rPr>
-          <w:rStyle w:val="VerbatimChar"/>
-        </w:rPr>
-        <w:t xml:space="preserve">#&gt;  P htmltools      0.5.1.1    2021-01-22 [?]</w:t>
-      </w:r>
-      <w:r>
-        <w:br/>
-      </w:r>
-      <w:r>
-        <w:rPr>
-          <w:rStyle w:val="VerbatimChar"/>
-        </w:rPr>
-        <w:t xml:space="preserve">#&gt;  P htmlwidgets    1.5.3      2020-12-10 [?]</w:t>
-      </w:r>
-      <w:r>
-        <w:br/>
-      </w:r>
-      <w:r>
-        <w:rPr>
-          <w:rStyle w:val="VerbatimChar"/>
-        </w:rPr>
-        <w:t xml:space="preserve">#&gt;  P httr           1.4.2      2020-07-20 [?]</w:t>
-      </w:r>
-      <w:r>
-        <w:br/>
-      </w:r>
-      <w:r>
-        <w:rPr>
-          <w:rStyle w:val="VerbatimChar"/>
-        </w:rPr>
-        <w:t xml:space="preserve">#&gt;  P igraph         1.2.6      2020-10-06 [?]</w:t>
-      </w:r>
-      <w:r>
-        <w:br/>
-      </w:r>
-      <w:r>
-        <w:rPr>
-          <w:rStyle w:val="VerbatimChar"/>
-        </w:rPr>
-        <w:t xml:space="preserve">#&gt;  P janitor      * 2.1.0      2021-01-05 [?]</w:t>
-      </w:r>
-      <w:r>
-        <w:br/>
-      </w:r>
-      <w:r>
-        <w:rPr>
-          <w:rStyle w:val="VerbatimChar"/>
-        </w:rPr>
-        <w:t xml:space="preserve">#&gt;  P jpeg           0.1-8.1    2019-10-24 [?]</w:t>
-      </w:r>
-      <w:r>
-        <w:br/>
-      </w:r>
-      <w:r>
-        <w:rPr>
-          <w:rStyle w:val="VerbatimChar"/>
-        </w:rPr>
-        <w:t xml:space="preserve">#&gt;  P jsonlite       1.7.2      2020-12-09 [?]</w:t>
-      </w:r>
-      <w:r>
-        <w:br/>
-      </w:r>
-      <w:r>
-        <w:rPr>
-          <w:rStyle w:val="VerbatimChar"/>
-        </w:rPr>
-        <w:t xml:space="preserve">#&gt;  P knitr        * 1.33       2021-04-24 [?]</w:t>
-      </w:r>
-      <w:r>
-        <w:br/>
-      </w:r>
-      <w:r>
-        <w:rPr>
-          <w:rStyle w:val="VerbatimChar"/>
-        </w:rPr>
-        <w:t xml:space="preserve">#&gt;  P labeling       0.4.2      2020-10-20 [?]</w:t>
-      </w:r>
-      <w:r>
-        <w:br/>
-      </w:r>
-      <w:r>
-        <w:rPr>
-          <w:rStyle w:val="VerbatimChar"/>
-        </w:rPr>
-        <w:t xml:space="preserve">#&gt;  P latex2exp    * 0.5.0      2021-03-18 [?]</w:t>
-      </w:r>
-      <w:r>
-        <w:br/>
-      </w:r>
-      <w:r>
-        <w:rPr>
-          <w:rStyle w:val="VerbatimChar"/>
-        </w:rPr>
-        <w:t xml:space="preserve">#&gt;  P lattice      * 0.20-44    2021-05-02 [?]</w:t>
-      </w:r>
-      <w:r>
-        <w:br/>
-      </w:r>
-      <w:r>
-        <w:rPr>
-          <w:rStyle w:val="VerbatimChar"/>
-        </w:rPr>
-        <w:t xml:space="preserve">#&gt;  P latticeExtra   0.6-29     2019-12-19 [?]</w:t>
-      </w:r>
-      <w:r>
-        <w:br/>
-      </w:r>
-      <w:r>
-        <w:rPr>
-          <w:rStyle w:val="VerbatimChar"/>
-        </w:rPr>
-        <w:t xml:space="preserve">#&gt;  P lifecycle      1.0.0      2021-02-15 [?]</w:t>
-      </w:r>
-      <w:r>
-        <w:br/>
-      </w:r>
-      <w:r>
-        <w:rPr>
-          <w:rStyle w:val="VerbatimChar"/>
-        </w:rPr>
-        <w:t xml:space="preserve">#&gt;  P lmomco       * 2.3.6      2020-03-14 [?]</w:t>
-      </w:r>
-      <w:r>
-        <w:br/>
-      </w:r>
-      <w:r>
-        <w:rPr>
-          <w:rStyle w:val="VerbatimChar"/>
-        </w:rPr>
-        <w:t xml:space="preserve">#&gt;  P Lmoments       1.3-1      2019-03-15 [?]</w:t>
-      </w:r>
-      <w:r>
-        <w:br/>
-      </w:r>
-      <w:r>
-        <w:rPr>
-          <w:rStyle w:val="VerbatimChar"/>
-        </w:rPr>
-        <w:t xml:space="preserve">#&gt;  P lubridate    * 1.7.10     2021-02-26 [?]</w:t>
-      </w:r>
-      <w:r>
-        <w:br/>
-      </w:r>
-      <w:r>
-        <w:rPr>
-          <w:rStyle w:val="VerbatimChar"/>
-        </w:rPr>
-        <w:t xml:space="preserve">#&gt;  P magrittr       2.0.1      2020-11-17 [?]</w:t>
-      </w:r>
-      <w:r>
-        <w:br/>
-      </w:r>
-      <w:r>
-        <w:rPr>
-          <w:rStyle w:val="VerbatimChar"/>
-        </w:rPr>
-        <w:t xml:space="preserve">#&gt;  P MASS           7.3-54     2021-05-03 [?]</w:t>
-      </w:r>
-      <w:r>
-        <w:br/>
-      </w:r>
-      <w:r>
-        <w:rPr>
-          <w:rStyle w:val="VerbatimChar"/>
-        </w:rPr>
-        <w:t xml:space="preserve">#&gt;  P Matrix         1.3-3      2021-05-04 [?]</w:t>
-      </w:r>
-      <w:r>
-        <w:br/>
-      </w:r>
-      <w:r>
-        <w:rPr>
-          <w:rStyle w:val="VerbatimChar"/>
-        </w:rPr>
-        <w:t xml:space="preserve">#&gt;  P memoise        2.0.0      2021-01-26 [?]</w:t>
-      </w:r>
-      <w:r>
-        <w:br/>
-      </w:r>
-      <w:r>
-        <w:rPr>
-          <w:rStyle w:val="VerbatimChar"/>
-        </w:rPr>
-        <w:t xml:space="preserve">#&gt;  P mgcv         * 1.8-35     2021-04-18 [?]</w:t>
-      </w:r>
-      <w:r>
-        <w:br/>
-      </w:r>
-      <w:r>
-        <w:rPr>
-          <w:rStyle w:val="VerbatimChar"/>
-        </w:rPr>
-        <w:t xml:space="preserve">#&gt;  P modelr         0.1.8      2020-05-19 [?]</w:t>
-      </w:r>
-      <w:r>
-        <w:br/>
-      </w:r>
-      <w:r>
-        <w:rPr>
-          <w:rStyle w:val="VerbatimChar"/>
-        </w:rPr>
-        <w:t xml:space="preserve">#&gt;  P munsell        0.5.0      2018-06-12 [?]</w:t>
-      </w:r>
-      <w:r>
-        <w:br/>
-      </w:r>
-      <w:r>
-        <w:rPr>
-          <w:rStyle w:val="VerbatimChar"/>
-        </w:rPr>
-        <w:t xml:space="preserve">#&gt;  P mvnfast        0.2.5.1    2020-10-14 [?]</w:t>
-      </w:r>
-      <w:r>
-        <w:br/>
-      </w:r>
-      <w:r>
-        <w:rPr>
-          <w:rStyle w:val="VerbatimChar"/>
-        </w:rPr>
-        <w:t xml:space="preserve">#&gt;  P mvtnorm        1.1-1      2020-06-09 [?]</w:t>
-      </w:r>
-      <w:r>
-        <w:br/>
-      </w:r>
-      <w:r>
-        <w:rPr>
-          <w:rStyle w:val="VerbatimChar"/>
-        </w:rPr>
-        <w:t xml:space="preserve">#&gt;  P nlme         * 3.1-152    2021-02-04 [?]</w:t>
-      </w:r>
-      <w:r>
-        <w:br/>
-      </w:r>
-      <w:r>
-        <w:rPr>
-          <w:rStyle w:val="VerbatimChar"/>
-        </w:rPr>
-        <w:t xml:space="preserve">#&gt;  P nnet           7.3-16     2021-05-03 [?]</w:t>
-      </w:r>
-      <w:r>
-        <w:br/>
-      </w:r>
-      <w:r>
-        <w:rPr>
-          <w:rStyle w:val="VerbatimChar"/>
-        </w:rPr>
-        <w:t xml:space="preserve">#&gt;  P numDeriv       2016.8-1.1 2019-06-06 [?]</w:t>
-      </w:r>
-      <w:r>
-        <w:br/>
-      </w:r>
-      <w:r>
-        <w:rPr>
-          <w:rStyle w:val="VerbatimChar"/>
-        </w:rPr>
-        <w:t xml:space="preserve">#&gt;  P patchwork    * 1.1.1      2020-12-17 [?]</w:t>
-      </w:r>
-      <w:r>
-        <w:br/>
-      </w:r>
-      <w:r>
-        <w:rPr>
-          <w:rStyle w:val="VerbatimChar"/>
-        </w:rPr>
-        <w:t xml:space="preserve">#&gt;  P pillar         1.6.0      2021-04-13 [?]</w:t>
-      </w:r>
-      <w:r>
-        <w:br/>
-      </w:r>
-      <w:r>
-        <w:rPr>
-          <w:rStyle w:val="VerbatimChar"/>
-        </w:rPr>
-        <w:t xml:space="preserve">#&gt;  P pkgbuild       1.2.0      2020-12-15 [?]</w:t>
-      </w:r>
-      <w:r>
-        <w:br/>
-      </w:r>
-      <w:r>
-        <w:rPr>
-          <w:rStyle w:val="VerbatimChar"/>
-        </w:rPr>
-        <w:t xml:space="preserve">#&gt;  P pkgconfig      2.0.3      2019-09-22 [?]</w:t>
-      </w:r>
-      <w:r>
-        <w:br/>
-      </w:r>
-      <w:r>
-        <w:rPr>
-          <w:rStyle w:val="VerbatimChar"/>
-        </w:rPr>
-        <w:t xml:space="preserve">#&gt;  P pkgload        1.2.1      2021-04-06 [?]</w:t>
-      </w:r>
-      <w:r>
-        <w:br/>
-      </w:r>
-      <w:r>
-        <w:rPr>
-          <w:rStyle w:val="VerbatimChar"/>
-        </w:rPr>
-        <w:t xml:space="preserve">#&gt;  P png            0.1-7      2013-12-03 [?]</w:t>
-      </w:r>
-      <w:r>
-        <w:br/>
-      </w:r>
-      <w:r>
-        <w:rPr>
-          <w:rStyle w:val="VerbatimChar"/>
-        </w:rPr>
-        <w:t xml:space="preserve">#&gt;  P prettyunits    1.1.1      2020-01-24 [?]</w:t>
-      </w:r>
-      <w:r>
-        <w:br/>
-      </w:r>
-      <w:r>
-        <w:rPr>
-          <w:rStyle w:val="VerbatimChar"/>
-        </w:rPr>
-        <w:t xml:space="preserve">#&gt;  P processx       3.5.2      2021-04-30 [?]</w:t>
-      </w:r>
-      <w:r>
-        <w:br/>
-      </w:r>
-      <w:r>
-        <w:rPr>
-          <w:rStyle w:val="VerbatimChar"/>
-        </w:rPr>
-        <w:t xml:space="preserve">#&gt;  P ps             1.6.0      2021-02-28 [?]</w:t>
-      </w:r>
-      <w:r>
-        <w:br/>
-      </w:r>
-      <w:r>
-        <w:rPr>
-          <w:rStyle w:val="VerbatimChar"/>
-        </w:rPr>
-        <w:t xml:space="preserve">#&gt;  P purrr        * 0.3.4      2020-04-17 [?]</w:t>
-      </w:r>
-      <w:r>
-        <w:br/>
-      </w:r>
-      <w:r>
-        <w:rPr>
-          <w:rStyle w:val="VerbatimChar"/>
-        </w:rPr>
-        <w:t xml:space="preserve">#&gt;  P qqplotr      * 0.0.5      2021-04-23 [?]</w:t>
-      </w:r>
-      <w:r>
-        <w:br/>
-      </w:r>
-      <w:r>
-        <w:rPr>
-          <w:rStyle w:val="VerbatimChar"/>
-        </w:rPr>
-        <w:t xml:space="preserve">#&gt;  P R6             2.5.0      2020-10-28 [?]</w:t>
-      </w:r>
-      <w:r>
-        <w:br/>
-      </w:r>
-      <w:r>
-        <w:rPr>
-          <w:rStyle w:val="VerbatimChar"/>
-        </w:rPr>
-        <w:t xml:space="preserve">#&gt;  P RColorBrewer   1.1-2      2014-12-07 [?]</w:t>
-      </w:r>
-      <w:r>
-        <w:br/>
-      </w:r>
-      <w:r>
-        <w:rPr>
-          <w:rStyle w:val="VerbatimChar"/>
-        </w:rPr>
-        <w:t xml:space="preserve">#&gt;  P Rcpp         * 1.0.6      2021-01-15 [?]</w:t>
-      </w:r>
-      <w:r>
-        <w:br/>
-      </w:r>
-      <w:r>
-        <w:rPr>
-          <w:rStyle w:val="VerbatimChar"/>
-        </w:rPr>
-        <w:t xml:space="preserve">#&gt;  P readr        * 1.4.0      2020-10-05 [?]</w:t>
-      </w:r>
-      <w:r>
-        <w:br/>
-      </w:r>
-      <w:r>
-        <w:rPr>
-          <w:rStyle w:val="VerbatimChar"/>
-        </w:rPr>
-        <w:t xml:space="preserve">#&gt;  P readxl       * 1.3.1      2019-03-13 [?]</w:t>
-      </w:r>
-      <w:r>
-        <w:br/>
-      </w:r>
-      <w:r>
-        <w:rPr>
-          <w:rStyle w:val="VerbatimChar"/>
-        </w:rPr>
-        <w:t xml:space="preserve">#&gt;  P remotes        2.3.0      2021-04-01 [?]</w:t>
-      </w:r>
-      <w:r>
-        <w:br/>
-      </w:r>
-      <w:r>
-        <w:rPr>
-          <w:rStyle w:val="VerbatimChar"/>
-        </w:rPr>
-        <w:t xml:space="preserve">#&gt;  P renv           0.13.2     2021-03-30 [?]</w:t>
-      </w:r>
-      <w:r>
-        <w:br/>
-      </w:r>
-      <w:r>
-        <w:rPr>
-          <w:rStyle w:val="VerbatimChar"/>
-        </w:rPr>
-        <w:t xml:space="preserve">#&gt;  P reprex         2.0.0      2021-04-02 [?]</w:t>
-      </w:r>
-      <w:r>
-        <w:br/>
-      </w:r>
-      <w:r>
-        <w:rPr>
-          <w:rStyle w:val="VerbatimChar"/>
-        </w:rPr>
-        <w:t xml:space="preserve">#&gt;  P rlang          0.4.11     2021-04-30 [?]</w:t>
-      </w:r>
-      <w:r>
-        <w:br/>
-      </w:r>
-      <w:r>
-        <w:rPr>
-          <w:rStyle w:val="VerbatimChar"/>
-        </w:rPr>
-        <w:t xml:space="preserve">#&gt;  P rmarkdown    * 2.7        2021-02-19 [?]</w:t>
-      </w:r>
-      <w:r>
-        <w:br/>
-      </w:r>
-      <w:r>
-        <w:rPr>
-          <w:rStyle w:val="VerbatimChar"/>
-        </w:rPr>
-        <w:t xml:space="preserve">#&gt;  P robustbase     0.93-7     2021-01-04 [?]</w:t>
-      </w:r>
-      <w:r>
-        <w:br/>
-      </w:r>
-      <w:r>
-        <w:rPr>
-          <w:rStyle w:val="VerbatimChar"/>
-        </w:rPr>
-        <w:t xml:space="preserve">#&gt;  P rpart          4.1-15     2019-04-12 [?]</w:t>
-      </w:r>
-      <w:r>
-        <w:br/>
-      </w:r>
-      <w:r>
-        <w:rPr>
-          <w:rStyle w:val="VerbatimChar"/>
-        </w:rPr>
-        <w:t xml:space="preserve">#&gt;  P rprojroot      2.0.2      2020-11-15 [?]</w:t>
-      </w:r>
-      <w:r>
-        <w:br/>
-      </w:r>
-      <w:r>
-        <w:rPr>
-          <w:rStyle w:val="VerbatimChar"/>
-        </w:rPr>
-        <w:t xml:space="preserve">#&gt;  P rstudioapi     0.13       2020-11-12 [?]</w:t>
-      </w:r>
-      <w:r>
-        <w:br/>
-      </w:r>
-      <w:r>
-        <w:rPr>
-          <w:rStyle w:val="VerbatimChar"/>
-        </w:rPr>
-        <w:t xml:space="preserve">#&gt;  P rvest          1.0.0      2021-03-09 [?]</w:t>
-      </w:r>
-      <w:r>
-        <w:br/>
-      </w:r>
-      <w:r>
-        <w:rPr>
-          <w:rStyle w:val="VerbatimChar"/>
-        </w:rPr>
-        <w:t xml:space="preserve">#&gt;  P scales         1.1.1      2020-05-11 [?]</w:t>
-      </w:r>
-      <w:r>
-        <w:br/>
-      </w:r>
-      <w:r>
-        <w:rPr>
-          <w:rStyle w:val="VerbatimChar"/>
-        </w:rPr>
-        <w:t xml:space="preserve">#&gt;  P sessioninfo    1.1.1      2018-11-05 [?]</w:t>
-      </w:r>
-      <w:r>
-        <w:br/>
-      </w:r>
-      <w:r>
-        <w:rPr>
-          <w:rStyle w:val="VerbatimChar"/>
-        </w:rPr>
-        <w:t xml:space="preserve">#&gt;  P snakecase      0.11.0     2019-05-25 [?]</w:t>
-      </w:r>
-      <w:r>
-        <w:br/>
-      </w:r>
-      <w:r>
-        <w:rPr>
-          <w:rStyle w:val="VerbatimChar"/>
-        </w:rPr>
-        <w:t xml:space="preserve">#&gt;  P SPEI         * 1.7        2017-06-07 [?]</w:t>
-      </w:r>
-      <w:r>
-        <w:br/>
-      </w:r>
-      <w:r>
-        <w:rPr>
-          <w:rStyle w:val="VerbatimChar"/>
-        </w:rPr>
-        <w:t xml:space="preserve">#&gt;  P statmod      * 1.4.35     2020-10-19 [?]</w:t>
-      </w:r>
-      <w:r>
-        <w:br/>
-      </w:r>
-      <w:r>
-        <w:rPr>
-          <w:rStyle w:val="VerbatimChar"/>
-        </w:rPr>
-        <w:t xml:space="preserve">#&gt;  P stringi        1.5.3      2020-09-09 [?]</w:t>
-      </w:r>
-      <w:r>
-        <w:br/>
-      </w:r>
-      <w:r>
-        <w:rPr>
-          <w:rStyle w:val="VerbatimChar"/>
-        </w:rPr>
-        <w:t xml:space="preserve">#&gt;  P stringr      * 1.4.0      2019-02-10 [?]</w:t>
-      </w:r>
-      <w:r>
-        <w:br/>
-      </w:r>
-      <w:r>
-        <w:rPr>
-          <w:rStyle w:val="VerbatimChar"/>
-        </w:rPr>
-        <w:t xml:space="preserve">#&gt;  P survival     * 3.2-11     2021-04-26 [?]</w:t>
-      </w:r>
-      <w:r>
-        <w:br/>
-      </w:r>
-      <w:r>
-        <w:rPr>
-          <w:rStyle w:val="VerbatimChar"/>
-        </w:rPr>
-        <w:t xml:space="preserve">#&gt;  P tarchetypes  * 0.2.0      2021-05-11 [?]</w:t>
-      </w:r>
-      <w:r>
-        <w:br/>
-      </w:r>
-      <w:r>
-        <w:rPr>
-          <w:rStyle w:val="VerbatimChar"/>
-        </w:rPr>
-        <w:t xml:space="preserve">#&gt;  P targets      * 0.4.2      2021-04-30 [?]</w:t>
-      </w:r>
-      <w:r>
-        <w:br/>
-      </w:r>
-      <w:r>
-        <w:rPr>
-          <w:rStyle w:val="VerbatimChar"/>
-        </w:rPr>
-        <w:t xml:space="preserve">#&gt;  P testthat       3.0.2      2021-02-14 [?]</w:t>
-      </w:r>
-      <w:r>
-        <w:br/>
-      </w:r>
-      <w:r>
-        <w:rPr>
-          <w:rStyle w:val="VerbatimChar"/>
-        </w:rPr>
-        <w:t xml:space="preserve">#&gt;  P tibble       * 3.1.1      2021-04-18 [?]</w:t>
-      </w:r>
-      <w:r>
-        <w:br/>
-      </w:r>
-      <w:r>
-        <w:rPr>
-          <w:rStyle w:val="VerbatimChar"/>
-        </w:rPr>
-        <w:t xml:space="preserve">#&gt;  P tidyr        * 1.1.3      2021-03-03 [?]</w:t>
-      </w:r>
-      <w:r>
-        <w:br/>
-      </w:r>
-      <w:r>
-        <w:rPr>
-          <w:rStyle w:val="VerbatimChar"/>
-        </w:rPr>
-        <w:t xml:space="preserve">#&gt;  P tidyselect     1.1.1      2021-04-30 [?]</w:t>
-      </w:r>
-      <w:r>
-        <w:br/>
-      </w:r>
-      <w:r>
-        <w:rPr>
-          <w:rStyle w:val="VerbatimChar"/>
-        </w:rPr>
-        <w:t xml:space="preserve">#&gt;  P tidyverse    * 1.3.1      2021-04-15 [?]</w:t>
-      </w:r>
-      <w:r>
-        <w:br/>
-      </w:r>
-      <w:r>
-        <w:rPr>
-          <w:rStyle w:val="VerbatimChar"/>
-        </w:rPr>
-        <w:t xml:space="preserve">#&gt;  P tsibble      * 1.0.1      2021-04-12 [?]</w:t>
-      </w:r>
-      <w:r>
-        <w:br/>
-      </w:r>
-      <w:r>
-        <w:rPr>
-          <w:rStyle w:val="VerbatimChar"/>
-        </w:rPr>
-        <w:t xml:space="preserve">#&gt;  P tsModel      * 0.6        2013-06-24 [?]</w:t>
-      </w:r>
-      <w:r>
-        <w:br/>
-      </w:r>
-      <w:r>
-        <w:rPr>
-          <w:rStyle w:val="VerbatimChar"/>
-        </w:rPr>
-        <w:t xml:space="preserve">#&gt;  P usethis        2.0.1      2021-02-10 [?]</w:t>
-      </w:r>
-      <w:r>
-        <w:br/>
-      </w:r>
-      <w:r>
-        <w:rPr>
-          <w:rStyle w:val="VerbatimChar"/>
-        </w:rPr>
-        <w:t xml:space="preserve">#&gt;  P utf8           1.2.1      2021-03-12 [?]</w:t>
-      </w:r>
-      <w:r>
-        <w:br/>
-      </w:r>
-      <w:r>
-        <w:rPr>
-          <w:rStyle w:val="VerbatimChar"/>
-        </w:rPr>
-        <w:t xml:space="preserve">#&gt;  P vctrs          0.3.8      2021-04-29 [?]</w:t>
-      </w:r>
-      <w:r>
-        <w:br/>
-      </w:r>
-      <w:r>
-        <w:rPr>
-          <w:rStyle w:val="VerbatimChar"/>
-        </w:rPr>
-        <w:t xml:space="preserve">#&gt;  P withr          2.4.2      2021-04-18 [?]</w:t>
-      </w:r>
-      <w:r>
-        <w:br/>
-      </w:r>
-      <w:r>
-        <w:rPr>
-          <w:rStyle w:val="VerbatimChar"/>
-        </w:rPr>
-        <w:t xml:space="preserve">#&gt;  P xfun           0.22       2021-03-11 [?]</w:t>
-      </w:r>
-      <w:r>
-        <w:br/>
-      </w:r>
-      <w:r>
-        <w:rPr>
-          <w:rStyle w:val="VerbatimChar"/>
-        </w:rPr>
-        <w:t xml:space="preserve">#&gt;  P xml2           1.3.2      2020-04-23 [?]</w:t>
-      </w:r>
-      <w:r>
-        <w:br/>
-      </w:r>
-      <w:r>
-        <w:rPr>
-          <w:rStyle w:val="VerbatimChar"/>
-        </w:rPr>
-        <w:t xml:space="preserve">#&gt;  P yaml           2.2.1      2020-02-01 [?]</w:t>
-      </w:r>
-      <w:r>
-        <w:br/>
-      </w:r>
-      <w:r>
-        <w:rPr>
-          <w:rStyle w:val="VerbatimChar"/>
-        </w:rPr>
-        <w:t xml:space="preserve">#&gt;  source                              </w:t>
-      </w:r>
-      <w:r>
-        <w:br/>
-      </w:r>
-      <w:r>
-        <w:rPr>
-          <w:rStyle w:val="VerbatimChar"/>
-        </w:rPr>
-        <w:t xml:space="preserve">#&gt;  CRAN (R 4.0.2)                      </w:t>
-      </w:r>
-      <w:r>
-        <w:br/>
-      </w:r>
-      <w:r>
-        <w:rPr>
-          <w:rStyle w:val="VerbatimChar"/>
-        </w:rPr>
-        <w:t xml:space="preserve">#&gt;  CRAN (R 4.0.2)                      </w:t>
-      </w:r>
-      <w:r>
-        <w:br/>
-      </w:r>
-      <w:r>
-        <w:rPr>
-          <w:rStyle w:val="VerbatimChar"/>
-        </w:rPr>
-        <w:t xml:space="preserve">#&gt;  CRAN (R 4.0.2)                      </w:t>
-      </w:r>
-      <w:r>
-        <w:br/>
-      </w:r>
-      <w:r>
-        <w:rPr>
-          <w:rStyle w:val="VerbatimChar"/>
-        </w:rPr>
-        <w:t xml:space="preserve">#&gt;  CRAN (R 4.0.2)                      </w:t>
-      </w:r>
-      <w:r>
-        <w:br/>
-      </w:r>
-      <w:r>
-        <w:rPr>
-          <w:rStyle w:val="VerbatimChar"/>
-        </w:rPr>
-        <w:t xml:space="preserve">#&gt;  CRAN (R 4.0.2)                      </w:t>
-      </w:r>
-      <w:r>
-        <w:br/>
-      </w:r>
-      <w:r>
-        <w:rPr>
-          <w:rStyle w:val="VerbatimChar"/>
-        </w:rPr>
-        <w:t xml:space="preserve">#&gt;  CRAN (R 4.0.2)                      </w:t>
-      </w:r>
-      <w:r>
-        <w:br/>
-      </w:r>
-      <w:r>
-        <w:rPr>
-          <w:rStyle w:val="VerbatimChar"/>
-        </w:rPr>
-        <w:t xml:space="preserve">#&gt;  CRAN (R 4.0.2)                      </w:t>
-      </w:r>
-      <w:r>
-        <w:br/>
-      </w:r>
-      <w:r>
-        <w:rPr>
-          <w:rStyle w:val="VerbatimChar"/>
-        </w:rPr>
-        <w:t xml:space="preserve">#&gt;  CRAN (R 4.0.2)                      </w:t>
-      </w:r>
-      <w:r>
-        <w:br/>
-      </w:r>
-      <w:r>
-        <w:rPr>
-          <w:rStyle w:val="VerbatimChar"/>
-        </w:rPr>
-        <w:t xml:space="preserve">#&gt;  CRAN (R 4.0.2)                      </w:t>
-      </w:r>
-      <w:r>
-        <w:br/>
-      </w:r>
-      <w:r>
-        <w:rPr>
-          <w:rStyle w:val="VerbatimChar"/>
-        </w:rPr>
-        <w:t xml:space="preserve">#&gt;  CRAN (R 4.0.2)                      </w:t>
-      </w:r>
-      <w:r>
-        <w:br/>
-      </w:r>
-      <w:r>
-        <w:rPr>
-          <w:rStyle w:val="VerbatimChar"/>
-        </w:rPr>
-        <w:t xml:space="preserve">#&gt;  CRAN (R 4.0.2)                      </w:t>
-      </w:r>
-      <w:r>
-        <w:br/>
-      </w:r>
-      <w:r>
-        <w:rPr>
-          <w:rStyle w:val="VerbatimChar"/>
-        </w:rPr>
-        <w:t xml:space="preserve">#&gt;  CRAN (R 4.0.2)                      </w:t>
-      </w:r>
-      <w:r>
-        <w:br/>
-      </w:r>
-      <w:r>
-        <w:rPr>
-          <w:rStyle w:val="VerbatimChar"/>
-        </w:rPr>
-        <w:t xml:space="preserve">#&gt;  CRAN (R 4.0.2)                      </w:t>
-      </w:r>
-      <w:r>
-        <w:br/>
-      </w:r>
-      <w:r>
-        <w:rPr>
-          <w:rStyle w:val="VerbatimChar"/>
-        </w:rPr>
-        <w:t xml:space="preserve">#&gt;  CRAN (R 4.0.2)                      </w:t>
-      </w:r>
-      <w:r>
-        <w:br/>
-      </w:r>
-      <w:r>
-        <w:rPr>
-          <w:rStyle w:val="VerbatimChar"/>
-        </w:rPr>
-        <w:t xml:space="preserve">#&gt;  CRAN (R 4.0.2)                      </w:t>
-      </w:r>
-      <w:r>
-        <w:br/>
-      </w:r>
-      <w:r>
-        <w:rPr>
-          <w:rStyle w:val="VerbatimChar"/>
-        </w:rPr>
-        <w:t xml:space="preserve">#&gt;  CRAN (R 4.0.2)                      </w:t>
-      </w:r>
-      <w:r>
-        <w:br/>
-      </w:r>
-      <w:r>
-        <w:rPr>
-          <w:rStyle w:val="VerbatimChar"/>
-        </w:rPr>
-        <w:t xml:space="preserve">#&gt;  CRAN (R 4.0.2)                      </w:t>
-      </w:r>
-      <w:r>
-        <w:br/>
-      </w:r>
-      <w:r>
-        <w:rPr>
-          <w:rStyle w:val="VerbatimChar"/>
-        </w:rPr>
-        <w:t xml:space="preserve">#&gt;  CRAN (R 4.0.1)                      </w:t>
-      </w:r>
-      <w:r>
-        <w:br/>
-      </w:r>
-      <w:r>
-        <w:rPr>
-          <w:rStyle w:val="VerbatimChar"/>
-        </w:rPr>
-        <w:t xml:space="preserve">#&gt;  CRAN (R 4.0.2)                      </w:t>
-      </w:r>
-      <w:r>
-        <w:br/>
-      </w:r>
-      <w:r>
-        <w:rPr>
-          <w:rStyle w:val="VerbatimChar"/>
-        </w:rPr>
-        <w:t xml:space="preserve">#&gt;  CRAN (R 4.0.2)                      </w:t>
-      </w:r>
-      <w:r>
-        <w:br/>
-      </w:r>
-      <w:r>
-        <w:rPr>
-          <w:rStyle w:val="VerbatimChar"/>
-        </w:rPr>
-        <w:t xml:space="preserve">#&gt;  CRAN (R 4.0.2)                      </w:t>
-      </w:r>
-      <w:r>
-        <w:br/>
-      </w:r>
-      <w:r>
-        <w:rPr>
-          <w:rStyle w:val="VerbatimChar"/>
-        </w:rPr>
-        <w:t xml:space="preserve">#&gt;  CRAN (R 4.0.2)                      </w:t>
-      </w:r>
-      <w:r>
-        <w:br/>
-      </w:r>
-      <w:r>
-        <w:rPr>
-          <w:rStyle w:val="VerbatimChar"/>
-        </w:rPr>
-        <w:t xml:space="preserve">#&gt;  CRAN (R 4.0.2)                      </w:t>
-      </w:r>
-      <w:r>
-        <w:br/>
-      </w:r>
-      <w:r>
-        <w:rPr>
-          <w:rStyle w:val="VerbatimChar"/>
-        </w:rPr>
-        <w:t xml:space="preserve">#&gt;  CRAN (R 4.0.2)                      </w:t>
-      </w:r>
-      <w:r>
-        <w:br/>
-      </w:r>
-      <w:r>
-        <w:rPr>
-          <w:rStyle w:val="VerbatimChar"/>
-        </w:rPr>
-        <w:t xml:space="preserve">#&gt;  CRAN (R 4.0.2)                      </w:t>
-      </w:r>
-      <w:r>
-        <w:br/>
-      </w:r>
-      <w:r>
-        <w:rPr>
-          <w:rStyle w:val="VerbatimChar"/>
-        </w:rPr>
-        <w:t xml:space="preserve">#&gt;  CRAN (R 4.0.2)                      </w:t>
-      </w:r>
-      <w:r>
-        <w:br/>
-      </w:r>
-      <w:r>
-        <w:rPr>
-          <w:rStyle w:val="VerbatimChar"/>
-        </w:rPr>
-        <w:t xml:space="preserve">#&gt;  CRAN (R 4.0.2)                      </w:t>
-      </w:r>
-      <w:r>
-        <w:br/>
-      </w:r>
-      <w:r>
-        <w:rPr>
-          <w:rStyle w:val="VerbatimChar"/>
-        </w:rPr>
-        <w:t xml:space="preserve">#&gt;  CRAN (R 4.0.2)                      </w:t>
-      </w:r>
-      <w:r>
-        <w:br/>
-      </w:r>
-      <w:r>
-        <w:rPr>
-          <w:rStyle w:val="VerbatimChar"/>
-        </w:rPr>
-        <w:t xml:space="preserve">#&gt;  CRAN (R 4.0.2)                      </w:t>
-      </w:r>
-      <w:r>
-        <w:br/>
-      </w:r>
-      <w:r>
-        <w:rPr>
-          <w:rStyle w:val="VerbatimChar"/>
-        </w:rPr>
-        <w:t xml:space="preserve">#&gt;  CRAN (R 4.0.2)                      </w:t>
-      </w:r>
-      <w:r>
-        <w:br/>
-      </w:r>
-      <w:r>
-        <w:rPr>
-          <w:rStyle w:val="VerbatimChar"/>
-        </w:rPr>
-        <w:t xml:space="preserve">#&gt;  CRAN (R 4.0.1)                      </w:t>
-      </w:r>
-      <w:r>
-        <w:br/>
-      </w:r>
-      <w:r>
-        <w:rPr>
-          <w:rStyle w:val="VerbatimChar"/>
-        </w:rPr>
-        <w:t xml:space="preserve">#&gt;  CRAN (R 4.0.2)                      </w:t>
-      </w:r>
-      <w:r>
-        <w:br/>
-      </w:r>
-      <w:r>
-        <w:rPr>
-          <w:rStyle w:val="VerbatimChar"/>
-        </w:rPr>
-        <w:t xml:space="preserve">#&gt;  CRAN (R 4.0.2)                      </w:t>
-      </w:r>
-      <w:r>
-        <w:br/>
-      </w:r>
-      <w:r>
-        <w:rPr>
-          <w:rStyle w:val="VerbatimChar"/>
-        </w:rPr>
-        <w:t xml:space="preserve">#&gt;  CRAN (R 4.0.2)                      </w:t>
-      </w:r>
-      <w:r>
-        <w:br/>
-      </w:r>
-      <w:r>
-        <w:rPr>
-          <w:rStyle w:val="VerbatimChar"/>
-        </w:rPr>
-        <w:t xml:space="preserve">#&gt;  CRAN (R 4.0.2)                      </w:t>
-      </w:r>
-      <w:r>
-        <w:br/>
-      </w:r>
-      <w:r>
-        <w:rPr>
-          <w:rStyle w:val="VerbatimChar"/>
-        </w:rPr>
-        <w:t xml:space="preserve">#&gt;  CRAN (R 4.0.2)                      </w:t>
-      </w:r>
-      <w:r>
-        <w:br/>
-      </w:r>
-      <w:r>
-        <w:rPr>
-          <w:rStyle w:val="VerbatimChar"/>
-        </w:rPr>
-        <w:t xml:space="preserve">#&gt;  CRAN (R 4.0.2)                      </w:t>
-      </w:r>
-      <w:r>
-        <w:br/>
-      </w:r>
-      <w:r>
-        <w:rPr>
-          <w:rStyle w:val="VerbatimChar"/>
-        </w:rPr>
-        <w:t xml:space="preserve">#&gt;  CRAN (R 4.0.2)                      </w:t>
-      </w:r>
-      <w:r>
-        <w:br/>
-      </w:r>
-      <w:r>
-        <w:rPr>
-          <w:rStyle w:val="VerbatimChar"/>
-        </w:rPr>
-        <w:t xml:space="preserve">#&gt;  CRAN (R 4.0.2)                      </w:t>
-      </w:r>
-      <w:r>
-        <w:br/>
-      </w:r>
-      <w:r>
-        <w:rPr>
-          <w:rStyle w:val="VerbatimChar"/>
-        </w:rPr>
-        <w:t xml:space="preserve">#&gt;  CRAN (R 4.0.2)                      </w:t>
-      </w:r>
-      <w:r>
-        <w:br/>
-      </w:r>
-      <w:r>
-        <w:rPr>
-          <w:rStyle w:val="VerbatimChar"/>
-        </w:rPr>
-        <w:t xml:space="preserve">#&gt;  CRAN (R 4.0.2)                      </w:t>
-      </w:r>
-      <w:r>
-        <w:br/>
-      </w:r>
-      <w:r>
-        <w:rPr>
-          <w:rStyle w:val="VerbatimChar"/>
-        </w:rPr>
-        <w:t xml:space="preserve">#&gt;  CRAN (R 4.0.2)                      </w:t>
-      </w:r>
-      <w:r>
-        <w:br/>
-      </w:r>
-      <w:r>
-        <w:rPr>
-          <w:rStyle w:val="VerbatimChar"/>
-        </w:rPr>
-        <w:t xml:space="preserve">#&gt;  Github (gavinsimpson/gratia@9359c3d)</w:t>
-      </w:r>
-      <w:r>
-        <w:br/>
-      </w:r>
-      <w:r>
-        <w:rPr>
-          <w:rStyle w:val="VerbatimChar"/>
-        </w:rPr>
-        <w:t xml:space="preserve">#&gt;  CRAN (R 4.0.0)                      </w:t>
-      </w:r>
-      <w:r>
-        <w:br/>
-      </w:r>
-      <w:r>
-        <w:rPr>
-          <w:rStyle w:val="VerbatimChar"/>
-        </w:rPr>
-        <w:t xml:space="preserve">#&gt;  CRAN (R 4.0.2)                      </w:t>
-      </w:r>
-      <w:r>
-        <w:br/>
-      </w:r>
-      <w:r>
-        <w:rPr>
-          <w:rStyle w:val="VerbatimChar"/>
-        </w:rPr>
-        <w:t xml:space="preserve">#&gt;  CRAN (R 4.0.2)                      </w:t>
-      </w:r>
-      <w:r>
-        <w:br/>
-      </w:r>
-      <w:r>
-        <w:rPr>
-          <w:rStyle w:val="VerbatimChar"/>
-        </w:rPr>
-        <w:t xml:space="preserve">#&gt;  CRAN (R 4.0.2)                      </w:t>
-      </w:r>
-      <w:r>
-        <w:br/>
-      </w:r>
-      <w:r>
-        <w:rPr>
-          <w:rStyle w:val="VerbatimChar"/>
-        </w:rPr>
-        <w:t xml:space="preserve">#&gt;  CRAN (R 4.0.2)                      </w:t>
-      </w:r>
-      <w:r>
-        <w:br/>
-      </w:r>
-      <w:r>
-        <w:rPr>
-          <w:rStyle w:val="VerbatimChar"/>
-        </w:rPr>
-        <w:t xml:space="preserve">#&gt;  CRAN (R 4.0.2)                      </w:t>
-      </w:r>
-      <w:r>
-        <w:br/>
-      </w:r>
-      <w:r>
-        <w:rPr>
-          <w:rStyle w:val="VerbatimChar"/>
-        </w:rPr>
-        <w:t xml:space="preserve">#&gt;  CRAN (R 4.0.2)                      </w:t>
-      </w:r>
-      <w:r>
-        <w:br/>
-      </w:r>
-      <w:r>
-        <w:rPr>
-          <w:rStyle w:val="VerbatimChar"/>
-        </w:rPr>
-        <w:t xml:space="preserve">#&gt;  CRAN (R 4.0.2)                      </w:t>
-      </w:r>
-      <w:r>
-        <w:br/>
-      </w:r>
-      <w:r>
-        <w:rPr>
-          <w:rStyle w:val="VerbatimChar"/>
-        </w:rPr>
-        <w:t xml:space="preserve">#&gt;  CRAN (R 4.0.2)                      </w:t>
-      </w:r>
-      <w:r>
-        <w:br/>
-      </w:r>
-      <w:r>
-        <w:rPr>
-          <w:rStyle w:val="VerbatimChar"/>
-        </w:rPr>
-        <w:t xml:space="preserve">#&gt;  CRAN (R 4.0.2)                      </w:t>
-      </w:r>
-      <w:r>
-        <w:br/>
-      </w:r>
-      <w:r>
-        <w:rPr>
-          <w:rStyle w:val="VerbatimChar"/>
-        </w:rPr>
-        <w:t xml:space="preserve">#&gt;  CRAN (R 4.0.2)                      </w:t>
-      </w:r>
-      <w:r>
-        <w:br/>
-      </w:r>
-      <w:r>
-        <w:rPr>
-          <w:rStyle w:val="VerbatimChar"/>
-        </w:rPr>
-        <w:t xml:space="preserve">#&gt;  CRAN (R 4.0.2)                      </w:t>
-      </w:r>
-      <w:r>
-        <w:br/>
-      </w:r>
-      <w:r>
-        <w:rPr>
-          <w:rStyle w:val="VerbatimChar"/>
-        </w:rPr>
-        <w:t xml:space="preserve">#&gt;  CRAN (R 4.0.2)                      </w:t>
-      </w:r>
-      <w:r>
-        <w:br/>
-      </w:r>
-      <w:r>
-        <w:rPr>
-          <w:rStyle w:val="VerbatimChar"/>
-        </w:rPr>
-        <w:t xml:space="preserve">#&gt;  CRAN (R 4.0.0)                      </w:t>
-      </w:r>
-      <w:r>
-        <w:br/>
-      </w:r>
-      <w:r>
-        <w:rPr>
-          <w:rStyle w:val="VerbatimChar"/>
-        </w:rPr>
-        <w:t xml:space="preserve">#&gt;  CRAN (R 4.0.2)                      </w:t>
-      </w:r>
-      <w:r>
-        <w:br/>
-      </w:r>
-      <w:r>
-        <w:rPr>
-          <w:rStyle w:val="VerbatimChar"/>
-        </w:rPr>
-        <w:t xml:space="preserve">#&gt;  CRAN (R 4.0.2)                      </w:t>
-      </w:r>
-      <w:r>
-        <w:br/>
-      </w:r>
-      <w:r>
-        <w:rPr>
-          <w:rStyle w:val="VerbatimChar"/>
-        </w:rPr>
-        <w:t xml:space="preserve">#&gt;  CRAN (R 4.0.2)                      </w:t>
-      </w:r>
-      <w:r>
-        <w:br/>
-      </w:r>
-      <w:r>
-        <w:rPr>
-          <w:rStyle w:val="VerbatimChar"/>
-        </w:rPr>
-        <w:t xml:space="preserve">#&gt;  CRAN (R 4.0.2)                      </w:t>
-      </w:r>
-      <w:r>
-        <w:br/>
-      </w:r>
-      <w:r>
-        <w:rPr>
-          <w:rStyle w:val="VerbatimChar"/>
-        </w:rPr>
-        <w:t xml:space="preserve">#&gt;  CRAN (R 4.0.2)                      </w:t>
-      </w:r>
-      <w:r>
-        <w:br/>
-      </w:r>
-      <w:r>
-        <w:rPr>
-          <w:rStyle w:val="VerbatimChar"/>
-        </w:rPr>
-        <w:t xml:space="preserve">#&gt;  CRAN (R 4.0.2)                      </w:t>
-      </w:r>
-      <w:r>
-        <w:br/>
-      </w:r>
-      <w:r>
-        <w:rPr>
-          <w:rStyle w:val="VerbatimChar"/>
-        </w:rPr>
-        <w:t xml:space="preserve">#&gt;  CRAN (R 4.0.2)                      </w:t>
-      </w:r>
-      <w:r>
-        <w:br/>
-      </w:r>
-      <w:r>
-        <w:rPr>
-          <w:rStyle w:val="VerbatimChar"/>
-        </w:rPr>
-        <w:t xml:space="preserve">#&gt;  CRAN (R 4.0.2)                      </w:t>
-      </w:r>
-      <w:r>
-        <w:br/>
-      </w:r>
-      <w:r>
-        <w:rPr>
-          <w:rStyle w:val="VerbatimChar"/>
-        </w:rPr>
-        <w:t xml:space="preserve">#&gt;  CRAN (R 4.0.2)                      </w:t>
-      </w:r>
-      <w:r>
-        <w:br/>
-      </w:r>
-      <w:r>
-        <w:rPr>
-          <w:rStyle w:val="VerbatimChar"/>
-        </w:rPr>
-        <w:t xml:space="preserve">#&gt;  CRAN (R 4.0.2)                      </w:t>
-      </w:r>
-      <w:r>
-        <w:br/>
-      </w:r>
-      <w:r>
-        <w:rPr>
-          <w:rStyle w:val="VerbatimChar"/>
-        </w:rPr>
-        <w:t xml:space="preserve">#&gt;  CRAN (R 4.0.2)                      </w:t>
-      </w:r>
-      <w:r>
-        <w:br/>
-      </w:r>
-      <w:r>
-        <w:rPr>
-          <w:rStyle w:val="VerbatimChar"/>
-        </w:rPr>
-        <w:t xml:space="preserve">#&gt;  CRAN (R 4.0.2)                      </w:t>
-      </w:r>
-      <w:r>
-        <w:br/>
-      </w:r>
-      <w:r>
-        <w:rPr>
-          <w:rStyle w:val="VerbatimChar"/>
-        </w:rPr>
-        <w:t xml:space="preserve">#&gt;  CRAN (R 4.0.2)                      </w:t>
-      </w:r>
-      <w:r>
-        <w:br/>
-      </w:r>
-      <w:r>
-        <w:rPr>
-          <w:rStyle w:val="VerbatimChar"/>
-        </w:rPr>
-        <w:t xml:space="preserve">#&gt;  CRAN (R 4.0.2)                      </w:t>
-      </w:r>
-      <w:r>
-        <w:br/>
-      </w:r>
-      <w:r>
-        <w:rPr>
-          <w:rStyle w:val="VerbatimChar"/>
-        </w:rPr>
-        <w:t xml:space="preserve">#&gt;  CRAN (R 4.0.2)                      </w:t>
-      </w:r>
-      <w:r>
-        <w:br/>
-      </w:r>
-      <w:r>
-        <w:rPr>
-          <w:rStyle w:val="VerbatimChar"/>
-        </w:rPr>
-        <w:t xml:space="preserve">#&gt;  CRAN (R 4.0.2)                      </w:t>
-      </w:r>
-      <w:r>
-        <w:br/>
-      </w:r>
-      <w:r>
-        <w:rPr>
-          <w:rStyle w:val="VerbatimChar"/>
-        </w:rPr>
-        <w:t xml:space="preserve">#&gt;  CRAN (R 4.0.2)                      </w:t>
-      </w:r>
-      <w:r>
-        <w:br/>
-      </w:r>
-      <w:r>
-        <w:rPr>
-          <w:rStyle w:val="VerbatimChar"/>
-        </w:rPr>
-        <w:t xml:space="preserve">#&gt;  CRAN (R 4.0.2)                      </w:t>
-      </w:r>
-      <w:r>
-        <w:br/>
-      </w:r>
-      <w:r>
-        <w:rPr>
-          <w:rStyle w:val="VerbatimChar"/>
-        </w:rPr>
-        <w:t xml:space="preserve">#&gt;  CRAN (R 4.0.2)                      </w:t>
-      </w:r>
-      <w:r>
-        <w:br/>
-      </w:r>
-      <w:r>
-        <w:rPr>
-          <w:rStyle w:val="VerbatimChar"/>
-        </w:rPr>
-        <w:t xml:space="preserve">#&gt;  CRAN (R 4.0.2)                      </w:t>
-      </w:r>
-      <w:r>
-        <w:br/>
-      </w:r>
-      <w:r>
-        <w:rPr>
-          <w:rStyle w:val="VerbatimChar"/>
-        </w:rPr>
-        <w:t xml:space="preserve">#&gt;  CRAN (R 4.0.2)                      </w:t>
-      </w:r>
-      <w:r>
-        <w:br/>
-      </w:r>
-      <w:r>
-        <w:rPr>
-          <w:rStyle w:val="VerbatimChar"/>
-        </w:rPr>
-        <w:t xml:space="preserve">#&gt;  CRAN (R 4.0.2)                      </w:t>
-      </w:r>
-      <w:r>
-        <w:br/>
-      </w:r>
-      <w:r>
-        <w:rPr>
-          <w:rStyle w:val="VerbatimChar"/>
-        </w:rPr>
-        <w:t xml:space="preserve">#&gt;  CRAN (R 4.0.2)                      </w:t>
-      </w:r>
-      <w:r>
-        <w:br/>
-      </w:r>
-      <w:r>
-        <w:rPr>
-          <w:rStyle w:val="VerbatimChar"/>
-        </w:rPr>
-        <w:t xml:space="preserve">#&gt;  CRAN (R 4.0.2)                      </w:t>
-      </w:r>
-      <w:r>
-        <w:br/>
-      </w:r>
-      <w:r>
-        <w:rPr>
-          <w:rStyle w:val="VerbatimChar"/>
-        </w:rPr>
-        <w:t xml:space="preserve">#&gt;  CRAN (R 4.0.2)                      </w:t>
-      </w:r>
-      <w:r>
-        <w:br/>
-      </w:r>
-      <w:r>
-        <w:rPr>
-          <w:rStyle w:val="VerbatimChar"/>
-        </w:rPr>
-        <w:t xml:space="preserve">#&gt;  CRAN (R 4.0.2)                      </w:t>
-      </w:r>
-      <w:r>
-        <w:br/>
-      </w:r>
-      <w:r>
-        <w:rPr>
-          <w:rStyle w:val="VerbatimChar"/>
-        </w:rPr>
-        <w:t xml:space="preserve">#&gt;  CRAN (R 4.0.2)                      </w:t>
-      </w:r>
-      <w:r>
-        <w:br/>
-      </w:r>
-      <w:r>
-        <w:rPr>
-          <w:rStyle w:val="VerbatimChar"/>
-        </w:rPr>
-        <w:t xml:space="preserve">#&gt;  CRAN (R 4.0.0)                      </w:t>
-      </w:r>
-      <w:r>
-        <w:br/>
-      </w:r>
-      <w:r>
-        <w:rPr>
-          <w:rStyle w:val="VerbatimChar"/>
-        </w:rPr>
-        <w:t xml:space="preserve">#&gt;  CRAN (R 4.0.2)                      </w:t>
-      </w:r>
-      <w:r>
-        <w:br/>
-      </w:r>
-      <w:r>
-        <w:rPr>
-          <w:rStyle w:val="VerbatimChar"/>
-        </w:rPr>
-        <w:t xml:space="preserve">#&gt;  CRAN (R 4.0.2)                      </w:t>
-      </w:r>
-      <w:r>
-        <w:br/>
-      </w:r>
-      <w:r>
-        <w:rPr>
-          <w:rStyle w:val="VerbatimChar"/>
-        </w:rPr>
-        <w:t xml:space="preserve">#&gt;  CRAN (R 4.0.2)                      </w:t>
-      </w:r>
-      <w:r>
-        <w:br/>
-      </w:r>
-      <w:r>
-        <w:rPr>
-          <w:rStyle w:val="VerbatimChar"/>
-        </w:rPr>
-        <w:t xml:space="preserve">#&gt;  CRAN (R 4.0.2)                      </w:t>
-      </w:r>
-      <w:r>
-        <w:br/>
-      </w:r>
-      <w:r>
-        <w:rPr>
-          <w:rStyle w:val="VerbatimChar"/>
-        </w:rPr>
-        <w:t xml:space="preserve">#&gt;  CRAN (R 4.0.2)                      </w:t>
-      </w:r>
-      <w:r>
-        <w:br/>
-      </w:r>
-      <w:r>
-        <w:rPr>
-          <w:rStyle w:val="VerbatimChar"/>
-        </w:rPr>
-        <w:t xml:space="preserve">#&gt;  CRAN (R 4.0.2)                      </w:t>
-      </w:r>
-      <w:r>
-        <w:br/>
-      </w:r>
-      <w:r>
-        <w:rPr>
-          <w:rStyle w:val="VerbatimChar"/>
-        </w:rPr>
-        <w:t xml:space="preserve">#&gt;  CRAN (R 4.0.2)                      </w:t>
-      </w:r>
-      <w:r>
-        <w:br/>
-      </w:r>
-      <w:r>
-        <w:rPr>
-          <w:rStyle w:val="VerbatimChar"/>
-        </w:rPr>
-        <w:t xml:space="preserve">#&gt;  CRAN (R 4.0.2)                      </w:t>
-      </w:r>
-      <w:r>
-        <w:br/>
-      </w:r>
-      <w:r>
-        <w:rPr>
-          <w:rStyle w:val="VerbatimChar"/>
-        </w:rPr>
-        <w:t xml:space="preserve">#&gt;  CRAN (R 4.0.2)                      </w:t>
-      </w:r>
-      <w:r>
-        <w:br/>
-      </w:r>
-      <w:r>
-        <w:rPr>
-          <w:rStyle w:val="VerbatimChar"/>
-        </w:rPr>
-        <w:t xml:space="preserve">#&gt;  CRAN (R 4.0.2)                      </w:t>
-      </w:r>
-      <w:r>
-        <w:br/>
-      </w:r>
-      <w:r>
-        <w:rPr>
-          <w:rStyle w:val="VerbatimChar"/>
-        </w:rPr>
-        <w:t xml:space="preserve">#&gt;  CRAN (R 4.0.2)                      </w:t>
-      </w:r>
-      <w:r>
-        <w:br/>
-      </w:r>
-      <w:r>
-        <w:rPr>
-          <w:rStyle w:val="VerbatimChar"/>
-        </w:rPr>
-        <w:t xml:space="preserve">#&gt;  CRAN (R 4.0.2)                      </w:t>
-      </w:r>
-      <w:r>
-        <w:br/>
-      </w:r>
-      <w:r>
-        <w:rPr>
-          <w:rStyle w:val="VerbatimChar"/>
-        </w:rPr>
-        <w:t xml:space="preserve">#&gt;  CRAN (R 4.0.2)                      </w:t>
-      </w:r>
-      <w:r>
-        <w:br/>
-      </w:r>
-      <w:r>
-        <w:rPr>
-          <w:rStyle w:val="VerbatimChar"/>
-        </w:rPr>
-        <w:t xml:space="preserve">#&gt;  CRAN (R 4.0.2)                      </w:t>
-      </w:r>
-      <w:r>
-        <w:br/>
-      </w:r>
-      <w:r>
-        <w:rPr>
-          <w:rStyle w:val="VerbatimChar"/>
-        </w:rPr>
-        <w:t xml:space="preserve">#&gt;  CRAN (R 4.0.2)                      </w:t>
-      </w:r>
-      <w:r>
-        <w:br/>
-      </w:r>
-      <w:r>
-        <w:rPr>
-          <w:rStyle w:val="VerbatimChar"/>
-        </w:rPr>
-        <w:t xml:space="preserve">#&gt;  CRAN (R 4.0.2)                      </w:t>
-      </w:r>
-      <w:r>
-        <w:br/>
-      </w:r>
-      <w:r>
-        <w:rPr>
-          <w:rStyle w:val="VerbatimChar"/>
-        </w:rPr>
-        <w:t xml:space="preserve">#&gt;  CRAN (R 4.0.2)                      </w:t>
-      </w:r>
-      <w:r>
-        <w:br/>
-      </w:r>
-      <w:r>
-        <w:rPr>
-          <w:rStyle w:val="VerbatimChar"/>
-        </w:rPr>
-        <w:t xml:space="preserve">#&gt;  CRAN (R 4.0.2)                      </w:t>
-      </w:r>
-      <w:r>
-        <w:br/>
-      </w:r>
-      <w:r>
-        <w:rPr>
-          <w:rStyle w:val="VerbatimChar"/>
-        </w:rPr>
-        <w:t xml:space="preserve">#&gt;  CRAN (R 4.0.2)                      </w:t>
-      </w:r>
-      <w:r>
-        <w:br/>
-      </w:r>
-      <w:r>
-        <w:rPr>
-          <w:rStyle w:val="VerbatimChar"/>
-        </w:rPr>
-        <w:t xml:space="preserve">#&gt;  CRAN (R 4.0.2)                      </w:t>
-      </w:r>
-      <w:r>
-        <w:br/>
-      </w:r>
-      <w:r>
-        <w:rPr>
-          <w:rStyle w:val="VerbatimChar"/>
-        </w:rPr>
-        <w:t xml:space="preserve">#&gt;  CRAN (R 4.0.2)                      </w:t>
-      </w:r>
-      <w:r>
-        <w:br/>
-      </w:r>
-      <w:r>
-        <w:rPr>
-          <w:rStyle w:val="VerbatimChar"/>
-        </w:rPr>
-        <w:t xml:space="preserve">#&gt;  CRAN (R 4.0.2)                      </w:t>
-      </w:r>
-      <w:r>
-        <w:br/>
-      </w:r>
-      <w:r>
-        <w:rPr>
-          <w:rStyle w:val="VerbatimChar"/>
-        </w:rPr>
-        <w:t xml:space="preserve">#&gt;  CRAN (R 4.0.2)                      </w:t>
-      </w:r>
-      <w:r>
-        <w:br/>
-      </w:r>
-      <w:r>
-        <w:rPr>
-          <w:rStyle w:val="VerbatimChar"/>
-        </w:rPr>
-        <w:t xml:space="preserve">#&gt;  CRAN (R 4.0.2)                      </w:t>
-      </w:r>
-      <w:r>
-        <w:br/>
-      </w:r>
-      <w:r>
-        <w:rPr>
-          <w:rStyle w:val="VerbatimChar"/>
-        </w:rPr>
-        <w:t xml:space="preserve">#&gt;  CRAN (R 4.0.2)                      </w:t>
-      </w:r>
-      <w:r>
-        <w:br/>
-      </w:r>
-      <w:r>
-        <w:rPr>
-          <w:rStyle w:val="VerbatimChar"/>
-        </w:rPr>
-        <w:t xml:space="preserve">#&gt;  CRAN (R 4.0.2)                      </w:t>
-      </w:r>
-      <w:r>
-        <w:br/>
-      </w:r>
-      <w:r>
-        <w:rPr>
-          <w:rStyle w:val="VerbatimChar"/>
-        </w:rPr>
-        <w:t xml:space="preserve">#&gt;  CRAN (R 4.0.2)                      </w:t>
-      </w:r>
-      <w:r>
-        <w:br/>
-      </w:r>
-      <w:r>
-        <w:rPr>
-          <w:rStyle w:val="VerbatimChar"/>
-        </w:rPr>
-        <w:t xml:space="preserve">#&gt;  CRAN (R 4.0.2)                      </w:t>
-      </w:r>
-      <w:r>
-        <w:br/>
-      </w:r>
-      <w:r>
-        <w:rPr>
-          <w:rStyle w:val="VerbatimChar"/>
-        </w:rPr>
-        <w:t xml:space="preserve">#&gt;  CRAN (R 4.0.2)                      </w:t>
-      </w:r>
-      <w:r>
-        <w:br/>
-      </w:r>
-      <w:r>
-        <w:rPr>
-          <w:rStyle w:val="VerbatimChar"/>
-        </w:rPr>
-        <w:t xml:space="preserve">#&gt;  CRAN (R 4.0.2)                      </w:t>
-      </w:r>
-      <w:r>
-        <w:br/>
-      </w:r>
-      <w:r>
-        <w:rPr>
-          <w:rStyle w:val="VerbatimChar"/>
-        </w:rPr>
-        <w:t xml:space="preserve">#&gt;  CRAN (R 4.0.2)                      </w:t>
-      </w:r>
-      <w:r>
-        <w:br/>
-      </w:r>
-      <w:r>
-        <w:rPr>
-          <w:rStyle w:val="VerbatimChar"/>
-        </w:rPr>
-        <w:t xml:space="preserve">#&gt;  CRAN (R 4.0.2)                      </w:t>
-      </w:r>
-      <w:r>
-        <w:br/>
-      </w:r>
-      <w:r>
-        <w:rPr>
-          <w:rStyle w:val="VerbatimChar"/>
-        </w:rPr>
-        <w:t xml:space="preserve">#&gt;  CRAN (R 4.0.2)                      </w:t>
-      </w:r>
-      <w:r>
-        <w:br/>
-      </w:r>
-      <w:r>
-        <w:rPr>
-          <w:rStyle w:val="VerbatimChar"/>
-        </w:rPr>
-        <w:t xml:space="preserve">#&gt;  CRAN (R 4.0.2)                      </w:t>
-      </w:r>
-      <w:r>
-        <w:br/>
-      </w:r>
-      <w:r>
-        <w:rPr>
-          <w:rStyle w:val="VerbatimChar"/>
-        </w:rPr>
-        <w:t xml:space="preserve">#&gt;  CRAN (R 4.0.2)                      </w:t>
-      </w:r>
-      <w:r>
-        <w:br/>
-      </w:r>
-      <w:r>
-        <w:rPr>
-          <w:rStyle w:val="VerbatimChar"/>
-        </w:rPr>
-        <w:t xml:space="preserve">#&gt;  CRAN (R 4.0.2)                      </w:t>
-      </w:r>
-      <w:r>
-        <w:br/>
-      </w:r>
-      <w:r>
-        <w:rPr>
-          <w:rStyle w:val="VerbatimChar"/>
-        </w:rPr>
-        <w:t xml:space="preserve">#&gt;  CRAN (R 4.0.2)                      </w:t>
-      </w:r>
-      <w:r>
-        <w:br/>
-      </w:r>
-      <w:r>
-        <w:rPr>
-          <w:rStyle w:val="VerbatimChar"/>
-        </w:rPr>
-        <w:t xml:space="preserve">#&gt;  CRAN (R 4.0.2)                      </w:t>
-      </w:r>
-      <w:r>
-        <w:br/>
-      </w:r>
-      <w:r>
-        <w:rPr>
-          <w:rStyle w:val="VerbatimChar"/>
-        </w:rPr>
-        <w:t xml:space="preserve">#&gt;  CRAN (R 4.0.2)                      </w:t>
-      </w:r>
-      <w:r>
-        <w:br/>
-      </w:r>
-      <w:r>
-        <w:rPr>
-          <w:rStyle w:val="VerbatimChar"/>
-        </w:rPr>
-        <w:t xml:space="preserve">#&gt;  CRAN (R 4.0.2)                      </w:t>
-      </w:r>
-      <w:r>
-        <w:br/>
-      </w:r>
-      <w:r>
-        <w:rPr>
-          <w:rStyle w:val="VerbatimChar"/>
-        </w:rPr>
-        <w:t xml:space="preserve">#&gt;  CRAN (R 4.0.2)                      </w:t>
-      </w:r>
-      <w:r>
-        <w:br/>
-      </w:r>
-      <w:r>
-        <w:rPr>
-          <w:rStyle w:val="VerbatimChar"/>
-        </w:rPr>
-        <w:t xml:space="preserve">#&gt;  CRAN (R 4.0.2)                      </w:t>
-      </w:r>
-      <w:r>
-        <w:br/>
-      </w:r>
-      <w:r>
-        <w:rPr>
-          <w:rStyle w:val="VerbatimChar"/>
-        </w:rPr>
-        <w:t xml:space="preserve">#&gt;  CRAN (R 4.0.2)                      </w:t>
-      </w:r>
-      <w:r>
-        <w:br/>
-      </w:r>
-      <w:r>
-        <w:rPr>
-          <w:rStyle w:val="VerbatimChar"/>
-        </w:rPr>
-        <w:t xml:space="preserve">#&gt;  CRAN (R 4.0.2)                      </w:t>
-      </w:r>
-      <w:r>
-        <w:br/>
-      </w:r>
-      <w:r>
-        <w:rPr>
-          <w:rStyle w:val="VerbatimChar"/>
-        </w:rPr>
-        <w:t xml:space="preserve">#&gt; </w:t>
-      </w:r>
-      <w:r>
-        <w:br/>
-      </w:r>
-      <w:r>
-        <w:rPr>
-          <w:rStyle w:val="VerbatimChar"/>
-        </w:rPr>
-        <w:t xml:space="preserve">#&gt; [1] /Users/scottericr/Documents/HeliconiaDemography/renv/library/R-4.0/x86_64-apple-darwin17.0</w:t>
-      </w:r>
-      <w:r>
-        <w:br/>
-      </w:r>
-      <w:r>
-        <w:rPr>
-          <w:rStyle w:val="VerbatimChar"/>
-        </w:rPr>
-        <w:t xml:space="preserve">#&gt; [2] /private/var/folders/b_/2vfnxxls5vs401tmhhb3wqdh0000gp/T/RtmpWY48go/renv-system-library</w:t>
-      </w:r>
-      <w:r>
-        <w:br/>
-      </w:r>
-      <w:r>
-        <w:rPr>
-          <w:rStyle w:val="VerbatimChar"/>
-        </w:rPr>
-        <w:t xml:space="preserve">#&gt; [3] /private/var/folders/b_/2vfnxxls5vs401tmhhb3wqdh0000gp/T/RtmpXTf3ll/renv-system-library</w:t>
-      </w:r>
-      <w:r>
-        <w:br/>
-      </w:r>
-      <w:r>
-        <w:rPr>
-          <w:rStyle w:val="VerbatimChar"/>
-        </w:rPr>
-        <w:t xml:space="preserve">#&gt; </w:t>
-      </w:r>
-      <w:r>
-        <w:br/>
-      </w:r>
-      <w:r>
-        <w:rPr>
-          <w:rStyle w:val="VerbatimChar"/>
-        </w:rPr>
-        <w:t xml:space="preserve">#&gt;  P ── Loaded and on-disk path mismatch.</w:t>
-      </w:r>
-    </w:p>
-    <w:p>
-      <w:pPr>
-        <w:pStyle w:val="FirstParagraph"/>
-      </w:pPr>
-      <w:r>
-        <w:t xml:space="preserve">The current Git commit details are:</w:t>
-      </w:r>
-    </w:p>
-    <w:p>
-      <w:pPr>
-        <w:pStyle w:val="SourceCode"/>
-      </w:pPr>
-      <w:r>
-        <w:rPr>
-          <w:rStyle w:val="VerbatimChar"/>
-        </w:rPr>
-        <w:t xml:space="preserve">#&gt; Local:    master /Users/scottericr/Documents/HeliconiaDemography</w:t>
-      </w:r>
-      <w:r>
-        <w:br/>
-      </w:r>
-      <w:r>
-        <w:rPr>
-          <w:rStyle w:val="VerbatimChar"/>
-        </w:rPr>
-        <w:t xml:space="preserve">#&gt; Remote:   master @ origin (https://github.com/BrunaLab/HeliconiaDemography.git)</w:t>
-      </w:r>
-      <w:r>
-        <w:br/>
-      </w:r>
-      <w:r>
-        <w:rPr>
-          <w:rStyle w:val="VerbatimChar"/>
-        </w:rPr>
-        <w:t xml:space="preserve">#&gt; Head:     [71a4c41] 2021-06-23: update lockfile</w:t>
-      </w:r>
-    </w:p>
     <w:bookmarkEnd w:id="276"/>
-    <w:bookmarkEnd w:id="277"/>
     <w:sectPr>
       <w:pgSz w:h="15840" w:w="12240"/>
       <w:pgMar w:bottom="1440" w:footer="720" w:gutter="0" w:header="720" w:left="1440" w:right="1440" w:top="1440"/>

</xml_diff>

<commit_message>
save .tiff in addition to embedded .png
</commit_message>
<xml_diff>
--- a/doc/paper.docx
+++ b/doc/paper.docx
@@ -5474,14 +5474,14 @@
       <w:r>
         <w:drawing>
           <wp:inline>
-            <wp:extent cx="3810000" cy="2540000"/>
+            <wp:extent cx="5943600" cy="5943600"/>
             <wp:effectExtent b="0" l="0" r="0" t="0"/>
             <wp:docPr descr="Figure 1: (a-c) Time series of H. acuminata vital rates in 1-ha fragments (solid orange lines) and continuous forest (dashed blue lines) and (d) drought occurrence in the study region. (a) Mean fold-change in plant plant size (log2(sizet+1 / sizet)) varies by year and habitat. On average, plants grew in most years with the notable exception in 2003, in which on average plants regressed in size in both habitats (i.e., fold-change &lt; 0). Error bars represent the standard deviation. (b) The proportion of plants surviving from one transition year to the next varied from 0.98 (CF in 1998-1999) to 0.91 (CF in 2003-2004). (c) The proportion of H. acuminata above the size threshold for reproduction that flowered each year is on average low but variable. The size threshold is determined by the upper 90th percentile size of flowering plants across all years. (d) Monthly 3-month SPEI for our study region. Gray lines represent values from different grid cells encompassing BDFFP; the dark line represents the site mean. Colored stripes represent drought intensity: yellow = mild, orange = moderate, dark orange = severe, red = extreme." title="" id="1" name="Picture"/>
             <a:graphic>
               <a:graphicData uri="http://schemas.openxmlformats.org/drawingml/2006/picture">
                 <pic:pic>
                   <pic:nvPicPr>
-                    <pic:cNvPr descr="figures/eda-1.tiff" id="0" name="Picture"/>
+                    <pic:cNvPr descr="figures/eda-1.png" id="0" name="Picture"/>
                     <pic:cNvPicPr>
                       <a:picLocks noChangeArrowheads="1" noChangeAspect="1"/>
                     </pic:cNvPicPr>
@@ -5495,7 +5495,7 @@
                   <pic:spPr bwMode="auto">
                     <a:xfrm>
                       <a:off x="0" y="0"/>
-                      <a:ext cx="3810000" cy="2540000"/>
+                      <a:ext cx="5943600" cy="5943600"/>
                     </a:xfrm>
                     <a:prstGeom prst="rect">
                       <a:avLst/>
@@ -5582,14 +5582,14 @@
       <w:r>
         <w:drawing>
           <wp:inline>
-            <wp:extent cx="3810000" cy="2540000"/>
+            <wp:extent cx="5943600" cy="2971800"/>
             <wp:effectExtent b="0" l="0" r="0" t="0"/>
             <wp:docPr descr="Figure 2: Survivorship curve for plants marked in the 1998 survey year; these plants comprise 49% of those in the complete demographic dataset. The percentage of these plants that were still alive ten years later was 79.7% (1629/2055) in continuous forest vs. 72.4% (393/543) in 1-ha fragments." title="" id="1" name="Picture"/>
             <a:graphic>
               <a:graphicData uri="http://schemas.openxmlformats.org/drawingml/2006/picture">
                 <pic:pic>
                   <pic:nvPicPr>
-                    <pic:cNvPr descr="figures/surv-curve-1.tiff" id="0" name="Picture"/>
+                    <pic:cNvPr descr="figures/surv-curve-1.png" id="0" name="Picture"/>
                     <pic:cNvPicPr>
                       <a:picLocks noChangeArrowheads="1" noChangeAspect="1"/>
                     </pic:cNvPicPr>
@@ -5603,7 +5603,7 @@
                   <pic:spPr bwMode="auto">
                     <a:xfrm>
                       <a:off x="0" y="0"/>
-                      <a:ext cx="3810000" cy="2540000"/>
+                      <a:ext cx="5943600" cy="2971800"/>
                     </a:xfrm>
                     <a:prstGeom prst="rect">
                       <a:avLst/>
@@ -5637,14 +5637,14 @@
       <w:r>
         <w:drawing>
           <wp:inline>
-            <wp:extent cx="3810000" cy="2540000"/>
+            <wp:extent cx="5943600" cy="5943600"/>
             <wp:effectExtent b="0" l="0" r="0" t="0"/>
             <wp:docPr descr="Figure 3: Smooth effect from models of plant size in the previous census on (a) survival, (b) log(size), and (c) flowering probability; these values correspond to the additive term s1(zi) in eq. 1. The bands depicting the 95% confidence interval include uncertainty in the intercept and uncertainty due to smoothness selection; the smooths for 1-ha fragments and continuous forest are fit in separate models. (d) Plant size distribution by habitat type (solid line = 1-ha fragments, dashed line = Continuous Forest)." title="" id="1" name="Picture"/>
             <a:graphic>
               <a:graphicData uri="http://schemas.openxmlformats.org/drawingml/2006/picture">
                 <pic:pic>
                   <pic:nvPicPr>
-                    <pic:cNvPr descr="figures/size-plot-1.tiff" id="0" name="Picture"/>
+                    <pic:cNvPr descr="figures/size-plot-1.png" id="0" name="Picture"/>
                     <pic:cNvPicPr>
                       <a:picLocks noChangeArrowheads="1" noChangeAspect="1"/>
                     </pic:cNvPicPr>
@@ -5658,7 +5658,7 @@
                   <pic:spPr bwMode="auto">
                     <a:xfrm>
                       <a:off x="0" y="0"/>
-                      <a:ext cx="3810000" cy="2540000"/>
+                      <a:ext cx="5943600" cy="5943600"/>
                     </a:xfrm>
                     <a:prstGeom prst="rect">
                       <a:avLst/>
@@ -5710,14 +5710,14 @@
       <w:r>
         <w:drawing>
           <wp:inline>
-            <wp:extent cx="3810000" cy="2540000"/>
+            <wp:extent cx="5943600" cy="6368142"/>
             <wp:effectExtent b="0" l="0" r="0" t="0"/>
             <wp:docPr descr="Figure 4: Smooth effect of lagged SPEI on H. acuminata survival in (a) continuous forest, (b) 1-ha fragments, (c) and the difference between the two. Outlines show regions where the effect of SPEI is significant, defined as those where the 95% confidence interval around the response does not overlap the intercept. The bar on the bottom of each panel indicates the wet seasons (black, November–May) and dry seasons (white, June–October). Surface is modeled as a crossbasis function with cubic regression splines for each marginal basis. Model intercepts were added to fitted values of the crossbasis function and back-transformed to the response scale." title="" id="1" name="Picture"/>
             <a:graphic>
               <a:graphicData uri="http://schemas.openxmlformats.org/drawingml/2006/picture">
                 <pic:pic>
                   <pic:nvPicPr>
-                    <pic:cNvPr descr="figures/surv-spei-1.tiff" id="0" name="Picture"/>
+                    <pic:cNvPr descr="figures/surv-spei-1.png" id="0" name="Picture"/>
                     <pic:cNvPicPr>
                       <a:picLocks noChangeArrowheads="1" noChangeAspect="1"/>
                     </pic:cNvPicPr>
@@ -5731,7 +5731,7 @@
                   <pic:spPr bwMode="auto">
                     <a:xfrm>
                       <a:off x="0" y="0"/>
-                      <a:ext cx="3810000" cy="2540000"/>
+                      <a:ext cx="5943600" cy="6368142"/>
                     </a:xfrm>
                     <a:prstGeom prst="rect">
                       <a:avLst/>
@@ -5781,14 +5781,14 @@
       <w:r>
         <w:drawing>
           <wp:inline>
-            <wp:extent cx="3810000" cy="2540000"/>
+            <wp:extent cx="5943600" cy="6368142"/>
             <wp:effectExtent b="0" l="0" r="0" t="0"/>
             <wp:docPr descr="Figure 5: Smooth effect of lagged SPEI on H. acuminata growth in (a) continuous forest, (b) 1-ha fragments, (c) and the difference between the two. Outlines show regions where the effect of SPEI is significant, defined as those where the 95% confidence interval around the response does not overlap the intercept. The bar on the bottom of each panel indicates the wet seasons (black, November–May) and dry seasons (white, June–October)." title="" id="1" name="Picture"/>
             <a:graphic>
               <a:graphicData uri="http://schemas.openxmlformats.org/drawingml/2006/picture">
                 <pic:pic>
                   <pic:nvPicPr>
-                    <pic:cNvPr descr="figures/growth-spei-1.tiff" id="0" name="Picture"/>
+                    <pic:cNvPr descr="figures/growth-spei-1.png" id="0" name="Picture"/>
                     <pic:cNvPicPr>
                       <a:picLocks noChangeArrowheads="1" noChangeAspect="1"/>
                     </pic:cNvPicPr>
@@ -5802,7 +5802,7 @@
                   <pic:spPr bwMode="auto">
                     <a:xfrm>
                       <a:off x="0" y="0"/>
-                      <a:ext cx="3810000" cy="2540000"/>
+                      <a:ext cx="5943600" cy="6368142"/>
                     </a:xfrm>
                     <a:prstGeom prst="rect">
                       <a:avLst/>
@@ -5852,14 +5852,14 @@
       <w:r>
         <w:drawing>
           <wp:inline>
-            <wp:extent cx="3810000" cy="2540000"/>
+            <wp:extent cx="5943600" cy="6368142"/>
             <wp:effectExtent b="0" l="0" r="0" t="0"/>
             <wp:docPr descr="Figure 6: Smooth effect of lagged SPEI on H. acuminata flowering probability in (a) continuous forest, (b) 1-ha fragments, (c) and the difference between the two. Outlines show regions where the effect of SPEI is significant, defined as those where the 95% confidence interval around the response does not overlap the intercept. The bar on the bottom of each panel indicates the wet seasons (black, November–May) and dry seasons (white, June–October). Surface is modeled as a crossbasis function with cubic regression splines for each marginal basis. Model intercepts were added to fitted values of the crossbasis function and back-transformed to the response scale." title="" id="1" name="Picture"/>
             <a:graphic>
               <a:graphicData uri="http://schemas.openxmlformats.org/drawingml/2006/picture">
                 <pic:pic>
                   <pic:nvPicPr>
-                    <pic:cNvPr descr="figures/flwr-spei-1.tiff" id="0" name="Picture"/>
+                    <pic:cNvPr descr="figures/flwr-spei-1.png" id="0" name="Picture"/>
                     <pic:cNvPicPr>
                       <a:picLocks noChangeArrowheads="1" noChangeAspect="1"/>
                     </pic:cNvPicPr>
@@ -5873,7 +5873,7 @@
                   <pic:spPr bwMode="auto">
                     <a:xfrm>
                       <a:off x="0" y="0"/>
-                      <a:ext cx="3810000" cy="2540000"/>
+                      <a:ext cx="5943600" cy="6368142"/>
                     </a:xfrm>
                     <a:prstGeom prst="rect">
                       <a:avLst/>
@@ -12792,11 +12792,6 @@
     </w:p>
     <w:bookmarkEnd w:id="274"/>
     <w:bookmarkEnd w:id="275"/>
-    <w:p>
-      <w:r>
-        <w:br w:type="page"/>
-      </w:r>
-    </w:p>
     <w:bookmarkEnd w:id="276"/>
     <w:sectPr>
       <w:pgSz w:h="15840" w:w="12240"/>

</xml_diff>

<commit_message>
minor corrections spotted in proofs
</commit_message>
<xml_diff>
--- a/doc/paper.docx
+++ b/doc/paper.docx
@@ -1375,19 +1375,7 @@
         <w:t xml:space="preserve">(Bruna, 2002; Bruna &amp; Kress, 2002)</w:t>
       </w:r>
       <w:r>
-        <w:t xml:space="preserve">).</w:t>
-      </w:r>
-      <w:r>
-        <w:t xml:space="preserve"> </w:t>
-      </w:r>
-      <w:r>
-        <w:t xml:space="preserve">In this study, we used the product of shoot number and plant height as our measure of plant size.</w:t>
-      </w:r>
-      <w:r>
-        <w:t xml:space="preserve"> </w:t>
-      </w:r>
-      <w:r>
-        <w:t xml:space="preserve">Preliminary analysis showed that the product of shoot number and height was a better predictor of total leaf area (which in turn is assumed to be a strong predictor of aboveground biomass) than either shoot number or height alone (Table S2</w:t>
+        <w:t xml:space="preserve">. In this study, we used the product of shoot number and plant height as our measure of plant size. Preliminary analysis showed that the product of shoot number and height was a better predictor of total leaf area (which in turn is assumed to be a strong predictor of aboveground biomass) than either shoot number or height alone (Table S2</w:t>
       </w:r>
       <w:r>
         <w:t xml:space="preserve"> </w:t>
@@ -2110,10 +2098,7 @@
                     <m:nor/>
                     <m:sty m:val="p"/>
                   </m:rPr>
-                  <m:t>for plot </m:t>
-                </m:r>
-                <m:r>
-                  <m:t>j</m:t>
+                  <m:t>for plot j</m:t>
                 </m:r>
               </m:e>
             </m:mr>
@@ -2894,7 +2879,7 @@
         <w:t xml:space="preserve"> </w:t>
       </w:r>
       <w:r>
-        <w:t xml:space="preserve">1 A random effect of plant ID was not included in survival models since each plant only dies once.</w:t>
+        <w:t xml:space="preserve">A random effect of plant ID was not included in survival models since each plant only dies once.</w:t>
       </w:r>
     </w:p>
     <w:p>
@@ -4005,7 +3990,7 @@
         <w:t xml:space="preserve"> </w:t>
       </w:r>
       <w:r>
-        <w:t xml:space="preserve">In continuous forests, recent drought (i.e., at lag = 0–2 with SPEI &lt; -1), drought two dry seasons prior (lags 15–20 ) and in the wet season 34–36 months prior all increased the probability of flowering.</w:t>
+        <w:t xml:space="preserve">In continuous forests, recent drought (i.e., at lag = 0–2 with SPEI &lt; -1), drought two dry seasons prior (lags 15–20) and in the wet season 34–36 months prior all increased the probability of flowering.</w:t>
       </w:r>
       <w:r>
         <w:t xml:space="preserve"> </w:t>
@@ -5278,10 +5263,7 @@
         <w:t xml:space="preserve"> </w:t>
       </w:r>
       <w:r>
-        <w:t xml:space="preserve">(Aguirre et al., 2021;</w:t>
-      </w:r>
-      <w:r>
-        <w:t xml:space="preserve"> </w:t>
+        <w:t xml:space="preserve">(</w:t>
       </w:r>
       <w:r>
         <w:rPr>
@@ -5294,7 +5276,7 @@
         <w:t xml:space="preserve"> </w:t>
       </w:r>
       <w:r>
-        <w:t xml:space="preserve">Bruna &amp; Ribeiro, 2005; Markewitz et al., 2010; Westerband et al., 2017)</w:t>
+        <w:t xml:space="preserve">Aguirre et al., 2021; Bruna &amp; Ribeiro, 2005; Markewitz et al., 2010; Westerband et al., 2017)</w:t>
       </w:r>
       <w:r>
         <w:t xml:space="preserve">, ideally manipulating multiple combinations of climatic variables</w:t>

</xml_diff>

<commit_message>
re-knit with new figures
</commit_message>
<xml_diff>
--- a/doc/paper.docx
+++ b/doc/paper.docx
@@ -185,13 +185,13 @@
         <w:pStyle w:val="Date"/>
       </w:pPr>
       <w:r>
-        <w:t xml:space="preserve">28</w:t>
-      </w:r>
-      <w:r>
-        <w:t xml:space="preserve"> </w:t>
-      </w:r>
-      <w:r>
-        <w:t xml:space="preserve">June,</w:t>
+        <w:t xml:space="preserve">08</w:t>
+      </w:r>
+      <w:r>
+        <w:t xml:space="preserve"> </w:t>
+      </w:r>
+      <w:r>
+        <w:t xml:space="preserve">July,</w:t>
       </w:r>
       <w:r>
         <w:t xml:space="preserve"> </w:t>
@@ -1335,7 +1335,7 @@
         <w:t xml:space="preserve"> </w:t>
       </w:r>
       <w:r>
-        <w:t xml:space="preserve">Our dataset comprised 4,083 plants in continuous forest and 1,010 plants in forest fragments.</w:t>
+        <w:t xml:space="preserve">Our dataset comprised 4,902 plants in continuous forest and 1,370 plants in forest fragments.</w:t>
       </w:r>
       <w:r>
         <w:t xml:space="preserve"> </w:t>
@@ -3614,7 +3614,7 @@
         <w:t xml:space="preserve"> </w:t>
       </w:r>
       <w:r>
-        <w:t xml:space="preserve">While it was 27% higher in continuous forest than 1-ha fragments (0.048 ± 0.213 vs. 0.038 ± 0.19, respectively), this difference was not statistically significant (84% CIs of model intercepts overlapped).</w:t>
+        <w:t xml:space="preserve">While it was 27% higher in continuous forest than 1-ha fragments (0.045 ± 0.207 vs. 0.037 ± 0.188, respectively), this difference was not statistically significant (84% CIs of model intercepts overlapped).</w:t>
       </w:r>
       <w:r>
         <w:t xml:space="preserve"> </w:t>

</xml_diff>

<commit_message>
switch to run locally (HiperGator is down for maintainance)
</commit_message>
<xml_diff>
--- a/doc/paper.docx
+++ b/doc/paper.docx
@@ -185,13 +185,13 @@
         <w:pStyle w:val="Date"/>
       </w:pPr>
       <w:r>
-        <w:t xml:space="preserve">08</w:t>
-      </w:r>
-      <w:r>
-        <w:t xml:space="preserve"> </w:t>
-      </w:r>
-      <w:r>
-        <w:t xml:space="preserve">July,</w:t>
+        <w:t xml:space="preserve">04</w:t>
+      </w:r>
+      <w:r>
+        <w:t xml:space="preserve"> </w:t>
+      </w:r>
+      <w:r>
+        <w:t xml:space="preserve">August,</w:t>
       </w:r>
       <w:r>
         <w:t xml:space="preserve"> </w:t>
@@ -1335,7 +1335,7 @@
         <w:t xml:space="preserve"> </w:t>
       </w:r>
       <w:r>
-        <w:t xml:space="preserve">Our dataset comprised 4,902 plants in continuous forest and 1,370 plants in forest fragments.</w:t>
+        <w:t xml:space="preserve">Our dataset comprised 4,886 plants in continuous forest and 1,375 plants in forest fragments.</w:t>
       </w:r>
       <w:r>
         <w:t xml:space="preserve"> </w:t>
@@ -3614,7 +3614,7 @@
         <w:t xml:space="preserve"> </w:t>
       </w:r>
       <w:r>
-        <w:t xml:space="preserve">While it was 27% higher in continuous forest than 1-ha fragments (0.045 ± 0.207 vs. 0.037 ± 0.188, respectively), this difference was not statistically significant (84% CIs of model intercepts overlapped).</w:t>
+        <w:t xml:space="preserve">While it was 27% higher in continuous forest than 1-ha fragments (0.046 ± 0.209 vs. 0.035 ± 0.184, respectively), this difference was not statistically significant (84% CIs of model intercepts overlapped).</w:t>
       </w:r>
       <w:r>
         <w:t xml:space="preserve"> </w:t>
@@ -5378,7 +5378,7 @@
         <w:pStyle w:val="FirstParagraph"/>
       </w:pPr>
       <w:r>
-        <w:t xml:space="preserve">We thank Collin Edwards, ___, ___, and ___ anonymous reviewers for helpful discussions and comments on the manuscript.</w:t>
+        <w:t xml:space="preserve">We thank Collin Edwards, Andrew Mercadante, Ellie McDaniel, ___, ___, and ___ anonymous reviewers for helpful discussions and comments on the manuscript.</w:t>
       </w:r>
       <w:r>
         <w:t xml:space="preserve"> </w:t>

</xml_diff>

<commit_message>
ran with individual level random effects
</commit_message>
<xml_diff>
--- a/doc/paper.docx
+++ b/doc/paper.docx
@@ -185,7 +185,7 @@
         <w:pStyle w:val="Date"/>
       </w:pPr>
       <w:r>
-        <w:t xml:space="preserve">04</w:t>
+        <w:t xml:space="preserve">11</w:t>
       </w:r>
       <w:r>
         <w:t xml:space="preserve"> </w:t>
@@ -410,7 +410,7 @@
         <w:t xml:space="preserve"> </w:t>
       </w:r>
       <w:r>
-        <w:t xml:space="preserve">We used distributed lag non-linear models to understand the delayed effects of temperature and precipitation on survival, growth, and flowering.</w:t>
+        <w:t xml:space="preserve">We used distributed lag non-linear models to understand the delayed effects of standardized precipitation evapotranspiration index (SPEI) on survival, growth, and flowering.</w:t>
       </w:r>
       <w:r>
         <w:t xml:space="preserve"> </w:t>
@@ -579,6 +579,9 @@
         <w:t xml:space="preserve"> </w:t>
       </w:r>
       <w:r>
+        <w:t xml:space="preserve"> </w:t>
+      </w:r>
+      <w:r>
         <w:t xml:space="preserve">While the demographic consequences of climate change for tropical species are expected to be similarly severe</w:t>
       </w:r>
       <w:r>
@@ -603,6 +606,21 @@
         <w:t xml:space="preserve"> </w:t>
       </w:r>
       <w:r>
+        <w:t xml:space="preserve">Climate models predict increases in the areas of the Amazon effected by severe drought and unusual wetness by the year 2100</w:t>
+      </w:r>
+      <w:r>
+        <w:t xml:space="preserve"> </w:t>
+      </w:r>
+      <w:r>
+        <w:t xml:space="preserve">(Duffy et al., 2015a)</w:t>
+      </w:r>
+      <w:r>
+        <w:t xml:space="preserve">.</w:t>
+      </w:r>
+      <w:r>
+        <w:t xml:space="preserve"> </w:t>
+      </w:r>
+      <w:r>
         <w:t xml:space="preserve">Tropical plants may be particularly sensitive to climate change—they typically have narrow ranges of climatic tolerance</w:t>
       </w:r>
       <w:r>
@@ -612,7 +630,7 @@
         <w:t xml:space="preserve">(Feeley et al., 2012)</w:t>
       </w:r>
       <w:r>
-        <w:t xml:space="preserve">, and recent results suggest increases in the frequency and severity of extreme precipitation events reduce survival and reproduction</w:t>
+        <w:t xml:space="preserve">, and recent results suggest increases in the frequency and severity of extreme precipitation events (both drought and extreme wet) reduce survival and reproduction</w:t>
       </w:r>
       <w:r>
         <w:t xml:space="preserve"> </w:t>
@@ -1387,7 +1405,19 @@
         <w:t xml:space="preserve"> </w:t>
       </w:r>
       <w:r>
-        <w:t xml:space="preserve">Plants that were not found for three consecutive surveys were considered dead.</w:t>
+        <w:t xml:space="preserve">After the initial census year, between 80% and 97% of marked plants were found.</w:t>
+      </w:r>
+      <w:r>
+        <w:t xml:space="preserve"> </w:t>
+      </w:r>
+      <w:r>
+        <w:t xml:space="preserve">Of plants that had missing values for some years, but were found again in a subsequent year, 95% had 2 or fewer years of missing values.</w:t>
+      </w:r>
+      <w:r>
+        <w:t xml:space="preserve"> </w:t>
+      </w:r>
+      <w:r>
+        <w:t xml:space="preserve">Therefore, plants that were not found for three consecutive surveys, and no subsequent survey, were considered to have died in the transition year after their last observation.</w:t>
       </w:r>
       <w:r>
         <w:t xml:space="preserve"> </w:t>
@@ -4820,7 +4850,7 @@
         <w:t xml:space="preserve"> </w:t>
       </w:r>
       <w:r>
-        <w:t xml:space="preserve">Adverse conditions during the 6 months following initiation, rather than the months when inflorescences are starting expand, leads to the aborted production of flowering shoots.</w:t>
+        <w:t xml:space="preserve">Adverse conditions during the 6 months following initiation, rather than the months when inflorescences are starting to expand, leads to the aborted production of flowering shoots.</w:t>
       </w:r>
       <w:r>
         <w:t xml:space="preserve"> </w:t>
@@ -5227,7 +5257,7 @@
         <w:t xml:space="preserve"> </w:t>
       </w:r>
       <w:r>
-        <w:t xml:space="preserve">(Duffy et al., 2015)</w:t>
+        <w:t xml:space="preserve">(Duffy et al., 2015b)</w:t>
       </w:r>
       <w:r>
         <w:t xml:space="preserve">.</w:t>
@@ -5905,7 +5935,7 @@
       </w:r>
     </w:p>
     <w:bookmarkEnd w:id="46"/>
-    <w:bookmarkStart w:id="276" w:name="references"/>
+    <w:bookmarkStart w:id="277" w:name="references"/>
     <w:p>
       <w:pPr>
         <w:pStyle w:val="Heading1"/>
@@ -5914,7 +5944,7 @@
         <w:t xml:space="preserve">References</w:t>
       </w:r>
     </w:p>
-    <w:bookmarkStart w:id="275" w:name="refs"/>
+    <w:bookmarkStart w:id="276" w:name="refs"/>
     <w:bookmarkStart w:id="48" w:name="ref-aguirre2021"/>
     <w:p>
       <w:pPr>
@@ -7782,13 +7812,13 @@
       </w:hyperlink>
     </w:p>
     <w:bookmarkEnd w:id="108"/>
-    <w:bookmarkStart w:id="110" w:name="ref-duffy2015"/>
+    <w:bookmarkStart w:id="110" w:name="X3c08d7f199236138f81943ac74824d35d86f65d"/>
     <w:p>
       <w:pPr>
         <w:pStyle w:val="Bibliography"/>
       </w:pPr>
       <w:r>
-        <w:t xml:space="preserve">Duffy, P. B., Brando, P., Asner, G. P., &amp; Field, C. B. (2015). Projections of future meteorological drought and wet periods in the</w:t>
+        <w:t xml:space="preserve">Duffy, P. B., Brando, P., Asner, G. P., &amp; Field, C. B. (2015a). Projections of future meteorological drought and wet periods in the</w:t>
       </w:r>
       <w:r>
         <w:t xml:space="preserve"> </w:t>
@@ -7838,12 +7868,68 @@
       </w:hyperlink>
     </w:p>
     <w:bookmarkEnd w:id="110"/>
-    <w:bookmarkStart w:id="112" w:name="ref-edwards2006"/>
+    <w:bookmarkStart w:id="111" w:name="ref-duffy2015"/>
     <w:p>
       <w:pPr>
         <w:pStyle w:val="Bibliography"/>
       </w:pPr>
       <w:r>
+        <w:t xml:space="preserve">Duffy, P. B., Brando, P., Asner, G. P., &amp; Field, C. B. (2015b). Projections of future meteorological drought and wet periods in the</w:t>
+      </w:r>
+      <w:r>
+        <w:t xml:space="preserve"> </w:t>
+      </w:r>
+      <w:r>
+        <w:t xml:space="preserve">Amazon</w:t>
+      </w:r>
+      <w:r>
+        <w:t xml:space="preserve">.</w:t>
+      </w:r>
+      <w:r>
+        <w:t xml:space="preserve"> </w:t>
+      </w:r>
+      <w:r>
+        <w:rPr>
+          <w:iCs/>
+          <w:i/>
+        </w:rPr>
+        <w:t xml:space="preserve">Proceedings of the National Academy of Sciences</w:t>
+      </w:r>
+      <w:r>
+        <w:t xml:space="preserve">,</w:t>
+      </w:r>
+      <w:r>
+        <w:t xml:space="preserve"> </w:t>
+      </w:r>
+      <w:r>
+        <w:rPr>
+          <w:iCs/>
+          <w:i/>
+        </w:rPr>
+        <w:t xml:space="preserve">112</w:t>
+      </w:r>
+      <w:r>
+        <w:t xml:space="preserve">(43), 13172–13177.</w:t>
+      </w:r>
+      <w:r>
+        <w:t xml:space="preserve"> </w:t>
+      </w:r>
+      <w:hyperlink r:id="rId109">
+        <w:r>
+          <w:rPr>
+            <w:rStyle w:val="Hyperlink"/>
+          </w:rPr>
+          <w:t xml:space="preserve">https://doi.org/10.1073/pnas.1421010112</w:t>
+        </w:r>
+      </w:hyperlink>
+    </w:p>
+    <w:bookmarkEnd w:id="111"/>
+    <w:bookmarkStart w:id="113" w:name="ref-edwards2006"/>
+    <w:p>
+      <w:pPr>
+        <w:pStyle w:val="Bibliography"/>
+      </w:pPr>
+      <w:r>
         <w:t xml:space="preserve">Edwards, W., &amp; Krockenberger, A. (2006). Seedling mortality due to drought and fire associated with the 2002</w:t>
       </w:r>
       <w:r>
@@ -7905,7 +7991,7 @@
       <w:r>
         <w:t xml:space="preserve"> </w:t>
       </w:r>
-      <w:hyperlink r:id="rId111">
+      <w:hyperlink r:id="rId112">
         <w:r>
           <w:rPr>
             <w:rStyle w:val="Hyperlink"/>
@@ -7914,8 +8000,8 @@
         </w:r>
       </w:hyperlink>
     </w:p>
-    <w:bookmarkEnd w:id="112"/>
-    <w:bookmarkStart w:id="114" w:name="Xf3dd42a23505af3f9cbf10a3864e2077941e80e"/>
+    <w:bookmarkEnd w:id="113"/>
+    <w:bookmarkStart w:id="115" w:name="Xf3dd42a23505af3f9cbf10a3864e2077941e80e"/>
     <w:p>
       <w:pPr>
         <w:pStyle w:val="Bibliography"/>
@@ -7952,7 +8038,7 @@
       <w:r>
         <w:t xml:space="preserve"> </w:t>
       </w:r>
-      <w:hyperlink r:id="rId113">
+      <w:hyperlink r:id="rId114">
         <w:r>
           <w:rPr>
             <w:rStyle w:val="Hyperlink"/>
@@ -7961,8 +8047,8 @@
         </w:r>
       </w:hyperlink>
     </w:p>
-    <w:bookmarkEnd w:id="114"/>
-    <w:bookmarkStart w:id="115" w:name="ref-engelbrecht2002"/>
+    <w:bookmarkEnd w:id="115"/>
+    <w:bookmarkStart w:id="116" w:name="ref-engelbrecht2002"/>
     <w:p>
       <w:pPr>
         <w:pStyle w:val="Bibliography"/>
@@ -8018,8 +8104,8 @@
         <w:t xml:space="preserve">, 569–579.</w:t>
       </w:r>
     </w:p>
-    <w:bookmarkEnd w:id="115"/>
-    <w:bookmarkStart w:id="117" w:name="X3ec24f6c3ca90fd623cb1fb642fb11f48ae58cc"/>
+    <w:bookmarkEnd w:id="116"/>
+    <w:bookmarkStart w:id="118" w:name="X3ec24f6c3ca90fd623cb1fb642fb11f48ae58cc"/>
     <w:p>
       <w:pPr>
         <w:pStyle w:val="Bibliography"/>
@@ -8068,7 +8154,7 @@
       <w:r>
         <w:t xml:space="preserve"> </w:t>
       </w:r>
-      <w:hyperlink r:id="rId116">
+      <w:hyperlink r:id="rId117">
         <w:r>
           <w:rPr>
             <w:rStyle w:val="Hyperlink"/>
@@ -8077,8 +8163,8 @@
         </w:r>
       </w:hyperlink>
     </w:p>
-    <w:bookmarkEnd w:id="117"/>
-    <w:bookmarkStart w:id="119" w:name="ref-estebanOtherSideDroughts2021"/>
+    <w:bookmarkEnd w:id="118"/>
+    <w:bookmarkStart w:id="120" w:name="ref-estebanOtherSideDroughts2021"/>
     <w:p>
       <w:pPr>
         <w:pStyle w:val="Bibliography"/>
@@ -8127,7 +8213,7 @@
       <w:r>
         <w:t xml:space="preserve"> </w:t>
       </w:r>
-      <w:hyperlink r:id="rId118">
+      <w:hyperlink r:id="rId119">
         <w:r>
           <w:rPr>
             <w:rStyle w:val="Hyperlink"/>
@@ -8136,8 +8222,8 @@
         </w:r>
       </w:hyperlink>
     </w:p>
-    <w:bookmarkEnd w:id="119"/>
-    <w:bookmarkStart w:id="121" w:name="ref-eversLaggedDormantSeason2021"/>
+    <w:bookmarkEnd w:id="120"/>
+    <w:bookmarkStart w:id="122" w:name="ref-eversLaggedDormantSeason2021"/>
     <w:p>
       <w:pPr>
         <w:pStyle w:val="Bibliography"/>
@@ -8174,7 +8260,7 @@
       <w:r>
         <w:t xml:space="preserve"> </w:t>
       </w:r>
-      <w:hyperlink r:id="rId120">
+      <w:hyperlink r:id="rId121">
         <w:r>
           <w:rPr>
             <w:rStyle w:val="Hyperlink"/>
@@ -8183,8 +8269,8 @@
         </w:r>
       </w:hyperlink>
     </w:p>
-    <w:bookmarkEnd w:id="121"/>
-    <w:bookmarkStart w:id="123" w:name="X2c0574c19ecb88ad79c97e711ad3aa776095451"/>
+    <w:bookmarkEnd w:id="122"/>
+    <w:bookmarkStart w:id="124" w:name="X2c0574c19ecb88ad79c97e711ad3aa776095451"/>
     <w:p>
       <w:pPr>
         <w:pStyle w:val="Bibliography"/>
@@ -8221,7 +8307,7 @@
       <w:r>
         <w:t xml:space="preserve"> </w:t>
       </w:r>
-      <w:hyperlink r:id="rId122">
+      <w:hyperlink r:id="rId123">
         <w:r>
           <w:rPr>
             <w:rStyle w:val="Hyperlink"/>
@@ -8230,8 +8316,8 @@
         </w:r>
       </w:hyperlink>
     </w:p>
-    <w:bookmarkEnd w:id="123"/>
-    <w:bookmarkStart w:id="125" w:name="ref-feeley2012"/>
+    <w:bookmarkEnd w:id="124"/>
+    <w:bookmarkStart w:id="126" w:name="ref-feeley2012"/>
     <w:p>
       <w:pPr>
         <w:pStyle w:val="Bibliography"/>
@@ -8268,7 +8354,7 @@
       <w:r>
         <w:t xml:space="preserve"> </w:t>
       </w:r>
-      <w:hyperlink r:id="rId124">
+      <w:hyperlink r:id="rId125">
         <w:r>
           <w:rPr>
             <w:rStyle w:val="Hyperlink"/>
@@ -8277,8 +8363,8 @@
         </w:r>
       </w:hyperlink>
     </w:p>
-    <w:bookmarkEnd w:id="125"/>
-    <w:bookmarkStart w:id="127" w:name="ref-gagnonGrowthUnderstoryHerb2011"/>
+    <w:bookmarkEnd w:id="126"/>
+    <w:bookmarkStart w:id="128" w:name="ref-gagnonGrowthUnderstoryHerb2011"/>
     <w:p>
       <w:pPr>
         <w:pStyle w:val="Bibliography"/>
@@ -8327,7 +8413,7 @@
       <w:r>
         <w:t xml:space="preserve"> </w:t>
       </w:r>
-      <w:hyperlink r:id="rId126">
+      <w:hyperlink r:id="rId127">
         <w:r>
           <w:rPr>
             <w:rStyle w:val="Hyperlink"/>
@@ -8336,8 +8422,8 @@
         </w:r>
       </w:hyperlink>
     </w:p>
-    <w:bookmarkEnd w:id="127"/>
-    <w:bookmarkStart w:id="129" w:name="ref-gaoue2019"/>
+    <w:bookmarkEnd w:id="128"/>
+    <w:bookmarkStart w:id="130" w:name="ref-gaoue2019"/>
     <w:p>
       <w:pPr>
         <w:pStyle w:val="Bibliography"/>
@@ -8374,7 +8460,7 @@
       <w:r>
         <w:t xml:space="preserve"> </w:t>
       </w:r>
-      <w:hyperlink r:id="rId128">
+      <w:hyperlink r:id="rId129">
         <w:r>
           <w:rPr>
             <w:rStyle w:val="Hyperlink"/>
@@ -8383,8 +8469,8 @@
         </w:r>
       </w:hyperlink>
     </w:p>
-    <w:bookmarkEnd w:id="129"/>
-    <w:bookmarkStart w:id="131" w:name="ref-gasparriniDistributedLagLinear2011"/>
+    <w:bookmarkEnd w:id="130"/>
+    <w:bookmarkStart w:id="132" w:name="ref-gasparriniDistributedLagLinear2011"/>
     <w:p>
       <w:pPr>
         <w:pStyle w:val="Bibliography"/>
@@ -8439,7 +8525,7 @@
       <w:r>
         <w:t xml:space="preserve"> </w:t>
       </w:r>
-      <w:hyperlink r:id="rId130">
+      <w:hyperlink r:id="rId131">
         <w:r>
           <w:rPr>
             <w:rStyle w:val="Hyperlink"/>
@@ -8448,8 +8534,8 @@
         </w:r>
       </w:hyperlink>
     </w:p>
-    <w:bookmarkEnd w:id="131"/>
-    <w:bookmarkStart w:id="133" w:name="Xe414970ea21d8c849b2c097e43269a43386b2c2"/>
+    <w:bookmarkEnd w:id="132"/>
+    <w:bookmarkStart w:id="134" w:name="Xe414970ea21d8c849b2c097e43269a43386b2c2"/>
     <w:p>
       <w:pPr>
         <w:pStyle w:val="Bibliography"/>
@@ -8495,7 +8581,7 @@
       <w:r>
         <w:t xml:space="preserve"> </w:t>
       </w:r>
-      <w:hyperlink r:id="rId132">
+      <w:hyperlink r:id="rId133">
         <w:r>
           <w:rPr>
             <w:rStyle w:val="Hyperlink"/>
@@ -8504,8 +8590,8 @@
         </w:r>
       </w:hyperlink>
     </w:p>
-    <w:bookmarkEnd w:id="133"/>
-    <w:bookmarkStart w:id="135" w:name="X9bc2a26956cae18881b5fa2ea3af9548e950f86"/>
+    <w:bookmarkEnd w:id="134"/>
+    <w:bookmarkStart w:id="136" w:name="X9bc2a26956cae18881b5fa2ea3af9548e950f86"/>
     <w:p>
       <w:pPr>
         <w:pStyle w:val="Bibliography"/>
@@ -8542,7 +8628,7 @@
       <w:r>
         <w:t xml:space="preserve"> </w:t>
       </w:r>
-      <w:hyperlink r:id="rId134">
+      <w:hyperlink r:id="rId135">
         <w:r>
           <w:rPr>
             <w:rStyle w:val="Hyperlink"/>
@@ -8551,8 +8637,8 @@
         </w:r>
       </w:hyperlink>
     </w:p>
-    <w:bookmarkEnd w:id="135"/>
-    <w:bookmarkStart w:id="137" w:name="Xd3a0c52ad2b7576cbd94f700af3b878b5dc5b92"/>
+    <w:bookmarkEnd w:id="136"/>
+    <w:bookmarkStart w:id="138" w:name="Xd3a0c52ad2b7576cbd94f700af3b878b5dc5b92"/>
     <w:p>
       <w:pPr>
         <w:pStyle w:val="Bibliography"/>
@@ -8589,7 +8675,7 @@
       <w:r>
         <w:t xml:space="preserve"> </w:t>
       </w:r>
-      <w:hyperlink r:id="rId136">
+      <w:hyperlink r:id="rId137">
         <w:r>
           <w:rPr>
             <w:rStyle w:val="Hyperlink"/>
@@ -8598,8 +8684,8 @@
         </w:r>
       </w:hyperlink>
     </w:p>
-    <w:bookmarkEnd w:id="137"/>
-    <w:bookmarkStart w:id="139" w:name="ref-haddadHabitatFragmentationIts2015"/>
+    <w:bookmarkEnd w:id="138"/>
+    <w:bookmarkStart w:id="140" w:name="ref-haddadHabitatFragmentationIts2015"/>
     <w:p>
       <w:pPr>
         <w:pStyle w:val="Bibliography"/>
@@ -8645,7 +8731,7 @@
       <w:r>
         <w:t xml:space="preserve"> </w:t>
       </w:r>
-      <w:hyperlink r:id="rId138">
+      <w:hyperlink r:id="rId139">
         <w:r>
           <w:rPr>
             <w:rStyle w:val="Hyperlink"/>
@@ -8654,8 +8740,8 @@
         </w:r>
       </w:hyperlink>
     </w:p>
-    <w:bookmarkEnd w:id="139"/>
-    <w:bookmarkStart w:id="141" w:name="ref-holyoak2016"/>
+    <w:bookmarkEnd w:id="140"/>
+    <w:bookmarkStart w:id="142" w:name="ref-holyoak2016"/>
     <w:p>
       <w:pPr>
         <w:pStyle w:val="Bibliography"/>
@@ -8689,7 +8775,7 @@
       <w:r>
         <w:t xml:space="preserve">(1), 40–59. https://doi.org/</w:t>
       </w:r>
-      <w:hyperlink r:id="rId140">
+      <w:hyperlink r:id="rId141">
         <w:r>
           <w:rPr>
             <w:rStyle w:val="Hyperlink"/>
@@ -8698,8 +8784,8 @@
         </w:r>
       </w:hyperlink>
     </w:p>
-    <w:bookmarkEnd w:id="141"/>
-    <w:bookmarkStart w:id="143" w:name="X364cfa7146cde0f32edd5641c26f27b76abda4e"/>
+    <w:bookmarkEnd w:id="142"/>
+    <w:bookmarkStart w:id="144" w:name="X364cfa7146cde0f32edd5641c26f27b76abda4e"/>
     <w:p>
       <w:pPr>
         <w:pStyle w:val="Bibliography"/>
@@ -8760,7 +8846,7 @@
       <w:r>
         <w:t xml:space="preserve"> </w:t>
       </w:r>
-      <w:hyperlink r:id="rId142">
+      <w:hyperlink r:id="rId143">
         <w:r>
           <w:rPr>
             <w:rStyle w:val="Hyperlink"/>
@@ -8769,8 +8855,8 @@
         </w:r>
       </w:hyperlink>
     </w:p>
-    <w:bookmarkEnd w:id="143"/>
-    <w:bookmarkStart w:id="145" w:name="ref-hueteAmazonRainforestsGreenup2006"/>
+    <w:bookmarkEnd w:id="144"/>
+    <w:bookmarkStart w:id="146" w:name="ref-hueteAmazonRainforestsGreenup2006"/>
     <w:p>
       <w:pPr>
         <w:pStyle w:val="Bibliography"/>
@@ -8807,7 +8893,7 @@
       <w:r>
         <w:t xml:space="preserve"> </w:t>
       </w:r>
-      <w:hyperlink r:id="rId144">
+      <w:hyperlink r:id="rId145">
         <w:r>
           <w:rPr>
             <w:rStyle w:val="Hyperlink"/>
@@ -8816,8 +8902,8 @@
         </w:r>
       </w:hyperlink>
     </w:p>
-    <w:bookmarkEnd w:id="145"/>
-    <w:bookmarkStart w:id="147" w:name="ref-janssenDroughtEffectsLeaf2021"/>
+    <w:bookmarkEnd w:id="146"/>
+    <w:bookmarkStart w:id="148" w:name="ref-janssenDroughtEffectsLeaf2021"/>
     <w:p>
       <w:pPr>
         <w:pStyle w:val="Bibliography"/>
@@ -8853,7 +8939,7 @@
       <w:r>
         <w:t xml:space="preserve"> </w:t>
       </w:r>
-      <w:hyperlink r:id="rId146">
+      <w:hyperlink r:id="rId147">
         <w:r>
           <w:rPr>
             <w:rStyle w:val="Hyperlink"/>
@@ -8862,8 +8948,8 @@
         </w:r>
       </w:hyperlink>
     </w:p>
-    <w:bookmarkEnd w:id="147"/>
-    <w:bookmarkStart w:id="149" w:name="ref-jonesAsynchronousAmazonForest2014"/>
+    <w:bookmarkEnd w:id="148"/>
+    <w:bookmarkStart w:id="150" w:name="ref-jonesAsynchronousAmazonForest2014"/>
     <w:p>
       <w:pPr>
         <w:pStyle w:val="Bibliography"/>
@@ -8912,7 +8998,7 @@
       <w:r>
         <w:t xml:space="preserve"> </w:t>
       </w:r>
-      <w:hyperlink r:id="rId148">
+      <w:hyperlink r:id="rId149">
         <w:r>
           <w:rPr>
             <w:rStyle w:val="Hyperlink"/>
@@ -8921,8 +9007,8 @@
         </w:r>
       </w:hyperlink>
     </w:p>
-    <w:bookmarkEnd w:id="149"/>
-    <w:bookmarkStart w:id="151" w:name="ref-kannenbergGhostsHowDrought2020"/>
+    <w:bookmarkEnd w:id="150"/>
+    <w:bookmarkStart w:id="152" w:name="ref-kannenbergGhostsHowDrought2020"/>
     <w:p>
       <w:pPr>
         <w:pStyle w:val="Bibliography"/>
@@ -8959,7 +9045,7 @@
       <w:r>
         <w:t xml:space="preserve"> </w:t>
       </w:r>
-      <w:hyperlink r:id="rId150">
+      <w:hyperlink r:id="rId151">
         <w:r>
           <w:rPr>
             <w:rStyle w:val="Hyperlink"/>
@@ -8968,8 +9054,8 @@
         </w:r>
       </w:hyperlink>
     </w:p>
-    <w:bookmarkEnd w:id="151"/>
-    <w:bookmarkStart w:id="153" w:name="Xa99c369390e67fbd81b709663dd0446547bfd97"/>
+    <w:bookmarkEnd w:id="152"/>
+    <w:bookmarkStart w:id="154" w:name="Xa99c369390e67fbd81b709663dd0446547bfd97"/>
     <w:p>
       <w:pPr>
         <w:pStyle w:val="Bibliography"/>
@@ -9018,7 +9104,7 @@
       <w:r>
         <w:t xml:space="preserve"> </w:t>
       </w:r>
-      <w:hyperlink r:id="rId152">
+      <w:hyperlink r:id="rId153">
         <w:r>
           <w:rPr>
             <w:rStyle w:val="Hyperlink"/>
@@ -9027,8 +9113,8 @@
         </w:r>
       </w:hyperlink>
     </w:p>
-    <w:bookmarkEnd w:id="153"/>
-    <w:bookmarkStart w:id="154" w:name="Xce5a62b2f280cb1a4a43ff99388095d7a62a7a8"/>
+    <w:bookmarkEnd w:id="154"/>
+    <w:bookmarkStart w:id="155" w:name="Xce5a62b2f280cb1a4a43ff99388095d7a62a7a8"/>
     <w:p>
       <w:pPr>
         <w:pStyle w:val="Bibliography"/>
@@ -9094,8 +9180,8 @@
         <w:t xml:space="preserve">(1), 159–167.</w:t>
       </w:r>
     </w:p>
-    <w:bookmarkEnd w:id="154"/>
-    <w:bookmarkStart w:id="156" w:name="ref-landauTargetsPackageDynamic2021"/>
+    <w:bookmarkEnd w:id="155"/>
+    <w:bookmarkStart w:id="157" w:name="ref-landauTargetsPackageDynamic2021"/>
     <w:p>
       <w:pPr>
         <w:pStyle w:val="Bibliography"/>
@@ -9153,7 +9239,7 @@
       <w:r>
         <w:t xml:space="preserve"> </w:t>
       </w:r>
-      <w:hyperlink r:id="rId155">
+      <w:hyperlink r:id="rId156">
         <w:r>
           <w:rPr>
             <w:rStyle w:val="Hyperlink"/>
@@ -9162,8 +9248,8 @@
         </w:r>
       </w:hyperlink>
     </w:p>
-    <w:bookmarkEnd w:id="156"/>
-    <w:bookmarkStart w:id="158" w:name="Xcc8721fe73b2a80016f8768165f9a5da679ede0"/>
+    <w:bookmarkEnd w:id="157"/>
+    <w:bookmarkStart w:id="159" w:name="Xcc8721fe73b2a80016f8768165f9a5da679ede0"/>
     <w:p>
       <w:pPr>
         <w:pStyle w:val="Bibliography"/>
@@ -9212,7 +9298,7 @@
       <w:r>
         <w:t xml:space="preserve"> </w:t>
       </w:r>
-      <w:hyperlink r:id="rId157">
+      <w:hyperlink r:id="rId158">
         <w:r>
           <w:rPr>
             <w:rStyle w:val="Hyperlink"/>
@@ -9221,8 +9307,8 @@
         </w:r>
       </w:hyperlink>
     </w:p>
-    <w:bookmarkEnd w:id="158"/>
-    <w:bookmarkStart w:id="159" w:name="ref-lauranceRainForestFragmentation1998"/>
+    <w:bookmarkEnd w:id="159"/>
+    <w:bookmarkStart w:id="160" w:name="ref-lauranceRainForestFragmentation1998"/>
     <w:p>
       <w:pPr>
         <w:pStyle w:val="Bibliography"/>
@@ -9269,8 +9355,8 @@
         <w:t xml:space="preserve">(6), 2032–2040.</w:t>
       </w:r>
     </w:p>
-    <w:bookmarkEnd w:id="159"/>
-    <w:bookmarkStart w:id="161" w:name="ref-laurance2006"/>
+    <w:bookmarkEnd w:id="160"/>
+    <w:bookmarkStart w:id="162" w:name="ref-laurance2006"/>
     <w:p>
       <w:pPr>
         <w:pStyle w:val="Bibliography"/>
@@ -9319,7 +9405,7 @@
       <w:r>
         <w:t xml:space="preserve"> </w:t>
       </w:r>
-      <w:hyperlink r:id="rId160">
+      <w:hyperlink r:id="rId161">
         <w:r>
           <w:rPr>
             <w:rStyle w:val="Hyperlink"/>
@@ -9328,8 +9414,8 @@
         </w:r>
       </w:hyperlink>
     </w:p>
-    <w:bookmarkEnd w:id="161"/>
-    <w:bookmarkStart w:id="163" w:name="ref-laurancePositiveFeedbacksForest2001"/>
+    <w:bookmarkEnd w:id="162"/>
+    <w:bookmarkStart w:id="164" w:name="ref-laurancePositiveFeedbacksForest2001"/>
     <w:p>
       <w:pPr>
         <w:pStyle w:val="Bibliography"/>
@@ -9375,7 +9461,7 @@
       <w:r>
         <w:t xml:space="preserve"> </w:t>
       </w:r>
-      <w:hyperlink r:id="rId162">
+      <w:hyperlink r:id="rId163">
         <w:r>
           <w:rPr>
             <w:rStyle w:val="Hyperlink"/>
@@ -9384,8 +9470,8 @@
         </w:r>
       </w:hyperlink>
     </w:p>
-    <w:bookmarkEnd w:id="163"/>
-    <w:bookmarkStart w:id="164" w:name="ref-lauranceEffectsStrongDrought2001"/>
+    <w:bookmarkEnd w:id="164"/>
+    <w:bookmarkStart w:id="165" w:name="ref-lauranceEffectsStrongDrought2001"/>
     <w:p>
       <w:pPr>
         <w:pStyle w:val="Bibliography"/>
@@ -9432,8 +9518,8 @@
         <w:t xml:space="preserve">(6), 771–785.</w:t>
       </w:r>
     </w:p>
-    <w:bookmarkEnd w:id="164"/>
-    <w:bookmarkStart w:id="166" w:name="ref-leitoldNinoDroughtIncreased2018"/>
+    <w:bookmarkEnd w:id="165"/>
+    <w:bookmarkStart w:id="167" w:name="ref-leitoldNinoDroughtIncreased2018"/>
     <w:p>
       <w:pPr>
         <w:pStyle w:val="Bibliography"/>
@@ -9494,7 +9580,7 @@
       <w:r>
         <w:t xml:space="preserve"> </w:t>
       </w:r>
-      <w:hyperlink r:id="rId165">
+      <w:hyperlink r:id="rId166">
         <w:r>
           <w:rPr>
             <w:rStyle w:val="Hyperlink"/>
@@ -9503,8 +9589,8 @@
         </w:r>
       </w:hyperlink>
     </w:p>
-    <w:bookmarkEnd w:id="166"/>
-    <w:bookmarkStart w:id="168" w:name="ref-marengoDroughtAmazonia20052008"/>
+    <w:bookmarkEnd w:id="167"/>
+    <w:bookmarkStart w:id="169" w:name="ref-marengoDroughtAmazonia20052008"/>
     <w:p>
       <w:pPr>
         <w:pStyle w:val="Bibliography"/>
@@ -9553,7 +9639,7 @@
       <w:r>
         <w:t xml:space="preserve"> </w:t>
       </w:r>
-      <w:hyperlink r:id="rId167">
+      <w:hyperlink r:id="rId168">
         <w:r>
           <w:rPr>
             <w:rStyle w:val="Hyperlink"/>
@@ -9562,8 +9648,8 @@
         </w:r>
       </w:hyperlink>
     </w:p>
-    <w:bookmarkEnd w:id="168"/>
-    <w:bookmarkStart w:id="170" w:name="ref-markewitz2010"/>
+    <w:bookmarkEnd w:id="169"/>
+    <w:bookmarkStart w:id="171" w:name="ref-markewitz2010"/>
     <w:p>
       <w:pPr>
         <w:pStyle w:val="Bibliography"/>
@@ -9600,7 +9686,7 @@
       <w:r>
         <w:t xml:space="preserve"> </w:t>
       </w:r>
-      <w:hyperlink r:id="rId169">
+      <w:hyperlink r:id="rId170">
         <w:r>
           <w:rPr>
             <w:rStyle w:val="Hyperlink"/>
@@ -9609,8 +9695,8 @@
         </w:r>
       </w:hyperlink>
     </w:p>
-    <w:bookmarkEnd w:id="170"/>
-    <w:bookmarkStart w:id="172" w:name="ref-marraPracticalVariableSelection2011"/>
+    <w:bookmarkEnd w:id="171"/>
+    <w:bookmarkStart w:id="173" w:name="ref-marraPracticalVariableSelection2011"/>
     <w:p>
       <w:pPr>
         <w:pStyle w:val="Bibliography"/>
@@ -9647,7 +9733,7 @@
       <w:r>
         <w:t xml:space="preserve"> </w:t>
       </w:r>
-      <w:hyperlink r:id="rId171">
+      <w:hyperlink r:id="rId172">
         <w:r>
           <w:rPr>
             <w:rStyle w:val="Hyperlink"/>
@@ -9656,8 +9742,8 @@
         </w:r>
       </w:hyperlink>
     </w:p>
-    <w:bookmarkEnd w:id="172"/>
-    <w:bookmarkStart w:id="173" w:name="Xf94773ba59d65977147047af608c27f573b17bd"/>
+    <w:bookmarkEnd w:id="173"/>
+    <w:bookmarkStart w:id="174" w:name="Xf94773ba59d65977147047af608c27f573b17bd"/>
     <w:p>
       <w:pPr>
         <w:pStyle w:val="Bibliography"/>
@@ -9692,8 +9778,8 @@
         <w:t xml:space="preserve">, 179–183.</w:t>
       </w:r>
     </w:p>
-    <w:bookmarkEnd w:id="173"/>
-    <w:bookmarkStart w:id="175" w:name="ref-mcphadenChildProdigy1997981999"/>
+    <w:bookmarkEnd w:id="174"/>
+    <w:bookmarkStart w:id="176" w:name="ref-mcphadenChildProdigy1997981999"/>
     <w:p>
       <w:pPr>
         <w:pStyle w:val="Bibliography"/>
@@ -9730,7 +9816,7 @@
       <w:r>
         <w:t xml:space="preserve"> </w:t>
       </w:r>
-      <w:hyperlink r:id="rId174">
+      <w:hyperlink r:id="rId175">
         <w:r>
           <w:rPr>
             <w:rStyle w:val="Hyperlink"/>
@@ -9739,8 +9825,8 @@
         </w:r>
       </w:hyperlink>
     </w:p>
-    <w:bookmarkEnd w:id="175"/>
-    <w:bookmarkStart w:id="177" w:name="X39997561169cc377e78cfd1f6b419ae9f999567"/>
+    <w:bookmarkEnd w:id="176"/>
+    <w:bookmarkStart w:id="178" w:name="X39997561169cc377e78cfd1f6b419ae9f999567"/>
     <w:p>
       <w:pPr>
         <w:pStyle w:val="Bibliography"/>
@@ -9803,7 +9889,7 @@
       <w:r>
         <w:t xml:space="preserve"> </w:t>
       </w:r>
-      <w:hyperlink r:id="rId176">
+      <w:hyperlink r:id="rId177">
         <w:r>
           <w:rPr>
             <w:rStyle w:val="Hyperlink"/>
@@ -9812,8 +9898,8 @@
         </w:r>
       </w:hyperlink>
     </w:p>
-    <w:bookmarkEnd w:id="177"/>
-    <w:bookmarkStart w:id="178" w:name="Xec6f0c7b84276cd7f17ea44629dea44269d3186"/>
+    <w:bookmarkEnd w:id="178"/>
+    <w:bookmarkStart w:id="179" w:name="Xec6f0c7b84276cd7f17ea44629dea44269d3186"/>
     <w:p>
       <w:pPr>
         <w:pStyle w:val="Bibliography"/>
@@ -9841,8 +9927,8 @@
         <w:t xml:space="preserve">.</w:t>
       </w:r>
     </w:p>
-    <w:bookmarkEnd w:id="178"/>
-    <w:bookmarkStart w:id="180" w:name="ref-morrisLongevityCanBuffer2008"/>
+    <w:bookmarkEnd w:id="179"/>
+    <w:bookmarkStart w:id="181" w:name="ref-morrisLongevityCanBuffer2008"/>
     <w:p>
       <w:pPr>
         <w:pStyle w:val="Bibliography"/>
@@ -9879,7 +9965,7 @@
       <w:r>
         <w:t xml:space="preserve"> </w:t>
       </w:r>
-      <w:hyperlink r:id="rId179">
+      <w:hyperlink r:id="rId180">
         <w:r>
           <w:rPr>
             <w:rStyle w:val="Hyperlink"/>
@@ -9888,8 +9974,8 @@
         </w:r>
       </w:hyperlink>
     </w:p>
-    <w:bookmarkEnd w:id="180"/>
-    <w:bookmarkStart w:id="181" w:name="ref-mundim2016"/>
+    <w:bookmarkEnd w:id="181"/>
+    <w:bookmarkStart w:id="182" w:name="ref-mundim2016"/>
     <w:p>
       <w:pPr>
         <w:pStyle w:val="Bibliography"/>
@@ -9924,8 +10010,8 @@
         <w:t xml:space="preserve">, S74–S89.</w:t>
       </w:r>
     </w:p>
-    <w:bookmarkEnd w:id="181"/>
-    <w:bookmarkStart w:id="183" w:name="Xcba87c4d0d66a0034e8f1ed3082be1bfaa9b26c"/>
+    <w:bookmarkEnd w:id="182"/>
+    <w:bookmarkStart w:id="184" w:name="Xcba87c4d0d66a0034e8f1ed3082be1bfaa9b26c"/>
     <w:p>
       <w:pPr>
         <w:pStyle w:val="Bibliography"/>
@@ -9997,7 +10083,7 @@
       <w:r>
         <w:t xml:space="preserve"> </w:t>
       </w:r>
-      <w:hyperlink r:id="rId182">
+      <w:hyperlink r:id="rId183">
         <w:r>
           <w:rPr>
             <w:rStyle w:val="Hyperlink"/>
@@ -10006,8 +10092,8 @@
         </w:r>
       </w:hyperlink>
     </w:p>
-    <w:bookmarkEnd w:id="183"/>
-    <w:bookmarkStart w:id="185" w:name="ref-nihadRelationshipStressFlowering2018"/>
+    <w:bookmarkEnd w:id="184"/>
+    <w:bookmarkStart w:id="186" w:name="ref-nihadRelationshipStressFlowering2018"/>
     <w:p>
       <w:pPr>
         <w:pStyle w:val="Bibliography"/>
@@ -10080,7 +10166,7 @@
       <w:r>
         <w:t xml:space="preserve"> </w:t>
       </w:r>
-      <w:hyperlink r:id="rId184">
+      <w:hyperlink r:id="rId185">
         <w:r>
           <w:rPr>
             <w:rStyle w:val="Hyperlink"/>
@@ -10089,8 +10175,8 @@
         </w:r>
       </w:hyperlink>
     </w:p>
-    <w:bookmarkEnd w:id="185"/>
-    <w:bookmarkStart w:id="187" w:name="ref-ogleQuantifyingEcologicalMemory2015"/>
+    <w:bookmarkEnd w:id="186"/>
+    <w:bookmarkStart w:id="188" w:name="ref-ogleQuantifyingEcologicalMemory2015"/>
     <w:p>
       <w:pPr>
         <w:pStyle w:val="Bibliography"/>
@@ -10127,7 +10213,7 @@
       <w:r>
         <w:t xml:space="preserve"> </w:t>
       </w:r>
-      <w:hyperlink r:id="rId186">
+      <w:hyperlink r:id="rId187">
         <w:r>
           <w:rPr>
             <w:rStyle w:val="Hyperlink"/>
@@ -10136,8 +10222,8 @@
         </w:r>
       </w:hyperlink>
     </w:p>
-    <w:bookmarkEnd w:id="187"/>
-    <w:bookmarkStart w:id="189" w:name="ref-oliver2015"/>
+    <w:bookmarkEnd w:id="188"/>
+    <w:bookmarkStart w:id="190" w:name="ref-oliver2015"/>
     <w:p>
       <w:pPr>
         <w:pStyle w:val="Bibliography"/>
@@ -10174,7 +10260,7 @@
       <w:r>
         <w:t xml:space="preserve"> </w:t>
       </w:r>
-      <w:hyperlink r:id="rId188">
+      <w:hyperlink r:id="rId189">
         <w:r>
           <w:rPr>
             <w:rStyle w:val="Hyperlink"/>
@@ -10183,8 +10269,8 @@
         </w:r>
       </w:hyperlink>
     </w:p>
-    <w:bookmarkEnd w:id="189"/>
-    <w:bookmarkStart w:id="190" w:name="ref-opdamClimateChangeMeets2004"/>
+    <w:bookmarkEnd w:id="190"/>
+    <w:bookmarkStart w:id="191" w:name="ref-opdamClimateChangeMeets2004"/>
     <w:p>
       <w:pPr>
         <w:pStyle w:val="Bibliography"/>
@@ -10219,8 +10305,8 @@
         <w:t xml:space="preserve">(3), 285–297.</w:t>
       </w:r>
     </w:p>
-    <w:bookmarkEnd w:id="190"/>
-    <w:bookmarkStart w:id="192" w:name="ref-paniw2021"/>
+    <w:bookmarkEnd w:id="191"/>
+    <w:bookmarkStart w:id="193" w:name="ref-paniw2021"/>
     <w:p>
       <w:pPr>
         <w:pStyle w:val="Bibliography"/>
@@ -10244,7 +10330,7 @@
       <w:r>
         <w:t xml:space="preserve"> </w:t>
       </w:r>
-      <w:hyperlink r:id="rId191">
+      <w:hyperlink r:id="rId192">
         <w:r>
           <w:rPr>
             <w:rStyle w:val="Hyperlink"/>
@@ -10253,8 +10339,8 @@
         </w:r>
       </w:hyperlink>
     </w:p>
-    <w:bookmarkEnd w:id="192"/>
-    <w:bookmarkStart w:id="193" w:name="ref-pau2013"/>
+    <w:bookmarkEnd w:id="193"/>
+    <w:bookmarkStart w:id="194" w:name="ref-pau2013"/>
     <w:p>
       <w:pPr>
         <w:pStyle w:val="Bibliography"/>
@@ -10289,8 +10375,8 @@
         <w:t xml:space="preserve">(9), 838–842.</w:t>
       </w:r>
     </w:p>
-    <w:bookmarkEnd w:id="193"/>
-    <w:bookmarkStart w:id="195" w:name="Xc7896ee722167ea25b03e00d6088e22ccfe6492"/>
+    <w:bookmarkEnd w:id="194"/>
+    <w:bookmarkStart w:id="196" w:name="Xc7896ee722167ea25b03e00d6088e22ccfe6492"/>
     <w:p>
       <w:pPr>
         <w:pStyle w:val="Bibliography"/>
@@ -10339,7 +10425,7 @@
       <w:r>
         <w:t xml:space="preserve"> </w:t>
       </w:r>
-      <w:hyperlink r:id="rId194">
+      <w:hyperlink r:id="rId195">
         <w:r>
           <w:rPr>
             <w:rStyle w:val="Hyperlink"/>
@@ -10348,8 +10434,8 @@
         </w:r>
       </w:hyperlink>
     </w:p>
-    <w:bookmarkEnd w:id="195"/>
-    <w:bookmarkStart w:id="196" w:name="ref-pedersenPatchworkComposerPlots2020"/>
+    <w:bookmarkEnd w:id="196"/>
+    <w:bookmarkStart w:id="197" w:name="ref-pedersenPatchworkComposerPlots2020"/>
     <w:p>
       <w:pPr>
         <w:pStyle w:val="Bibliography"/>
@@ -10402,8 +10488,8 @@
         <w:t xml:space="preserve">[Manual].</w:t>
       </w:r>
     </w:p>
-    <w:bookmarkEnd w:id="196"/>
-    <w:bookmarkStart w:id="198" w:name="X5bdd05871e86b46eb5ee2e5c6be37a2f699f571"/>
+    <w:bookmarkEnd w:id="197"/>
+    <w:bookmarkStart w:id="199" w:name="X5bdd05871e86b46eb5ee2e5c6be37a2f699f571"/>
     <w:p>
       <w:pPr>
         <w:pStyle w:val="Bibliography"/>
@@ -10440,7 +10526,7 @@
       <w:r>
         <w:t xml:space="preserve"> </w:t>
       </w:r>
-      <w:hyperlink r:id="rId197">
+      <w:hyperlink r:id="rId198">
         <w:r>
           <w:rPr>
             <w:rStyle w:val="Hyperlink"/>
@@ -10449,8 +10535,8 @@
         </w:r>
       </w:hyperlink>
     </w:p>
-    <w:bookmarkEnd w:id="198"/>
-    <w:bookmarkStart w:id="200" w:name="ref-pierreCriticalWindowsMethod2020"/>
+    <w:bookmarkEnd w:id="199"/>
+    <w:bookmarkStart w:id="201" w:name="ref-pierreCriticalWindowsMethod2020"/>
     <w:p>
       <w:pPr>
         <w:pStyle w:val="Bibliography"/>
@@ -10499,7 +10585,7 @@
       <w:r>
         <w:t xml:space="preserve"> </w:t>
       </w:r>
-      <w:hyperlink r:id="rId199">
+      <w:hyperlink r:id="rId200">
         <w:r>
           <w:rPr>
             <w:rStyle w:val="Hyperlink"/>
@@ -10508,8 +10594,8 @@
         </w:r>
       </w:hyperlink>
     </w:p>
-    <w:bookmarkEnd w:id="200"/>
-    <w:bookmarkStart w:id="202" w:name="ref-pumisutapon2012"/>
+    <w:bookmarkEnd w:id="201"/>
+    <w:bookmarkStart w:id="203" w:name="ref-pumisutapon2012"/>
     <w:p>
       <w:pPr>
         <w:pStyle w:val="Bibliography"/>
@@ -10562,7 +10648,7 @@
       <w:r>
         <w:t xml:space="preserve"> </w:t>
       </w:r>
-      <w:hyperlink r:id="rId201">
+      <w:hyperlink r:id="rId202">
         <w:r>
           <w:rPr>
             <w:rStyle w:val="Hyperlink"/>
@@ -10571,8 +10657,8 @@
         </w:r>
       </w:hyperlink>
     </w:p>
-    <w:bookmarkEnd w:id="202"/>
-    <w:bookmarkStart w:id="203" w:name="X7b3c79bfb7654af1f4b03dba64dad1a6765c972"/>
+    <w:bookmarkEnd w:id="203"/>
+    <w:bookmarkStart w:id="204" w:name="X7b3c79bfb7654af1f4b03dba64dad1a6765c972"/>
     <w:p>
       <w:pPr>
         <w:pStyle w:val="Bibliography"/>
@@ -10622,8 +10708,8 @@
         <w:t xml:space="preserve">.</w:t>
       </w:r>
     </w:p>
-    <w:bookmarkEnd w:id="203"/>
-    <w:bookmarkStart w:id="205" w:name="X8f9a6c78e9a8cdf34e8fe74920950e61dcbda5d"/>
+    <w:bookmarkEnd w:id="204"/>
+    <w:bookmarkStart w:id="206" w:name="X8f9a6c78e9a8cdf34e8fe74920950e61dcbda5d"/>
     <w:p>
       <w:pPr>
         <w:pStyle w:val="Bibliography"/>
@@ -10669,7 +10755,7 @@
       <w:r>
         <w:t xml:space="preserve"> </w:t>
       </w:r>
-      <w:hyperlink r:id="rId204">
+      <w:hyperlink r:id="rId205">
         <w:r>
           <w:rPr>
             <w:rStyle w:val="Hyperlink"/>
@@ -10678,8 +10764,8 @@
         </w:r>
       </w:hyperlink>
     </w:p>
-    <w:bookmarkEnd w:id="205"/>
-    <w:bookmarkStart w:id="206" w:name="Xb12eb3ae74cee1ee3c7d5e9cc24057fb72a1f52"/>
+    <w:bookmarkEnd w:id="206"/>
+    <w:bookmarkStart w:id="207" w:name="Xb12eb3ae74cee1ee3c7d5e9cc24057fb72a1f52"/>
     <w:p>
       <w:pPr>
         <w:pStyle w:val="Bibliography"/>
@@ -10726,8 +10812,8 @@
         <w:t xml:space="preserve">, 50–58.</w:t>
       </w:r>
     </w:p>
-    <w:bookmarkEnd w:id="206"/>
-    <w:bookmarkStart w:id="208" w:name="Xa482cb6b22882f61235036974905b7f615ac378"/>
+    <w:bookmarkEnd w:id="207"/>
+    <w:bookmarkStart w:id="209" w:name="Xa482cb6b22882f61235036974905b7f615ac378"/>
     <w:p>
       <w:pPr>
         <w:pStyle w:val="Bibliography"/>
@@ -10776,7 +10862,7 @@
       <w:r>
         <w:t xml:space="preserve"> </w:t>
       </w:r>
-      <w:hyperlink r:id="rId207">
+      <w:hyperlink r:id="rId208">
         <w:r>
           <w:rPr>
             <w:rStyle w:val="Hyperlink"/>
@@ -10785,8 +10871,8 @@
         </w:r>
       </w:hyperlink>
     </w:p>
-    <w:bookmarkEnd w:id="208"/>
-    <w:bookmarkStart w:id="210" w:name="X32791e69f0c09d25993ffb6190a9997a70e201e"/>
+    <w:bookmarkEnd w:id="209"/>
+    <w:bookmarkStart w:id="211" w:name="X32791e69f0c09d25993ffb6190a9997a70e201e"/>
     <w:p>
       <w:pPr>
         <w:pStyle w:val="Bibliography"/>
@@ -10851,7 +10937,7 @@
       <w:r>
         <w:t xml:space="preserve"> </w:t>
       </w:r>
-      <w:hyperlink r:id="rId209">
+      <w:hyperlink r:id="rId210">
         <w:r>
           <w:rPr>
             <w:rStyle w:val="Hyperlink"/>
@@ -10860,8 +10946,8 @@
         </w:r>
       </w:hyperlink>
     </w:p>
-    <w:bookmarkEnd w:id="210"/>
-    <w:bookmarkStart w:id="212" w:name="Xcbee6c200d88516fc08087f948e2a00bd8858d1"/>
+    <w:bookmarkEnd w:id="211"/>
+    <w:bookmarkStart w:id="213" w:name="Xcbee6c200d88516fc08087f948e2a00bd8858d1"/>
     <w:p>
       <w:pPr>
         <w:pStyle w:val="Bibliography"/>
@@ -10907,7 +10993,7 @@
       <w:r>
         <w:t xml:space="preserve"> </w:t>
       </w:r>
-      <w:hyperlink r:id="rId211">
+      <w:hyperlink r:id="rId212">
         <w:r>
           <w:rPr>
             <w:rStyle w:val="Hyperlink"/>
@@ -10916,8 +11002,8 @@
         </w:r>
       </w:hyperlink>
     </w:p>
-    <w:bookmarkEnd w:id="212"/>
-    <w:bookmarkStart w:id="214" w:name="ref-sapsfordChickenEggWhich2017"/>
+    <w:bookmarkEnd w:id="213"/>
+    <w:bookmarkStart w:id="215" w:name="ref-sapsfordChickenEggWhich2017"/>
     <w:p>
       <w:pPr>
         <w:pStyle w:val="Bibliography"/>
@@ -10963,7 +11049,7 @@
       <w:r>
         <w:t xml:space="preserve"> </w:t>
       </w:r>
-      <w:hyperlink r:id="rId213">
+      <w:hyperlink r:id="rId214">
         <w:r>
           <w:rPr>
             <w:rStyle w:val="Hyperlink"/>
@@ -10972,8 +11058,8 @@
         </w:r>
       </w:hyperlink>
     </w:p>
-    <w:bookmarkEnd w:id="214"/>
-    <w:bookmarkStart w:id="216" w:name="Xcbe6b21765ecd5172303a77340fcc2a6c9a9d1c"/>
+    <w:bookmarkEnd w:id="215"/>
+    <w:bookmarkStart w:id="217" w:name="Xcbe6b21765ecd5172303a77340fcc2a6c9a9d1c"/>
     <w:p>
       <w:pPr>
         <w:pStyle w:val="Bibliography"/>
@@ -11019,7 +11105,7 @@
       <w:r>
         <w:t xml:space="preserve"> </w:t>
       </w:r>
-      <w:hyperlink r:id="rId215">
+      <w:hyperlink r:id="rId216">
         <w:r>
           <w:rPr>
             <w:rStyle w:val="Hyperlink"/>
@@ -11028,8 +11114,8 @@
         </w:r>
       </w:hyperlink>
     </w:p>
-    <w:bookmarkEnd w:id="216"/>
-    <w:bookmarkStart w:id="218" w:name="X0e6c67abc9122a27eb3e89145191383c8f565a3"/>
+    <w:bookmarkEnd w:id="217"/>
+    <w:bookmarkStart w:id="219" w:name="X0e6c67abc9122a27eb3e89145191383c8f565a3"/>
     <w:p>
       <w:pPr>
         <w:pStyle w:val="Bibliography"/>
@@ -11066,7 +11152,7 @@
       <w:r>
         <w:t xml:space="preserve"> </w:t>
       </w:r>
-      <w:hyperlink r:id="rId217">
+      <w:hyperlink r:id="rId218">
         <w:r>
           <w:rPr>
             <w:rStyle w:val="Hyperlink"/>
@@ -11075,8 +11161,8 @@
         </w:r>
       </w:hyperlink>
     </w:p>
-    <w:bookmarkEnd w:id="218"/>
-    <w:bookmarkStart w:id="220" w:name="ref-schwalmGlobalPatternsDrought2017"/>
+    <w:bookmarkEnd w:id="219"/>
+    <w:bookmarkStart w:id="221" w:name="ref-schwalmGlobalPatternsDrought2017"/>
     <w:p>
       <w:pPr>
         <w:pStyle w:val="Bibliography"/>
@@ -11113,7 +11199,7 @@
       <w:r>
         <w:t xml:space="preserve"> </w:t>
       </w:r>
-      <w:hyperlink r:id="rId219">
+      <w:hyperlink r:id="rId220">
         <w:r>
           <w:rPr>
             <w:rStyle w:val="Hyperlink"/>
@@ -11122,8 +11208,8 @@
         </w:r>
       </w:hyperlink>
     </w:p>
-    <w:bookmarkEnd w:id="220"/>
-    <w:bookmarkStart w:id="222" w:name="Xc3b3b20a53a582c572ddfd9bafed1350fdf2683"/>
+    <w:bookmarkEnd w:id="221"/>
+    <w:bookmarkStart w:id="223" w:name="Xc3b3b20a53a582c572ddfd9bafed1350fdf2683"/>
     <w:p>
       <w:pPr>
         <w:pStyle w:val="Bibliography"/>
@@ -11160,7 +11246,7 @@
       <w:r>
         <w:t xml:space="preserve"> </w:t>
       </w:r>
-      <w:hyperlink r:id="rId221">
+      <w:hyperlink r:id="rId222">
         <w:r>
           <w:rPr>
             <w:rStyle w:val="Hyperlink"/>
@@ -11169,8 +11255,8 @@
         </w:r>
       </w:hyperlink>
     </w:p>
-    <w:bookmarkEnd w:id="222"/>
-    <w:bookmarkStart w:id="224" w:name="ref-scottDifferingNonlinearLagged2021"/>
+    <w:bookmarkEnd w:id="223"/>
+    <w:bookmarkStart w:id="225" w:name="ref-scottDifferingNonlinearLagged2021"/>
     <w:p>
       <w:pPr>
         <w:pStyle w:val="Bibliography"/>
@@ -11207,7 +11293,7 @@
       <w:r>
         <w:t xml:space="preserve"> </w:t>
       </w:r>
-      <w:hyperlink r:id="rId223">
+      <w:hyperlink r:id="rId224">
         <w:r>
           <w:rPr>
             <w:rStyle w:val="Hyperlink"/>
@@ -11216,8 +11302,8 @@
         </w:r>
       </w:hyperlink>
     </w:p>
-    <w:bookmarkEnd w:id="224"/>
-    <w:bookmarkStart w:id="226" w:name="ref-selwoodEffectsClimateChange2015"/>
+    <w:bookmarkEnd w:id="225"/>
+    <w:bookmarkStart w:id="227" w:name="ref-selwoodEffectsClimateChange2015"/>
     <w:p>
       <w:pPr>
         <w:pStyle w:val="Bibliography"/>
@@ -11254,7 +11340,7 @@
       <w:r>
         <w:t xml:space="preserve"> </w:t>
       </w:r>
-      <w:hyperlink r:id="rId225">
+      <w:hyperlink r:id="rId226">
         <w:r>
           <w:rPr>
             <w:rStyle w:val="Hyperlink"/>
@@ -11263,8 +11349,8 @@
         </w:r>
       </w:hyperlink>
     </w:p>
-    <w:bookmarkEnd w:id="226"/>
-    <w:bookmarkStart w:id="228" w:name="ref-silvajunior2021"/>
+    <w:bookmarkEnd w:id="227"/>
+    <w:bookmarkStart w:id="229" w:name="ref-silvajunior2021"/>
     <w:p>
       <w:pPr>
         <w:pStyle w:val="Bibliography"/>
@@ -11313,7 +11399,7 @@
       <w:r>
         <w:t xml:space="preserve"> </w:t>
       </w:r>
-      <w:hyperlink r:id="rId227">
+      <w:hyperlink r:id="rId228">
         <w:r>
           <w:rPr>
             <w:rStyle w:val="Hyperlink"/>
@@ -11322,8 +11408,8 @@
         </w:r>
       </w:hyperlink>
     </w:p>
-    <w:bookmarkEnd w:id="228"/>
-    <w:bookmarkStart w:id="229" w:name="ref-simpsonGratiaGracefulGgplot2021"/>
+    <w:bookmarkEnd w:id="229"/>
+    <w:bookmarkStart w:id="230" w:name="ref-simpsonGratiaGracefulGgplot2021"/>
     <w:p>
       <w:pPr>
         <w:pStyle w:val="Bibliography"/>
@@ -11425,8 +11511,8 @@
         <w:t xml:space="preserve">[Manual].</w:t>
       </w:r>
     </w:p>
-    <w:bookmarkEnd w:id="229"/>
-    <w:bookmarkStart w:id="231" w:name="ref-sletvold2005"/>
+    <w:bookmarkEnd w:id="230"/>
+    <w:bookmarkStart w:id="232" w:name="ref-sletvold2005"/>
     <w:p>
       <w:pPr>
         <w:pStyle w:val="Bibliography"/>
@@ -11486,7 +11572,7 @@
       <w:r>
         <w:t xml:space="preserve"> </w:t>
       </w:r>
-      <w:hyperlink r:id="rId230">
+      <w:hyperlink r:id="rId231">
         <w:r>
           <w:rPr>
             <w:rStyle w:val="Hyperlink"/>
@@ -11495,8 +11581,8 @@
         </w:r>
       </w:hyperlink>
     </w:p>
-    <w:bookmarkEnd w:id="231"/>
-    <w:bookmarkStart w:id="233" w:name="ref-snowTropicalFrugivorousBirds1981"/>
+    <w:bookmarkEnd w:id="232"/>
+    <w:bookmarkStart w:id="234" w:name="ref-snowTropicalFrugivorousBirds1981"/>
     <w:p>
       <w:pPr>
         <w:pStyle w:val="Bibliography"/>
@@ -11533,7 +11619,7 @@
       <w:r>
         <w:t xml:space="preserve"> </w:t>
       </w:r>
-      <w:hyperlink r:id="rId232">
+      <w:hyperlink r:id="rId233">
         <w:r>
           <w:rPr>
             <w:rStyle w:val="Hyperlink"/>
@@ -11542,8 +11628,8 @@
         </w:r>
       </w:hyperlink>
     </w:p>
-    <w:bookmarkEnd w:id="233"/>
-    <w:bookmarkStart w:id="235" w:name="ref-stilesEcologyFloweringPhenology1975"/>
+    <w:bookmarkEnd w:id="234"/>
+    <w:bookmarkStart w:id="236" w:name="ref-stilesEcologyFloweringPhenology1975"/>
     <w:p>
       <w:pPr>
         <w:pStyle w:val="Bibliography"/>
@@ -11602,7 +11688,7 @@
       <w:r>
         <w:t xml:space="preserve"> </w:t>
       </w:r>
-      <w:hyperlink r:id="rId234">
+      <w:hyperlink r:id="rId235">
         <w:r>
           <w:rPr>
             <w:rStyle w:val="Hyperlink"/>
@@ -11611,8 +11697,8 @@
         </w:r>
       </w:hyperlink>
     </w:p>
-    <w:bookmarkEnd w:id="235"/>
-    <w:bookmarkStart w:id="236" w:name="ref-stouffer1996"/>
+    <w:bookmarkEnd w:id="236"/>
+    <w:bookmarkStart w:id="237" w:name="ref-stouffer1996"/>
     <w:p>
       <w:pPr>
         <w:pStyle w:val="Bibliography"/>
@@ -11656,8 +11742,8 @@
         <w:t xml:space="preserve">(1), 9–14.</w:t>
       </w:r>
     </w:p>
-    <w:bookmarkEnd w:id="236"/>
-    <w:bookmarkStart w:id="238" w:name="ref-taubert2018"/>
+    <w:bookmarkEnd w:id="237"/>
+    <w:bookmarkStart w:id="239" w:name="ref-taubert2018"/>
     <w:p>
       <w:pPr>
         <w:pStyle w:val="Bibliography"/>
@@ -11694,7 +11780,7 @@
       <w:r>
         <w:t xml:space="preserve"> </w:t>
       </w:r>
-      <w:hyperlink r:id="rId237">
+      <w:hyperlink r:id="rId238">
         <w:r>
           <w:rPr>
             <w:rStyle w:val="Hyperlink"/>
@@ -11703,8 +11789,8 @@
         </w:r>
       </w:hyperlink>
     </w:p>
-    <w:bookmarkEnd w:id="238"/>
-    <w:bookmarkStart w:id="240" w:name="ref-tellerLinkingDemographyDrivers2016"/>
+    <w:bookmarkEnd w:id="239"/>
+    <w:bookmarkStart w:id="241" w:name="ref-tellerLinkingDemographyDrivers2016"/>
     <w:p>
       <w:pPr>
         <w:pStyle w:val="Bibliography"/>
@@ -11741,7 +11827,7 @@
       <w:r>
         <w:t xml:space="preserve"> </w:t>
       </w:r>
-      <w:hyperlink r:id="rId239">
+      <w:hyperlink r:id="rId240">
         <w:r>
           <w:rPr>
             <w:rStyle w:val="Hyperlink"/>
@@ -11750,8 +11836,8 @@
         </w:r>
       </w:hyperlink>
     </w:p>
-    <w:bookmarkEnd w:id="240"/>
-    <w:bookmarkStart w:id="242" w:name="Xa086824b435fe5a87603598bac58c770d0b433c"/>
+    <w:bookmarkEnd w:id="241"/>
+    <w:bookmarkStart w:id="243" w:name="Xa086824b435fe5a87603598bac58c770d0b433c"/>
     <w:p>
       <w:pPr>
         <w:pStyle w:val="Bibliography"/>
@@ -11813,7 +11899,7 @@
       <w:r>
         <w:t xml:space="preserve"> </w:t>
       </w:r>
-      <w:hyperlink r:id="rId241">
+      <w:hyperlink r:id="rId242">
         <w:r>
           <w:rPr>
             <w:rStyle w:val="Hyperlink"/>
@@ -11822,8 +11908,8 @@
         </w:r>
       </w:hyperlink>
     </w:p>
-    <w:bookmarkEnd w:id="242"/>
-    <w:bookmarkStart w:id="244" w:name="ref-ticktinRelationshipsNinoSouthern2003"/>
+    <w:bookmarkEnd w:id="243"/>
+    <w:bookmarkStart w:id="245" w:name="ref-ticktinRelationshipsNinoSouthern2003"/>
     <w:p>
       <w:pPr>
         <w:pStyle w:val="Bibliography"/>
@@ -11881,7 +11967,7 @@
       <w:r>
         <w:t xml:space="preserve"> </w:t>
       </w:r>
-      <w:hyperlink r:id="rId243">
+      <w:hyperlink r:id="rId244">
         <w:r>
           <w:rPr>
             <w:rStyle w:val="Hyperlink"/>
@@ -11890,8 +11976,8 @@
         </w:r>
       </w:hyperlink>
     </w:p>
-    <w:bookmarkEnd w:id="244"/>
-    <w:bookmarkStart w:id="246" w:name="X2990ffae4b5729b697c683600dc97fa0cd90c99"/>
+    <w:bookmarkEnd w:id="245"/>
+    <w:bookmarkStart w:id="247" w:name="X2990ffae4b5729b697c683600dc97fa0cd90c99"/>
     <w:p>
       <w:pPr>
         <w:pStyle w:val="Bibliography"/>
@@ -11928,7 +12014,7 @@
       <w:r>
         <w:t xml:space="preserve"> </w:t>
       </w:r>
-      <w:hyperlink r:id="rId245">
+      <w:hyperlink r:id="rId246">
         <w:r>
           <w:rPr>
             <w:rStyle w:val="Hyperlink"/>
@@ -11937,8 +12023,8 @@
         </w:r>
       </w:hyperlink>
     </w:p>
-    <w:bookmarkEnd w:id="246"/>
-    <w:bookmarkStart w:id="248" w:name="Xe41534ce2b5b4872638437400c0ba46f5979352"/>
+    <w:bookmarkEnd w:id="247"/>
+    <w:bookmarkStart w:id="249" w:name="Xe41534ce2b5b4872638437400c0ba46f5979352"/>
     <w:p>
       <w:pPr>
         <w:pStyle w:val="Bibliography"/>
@@ -11975,7 +12061,7 @@
       <w:r>
         <w:t xml:space="preserve"> </w:t>
       </w:r>
-      <w:hyperlink r:id="rId247">
+      <w:hyperlink r:id="rId248">
         <w:r>
           <w:rPr>
             <w:rStyle w:val="Hyperlink"/>
@@ -11984,8 +12070,8 @@
         </w:r>
       </w:hyperlink>
     </w:p>
-    <w:bookmarkEnd w:id="248"/>
-    <w:bookmarkStart w:id="250" w:name="X315b721ab586bb76de338f51b0626fd9811e056"/>
+    <w:bookmarkEnd w:id="249"/>
+    <w:bookmarkStart w:id="251" w:name="X315b721ab586bb76de338f51b0626fd9811e056"/>
     <w:p>
       <w:pPr>
         <w:pStyle w:val="Bibliography"/>
@@ -12022,7 +12108,7 @@
       <w:r>
         <w:t xml:space="preserve"> </w:t>
       </w:r>
-      <w:hyperlink r:id="rId249">
+      <w:hyperlink r:id="rId250">
         <w:r>
           <w:rPr>
             <w:rStyle w:val="Hyperlink"/>
@@ -12031,8 +12117,8 @@
         </w:r>
       </w:hyperlink>
     </w:p>
-    <w:bookmarkEnd w:id="250"/>
-    <w:bookmarkStart w:id="252" w:name="ref-uriarteImpactsClimateVariability2016"/>
+    <w:bookmarkEnd w:id="251"/>
+    <w:bookmarkStart w:id="253" w:name="ref-uriarteImpactsClimateVariability2016"/>
     <w:p>
       <w:pPr>
         <w:pStyle w:val="Bibliography"/>
@@ -12069,7 +12155,7 @@
       <w:r>
         <w:t xml:space="preserve"> </w:t>
       </w:r>
-      <w:hyperlink r:id="rId251">
+      <w:hyperlink r:id="rId252">
         <w:r>
           <w:rPr>
             <w:rStyle w:val="Hyperlink"/>
@@ -12078,8 +12164,8 @@
         </w:r>
       </w:hyperlink>
     </w:p>
-    <w:bookmarkEnd w:id="252"/>
-    <w:bookmarkStart w:id="254" w:name="ref-vasconcelos2004"/>
+    <w:bookmarkEnd w:id="253"/>
+    <w:bookmarkStart w:id="255" w:name="ref-vasconcelos2004"/>
     <w:p>
       <w:pPr>
         <w:pStyle w:val="Bibliography"/>
@@ -12128,7 +12214,7 @@
       <w:r>
         <w:t xml:space="preserve"> </w:t>
       </w:r>
-      <w:hyperlink r:id="rId253">
+      <w:hyperlink r:id="rId254">
         <w:r>
           <w:rPr>
             <w:rStyle w:val="Hyperlink"/>
@@ -12137,8 +12223,8 @@
         </w:r>
       </w:hyperlink>
     </w:p>
-    <w:bookmarkEnd w:id="254"/>
-    <w:bookmarkStart w:id="256" w:name="Xf29f8c32453d49a41f322a6e98d6ea516b6ff1d"/>
+    <w:bookmarkEnd w:id="255"/>
+    <w:bookmarkStart w:id="257" w:name="Xf29f8c32453d49a41f322a6e98d6ea516b6ff1d"/>
     <w:p>
       <w:pPr>
         <w:pStyle w:val="Bibliography"/>
@@ -12187,7 +12273,7 @@
       <w:r>
         <w:t xml:space="preserve"> </w:t>
       </w:r>
-      <w:hyperlink r:id="rId255">
+      <w:hyperlink r:id="rId256">
         <w:r>
           <w:rPr>
             <w:rStyle w:val="Hyperlink"/>
@@ -12196,8 +12282,8 @@
         </w:r>
       </w:hyperlink>
     </w:p>
-    <w:bookmarkEnd w:id="256"/>
-    <w:bookmarkStart w:id="258" w:name="ref-westerbandEarlyLifeConditions2017"/>
+    <w:bookmarkEnd w:id="257"/>
+    <w:bookmarkStart w:id="259" w:name="ref-westerbandEarlyLifeConditions2017"/>
     <w:p>
       <w:pPr>
         <w:pStyle w:val="Bibliography"/>
@@ -12234,7 +12320,7 @@
       <w:r>
         <w:t xml:space="preserve"> </w:t>
       </w:r>
-      <w:hyperlink r:id="rId257">
+      <w:hyperlink r:id="rId258">
         <w:r>
           <w:rPr>
             <w:rStyle w:val="Hyperlink"/>
@@ -12243,8 +12329,8 @@
         </w:r>
       </w:hyperlink>
     </w:p>
-    <w:bookmarkEnd w:id="258"/>
-    <w:bookmarkStart w:id="259" w:name="ref-wickhamGgplot2ElegantGraphics2016"/>
+    <w:bookmarkEnd w:id="259"/>
+    <w:bookmarkStart w:id="260" w:name="ref-wickhamGgplot2ElegantGraphics2016"/>
     <w:p>
       <w:pPr>
         <w:pStyle w:val="Bibliography"/>
@@ -12303,8 +12389,8 @@
         <w:t xml:space="preserve">.</w:t>
       </w:r>
     </w:p>
-    <w:bookmarkEnd w:id="259"/>
-    <w:bookmarkStart w:id="261" w:name="ref-williams2015"/>
+    <w:bookmarkEnd w:id="260"/>
+    <w:bookmarkStart w:id="262" w:name="ref-williams2015"/>
     <w:p>
       <w:pPr>
         <w:pStyle w:val="Bibliography"/>
@@ -12341,7 +12427,7 @@
       <w:r>
         <w:t xml:space="preserve"> </w:t>
       </w:r>
-      <w:hyperlink r:id="rId260">
+      <w:hyperlink r:id="rId261">
         <w:r>
           <w:rPr>
             <w:rStyle w:val="Hyperlink"/>
@@ -12350,8 +12436,8 @@
         </w:r>
       </w:hyperlink>
     </w:p>
-    <w:bookmarkEnd w:id="261"/>
-    <w:bookmarkStart w:id="263" w:name="ref-williamsonAmazonianTreeMortality2000"/>
+    <w:bookmarkEnd w:id="262"/>
+    <w:bookmarkStart w:id="264" w:name="ref-williamsonAmazonianTreeMortality2000"/>
     <w:p>
       <w:pPr>
         <w:pStyle w:val="Bibliography"/>
@@ -12400,7 +12486,7 @@
       <w:r>
         <w:t xml:space="preserve"> </w:t>
       </w:r>
-      <w:hyperlink r:id="rId262">
+      <w:hyperlink r:id="rId263">
         <w:r>
           <w:rPr>
             <w:rStyle w:val="Hyperlink"/>
@@ -12409,8 +12495,8 @@
         </w:r>
       </w:hyperlink>
     </w:p>
-    <w:bookmarkEnd w:id="263"/>
-    <w:bookmarkStart w:id="264" w:name="ref-woodGeneralizedAdditiveModels2017"/>
+    <w:bookmarkEnd w:id="264"/>
+    <w:bookmarkStart w:id="265" w:name="ref-woodGeneralizedAdditiveModels2017"/>
     <w:p>
       <w:pPr>
         <w:pStyle w:val="Bibliography"/>
@@ -12458,8 +12544,8 @@
         <w:t xml:space="preserve">.</w:t>
       </w:r>
     </w:p>
-    <w:bookmarkEnd w:id="264"/>
-    <w:bookmarkStart w:id="266" w:name="ref-wrightSeasonalDroughtSoil1992"/>
+    <w:bookmarkEnd w:id="265"/>
+    <w:bookmarkStart w:id="267" w:name="ref-wrightSeasonalDroughtSoil1992"/>
     <w:p>
       <w:pPr>
         <w:pStyle w:val="Bibliography"/>
@@ -12496,7 +12582,7 @@
       <w:r>
         <w:t xml:space="preserve"> </w:t>
       </w:r>
-      <w:hyperlink r:id="rId265">
+      <w:hyperlink r:id="rId266">
         <w:r>
           <w:rPr>
             <w:rStyle w:val="Hyperlink"/>
@@ -12505,8 +12591,8 @@
         </w:r>
       </w:hyperlink>
     </w:p>
-    <w:bookmarkEnd w:id="266"/>
-    <w:bookmarkStart w:id="268" w:name="ref-wrightSeasonalNinoLonger2006"/>
+    <w:bookmarkEnd w:id="267"/>
+    <w:bookmarkStart w:id="269" w:name="ref-wrightSeasonalNinoLonger2006"/>
     <w:p>
       <w:pPr>
         <w:pStyle w:val="Bibliography"/>
@@ -12555,7 +12641,7 @@
       <w:r>
         <w:t xml:space="preserve"> </w:t>
       </w:r>
-      <w:hyperlink r:id="rId267">
+      <w:hyperlink r:id="rId268">
         <w:r>
           <w:rPr>
             <w:rStyle w:val="Hyperlink"/>
@@ -12564,8 +12650,8 @@
         </w:r>
       </w:hyperlink>
     </w:p>
-    <w:bookmarkEnd w:id="268"/>
-    <w:bookmarkStart w:id="269" w:name="ref-wright1999"/>
+    <w:bookmarkEnd w:id="269"/>
+    <w:bookmarkStart w:id="270" w:name="ref-wright1999"/>
     <w:p>
       <w:pPr>
         <w:pStyle w:val="Bibliography"/>
@@ -12612,8 +12698,8 @@
         <w:t xml:space="preserve">(5), 1632–1647.</w:t>
       </w:r>
     </w:p>
-    <w:bookmarkEnd w:id="269"/>
-    <w:bookmarkStart w:id="271" w:name="ref-xavierDailyGriddedMeteorological2016"/>
+    <w:bookmarkEnd w:id="270"/>
+    <w:bookmarkStart w:id="272" w:name="ref-xavierDailyGriddedMeteorological2016"/>
     <w:p>
       <w:pPr>
         <w:pStyle w:val="Bibliography"/>
@@ -12665,7 +12751,7 @@
       <w:r>
         <w:t xml:space="preserve"> </w:t>
       </w:r>
-      <w:hyperlink r:id="rId270">
+      <w:hyperlink r:id="rId271">
         <w:r>
           <w:rPr>
             <w:rStyle w:val="Hyperlink"/>
@@ -12674,8 +12760,8 @@
         </w:r>
       </w:hyperlink>
     </w:p>
-    <w:bookmarkEnd w:id="271"/>
-    <w:bookmarkStart w:id="272" w:name="X7c5e9fea9680d778a3b1119dc965f9fde7e1345"/>
+    <w:bookmarkEnd w:id="272"/>
+    <w:bookmarkStart w:id="273" w:name="X7c5e9fea9680d778a3b1119dc965f9fde7e1345"/>
     <w:p>
       <w:pPr>
         <w:pStyle w:val="Bibliography"/>
@@ -12719,8 +12805,8 @@
         <w:t xml:space="preserve">(2), 172–178.</w:t>
       </w:r>
     </w:p>
-    <w:bookmarkEnd w:id="272"/>
-    <w:bookmarkStart w:id="274" w:name="ref-zengCausesImpacts20052008"/>
+    <w:bookmarkEnd w:id="273"/>
+    <w:bookmarkStart w:id="275" w:name="ref-zengCausesImpacts20052008"/>
     <w:p>
       <w:pPr>
         <w:pStyle w:val="Bibliography"/>
@@ -12769,7 +12855,7 @@
       <w:r>
         <w:t xml:space="preserve"> </w:t>
       </w:r>
-      <w:hyperlink r:id="rId273">
+      <w:hyperlink r:id="rId274">
         <w:r>
           <w:rPr>
             <w:rStyle w:val="Hyperlink"/>
@@ -12778,9 +12864,9 @@
         </w:r>
       </w:hyperlink>
     </w:p>
-    <w:bookmarkEnd w:id="274"/>
     <w:bookmarkEnd w:id="275"/>
     <w:bookmarkEnd w:id="276"/>
+    <w:bookmarkEnd w:id="277"/>
     <w:sectPr>
       <w:pgSz w:h="15840" w:w="12240"/>
       <w:pgMar w:bottom="1440" w:footer="720" w:gutter="0" w:header="720" w:left="1440" w:right="1440" w:top="1440"/>

</xml_diff>

<commit_message>
added figure to supplemental
</commit_message>
<xml_diff>
--- a/doc/paper.docx
+++ b/doc/paper.docx
@@ -7806,7 +7806,7 @@
           <wp:inline>
             <wp:extent cx="5943600" cy="5943600"/>
             <wp:effectExtent b="0" l="0" r="0" t="0"/>
-            <wp:docPr descr="Figure 3: Marginal effect of plant size in the previous census on (a) survival, (b) log(size), and (c) flowering probability. Plots a–c were created by evaluating the smooth functions of log(size_t) at observed values, adding the model intercepts, and back-transforming (when appropriate) to the response scale (e.g. probability for a and c). The bands depicting the 95% confidence interval include uncertainty in the intercept and uncertainty due to smoothness selection; the smooths for 1-ha fragments and continuous forest are fit in separate models. (d) Plant size distribution by habitat type (solid line = 1-ha fragments, dashed line = Continuous Forest)." title="" id="1" name="Picture"/>
+            <wp:docPr descr="Figure 3: Marginal effect of plant size in the previous census on (a) survival, (b) log(size), and (c) flowering probability. Plots a–c were created by evaluating the smooth functions of log(size_t) at observed values, adding the model intercepts, and back-transforming (when appropriate) to the response scale (e.g. probability for a and c). The bands depicting the 95% confidence interval include uncertainty in the intercept and uncertainty due to smoothness selection; the smooths for 1-ha fragments and continuous forest are fit in separate models. (d) Plant size distribution by habitat type (solid line = 1-ha fragments, dashed line = Continuous Forest). The curves in a–c are shown with raw data superimposed in Figure S3." title="" id="1" name="Picture"/>
             <a:graphic>
               <a:graphicData uri="http://schemas.openxmlformats.org/drawingml/2006/picture">
                 <pic:pic>
@@ -7899,7 +7899,7 @@
         <w:t xml:space="preserve"> </w:t>
       </w:r>
       <w:r>
-        <w:t xml:space="preserve">at observed values, adding the model intercepts, and back-transforming (when appropriate) to the response scale (e.g. probability for a and c). The bands depicting the 95% confidence interval include uncertainty in the intercept and uncertainty due to smoothness selection; the smooths for 1-ha fragments and continuous forest are fit in separate models. (d) Plant size distribution by habitat type (solid line = 1-ha fragments, dashed line = Continuous Forest).</w:t>
+        <w:t xml:space="preserve">at observed values, adding the model intercepts, and back-transforming (when appropriate) to the response scale (e.g. probability for a and c). The bands depicting the 95% confidence interval include uncertainty in the intercept and uncertainty due to smoothness selection; the smooths for 1-ha fragments and continuous forest are fit in separate models. (d) Plant size distribution by habitat type (solid line = 1-ha fragments, dashed line = Continuous Forest). The curves in a–c are shown with raw data superimposed in Figure S3.</w:t>
       </w:r>
     </w:p>
     <w:p>

</xml_diff>

<commit_message>
change graphics device to ragg
</commit_message>
<xml_diff>
--- a/doc/paper.docx
+++ b/doc/paper.docx
@@ -185,7 +185,7 @@
         <w:pStyle w:val="Date"/>
       </w:pPr>
       <w:r>
-        <w:t xml:space="preserve">08</w:t>
+        <w:t xml:space="preserve">16</w:t>
       </w:r>
       <w:r>
         <w:t xml:space="preserve"> </w:t>
@@ -3464,7 +3464,13 @@
         <w:t xml:space="preserve">1</w:t>
       </w:r>
       <w:r>
-        <w:t xml:space="preserve">d). The 2005 dry season (June–October) was also reported as an exceptionally dry year, although this drought mostly affected the southwestern Amazon</w:t>
+        <w:t xml:space="preserve">d).</w:t>
+      </w:r>
+      <w:r>
+        <w:t xml:space="preserve"> </w:t>
+      </w:r>
+      <w:r>
+        <w:t xml:space="preserve">The 2005 dry season (June–October) was also reported as an exceptionally dry year, although this drought mostly affected the southwestern Amazon</w:t>
       </w:r>
       <w:r>
         <w:t xml:space="preserve"> </w:t>
@@ -4261,7 +4267,13 @@
         <w:t xml:space="preserve">1</w:t>
       </w:r>
       <w:r>
-        <w:t xml:space="preserve">b). It is only when evaluating over longer time windows that it becomes apparent mortality is elevated in fragments relative to continuous forest (Figure</w:t>
+        <w:t xml:space="preserve">b).</w:t>
+      </w:r>
+      <w:r>
+        <w:t xml:space="preserve"> </w:t>
+      </w:r>
+      <w:r>
+        <w:t xml:space="preserve">It is only when evaluating over longer time windows that it becomes apparent mortality is elevated in fragments relative to continuous forest (Figure</w:t>
       </w:r>
       <w:r>
         <w:t xml:space="preserve"> </w:t>
@@ -4364,7 +4376,19 @@
         <w:t xml:space="preserve">5</w:t>
       </w:r>
       <w:r>
-        <w:t xml:space="preserve">). This suggests that extremes in SPEI may be more detrimental in forest fragments compared with continuous forest. While intact forest and its canopy buffer populations from climatic extremes, populations in fragments—especially near edges with high contrast matrix—likely lack this protection</w:t>
+        <w:t xml:space="preserve">).</w:t>
+      </w:r>
+      <w:r>
+        <w:t xml:space="preserve"> </w:t>
+      </w:r>
+      <w:r>
+        <w:t xml:space="preserve">This suggests that extremes in SPEI may be more detrimental in forest fragments compared with continuous forest.</w:t>
+      </w:r>
+      <w:r>
+        <w:t xml:space="preserve"> </w:t>
+      </w:r>
+      <w:r>
+        <w:t xml:space="preserve">While intact forest and its canopy buffer populations from climatic extremes, populations in fragments—especially near edges with high contrast matrix—likely lack this protection</w:t>
       </w:r>
       <w:r>
         <w:t xml:space="preserve"> </w:t>
@@ -4373,7 +4397,13 @@
         <w:t xml:space="preserve">(Didham &amp; Lawton, 1999; Ewers &amp; Banks-Leite, 2013)</w:t>
       </w:r>
       <w:r>
-        <w:t xml:space="preserve">. We suggest it is these climate extremes, rather than trends in average temperature, precipitation, or SPEI</w:t>
+        <w:t xml:space="preserve">.</w:t>
+      </w:r>
+      <w:r>
+        <w:t xml:space="preserve"> </w:t>
+      </w:r>
+      <w:r>
+        <w:t xml:space="preserve">We suggest it is these climate extremes, rather than trends in average temperature, precipitation, or SPEI</w:t>
       </w:r>
       <w:r>
         <w:t xml:space="preserve"> </w:t>

</xml_diff>

<commit_message>
update data availability statement
</commit_message>
<xml_diff>
--- a/doc/paper.docx
+++ b/doc/paper.docx
@@ -185,7 +185,7 @@
         <w:pStyle w:val="Date"/>
       </w:pPr>
       <w:r>
-        <w:t xml:space="preserve">16</w:t>
+        <w:t xml:space="preserve">20</w:t>
       </w:r>
       <w:r>
         <w:t xml:space="preserve"> </w:t>
@@ -1385,7 +1385,7 @@
         <w:t xml:space="preserve"> </w:t>
       </w:r>
       <w:r>
-        <w:t xml:space="preserve">Our dataset comprised 4,886 plants in continuous forest and 1,375 plants in forest fragments.</w:t>
+        <w:t xml:space="preserve">Our dataset comprised 4,922 plants in continuous forest and 1,375 plants in forest fragments.</w:t>
       </w:r>
       <w:r>
         <w:t xml:space="preserve"> </w:t>
@@ -3464,13 +3464,7 @@
         <w:t xml:space="preserve">1</w:t>
       </w:r>
       <w:r>
-        <w:t xml:space="preserve">d).</w:t>
-      </w:r>
-      <w:r>
-        <w:t xml:space="preserve"> </w:t>
-      </w:r>
-      <w:r>
-        <w:t xml:space="preserve">The 2005 dry season (June–October) was also reported as an exceptionally dry year, although this drought mostly affected the southwestern Amazon</w:t>
+        <w:t xml:space="preserve">d). The 2005 dry season (June–October) was also reported as an exceptionally dry year, although this drought mostly affected the southwestern Amazon</w:t>
       </w:r>
       <w:r>
         <w:t xml:space="preserve"> </w:t>
@@ -4267,13 +4261,7 @@
         <w:t xml:space="preserve">1</w:t>
       </w:r>
       <w:r>
-        <w:t xml:space="preserve">b).</w:t>
-      </w:r>
-      <w:r>
-        <w:t xml:space="preserve"> </w:t>
-      </w:r>
-      <w:r>
-        <w:t xml:space="preserve">It is only when evaluating over longer time windows that it becomes apparent mortality is elevated in fragments relative to continuous forest (Figure</w:t>
+        <w:t xml:space="preserve">b). It is only when evaluating over longer time windows that it becomes apparent mortality is elevated in fragments relative to continuous forest (Figure</w:t>
       </w:r>
       <w:r>
         <w:t xml:space="preserve"> </w:t>
@@ -4376,19 +4364,7 @@
         <w:t xml:space="preserve">5</w:t>
       </w:r>
       <w:r>
-        <w:t xml:space="preserve">).</w:t>
-      </w:r>
-      <w:r>
-        <w:t xml:space="preserve"> </w:t>
-      </w:r>
-      <w:r>
-        <w:t xml:space="preserve">This suggests that extremes in SPEI may be more detrimental in forest fragments compared with continuous forest.</w:t>
-      </w:r>
-      <w:r>
-        <w:t xml:space="preserve"> </w:t>
-      </w:r>
-      <w:r>
-        <w:t xml:space="preserve">While intact forest and its canopy buffer populations from climatic extremes, populations in fragments—especially near edges with high contrast matrix—likely lack this protection</w:t>
+        <w:t xml:space="preserve">). This suggests that extremes in SPEI may be more detrimental in forest fragments compared with continuous forest. While intact forest and its canopy buffer populations from climatic extremes, populations in fragments—especially near edges with high contrast matrix—likely lack this protection</w:t>
       </w:r>
       <w:r>
         <w:t xml:space="preserve"> </w:t>
@@ -4397,13 +4373,7 @@
         <w:t xml:space="preserve">(Didham &amp; Lawton, 1999; Ewers &amp; Banks-Leite, 2013)</w:t>
       </w:r>
       <w:r>
-        <w:t xml:space="preserve">.</w:t>
-      </w:r>
-      <w:r>
-        <w:t xml:space="preserve"> </w:t>
-      </w:r>
-      <w:r>
-        <w:t xml:space="preserve">We suggest it is these climate extremes, rather than trends in average temperature, precipitation, or SPEI</w:t>
+        <w:t xml:space="preserve">. We suggest it is these climate extremes, rather than trends in average temperature, precipitation, or SPEI</w:t>
       </w:r>
       <w:r>
         <w:t xml:space="preserve"> </w:t>
@@ -5565,7 +5535,7 @@
         <w:t xml:space="preserve"> </w:t>
       </w:r>
       <w:r>
-        <w:t xml:space="preserve">This is publication No. ___ in the BDFFP Technical Series.</w:t>
+        <w:t xml:space="preserve">This is publication No. 824 in the BDFFP Technical Series.</w:t>
       </w:r>
       <w:r>
         <w:t xml:space="preserve"> </w:t>
@@ -5589,7 +5559,7 @@
         <w:pStyle w:val="FirstParagraph"/>
       </w:pPr>
       <w:r>
-        <w:t xml:space="preserve">Data used in this study are available at the Dryad Digital Repository [links included upon acceptance]; R code for analyses and visualizations are archived with Zenodo at</w:t>
+        <w:t xml:space="preserve">All data and code for analyses and visualizations are archived with Zenodo at</w:t>
       </w:r>
       <w:r>
         <w:t xml:space="preserve"> </w:t>
@@ -5772,7 +5742,7 @@
                 <w:bCs/>
                 <w:b/>
               </w:rPr>
-              <w:t xml:space="preserve">4.36 [4.313, 4.408]</w:t>
+              <w:t xml:space="preserve">4.381 [4.331, 4.431]</w:t>
             </w:r>
           </w:p>
         </w:tc>
@@ -6199,7 +6169,7 @@
               <w:jc w:val="right"/>
             </w:pPr>
             <w:r>
-              <w:t xml:space="preserve">0.14</w:t>
+              <w:t xml:space="preserve">0.16</w:t>
             </w:r>
           </w:p>
         </w:tc>
@@ -6210,7 +6180,7 @@
               <w:jc w:val="right"/>
             </w:pPr>
             <w:r>
-              <w:t xml:space="preserve">0.709</w:t>
+              <w:t xml:space="preserve">0.689</w:t>
             </w:r>
           </w:p>
         </w:tc>
@@ -6252,7 +6222,7 @@
               <w:jc w:val="right"/>
             </w:pPr>
             <w:r>
-              <w:t xml:space="preserve">3.46</w:t>
+              <w:t xml:space="preserve">3.48</w:t>
             </w:r>
           </w:p>
         </w:tc>
@@ -6263,7 +6233,7 @@
               <w:jc w:val="right"/>
             </w:pPr>
             <w:r>
-              <w:t xml:space="preserve">1,957.82</w:t>
+              <w:t xml:space="preserve">1,969.16</w:t>
             </w:r>
           </w:p>
         </w:tc>
@@ -6307,7 +6277,7 @@
               <w:jc w:val="right"/>
             </w:pPr>
             <w:r>
-              <w:t xml:space="preserve">12.8</w:t>
+              <w:t xml:space="preserve">12.87</w:t>
             </w:r>
           </w:p>
         </w:tc>
@@ -6318,7 +6288,7 @@
               <w:jc w:val="right"/>
             </w:pPr>
             <w:r>
-              <w:t xml:space="preserve">186.4</w:t>
+              <w:t xml:space="preserve">192.12</w:t>
             </w:r>
           </w:p>
         </w:tc>
@@ -6362,7 +6332,7 @@
               <w:jc w:val="right"/>
             </w:pPr>
             <w:r>
-              <w:t xml:space="preserve">4.34</w:t>
+              <w:t xml:space="preserve">4.36</w:t>
             </w:r>
           </w:p>
         </w:tc>
@@ -6373,7 +6343,7 @@
               <w:jc w:val="right"/>
             </w:pPr>
             <w:r>
-              <w:t xml:space="preserve">37.83</w:t>
+              <w:t xml:space="preserve">39.38</w:t>
             </w:r>
           </w:p>
         </w:tc>
@@ -6679,7 +6649,7 @@
               <w:jc w:val="right"/>
             </w:pPr>
             <w:r>
-              <w:t xml:space="preserve">0.78</w:t>
+              <w:t xml:space="preserve">0.79</w:t>
             </w:r>
           </w:p>
         </w:tc>
@@ -6718,7 +6688,7 @@
               <w:jc w:val="right"/>
             </w:pPr>
             <w:r>
-              <w:t xml:space="preserve">3.74</w:t>
+              <w:t xml:space="preserve">4.09</w:t>
             </w:r>
           </w:p>
         </w:tc>
@@ -6729,7 +6699,7 @@
               <w:jc w:val="right"/>
             </w:pPr>
             <w:r>
-              <w:t xml:space="preserve">0.053</w:t>
+              <w:t xml:space="preserve">0.043</w:t>
             </w:r>
           </w:p>
         </w:tc>
@@ -6771,7 +6741,7 @@
               <w:jc w:val="right"/>
             </w:pPr>
             <w:r>
-              <w:t xml:space="preserve">9.39</w:t>
+              <w:t xml:space="preserve">9.3</w:t>
             </w:r>
           </w:p>
         </w:tc>
@@ -6782,7 +6752,7 @@
               <w:jc w:val="right"/>
             </w:pPr>
             <w:r>
-              <w:t xml:space="preserve">6,717.1</w:t>
+              <w:t xml:space="preserve">6,685.05</w:t>
             </w:r>
           </w:p>
         </w:tc>
@@ -6826,7 +6796,7 @@
               <w:jc w:val="right"/>
             </w:pPr>
             <w:r>
-              <w:t xml:space="preserve">15.14</w:t>
+              <w:t xml:space="preserve">15.4</w:t>
             </w:r>
           </w:p>
         </w:tc>
@@ -6837,7 +6807,7 @@
               <w:jc w:val="right"/>
             </w:pPr>
             <w:r>
-              <w:t xml:space="preserve">95.58</w:t>
+              <w:t xml:space="preserve">91.18</w:t>
             </w:r>
           </w:p>
         </w:tc>
@@ -6881,7 +6851,7 @@
               <w:jc w:val="right"/>
             </w:pPr>
             <w:r>
-              <w:t xml:space="preserve">4.08</w:t>
+              <w:t xml:space="preserve">4.02</w:t>
             </w:r>
           </w:p>
         </w:tc>
@@ -6892,7 +6862,7 @@
               <w:jc w:val="right"/>
             </w:pPr>
             <w:r>
-              <w:t xml:space="preserve">7.04</w:t>
+              <w:t xml:space="preserve">6.8</w:t>
             </w:r>
           </w:p>
         </w:tc>
@@ -7234,7 +7204,7 @@
               <w:jc w:val="right"/>
             </w:pPr>
             <w:r>
-              <w:t xml:space="preserve">131.59</w:t>
+              <w:t xml:space="preserve">133.89</w:t>
             </w:r>
           </w:p>
         </w:tc>
@@ -7287,7 +7257,7 @@
               <w:jc w:val="right"/>
             </w:pPr>
             <w:r>
-              <w:t xml:space="preserve">5.8</w:t>
+              <w:t xml:space="preserve">5.77</w:t>
             </w:r>
           </w:p>
         </w:tc>
@@ -7298,7 +7268,7 @@
               <w:jc w:val="right"/>
             </w:pPr>
             <w:r>
-              <w:t xml:space="preserve">1,748.08</w:t>
+              <w:t xml:space="preserve">1,702.31</w:t>
             </w:r>
           </w:p>
         </w:tc>
@@ -7342,7 +7312,7 @@
               <w:jc w:val="right"/>
             </w:pPr>
             <w:r>
-              <w:t xml:space="preserve">11.45</w:t>
+              <w:t xml:space="preserve">11.55</w:t>
             </w:r>
           </w:p>
         </w:tc>
@@ -7353,7 +7323,7 @@
               <w:jc w:val="right"/>
             </w:pPr>
             <w:r>
-              <w:t xml:space="preserve">415.26</w:t>
+              <w:t xml:space="preserve">414.27</w:t>
             </w:r>
           </w:p>
         </w:tc>
@@ -7397,7 +7367,7 @@
               <w:jc w:val="right"/>
             </w:pPr>
             <w:r>
-              <w:t xml:space="preserve">3.95</w:t>
+              <w:t xml:space="preserve">3.92</w:t>
             </w:r>
           </w:p>
         </w:tc>
@@ -7408,7 +7378,7 @@
               <w:jc w:val="right"/>
             </w:pPr>
             <w:r>
-              <w:t xml:space="preserve">47.54</w:t>
+              <w:t xml:space="preserve">46.65</w:t>
             </w:r>
           </w:p>
         </w:tc>

</xml_diff>